<commit_message>
Expanded model segment, added growth stages, moved engine choice
</commit_message>
<xml_diff>
--- a/Paperwork/Paper.docx
+++ b/Paperwork/Paper.docx
@@ -281,7 +281,7 @@
               <w:noProof/>
               <w:sz w:val="22"/>
               <w:szCs w:val="22"/>
-              <w:lang/>
+              <w:lang w:val="nl-BE" w:eastAsia="nl-BE"/>
             </w:rPr>
           </w:pPr>
           <w:r>
@@ -302,7 +302,7 @@
             </w:rPr>
             <w:fldChar w:fldCharType="separate"/>
           </w:r>
-          <w:hyperlink w:anchor="_Toc20838823" w:history="1">
+          <w:hyperlink w:anchor="_Toc21000039" w:history="1">
             <w:r>
               <w:rPr>
                 <w:rStyle w:val="Hyperlink"/>
@@ -330,7 +330,7 @@
                 <w:noProof/>
                 <w:webHidden/>
               </w:rPr>
-              <w:instrText xml:space="preserve"> PAGEREF _Toc20838823 \h </w:instrText>
+              <w:instrText xml:space="preserve"> PAGEREF _Toc21000039 \h </w:instrText>
             </w:r>
             <w:r>
               <w:rPr>
@@ -371,10 +371,10 @@
               <w:noProof/>
               <w:sz w:val="22"/>
               <w:szCs w:val="22"/>
-              <w:lang/>
+              <w:lang w:val="nl-BE" w:eastAsia="nl-BE"/>
             </w:rPr>
           </w:pPr>
-          <w:hyperlink w:anchor="_Toc20838824" w:history="1">
+          <w:hyperlink w:anchor="_Toc21000040" w:history="1">
             <w:r>
               <w:rPr>
                 <w:rStyle w:val="Hyperlink"/>
@@ -402,7 +402,7 @@
                 <w:noProof/>
                 <w:webHidden/>
               </w:rPr>
-              <w:instrText xml:space="preserve"> PAGEREF _Toc20838824 \h </w:instrText>
+              <w:instrText xml:space="preserve"> PAGEREF _Toc21000040 \h </w:instrText>
             </w:r>
             <w:r>
               <w:rPr>
@@ -443,10 +443,10 @@
               <w:noProof/>
               <w:sz w:val="22"/>
               <w:szCs w:val="22"/>
-              <w:lang/>
+              <w:lang w:val="nl-BE" w:eastAsia="nl-BE"/>
             </w:rPr>
           </w:pPr>
-          <w:hyperlink w:anchor="_Toc20838825" w:history="1">
+          <w:hyperlink w:anchor="_Toc21000041" w:history="1">
             <w:r>
               <w:rPr>
                 <w:rStyle w:val="Hyperlink"/>
@@ -474,7 +474,7 @@
                 <w:noProof/>
                 <w:webHidden/>
               </w:rPr>
-              <w:instrText xml:space="preserve"> PAGEREF _Toc20838825 \h </w:instrText>
+              <w:instrText xml:space="preserve"> PAGEREF _Toc21000041 \h </w:instrText>
             </w:r>
             <w:r>
               <w:rPr>
@@ -516,10 +516,10 @@
               <w:noProof/>
               <w:sz w:val="22"/>
               <w:szCs w:val="22"/>
-              <w:lang/>
+              <w:lang w:val="nl-BE" w:eastAsia="nl-BE"/>
             </w:rPr>
           </w:pPr>
-          <w:hyperlink w:anchor="_Toc20838826" w:history="1">
+          <w:hyperlink w:anchor="_Toc21000042" w:history="1">
             <w:r>
               <w:rPr>
                 <w:rStyle w:val="Hyperlink"/>
@@ -533,7 +533,7 @@
                 <w:noProof/>
                 <w:sz w:val="22"/>
                 <w:szCs w:val="22"/>
-                <w:lang/>
+                <w:lang w:val="nl-BE" w:eastAsia="nl-BE"/>
               </w:rPr>
               <w:tab/>
             </w:r>
@@ -543,7 +543,7 @@
                 <w:noProof/>
                 <w:lang w:val="en-GB"/>
               </w:rPr>
-              <w:t>Model to represent the system (agent-based model)</w:t>
+              <w:t>Model to represent the system</w:t>
             </w:r>
             <w:r>
               <w:rPr>
@@ -564,7 +564,7 @@
                 <w:noProof/>
                 <w:webHidden/>
               </w:rPr>
-              <w:instrText xml:space="preserve"> PAGEREF _Toc20838826 \h </w:instrText>
+              <w:instrText xml:space="preserve"> PAGEREF _Toc21000042 \h </w:instrText>
             </w:r>
             <w:r>
               <w:rPr>
@@ -606,10 +606,10 @@
               <w:noProof/>
               <w:sz w:val="22"/>
               <w:szCs w:val="22"/>
-              <w:lang/>
+              <w:lang w:val="nl-BE" w:eastAsia="nl-BE"/>
             </w:rPr>
           </w:pPr>
-          <w:hyperlink w:anchor="_Toc20838827" w:history="1">
+          <w:hyperlink w:anchor="_Toc21000043" w:history="1">
             <w:r>
               <w:rPr>
                 <w:rStyle w:val="Hyperlink"/>
@@ -623,7 +623,7 @@
                 <w:noProof/>
                 <w:sz w:val="22"/>
                 <w:szCs w:val="22"/>
-                <w:lang/>
+                <w:lang w:val="nl-BE" w:eastAsia="nl-BE"/>
               </w:rPr>
               <w:tab/>
             </w:r>
@@ -633,7 +633,7 @@
                 <w:noProof/>
                 <w:lang w:val="en-GB"/>
               </w:rPr>
-              <w:t>Engine choice (Unity)</w:t>
+              <w:t>Spreading and growth patterns</w:t>
             </w:r>
             <w:r>
               <w:rPr>
@@ -654,7 +654,7 @@
                 <w:noProof/>
                 <w:webHidden/>
               </w:rPr>
-              <w:instrText xml:space="preserve"> PAGEREF _Toc20838827 \h </w:instrText>
+              <w:instrText xml:space="preserve"> PAGEREF _Toc21000043 \h </w:instrText>
             </w:r>
             <w:r>
               <w:rPr>
@@ -675,6 +675,618 @@
                 <w:webHidden/>
               </w:rPr>
               <w:t>5</w:t>
+            </w:r>
+            <w:r>
+              <w:rPr>
+                <w:noProof/>
+                <w:webHidden/>
+              </w:rPr>
+              <w:fldChar w:fldCharType="end"/>
+            </w:r>
+          </w:hyperlink>
+        </w:p>
+        <w:p>
+          <w:pPr>
+            <w:pStyle w:val="TOC3"/>
+            <w:tabs>
+              <w:tab w:val="left" w:pos="1100"/>
+              <w:tab w:val="right" w:leader="dot" w:pos="9350"/>
+            </w:tabs>
+            <w:rPr>
+              <w:noProof/>
+              <w:sz w:val="22"/>
+              <w:szCs w:val="22"/>
+              <w:lang w:val="nl-BE" w:eastAsia="nl-BE"/>
+            </w:rPr>
+          </w:pPr>
+          <w:hyperlink w:anchor="_Toc21000044" w:history="1">
+            <w:r>
+              <w:rPr>
+                <w:rStyle w:val="Hyperlink"/>
+                <w:noProof/>
+                <w:lang w:val="en-GB"/>
+              </w:rPr>
+              <w:t>2.1</w:t>
+            </w:r>
+            <w:r>
+              <w:rPr>
+                <w:noProof/>
+                <w:sz w:val="22"/>
+                <w:szCs w:val="22"/>
+                <w:lang w:val="nl-BE" w:eastAsia="nl-BE"/>
+              </w:rPr>
+              <w:tab/>
+            </w:r>
+            <w:r>
+              <w:rPr>
+                <w:rStyle w:val="Hyperlink"/>
+                <w:noProof/>
+                <w:lang w:val="en-GB"/>
+              </w:rPr>
+              <w:t>Spreading patterns</w:t>
+            </w:r>
+            <w:r>
+              <w:rPr>
+                <w:noProof/>
+                <w:webHidden/>
+              </w:rPr>
+              <w:tab/>
+            </w:r>
+            <w:r>
+              <w:rPr>
+                <w:noProof/>
+                <w:webHidden/>
+              </w:rPr>
+              <w:fldChar w:fldCharType="begin"/>
+            </w:r>
+            <w:r>
+              <w:rPr>
+                <w:noProof/>
+                <w:webHidden/>
+              </w:rPr>
+              <w:instrText xml:space="preserve"> PAGEREF _Toc21000044 \h </w:instrText>
+            </w:r>
+            <w:r>
+              <w:rPr>
+                <w:noProof/>
+                <w:webHidden/>
+              </w:rPr>
+            </w:r>
+            <w:r>
+              <w:rPr>
+                <w:noProof/>
+                <w:webHidden/>
+              </w:rPr>
+              <w:fldChar w:fldCharType="separate"/>
+            </w:r>
+            <w:r>
+              <w:rPr>
+                <w:noProof/>
+                <w:webHidden/>
+              </w:rPr>
+              <w:t>5</w:t>
+            </w:r>
+            <w:r>
+              <w:rPr>
+                <w:noProof/>
+                <w:webHidden/>
+              </w:rPr>
+              <w:fldChar w:fldCharType="end"/>
+            </w:r>
+          </w:hyperlink>
+        </w:p>
+        <w:p>
+          <w:pPr>
+            <w:pStyle w:val="TOC3"/>
+            <w:tabs>
+              <w:tab w:val="left" w:pos="1100"/>
+              <w:tab w:val="right" w:leader="dot" w:pos="9350"/>
+            </w:tabs>
+            <w:rPr>
+              <w:noProof/>
+              <w:sz w:val="22"/>
+              <w:szCs w:val="22"/>
+              <w:lang w:val="nl-BE" w:eastAsia="nl-BE"/>
+            </w:rPr>
+          </w:pPr>
+          <w:hyperlink w:anchor="_Toc21000045" w:history="1">
+            <w:r>
+              <w:rPr>
+                <w:rStyle w:val="Hyperlink"/>
+                <w:noProof/>
+                <w:lang w:val="en-GB"/>
+              </w:rPr>
+              <w:t>2.2</w:t>
+            </w:r>
+            <w:r>
+              <w:rPr>
+                <w:noProof/>
+                <w:sz w:val="22"/>
+                <w:szCs w:val="22"/>
+                <w:lang w:val="nl-BE" w:eastAsia="nl-BE"/>
+              </w:rPr>
+              <w:tab/>
+            </w:r>
+            <w:r>
+              <w:rPr>
+                <w:rStyle w:val="Hyperlink"/>
+                <w:noProof/>
+                <w:lang w:val="en-GB"/>
+              </w:rPr>
+              <w:t>Grass-like growth</w:t>
+            </w:r>
+            <w:r>
+              <w:rPr>
+                <w:noProof/>
+                <w:webHidden/>
+              </w:rPr>
+              <w:tab/>
+            </w:r>
+            <w:r>
+              <w:rPr>
+                <w:noProof/>
+                <w:webHidden/>
+              </w:rPr>
+              <w:fldChar w:fldCharType="begin"/>
+            </w:r>
+            <w:r>
+              <w:rPr>
+                <w:noProof/>
+                <w:webHidden/>
+              </w:rPr>
+              <w:instrText xml:space="preserve"> PAGEREF _Toc21000045 \h </w:instrText>
+            </w:r>
+            <w:r>
+              <w:rPr>
+                <w:noProof/>
+                <w:webHidden/>
+              </w:rPr>
+            </w:r>
+            <w:r>
+              <w:rPr>
+                <w:noProof/>
+                <w:webHidden/>
+              </w:rPr>
+              <w:fldChar w:fldCharType="separate"/>
+            </w:r>
+            <w:r>
+              <w:rPr>
+                <w:noProof/>
+                <w:webHidden/>
+              </w:rPr>
+              <w:t>6</w:t>
+            </w:r>
+            <w:r>
+              <w:rPr>
+                <w:noProof/>
+                <w:webHidden/>
+              </w:rPr>
+              <w:fldChar w:fldCharType="end"/>
+            </w:r>
+          </w:hyperlink>
+        </w:p>
+        <w:p>
+          <w:pPr>
+            <w:pStyle w:val="TOC3"/>
+            <w:tabs>
+              <w:tab w:val="left" w:pos="1100"/>
+              <w:tab w:val="right" w:leader="dot" w:pos="9350"/>
+            </w:tabs>
+            <w:rPr>
+              <w:noProof/>
+              <w:sz w:val="22"/>
+              <w:szCs w:val="22"/>
+              <w:lang w:val="nl-BE" w:eastAsia="nl-BE"/>
+            </w:rPr>
+          </w:pPr>
+          <w:hyperlink w:anchor="_Toc21000046" w:history="1">
+            <w:r>
+              <w:rPr>
+                <w:rStyle w:val="Hyperlink"/>
+                <w:noProof/>
+                <w:lang w:val="en-GB"/>
+              </w:rPr>
+              <w:t>2.2.1</w:t>
+            </w:r>
+            <w:r>
+              <w:rPr>
+                <w:noProof/>
+                <w:sz w:val="22"/>
+                <w:szCs w:val="22"/>
+                <w:lang w:val="nl-BE" w:eastAsia="nl-BE"/>
+              </w:rPr>
+              <w:tab/>
+            </w:r>
+            <w:r>
+              <w:rPr>
+                <w:rStyle w:val="Hyperlink"/>
+                <w:noProof/>
+                <w:lang w:val="en-GB"/>
+              </w:rPr>
+              <w:t>Sod-forming versus bunching</w:t>
+            </w:r>
+            <w:r>
+              <w:rPr>
+                <w:noProof/>
+                <w:webHidden/>
+              </w:rPr>
+              <w:tab/>
+            </w:r>
+            <w:r>
+              <w:rPr>
+                <w:noProof/>
+                <w:webHidden/>
+              </w:rPr>
+              <w:fldChar w:fldCharType="begin"/>
+            </w:r>
+            <w:r>
+              <w:rPr>
+                <w:noProof/>
+                <w:webHidden/>
+              </w:rPr>
+              <w:instrText xml:space="preserve"> PAGEREF _Toc21000046 \h </w:instrText>
+            </w:r>
+            <w:r>
+              <w:rPr>
+                <w:noProof/>
+                <w:webHidden/>
+              </w:rPr>
+            </w:r>
+            <w:r>
+              <w:rPr>
+                <w:noProof/>
+                <w:webHidden/>
+              </w:rPr>
+              <w:fldChar w:fldCharType="separate"/>
+            </w:r>
+            <w:r>
+              <w:rPr>
+                <w:noProof/>
+                <w:webHidden/>
+              </w:rPr>
+              <w:t>6</w:t>
+            </w:r>
+            <w:r>
+              <w:rPr>
+                <w:noProof/>
+                <w:webHidden/>
+              </w:rPr>
+              <w:fldChar w:fldCharType="end"/>
+            </w:r>
+          </w:hyperlink>
+        </w:p>
+        <w:p>
+          <w:pPr>
+            <w:pStyle w:val="TOC3"/>
+            <w:tabs>
+              <w:tab w:val="left" w:pos="1100"/>
+              <w:tab w:val="right" w:leader="dot" w:pos="9350"/>
+            </w:tabs>
+            <w:rPr>
+              <w:noProof/>
+              <w:sz w:val="22"/>
+              <w:szCs w:val="22"/>
+              <w:lang w:val="nl-BE" w:eastAsia="nl-BE"/>
+            </w:rPr>
+          </w:pPr>
+          <w:hyperlink w:anchor="_Toc21000047" w:history="1">
+            <w:r>
+              <w:rPr>
+                <w:rStyle w:val="Hyperlink"/>
+                <w:noProof/>
+                <w:lang w:val="en-GB"/>
+              </w:rPr>
+              <w:t>2.2.2</w:t>
+            </w:r>
+            <w:r>
+              <w:rPr>
+                <w:noProof/>
+                <w:sz w:val="22"/>
+                <w:szCs w:val="22"/>
+                <w:lang w:val="nl-BE" w:eastAsia="nl-BE"/>
+              </w:rPr>
+              <w:tab/>
+            </w:r>
+            <w:r>
+              <w:rPr>
+                <w:rStyle w:val="Hyperlink"/>
+                <w:noProof/>
+                <w:lang w:val="en-GB"/>
+              </w:rPr>
+              <w:t>Warm versus cool season</w:t>
+            </w:r>
+            <w:r>
+              <w:rPr>
+                <w:noProof/>
+                <w:webHidden/>
+              </w:rPr>
+              <w:tab/>
+            </w:r>
+            <w:r>
+              <w:rPr>
+                <w:noProof/>
+                <w:webHidden/>
+              </w:rPr>
+              <w:fldChar w:fldCharType="begin"/>
+            </w:r>
+            <w:r>
+              <w:rPr>
+                <w:noProof/>
+                <w:webHidden/>
+              </w:rPr>
+              <w:instrText xml:space="preserve"> PAGEREF _Toc21000047 \h </w:instrText>
+            </w:r>
+            <w:r>
+              <w:rPr>
+                <w:noProof/>
+                <w:webHidden/>
+              </w:rPr>
+            </w:r>
+            <w:r>
+              <w:rPr>
+                <w:noProof/>
+                <w:webHidden/>
+              </w:rPr>
+              <w:fldChar w:fldCharType="separate"/>
+            </w:r>
+            <w:r>
+              <w:rPr>
+                <w:noProof/>
+                <w:webHidden/>
+              </w:rPr>
+              <w:t>6</w:t>
+            </w:r>
+            <w:r>
+              <w:rPr>
+                <w:noProof/>
+                <w:webHidden/>
+              </w:rPr>
+              <w:fldChar w:fldCharType="end"/>
+            </w:r>
+          </w:hyperlink>
+        </w:p>
+        <w:p>
+          <w:pPr>
+            <w:pStyle w:val="TOC3"/>
+            <w:tabs>
+              <w:tab w:val="left" w:pos="1100"/>
+              <w:tab w:val="right" w:leader="dot" w:pos="9350"/>
+            </w:tabs>
+            <w:rPr>
+              <w:noProof/>
+              <w:sz w:val="22"/>
+              <w:szCs w:val="22"/>
+              <w:lang w:val="nl-BE" w:eastAsia="nl-BE"/>
+            </w:rPr>
+          </w:pPr>
+          <w:hyperlink w:anchor="_Toc21000048" w:history="1">
+            <w:r>
+              <w:rPr>
+                <w:rStyle w:val="Hyperlink"/>
+                <w:noProof/>
+                <w:lang w:val="en-GB"/>
+              </w:rPr>
+              <w:t>2.2.3</w:t>
+            </w:r>
+            <w:r>
+              <w:rPr>
+                <w:noProof/>
+                <w:sz w:val="22"/>
+                <w:szCs w:val="22"/>
+                <w:lang w:val="nl-BE" w:eastAsia="nl-BE"/>
+              </w:rPr>
+              <w:tab/>
+            </w:r>
+            <w:r>
+              <w:rPr>
+                <w:rStyle w:val="Hyperlink"/>
+                <w:noProof/>
+                <w:lang w:val="en-GB"/>
+              </w:rPr>
+              <w:t>Growth stages</w:t>
+            </w:r>
+            <w:r>
+              <w:rPr>
+                <w:noProof/>
+                <w:webHidden/>
+              </w:rPr>
+              <w:tab/>
+            </w:r>
+            <w:r>
+              <w:rPr>
+                <w:noProof/>
+                <w:webHidden/>
+              </w:rPr>
+              <w:fldChar w:fldCharType="begin"/>
+            </w:r>
+            <w:r>
+              <w:rPr>
+                <w:noProof/>
+                <w:webHidden/>
+              </w:rPr>
+              <w:instrText xml:space="preserve"> PAGEREF _Toc21000048 \h </w:instrText>
+            </w:r>
+            <w:r>
+              <w:rPr>
+                <w:noProof/>
+                <w:webHidden/>
+              </w:rPr>
+            </w:r>
+            <w:r>
+              <w:rPr>
+                <w:noProof/>
+                <w:webHidden/>
+              </w:rPr>
+              <w:fldChar w:fldCharType="separate"/>
+            </w:r>
+            <w:r>
+              <w:rPr>
+                <w:noProof/>
+                <w:webHidden/>
+              </w:rPr>
+              <w:t>6</w:t>
+            </w:r>
+            <w:r>
+              <w:rPr>
+                <w:noProof/>
+                <w:webHidden/>
+              </w:rPr>
+              <w:fldChar w:fldCharType="end"/>
+            </w:r>
+          </w:hyperlink>
+        </w:p>
+        <w:p>
+          <w:pPr>
+            <w:pStyle w:val="TOC3"/>
+            <w:tabs>
+              <w:tab w:val="left" w:pos="1100"/>
+              <w:tab w:val="right" w:leader="dot" w:pos="9350"/>
+            </w:tabs>
+            <w:rPr>
+              <w:noProof/>
+              <w:sz w:val="22"/>
+              <w:szCs w:val="22"/>
+              <w:lang w:val="nl-BE" w:eastAsia="nl-BE"/>
+            </w:rPr>
+          </w:pPr>
+          <w:hyperlink w:anchor="_Toc21000049" w:history="1">
+            <w:r>
+              <w:rPr>
+                <w:rStyle w:val="Hyperlink"/>
+                <w:noProof/>
+                <w:lang w:val="en-GB"/>
+              </w:rPr>
+              <w:t>2.3</w:t>
+            </w:r>
+            <w:r>
+              <w:rPr>
+                <w:noProof/>
+                <w:sz w:val="22"/>
+                <w:szCs w:val="22"/>
+                <w:lang w:val="nl-BE" w:eastAsia="nl-BE"/>
+              </w:rPr>
+              <w:tab/>
+            </w:r>
+            <w:r>
+              <w:rPr>
+                <w:rStyle w:val="Hyperlink"/>
+                <w:noProof/>
+                <w:lang w:val="en-GB"/>
+              </w:rPr>
+              <w:t>Regular type growth</w:t>
+            </w:r>
+            <w:r>
+              <w:rPr>
+                <w:noProof/>
+                <w:webHidden/>
+              </w:rPr>
+              <w:tab/>
+            </w:r>
+            <w:r>
+              <w:rPr>
+                <w:noProof/>
+                <w:webHidden/>
+              </w:rPr>
+              <w:fldChar w:fldCharType="begin"/>
+            </w:r>
+            <w:r>
+              <w:rPr>
+                <w:noProof/>
+                <w:webHidden/>
+              </w:rPr>
+              <w:instrText xml:space="preserve"> PAGEREF _Toc21000049 \h </w:instrText>
+            </w:r>
+            <w:r>
+              <w:rPr>
+                <w:noProof/>
+                <w:webHidden/>
+              </w:rPr>
+            </w:r>
+            <w:r>
+              <w:rPr>
+                <w:noProof/>
+                <w:webHidden/>
+              </w:rPr>
+              <w:fldChar w:fldCharType="separate"/>
+            </w:r>
+            <w:r>
+              <w:rPr>
+                <w:noProof/>
+                <w:webHidden/>
+              </w:rPr>
+              <w:t>6</w:t>
+            </w:r>
+            <w:r>
+              <w:rPr>
+                <w:noProof/>
+                <w:webHidden/>
+              </w:rPr>
+              <w:fldChar w:fldCharType="end"/>
+            </w:r>
+          </w:hyperlink>
+        </w:p>
+        <w:p>
+          <w:pPr>
+            <w:pStyle w:val="TOC1"/>
+            <w:tabs>
+              <w:tab w:val="right" w:leader="dot" w:pos="9350"/>
+            </w:tabs>
+            <w:rPr>
+              <w:noProof/>
+              <w:sz w:val="22"/>
+              <w:szCs w:val="22"/>
+              <w:lang w:val="nl-BE" w:eastAsia="nl-BE"/>
+            </w:rPr>
+          </w:pPr>
+          <w:hyperlink w:anchor="_Toc21000050" w:history="1">
+            <w:r>
+              <w:rPr>
+                <w:rStyle w:val="Hyperlink"/>
+                <w:noProof/>
+                <w:lang w:val="en-GB"/>
+              </w:rPr>
+              <w:t>Case study</w:t>
+            </w:r>
+            <w:r>
+              <w:rPr>
+                <w:noProof/>
+                <w:webHidden/>
+              </w:rPr>
+              <w:tab/>
+            </w:r>
+            <w:r>
+              <w:rPr>
+                <w:noProof/>
+                <w:webHidden/>
+              </w:rPr>
+              <w:fldChar w:fldCharType="begin"/>
+            </w:r>
+            <w:r>
+              <w:rPr>
+                <w:noProof/>
+                <w:webHidden/>
+              </w:rPr>
+              <w:instrText xml:space="preserve"> PAGEREF _Toc21000050 \h </w:instrText>
+            </w:r>
+            <w:r>
+              <w:rPr>
+                <w:noProof/>
+                <w:webHidden/>
+              </w:rPr>
+            </w:r>
+            <w:r>
+              <w:rPr>
+                <w:noProof/>
+                <w:webHidden/>
+              </w:rPr>
+              <w:fldChar w:fldCharType="separate"/>
+            </w:r>
+            <w:r>
+              <w:rPr>
+                <w:noProof/>
+                <w:webHidden/>
+              </w:rPr>
+              <w:t>6</w:t>
             </w:r>
             <w:r>
               <w:rPr>
@@ -696,24 +1308,24 @@
               <w:noProof/>
               <w:sz w:val="22"/>
               <w:szCs w:val="22"/>
-              <w:lang/>
+              <w:lang w:val="nl-BE" w:eastAsia="nl-BE"/>
             </w:rPr>
           </w:pPr>
-          <w:hyperlink w:anchor="_Toc20838828" w:history="1">
+          <w:hyperlink w:anchor="_Toc21000051" w:history="1">
             <w:r>
               <w:rPr>
                 <w:rStyle w:val="Hyperlink"/>
                 <w:noProof/>
                 <w:lang w:val="en-GB"/>
               </w:rPr>
-              <w:t>3.</w:t>
+              <w:t>1.</w:t>
             </w:r>
             <w:r>
               <w:rPr>
                 <w:noProof/>
                 <w:sz w:val="22"/>
                 <w:szCs w:val="22"/>
-                <w:lang/>
+                <w:lang w:val="nl-BE" w:eastAsia="nl-BE"/>
               </w:rPr>
               <w:tab/>
             </w:r>
@@ -723,7 +1335,7 @@
                 <w:noProof/>
                 <w:lang w:val="en-GB"/>
               </w:rPr>
-              <w:t>Spreading and growth patterns</w:t>
+              <w:t>Introduction</w:t>
             </w:r>
             <w:r>
               <w:rPr>
@@ -744,7 +1356,7 @@
                 <w:noProof/>
                 <w:webHidden/>
               </w:rPr>
-              <w:instrText xml:space="preserve"> PAGEREF _Toc20838828 \h </w:instrText>
+              <w:instrText xml:space="preserve"> PAGEREF _Toc21000051 \h </w:instrText>
             </w:r>
             <w:r>
               <w:rPr>
@@ -764,635 +1376,7 @@
                 <w:noProof/>
                 <w:webHidden/>
               </w:rPr>
-              <w:t>5</w:t>
-            </w:r>
-            <w:r>
-              <w:rPr>
-                <w:noProof/>
-                <w:webHidden/>
-              </w:rPr>
-              <w:fldChar w:fldCharType="end"/>
-            </w:r>
-          </w:hyperlink>
-        </w:p>
-        <w:p>
-          <w:pPr>
-            <w:pStyle w:val="TOC3"/>
-            <w:tabs>
-              <w:tab w:val="left" w:pos="1100"/>
-              <w:tab w:val="right" w:leader="dot" w:pos="9350"/>
-            </w:tabs>
-            <w:rPr>
-              <w:noProof/>
-              <w:sz w:val="22"/>
-              <w:szCs w:val="22"/>
-              <w:lang/>
-            </w:rPr>
-          </w:pPr>
-          <w:hyperlink w:anchor="_Toc20838829" w:history="1">
-            <w:r>
-              <w:rPr>
-                <w:rStyle w:val="Hyperlink"/>
-                <w:noProof/>
-                <w:lang w:val="en-GB"/>
-              </w:rPr>
-              <w:t>3.1</w:t>
-            </w:r>
-            <w:r>
-              <w:rPr>
-                <w:noProof/>
-                <w:sz w:val="22"/>
-                <w:szCs w:val="22"/>
-                <w:lang/>
-              </w:rPr>
-              <w:tab/>
-            </w:r>
-            <w:r>
-              <w:rPr>
-                <w:rStyle w:val="Hyperlink"/>
-                <w:noProof/>
-                <w:lang w:val="en-GB"/>
-              </w:rPr>
-              <w:t>Spreading patterns</w:t>
-            </w:r>
-            <w:r>
-              <w:rPr>
-                <w:noProof/>
-                <w:webHidden/>
-              </w:rPr>
-              <w:tab/>
-            </w:r>
-            <w:r>
-              <w:rPr>
-                <w:noProof/>
-                <w:webHidden/>
-              </w:rPr>
-              <w:fldChar w:fldCharType="begin"/>
-            </w:r>
-            <w:r>
-              <w:rPr>
-                <w:noProof/>
-                <w:webHidden/>
-              </w:rPr>
-              <w:instrText xml:space="preserve"> PAGEREF _Toc20838829 \h </w:instrText>
-            </w:r>
-            <w:r>
-              <w:rPr>
-                <w:noProof/>
-                <w:webHidden/>
-              </w:rPr>
-            </w:r>
-            <w:r>
-              <w:rPr>
-                <w:noProof/>
-                <w:webHidden/>
-              </w:rPr>
-              <w:fldChar w:fldCharType="separate"/>
-            </w:r>
-            <w:r>
-              <w:rPr>
-                <w:noProof/>
-                <w:webHidden/>
-              </w:rPr>
-              <w:t>5</w:t>
-            </w:r>
-            <w:r>
-              <w:rPr>
-                <w:noProof/>
-                <w:webHidden/>
-              </w:rPr>
-              <w:fldChar w:fldCharType="end"/>
-            </w:r>
-          </w:hyperlink>
-        </w:p>
-        <w:p>
-          <w:pPr>
-            <w:pStyle w:val="TOC3"/>
-            <w:tabs>
-              <w:tab w:val="left" w:pos="1100"/>
-              <w:tab w:val="right" w:leader="dot" w:pos="9350"/>
-            </w:tabs>
-            <w:rPr>
-              <w:noProof/>
-              <w:sz w:val="22"/>
-              <w:szCs w:val="22"/>
-              <w:lang/>
-            </w:rPr>
-          </w:pPr>
-          <w:hyperlink w:anchor="_Toc20838830" w:history="1">
-            <w:r>
-              <w:rPr>
-                <w:rStyle w:val="Hyperlink"/>
-                <w:noProof/>
-                <w:lang w:val="en-GB"/>
-              </w:rPr>
-              <w:t>3.2</w:t>
-            </w:r>
-            <w:r>
-              <w:rPr>
-                <w:noProof/>
-                <w:sz w:val="22"/>
-                <w:szCs w:val="22"/>
-                <w:lang/>
-              </w:rPr>
-              <w:tab/>
-            </w:r>
-            <w:r>
-              <w:rPr>
-                <w:rStyle w:val="Hyperlink"/>
-                <w:noProof/>
-                <w:lang w:val="en-GB"/>
-              </w:rPr>
-              <w:t>Grass-like growth</w:t>
-            </w:r>
-            <w:r>
-              <w:rPr>
-                <w:noProof/>
-                <w:webHidden/>
-              </w:rPr>
-              <w:tab/>
-            </w:r>
-            <w:r>
-              <w:rPr>
-                <w:noProof/>
-                <w:webHidden/>
-              </w:rPr>
-              <w:fldChar w:fldCharType="begin"/>
-            </w:r>
-            <w:r>
-              <w:rPr>
-                <w:noProof/>
-                <w:webHidden/>
-              </w:rPr>
-              <w:instrText xml:space="preserve"> PAGEREF _Toc20838830 \h </w:instrText>
-            </w:r>
-            <w:r>
-              <w:rPr>
-                <w:noProof/>
-                <w:webHidden/>
-              </w:rPr>
-            </w:r>
-            <w:r>
-              <w:rPr>
-                <w:noProof/>
-                <w:webHidden/>
-              </w:rPr>
-              <w:fldChar w:fldCharType="separate"/>
-            </w:r>
-            <w:r>
-              <w:rPr>
-                <w:noProof/>
-                <w:webHidden/>
-              </w:rPr>
               <w:t>6</w:t>
-            </w:r>
-            <w:r>
-              <w:rPr>
-                <w:noProof/>
-                <w:webHidden/>
-              </w:rPr>
-              <w:fldChar w:fldCharType="end"/>
-            </w:r>
-          </w:hyperlink>
-        </w:p>
-        <w:p>
-          <w:pPr>
-            <w:pStyle w:val="TOC3"/>
-            <w:tabs>
-              <w:tab w:val="left" w:pos="1100"/>
-              <w:tab w:val="right" w:leader="dot" w:pos="9350"/>
-            </w:tabs>
-            <w:rPr>
-              <w:noProof/>
-              <w:sz w:val="22"/>
-              <w:szCs w:val="22"/>
-              <w:lang/>
-            </w:rPr>
-          </w:pPr>
-          <w:hyperlink w:anchor="_Toc20838831" w:history="1">
-            <w:r>
-              <w:rPr>
-                <w:rStyle w:val="Hyperlink"/>
-                <w:noProof/>
-                <w:lang w:val="en-GB"/>
-              </w:rPr>
-              <w:t>3.2.1</w:t>
-            </w:r>
-            <w:r>
-              <w:rPr>
-                <w:noProof/>
-                <w:sz w:val="22"/>
-                <w:szCs w:val="22"/>
-                <w:lang/>
-              </w:rPr>
-              <w:tab/>
-            </w:r>
-            <w:r>
-              <w:rPr>
-                <w:rStyle w:val="Hyperlink"/>
-                <w:noProof/>
-                <w:lang w:val="en-GB"/>
-              </w:rPr>
-              <w:t>Sod-forming versus bunching</w:t>
-            </w:r>
-            <w:r>
-              <w:rPr>
-                <w:noProof/>
-                <w:webHidden/>
-              </w:rPr>
-              <w:tab/>
-            </w:r>
-            <w:r>
-              <w:rPr>
-                <w:noProof/>
-                <w:webHidden/>
-              </w:rPr>
-              <w:fldChar w:fldCharType="begin"/>
-            </w:r>
-            <w:r>
-              <w:rPr>
-                <w:noProof/>
-                <w:webHidden/>
-              </w:rPr>
-              <w:instrText xml:space="preserve"> PAGEREF _Toc20838831 \h </w:instrText>
-            </w:r>
-            <w:r>
-              <w:rPr>
-                <w:noProof/>
-                <w:webHidden/>
-              </w:rPr>
-            </w:r>
-            <w:r>
-              <w:rPr>
-                <w:noProof/>
-                <w:webHidden/>
-              </w:rPr>
-              <w:fldChar w:fldCharType="separate"/>
-            </w:r>
-            <w:r>
-              <w:rPr>
-                <w:noProof/>
-                <w:webHidden/>
-              </w:rPr>
-              <w:t>6</w:t>
-            </w:r>
-            <w:r>
-              <w:rPr>
-                <w:noProof/>
-                <w:webHidden/>
-              </w:rPr>
-              <w:fldChar w:fldCharType="end"/>
-            </w:r>
-          </w:hyperlink>
-        </w:p>
-        <w:p>
-          <w:pPr>
-            <w:pStyle w:val="TOC3"/>
-            <w:tabs>
-              <w:tab w:val="left" w:pos="1100"/>
-              <w:tab w:val="right" w:leader="dot" w:pos="9350"/>
-            </w:tabs>
-            <w:rPr>
-              <w:noProof/>
-              <w:sz w:val="22"/>
-              <w:szCs w:val="22"/>
-              <w:lang/>
-            </w:rPr>
-          </w:pPr>
-          <w:hyperlink w:anchor="_Toc20838832" w:history="1">
-            <w:r>
-              <w:rPr>
-                <w:rStyle w:val="Hyperlink"/>
-                <w:noProof/>
-                <w:lang w:val="en-GB"/>
-              </w:rPr>
-              <w:t>3.2.2</w:t>
-            </w:r>
-            <w:r>
-              <w:rPr>
-                <w:noProof/>
-                <w:sz w:val="22"/>
-                <w:szCs w:val="22"/>
-                <w:lang/>
-              </w:rPr>
-              <w:tab/>
-            </w:r>
-            <w:r>
-              <w:rPr>
-                <w:rStyle w:val="Hyperlink"/>
-                <w:noProof/>
-                <w:lang w:val="en-GB"/>
-              </w:rPr>
-              <w:t>Warm versus cool season</w:t>
-            </w:r>
-            <w:r>
-              <w:rPr>
-                <w:noProof/>
-                <w:webHidden/>
-              </w:rPr>
-              <w:tab/>
-            </w:r>
-            <w:r>
-              <w:rPr>
-                <w:noProof/>
-                <w:webHidden/>
-              </w:rPr>
-              <w:fldChar w:fldCharType="begin"/>
-            </w:r>
-            <w:r>
-              <w:rPr>
-                <w:noProof/>
-                <w:webHidden/>
-              </w:rPr>
-              <w:instrText xml:space="preserve"> PAGEREF _Toc20838832 \h </w:instrText>
-            </w:r>
-            <w:r>
-              <w:rPr>
-                <w:noProof/>
-                <w:webHidden/>
-              </w:rPr>
-            </w:r>
-            <w:r>
-              <w:rPr>
-                <w:noProof/>
-                <w:webHidden/>
-              </w:rPr>
-              <w:fldChar w:fldCharType="separate"/>
-            </w:r>
-            <w:r>
-              <w:rPr>
-                <w:noProof/>
-                <w:webHidden/>
-              </w:rPr>
-              <w:t>6</w:t>
-            </w:r>
-            <w:r>
-              <w:rPr>
-                <w:noProof/>
-                <w:webHidden/>
-              </w:rPr>
-              <w:fldChar w:fldCharType="end"/>
-            </w:r>
-          </w:hyperlink>
-        </w:p>
-        <w:p>
-          <w:pPr>
-            <w:pStyle w:val="TOC3"/>
-            <w:tabs>
-              <w:tab w:val="left" w:pos="1100"/>
-              <w:tab w:val="right" w:leader="dot" w:pos="9350"/>
-            </w:tabs>
-            <w:rPr>
-              <w:noProof/>
-              <w:sz w:val="22"/>
-              <w:szCs w:val="22"/>
-              <w:lang/>
-            </w:rPr>
-          </w:pPr>
-          <w:hyperlink w:anchor="_Toc20838833" w:history="1">
-            <w:r>
-              <w:rPr>
-                <w:rStyle w:val="Hyperlink"/>
-                <w:noProof/>
-                <w:lang w:val="en-GB"/>
-              </w:rPr>
-              <w:t>3.2.3</w:t>
-            </w:r>
-            <w:r>
-              <w:rPr>
-                <w:noProof/>
-                <w:sz w:val="22"/>
-                <w:szCs w:val="22"/>
-                <w:lang/>
-              </w:rPr>
-              <w:tab/>
-            </w:r>
-            <w:r>
-              <w:rPr>
-                <w:rStyle w:val="Hyperlink"/>
-                <w:noProof/>
-                <w:lang w:val="en-GB"/>
-              </w:rPr>
-              <w:t xml:space="preserve">Warm </w:t>
-            </w:r>
-            <w:r>
-              <w:rPr>
-                <w:rStyle w:val="Hyperlink"/>
-                <w:noProof/>
-                <w:lang w:val="en-GB"/>
-              </w:rPr>
-              <w:t>v</w:t>
-            </w:r>
-            <w:r>
-              <w:rPr>
-                <w:rStyle w:val="Hyperlink"/>
-                <w:noProof/>
-                <w:lang w:val="en-GB"/>
-              </w:rPr>
-              <w:t>ersus cool season</w:t>
-            </w:r>
-            <w:r>
-              <w:rPr>
-                <w:noProof/>
-                <w:webHidden/>
-              </w:rPr>
-              <w:tab/>
-            </w:r>
-            <w:r>
-              <w:rPr>
-                <w:noProof/>
-                <w:webHidden/>
-              </w:rPr>
-              <w:fldChar w:fldCharType="begin"/>
-            </w:r>
-            <w:r>
-              <w:rPr>
-                <w:noProof/>
-                <w:webHidden/>
-              </w:rPr>
-              <w:instrText xml:space="preserve"> PAGEREF _Toc20838833 \h </w:instrText>
-            </w:r>
-            <w:r>
-              <w:rPr>
-                <w:noProof/>
-                <w:webHidden/>
-              </w:rPr>
-            </w:r>
-            <w:r>
-              <w:rPr>
-                <w:noProof/>
-                <w:webHidden/>
-              </w:rPr>
-              <w:fldChar w:fldCharType="separate"/>
-            </w:r>
-            <w:r>
-              <w:rPr>
-                <w:noProof/>
-                <w:webHidden/>
-              </w:rPr>
-              <w:t>9</w:t>
-            </w:r>
-            <w:r>
-              <w:rPr>
-                <w:noProof/>
-                <w:webHidden/>
-              </w:rPr>
-              <w:fldChar w:fldCharType="end"/>
-            </w:r>
-          </w:hyperlink>
-        </w:p>
-        <w:p>
-          <w:pPr>
-            <w:pStyle w:val="TOC3"/>
-            <w:tabs>
-              <w:tab w:val="left" w:pos="1100"/>
-              <w:tab w:val="right" w:leader="dot" w:pos="9350"/>
-            </w:tabs>
-            <w:rPr>
-              <w:noProof/>
-              <w:sz w:val="22"/>
-              <w:szCs w:val="22"/>
-              <w:lang/>
-            </w:rPr>
-          </w:pPr>
-          <w:hyperlink w:anchor="_Toc20838834" w:history="1">
-            <w:r>
-              <w:rPr>
-                <w:rStyle w:val="Hyperlink"/>
-                <w:noProof/>
-                <w:lang w:val="en-GB"/>
-              </w:rPr>
-              <w:t>3.3</w:t>
-            </w:r>
-            <w:r>
-              <w:rPr>
-                <w:noProof/>
-                <w:sz w:val="22"/>
-                <w:szCs w:val="22"/>
-                <w:lang/>
-              </w:rPr>
-              <w:tab/>
-            </w:r>
-            <w:r>
-              <w:rPr>
-                <w:rStyle w:val="Hyperlink"/>
-                <w:noProof/>
-                <w:lang w:val="en-GB"/>
-              </w:rPr>
-              <w:t>Regular type growth</w:t>
-            </w:r>
-            <w:r>
-              <w:rPr>
-                <w:noProof/>
-                <w:webHidden/>
-              </w:rPr>
-              <w:tab/>
-            </w:r>
-            <w:r>
-              <w:rPr>
-                <w:noProof/>
-                <w:webHidden/>
-              </w:rPr>
-              <w:fldChar w:fldCharType="begin"/>
-            </w:r>
-            <w:r>
-              <w:rPr>
-                <w:noProof/>
-                <w:webHidden/>
-              </w:rPr>
-              <w:instrText xml:space="preserve"> PAGEREF _Toc20838834 \h </w:instrText>
-            </w:r>
-            <w:r>
-              <w:rPr>
-                <w:noProof/>
-                <w:webHidden/>
-              </w:rPr>
-            </w:r>
-            <w:r>
-              <w:rPr>
-                <w:noProof/>
-                <w:webHidden/>
-              </w:rPr>
-              <w:fldChar w:fldCharType="separate"/>
-            </w:r>
-            <w:r>
-              <w:rPr>
-                <w:noProof/>
-                <w:webHidden/>
-              </w:rPr>
-              <w:t>9</w:t>
-            </w:r>
-            <w:r>
-              <w:rPr>
-                <w:noProof/>
-                <w:webHidden/>
-              </w:rPr>
-              <w:fldChar w:fldCharType="end"/>
-            </w:r>
-          </w:hyperlink>
-        </w:p>
-        <w:p>
-          <w:pPr>
-            <w:pStyle w:val="TOC1"/>
-            <w:tabs>
-              <w:tab w:val="right" w:leader="dot" w:pos="9350"/>
-            </w:tabs>
-            <w:rPr>
-              <w:noProof/>
-              <w:sz w:val="22"/>
-              <w:szCs w:val="22"/>
-              <w:lang/>
-            </w:rPr>
-          </w:pPr>
-          <w:hyperlink w:anchor="_Toc20838835" w:history="1">
-            <w:r>
-              <w:rPr>
-                <w:rStyle w:val="Hyperlink"/>
-                <w:noProof/>
-                <w:lang w:val="en-GB"/>
-              </w:rPr>
-              <w:t>Case study</w:t>
-            </w:r>
-            <w:r>
-              <w:rPr>
-                <w:noProof/>
-                <w:webHidden/>
-              </w:rPr>
-              <w:tab/>
-            </w:r>
-            <w:r>
-              <w:rPr>
-                <w:noProof/>
-                <w:webHidden/>
-              </w:rPr>
-              <w:fldChar w:fldCharType="begin"/>
-            </w:r>
-            <w:r>
-              <w:rPr>
-                <w:noProof/>
-                <w:webHidden/>
-              </w:rPr>
-              <w:instrText xml:space="preserve"> PAGEREF _Toc20838835 \h </w:instrText>
-            </w:r>
-            <w:r>
-              <w:rPr>
-                <w:noProof/>
-                <w:webHidden/>
-              </w:rPr>
-            </w:r>
-            <w:r>
-              <w:rPr>
-                <w:noProof/>
-                <w:webHidden/>
-              </w:rPr>
-              <w:fldChar w:fldCharType="separate"/>
-            </w:r>
-            <w:r>
-              <w:rPr>
-                <w:noProof/>
-                <w:webHidden/>
-              </w:rPr>
-              <w:t>9</w:t>
             </w:r>
             <w:r>
               <w:rPr>
@@ -1414,24 +1398,24 @@
               <w:noProof/>
               <w:sz w:val="22"/>
               <w:szCs w:val="22"/>
-              <w:lang/>
+              <w:lang w:val="nl-BE" w:eastAsia="nl-BE"/>
             </w:rPr>
           </w:pPr>
-          <w:hyperlink w:anchor="_Toc20838836" w:history="1">
+          <w:hyperlink w:anchor="_Toc21000052" w:history="1">
             <w:r>
               <w:rPr>
                 <w:rStyle w:val="Hyperlink"/>
                 <w:noProof/>
                 <w:lang w:val="en-GB"/>
               </w:rPr>
-              <w:t>1.</w:t>
+              <w:t>2.</w:t>
             </w:r>
             <w:r>
               <w:rPr>
                 <w:noProof/>
                 <w:sz w:val="22"/>
                 <w:szCs w:val="22"/>
-                <w:lang/>
+                <w:lang w:val="nl-BE" w:eastAsia="nl-BE"/>
               </w:rPr>
               <w:tab/>
             </w:r>
@@ -1441,7 +1425,7 @@
                 <w:noProof/>
                 <w:lang w:val="en-GB"/>
               </w:rPr>
-              <w:t>Introduction</w:t>
+              <w:t>Engine choice</w:t>
             </w:r>
             <w:r>
               <w:rPr>
@@ -1462,7 +1446,7 @@
                 <w:noProof/>
                 <w:webHidden/>
               </w:rPr>
-              <w:instrText xml:space="preserve"> PAGEREF _Toc20838836 \h </w:instrText>
+              <w:instrText xml:space="preserve"> PAGEREF _Toc21000052 \h </w:instrText>
             </w:r>
             <w:r>
               <w:rPr>
@@ -1482,547 +1466,7 @@
                 <w:noProof/>
                 <w:webHidden/>
               </w:rPr>
-              <w:t>9</w:t>
-            </w:r>
-            <w:r>
-              <w:rPr>
-                <w:noProof/>
-                <w:webHidden/>
-              </w:rPr>
-              <w:fldChar w:fldCharType="end"/>
-            </w:r>
-          </w:hyperlink>
-        </w:p>
-        <w:p>
-          <w:pPr>
-            <w:pStyle w:val="TOC2"/>
-            <w:tabs>
-              <w:tab w:val="left" w:pos="660"/>
-              <w:tab w:val="right" w:leader="dot" w:pos="9350"/>
-            </w:tabs>
-            <w:rPr>
-              <w:noProof/>
-              <w:sz w:val="22"/>
-              <w:szCs w:val="22"/>
-              <w:lang/>
-            </w:rPr>
-          </w:pPr>
-          <w:hyperlink w:anchor="_Toc20838837" w:history="1">
-            <w:r>
-              <w:rPr>
-                <w:rStyle w:val="Hyperlink"/>
-                <w:noProof/>
-                <w:lang w:val="en-GB"/>
-              </w:rPr>
-              <w:t>2.</w:t>
-            </w:r>
-            <w:r>
-              <w:rPr>
-                <w:noProof/>
-                <w:sz w:val="22"/>
-                <w:szCs w:val="22"/>
-                <w:lang/>
-              </w:rPr>
-              <w:tab/>
-            </w:r>
-            <w:r>
-              <w:rPr>
-                <w:rStyle w:val="Hyperlink"/>
-                <w:noProof/>
-                <w:lang w:val="en-GB"/>
-              </w:rPr>
-              <w:t>Modelling</w:t>
-            </w:r>
-            <w:r>
-              <w:rPr>
-                <w:noProof/>
-                <w:webHidden/>
-              </w:rPr>
-              <w:tab/>
-            </w:r>
-            <w:r>
-              <w:rPr>
-                <w:noProof/>
-                <w:webHidden/>
-              </w:rPr>
-              <w:fldChar w:fldCharType="begin"/>
-            </w:r>
-            <w:r>
-              <w:rPr>
-                <w:noProof/>
-                <w:webHidden/>
-              </w:rPr>
-              <w:instrText xml:space="preserve"> PAGEREF _Toc20838837 \h </w:instrText>
-            </w:r>
-            <w:r>
-              <w:rPr>
-                <w:noProof/>
-                <w:webHidden/>
-              </w:rPr>
-            </w:r>
-            <w:r>
-              <w:rPr>
-                <w:noProof/>
-                <w:webHidden/>
-              </w:rPr>
-              <w:fldChar w:fldCharType="separate"/>
-            </w:r>
-            <w:r>
-              <w:rPr>
-                <w:noProof/>
-                <w:webHidden/>
-              </w:rPr>
-              <w:t>9</w:t>
-            </w:r>
-            <w:r>
-              <w:rPr>
-                <w:noProof/>
-                <w:webHidden/>
-              </w:rPr>
-              <w:fldChar w:fldCharType="end"/>
-            </w:r>
-          </w:hyperlink>
-        </w:p>
-        <w:p>
-          <w:pPr>
-            <w:pStyle w:val="TOC3"/>
-            <w:tabs>
-              <w:tab w:val="left" w:pos="1100"/>
-              <w:tab w:val="right" w:leader="dot" w:pos="9350"/>
-            </w:tabs>
-            <w:rPr>
-              <w:noProof/>
-              <w:sz w:val="22"/>
-              <w:szCs w:val="22"/>
-              <w:lang/>
-            </w:rPr>
-          </w:pPr>
-          <w:hyperlink w:anchor="_Toc20838838" w:history="1">
-            <w:r>
-              <w:rPr>
-                <w:rStyle w:val="Hyperlink"/>
-                <w:noProof/>
-                <w:lang w:val="en-GB"/>
-              </w:rPr>
-              <w:t>2.1.</w:t>
-            </w:r>
-            <w:r>
-              <w:rPr>
-                <w:noProof/>
-                <w:sz w:val="22"/>
-                <w:szCs w:val="22"/>
-                <w:lang/>
-              </w:rPr>
-              <w:tab/>
-            </w:r>
-            <w:r>
-              <w:rPr>
-                <w:rStyle w:val="Hyperlink"/>
-                <w:noProof/>
-                <w:lang w:val="en-GB"/>
-              </w:rPr>
-              <w:t>Blockout</w:t>
-            </w:r>
-            <w:r>
-              <w:rPr>
-                <w:noProof/>
-                <w:webHidden/>
-              </w:rPr>
-              <w:tab/>
-            </w:r>
-            <w:r>
-              <w:rPr>
-                <w:noProof/>
-                <w:webHidden/>
-              </w:rPr>
-              <w:fldChar w:fldCharType="begin"/>
-            </w:r>
-            <w:r>
-              <w:rPr>
-                <w:noProof/>
-                <w:webHidden/>
-              </w:rPr>
-              <w:instrText xml:space="preserve"> PAGEREF _Toc20838838 \h </w:instrText>
-            </w:r>
-            <w:r>
-              <w:rPr>
-                <w:noProof/>
-                <w:webHidden/>
-              </w:rPr>
-            </w:r>
-            <w:r>
-              <w:rPr>
-                <w:noProof/>
-                <w:webHidden/>
-              </w:rPr>
-              <w:fldChar w:fldCharType="separate"/>
-            </w:r>
-            <w:r>
-              <w:rPr>
-                <w:noProof/>
-                <w:webHidden/>
-              </w:rPr>
-              <w:t>9</w:t>
-            </w:r>
-            <w:r>
-              <w:rPr>
-                <w:noProof/>
-                <w:webHidden/>
-              </w:rPr>
-              <w:fldChar w:fldCharType="end"/>
-            </w:r>
-          </w:hyperlink>
-        </w:p>
-        <w:p>
-          <w:pPr>
-            <w:pStyle w:val="TOC3"/>
-            <w:tabs>
-              <w:tab w:val="left" w:pos="1100"/>
-              <w:tab w:val="right" w:leader="dot" w:pos="9350"/>
-            </w:tabs>
-            <w:rPr>
-              <w:noProof/>
-              <w:sz w:val="22"/>
-              <w:szCs w:val="22"/>
-              <w:lang/>
-            </w:rPr>
-          </w:pPr>
-          <w:hyperlink w:anchor="_Toc20838839" w:history="1">
-            <w:r>
-              <w:rPr>
-                <w:rStyle w:val="Hyperlink"/>
-                <w:noProof/>
-                <w:lang w:val="en-GB"/>
-              </w:rPr>
-              <w:t>2.2.</w:t>
-            </w:r>
-            <w:r>
-              <w:rPr>
-                <w:noProof/>
-                <w:sz w:val="22"/>
-                <w:szCs w:val="22"/>
-                <w:lang/>
-              </w:rPr>
-              <w:tab/>
-            </w:r>
-            <w:r>
-              <w:rPr>
-                <w:rStyle w:val="Hyperlink"/>
-                <w:noProof/>
-                <w:lang w:val="en-GB"/>
-              </w:rPr>
-              <w:t>Zbrush</w:t>
-            </w:r>
-            <w:r>
-              <w:rPr>
-                <w:noProof/>
-                <w:webHidden/>
-              </w:rPr>
-              <w:tab/>
-            </w:r>
-            <w:r>
-              <w:rPr>
-                <w:noProof/>
-                <w:webHidden/>
-              </w:rPr>
-              <w:fldChar w:fldCharType="begin"/>
-            </w:r>
-            <w:r>
-              <w:rPr>
-                <w:noProof/>
-                <w:webHidden/>
-              </w:rPr>
-              <w:instrText xml:space="preserve"> PAGEREF _Toc20838839 \h </w:instrText>
-            </w:r>
-            <w:r>
-              <w:rPr>
-                <w:noProof/>
-                <w:webHidden/>
-              </w:rPr>
-            </w:r>
-            <w:r>
-              <w:rPr>
-                <w:noProof/>
-                <w:webHidden/>
-              </w:rPr>
-              <w:fldChar w:fldCharType="separate"/>
-            </w:r>
-            <w:r>
-              <w:rPr>
-                <w:noProof/>
-                <w:webHidden/>
-              </w:rPr>
-              <w:t>10</w:t>
-            </w:r>
-            <w:r>
-              <w:rPr>
-                <w:noProof/>
-                <w:webHidden/>
-              </w:rPr>
-              <w:fldChar w:fldCharType="end"/>
-            </w:r>
-          </w:hyperlink>
-        </w:p>
-        <w:p>
-          <w:pPr>
-            <w:pStyle w:val="TOC2"/>
-            <w:tabs>
-              <w:tab w:val="left" w:pos="660"/>
-              <w:tab w:val="right" w:leader="dot" w:pos="9350"/>
-            </w:tabs>
-            <w:rPr>
-              <w:noProof/>
-              <w:sz w:val="22"/>
-              <w:szCs w:val="22"/>
-              <w:lang/>
-            </w:rPr>
-          </w:pPr>
-          <w:hyperlink w:anchor="_Toc20838840" w:history="1">
-            <w:r>
-              <w:rPr>
-                <w:rStyle w:val="Hyperlink"/>
-                <w:noProof/>
-                <w:lang w:val="en-GB"/>
-              </w:rPr>
-              <w:t>3.</w:t>
-            </w:r>
-            <w:r>
-              <w:rPr>
-                <w:noProof/>
-                <w:sz w:val="22"/>
-                <w:szCs w:val="22"/>
-                <w:lang/>
-              </w:rPr>
-              <w:tab/>
-            </w:r>
-            <w:r>
-              <w:rPr>
-                <w:rStyle w:val="Hyperlink"/>
-                <w:noProof/>
-                <w:lang w:val="en-GB"/>
-              </w:rPr>
-              <w:t>Texturing</w:t>
-            </w:r>
-            <w:r>
-              <w:rPr>
-                <w:noProof/>
-                <w:webHidden/>
-              </w:rPr>
-              <w:tab/>
-            </w:r>
-            <w:r>
-              <w:rPr>
-                <w:noProof/>
-                <w:webHidden/>
-              </w:rPr>
-              <w:fldChar w:fldCharType="begin"/>
-            </w:r>
-            <w:r>
-              <w:rPr>
-                <w:noProof/>
-                <w:webHidden/>
-              </w:rPr>
-              <w:instrText xml:space="preserve"> PAGEREF _Toc20838840 \h </w:instrText>
-            </w:r>
-            <w:r>
-              <w:rPr>
-                <w:noProof/>
-                <w:webHidden/>
-              </w:rPr>
-            </w:r>
-            <w:r>
-              <w:rPr>
-                <w:noProof/>
-                <w:webHidden/>
-              </w:rPr>
-              <w:fldChar w:fldCharType="separate"/>
-            </w:r>
-            <w:r>
-              <w:rPr>
-                <w:noProof/>
-                <w:webHidden/>
-              </w:rPr>
-              <w:t>10</w:t>
-            </w:r>
-            <w:r>
-              <w:rPr>
-                <w:noProof/>
-                <w:webHidden/>
-              </w:rPr>
-              <w:fldChar w:fldCharType="end"/>
-            </w:r>
-          </w:hyperlink>
-        </w:p>
-        <w:p>
-          <w:pPr>
-            <w:pStyle w:val="TOC2"/>
-            <w:tabs>
-              <w:tab w:val="left" w:pos="660"/>
-              <w:tab w:val="right" w:leader="dot" w:pos="9350"/>
-            </w:tabs>
-            <w:rPr>
-              <w:noProof/>
-              <w:sz w:val="22"/>
-              <w:szCs w:val="22"/>
-              <w:lang/>
-            </w:rPr>
-          </w:pPr>
-          <w:hyperlink w:anchor="_Toc20838841" w:history="1">
-            <w:r>
-              <w:rPr>
-                <w:rStyle w:val="Hyperlink"/>
-                <w:noProof/>
-                <w:lang w:val="en-GB"/>
-              </w:rPr>
-              <w:t>4.</w:t>
-            </w:r>
-            <w:r>
-              <w:rPr>
-                <w:noProof/>
-                <w:sz w:val="22"/>
-                <w:szCs w:val="22"/>
-                <w:lang/>
-              </w:rPr>
-              <w:tab/>
-            </w:r>
-            <w:r>
-              <w:rPr>
-                <w:rStyle w:val="Hyperlink"/>
-                <w:noProof/>
-                <w:lang w:val="en-GB"/>
-              </w:rPr>
-              <w:t>Shading</w:t>
-            </w:r>
-            <w:r>
-              <w:rPr>
-                <w:noProof/>
-                <w:webHidden/>
-              </w:rPr>
-              <w:tab/>
-            </w:r>
-            <w:r>
-              <w:rPr>
-                <w:noProof/>
-                <w:webHidden/>
-              </w:rPr>
-              <w:fldChar w:fldCharType="begin"/>
-            </w:r>
-            <w:r>
-              <w:rPr>
-                <w:noProof/>
-                <w:webHidden/>
-              </w:rPr>
-              <w:instrText xml:space="preserve"> PAGEREF _Toc20838841 \h </w:instrText>
-            </w:r>
-            <w:r>
-              <w:rPr>
-                <w:noProof/>
-                <w:webHidden/>
-              </w:rPr>
-            </w:r>
-            <w:r>
-              <w:rPr>
-                <w:noProof/>
-                <w:webHidden/>
-              </w:rPr>
-              <w:fldChar w:fldCharType="separate"/>
-            </w:r>
-            <w:r>
-              <w:rPr>
-                <w:noProof/>
-                <w:webHidden/>
-              </w:rPr>
-              <w:t>10</w:t>
-            </w:r>
-            <w:r>
-              <w:rPr>
-                <w:noProof/>
-                <w:webHidden/>
-              </w:rPr>
-              <w:fldChar w:fldCharType="end"/>
-            </w:r>
-          </w:hyperlink>
-        </w:p>
-        <w:p>
-          <w:pPr>
-            <w:pStyle w:val="TOC2"/>
-            <w:tabs>
-              <w:tab w:val="left" w:pos="660"/>
-              <w:tab w:val="right" w:leader="dot" w:pos="9350"/>
-            </w:tabs>
-            <w:rPr>
-              <w:noProof/>
-              <w:sz w:val="22"/>
-              <w:szCs w:val="22"/>
-              <w:lang/>
-            </w:rPr>
-          </w:pPr>
-          <w:hyperlink w:anchor="_Toc20838842" w:history="1">
-            <w:r>
-              <w:rPr>
-                <w:rStyle w:val="Hyperlink"/>
-                <w:noProof/>
-                <w:lang w:val="en-GB"/>
-              </w:rPr>
-              <w:t>5.</w:t>
-            </w:r>
-            <w:r>
-              <w:rPr>
-                <w:noProof/>
-                <w:sz w:val="22"/>
-                <w:szCs w:val="22"/>
-                <w:lang/>
-              </w:rPr>
-              <w:tab/>
-            </w:r>
-            <w:r>
-              <w:rPr>
-                <w:rStyle w:val="Hyperlink"/>
-                <w:noProof/>
-                <w:lang w:val="en-GB"/>
-              </w:rPr>
-              <w:t>Lighting</w:t>
-            </w:r>
-            <w:r>
-              <w:rPr>
-                <w:noProof/>
-                <w:webHidden/>
-              </w:rPr>
-              <w:tab/>
-            </w:r>
-            <w:r>
-              <w:rPr>
-                <w:noProof/>
-                <w:webHidden/>
-              </w:rPr>
-              <w:fldChar w:fldCharType="begin"/>
-            </w:r>
-            <w:r>
-              <w:rPr>
-                <w:noProof/>
-                <w:webHidden/>
-              </w:rPr>
-              <w:instrText xml:space="preserve"> PAGEREF _Toc20838842 \h </w:instrText>
-            </w:r>
-            <w:r>
-              <w:rPr>
-                <w:noProof/>
-                <w:webHidden/>
-              </w:rPr>
-            </w:r>
-            <w:r>
-              <w:rPr>
-                <w:noProof/>
-                <w:webHidden/>
-              </w:rPr>
-              <w:fldChar w:fldCharType="separate"/>
-            </w:r>
-            <w:r>
-              <w:rPr>
-                <w:noProof/>
-                <w:webHidden/>
-              </w:rPr>
-              <w:t>10</w:t>
+              <w:t>7</w:t>
             </w:r>
             <w:r>
               <w:rPr>
@@ -2043,10 +1487,10 @@
               <w:noProof/>
               <w:sz w:val="22"/>
               <w:szCs w:val="22"/>
-              <w:lang/>
+              <w:lang w:val="nl-BE" w:eastAsia="nl-BE"/>
             </w:rPr>
           </w:pPr>
-          <w:hyperlink w:anchor="_Toc20838843" w:history="1">
+          <w:hyperlink w:anchor="_Toc21000053" w:history="1">
             <w:r>
               <w:rPr>
                 <w:rStyle w:val="Hyperlink"/>
@@ -2074,7 +1518,7 @@
                 <w:noProof/>
                 <w:webHidden/>
               </w:rPr>
-              <w:instrText xml:space="preserve"> PAGEREF _Toc20838843 \h </w:instrText>
+              <w:instrText xml:space="preserve"> PAGEREF _Toc21000053 \h </w:instrText>
             </w:r>
             <w:r>
               <w:rPr>
@@ -2094,7 +1538,7 @@
                 <w:noProof/>
                 <w:webHidden/>
               </w:rPr>
-              <w:t>10</w:t>
+              <w:t>7</w:t>
             </w:r>
             <w:r>
               <w:rPr>
@@ -2115,10 +1559,10 @@
               <w:noProof/>
               <w:sz w:val="22"/>
               <w:szCs w:val="22"/>
-              <w:lang/>
+              <w:lang w:val="nl-BE" w:eastAsia="nl-BE"/>
             </w:rPr>
           </w:pPr>
-          <w:hyperlink w:anchor="_Toc20838844" w:history="1">
+          <w:hyperlink w:anchor="_Toc21000054" w:history="1">
             <w:r>
               <w:rPr>
                 <w:rStyle w:val="Hyperlink"/>
@@ -2146,7 +1590,7 @@
                 <w:noProof/>
                 <w:webHidden/>
               </w:rPr>
-              <w:instrText xml:space="preserve"> PAGEREF _Toc20838844 \h </w:instrText>
+              <w:instrText xml:space="preserve"> PAGEREF _Toc21000054 \h </w:instrText>
             </w:r>
             <w:r>
               <w:rPr>
@@ -2166,7 +1610,7 @@
                 <w:noProof/>
                 <w:webHidden/>
               </w:rPr>
-              <w:t>12</w:t>
+              <w:t>8</w:t>
             </w:r>
             <w:r>
               <w:rPr>
@@ -2184,77 +1628,67 @@
               <w:tab w:val="right" w:leader="dot" w:pos="9350"/>
             </w:tabs>
             <w:rPr>
-              <w:noProof/>
-              <w:sz w:val="22"/>
-              <w:szCs w:val="22"/>
-              <w:lang/>
-            </w:rPr>
-          </w:pPr>
-          <w:hyperlink w:anchor="_Toc20838845" w:history="1">
-            <w:r>
-              <w:rPr>
-                <w:rStyle w:val="Hyperlink"/>
-                <w:noProof/>
-                <w:lang w:val="en-GB"/>
-              </w:rPr>
-              <w:t>Appendices</w:t>
-            </w:r>
-            <w:r>
-              <w:rPr>
-                <w:noProof/>
-                <w:webHidden/>
-              </w:rPr>
-              <w:tab/>
-            </w:r>
-            <w:r>
-              <w:rPr>
-                <w:noProof/>
-                <w:webHidden/>
-              </w:rPr>
-              <w:fldChar w:fldCharType="begin"/>
-            </w:r>
-            <w:r>
-              <w:rPr>
-                <w:noProof/>
-                <w:webHidden/>
-              </w:rPr>
-              <w:instrText xml:space="preserve"> PAGEREF _Toc20838845 \h </w:instrText>
-            </w:r>
-            <w:r>
-              <w:rPr>
-                <w:noProof/>
-                <w:webHidden/>
-              </w:rPr>
-            </w:r>
-            <w:r>
-              <w:rPr>
-                <w:noProof/>
-                <w:webHidden/>
-              </w:rPr>
-              <w:fldChar w:fldCharType="separate"/>
-            </w:r>
-            <w:r>
-              <w:rPr>
-                <w:noProof/>
-                <w:webHidden/>
-              </w:rPr>
-              <w:t>13</w:t>
-            </w:r>
-            <w:r>
-              <w:rPr>
-                <w:noProof/>
-                <w:webHidden/>
-              </w:rPr>
-              <w:fldChar w:fldCharType="end"/>
-            </w:r>
-          </w:hyperlink>
-        </w:p>
-        <w:p>
-          <w:pPr>
-            <w:rPr>
               <w:lang w:val="en-GB"/>
             </w:rPr>
           </w:pPr>
+          <w:hyperlink w:anchor="_Toc21000055" w:history="1">
+            <w:r>
+              <w:rPr>
+                <w:rStyle w:val="Hyperlink"/>
+                <w:noProof/>
+                <w:lang w:val="en-GB"/>
+              </w:rPr>
+              <w:t>Appendices</w:t>
+            </w:r>
+            <w:r>
+              <w:rPr>
+                <w:noProof/>
+                <w:webHidden/>
+              </w:rPr>
+              <w:tab/>
+            </w:r>
+            <w:r>
+              <w:rPr>
+                <w:noProof/>
+                <w:webHidden/>
+              </w:rPr>
+              <w:fldChar w:fldCharType="begin"/>
+            </w:r>
+            <w:r>
+              <w:rPr>
+                <w:noProof/>
+                <w:webHidden/>
+              </w:rPr>
+              <w:instrText xml:space="preserve"> PAGEREF _Toc21000055 \h </w:instrText>
+            </w:r>
+            <w:r>
+              <w:rPr>
+                <w:noProof/>
+                <w:webHidden/>
+              </w:rPr>
+            </w:r>
+            <w:r>
+              <w:rPr>
+                <w:noProof/>
+                <w:webHidden/>
+              </w:rPr>
+              <w:fldChar w:fldCharType="separate"/>
+            </w:r>
+            <w:r>
+              <w:rPr>
+                <w:noProof/>
+                <w:webHidden/>
+              </w:rPr>
+              <w:t>9</w:t>
+            </w:r>
+            <w:r>
+              <w:rPr>
+                <w:noProof/>
+                <w:webHidden/>
+              </w:rPr>
+              <w:fldChar w:fldCharType="end"/>
+            </w:r>
+          </w:hyperlink>
           <w:r>
             <w:rPr>
               <w:b/>
@@ -2279,6 +1713,8 @@
         </w:rPr>
         <w:br w:type="page"/>
       </w:r>
+      <w:bookmarkStart w:id="0" w:name="_GoBack"/>
+      <w:bookmarkEnd w:id="0"/>
     </w:p>
     <w:p>
       <w:pPr>
@@ -2287,7 +1723,7 @@
           <w:lang w:val="en-GB"/>
         </w:rPr>
       </w:pPr>
-      <w:bookmarkStart w:id="0" w:name="_Toc20838823"/>
+      <w:bookmarkStart w:id="1" w:name="_Toc21000039"/>
       <w:r>
         <w:rPr>
           <w:lang w:val="en-GB"/>
@@ -2295,7 +1731,7 @@
         <w:lastRenderedPageBreak/>
         <w:t>Abstract</w:t>
       </w:r>
-      <w:bookmarkEnd w:id="0"/>
+      <w:bookmarkEnd w:id="1"/>
     </w:p>
     <w:p>
       <w:pPr>
@@ -2356,7 +1792,7 @@
           <w:lang w:val="en-GB"/>
         </w:rPr>
       </w:pPr>
-      <w:bookmarkStart w:id="1" w:name="_Toc20838824"/>
+      <w:bookmarkStart w:id="2" w:name="_Toc21000040"/>
       <w:r>
         <w:rPr>
           <w:lang w:val="en-GB"/>
@@ -2364,7 +1800,7 @@
         <w:lastRenderedPageBreak/>
         <w:t>Introduction</w:t>
       </w:r>
-      <w:bookmarkEnd w:id="1"/>
+      <w:bookmarkEnd w:id="2"/>
     </w:p>
     <w:p>
       <w:pPr>
@@ -2382,7 +1818,7 @@
           <w:color w:val="auto"/>
           <w:lang w:val="en-GB"/>
         </w:rPr>
-        <w:t>In the introduction, you write the background of your topic, explain the purpose of the paper more broadly, and explain the hypothesis, and the research question(s).</w:t>
+        <w:t>In the introduction, you write the background of your topic, explain the purpose of the paper more broadly, explain the hypothesis, and the research question(s).</w:t>
       </w:r>
     </w:p>
     <w:p>
@@ -3212,7 +2648,25 @@
                 <w:sz w:val="16"/>
                 <w:szCs w:val="16"/>
               </w:rPr>
-              <w:t>- In editor, before running: Create volume, defining which vegetation is allowed to grow in this area and the amount of those plants' seeds being present in the ground before simulating. Note: if there are no plants that can grow just by having a seed in the ground (i.e.: no conditions like needing another plant nearby), nothing will grow. It is also possible to have seeds or roots enter the volume at set intervals. They come from an unknown outside area and were taken here via wind, animals...</w:t>
+              <w:t xml:space="preserve">- In editor, before running: Create volume, defining which vegetation </w:t>
+            </w:r>
+            <w:proofErr w:type="gramStart"/>
+            <w:r>
+              <w:rPr>
+                <w:rFonts w:cstheme="minorHAnsi"/>
+                <w:sz w:val="16"/>
+                <w:szCs w:val="16"/>
+              </w:rPr>
+              <w:t>is allowed to</w:t>
+            </w:r>
+            <w:proofErr w:type="gramEnd"/>
+            <w:r>
+              <w:rPr>
+                <w:rFonts w:cstheme="minorHAnsi"/>
+                <w:sz w:val="16"/>
+                <w:szCs w:val="16"/>
+              </w:rPr>
+              <w:t xml:space="preserve"> grow in this area and the amount of those plants' seeds being present in the ground before simulating. Note: if there are no plants that can grow just by having a seed in the ground (i.e.: no conditions like needing another plant nearby), nothing will grow. It is also possible to have seeds or roots enter the volume at set intervals. They come from an unknown outside area and were taken here via wind, animals...</w:t>
             </w:r>
             <w:r>
               <w:rPr>
@@ -3237,7 +2691,25 @@
                 <w:sz w:val="16"/>
                 <w:szCs w:val="16"/>
               </w:rPr>
-              <w:t>- At start: The volume will check all objects inside of it, and spawn the amount of predetermined seeds spread out over the area.</w:t>
+              <w:t xml:space="preserve">- At start: The volume will check all objects inside of </w:t>
+            </w:r>
+            <w:proofErr w:type="gramStart"/>
+            <w:r>
+              <w:rPr>
+                <w:rFonts w:cstheme="minorHAnsi"/>
+                <w:sz w:val="16"/>
+                <w:szCs w:val="16"/>
+              </w:rPr>
+              <w:t>it, and</w:t>
+            </w:r>
+            <w:proofErr w:type="gramEnd"/>
+            <w:r>
+              <w:rPr>
+                <w:rFonts w:cstheme="minorHAnsi"/>
+                <w:sz w:val="16"/>
+                <w:szCs w:val="16"/>
+              </w:rPr>
+              <w:t xml:space="preserve"> spawn the amount of predetermined seeds spread out over the area.</w:t>
             </w:r>
             <w:r>
               <w:rPr>
@@ -3348,14 +2820,12 @@
               <w:rPr>
                 <w:sz w:val="16"/>
                 <w:szCs w:val="16"/>
-                <w:lang w:val="nl-BE"/>
               </w:rPr>
             </w:pPr>
             <w:r>
               <w:rPr>
                 <w:sz w:val="16"/>
                 <w:szCs w:val="16"/>
-                <w:lang w:val="nl-BE"/>
               </w:rPr>
               <w:t>Since vegetation won’t just sit tight until it withers, there are some situations that can spell an early end to its life.</w:t>
             </w:r>
@@ -3363,16 +2833,30 @@
               <w:rPr>
                 <w:sz w:val="16"/>
                 <w:szCs w:val="16"/>
-                <w:lang w:val="nl-BE"/>
               </w:rPr>
               <w:br/>
-              <w:t>- Bigger plants might inadvertenly eliminate nearby other plants by taking away their sunlight</w:t>
-            </w:r>
-            <w:r>
-              <w:rPr>
-                <w:sz w:val="16"/>
-                <w:szCs w:val="16"/>
-                <w:lang w:val="nl-BE"/>
+              <w:t xml:space="preserve">- Bigger plants might </w:t>
+            </w:r>
+            <w:proofErr w:type="spellStart"/>
+            <w:r>
+              <w:rPr>
+                <w:sz w:val="16"/>
+                <w:szCs w:val="16"/>
+              </w:rPr>
+              <w:t>inadvertenly</w:t>
+            </w:r>
+            <w:proofErr w:type="spellEnd"/>
+            <w:r>
+              <w:rPr>
+                <w:sz w:val="16"/>
+                <w:szCs w:val="16"/>
+              </w:rPr>
+              <w:t xml:space="preserve"> eliminate nearby other plants by taking away their sunlight</w:t>
+            </w:r>
+            <w:r>
+              <w:rPr>
+                <w:sz w:val="16"/>
+                <w:szCs w:val="16"/>
               </w:rPr>
               <w:br/>
               <w:t>- Some might not survive a certain season because it froze on a cold day</w:t>
@@ -3385,14 +2869,12 @@
                 <w:bCs/>
                 <w:sz w:val="16"/>
                 <w:szCs w:val="16"/>
-                <w:lang w:val="nl-BE"/>
               </w:rPr>
             </w:pPr>
             <w:r>
               <w:rPr>
                 <w:sz w:val="16"/>
                 <w:szCs w:val="16"/>
-                <w:lang w:val="nl-BE"/>
               </w:rPr>
               <w:t>- Disease or predator damage (outside unknown factors), these can spread to other nearby vegetation</w:t>
             </w:r>
@@ -3400,7 +2882,6 @@
               <w:rPr>
                 <w:sz w:val="16"/>
                 <w:szCs w:val="16"/>
-                <w:lang w:val="nl-BE"/>
               </w:rPr>
               <w:br/>
               <w:t>- Vegetation cannot grow on a patch of ground another plant is already occupying (exception: vegetation of the type that grows on trees)</w:t>
@@ -3409,7 +2890,6 @@
               <w:rPr>
                 <w:sz w:val="16"/>
                 <w:szCs w:val="16"/>
-                <w:lang w:val="nl-BE"/>
               </w:rPr>
               <w:br/>
               <w:t>- Withered plants enhance their soil and improve growth of vegetation that reoccupies their space</w:t>
@@ -3418,7 +2898,6 @@
               <w:rPr>
                 <w:sz w:val="16"/>
                 <w:szCs w:val="16"/>
-                <w:lang w:val="nl-BE"/>
               </w:rPr>
               <w:br/>
             </w:r>
@@ -3426,7 +2905,6 @@
               <w:rPr>
                 <w:sz w:val="16"/>
                 <w:szCs w:val="16"/>
-                <w:lang w:val="nl-BE"/>
               </w:rPr>
               <w:br/>
             </w:r>
@@ -3436,7 +2914,6 @@
                 <w:bCs/>
                 <w:sz w:val="16"/>
                 <w:szCs w:val="16"/>
-                <w:lang w:val="nl-BE"/>
               </w:rPr>
               <w:t>VEGETATION GENERAL PARAMETERS</w:t>
             </w:r>
@@ -3446,14 +2923,12 @@
               <w:rPr>
                 <w:sz w:val="16"/>
                 <w:szCs w:val="16"/>
-                <w:lang w:val="nl-BE"/>
               </w:rPr>
             </w:pPr>
             <w:r>
               <w:rPr>
                 <w:sz w:val="16"/>
                 <w:szCs w:val="16"/>
-                <w:lang w:val="nl-BE"/>
               </w:rPr>
               <w:t>- Resistance to disease and predators</w:t>
             </w:r>
@@ -3461,7 +2936,6 @@
               <w:rPr>
                 <w:sz w:val="16"/>
                 <w:szCs w:val="16"/>
-                <w:lang w:val="nl-BE"/>
               </w:rPr>
               <w:br/>
               <w:t>- Seed survival chance</w:t>
@@ -3470,7 +2944,6 @@
               <w:rPr>
                 <w:sz w:val="16"/>
                 <w:szCs w:val="16"/>
-                <w:lang w:val="nl-BE"/>
               </w:rPr>
               <w:br/>
               <w:t>- Expected lifespan</w:t>
@@ -3481,14 +2954,12 @@
               <w:rPr>
                 <w:sz w:val="16"/>
                 <w:szCs w:val="16"/>
-                <w:lang w:val="nl-BE"/>
               </w:rPr>
             </w:pPr>
             <w:r>
               <w:rPr>
                 <w:sz w:val="16"/>
                 <w:szCs w:val="16"/>
-                <w:lang w:val="nl-BE"/>
               </w:rPr>
               <w:t>- Growth rate (before counting factors that influence growth like sunlight)</w:t>
             </w:r>
@@ -3496,7 +2967,6 @@
               <w:rPr>
                 <w:sz w:val="16"/>
                 <w:szCs w:val="16"/>
-                <w:lang w:val="nl-BE"/>
               </w:rPr>
               <w:br/>
             </w:r>
@@ -3504,7 +2974,6 @@
               <w:rPr>
                 <w:sz w:val="16"/>
                 <w:szCs w:val="16"/>
-                <w:lang w:val="nl-BE"/>
               </w:rPr>
               <w:br/>
             </w:r>
@@ -3514,7 +2983,6 @@
                 <w:bCs/>
                 <w:sz w:val="16"/>
                 <w:szCs w:val="16"/>
-                <w:lang w:val="nl-BE"/>
               </w:rPr>
               <w:t>ENVIRONMENTAL PARAMETERS</w:t>
             </w:r>
@@ -3524,7 +2992,6 @@
                 <w:bCs/>
                 <w:sz w:val="16"/>
                 <w:szCs w:val="16"/>
-                <w:lang w:val="nl-BE"/>
               </w:rPr>
               <w:br/>
             </w:r>
@@ -3532,7 +2999,6 @@
               <w:rPr>
                 <w:sz w:val="16"/>
                 <w:szCs w:val="16"/>
-                <w:lang w:val="nl-BE"/>
               </w:rPr>
               <w:t>- Disease/predator appearance rate</w:t>
             </w:r>
@@ -3542,14 +3008,12 @@
               <w:rPr>
                 <w:sz w:val="16"/>
                 <w:szCs w:val="16"/>
-                <w:lang w:val="nl-BE"/>
               </w:rPr>
             </w:pPr>
             <w:r>
               <w:rPr>
                 <w:sz w:val="16"/>
                 <w:szCs w:val="16"/>
-                <w:lang w:val="nl-BE"/>
               </w:rPr>
               <w:lastRenderedPageBreak/>
               <w:t>- Season durations</w:t>
@@ -3558,7 +3022,6 @@
               <w:rPr>
                 <w:sz w:val="16"/>
                 <w:szCs w:val="16"/>
-                <w:lang w:val="nl-BE"/>
               </w:rPr>
               <w:br/>
               <w:t>- Possible vegetation and the amount of seeds present for each of those (refer to section “Process”)</w:t>
@@ -3567,7 +3030,6 @@
               <w:rPr>
                 <w:sz w:val="16"/>
                 <w:szCs w:val="16"/>
-                <w:lang w:val="nl-BE"/>
               </w:rPr>
               <w:br/>
             </w:r>
@@ -3610,14 +3072,12 @@
               <w:rPr>
                 <w:sz w:val="16"/>
                 <w:szCs w:val="16"/>
-                <w:lang w:val="nl-BE"/>
               </w:rPr>
             </w:pPr>
             <w:r>
               <w:rPr>
                 <w:sz w:val="16"/>
                 <w:szCs w:val="16"/>
-                <w:lang w:val="nl-BE"/>
               </w:rPr>
               <w:t>Analyze spreading patterns of grass-likes and reproductive types (fruits, seed pods)</w:t>
             </w:r>
@@ -3627,14 +3087,12 @@
               <w:rPr>
                 <w:sz w:val="16"/>
                 <w:szCs w:val="16"/>
-                <w:lang w:val="nl-BE"/>
               </w:rPr>
             </w:pPr>
             <w:r>
               <w:rPr>
                 <w:sz w:val="16"/>
                 <w:szCs w:val="16"/>
-                <w:lang w:val="nl-BE"/>
               </w:rPr>
               <w:t>Figure out which model can be used to represent the vegetation</w:t>
             </w:r>
@@ -3642,7 +3100,6 @@
               <w:rPr>
                 <w:sz w:val="16"/>
                 <w:szCs w:val="16"/>
-                <w:lang w:val="nl-BE"/>
               </w:rPr>
               <w:br/>
               <w:t>Influence of light on plant growth and calculating average time spent in light for an object (over 24h)</w:t>
@@ -3653,14 +3110,12 @@
               <w:rPr>
                 <w:sz w:val="16"/>
                 <w:szCs w:val="16"/>
-                <w:lang w:val="nl-BE"/>
               </w:rPr>
             </w:pPr>
             <w:r>
               <w:rPr>
                 <w:sz w:val="16"/>
                 <w:szCs w:val="16"/>
-                <w:lang w:val="nl-BE"/>
               </w:rPr>
               <w:t>Detection of surfaces inside a volume (for vegetation placement)</w:t>
             </w:r>
@@ -3670,14 +3125,12 @@
               <w:rPr>
                 <w:sz w:val="16"/>
                 <w:szCs w:val="16"/>
-                <w:lang w:val="nl-BE"/>
               </w:rPr>
             </w:pPr>
             <w:r>
               <w:rPr>
                 <w:sz w:val="16"/>
                 <w:szCs w:val="16"/>
-                <w:lang w:val="nl-BE"/>
               </w:rPr>
               <w:t>Find optimization techniques for large interactive systems intended for use in a game</w:t>
             </w:r>
@@ -3687,14 +3140,12 @@
               <w:rPr>
                 <w:sz w:val="16"/>
                 <w:szCs w:val="16"/>
-                <w:lang w:val="nl-BE"/>
               </w:rPr>
             </w:pPr>
             <w:r>
               <w:rPr>
                 <w:sz w:val="16"/>
                 <w:szCs w:val="16"/>
-                <w:lang w:val="nl-BE"/>
               </w:rPr>
               <w:t>Investigate real life vegetation response to seasonal changes</w:t>
             </w:r>
@@ -3834,21 +3285,14 @@
           <w:lang w:val="en-GB"/>
         </w:rPr>
       </w:pPr>
-      <w:bookmarkStart w:id="2" w:name="_Toc20838825"/>
+      <w:bookmarkStart w:id="3" w:name="_Toc21000041"/>
       <w:r>
         <w:rPr>
           <w:lang w:val="en-GB"/>
         </w:rPr>
         <w:t>Research</w:t>
       </w:r>
-      <w:bookmarkEnd w:id="2"/>
-    </w:p>
-    <w:p>
-      <w:pPr>
-        <w:rPr>
-          <w:lang w:val="en-GB"/>
-        </w:rPr>
-      </w:pPr>
+      <w:bookmarkEnd w:id="3"/>
     </w:p>
     <w:p>
       <w:pPr>
@@ -3861,7 +3305,7 @@
           <w:lang w:val="en-GB"/>
         </w:rPr>
       </w:pPr>
-      <w:bookmarkStart w:id="3" w:name="_Toc20838826"/>
+      <w:bookmarkStart w:id="4" w:name="_Toc21000042"/>
       <w:r>
         <w:rPr>
           <w:lang w:val="en-GB"/>
@@ -3874,13 +3318,7 @@
         </w:rPr>
         <w:t>odel to represent the system</w:t>
       </w:r>
-      <w:r>
-        <w:rPr>
-          <w:lang w:val="en-GB"/>
-        </w:rPr>
-        <w:t xml:space="preserve"> (agent-based model)</w:t>
-      </w:r>
-      <w:bookmarkEnd w:id="3"/>
+      <w:bookmarkEnd w:id="4"/>
     </w:p>
     <w:p>
       <w:pPr>
@@ -3901,7 +3339,7 @@
           <w:szCs w:val="20"/>
           <w:lang w:val="en-GB"/>
         </w:rPr>
-        <w:t>One model that is often used in biology is an agent-based model</w:t>
+        <w:t xml:space="preserve">Before </w:t>
       </w:r>
       <w:r>
         <w:rPr>
@@ -3910,7 +3348,7 @@
           <w:szCs w:val="20"/>
           <w:lang w:val="en-GB"/>
         </w:rPr>
-        <w:t xml:space="preserve">, of which the properties </w:t>
+        <w:t xml:space="preserve">considering which model is best, it is important to define the characteristics of the intended complete system. </w:t>
       </w:r>
       <w:r>
         <w:rPr>
@@ -3919,7 +3357,7 @@
           <w:szCs w:val="20"/>
           <w:lang w:val="en-GB"/>
         </w:rPr>
-        <w:t>closely</w:t>
+        <w:t xml:space="preserve">Expandability and maintainability are crucial, so adding a new plant, removing one or updating an existing one should </w:t>
       </w:r>
       <w:r>
         <w:rPr>
@@ -3928,7 +3366,7 @@
           <w:szCs w:val="20"/>
           <w:lang w:val="en-GB"/>
         </w:rPr>
-        <w:t xml:space="preserve"> match up to the goal</w:t>
+        <w:t>not force you to make any changes to the system</w:t>
       </w:r>
       <w:r>
         <w:rPr>
@@ -3937,7 +3375,7 @@
           <w:szCs w:val="20"/>
           <w:lang w:val="en-GB"/>
         </w:rPr>
-        <w:t>s</w:t>
+        <w:t>.</w:t>
       </w:r>
       <w:r>
         <w:rPr>
@@ -3946,7 +3384,7 @@
           <w:szCs w:val="20"/>
           <w:lang w:val="en-GB"/>
         </w:rPr>
-        <w:t xml:space="preserve"> of this</w:t>
+        <w:t xml:space="preserve"> </w:t>
       </w:r>
       <w:r>
         <w:rPr>
@@ -3955,7 +3393,7 @@
           <w:szCs w:val="20"/>
           <w:lang w:val="en-GB"/>
         </w:rPr>
-        <w:t xml:space="preserve"> system.</w:t>
+        <w:t xml:space="preserve">It is also necessary to keep complexity of individual vegetation elements low, while keeping an intricate larger scale </w:t>
       </w:r>
       <w:r>
         <w:rPr>
@@ -3964,7 +3402,7 @@
           <w:szCs w:val="20"/>
           <w:lang w:val="en-GB"/>
         </w:rPr>
-        <w:t xml:space="preserve"> Agents – in this case the plants – define the model, </w:t>
+        <w:t>evolving environment</w:t>
       </w:r>
       <w:r>
         <w:rPr>
@@ -3973,17 +3411,21 @@
           <w:szCs w:val="20"/>
           <w:lang w:val="en-GB"/>
         </w:rPr>
-        <w:t>meaning</w:t>
-      </w:r>
-      <w:r>
+        <w:t>.</w:t>
+      </w:r>
+    </w:p>
+    <w:p>
+      <w:pPr>
+        <w:pStyle w:val="NormalWeb"/>
+        <w:shd w:val="clear" w:color="auto" w:fill="FFFFFF"/>
+        <w:spacing w:before="120" w:beforeAutospacing="0" w:after="120" w:afterAutospacing="0"/>
         <w:rPr>
           <w:rFonts w:asciiTheme="minorHAnsi" w:hAnsiTheme="minorHAnsi" w:cstheme="minorHAnsi"/>
           <w:sz w:val="20"/>
           <w:szCs w:val="20"/>
           <w:lang w:val="en-GB"/>
         </w:rPr>
-        <w:t xml:space="preserve"> adding or updating plants does not warrant an overhaul of the model</w:t>
-      </w:r>
+      </w:pPr>
       <w:r>
         <w:rPr>
           <w:rFonts w:asciiTheme="minorHAnsi" w:hAnsiTheme="minorHAnsi" w:cstheme="minorHAnsi"/>
@@ -3991,7 +3433,7 @@
           <w:szCs w:val="20"/>
           <w:lang w:val="en-GB"/>
         </w:rPr>
-        <w:t xml:space="preserve">. </w:t>
+        <w:t xml:space="preserve">One model that has been extensively used in biological simulations is an agent-based model. </w:t>
       </w:r>
       <w:r>
         <w:rPr>
@@ -4000,7 +3442,7 @@
           <w:szCs w:val="20"/>
           <w:lang w:val="en-GB"/>
         </w:rPr>
-        <w:t>Its intent is to achieve complex behaviour on a large scale while keeping the agents’ rules simple</w:t>
+        <w:t>Agents define it and the system itself is kept simple, only being a framework for the agents to get information from.</w:t>
       </w:r>
       <w:r>
         <w:rPr>
@@ -4009,7 +3451,7 @@
           <w:szCs w:val="20"/>
           <w:lang w:val="en-GB"/>
         </w:rPr>
-        <w:t xml:space="preserve">, which </w:t>
+        <w:t xml:space="preserve"> It</w:t>
       </w:r>
       <w:r>
         <w:rPr>
@@ -4018,7 +3460,7 @@
           <w:szCs w:val="20"/>
           <w:lang w:val="en-GB"/>
         </w:rPr>
-        <w:t>is equivalent</w:t>
+        <w:t xml:space="preserve">’s a </w:t>
       </w:r>
       <w:r>
         <w:rPr>
@@ -4027,7 +3469,7 @@
           <w:szCs w:val="20"/>
           <w:lang w:val="en-GB"/>
         </w:rPr>
-        <w:t xml:space="preserve"> to</w:t>
+        <w:t>model based on emergence, meaning the complete environment possesses features that cannot be observed in its agents.</w:t>
       </w:r>
       <w:r>
         <w:rPr>
@@ -4036,7 +3478,7 @@
           <w:szCs w:val="20"/>
           <w:lang w:val="en-GB"/>
         </w:rPr>
-        <w:t xml:space="preserve"> the relatively simple </w:t>
+        <w:t xml:space="preserve"> </w:t>
       </w:r>
       <w:r>
         <w:rPr>
@@ -4045,17 +3487,21 @@
           <w:szCs w:val="20"/>
           <w:lang w:val="en-GB"/>
         </w:rPr>
-        <w:t>individual plants</w:t>
-      </w:r>
-      <w:r>
+        <w:t>Those two elements make it a perfect fit for our goal, though other possibilities were not ruled out.</w:t>
+      </w:r>
+    </w:p>
+    <w:p>
+      <w:pPr>
+        <w:pStyle w:val="NormalWeb"/>
+        <w:shd w:val="clear" w:color="auto" w:fill="FFFFFF"/>
+        <w:spacing w:before="120" w:beforeAutospacing="0" w:after="120" w:afterAutospacing="0"/>
         <w:rPr>
           <w:rFonts w:asciiTheme="minorHAnsi" w:hAnsiTheme="minorHAnsi" w:cstheme="minorHAnsi"/>
           <w:sz w:val="20"/>
           <w:szCs w:val="20"/>
           <w:lang w:val="en-GB"/>
         </w:rPr>
-        <w:t xml:space="preserve"> forming </w:t>
-      </w:r>
+      </w:pPr>
       <w:r>
         <w:rPr>
           <w:rFonts w:asciiTheme="minorHAnsi" w:hAnsiTheme="minorHAnsi" w:cstheme="minorHAnsi"/>
@@ -4063,7 +3509,7 @@
           <w:szCs w:val="20"/>
           <w:lang w:val="en-GB"/>
         </w:rPr>
-        <w:t>a</w:t>
+        <w:t>A multi-agent system is one that is highly similar to an agent-based model, though both its agents and environments are of greater complexity than the aforementioned model.</w:t>
       </w:r>
       <w:r>
         <w:rPr>
@@ -4072,7 +3518,7 @@
           <w:szCs w:val="20"/>
           <w:lang w:val="en-GB"/>
         </w:rPr>
-        <w:t xml:space="preserve"> large</w:t>
+        <w:t xml:space="preserve"> That distinction makes it a less viable model and it can be discarded</w:t>
       </w:r>
       <w:r>
         <w:rPr>
@@ -4081,17 +3527,21 @@
           <w:szCs w:val="20"/>
           <w:lang w:val="en-GB"/>
         </w:rPr>
-        <w:t xml:space="preserve"> </w:t>
-      </w:r>
-      <w:r>
+        <w:t>.</w:t>
+      </w:r>
+    </w:p>
+    <w:p>
+      <w:pPr>
+        <w:pStyle w:val="NormalWeb"/>
+        <w:shd w:val="clear" w:color="auto" w:fill="FFFFFF"/>
+        <w:spacing w:before="120" w:beforeAutospacing="0" w:after="120" w:afterAutospacing="0"/>
         <w:rPr>
           <w:rFonts w:asciiTheme="minorHAnsi" w:hAnsiTheme="minorHAnsi" w:cstheme="minorHAnsi"/>
           <w:sz w:val="20"/>
           <w:szCs w:val="20"/>
           <w:lang w:val="en-GB"/>
         </w:rPr>
-        <w:t>evolving</w:t>
-      </w:r>
+      </w:pPr>
       <w:r>
         <w:rPr>
           <w:rFonts w:asciiTheme="minorHAnsi" w:hAnsiTheme="minorHAnsi" w:cstheme="minorHAnsi"/>
@@ -4099,7 +3549,7 @@
           <w:szCs w:val="20"/>
           <w:lang w:val="en-GB"/>
         </w:rPr>
-        <w:t xml:space="preserve"> </w:t>
+        <w:t>Cellular automat</w:t>
       </w:r>
       <w:r>
         <w:rPr>
@@ -4108,7 +3558,7 @@
           <w:szCs w:val="20"/>
           <w:lang w:val="en-GB"/>
         </w:rPr>
-        <w:t>environment</w:t>
+        <w:t>on</w:t>
       </w:r>
       <w:r>
         <w:rPr>
@@ -4117,7 +3567,7 @@
           <w:szCs w:val="20"/>
           <w:lang w:val="en-GB"/>
         </w:rPr>
-        <w:t xml:space="preserve"> of vegetation</w:t>
+        <w:t xml:space="preserve"> </w:t>
       </w:r>
       <w:r>
         <w:rPr>
@@ -4126,7 +3576,7 @@
           <w:szCs w:val="20"/>
           <w:lang w:val="en-GB"/>
         </w:rPr>
-        <w:t>.</w:t>
+        <w:t>is a grid-based model</w:t>
       </w:r>
       <w:r>
         <w:rPr>
@@ -4135,7 +3585,7 @@
           <w:szCs w:val="20"/>
           <w:lang w:val="en-GB"/>
         </w:rPr>
-        <w:br/>
+        <w:t>, with each cell</w:t>
       </w:r>
       <w:r>
         <w:rPr>
@@ -4144,8 +3594,7 @@
           <w:szCs w:val="20"/>
           <w:lang w:val="en-GB"/>
         </w:rPr>
-        <w:br/>
-        <w:t xml:space="preserve">Other considered models </w:t>
+        <w:t xml:space="preserve"> of that grid</w:t>
       </w:r>
       <w:r>
         <w:rPr>
@@ -4154,7 +3603,7 @@
           <w:szCs w:val="20"/>
           <w:lang w:val="en-GB"/>
         </w:rPr>
-        <w:t>did not share the main goal –</w:t>
+        <w:t xml:space="preserve"> being in a certain state</w:t>
       </w:r>
       <w:r>
         <w:rPr>
@@ -4163,7 +3612,7 @@
           <w:szCs w:val="20"/>
           <w:lang w:val="en-GB"/>
         </w:rPr>
-        <w:t xml:space="preserve"> e.g.:</w:t>
+        <w:t xml:space="preserve">. </w:t>
       </w:r>
       <w:r>
         <w:rPr>
@@ -4172,7 +3621,7 @@
           <w:szCs w:val="20"/>
           <w:lang w:val="en-GB"/>
         </w:rPr>
-        <w:t xml:space="preserve"> the multi-agent system is more geared towards </w:t>
+        <w:t>Rules are defined for the updating of</w:t>
       </w:r>
       <w:r>
         <w:rPr>
@@ -4181,7 +3630,7 @@
           <w:szCs w:val="20"/>
           <w:lang w:val="en-GB"/>
         </w:rPr>
-        <w:t xml:space="preserve">finding an optimal solution to </w:t>
+        <w:t xml:space="preserve"> states within cells, customarily maintaining those rules over time and remaining the same between cells. </w:t>
       </w:r>
       <w:r>
         <w:rPr>
@@ -4190,7 +3639,7 @@
           <w:szCs w:val="20"/>
           <w:lang w:val="en-GB"/>
         </w:rPr>
-        <w:t>a</w:t>
+        <w:t>This model has seen use in biological simulations, too, but for decidedly simpler results like patterns.</w:t>
       </w:r>
       <w:r>
         <w:rPr>
@@ -4199,17 +3648,21 @@
           <w:szCs w:val="20"/>
           <w:lang w:val="en-GB"/>
         </w:rPr>
-        <w:t xml:space="preserve"> problem</w:t>
-      </w:r>
-      <w:r>
+        <w:t xml:space="preserve"> Since the aim is to have many varying plants with different rules, this model was also deemed inappropriate. </w:t>
+      </w:r>
+    </w:p>
+    <w:p>
+      <w:pPr>
+        <w:pStyle w:val="NormalWeb"/>
+        <w:shd w:val="clear" w:color="auto" w:fill="FFFFFF"/>
+        <w:spacing w:before="120" w:beforeAutospacing="0" w:after="120" w:afterAutospacing="0"/>
         <w:rPr>
           <w:rFonts w:asciiTheme="minorHAnsi" w:hAnsiTheme="minorHAnsi" w:cstheme="minorHAnsi"/>
           <w:sz w:val="20"/>
           <w:szCs w:val="20"/>
           <w:lang w:val="en-GB"/>
         </w:rPr>
-        <w:t xml:space="preserve"> – and were thus not appropriate </w:t>
-      </w:r>
+      </w:pPr>
       <w:r>
         <w:rPr>
           <w:rFonts w:asciiTheme="minorHAnsi" w:hAnsiTheme="minorHAnsi" w:cstheme="minorHAnsi"/>
@@ -4217,7 +3670,7 @@
           <w:szCs w:val="20"/>
           <w:lang w:val="en-GB"/>
         </w:rPr>
-        <w:t>to</w:t>
+        <w:t>Ultimately, the agent-based model was</w:t>
       </w:r>
       <w:r>
         <w:rPr>
@@ -4226,13 +3679,37 @@
           <w:szCs w:val="20"/>
           <w:lang w:val="en-GB"/>
         </w:rPr>
-        <w:t xml:space="preserve"> use.</w:t>
+        <w:t xml:space="preserve"> determined to</w:t>
       </w:r>
       <w:r>
         <w:rPr>
           <w:rFonts w:asciiTheme="minorHAnsi" w:hAnsiTheme="minorHAnsi" w:cstheme="minorHAnsi"/>
           <w:sz w:val="20"/>
           <w:szCs w:val="20"/>
+          <w:lang w:val="en-GB"/>
+        </w:rPr>
+        <w:t xml:space="preserve"> indeed the best fit for the </w:t>
+      </w:r>
+      <w:r>
+        <w:rPr>
+          <w:rFonts w:asciiTheme="minorHAnsi" w:hAnsiTheme="minorHAnsi" w:cstheme="minorHAnsi"/>
+          <w:sz w:val="20"/>
+          <w:szCs w:val="20"/>
+          <w:lang w:val="en-GB"/>
+        </w:rPr>
+        <w:t>planned</w:t>
+      </w:r>
+      <w:r>
+        <w:rPr>
+          <w:rFonts w:asciiTheme="minorHAnsi" w:hAnsiTheme="minorHAnsi" w:cstheme="minorHAnsi"/>
+          <w:sz w:val="20"/>
+          <w:szCs w:val="20"/>
+          <w:lang w:val="en-GB"/>
+        </w:rPr>
+        <w:t xml:space="preserve"> system.</w:t>
+      </w:r>
+      <w:r>
+        <w:rPr>
           <w:lang w:val="en-GB"/>
         </w:rPr>
         <w:br/>
@@ -4249,157 +3726,7 @@
           <w:lang w:val="en-GB"/>
         </w:rPr>
       </w:pPr>
-      <w:bookmarkStart w:id="4" w:name="_Toc20838827"/>
-      <w:r>
-        <w:rPr>
-          <w:lang w:val="en-GB"/>
-        </w:rPr>
-        <w:t>Engine choice</w:t>
-      </w:r>
-      <w:r>
-        <w:rPr>
-          <w:lang w:val="en-GB"/>
-        </w:rPr>
-        <w:t xml:space="preserve"> (Unity)</w:t>
-      </w:r>
-      <w:bookmarkEnd w:id="4"/>
-    </w:p>
-    <w:p>
-      <w:pPr>
-        <w:rPr>
-          <w:rFonts w:ascii="Times New Roman" w:eastAsia="Times New Roman" w:hAnsi="Times New Roman" w:cs="Times New Roman"/>
-          <w:sz w:val="24"/>
-          <w:szCs w:val="24"/>
-          <w:lang w:val="en-GB"/>
-        </w:rPr>
-      </w:pPr>
-      <w:r>
-        <w:rPr>
-          <w:lang w:val="en-GB"/>
-        </w:rPr>
-        <w:t xml:space="preserve">Since the focus lies on making a system that is useable in a game, </w:t>
-      </w:r>
-      <w:r>
-        <w:rPr>
-          <w:lang w:val="en-GB"/>
-        </w:rPr>
-        <w:t>it is only natural to pick an engine that is</w:t>
-      </w:r>
-      <w:r>
-        <w:rPr>
-          <w:lang w:val="en-GB"/>
-        </w:rPr>
-        <w:t xml:space="preserve"> both</w:t>
-      </w:r>
-      <w:r>
-        <w:rPr>
-          <w:lang w:val="en-GB"/>
-        </w:rPr>
-        <w:t xml:space="preserve"> widely used and accessible. </w:t>
-      </w:r>
-      <w:r>
-        <w:rPr>
-          <w:lang w:val="en-GB"/>
-        </w:rPr>
-        <w:t>This already narrowed down the choice to Unreal or Unity</w:t>
-      </w:r>
-      <w:r>
-        <w:rPr>
-          <w:lang w:val="en-GB"/>
-        </w:rPr>
-        <w:t>.</w:t>
-      </w:r>
-      <w:r>
-        <w:rPr>
-          <w:lang w:val="en-GB"/>
-        </w:rPr>
-        <w:t xml:space="preserve"> </w:t>
-      </w:r>
-      <w:r>
-        <w:rPr>
-          <w:lang w:val="en-GB"/>
-        </w:rPr>
-        <w:t xml:space="preserve">Unreal </w:t>
-      </w:r>
-      <w:r>
-        <w:rPr>
-          <w:lang w:val="en-GB"/>
-        </w:rPr>
-        <w:t>has the advantage of beautifying the scene and vegetation more easily, while the strength of Unity lies in its ease of use and shorter development times</w:t>
-      </w:r>
-      <w:r>
-        <w:rPr>
-          <w:lang w:val="en-GB"/>
-        </w:rPr>
-        <w:t xml:space="preserve"> – also for developers who want to expand on the system.</w:t>
-      </w:r>
-      <w:r>
-        <w:rPr>
-          <w:lang w:val="en-GB"/>
-        </w:rPr>
-        <w:t xml:space="preserve"> </w:t>
-      </w:r>
-      <w:r>
-        <w:rPr>
-          <w:lang w:val="en-GB"/>
-        </w:rPr>
-        <w:t xml:space="preserve">Because of the intended style of vegetation being sci-fi, the </w:t>
-      </w:r>
-      <w:r>
-        <w:rPr>
-          <w:lang w:val="en-GB"/>
-        </w:rPr>
-        <w:t xml:space="preserve">generally </w:t>
-      </w:r>
-      <w:r>
-        <w:rPr>
-          <w:lang w:val="en-GB"/>
-        </w:rPr>
-        <w:t xml:space="preserve">less realistic </w:t>
-      </w:r>
-      <w:r>
-        <w:rPr>
-          <w:lang w:val="en-GB"/>
-        </w:rPr>
-        <w:t>style of Unity</w:t>
-      </w:r>
-      <w:r>
-        <w:rPr>
-          <w:lang w:val="en-GB"/>
-        </w:rPr>
-        <w:t xml:space="preserve"> is no longer a major negative, thus triumphing over Unreal’s realism</w:t>
-      </w:r>
-      <w:r>
-        <w:rPr>
-          <w:lang w:val="en-GB"/>
-        </w:rPr>
-        <w:t>.</w:t>
-      </w:r>
-      <w:r>
-        <w:rPr>
-          <w:lang w:val="en-GB"/>
-        </w:rPr>
-        <w:t xml:space="preserve"> </w:t>
-      </w:r>
-      <w:r>
-        <w:rPr>
-          <w:lang w:val="en-GB"/>
-        </w:rPr>
-        <w:br/>
-      </w:r>
-    </w:p>
-    <w:p>
-      <w:pPr>
-        <w:pStyle w:val="Heading2"/>
-        <w:numPr>
-          <w:ilvl w:val="0"/>
-          <w:numId w:val="21"/>
-        </w:numPr>
-        <w:rPr>
-          <w:lang w:val="en-GB"/>
-        </w:rPr>
-      </w:pPr>
-      <w:bookmarkStart w:id="5" w:name="_Toc20838828"/>
+      <w:bookmarkStart w:id="5" w:name="_Toc21000043"/>
       <w:r>
         <w:rPr>
           <w:lang w:val="en-GB"/>
@@ -4425,13 +3752,13 @@
         <w:pStyle w:val="Heading3"/>
         <w:numPr>
           <w:ilvl w:val="1"/>
-          <w:numId w:val="29"/>
+          <w:numId w:val="34"/>
         </w:numPr>
         <w:rPr>
           <w:lang w:val="en-GB"/>
         </w:rPr>
       </w:pPr>
-      <w:bookmarkStart w:id="6" w:name="_Toc20838829"/>
+      <w:bookmarkStart w:id="6" w:name="_Toc21000044"/>
       <w:r>
         <w:rPr>
           <w:lang w:val="en-GB"/>
@@ -4456,62 +3783,98 @@
         <w:rPr>
           <w:lang w:val="en-GB"/>
         </w:rPr>
+        <w:t xml:space="preserve">Deep research was done into finding accurate patterns of </w:t>
+      </w:r>
+      <w:r>
+        <w:rPr>
+          <w:lang w:val="en-GB"/>
+        </w:rPr>
+        <w:t>which direction grasses will spread</w:t>
+      </w:r>
+      <w:r>
+        <w:rPr>
+          <w:lang w:val="en-GB"/>
+        </w:rPr>
+        <w:t xml:space="preserve"> and</w:t>
+      </w:r>
+      <w:r>
+        <w:rPr>
+          <w:lang w:val="en-GB"/>
+        </w:rPr>
+        <w:t xml:space="preserve"> </w:t>
+      </w:r>
+      <w:r>
+        <w:rPr>
+          <w:lang w:val="en-GB"/>
+        </w:rPr>
+        <w:t xml:space="preserve">at what pace, </w:t>
+      </w:r>
+      <w:r>
+        <w:rPr>
+          <w:lang w:val="en-GB"/>
+        </w:rPr>
+        <w:t>but the</w:t>
+      </w:r>
+      <w:r>
+        <w:rPr>
+          <w:lang w:val="en-GB"/>
+        </w:rPr>
+        <w:t xml:space="preserve"> result was found t</w:t>
+      </w:r>
+      <w:r>
+        <w:rPr>
+          <w:lang w:val="en-GB"/>
+        </w:rPr>
+        <w:t xml:space="preserve">o be seemingly random. </w:t>
+      </w:r>
+      <w:r>
+        <w:rPr>
+          <w:lang w:val="en-GB"/>
+        </w:rPr>
+        <w:t xml:space="preserve">Even when </w:t>
+      </w:r>
+      <w:r>
+        <w:rPr>
+          <w:lang w:val="en-GB"/>
+        </w:rPr>
+        <w:t>considering</w:t>
+      </w:r>
+      <w:r>
+        <w:rPr>
+          <w:lang w:val="en-GB"/>
+        </w:rPr>
+        <w:t xml:space="preserve"> all factors including wind, soil nutrition, soil moisture… no reliable prediction of where an individual plant will </w:t>
+      </w:r>
+      <w:r>
+        <w:rPr>
+          <w:lang w:val="en-GB"/>
+        </w:rPr>
+        <w:t>appear</w:t>
+      </w:r>
+      <w:r>
+        <w:rPr>
+          <w:lang w:val="en-GB"/>
+        </w:rPr>
+        <w:t xml:space="preserve"> was uncovered.</w:t>
+      </w:r>
+      <w:r>
+        <w:rPr>
+          <w:lang w:val="en-GB"/>
+        </w:rPr>
+        <w:t xml:space="preserve"> </w:t>
+      </w:r>
+      <w:r>
+        <w:rPr>
+          <w:lang w:val="en-GB"/>
+        </w:rPr>
+        <w:t xml:space="preserve">The same was found to </w:t>
+      </w:r>
+      <w:r>
+        <w:rPr>
+          <w:lang w:val="en-GB"/>
+        </w:rPr>
         <w:lastRenderedPageBreak/>
-        <w:t xml:space="preserve">Deep research was done into finding accurate patterns of </w:t>
-      </w:r>
-      <w:r>
-        <w:rPr>
-          <w:lang w:val="en-GB"/>
-        </w:rPr>
-        <w:t>which direction grasses will spread and at what pace, and the result was found t</w:t>
-      </w:r>
-      <w:r>
-        <w:rPr>
-          <w:lang w:val="en-GB"/>
-        </w:rPr>
-        <w:t xml:space="preserve">o be seemingly random. </w:t>
-      </w:r>
-      <w:r>
-        <w:rPr>
-          <w:lang w:val="en-GB"/>
-        </w:rPr>
-        <w:t xml:space="preserve">Even when </w:t>
-      </w:r>
-      <w:r>
-        <w:rPr>
-          <w:lang w:val="en-GB"/>
-        </w:rPr>
-        <w:t>considering</w:t>
-      </w:r>
-      <w:r>
-        <w:rPr>
-          <w:lang w:val="en-GB"/>
-        </w:rPr>
-        <w:t xml:space="preserve"> all factors including wind, soil nutrition, soil moisture… no reliable prediction of where an individual plant will </w:t>
-      </w:r>
-      <w:r>
-        <w:rPr>
-          <w:lang w:val="en-GB"/>
-        </w:rPr>
-        <w:t>appear</w:t>
-      </w:r>
-      <w:r>
-        <w:rPr>
-          <w:lang w:val="en-GB"/>
-        </w:rPr>
-        <w:t xml:space="preserve"> was uncovered.</w:t>
-      </w:r>
-      <w:r>
-        <w:rPr>
-          <w:lang w:val="en-GB"/>
-        </w:rPr>
-        <w:t xml:space="preserve"> </w:t>
-      </w:r>
-      <w:r>
-        <w:rPr>
-          <w:lang w:val="en-GB"/>
-        </w:rPr>
-        <w:t>The same was found to be true of reproductive type spreading</w:t>
+        <w:t>be true of reproductive type spreading</w:t>
       </w:r>
       <w:r>
         <w:rPr>
@@ -4549,13 +3912,13 @@
         <w:pStyle w:val="Heading3"/>
         <w:numPr>
           <w:ilvl w:val="1"/>
-          <w:numId w:val="29"/>
+          <w:numId w:val="34"/>
         </w:numPr>
         <w:rPr>
           <w:lang w:val="en-GB"/>
         </w:rPr>
       </w:pPr>
-      <w:bookmarkStart w:id="7" w:name="_Toc20838830"/>
+      <w:bookmarkStart w:id="7" w:name="_Toc21000045"/>
       <w:r>
         <w:rPr>
           <w:lang w:val="en-GB"/>
@@ -4698,13 +4061,13 @@
         <w:pStyle w:val="Heading3"/>
         <w:numPr>
           <w:ilvl w:val="2"/>
-          <w:numId w:val="29"/>
+          <w:numId w:val="34"/>
         </w:numPr>
         <w:rPr>
           <w:lang w:val="en-GB"/>
         </w:rPr>
       </w:pPr>
-      <w:bookmarkStart w:id="9" w:name="_Toc20838831"/>
+      <w:bookmarkStart w:id="9" w:name="_Toc21000046"/>
       <w:r>
         <w:rPr>
           <w:lang w:val="en-GB"/>
@@ -4792,13 +4155,13 @@
         <w:pStyle w:val="Heading3"/>
         <w:numPr>
           <w:ilvl w:val="2"/>
-          <w:numId w:val="29"/>
+          <w:numId w:val="34"/>
         </w:numPr>
         <w:rPr>
           <w:lang w:val="en-GB"/>
         </w:rPr>
       </w:pPr>
-      <w:bookmarkStart w:id="10" w:name="_Toc20838832"/>
+      <w:bookmarkStart w:id="10" w:name="_Toc21000047"/>
       <w:r>
         <w:rPr>
           <w:lang w:val="en-GB"/>
@@ -4934,225 +4297,104 @@
         </w:rPr>
         <w:t>more densely packed.</w:t>
       </w:r>
-      <w:bookmarkStart w:id="11" w:name="_GoBack"/>
+    </w:p>
+    <w:p>
+      <w:pPr>
+        <w:pStyle w:val="Heading3"/>
+        <w:numPr>
+          <w:ilvl w:val="2"/>
+          <w:numId w:val="34"/>
+        </w:numPr>
+        <w:rPr>
+          <w:lang w:val="en-GB"/>
+        </w:rPr>
+      </w:pPr>
+      <w:bookmarkStart w:id="11" w:name="_Toc21000048"/>
+      <w:r>
+        <w:rPr>
+          <w:lang w:val="en-GB"/>
+        </w:rPr>
+        <w:t>G</w:t>
+      </w:r>
+      <w:r>
+        <w:rPr>
+          <w:lang w:val="en-GB"/>
+        </w:rPr>
+        <w:t>rowth stages</w:t>
+      </w:r>
       <w:bookmarkEnd w:id="11"/>
     </w:p>
     <w:p>
       <w:pPr>
-        <w:pStyle w:val="Heading3"/>
-        <w:numPr>
-          <w:ilvl w:val="2"/>
-          <w:numId w:val="29"/>
-        </w:numPr>
-        <w:rPr>
-          <w:lang w:val="en-GB"/>
-        </w:rPr>
-      </w:pPr>
-      <w:r>
-        <w:rPr>
-          <w:lang w:val="en-GB"/>
-        </w:rPr>
-        <w:t>growth stages</w:t>
-      </w:r>
-    </w:p>
-    <w:p>
-      <w:pPr>
-        <w:rPr>
-          <w:lang w:val="en-GB"/>
-        </w:rPr>
-      </w:pPr>
-      <w:r>
-        <w:rPr>
-          <w:lang w:val="en-GB"/>
-        </w:rPr>
-        <w:t>Vernalization requiring/vernalization not required grass types</w:t>
-      </w:r>
-    </w:p>
-    <w:p>
-      <w:pPr>
-        <w:rPr>
-          <w:lang w:val="en-GB"/>
-        </w:rPr>
-      </w:pPr>
-      <w:r>
-        <w:rPr>
-          <w:lang w:val="en-GB"/>
-        </w:rPr>
-        <w:t>Successful pasture management requires an understanding of physiological (internal chemical) and morphological (external structural) stages of plant development. Each stage is linked in some manner to forage quantity, quality, and plant survival. Wise managers should learn to spot the obvious and more subtle structural changes in order to predict what is happening inside the plant. This monitoring provides the basis for good management decisions. It allows a manager to know when to graze or mow in order to ensure prompt competitive regrowth and persistence of the forage plants.</w:t>
-      </w:r>
-    </w:p>
-    <w:p>
-      <w:pPr>
-        <w:rPr>
-          <w:lang w:val="en-GB"/>
-        </w:rPr>
-      </w:pPr>
-    </w:p>
-    <w:p>
-      <w:pPr>
-        <w:rPr>
-          <w:lang w:val="en-GB"/>
-        </w:rPr>
-      </w:pPr>
-      <w:r>
-        <w:rPr>
-          <w:lang w:val="en-GB"/>
-        </w:rPr>
-        <w:lastRenderedPageBreak/>
-        <w:t>One of the physiological characteristics of grasses that is important to understanding grass growth is vernalization. Some grass species, like perennial ryegrass, will hasten the development of flowers and fruit (seedhead and seeds) if they experience a period of cold weather.</w:t>
-      </w:r>
-    </w:p>
-    <w:p>
-      <w:pPr>
-        <w:rPr>
-          <w:lang w:val="en-GB"/>
-        </w:rPr>
-      </w:pPr>
-    </w:p>
-    <w:p>
-      <w:pPr>
-        <w:rPr>
-          <w:lang w:val="en-GB"/>
-        </w:rPr>
-      </w:pPr>
-      <w:r>
-        <w:rPr>
-          <w:lang w:val="en-GB"/>
-        </w:rPr>
-        <w:t>Some of the morphological changes in grass plants need to be understood for proper management. Growth stages of major interest are listed below along with brief management implications.</w:t>
-      </w:r>
-    </w:p>
-    <w:p>
-      <w:pPr>
-        <w:rPr>
-          <w:lang w:val="en-GB"/>
-        </w:rPr>
-      </w:pPr>
-    </w:p>
-    <w:p>
-      <w:pPr>
-        <w:rPr>
-          <w:lang w:val="en-GB"/>
-        </w:rPr>
-      </w:pPr>
-      <w:r>
-        <w:rPr>
-          <w:lang w:val="en-GB"/>
-        </w:rPr>
-        <w:t>Stages</w:t>
-      </w:r>
-    </w:p>
-    <w:p>
-      <w:pPr>
-        <w:rPr>
-          <w:lang w:val="en-GB"/>
-        </w:rPr>
-      </w:pPr>
-      <w:r>
-        <w:rPr>
-          <w:lang w:val="en-GB"/>
-        </w:rPr>
-        <w:t>Within a seed, when conditions are right to begin germination, specific cells within the germ tissue divide and expand, pushing the apical meristem contained in the seed out of the seed. A tube-like organ called the coleoptile protects the first leaf blade while pushing through the soil, eventually breaking through the crust of the soil. Then the first leaf unfurls.</w:t>
-      </w:r>
-    </w:p>
-    <w:p>
-      <w:pPr>
-        <w:rPr>
-          <w:lang w:val="en-GB"/>
-        </w:rPr>
-      </w:pPr>
-    </w:p>
-    <w:p>
-      <w:pPr>
-        <w:rPr>
-          <w:lang w:val="en-GB"/>
-        </w:rPr>
-      </w:pPr>
-      <w:r>
-        <w:rPr>
-          <w:lang w:val="en-GB"/>
-        </w:rPr>
-        <w:t>A node (joint) at the base of the coleoptile is also pushed up towards the soil crust within a few centimeters of the soil surface by the elongation of an internode called the mesocotyl. The node that is pushed upward becomes the crown tissue from which roots and additional tillers arise.</w:t>
-      </w:r>
-    </w:p>
-    <w:p>
-      <w:pPr>
-        <w:rPr>
-          <w:lang w:val="en-GB"/>
-        </w:rPr>
-      </w:pPr>
-    </w:p>
-    <w:p>
-      <w:pPr>
-        <w:rPr>
-          <w:lang w:val="en-GB"/>
-        </w:rPr>
-      </w:pPr>
-      <w:r>
-        <w:rPr>
-          <w:lang w:val="en-GB"/>
-        </w:rPr>
-        <w:t>Shortly after the coleoptile breaks through the soil crust, the first leaf unfurls. Additional leaves will quickly develop if conditions are right.</w:t>
-      </w:r>
-    </w:p>
-    <w:p>
-      <w:pPr>
-        <w:rPr>
-          <w:lang w:val="en-GB"/>
-        </w:rPr>
-      </w:pPr>
-    </w:p>
-    <w:p>
-      <w:pPr>
-        <w:rPr>
-          <w:lang w:val="en-GB"/>
-        </w:rPr>
-      </w:pPr>
-      <w:r>
-        <w:rPr>
-          <w:lang w:val="en-GB"/>
-        </w:rPr>
-        <w:t>Seedling: the grass plant has just emerged from the soil as a monocotyledon (one leaf-type structure). Legumes emerge with two leaf-like structures. Grass leaves may whorl and erect a "false stem", but the true stem (culm) has not yet formed. Although relatively insensitive to management because the tissues involved in growth are nestled low and deep, enough leaf must be maintained to conduct photosynthesis for rapid growth, regrowth and root system development.</w:t>
-      </w:r>
-    </w:p>
-    <w:p>
-      <w:pPr>
-        <w:rPr>
-          <w:lang w:val="en-GB"/>
-        </w:rPr>
-      </w:pPr>
-      <w:r>
-        <w:rPr>
-          <w:lang w:val="en-GB"/>
-        </w:rPr>
-        <w:t>Vegetative: leaves continue to develop, emerge, unfurl, and die (senescence). The main function of the plant is photosynthesis. This stage of development yields the best livestock feed and managers should maintain this stage for as long as possible. However, climatic conditions will induce the next stage, sometimes called jointing, but it would more accurately be called internode elongation.</w:t>
-      </w:r>
-    </w:p>
-    <w:p>
-      <w:pPr>
-        <w:rPr>
-          <w:lang w:val="en-GB"/>
-        </w:rPr>
-      </w:pPr>
-      <w:r>
-        <w:rPr>
-          <w:lang w:val="en-GB"/>
-        </w:rPr>
-        <w:t>Jointing: the stage of grass development during which internodes commence elongation producing a true stem (culm). This elongation is preparation for seed development. The stem is producing a peduncle that will anchor the seedhead. The elongation elevates the growing point (shoot primordium including the rudimentary seed head) to a vulnerable height. Close grazing or low mowing at early jointing stage should be avoided because the elevated growing point could be removed and alternative (below-ground) regrowth mechanisms are not ready to function. However, removing the growing point in late jointing stage can be advantageous for some grasses because it stops the plant from spending so much energy on seedhead production so the plant redirects its energies to carbohydrate reserves.</w:t>
-      </w:r>
-    </w:p>
-    <w:p>
-      <w:pPr>
-        <w:rPr>
-          <w:lang w:val="en-GB"/>
-        </w:rPr>
-      </w:pPr>
-      <w:r>
-        <w:rPr>
-          <w:lang w:val="en-GB"/>
-        </w:rPr>
-        <w:lastRenderedPageBreak/>
-        <w:t>Anthesis: the flowering stage during which the flowers open and shed their pollen. Grasses have perfect (sexually mature and fully differentiated) flowers and many are self pollinating. In this stage, the flowers are formed and the anthers are shedding pollen. The grass's work to produce the flower has resulted in decline of other functions, such as leaf production. The stem (culm) is more fibrous and plant palatability and digestibility declines. The grass plant is ready for harvesting seed at this stage (and before) but is not desirable for livestock feed.</w:t>
+        <w:rPr>
+          <w:lang w:val="en-GB"/>
+        </w:rPr>
+      </w:pPr>
+      <w:r>
+        <w:rPr>
+          <w:lang w:val="en-GB"/>
+        </w:rPr>
+        <w:t xml:space="preserve">When a seed meets the right conditions to germinate, a single leaf will start growing. In this vegetative stage, leaves will continuously keep appearing and dying. </w:t>
+      </w:r>
+      <w:r>
+        <w:rPr>
+          <w:lang w:val="en-GB"/>
+        </w:rPr>
+        <w:t>Photosynthesis is the plant’s main purpose now.</w:t>
+      </w:r>
+      <w:r>
+        <w:rPr>
+          <w:lang w:val="en-GB"/>
+        </w:rPr>
+        <w:t xml:space="preserve"> Changing of climate can cause the next stage. </w:t>
+      </w:r>
+      <w:r>
+        <w:rPr>
+          <w:lang w:val="en-GB"/>
+        </w:rPr>
+        <w:t xml:space="preserve">Here, the grass prepares itself for reproduction and </w:t>
+      </w:r>
+      <w:r>
+        <w:rPr>
+          <w:lang w:val="en-GB"/>
+        </w:rPr>
+        <w:t>reduces energy spent on other tasks like growing</w:t>
+      </w:r>
+      <w:r>
+        <w:rPr>
+          <w:lang w:val="en-GB"/>
+        </w:rPr>
+        <w:t xml:space="preserve">. </w:t>
+      </w:r>
+      <w:r>
+        <w:rPr>
+          <w:lang w:val="en-GB"/>
+        </w:rPr>
+        <w:t xml:space="preserve">With time, the final stage of flowering is entered. </w:t>
+      </w:r>
+      <w:r>
+        <w:rPr>
+          <w:lang w:val="en-GB"/>
+        </w:rPr>
+        <w:t xml:space="preserve">At this point, </w:t>
+      </w:r>
+      <w:r>
+        <w:rPr>
+          <w:lang w:val="en-GB"/>
+        </w:rPr>
+        <w:t>growth is completely halted, while flowers spawn.</w:t>
+      </w:r>
+      <w:r>
+        <w:rPr>
+          <w:lang w:val="en-GB"/>
+        </w:rPr>
+        <w:t xml:space="preserve"> </w:t>
+      </w:r>
+      <w:r>
+        <w:rPr>
+          <w:lang w:val="en-GB"/>
+        </w:rPr>
+        <w:t>Reproductive spreading happens and depending on if the type of grass it might go dormant until the next growth season or die away entirely.</w:t>
       </w:r>
     </w:p>
     <w:p>
@@ -5160,13 +4402,13 @@
         <w:pStyle w:val="Heading3"/>
         <w:numPr>
           <w:ilvl w:val="1"/>
-          <w:numId w:val="29"/>
+          <w:numId w:val="34"/>
         </w:numPr>
         <w:rPr>
           <w:lang w:val="en-GB"/>
         </w:rPr>
       </w:pPr>
-      <w:bookmarkStart w:id="12" w:name="_Toc20838834"/>
+      <w:bookmarkStart w:id="12" w:name="_Toc21000049"/>
       <w:r>
         <w:rPr>
           <w:lang w:val="en-GB"/>
@@ -5201,7 +4443,7 @@
           <w:lang w:val="en-GB"/>
         </w:rPr>
       </w:pPr>
-      <w:bookmarkStart w:id="13" w:name="_Toc20838835"/>
+      <w:bookmarkStart w:id="13" w:name="_Toc21000050"/>
       <w:r>
         <w:rPr>
           <w:lang w:val="en-GB"/>
@@ -5240,7 +4482,7 @@
           <w:lang w:val="en-GB"/>
         </w:rPr>
       </w:pPr>
-      <w:bookmarkStart w:id="14" w:name="_Toc20838836"/>
+      <w:bookmarkStart w:id="14" w:name="_Toc21000051"/>
       <w:r>
         <w:rPr>
           <w:lang w:val="en-GB"/>
@@ -5273,18 +4515,12 @@
           <w:lang w:val="en-GB"/>
         </w:rPr>
       </w:pPr>
-      <w:bookmarkStart w:id="15" w:name="_Toc20838837"/>
-      <w:r>
-        <w:rPr>
-          <w:lang w:val="en-GB"/>
-        </w:rPr>
-        <w:t>M</w:t>
-      </w:r>
-      <w:r>
-        <w:rPr>
-          <w:lang w:val="en-GB"/>
-        </w:rPr>
-        <w:t>odelling</w:t>
+      <w:bookmarkStart w:id="15" w:name="_Toc21000052"/>
+      <w:r>
+        <w:rPr>
+          <w:lang w:val="en-GB"/>
+        </w:rPr>
+        <w:t>Engine choice</w:t>
       </w:r>
       <w:bookmarkEnd w:id="15"/>
     </w:p>
@@ -5294,24 +4530,26 @@
           <w:lang w:val="en-GB"/>
         </w:rPr>
       </w:pPr>
+      <w:r>
+        <w:rPr>
+          <w:lang w:val="en-GB"/>
+        </w:rPr>
+        <w:t>Since the focus lies on making a system that is useable in a game, it is only natural to pick an engine that is both widely used and accessible. This already narrowed down the choice to Unreal or Unity. Unreal has the advantage of beautifying the scene and vegetation more easily, while the strength of Unity lies in its ease of use and shorter development times – also for developers who want to expand on the system. Because of the intended style of vegetation being sci-fi, the generally less realistic style of Unity is no longer a major negative, thus triumphing over Unreal’s realism.</w:t>
+      </w:r>
     </w:p>
     <w:p>
       <w:pPr>
-        <w:pStyle w:val="Heading3"/>
-        <w:numPr>
-          <w:ilvl w:val="1"/>
-          <w:numId w:val="13"/>
-        </w:numPr>
-        <w:rPr>
-          <w:lang w:val="en-GB"/>
-        </w:rPr>
-      </w:pPr>
-      <w:bookmarkStart w:id="16" w:name="_Toc20838838"/>
-      <w:r>
-        <w:rPr>
-          <w:lang w:val="en-GB"/>
-        </w:rPr>
-        <w:t>Blockout</w:t>
+        <w:pStyle w:val="Heading1"/>
+        <w:rPr>
+          <w:lang w:val="en-GB"/>
+        </w:rPr>
+      </w:pPr>
+      <w:bookmarkStart w:id="16" w:name="_Toc21000053"/>
+      <w:r>
+        <w:rPr>
+          <w:lang w:val="en-GB"/>
+        </w:rPr>
+        <w:t>Conclusion</w:t>
       </w:r>
       <w:bookmarkEnd w:id="16"/>
     </w:p>
@@ -5324,6 +4562,25 @@
     </w:p>
     <w:p>
       <w:pPr>
+        <w:rPr>
+          <w:b/>
+          <w:caps/>
+          <w:color w:val="1F4D78" w:themeColor="accent1" w:themeShade="7F"/>
+          <w:spacing w:val="5"/>
+          <w:lang w:val="en-GB"/>
+        </w:rPr>
+      </w:pPr>
+      <w:r>
+        <w:rPr>
+          <w:rStyle w:val="Emphasis"/>
+          <w:b/>
+          <w:lang w:val="en-GB"/>
+        </w:rPr>
+        <w:t>repeat the main topics, discuss your main findings, discuss the end result.</w:t>
+      </w:r>
+    </w:p>
+    <w:p>
+      <w:pPr>
         <w:keepNext/>
         <w:rPr>
           <w:lang w:val="en-GB"/>
@@ -5335,7 +4592,7 @@
           <w:lang w:val="en-GB"/>
         </w:rPr>
         <w:drawing>
-          <wp:inline distT="0" distB="0" distL="0" distR="0" wp14:anchorId="3D92F344" wp14:editId="498B48DA">
+          <wp:inline distT="0" distB="0" distL="0" distR="0" wp14:anchorId="41649A06" wp14:editId="4B75A61B">
             <wp:extent cx="6115050" cy="3439064"/>
             <wp:effectExtent l="0" t="0" r="0" b="9525"/>
             <wp:docPr id="1" name="Picture 1"/>
@@ -5435,140 +4692,6 @@
     <w:p>
       <w:pPr>
         <w:rPr>
-          <w:lang w:val="en-GB"/>
-        </w:rPr>
-      </w:pPr>
-    </w:p>
-    <w:p>
-      <w:pPr>
-        <w:pStyle w:val="Heading3"/>
-        <w:numPr>
-          <w:ilvl w:val="1"/>
-          <w:numId w:val="13"/>
-        </w:numPr>
-        <w:rPr>
-          <w:lang w:val="en-GB"/>
-        </w:rPr>
-      </w:pPr>
-      <w:bookmarkStart w:id="17" w:name="_Toc20838839"/>
-      <w:r>
-        <w:rPr>
-          <w:lang w:val="en-GB"/>
-        </w:rPr>
-        <w:lastRenderedPageBreak/>
-        <w:t>Zbrush</w:t>
-      </w:r>
-      <w:bookmarkEnd w:id="17"/>
-    </w:p>
-    <w:p>
-      <w:pPr>
-        <w:rPr>
-          <w:lang w:val="en-GB"/>
-        </w:rPr>
-      </w:pPr>
-    </w:p>
-    <w:p>
-      <w:pPr>
-        <w:pStyle w:val="Heading2"/>
-        <w:numPr>
-          <w:ilvl w:val="0"/>
-          <w:numId w:val="13"/>
-        </w:numPr>
-        <w:rPr>
-          <w:lang w:val="en-GB"/>
-        </w:rPr>
-      </w:pPr>
-      <w:bookmarkStart w:id="18" w:name="_Toc20838840"/>
-      <w:r>
-        <w:rPr>
-          <w:lang w:val="en-GB"/>
-        </w:rPr>
-        <w:t>T</w:t>
-      </w:r>
-      <w:r>
-        <w:rPr>
-          <w:lang w:val="en-GB"/>
-        </w:rPr>
-        <w:t>exturing</w:t>
-      </w:r>
-      <w:bookmarkEnd w:id="18"/>
-    </w:p>
-    <w:p>
-      <w:pPr>
-        <w:rPr>
-          <w:lang w:val="en-GB"/>
-        </w:rPr>
-      </w:pPr>
-    </w:p>
-    <w:p>
-      <w:pPr>
-        <w:pStyle w:val="Heading2"/>
-        <w:numPr>
-          <w:ilvl w:val="0"/>
-          <w:numId w:val="13"/>
-        </w:numPr>
-        <w:rPr>
-          <w:lang w:val="en-GB"/>
-        </w:rPr>
-      </w:pPr>
-      <w:bookmarkStart w:id="19" w:name="_Toc20838841"/>
-      <w:r>
-        <w:rPr>
-          <w:lang w:val="en-GB"/>
-        </w:rPr>
-        <w:t>S</w:t>
-      </w:r>
-      <w:r>
-        <w:rPr>
-          <w:lang w:val="en-GB"/>
-        </w:rPr>
-        <w:t>hading</w:t>
-      </w:r>
-      <w:bookmarkEnd w:id="19"/>
-    </w:p>
-    <w:p>
-      <w:pPr>
-        <w:rPr>
-          <w:lang w:val="en-GB"/>
-        </w:rPr>
-      </w:pPr>
-    </w:p>
-    <w:p>
-      <w:pPr>
-        <w:pStyle w:val="Heading2"/>
-        <w:numPr>
-          <w:ilvl w:val="0"/>
-          <w:numId w:val="13"/>
-        </w:numPr>
-        <w:rPr>
-          <w:lang w:val="en-GB"/>
-        </w:rPr>
-      </w:pPr>
-      <w:bookmarkStart w:id="20" w:name="_Toc20838842"/>
-      <w:r>
-        <w:rPr>
-          <w:lang w:val="en-GB"/>
-        </w:rPr>
-        <w:t>L</w:t>
-      </w:r>
-      <w:r>
-        <w:rPr>
-          <w:lang w:val="en-GB"/>
-        </w:rPr>
-        <w:t>ighting</w:t>
-      </w:r>
-      <w:bookmarkEnd w:id="20"/>
-    </w:p>
-    <w:p>
-      <w:pPr>
-        <w:rPr>
-          <w:lang w:val="en-GB"/>
-        </w:rPr>
-      </w:pPr>
-    </w:p>
-    <w:p>
-      <w:pPr>
-        <w:rPr>
           <w:rFonts w:asciiTheme="majorHAnsi" w:eastAsiaTheme="majorEastAsia" w:hAnsiTheme="majorHAnsi" w:cstheme="majorBidi"/>
           <w:color w:val="1F4E79" w:themeColor="accent1" w:themeShade="80"/>
           <w:sz w:val="36"/>
@@ -5576,6 +4699,12 @@
           <w:lang w:val="en-GB"/>
         </w:rPr>
       </w:pPr>
+      <w:r>
+        <w:rPr>
+          <w:lang w:val="en-GB"/>
+        </w:rPr>
+        <w:br w:type="page"/>
+      </w:r>
     </w:p>
     <w:p>
       <w:pPr>
@@ -5584,78 +4713,7 @@
           <w:lang w:val="en-GB"/>
         </w:rPr>
       </w:pPr>
-      <w:bookmarkStart w:id="21" w:name="_Toc20838843"/>
-      <w:r>
-        <w:rPr>
-          <w:lang w:val="en-GB"/>
-        </w:rPr>
-        <w:t>Conclusion</w:t>
-      </w:r>
-      <w:bookmarkEnd w:id="21"/>
-    </w:p>
-    <w:p>
-      <w:pPr>
-        <w:rPr>
-          <w:lang w:val="en-GB"/>
-        </w:rPr>
-      </w:pPr>
-    </w:p>
-    <w:p>
-      <w:pPr>
-        <w:rPr>
-          <w:rStyle w:val="Emphasis"/>
-          <w:b/>
-          <w:lang w:val="en-GB"/>
-        </w:rPr>
-      </w:pPr>
-      <w:r>
-        <w:rPr>
-          <w:rStyle w:val="Emphasis"/>
-          <w:b/>
-          <w:lang w:val="en-GB"/>
-        </w:rPr>
-        <w:t>repeat the main topics, discuss your main findings, discuss the end result.</w:t>
-      </w:r>
-    </w:p>
-    <w:p>
-      <w:pPr>
-        <w:rPr>
-          <w:lang w:val="en-GB"/>
-        </w:rPr>
-      </w:pPr>
-    </w:p>
-    <w:p>
-      <w:pPr>
-        <w:rPr>
-          <w:lang w:val="en-GB"/>
-        </w:rPr>
-      </w:pPr>
-    </w:p>
-    <w:p>
-      <w:pPr>
-        <w:rPr>
-          <w:rFonts w:asciiTheme="majorHAnsi" w:eastAsiaTheme="majorEastAsia" w:hAnsiTheme="majorHAnsi" w:cstheme="majorBidi"/>
-          <w:color w:val="1F4E79" w:themeColor="accent1" w:themeShade="80"/>
-          <w:sz w:val="36"/>
-          <w:szCs w:val="36"/>
-          <w:lang w:val="en-GB"/>
-        </w:rPr>
-      </w:pPr>
-      <w:r>
-        <w:rPr>
-          <w:lang w:val="en-GB"/>
-        </w:rPr>
-        <w:br w:type="page"/>
-      </w:r>
-    </w:p>
-    <w:p>
-      <w:pPr>
-        <w:pStyle w:val="Heading1"/>
-        <w:rPr>
-          <w:lang w:val="en-GB"/>
-        </w:rPr>
-      </w:pPr>
-      <w:bookmarkStart w:id="22" w:name="_Toc20838844"/>
+      <w:bookmarkStart w:id="17" w:name="_Toc21000054"/>
       <w:r>
         <w:rPr>
           <w:lang w:val="en-GB"/>
@@ -5663,7 +4721,7 @@
         <w:lastRenderedPageBreak/>
         <w:t>References</w:t>
       </w:r>
-      <w:bookmarkEnd w:id="22"/>
+      <w:bookmarkEnd w:id="17"/>
     </w:p>
     <w:p>
       <w:pPr>
@@ -5775,6 +4833,29 @@
         </w:rPr>
       </w:pPr>
       <w:r>
+        <w:t>An, G. , Mi, Q. , Dutta‐Moscato, J. and Vodovotz, Y. (2009), Agent‐based models in translational systems biology. WIREs Syst Biol Med, 1: 159-171. doi:</w:t>
+      </w:r>
+      <w:hyperlink r:id="rId12" w:history="1">
+        <w:r>
+          <w:rPr>
+            <w:rStyle w:val="Hyperlink"/>
+          </w:rPr>
+          <w:t>10.1002/wsb</w:t>
+        </w:r>
+        <w:r>
+          <w:rPr>
+            <w:rStyle w:val="Hyperlink"/>
+          </w:rPr>
+          <w:t>m</w:t>
+        </w:r>
+        <w:r>
+          <w:rPr>
+            <w:rStyle w:val="Hyperlink"/>
+          </w:rPr>
+          <w:t>.45</w:t>
+        </w:r>
+      </w:hyperlink>
+      <w:r>
         <w:rPr>
           <w:lang w:val="en-GB"/>
         </w:rPr>
@@ -5788,7 +4869,7 @@
           <w:lang w:val="en-GB"/>
         </w:rPr>
       </w:pPr>
-      <w:bookmarkStart w:id="23" w:name="_Toc20838845"/>
+      <w:bookmarkStart w:id="18" w:name="_Toc21000055"/>
       <w:r>
         <w:rPr>
           <w:lang w:val="en-GB"/>
@@ -5796,7 +4877,7 @@
         <w:lastRenderedPageBreak/>
         <w:t>Appendices</w:t>
       </w:r>
-      <w:bookmarkEnd w:id="23"/>
+      <w:bookmarkEnd w:id="18"/>
     </w:p>
     <w:p>
       <w:pPr>
@@ -5820,12 +4901,8 @@
       </w:pPr>
     </w:p>
     <w:sectPr>
-      <w:headerReference w:type="even" r:id="rId12"/>
       <w:headerReference w:type="default" r:id="rId13"/>
-      <w:footerReference w:type="even" r:id="rId14"/>
-      <w:footerReference w:type="default" r:id="rId15"/>
-      <w:headerReference w:type="first" r:id="rId16"/>
-      <w:footerReference w:type="first" r:id="rId17"/>
+      <w:footerReference w:type="default" r:id="rId14"/>
       <w:pgSz w:w="12240" w:h="15840"/>
       <w:pgMar w:top="1440" w:right="1440" w:bottom="1440" w:left="1440" w:header="720" w:footer="720" w:gutter="0"/>
       <w:pgNumType w:start="0"/>
@@ -5863,16 +4940,6 @@
 </file>
 
 <file path=word/footer1.xml><?xml version="1.0" encoding="utf-8"?>
-<w:ftr xmlns:wpc="http://schemas.microsoft.com/office/word/2010/wordprocessingCanvas" xmlns:cx="http://schemas.microsoft.com/office/drawing/2014/chartex" xmlns:cx1="http://schemas.microsoft.com/office/drawing/2015/9/8/chartex" xmlns:cx2="http://schemas.microsoft.com/office/drawing/2015/10/21/chartex" xmlns:cx3="http://schemas.microsoft.com/office/drawing/2016/5/9/chartex" xmlns:cx4="http://schemas.microsoft.com/office/drawing/2016/5/10/chartex" xmlns:cx5="http://schemas.microsoft.com/office/drawing/2016/5/11/chartex" xmlns:cx6="http://schemas.microsoft.com/office/drawing/2016/5/12/chartex" xmlns:cx7="http://schemas.microsoft.com/office/drawing/2016/5/13/chartex" xmlns:cx8="http://schemas.microsoft.com/office/drawing/2016/5/14/chartex" xmlns:mc="http://schemas.openxmlformats.org/markup-compatibility/2006" xmlns:aink="http://schemas.microsoft.com/office/drawing/2016/ink" xmlns:am3d="http://schemas.microsoft.com/office/drawing/2017/model3d" xmlns:o="urn:schemas-microsoft-com:office:office" xmlns:r="http://schemas.openxmlformats.org/officeDocument/2006/relationships" xmlns:m="http://schemas.openxmlformats.org/officeDocument/2006/math" xmlns:v="urn:schemas-microsoft-com:vml" xmlns:wp14="http://schemas.microsoft.com/office/word/2010/wordprocessingDrawing" xmlns:wp="http://schemas.openxmlformats.org/drawingml/2006/wordprocessingDrawing" xmlns:w10="urn:schemas-microsoft-com:office:word" xmlns:w="http://schemas.openxmlformats.org/wordprocessingml/2006/main" xmlns:w14="http://schemas.microsoft.com/office/word/2010/wordml" xmlns:w15="http://schemas.microsoft.com/office/word/2012/wordml" xmlns:w16cid="http://schemas.microsoft.com/office/word/2016/wordml/cid" xmlns:w16se="http://schemas.microsoft.com/office/word/2015/wordml/symex" xmlns:wpg="http://schemas.microsoft.com/office/word/2010/wordprocessingGroup" xmlns:wpi="http://schemas.microsoft.com/office/word/2010/wordprocessingInk" xmlns:wne="http://schemas.microsoft.com/office/word/2006/wordml" xmlns:wps="http://schemas.microsoft.com/office/word/2010/wordprocessingShape" mc:Ignorable="w14 w15 w16se w16cid wp14">
-  <w:p>
-    <w:pPr>
-      <w:pStyle w:val="Footer"/>
-    </w:pPr>
-  </w:p>
-</w:ftr>
-</file>
-
-<file path=word/footer2.xml><?xml version="1.0" encoding="utf-8"?>
 <w:ftr xmlns:wpc="http://schemas.microsoft.com/office/word/2010/wordprocessingCanvas" xmlns:cx="http://schemas.microsoft.com/office/drawing/2014/chartex" xmlns:cx1="http://schemas.microsoft.com/office/drawing/2015/9/8/chartex" xmlns:cx2="http://schemas.microsoft.com/office/drawing/2015/10/21/chartex" xmlns:cx3="http://schemas.microsoft.com/office/drawing/2016/5/9/chartex" xmlns:cx4="http://schemas.microsoft.com/office/drawing/2016/5/10/chartex" xmlns:cx5="http://schemas.microsoft.com/office/drawing/2016/5/11/chartex" xmlns:cx6="http://schemas.microsoft.com/office/drawing/2016/5/12/chartex" xmlns:cx7="http://schemas.microsoft.com/office/drawing/2016/5/13/chartex" xmlns:cx8="http://schemas.microsoft.com/office/drawing/2016/5/14/chartex" xmlns:mc="http://schemas.openxmlformats.org/markup-compatibility/2006" xmlns:aink="http://schemas.microsoft.com/office/drawing/2016/ink" xmlns:am3d="http://schemas.microsoft.com/office/drawing/2017/model3d" xmlns:o="urn:schemas-microsoft-com:office:office" xmlns:r="http://schemas.openxmlformats.org/officeDocument/2006/relationships" xmlns:m="http://schemas.openxmlformats.org/officeDocument/2006/math" xmlns:v="urn:schemas-microsoft-com:vml" xmlns:wp14="http://schemas.microsoft.com/office/word/2010/wordprocessingDrawing" xmlns:wp="http://schemas.openxmlformats.org/drawingml/2006/wordprocessingDrawing" xmlns:w10="urn:schemas-microsoft-com:office:word" xmlns:w="http://schemas.openxmlformats.org/wordprocessingml/2006/main" xmlns:w14="http://schemas.microsoft.com/office/word/2010/wordml" xmlns:w15="http://schemas.microsoft.com/office/word/2012/wordml" xmlns:w16cid="http://schemas.microsoft.com/office/word/2016/wordml/cid" xmlns:w16se="http://schemas.microsoft.com/office/word/2015/wordml/symex" xmlns:wpg="http://schemas.microsoft.com/office/word/2010/wordprocessingGroup" xmlns:wpi="http://schemas.microsoft.com/office/word/2010/wordprocessingInk" xmlns:wne="http://schemas.microsoft.com/office/word/2006/wordml" xmlns:wps="http://schemas.microsoft.com/office/word/2010/wordprocessingShape" mc:Ignorable="w14 w15 w16se w16cid wp14">
   <w:p>
     <w:pPr>
@@ -5942,16 +5009,6 @@
 </w:ftr>
 </file>
 
-<file path=word/footer3.xml><?xml version="1.0" encoding="utf-8"?>
-<w:ftr xmlns:wpc="http://schemas.microsoft.com/office/word/2010/wordprocessingCanvas" xmlns:cx="http://schemas.microsoft.com/office/drawing/2014/chartex" xmlns:cx1="http://schemas.microsoft.com/office/drawing/2015/9/8/chartex" xmlns:cx2="http://schemas.microsoft.com/office/drawing/2015/10/21/chartex" xmlns:cx3="http://schemas.microsoft.com/office/drawing/2016/5/9/chartex" xmlns:cx4="http://schemas.microsoft.com/office/drawing/2016/5/10/chartex" xmlns:cx5="http://schemas.microsoft.com/office/drawing/2016/5/11/chartex" xmlns:cx6="http://schemas.microsoft.com/office/drawing/2016/5/12/chartex" xmlns:cx7="http://schemas.microsoft.com/office/drawing/2016/5/13/chartex" xmlns:cx8="http://schemas.microsoft.com/office/drawing/2016/5/14/chartex" xmlns:mc="http://schemas.openxmlformats.org/markup-compatibility/2006" xmlns:aink="http://schemas.microsoft.com/office/drawing/2016/ink" xmlns:am3d="http://schemas.microsoft.com/office/drawing/2017/model3d" xmlns:o="urn:schemas-microsoft-com:office:office" xmlns:r="http://schemas.openxmlformats.org/officeDocument/2006/relationships" xmlns:m="http://schemas.openxmlformats.org/officeDocument/2006/math" xmlns:v="urn:schemas-microsoft-com:vml" xmlns:wp14="http://schemas.microsoft.com/office/word/2010/wordprocessingDrawing" xmlns:wp="http://schemas.openxmlformats.org/drawingml/2006/wordprocessingDrawing" xmlns:w10="urn:schemas-microsoft-com:office:word" xmlns:w="http://schemas.openxmlformats.org/wordprocessingml/2006/main" xmlns:w14="http://schemas.microsoft.com/office/word/2010/wordml" xmlns:w15="http://schemas.microsoft.com/office/word/2012/wordml" xmlns:w16cid="http://schemas.microsoft.com/office/word/2016/wordml/cid" xmlns:w16se="http://schemas.microsoft.com/office/word/2015/wordml/symex" xmlns:wpg="http://schemas.microsoft.com/office/word/2010/wordprocessingGroup" xmlns:wpi="http://schemas.microsoft.com/office/word/2010/wordprocessingInk" xmlns:wne="http://schemas.microsoft.com/office/word/2006/wordml" xmlns:wps="http://schemas.microsoft.com/office/word/2010/wordprocessingShape" mc:Ignorable="w14 w15 w16se w16cid wp14">
-  <w:p>
-    <w:pPr>
-      <w:pStyle w:val="Footer"/>
-    </w:pPr>
-  </w:p>
-</w:ftr>
-</file>
-
 <file path=word/footnotes.xml><?xml version="1.0" encoding="utf-8"?>
 <w:footnotes xmlns:wpc="http://schemas.microsoft.com/office/word/2010/wordprocessingCanvas" xmlns:cx="http://schemas.microsoft.com/office/drawing/2014/chartex" xmlns:cx1="http://schemas.microsoft.com/office/drawing/2015/9/8/chartex" xmlns:cx2="http://schemas.microsoft.com/office/drawing/2015/10/21/chartex" xmlns:cx3="http://schemas.microsoft.com/office/drawing/2016/5/9/chartex" xmlns:cx4="http://schemas.microsoft.com/office/drawing/2016/5/10/chartex" xmlns:cx5="http://schemas.microsoft.com/office/drawing/2016/5/11/chartex" xmlns:cx6="http://schemas.microsoft.com/office/drawing/2016/5/12/chartex" xmlns:cx7="http://schemas.microsoft.com/office/drawing/2016/5/13/chartex" xmlns:cx8="http://schemas.microsoft.com/office/drawing/2016/5/14/chartex" xmlns:mc="http://schemas.openxmlformats.org/markup-compatibility/2006" xmlns:aink="http://schemas.microsoft.com/office/drawing/2016/ink" xmlns:am3d="http://schemas.microsoft.com/office/drawing/2017/model3d" xmlns:o="urn:schemas-microsoft-com:office:office" xmlns:r="http://schemas.openxmlformats.org/officeDocument/2006/relationships" xmlns:m="http://schemas.openxmlformats.org/officeDocument/2006/math" xmlns:v="urn:schemas-microsoft-com:vml" xmlns:wp14="http://schemas.microsoft.com/office/word/2010/wordprocessingDrawing" xmlns:wp="http://schemas.openxmlformats.org/drawingml/2006/wordprocessingDrawing" xmlns:w10="urn:schemas-microsoft-com:office:word" xmlns:w="http://schemas.openxmlformats.org/wordprocessingml/2006/main" xmlns:w14="http://schemas.microsoft.com/office/word/2010/wordml" xmlns:w15="http://schemas.microsoft.com/office/word/2012/wordml" xmlns:w16cid="http://schemas.microsoft.com/office/word/2016/wordml/cid" xmlns:w16se="http://schemas.microsoft.com/office/word/2015/wordml/symex" xmlns:wpg="http://schemas.microsoft.com/office/word/2010/wordprocessingGroup" xmlns:wpi="http://schemas.microsoft.com/office/word/2010/wordprocessingInk" xmlns:wne="http://schemas.microsoft.com/office/word/2006/wordml" xmlns:wps="http://schemas.microsoft.com/office/word/2010/wordprocessingShape" mc:Ignorable="w14 w15 w16se w16cid wp14">
   <w:footnote w:type="separator" w:id="-1">
@@ -5978,16 +5035,6 @@
 </file>
 
 <file path=word/header1.xml><?xml version="1.0" encoding="utf-8"?>
-<w:hdr xmlns:wpc="http://schemas.microsoft.com/office/word/2010/wordprocessingCanvas" xmlns:cx="http://schemas.microsoft.com/office/drawing/2014/chartex" xmlns:cx1="http://schemas.microsoft.com/office/drawing/2015/9/8/chartex" xmlns:cx2="http://schemas.microsoft.com/office/drawing/2015/10/21/chartex" xmlns:cx3="http://schemas.microsoft.com/office/drawing/2016/5/9/chartex" xmlns:cx4="http://schemas.microsoft.com/office/drawing/2016/5/10/chartex" xmlns:cx5="http://schemas.microsoft.com/office/drawing/2016/5/11/chartex" xmlns:cx6="http://schemas.microsoft.com/office/drawing/2016/5/12/chartex" xmlns:cx7="http://schemas.microsoft.com/office/drawing/2016/5/13/chartex" xmlns:cx8="http://schemas.microsoft.com/office/drawing/2016/5/14/chartex" xmlns:mc="http://schemas.openxmlformats.org/markup-compatibility/2006" xmlns:aink="http://schemas.microsoft.com/office/drawing/2016/ink" xmlns:am3d="http://schemas.microsoft.com/office/drawing/2017/model3d" xmlns:o="urn:schemas-microsoft-com:office:office" xmlns:r="http://schemas.openxmlformats.org/officeDocument/2006/relationships" xmlns:m="http://schemas.openxmlformats.org/officeDocument/2006/math" xmlns:v="urn:schemas-microsoft-com:vml" xmlns:wp14="http://schemas.microsoft.com/office/word/2010/wordprocessingDrawing" xmlns:wp="http://schemas.openxmlformats.org/drawingml/2006/wordprocessingDrawing" xmlns:w10="urn:schemas-microsoft-com:office:word" xmlns:w="http://schemas.openxmlformats.org/wordprocessingml/2006/main" xmlns:w14="http://schemas.microsoft.com/office/word/2010/wordml" xmlns:w15="http://schemas.microsoft.com/office/word/2012/wordml" xmlns:w16cid="http://schemas.microsoft.com/office/word/2016/wordml/cid" xmlns:w16se="http://schemas.microsoft.com/office/word/2015/wordml/symex" xmlns:wpg="http://schemas.microsoft.com/office/word/2010/wordprocessingGroup" xmlns:wpi="http://schemas.microsoft.com/office/word/2010/wordprocessingInk" xmlns:wne="http://schemas.microsoft.com/office/word/2006/wordml" xmlns:wps="http://schemas.microsoft.com/office/word/2010/wordprocessingShape" mc:Ignorable="w14 w15 w16se w16cid wp14">
-  <w:p>
-    <w:pPr>
-      <w:pStyle w:val="Header"/>
-    </w:pPr>
-  </w:p>
-</w:hdr>
-</file>
-
-<file path=word/header2.xml><?xml version="1.0" encoding="utf-8"?>
 <w:hdr xmlns:wpc="http://schemas.microsoft.com/office/word/2010/wordprocessingCanvas" xmlns:cx="http://schemas.microsoft.com/office/drawing/2014/chartex" xmlns:cx1="http://schemas.microsoft.com/office/drawing/2015/9/8/chartex" xmlns:cx2="http://schemas.microsoft.com/office/drawing/2015/10/21/chartex" xmlns:cx3="http://schemas.microsoft.com/office/drawing/2016/5/9/chartex" xmlns:cx4="http://schemas.microsoft.com/office/drawing/2016/5/10/chartex" xmlns:cx5="http://schemas.microsoft.com/office/drawing/2016/5/11/chartex" xmlns:cx6="http://schemas.microsoft.com/office/drawing/2016/5/12/chartex" xmlns:cx7="http://schemas.microsoft.com/office/drawing/2016/5/13/chartex" xmlns:cx8="http://schemas.microsoft.com/office/drawing/2016/5/14/chartex" xmlns:mc="http://schemas.openxmlformats.org/markup-compatibility/2006" xmlns:aink="http://schemas.microsoft.com/office/drawing/2016/ink" xmlns:am3d="http://schemas.microsoft.com/office/drawing/2017/model3d" xmlns:o="urn:schemas-microsoft-com:office:office" xmlns:r="http://schemas.openxmlformats.org/officeDocument/2006/relationships" xmlns:m="http://schemas.openxmlformats.org/officeDocument/2006/math" xmlns:v="urn:schemas-microsoft-com:vml" xmlns:wp14="http://schemas.microsoft.com/office/word/2010/wordprocessingDrawing" xmlns:wp="http://schemas.openxmlformats.org/drawingml/2006/wordprocessingDrawing" xmlns:w10="urn:schemas-microsoft-com:office:word" xmlns:w="http://schemas.openxmlformats.org/wordprocessingml/2006/main" xmlns:w14="http://schemas.microsoft.com/office/word/2010/wordml" xmlns:w15="http://schemas.microsoft.com/office/word/2012/wordml" xmlns:w16cid="http://schemas.microsoft.com/office/word/2016/wordml/cid" xmlns:w16se="http://schemas.microsoft.com/office/word/2015/wordml/symex" xmlns:wpg="http://schemas.microsoft.com/office/word/2010/wordprocessingGroup" xmlns:wpi="http://schemas.microsoft.com/office/word/2010/wordprocessingInk" xmlns:wne="http://schemas.microsoft.com/office/word/2006/wordml" xmlns:wps="http://schemas.microsoft.com/office/word/2010/wordprocessingShape" mc:Ignorable="w14 w15 w16se w16cid wp14">
   <w:sdt>
     <w:sdtPr>
@@ -6012,16 +5059,6 @@
 </w:hdr>
 </file>
 
-<file path=word/header3.xml><?xml version="1.0" encoding="utf-8"?>
-<w:hdr xmlns:wpc="http://schemas.microsoft.com/office/word/2010/wordprocessingCanvas" xmlns:cx="http://schemas.microsoft.com/office/drawing/2014/chartex" xmlns:cx1="http://schemas.microsoft.com/office/drawing/2015/9/8/chartex" xmlns:cx2="http://schemas.microsoft.com/office/drawing/2015/10/21/chartex" xmlns:cx3="http://schemas.microsoft.com/office/drawing/2016/5/9/chartex" xmlns:cx4="http://schemas.microsoft.com/office/drawing/2016/5/10/chartex" xmlns:cx5="http://schemas.microsoft.com/office/drawing/2016/5/11/chartex" xmlns:cx6="http://schemas.microsoft.com/office/drawing/2016/5/12/chartex" xmlns:cx7="http://schemas.microsoft.com/office/drawing/2016/5/13/chartex" xmlns:cx8="http://schemas.microsoft.com/office/drawing/2016/5/14/chartex" xmlns:mc="http://schemas.openxmlformats.org/markup-compatibility/2006" xmlns:aink="http://schemas.microsoft.com/office/drawing/2016/ink" xmlns:am3d="http://schemas.microsoft.com/office/drawing/2017/model3d" xmlns:o="urn:schemas-microsoft-com:office:office" xmlns:r="http://schemas.openxmlformats.org/officeDocument/2006/relationships" xmlns:m="http://schemas.openxmlformats.org/officeDocument/2006/math" xmlns:v="urn:schemas-microsoft-com:vml" xmlns:wp14="http://schemas.microsoft.com/office/word/2010/wordprocessingDrawing" xmlns:wp="http://schemas.openxmlformats.org/drawingml/2006/wordprocessingDrawing" xmlns:w10="urn:schemas-microsoft-com:office:word" xmlns:w="http://schemas.openxmlformats.org/wordprocessingml/2006/main" xmlns:w14="http://schemas.microsoft.com/office/word/2010/wordml" xmlns:w15="http://schemas.microsoft.com/office/word/2012/wordml" xmlns:w16cid="http://schemas.microsoft.com/office/word/2016/wordml/cid" xmlns:w16se="http://schemas.microsoft.com/office/word/2015/wordml/symex" xmlns:wpg="http://schemas.microsoft.com/office/word/2010/wordprocessingGroup" xmlns:wpi="http://schemas.microsoft.com/office/word/2010/wordprocessingInk" xmlns:wne="http://schemas.microsoft.com/office/word/2006/wordml" xmlns:wps="http://schemas.microsoft.com/office/word/2010/wordprocessingShape" mc:Ignorable="w14 w15 w16se w16cid wp14">
-  <w:p>
-    <w:pPr>
-      <w:pStyle w:val="Header"/>
-    </w:pPr>
-  </w:p>
-</w:hdr>
-</file>
-
 <file path=word/numbering.xml><?xml version="1.0" encoding="utf-8"?>
 <w:numbering xmlns:wpc="http://schemas.microsoft.com/office/word/2010/wordprocessingCanvas" xmlns:cx="http://schemas.microsoft.com/office/drawing/2014/chartex" xmlns:cx1="http://schemas.microsoft.com/office/drawing/2015/9/8/chartex" xmlns:cx2="http://schemas.microsoft.com/office/drawing/2015/10/21/chartex" xmlns:cx3="http://schemas.microsoft.com/office/drawing/2016/5/9/chartex" xmlns:cx4="http://schemas.microsoft.com/office/drawing/2016/5/10/chartex" xmlns:cx5="http://schemas.microsoft.com/office/drawing/2016/5/11/chartex" xmlns:cx6="http://schemas.microsoft.com/office/drawing/2016/5/12/chartex" xmlns:cx7="http://schemas.microsoft.com/office/drawing/2016/5/13/chartex" xmlns:cx8="http://schemas.microsoft.com/office/drawing/2016/5/14/chartex" xmlns:mc="http://schemas.openxmlformats.org/markup-compatibility/2006" xmlns:aink="http://schemas.microsoft.com/office/drawing/2016/ink" xmlns:am3d="http://schemas.microsoft.com/office/drawing/2017/model3d" xmlns:o="urn:schemas-microsoft-com:office:office" xmlns:r="http://schemas.openxmlformats.org/officeDocument/2006/relationships" xmlns:m="http://schemas.openxmlformats.org/officeDocument/2006/math" xmlns:v="urn:schemas-microsoft-com:vml" xmlns:wp14="http://schemas.microsoft.com/office/word/2010/wordprocessingDrawing" xmlns:wp="http://schemas.openxmlformats.org/drawingml/2006/wordprocessingDrawing" xmlns:w10="urn:schemas-microsoft-com:office:word" xmlns:w="http://schemas.openxmlformats.org/wordprocessingml/2006/main" xmlns:w14="http://schemas.microsoft.com/office/word/2010/wordml" xmlns:w15="http://schemas.microsoft.com/office/word/2012/wordml" xmlns:w16cid="http://schemas.microsoft.com/office/word/2016/wordml/cid" xmlns:w16se="http://schemas.microsoft.com/office/word/2015/wordml/symex" xmlns:wpg="http://schemas.microsoft.com/office/word/2010/wordprocessingGroup" xmlns:wpi="http://schemas.microsoft.com/office/word/2010/wordprocessingInk" xmlns:wne="http://schemas.microsoft.com/office/word/2006/wordml" xmlns:wps="http://schemas.microsoft.com/office/word/2010/wordprocessingShape" mc:Ignorable="w14 w15 w16se w16cid wp14">
   <w:abstractNum w:abstractNumId="0" w15:restartNumberingAfterBreak="0">
@@ -6998,6 +6035,119 @@
     </w:lvl>
   </w:abstractNum>
   <w:abstractNum w:abstractNumId="10" w15:restartNumberingAfterBreak="0">
+    <w:nsid w:val="4710625F"/>
+    <w:multiLevelType w:val="multilevel"/>
+    <w:tmpl w:val="52D414E6"/>
+    <w:lvl w:ilvl="0">
+      <w:start w:val="2"/>
+      <w:numFmt w:val="decimal"/>
+      <w:lvlText w:val="%1"/>
+      <w:lvlJc w:val="left"/>
+      <w:pPr>
+        <w:ind w:left="360" w:hanging="360"/>
+      </w:pPr>
+      <w:rPr>
+        <w:rFonts w:hint="default"/>
+      </w:rPr>
+    </w:lvl>
+    <w:lvl w:ilvl="1">
+      <w:start w:val="1"/>
+      <w:numFmt w:val="decimal"/>
+      <w:lvlText w:val="%1.%2"/>
+      <w:lvlJc w:val="left"/>
+      <w:pPr>
+        <w:ind w:left="720" w:hanging="360"/>
+      </w:pPr>
+      <w:rPr>
+        <w:rFonts w:hint="default"/>
+      </w:rPr>
+    </w:lvl>
+    <w:lvl w:ilvl="2">
+      <w:start w:val="1"/>
+      <w:numFmt w:val="decimal"/>
+      <w:lvlText w:val="%1.%2.%3"/>
+      <w:lvlJc w:val="left"/>
+      <w:pPr>
+        <w:ind w:left="1440" w:hanging="720"/>
+      </w:pPr>
+      <w:rPr>
+        <w:rFonts w:hint="default"/>
+      </w:rPr>
+    </w:lvl>
+    <w:lvl w:ilvl="3">
+      <w:start w:val="1"/>
+      <w:numFmt w:val="decimal"/>
+      <w:lvlText w:val="%1.%2.%3.%4"/>
+      <w:lvlJc w:val="left"/>
+      <w:pPr>
+        <w:ind w:left="1800" w:hanging="720"/>
+      </w:pPr>
+      <w:rPr>
+        <w:rFonts w:hint="default"/>
+      </w:rPr>
+    </w:lvl>
+    <w:lvl w:ilvl="4">
+      <w:start w:val="1"/>
+      <w:numFmt w:val="decimal"/>
+      <w:lvlText w:val="%1.%2.%3.%4.%5"/>
+      <w:lvlJc w:val="left"/>
+      <w:pPr>
+        <w:ind w:left="2520" w:hanging="1080"/>
+      </w:pPr>
+      <w:rPr>
+        <w:rFonts w:hint="default"/>
+      </w:rPr>
+    </w:lvl>
+    <w:lvl w:ilvl="5">
+      <w:start w:val="1"/>
+      <w:numFmt w:val="decimal"/>
+      <w:lvlText w:val="%1.%2.%3.%4.%5.%6"/>
+      <w:lvlJc w:val="left"/>
+      <w:pPr>
+        <w:ind w:left="2880" w:hanging="1080"/>
+      </w:pPr>
+      <w:rPr>
+        <w:rFonts w:hint="default"/>
+      </w:rPr>
+    </w:lvl>
+    <w:lvl w:ilvl="6">
+      <w:start w:val="1"/>
+      <w:numFmt w:val="decimal"/>
+      <w:lvlText w:val="%1.%2.%3.%4.%5.%6.%7"/>
+      <w:lvlJc w:val="left"/>
+      <w:pPr>
+        <w:ind w:left="3600" w:hanging="1440"/>
+      </w:pPr>
+      <w:rPr>
+        <w:rFonts w:hint="default"/>
+      </w:rPr>
+    </w:lvl>
+    <w:lvl w:ilvl="7">
+      <w:start w:val="1"/>
+      <w:numFmt w:val="decimal"/>
+      <w:lvlText w:val="%1.%2.%3.%4.%5.%6.%7.%8"/>
+      <w:lvlJc w:val="left"/>
+      <w:pPr>
+        <w:ind w:left="3960" w:hanging="1440"/>
+      </w:pPr>
+      <w:rPr>
+        <w:rFonts w:hint="default"/>
+      </w:rPr>
+    </w:lvl>
+    <w:lvl w:ilvl="8">
+      <w:start w:val="1"/>
+      <w:numFmt w:val="decimal"/>
+      <w:lvlText w:val="%1.%2.%3.%4.%5.%6.%7.%8.%9"/>
+      <w:lvlJc w:val="left"/>
+      <w:pPr>
+        <w:ind w:left="4680" w:hanging="1800"/>
+      </w:pPr>
+      <w:rPr>
+        <w:rFonts w:hint="default"/>
+      </w:rPr>
+    </w:lvl>
+  </w:abstractNum>
+  <w:abstractNum w:abstractNumId="11" w15:restartNumberingAfterBreak="0">
     <w:nsid w:val="476D5FAA"/>
     <w:multiLevelType w:val="multilevel"/>
     <w:tmpl w:val="78724710"/>
@@ -7110,7 +6260,7 @@
       </w:rPr>
     </w:lvl>
   </w:abstractNum>
-  <w:abstractNum w:abstractNumId="11" w15:restartNumberingAfterBreak="0">
+  <w:abstractNum w:abstractNumId="12" w15:restartNumberingAfterBreak="0">
     <w:nsid w:val="49406E91"/>
     <w:multiLevelType w:val="hybridMultilevel"/>
     <w:tmpl w:val="E76E27AE"/>
@@ -7196,7 +6346,7 @@
       </w:pPr>
     </w:lvl>
   </w:abstractNum>
-  <w:abstractNum w:abstractNumId="12" w15:restartNumberingAfterBreak="0">
+  <w:abstractNum w:abstractNumId="13" w15:restartNumberingAfterBreak="0">
     <w:nsid w:val="4CE53062"/>
     <w:multiLevelType w:val="multilevel"/>
     <w:tmpl w:val="0409001F"/>
@@ -7282,7 +6432,7 @@
       </w:pPr>
     </w:lvl>
   </w:abstractNum>
-  <w:abstractNum w:abstractNumId="13" w15:restartNumberingAfterBreak="0">
+  <w:abstractNum w:abstractNumId="14" w15:restartNumberingAfterBreak="0">
     <w:nsid w:val="52780B70"/>
     <w:multiLevelType w:val="hybridMultilevel"/>
     <w:tmpl w:val="2DEAE824"/>
@@ -7371,7 +6521,7 @@
       </w:pPr>
     </w:lvl>
   </w:abstractNum>
-  <w:abstractNum w:abstractNumId="14" w15:restartNumberingAfterBreak="0">
+  <w:abstractNum w:abstractNumId="15" w15:restartNumberingAfterBreak="0">
     <w:nsid w:val="55E750DA"/>
     <w:multiLevelType w:val="multilevel"/>
     <w:tmpl w:val="ABEE747E"/>
@@ -7484,7 +6634,7 @@
       </w:rPr>
     </w:lvl>
   </w:abstractNum>
-  <w:abstractNum w:abstractNumId="15" w15:restartNumberingAfterBreak="0">
+  <w:abstractNum w:abstractNumId="16" w15:restartNumberingAfterBreak="0">
     <w:nsid w:val="56F84057"/>
     <w:multiLevelType w:val="multilevel"/>
     <w:tmpl w:val="0409001F"/>
@@ -7570,7 +6720,7 @@
       </w:pPr>
     </w:lvl>
   </w:abstractNum>
-  <w:abstractNum w:abstractNumId="16" w15:restartNumberingAfterBreak="0">
+  <w:abstractNum w:abstractNumId="17" w15:restartNumberingAfterBreak="0">
     <w:nsid w:val="5FC606CE"/>
     <w:multiLevelType w:val="multilevel"/>
     <w:tmpl w:val="0409001F"/>
@@ -7656,7 +6806,7 @@
       </w:pPr>
     </w:lvl>
   </w:abstractNum>
-  <w:abstractNum w:abstractNumId="17" w15:restartNumberingAfterBreak="0">
+  <w:abstractNum w:abstractNumId="18" w15:restartNumberingAfterBreak="0">
     <w:nsid w:val="618C07EC"/>
     <w:multiLevelType w:val="multilevel"/>
     <w:tmpl w:val="1820E0B0"/>
@@ -7769,7 +6919,7 @@
       </w:rPr>
     </w:lvl>
   </w:abstractNum>
-  <w:abstractNum w:abstractNumId="18" w15:restartNumberingAfterBreak="0">
+  <w:abstractNum w:abstractNumId="19" w15:restartNumberingAfterBreak="0">
     <w:nsid w:val="6A3E1923"/>
     <w:multiLevelType w:val="multilevel"/>
     <w:tmpl w:val="0409001F"/>
@@ -7855,7 +7005,7 @@
       </w:pPr>
     </w:lvl>
   </w:abstractNum>
-  <w:abstractNum w:abstractNumId="19" w15:restartNumberingAfterBreak="0">
+  <w:abstractNum w:abstractNumId="20" w15:restartNumberingAfterBreak="0">
     <w:nsid w:val="6BF90518"/>
     <w:multiLevelType w:val="multilevel"/>
     <w:tmpl w:val="0409001F"/>
@@ -7941,7 +7091,7 @@
       </w:pPr>
     </w:lvl>
   </w:abstractNum>
-  <w:abstractNum w:abstractNumId="20" w15:restartNumberingAfterBreak="0">
+  <w:abstractNum w:abstractNumId="21" w15:restartNumberingAfterBreak="0">
     <w:nsid w:val="73642704"/>
     <w:multiLevelType w:val="multilevel"/>
     <w:tmpl w:val="0409001F"/>
@@ -8027,7 +7177,7 @@
       </w:pPr>
     </w:lvl>
   </w:abstractNum>
-  <w:abstractNum w:abstractNumId="21" w15:restartNumberingAfterBreak="0">
+  <w:abstractNum w:abstractNumId="22" w15:restartNumberingAfterBreak="0">
     <w:nsid w:val="746214A8"/>
     <w:multiLevelType w:val="multilevel"/>
     <w:tmpl w:val="0409001F"/>
@@ -8113,7 +7263,7 @@
       </w:pPr>
     </w:lvl>
   </w:abstractNum>
-  <w:abstractNum w:abstractNumId="22" w15:restartNumberingAfterBreak="0">
+  <w:abstractNum w:abstractNumId="23" w15:restartNumberingAfterBreak="0">
     <w:nsid w:val="77350FD2"/>
     <w:multiLevelType w:val="hybridMultilevel"/>
     <w:tmpl w:val="C1E2A31A"/>
@@ -8225,7 +7375,7 @@
       </w:rPr>
     </w:lvl>
   </w:abstractNum>
-  <w:abstractNum w:abstractNumId="23" w15:restartNumberingAfterBreak="0">
+  <w:abstractNum w:abstractNumId="24" w15:restartNumberingAfterBreak="0">
     <w:nsid w:val="7FF65F4E"/>
     <w:multiLevelType w:val="multilevel"/>
     <w:tmpl w:val="388CC6F0"/>
@@ -8342,43 +7492,43 @@
     <w:abstractNumId w:val="2"/>
   </w:num>
   <w:num w:numId="11">
-    <w:abstractNumId w:val="22"/>
+    <w:abstractNumId w:val="23"/>
   </w:num>
   <w:num w:numId="12">
-    <w:abstractNumId w:val="13"/>
+    <w:abstractNumId w:val="14"/>
   </w:num>
   <w:num w:numId="13">
     <w:abstractNumId w:val="9"/>
   </w:num>
   <w:num w:numId="14">
-    <w:abstractNumId w:val="12"/>
+    <w:abstractNumId w:val="13"/>
   </w:num>
   <w:num w:numId="15">
-    <w:abstractNumId w:val="18"/>
+    <w:abstractNumId w:val="19"/>
   </w:num>
   <w:num w:numId="16">
-    <w:abstractNumId w:val="20"/>
+    <w:abstractNumId w:val="21"/>
   </w:num>
   <w:num w:numId="17">
-    <w:abstractNumId w:val="23"/>
+    <w:abstractNumId w:val="24"/>
   </w:num>
   <w:num w:numId="18">
     <w:abstractNumId w:val="3"/>
   </w:num>
   <w:num w:numId="19">
-    <w:abstractNumId w:val="11"/>
+    <w:abstractNumId w:val="12"/>
   </w:num>
   <w:num w:numId="20">
-    <w:abstractNumId w:val="16"/>
+    <w:abstractNumId w:val="17"/>
   </w:num>
   <w:num w:numId="21">
     <w:abstractNumId w:val="8"/>
   </w:num>
   <w:num w:numId="22">
-    <w:abstractNumId w:val="19"/>
+    <w:abstractNumId w:val="20"/>
   </w:num>
   <w:num w:numId="23">
-    <w:abstractNumId w:val="15"/>
+    <w:abstractNumId w:val="16"/>
   </w:num>
   <w:num w:numId="24">
     <w:abstractNumId w:val="0"/>
@@ -8387,10 +7537,10 @@
     <w:abstractNumId w:val="5"/>
   </w:num>
   <w:num w:numId="26">
-    <w:abstractNumId w:val="21"/>
+    <w:abstractNumId w:val="22"/>
   </w:num>
   <w:num w:numId="27">
-    <w:abstractNumId w:val="10"/>
+    <w:abstractNumId w:val="11"/>
   </w:num>
   <w:num w:numId="28">
     <w:abstractNumId w:val="4"/>
@@ -8399,16 +7549,19 @@
     <w:abstractNumId w:val="1"/>
   </w:num>
   <w:num w:numId="30">
-    <w:abstractNumId w:val="17"/>
+    <w:abstractNumId w:val="18"/>
   </w:num>
   <w:num w:numId="31">
-    <w:abstractNumId w:val="14"/>
+    <w:abstractNumId w:val="15"/>
   </w:num>
   <w:num w:numId="32">
     <w:abstractNumId w:val="7"/>
   </w:num>
   <w:num w:numId="33">
     <w:abstractNumId w:val="6"/>
+  </w:num>
+  <w:num w:numId="34">
+    <w:abstractNumId w:val="10"/>
   </w:num>
 </w:numbering>
 </file>
@@ -8428,7 +7581,7 @@
       </w:pPr>
     </w:pPrDefault>
   </w:docDefaults>
-  <w:latentStyles w:defLockedState="0" w:defUIPriority="99" w:defSemiHidden="0" w:defUnhideWhenUsed="0" w:defQFormat="0" w:count="377">
+  <w:latentStyles w:defLockedState="0" w:defUIPriority="99" w:defSemiHidden="0" w:defUnhideWhenUsed="0" w:defQFormat="0" w:count="375">
     <w:lsdException w:name="Normal" w:uiPriority="0" w:qFormat="1"/>
     <w:lsdException w:name="heading 1" w:uiPriority="9" w:qFormat="1"/>
     <w:lsdException w:name="heading 2" w:semiHidden="1" w:uiPriority="9" w:unhideWhenUsed="1" w:qFormat="1"/>
@@ -8804,8 +7957,6 @@
     <w:lsdException w:name="Smart Hyperlink" w:semiHidden="1" w:unhideWhenUsed="1"/>
     <w:lsdException w:name="Hashtag" w:semiHidden="1" w:unhideWhenUsed="1"/>
     <w:lsdException w:name="Unresolved Mention" w:semiHidden="1" w:unhideWhenUsed="1"/>
-    <w:lsdException w:name="Smart Link" w:semiHidden="1" w:unhideWhenUsed="1"/>
-    <w:lsdException w:name="Smart Link Error" w:semiHidden="1" w:unhideWhenUsed="1"/>
   </w:latentStyles>
   <w:style w:type="paragraph" w:default="1" w:styleId="Normal">
     <w:name w:val="Normal"/>
@@ -9021,7 +8172,6 @@
   <w:style w:type="character" w:default="1" w:styleId="DefaultParagraphFont">
     <w:name w:val="Default Paragraph Font"/>
     <w:uiPriority w:val="1"/>
-    <w:semiHidden/>
     <w:unhideWhenUsed/>
   </w:style>
   <w:style w:type="table" w:default="1" w:styleId="TableNormal">
@@ -9573,6 +8723,60 @@
       </w:tblBorders>
     </w:tblPr>
   </w:style>
+  <w:style w:type="paragraph" w:styleId="BalloonText">
+    <w:name w:val="Balloon Text"/>
+    <w:basedOn w:val="Normal"/>
+    <w:link w:val="BalloonTextChar"/>
+    <w:uiPriority w:val="99"/>
+    <w:semiHidden/>
+    <w:unhideWhenUsed/>
+    <w:rsid w:val="00131539"/>
+    <w:pPr>
+      <w:spacing w:before="0" w:after="0" w:line="240" w:lineRule="auto"/>
+    </w:pPr>
+    <w:rPr>
+      <w:rFonts w:ascii="Segoe UI" w:hAnsi="Segoe UI" w:cs="Segoe UI"/>
+      <w:sz w:val="18"/>
+      <w:szCs w:val="18"/>
+    </w:rPr>
+  </w:style>
+  <w:style w:type="character" w:customStyle="1" w:styleId="BalloonTextChar">
+    <w:name w:val="Balloon Text Char"/>
+    <w:basedOn w:val="DefaultParagraphFont"/>
+    <w:link w:val="BalloonText"/>
+    <w:uiPriority w:val="99"/>
+    <w:semiHidden/>
+    <w:rsid w:val="00131539"/>
+    <w:rPr>
+      <w:rFonts w:ascii="Segoe UI" w:hAnsi="Segoe UI" w:cs="Segoe UI"/>
+      <w:sz w:val="18"/>
+      <w:szCs w:val="18"/>
+    </w:rPr>
+  </w:style>
+  <w:style w:type="character" w:styleId="UnresolvedMention">
+    <w:name w:val="Unresolved Mention"/>
+    <w:basedOn w:val="DefaultParagraphFont"/>
+    <w:uiPriority w:val="99"/>
+    <w:semiHidden/>
+    <w:unhideWhenUsed/>
+    <w:rsid w:val="00456ADA"/>
+    <w:rPr>
+      <w:color w:val="605E5C"/>
+      <w:shd w:val="clear" w:color="auto" w:fill="E1DFDD"/>
+    </w:rPr>
+  </w:style>
+  <w:style w:type="character" w:styleId="FollowedHyperlink">
+    <w:name w:val="FollowedHyperlink"/>
+    <w:basedOn w:val="DefaultParagraphFont"/>
+    <w:uiPriority w:val="99"/>
+    <w:semiHidden/>
+    <w:unhideWhenUsed/>
+    <w:rsid w:val="009B77C8"/>
+    <w:rPr>
+      <w:color w:val="954F72" w:themeColor="followedHyperlink"/>
+      <w:u w:val="single"/>
+    </w:rPr>
+  </w:style>
 </w:styles>
 </file>
 
@@ -9645,14 +8849,14 @@
     <w:charset w:val="00"/>
     <w:family w:val="roman"/>
     <w:pitch w:val="variable"/>
-    <w:sig w:usb0="E0002AFF" w:usb1="C0007843" w:usb2="00000009" w:usb3="00000000" w:csb0="000001FF" w:csb1="00000000"/>
+    <w:sig w:usb0="E0002EFF" w:usb1="C000785B" w:usb2="00000009" w:usb3="00000000" w:csb0="000001FF" w:csb1="00000000"/>
   </w:font>
   <w:font w:name="Calibri">
     <w:panose1 w:val="020F0502020204030204"/>
     <w:charset w:val="00"/>
     <w:family w:val="swiss"/>
     <w:pitch w:val="variable"/>
-    <w:sig w:usb0="E00002FF" w:usb1="4000ACFF" w:usb2="00000001" w:usb3="00000000" w:csb0="0000019F" w:csb1="00000000"/>
+    <w:sig w:usb0="E4002EFF" w:usb1="C000247B" w:usb2="00000009" w:usb3="00000000" w:csb0="000001FF" w:csb1="00000000"/>
   </w:font>
   <w:font w:name="Courier New">
     <w:panose1 w:val="02070309020205020404"/>
@@ -9680,14 +8884,21 @@
     <w:charset w:val="00"/>
     <w:family w:val="swiss"/>
     <w:pitch w:val="variable"/>
-    <w:sig w:usb0="A00002EF" w:usb1="4000207B" w:usb2="00000000" w:usb3="00000000" w:csb0="0000009F" w:csb1="00000000"/>
+    <w:sig w:usb0="E4002EFF" w:usb1="C000247B" w:usb2="00000009" w:usb3="00000000" w:csb0="000001FF" w:csb1="00000000"/>
+  </w:font>
+  <w:font w:name="Segoe UI">
+    <w:panose1 w:val="020B0502040204020203"/>
+    <w:charset w:val="00"/>
+    <w:family w:val="swiss"/>
+    <w:pitch w:val="variable"/>
+    <w:sig w:usb0="E4002EFF" w:usb1="C000E47F" w:usb2="00000009" w:usb3="00000000" w:csb0="000001FF" w:csb1="00000000"/>
   </w:font>
   <w:font w:name="Arial">
     <w:panose1 w:val="020B0604020202020204"/>
     <w:charset w:val="00"/>
     <w:family w:val="swiss"/>
     <w:pitch w:val="variable"/>
-    <w:sig w:usb0="E0002AFF" w:usb1="C0007843" w:usb2="00000009" w:usb3="00000000" w:csb0="000001FF" w:csb1="00000000"/>
+    <w:sig w:usb0="E0002EFF" w:usb1="C000785B" w:usb2="00000009" w:usb3="00000000" w:csb0="000001FF" w:csb1="00000000"/>
   </w:font>
 </w:fonts>
 </file>
@@ -9721,6 +8932,7 @@
     <w:rsid w:val="00BF7836"/>
     <w:rsid w:val="00E86D88"/>
     <w:rsid w:val="00E978A2"/>
+    <w:rsid w:val="00EA0B55"/>
   </w:rsids>
   <m:mathPr>
     <m:mathFont m:val="Cambria Math"/>
@@ -9737,8 +8949,8 @@
   </m:mathPr>
   <w:themeFontLang w:val="en-US"/>
   <w:clrSchemeMapping w:bg1="light1" w:t1="dark1" w:bg2="light2" w:t2="dark2" w:accent1="accent1" w:accent2="accent2" w:accent3="accent3" w:accent4="accent4" w:accent5="accent5" w:accent6="accent6" w:hyperlink="hyperlink" w:followedHyperlink="followedHyperlink"/>
-  <w:decimalSymbol w:val="."/>
-  <w:listSeparator w:val=","/>
+  <w:decimalSymbol w:val=","/>
+  <w:listSeparator w:val=";"/>
   <w15:chartTrackingRefBased/>
 </w:settings>
 </file>
@@ -9760,7 +8972,7 @@
       </w:pPr>
     </w:pPrDefault>
   </w:docDefaults>
-  <w:latentStyles w:defLockedState="0" w:defUIPriority="99" w:defSemiHidden="0" w:defUnhideWhenUsed="0" w:defQFormat="0" w:count="377">
+  <w:latentStyles w:defLockedState="0" w:defUIPriority="99" w:defSemiHidden="0" w:defUnhideWhenUsed="0" w:defQFormat="0" w:count="375">
     <w:lsdException w:name="Normal" w:uiPriority="0" w:qFormat="1"/>
     <w:lsdException w:name="heading 1" w:uiPriority="9" w:qFormat="1"/>
     <w:lsdException w:name="heading 2" w:semiHidden="1" w:uiPriority="9" w:unhideWhenUsed="1" w:qFormat="1"/>
@@ -10136,8 +9348,6 @@
     <w:lsdException w:name="Smart Hyperlink" w:semiHidden="1" w:unhideWhenUsed="1"/>
     <w:lsdException w:name="Hashtag" w:semiHidden="1" w:unhideWhenUsed="1"/>
     <w:lsdException w:name="Unresolved Mention" w:semiHidden="1" w:unhideWhenUsed="1"/>
-    <w:lsdException w:name="Smart Link" w:semiHidden="1" w:unhideWhenUsed="1"/>
-    <w:lsdException w:name="Smart Link Error" w:semiHidden="1" w:unhideWhenUsed="1"/>
   </w:latentStyles>
   <w:style w:type="paragraph" w:default="1" w:styleId="Normal">
     <w:name w:val="Normal"/>
@@ -10492,7 +9702,7 @@
 </file>
 
 <file path=customXml/itemProps1.xml><?xml version="1.0" encoding="utf-8"?>
-<ds:datastoreItem xmlns:ds="http://schemas.openxmlformats.org/officeDocument/2006/customXml" ds:itemID="{FB2AB734-B651-4F24-BDAC-69F6724665A6}">
+<ds:datastoreItem xmlns:ds="http://schemas.openxmlformats.org/officeDocument/2006/customXml" ds:itemID="{09C5B534-7111-495B-9608-B45FE07B7303}">
   <ds:schemaRefs>
     <ds:schemaRef ds:uri="http://schemas.openxmlformats.org/officeDocument/2006/bibliography"/>
   </ds:schemaRefs>

</xml_diff>

<commit_message>
Added spreading, currently rudimentary
</commit_message>
<xml_diff>
--- a/Paperwork/Paper.docx
+++ b/Paperwork/Paper.docx
@@ -2794,23 +2794,7 @@
                 <w:szCs w:val="16"/>
               </w:rPr>
               <w:br/>
-              <w:t xml:space="preserve">- Bigger plants might </w:t>
-            </w:r>
-            <w:proofErr w:type="spellStart"/>
-            <w:r>
-              <w:rPr>
-                <w:sz w:val="16"/>
-                <w:szCs w:val="16"/>
-              </w:rPr>
-              <w:t>inadvertenly</w:t>
-            </w:r>
-            <w:proofErr w:type="spellEnd"/>
-            <w:r>
-              <w:rPr>
-                <w:sz w:val="16"/>
-                <w:szCs w:val="16"/>
-              </w:rPr>
-              <w:t xml:space="preserve"> eliminate nearby other plants by taking away their sunlight</w:t>
+              <w:t>- Bigger plants might inadvertenly eliminate nearby other plants by taking away their sunlight</w:t>
             </w:r>
             <w:r>
               <w:rPr>
@@ -4563,8 +4547,6 @@
         </w:rPr>
         <w:t xml:space="preserve"> for</w:t>
       </w:r>
-      <w:bookmarkStart w:id="11" w:name="_GoBack"/>
-      <w:bookmarkEnd w:id="11"/>
       <w:r>
         <w:rPr>
           <w:lang w:val="en-GB"/>
@@ -4591,7 +4573,7 @@
           <w:lang w:val="en-GB"/>
         </w:rPr>
       </w:pPr>
-      <w:bookmarkStart w:id="12" w:name="_Toc21000050"/>
+      <w:bookmarkStart w:id="11" w:name="_Toc21000050"/>
       <w:r>
         <w:rPr>
           <w:lang w:val="en-GB"/>
@@ -4604,7 +4586,7 @@
         </w:rPr>
         <w:t>ase study</w:t>
       </w:r>
-      <w:bookmarkEnd w:id="12"/>
+      <w:bookmarkEnd w:id="11"/>
     </w:p>
     <w:p>
       <w:pPr>
@@ -4630,7 +4612,7 @@
           <w:lang w:val="en-GB"/>
         </w:rPr>
       </w:pPr>
-      <w:bookmarkStart w:id="13" w:name="_Toc21000051"/>
+      <w:bookmarkStart w:id="12" w:name="_Toc21000051"/>
       <w:r>
         <w:rPr>
           <w:lang w:val="en-GB"/>
@@ -4643,7 +4625,7 @@
         </w:rPr>
         <w:t>ntroduction</w:t>
       </w:r>
-      <w:bookmarkEnd w:id="13"/>
+      <w:bookmarkEnd w:id="12"/>
     </w:p>
     <w:p>
       <w:pPr>
@@ -4663,14 +4645,14 @@
           <w:lang w:val="en-GB"/>
         </w:rPr>
       </w:pPr>
-      <w:bookmarkStart w:id="14" w:name="_Toc21000052"/>
+      <w:bookmarkStart w:id="13" w:name="_Toc21000052"/>
       <w:r>
         <w:rPr>
           <w:lang w:val="en-GB"/>
         </w:rPr>
         <w:t>Engine choice</w:t>
       </w:r>
-      <w:bookmarkEnd w:id="14"/>
+      <w:bookmarkEnd w:id="13"/>
     </w:p>
     <w:p>
       <w:pPr>
@@ -4692,14 +4674,14 @@
           <w:lang w:val="en-GB"/>
         </w:rPr>
       </w:pPr>
-      <w:bookmarkStart w:id="15" w:name="_Toc21000053"/>
+      <w:bookmarkStart w:id="14" w:name="_Toc21000053"/>
       <w:r>
         <w:rPr>
           <w:lang w:val="en-GB"/>
         </w:rPr>
         <w:t>Conclusion</w:t>
       </w:r>
-      <w:bookmarkEnd w:id="15"/>
+      <w:bookmarkEnd w:id="14"/>
     </w:p>
     <w:p>
       <w:pPr>
@@ -4862,7 +4844,7 @@
           <w:lang w:val="en-GB"/>
         </w:rPr>
       </w:pPr>
-      <w:bookmarkStart w:id="16" w:name="_Toc21000054"/>
+      <w:bookmarkStart w:id="15" w:name="_Toc21000054"/>
       <w:r>
         <w:rPr>
           <w:lang w:val="en-GB"/>
@@ -4870,7 +4852,7 @@
         <w:lastRenderedPageBreak/>
         <w:t>References</w:t>
       </w:r>
-      <w:bookmarkEnd w:id="16"/>
+      <w:bookmarkEnd w:id="15"/>
     </w:p>
     <w:p>
       <w:pPr>
@@ -5006,7 +4988,7 @@
           <w:lang w:val="en-GB"/>
         </w:rPr>
       </w:pPr>
-      <w:bookmarkStart w:id="17" w:name="_Toc21000055"/>
+      <w:bookmarkStart w:id="16" w:name="_Toc21000055"/>
       <w:r>
         <w:rPr>
           <w:lang w:val="en-GB"/>
@@ -5014,28 +4996,34 @@
         <w:lastRenderedPageBreak/>
         <w:t>Appendices</w:t>
       </w:r>
-      <w:bookmarkEnd w:id="17"/>
+      <w:bookmarkEnd w:id="16"/>
     </w:p>
+    <w:bookmarkStart w:id="17" w:name="_GoBack"/>
+    <w:bookmarkEnd w:id="17"/>
     <w:p>
       <w:pPr>
         <w:rPr>
           <w:lang w:val="en-GB"/>
         </w:rPr>
       </w:pPr>
-    </w:p>
-    <w:p>
-      <w:pPr>
-        <w:rPr>
-          <w:lang w:val="en-GB"/>
-        </w:rPr>
-      </w:pPr>
-    </w:p>
-    <w:p>
-      <w:pPr>
-        <w:rPr>
-          <w:lang w:val="en-GB"/>
-        </w:rPr>
-      </w:pPr>
+      <w:r>
+        <w:fldChar w:fldCharType="begin"/>
+      </w:r>
+      <w:r>
+        <w:instrText xml:space="preserve"> HYPERLINK "https://sketchfab.com/3d-models/grass-cubic-4fc117d6a23441bf803bef56e378f098" </w:instrText>
+      </w:r>
+      <w:r>
+        <w:fldChar w:fldCharType="separate"/>
+      </w:r>
+      <w:r>
+        <w:rPr>
+          <w:rStyle w:val="Hyperlink"/>
+        </w:rPr>
+        <w:t>https://sketchfab.com/3d-models/grass-cubic-4fc117d6a23441bf803bef56e378f098</w:t>
+      </w:r>
+      <w:r>
+        <w:fldChar w:fldCharType="end"/>
+      </w:r>
     </w:p>
     <w:sectPr>
       <w:headerReference w:type="default" r:id="rId13"/>
@@ -7718,7 +7706,7 @@
       </w:pPr>
     </w:pPrDefault>
   </w:docDefaults>
-  <w:latentStyles w:defLockedState="0" w:defUIPriority="99" w:defSemiHidden="0" w:defUnhideWhenUsed="0" w:defQFormat="0" w:count="375">
+  <w:latentStyles w:defLockedState="0" w:defUIPriority="99" w:defSemiHidden="0" w:defUnhideWhenUsed="0" w:defQFormat="0" w:count="377">
     <w:lsdException w:name="Normal" w:uiPriority="0" w:qFormat="1"/>
     <w:lsdException w:name="heading 1" w:uiPriority="9" w:qFormat="1"/>
     <w:lsdException w:name="heading 2" w:semiHidden="1" w:uiPriority="9" w:unhideWhenUsed="1" w:qFormat="1"/>
@@ -7824,7 +7812,6 @@
     <w:lsdException w:name="HTML Sample" w:semiHidden="1" w:unhideWhenUsed="1"/>
     <w:lsdException w:name="HTML Typewriter" w:semiHidden="1" w:unhideWhenUsed="1"/>
     <w:lsdException w:name="HTML Variable" w:semiHidden="1" w:unhideWhenUsed="1"/>
-    <w:lsdException w:name="Normal Table" w:semiHidden="1" w:unhideWhenUsed="1"/>
     <w:lsdException w:name="annotation subject" w:semiHidden="1" w:unhideWhenUsed="1"/>
     <w:lsdException w:name="No List" w:semiHidden="1" w:unhideWhenUsed="1"/>
     <w:lsdException w:name="Outline List 1" w:semiHidden="1" w:unhideWhenUsed="1"/>
@@ -7870,11 +7857,9 @@
     <w:lsdException w:name="Table Subtle 1" w:semiHidden="1" w:unhideWhenUsed="1"/>
     <w:lsdException w:name="Table Subtle 2" w:semiHidden="1" w:unhideWhenUsed="1"/>
     <w:lsdException w:name="Table Web 1" w:semiHidden="1" w:unhideWhenUsed="1"/>
-    <w:lsdException w:name="Table Web 2" w:semiHidden="1" w:unhideWhenUsed="1"/>
     <w:lsdException w:name="Table Web 3" w:semiHidden="1" w:unhideWhenUsed="1"/>
     <w:lsdException w:name="Balloon Text" w:semiHidden="1" w:unhideWhenUsed="1"/>
     <w:lsdException w:name="Table Grid" w:uiPriority="39"/>
-    <w:lsdException w:name="Table Theme" w:semiHidden="1" w:unhideWhenUsed="1"/>
     <w:lsdException w:name="Placeholder Text" w:semiHidden="1"/>
     <w:lsdException w:name="No Spacing" w:uiPriority="1" w:qFormat="1"/>
     <w:lsdException w:name="Light Shading" w:uiPriority="60"/>
@@ -8094,6 +8079,8 @@
     <w:lsdException w:name="Smart Hyperlink" w:semiHidden="1" w:unhideWhenUsed="1"/>
     <w:lsdException w:name="Hashtag" w:semiHidden="1" w:unhideWhenUsed="1"/>
     <w:lsdException w:name="Unresolved Mention" w:semiHidden="1" w:unhideWhenUsed="1"/>
+    <w:lsdException w:name="Smart Link" w:semiHidden="1" w:unhideWhenUsed="1"/>
+    <w:lsdException w:name="Smart Link Error" w:semiHidden="1" w:unhideWhenUsed="1"/>
   </w:latentStyles>
   <w:style w:type="paragraph" w:default="1" w:styleId="Normal">
     <w:name w:val="Normal"/>
@@ -9069,6 +9056,7 @@
     <w:rsid w:val="00A476D2"/>
     <w:rsid w:val="00BF7836"/>
     <w:rsid w:val="00C70918"/>
+    <w:rsid w:val="00E317AE"/>
     <w:rsid w:val="00E86D88"/>
     <w:rsid w:val="00E978A2"/>
     <w:rsid w:val="00EA0B55"/>
@@ -9088,8 +9076,8 @@
   </m:mathPr>
   <w:themeFontLang w:val="en-US"/>
   <w:clrSchemeMapping w:bg1="light1" w:t1="dark1" w:bg2="light2" w:t2="dark2" w:accent1="accent1" w:accent2="accent2" w:accent3="accent3" w:accent4="accent4" w:accent5="accent5" w:accent6="accent6" w:hyperlink="hyperlink" w:followedHyperlink="followedHyperlink"/>
-  <w:decimalSymbol w:val=","/>
-  <w:listSeparator w:val=";"/>
+  <w:decimalSymbol w:val="."/>
+  <w:listSeparator w:val=","/>
   <w15:chartTrackingRefBased/>
 </w:settings>
 </file>
@@ -9111,7 +9099,7 @@
       </w:pPr>
     </w:pPrDefault>
   </w:docDefaults>
-  <w:latentStyles w:defLockedState="0" w:defUIPriority="99" w:defSemiHidden="0" w:defUnhideWhenUsed="0" w:defQFormat="0" w:count="375">
+  <w:latentStyles w:defLockedState="0" w:defUIPriority="99" w:defSemiHidden="0" w:defUnhideWhenUsed="0" w:defQFormat="0" w:count="377">
     <w:lsdException w:name="Normal" w:uiPriority="0" w:qFormat="1"/>
     <w:lsdException w:name="heading 1" w:uiPriority="9" w:qFormat="1"/>
     <w:lsdException w:name="heading 2" w:semiHidden="1" w:uiPriority="9" w:unhideWhenUsed="1" w:qFormat="1"/>
@@ -9217,7 +9205,6 @@
     <w:lsdException w:name="HTML Sample" w:semiHidden="1" w:unhideWhenUsed="1"/>
     <w:lsdException w:name="HTML Typewriter" w:semiHidden="1" w:unhideWhenUsed="1"/>
     <w:lsdException w:name="HTML Variable" w:semiHidden="1" w:unhideWhenUsed="1"/>
-    <w:lsdException w:name="Normal Table" w:semiHidden="1" w:unhideWhenUsed="1"/>
     <w:lsdException w:name="annotation subject" w:semiHidden="1" w:unhideWhenUsed="1"/>
     <w:lsdException w:name="No List" w:semiHidden="1" w:unhideWhenUsed="1"/>
     <w:lsdException w:name="Outline List 1" w:semiHidden="1" w:unhideWhenUsed="1"/>
@@ -9263,11 +9250,9 @@
     <w:lsdException w:name="Table Subtle 1" w:semiHidden="1" w:unhideWhenUsed="1"/>
     <w:lsdException w:name="Table Subtle 2" w:semiHidden="1" w:unhideWhenUsed="1"/>
     <w:lsdException w:name="Table Web 1" w:semiHidden="1" w:unhideWhenUsed="1"/>
-    <w:lsdException w:name="Table Web 2" w:semiHidden="1" w:unhideWhenUsed="1"/>
     <w:lsdException w:name="Table Web 3" w:semiHidden="1" w:unhideWhenUsed="1"/>
     <w:lsdException w:name="Balloon Text" w:semiHidden="1" w:unhideWhenUsed="1"/>
     <w:lsdException w:name="Table Grid" w:uiPriority="39"/>
-    <w:lsdException w:name="Table Theme" w:semiHidden="1" w:unhideWhenUsed="1"/>
     <w:lsdException w:name="Placeholder Text" w:semiHidden="1"/>
     <w:lsdException w:name="No Spacing" w:uiPriority="1" w:qFormat="1"/>
     <w:lsdException w:name="Light Shading" w:uiPriority="60"/>
@@ -9487,6 +9472,8 @@
     <w:lsdException w:name="Smart Hyperlink" w:semiHidden="1" w:unhideWhenUsed="1"/>
     <w:lsdException w:name="Hashtag" w:semiHidden="1" w:unhideWhenUsed="1"/>
     <w:lsdException w:name="Unresolved Mention" w:semiHidden="1" w:unhideWhenUsed="1"/>
+    <w:lsdException w:name="Smart Link" w:semiHidden="1" w:unhideWhenUsed="1"/>
+    <w:lsdException w:name="Smart Link Error" w:semiHidden="1" w:unhideWhenUsed="1"/>
   </w:latentStyles>
   <w:style w:type="paragraph" w:default="1" w:styleId="Normal">
     <w:name w:val="Normal"/>
@@ -9841,7 +9828,7 @@
 </file>
 
 <file path=customXml/itemProps1.xml><?xml version="1.0" encoding="utf-8"?>
-<ds:datastoreItem xmlns:ds="http://schemas.openxmlformats.org/officeDocument/2006/customXml" ds:itemID="{F2D27029-C441-462F-8442-25056F5535F3}">
+<ds:datastoreItem xmlns:ds="http://schemas.openxmlformats.org/officeDocument/2006/customXml" ds:itemID="{24F2AA61-1CD9-4C8B-8D86-271AEF5EFFA5}">
   <ds:schemaRefs>
     <ds:schemaRef ds:uri="http://schemas.openxmlformats.org/officeDocument/2006/bibliography"/>
   </ds:schemaRefs>

</xml_diff>

<commit_message>
Cleaned up growth segment, added surface segment, added referencing.
</commit_message>
<xml_diff>
--- a/Paperwork/Paper.docx
+++ b/Paperwork/Paper.docx
@@ -281,7 +281,7 @@
               <w:noProof/>
               <w:sz w:val="22"/>
               <w:szCs w:val="22"/>
-              <w:lang w:val="nl-BE" w:eastAsia="nl-BE"/>
+              <w:lang/>
             </w:rPr>
           </w:pPr>
           <w:r>
@@ -302,7 +302,7 @@
             </w:rPr>
             <w:fldChar w:fldCharType="separate"/>
           </w:r>
-          <w:hyperlink w:anchor="_Toc21000039" w:history="1">
+          <w:hyperlink w:anchor="_Toc21353889" w:history="1">
             <w:r>
               <w:rPr>
                 <w:rStyle w:val="Hyperlink"/>
@@ -330,7 +330,7 @@
                 <w:noProof/>
                 <w:webHidden/>
               </w:rPr>
-              <w:instrText xml:space="preserve"> PAGEREF _Toc21000039 \h </w:instrText>
+              <w:instrText xml:space="preserve"> PAGEREF _Toc21353889 \h </w:instrText>
             </w:r>
             <w:r>
               <w:rPr>
@@ -371,10 +371,10 @@
               <w:noProof/>
               <w:sz w:val="22"/>
               <w:szCs w:val="22"/>
-              <w:lang w:val="nl-BE" w:eastAsia="nl-BE"/>
+              <w:lang/>
             </w:rPr>
           </w:pPr>
-          <w:hyperlink w:anchor="_Toc21000040" w:history="1">
+          <w:hyperlink w:anchor="_Toc21353890" w:history="1">
             <w:r>
               <w:rPr>
                 <w:rStyle w:val="Hyperlink"/>
@@ -402,7 +402,7 @@
                 <w:noProof/>
                 <w:webHidden/>
               </w:rPr>
-              <w:instrText xml:space="preserve"> PAGEREF _Toc21000040 \h </w:instrText>
+              <w:instrText xml:space="preserve"> PAGEREF _Toc21353890 \h </w:instrText>
             </w:r>
             <w:r>
               <w:rPr>
@@ -443,10 +443,10 @@
               <w:noProof/>
               <w:sz w:val="22"/>
               <w:szCs w:val="22"/>
-              <w:lang w:val="nl-BE" w:eastAsia="nl-BE"/>
+              <w:lang/>
             </w:rPr>
           </w:pPr>
-          <w:hyperlink w:anchor="_Toc21000041" w:history="1">
+          <w:hyperlink w:anchor="_Toc21353891" w:history="1">
             <w:r>
               <w:rPr>
                 <w:rStyle w:val="Hyperlink"/>
@@ -474,7 +474,7 @@
                 <w:noProof/>
                 <w:webHidden/>
               </w:rPr>
-              <w:instrText xml:space="preserve"> PAGEREF _Toc21000041 \h </w:instrText>
+              <w:instrText xml:space="preserve"> PAGEREF _Toc21353891 \h </w:instrText>
             </w:r>
             <w:r>
               <w:rPr>
@@ -516,10 +516,10 @@
               <w:noProof/>
               <w:sz w:val="22"/>
               <w:szCs w:val="22"/>
-              <w:lang w:val="nl-BE" w:eastAsia="nl-BE"/>
+              <w:lang/>
             </w:rPr>
           </w:pPr>
-          <w:hyperlink w:anchor="_Toc21000042" w:history="1">
+          <w:hyperlink w:anchor="_Toc21353892" w:history="1">
             <w:r>
               <w:rPr>
                 <w:rStyle w:val="Hyperlink"/>
@@ -533,7 +533,7 @@
                 <w:noProof/>
                 <w:sz w:val="22"/>
                 <w:szCs w:val="22"/>
-                <w:lang w:val="nl-BE" w:eastAsia="nl-BE"/>
+                <w:lang/>
               </w:rPr>
               <w:tab/>
             </w:r>
@@ -564,7 +564,7 @@
                 <w:noProof/>
                 <w:webHidden/>
               </w:rPr>
-              <w:instrText xml:space="preserve"> PAGEREF _Toc21000042 \h </w:instrText>
+              <w:instrText xml:space="preserve"> PAGEREF _Toc21353892 \h </w:instrText>
             </w:r>
             <w:r>
               <w:rPr>
@@ -606,10 +606,10 @@
               <w:noProof/>
               <w:sz w:val="22"/>
               <w:szCs w:val="22"/>
-              <w:lang w:val="nl-BE" w:eastAsia="nl-BE"/>
+              <w:lang/>
             </w:rPr>
           </w:pPr>
-          <w:hyperlink w:anchor="_Toc21000043" w:history="1">
+          <w:hyperlink w:anchor="_Toc21353893" w:history="1">
             <w:r>
               <w:rPr>
                 <w:rStyle w:val="Hyperlink"/>
@@ -623,7 +623,7 @@
                 <w:noProof/>
                 <w:sz w:val="22"/>
                 <w:szCs w:val="22"/>
-                <w:lang w:val="nl-BE" w:eastAsia="nl-BE"/>
+                <w:lang/>
               </w:rPr>
               <w:tab/>
             </w:r>
@@ -654,7 +654,7 @@
                 <w:noProof/>
                 <w:webHidden/>
               </w:rPr>
-              <w:instrText xml:space="preserve"> PAGEREF _Toc21000043 \h </w:instrText>
+              <w:instrText xml:space="preserve"> PAGEREF _Toc21353893 \h </w:instrText>
             </w:r>
             <w:r>
               <w:rPr>
@@ -696,10 +696,10 @@
               <w:noProof/>
               <w:sz w:val="22"/>
               <w:szCs w:val="22"/>
-              <w:lang w:val="nl-BE" w:eastAsia="nl-BE"/>
+              <w:lang/>
             </w:rPr>
           </w:pPr>
-          <w:hyperlink w:anchor="_Toc21000044" w:history="1">
+          <w:hyperlink w:anchor="_Toc21353894" w:history="1">
             <w:r>
               <w:rPr>
                 <w:rStyle w:val="Hyperlink"/>
@@ -713,7 +713,7 @@
                 <w:noProof/>
                 <w:sz w:val="22"/>
                 <w:szCs w:val="22"/>
-                <w:lang w:val="nl-BE" w:eastAsia="nl-BE"/>
+                <w:lang/>
               </w:rPr>
               <w:tab/>
             </w:r>
@@ -744,7 +744,7 @@
                 <w:noProof/>
                 <w:webHidden/>
               </w:rPr>
-              <w:instrText xml:space="preserve"> PAGEREF _Toc21000044 \h </w:instrText>
+              <w:instrText xml:space="preserve"> PAGEREF _Toc21353894 \h </w:instrText>
             </w:r>
             <w:r>
               <w:rPr>
@@ -786,10 +786,10 @@
               <w:noProof/>
               <w:sz w:val="22"/>
               <w:szCs w:val="22"/>
-              <w:lang w:val="nl-BE" w:eastAsia="nl-BE"/>
+              <w:lang/>
             </w:rPr>
           </w:pPr>
-          <w:hyperlink w:anchor="_Toc21000045" w:history="1">
+          <w:hyperlink w:anchor="_Toc21353895" w:history="1">
             <w:r>
               <w:rPr>
                 <w:rStyle w:val="Hyperlink"/>
@@ -803,7 +803,7 @@
                 <w:noProof/>
                 <w:sz w:val="22"/>
                 <w:szCs w:val="22"/>
-                <w:lang w:val="nl-BE" w:eastAsia="nl-BE"/>
+                <w:lang/>
               </w:rPr>
               <w:tab/>
             </w:r>
@@ -834,7 +834,7 @@
                 <w:noProof/>
                 <w:webHidden/>
               </w:rPr>
-              <w:instrText xml:space="preserve"> PAGEREF _Toc21000045 \h </w:instrText>
+              <w:instrText xml:space="preserve"> PAGEREF _Toc21353895 \h </w:instrText>
             </w:r>
             <w:r>
               <w:rPr>
@@ -876,10 +876,10 @@
               <w:noProof/>
               <w:sz w:val="22"/>
               <w:szCs w:val="22"/>
-              <w:lang w:val="nl-BE" w:eastAsia="nl-BE"/>
+              <w:lang/>
             </w:rPr>
           </w:pPr>
-          <w:hyperlink w:anchor="_Toc21000046" w:history="1">
+          <w:hyperlink w:anchor="_Toc21353896" w:history="1">
             <w:r>
               <w:rPr>
                 <w:rStyle w:val="Hyperlink"/>
@@ -893,7 +893,7 @@
                 <w:noProof/>
                 <w:sz w:val="22"/>
                 <w:szCs w:val="22"/>
-                <w:lang w:val="nl-BE" w:eastAsia="nl-BE"/>
+                <w:lang/>
               </w:rPr>
               <w:tab/>
             </w:r>
@@ -924,7 +924,7 @@
                 <w:noProof/>
                 <w:webHidden/>
               </w:rPr>
-              <w:instrText xml:space="preserve"> PAGEREF _Toc21000046 \h </w:instrText>
+              <w:instrText xml:space="preserve"> PAGEREF _Toc21353896 \h </w:instrText>
             </w:r>
             <w:r>
               <w:rPr>
@@ -966,10 +966,10 @@
               <w:noProof/>
               <w:sz w:val="22"/>
               <w:szCs w:val="22"/>
-              <w:lang w:val="nl-BE" w:eastAsia="nl-BE"/>
+              <w:lang/>
             </w:rPr>
           </w:pPr>
-          <w:hyperlink w:anchor="_Toc21000047" w:history="1">
+          <w:hyperlink w:anchor="_Toc21353897" w:history="1">
             <w:r>
               <w:rPr>
                 <w:rStyle w:val="Hyperlink"/>
@@ -983,7 +983,7 @@
                 <w:noProof/>
                 <w:sz w:val="22"/>
                 <w:szCs w:val="22"/>
-                <w:lang w:val="nl-BE" w:eastAsia="nl-BE"/>
+                <w:lang/>
               </w:rPr>
               <w:tab/>
             </w:r>
@@ -1014,7 +1014,7 @@
                 <w:noProof/>
                 <w:webHidden/>
               </w:rPr>
-              <w:instrText xml:space="preserve"> PAGEREF _Toc21000047 \h </w:instrText>
+              <w:instrText xml:space="preserve"> PAGEREF _Toc21353897 \h </w:instrText>
             </w:r>
             <w:r>
               <w:rPr>
@@ -1056,10 +1056,10 @@
               <w:noProof/>
               <w:sz w:val="22"/>
               <w:szCs w:val="22"/>
-              <w:lang w:val="nl-BE" w:eastAsia="nl-BE"/>
+              <w:lang/>
             </w:rPr>
           </w:pPr>
-          <w:hyperlink w:anchor="_Toc21000048" w:history="1">
+          <w:hyperlink w:anchor="_Toc21353898" w:history="1">
             <w:r>
               <w:rPr>
                 <w:rStyle w:val="Hyperlink"/>
@@ -1073,7 +1073,7 @@
                 <w:noProof/>
                 <w:sz w:val="22"/>
                 <w:szCs w:val="22"/>
-                <w:lang w:val="nl-BE" w:eastAsia="nl-BE"/>
+                <w:lang/>
               </w:rPr>
               <w:tab/>
             </w:r>
@@ -1104,7 +1104,7 @@
                 <w:noProof/>
                 <w:webHidden/>
               </w:rPr>
-              <w:instrText xml:space="preserve"> PAGEREF _Toc21000048 \h </w:instrText>
+              <w:instrText xml:space="preserve"> PAGEREF _Toc21353898 \h </w:instrText>
             </w:r>
             <w:r>
               <w:rPr>
@@ -1146,10 +1146,10 @@
               <w:noProof/>
               <w:sz w:val="22"/>
               <w:szCs w:val="22"/>
-              <w:lang w:val="nl-BE" w:eastAsia="nl-BE"/>
+              <w:lang/>
             </w:rPr>
           </w:pPr>
-          <w:hyperlink w:anchor="_Toc21000049" w:history="1">
+          <w:hyperlink w:anchor="_Toc21353899" w:history="1">
             <w:r>
               <w:rPr>
                 <w:rStyle w:val="Hyperlink"/>
@@ -1163,7 +1163,7 @@
                 <w:noProof/>
                 <w:sz w:val="22"/>
                 <w:szCs w:val="22"/>
-                <w:lang w:val="nl-BE" w:eastAsia="nl-BE"/>
+                <w:lang/>
               </w:rPr>
               <w:tab/>
             </w:r>
@@ -1173,7 +1173,7 @@
                 <w:noProof/>
                 <w:lang w:val="en-GB"/>
               </w:rPr>
-              <w:t>Regular type growth</w:t>
+              <w:t>Life cycles</w:t>
             </w:r>
             <w:r>
               <w:rPr>
@@ -1194,79 +1194,7 @@
                 <w:noProof/>
                 <w:webHidden/>
               </w:rPr>
-              <w:instrText xml:space="preserve"> PAGEREF _Toc21000049 \h </w:instrText>
-            </w:r>
-            <w:r>
-              <w:rPr>
-                <w:noProof/>
-                <w:webHidden/>
-              </w:rPr>
-            </w:r>
-            <w:r>
-              <w:rPr>
-                <w:noProof/>
-                <w:webHidden/>
-              </w:rPr>
-              <w:fldChar w:fldCharType="separate"/>
-            </w:r>
-            <w:r>
-              <w:rPr>
-                <w:noProof/>
-                <w:webHidden/>
-              </w:rPr>
-              <w:t>6</w:t>
-            </w:r>
-            <w:r>
-              <w:rPr>
-                <w:noProof/>
-                <w:webHidden/>
-              </w:rPr>
-              <w:fldChar w:fldCharType="end"/>
-            </w:r>
-          </w:hyperlink>
-        </w:p>
-        <w:p>
-          <w:pPr>
-            <w:pStyle w:val="TOC1"/>
-            <w:tabs>
-              <w:tab w:val="right" w:leader="dot" w:pos="9350"/>
-            </w:tabs>
-            <w:rPr>
-              <w:noProof/>
-              <w:sz w:val="22"/>
-              <w:szCs w:val="22"/>
-              <w:lang w:val="nl-BE" w:eastAsia="nl-BE"/>
-            </w:rPr>
-          </w:pPr>
-          <w:hyperlink w:anchor="_Toc21000050" w:history="1">
-            <w:r>
-              <w:rPr>
-                <w:rStyle w:val="Hyperlink"/>
-                <w:noProof/>
-                <w:lang w:val="en-GB"/>
-              </w:rPr>
-              <w:t>Case study</w:t>
-            </w:r>
-            <w:r>
-              <w:rPr>
-                <w:noProof/>
-                <w:webHidden/>
-              </w:rPr>
-              <w:tab/>
-            </w:r>
-            <w:r>
-              <w:rPr>
-                <w:noProof/>
-                <w:webHidden/>
-              </w:rPr>
-              <w:fldChar w:fldCharType="begin"/>
-            </w:r>
-            <w:r>
-              <w:rPr>
-                <w:noProof/>
-                <w:webHidden/>
-              </w:rPr>
-              <w:instrText xml:space="preserve"> PAGEREF _Toc21000050 \h </w:instrText>
+              <w:instrText xml:space="preserve"> PAGEREF _Toc21353899 \h </w:instrText>
             </w:r>
             <w:r>
               <w:rPr>
@@ -1308,24 +1236,24 @@
               <w:noProof/>
               <w:sz w:val="22"/>
               <w:szCs w:val="22"/>
-              <w:lang w:val="nl-BE" w:eastAsia="nl-BE"/>
+              <w:lang/>
             </w:rPr>
           </w:pPr>
-          <w:hyperlink w:anchor="_Toc21000051" w:history="1">
+          <w:hyperlink w:anchor="_Toc21353900" w:history="1">
             <w:r>
               <w:rPr>
                 <w:rStyle w:val="Hyperlink"/>
                 <w:noProof/>
                 <w:lang w:val="en-GB"/>
               </w:rPr>
-              <w:t>1.</w:t>
+              <w:t>3.</w:t>
             </w:r>
             <w:r>
               <w:rPr>
                 <w:noProof/>
                 <w:sz w:val="22"/>
                 <w:szCs w:val="22"/>
-                <w:lang w:val="nl-BE" w:eastAsia="nl-BE"/>
+                <w:lang/>
               </w:rPr>
               <w:tab/>
             </w:r>
@@ -1335,7 +1263,7 @@
                 <w:noProof/>
                 <w:lang w:val="en-GB"/>
               </w:rPr>
-              <w:t>Introduction</w:t>
+              <w:t>Surface detection</w:t>
             </w:r>
             <w:r>
               <w:rPr>
@@ -1356,7 +1284,7 @@
                 <w:noProof/>
                 <w:webHidden/>
               </w:rPr>
-              <w:instrText xml:space="preserve"> PAGEREF _Toc21000051 \h </w:instrText>
+              <w:instrText xml:space="preserve"> PAGEREF _Toc21353900 \h </w:instrText>
             </w:r>
             <w:r>
               <w:rPr>
@@ -1376,7 +1304,79 @@
                 <w:noProof/>
                 <w:webHidden/>
               </w:rPr>
-              <w:t>6</w:t>
+              <w:t>7</w:t>
+            </w:r>
+            <w:r>
+              <w:rPr>
+                <w:noProof/>
+                <w:webHidden/>
+              </w:rPr>
+              <w:fldChar w:fldCharType="end"/>
+            </w:r>
+          </w:hyperlink>
+        </w:p>
+        <w:p>
+          <w:pPr>
+            <w:pStyle w:val="TOC1"/>
+            <w:tabs>
+              <w:tab w:val="right" w:leader="dot" w:pos="9350"/>
+            </w:tabs>
+            <w:rPr>
+              <w:noProof/>
+              <w:sz w:val="22"/>
+              <w:szCs w:val="22"/>
+              <w:lang/>
+            </w:rPr>
+          </w:pPr>
+          <w:hyperlink w:anchor="_Toc21353901" w:history="1">
+            <w:r>
+              <w:rPr>
+                <w:rStyle w:val="Hyperlink"/>
+                <w:noProof/>
+                <w:lang w:val="en-GB"/>
+              </w:rPr>
+              <w:t>Case study</w:t>
+            </w:r>
+            <w:r>
+              <w:rPr>
+                <w:noProof/>
+                <w:webHidden/>
+              </w:rPr>
+              <w:tab/>
+            </w:r>
+            <w:r>
+              <w:rPr>
+                <w:noProof/>
+                <w:webHidden/>
+              </w:rPr>
+              <w:fldChar w:fldCharType="begin"/>
+            </w:r>
+            <w:r>
+              <w:rPr>
+                <w:noProof/>
+                <w:webHidden/>
+              </w:rPr>
+              <w:instrText xml:space="preserve"> PAGEREF _Toc21353901 \h </w:instrText>
+            </w:r>
+            <w:r>
+              <w:rPr>
+                <w:noProof/>
+                <w:webHidden/>
+              </w:rPr>
+            </w:r>
+            <w:r>
+              <w:rPr>
+                <w:noProof/>
+                <w:webHidden/>
+              </w:rPr>
+              <w:fldChar w:fldCharType="separate"/>
+            </w:r>
+            <w:r>
+              <w:rPr>
+                <w:noProof/>
+                <w:webHidden/>
+              </w:rPr>
+              <w:t>7</w:t>
             </w:r>
             <w:r>
               <w:rPr>
@@ -1398,24 +1398,24 @@
               <w:noProof/>
               <w:sz w:val="22"/>
               <w:szCs w:val="22"/>
-              <w:lang w:val="nl-BE" w:eastAsia="nl-BE"/>
+              <w:lang/>
             </w:rPr>
           </w:pPr>
-          <w:hyperlink w:anchor="_Toc21000052" w:history="1">
+          <w:hyperlink w:anchor="_Toc21353902" w:history="1">
             <w:r>
               <w:rPr>
                 <w:rStyle w:val="Hyperlink"/>
                 <w:noProof/>
                 <w:lang w:val="en-GB"/>
               </w:rPr>
-              <w:t>2.</w:t>
+              <w:t>1.</w:t>
             </w:r>
             <w:r>
               <w:rPr>
                 <w:noProof/>
                 <w:sz w:val="22"/>
                 <w:szCs w:val="22"/>
-                <w:lang w:val="nl-BE" w:eastAsia="nl-BE"/>
+                <w:lang/>
               </w:rPr>
               <w:tab/>
             </w:r>
@@ -1425,6 +1425,96 @@
                 <w:noProof/>
                 <w:lang w:val="en-GB"/>
               </w:rPr>
+              <w:t>Introduction</w:t>
+            </w:r>
+            <w:r>
+              <w:rPr>
+                <w:noProof/>
+                <w:webHidden/>
+              </w:rPr>
+              <w:tab/>
+            </w:r>
+            <w:r>
+              <w:rPr>
+                <w:noProof/>
+                <w:webHidden/>
+              </w:rPr>
+              <w:fldChar w:fldCharType="begin"/>
+            </w:r>
+            <w:r>
+              <w:rPr>
+                <w:noProof/>
+                <w:webHidden/>
+              </w:rPr>
+              <w:instrText xml:space="preserve"> PAGEREF _Toc21353902 \h </w:instrText>
+            </w:r>
+            <w:r>
+              <w:rPr>
+                <w:noProof/>
+                <w:webHidden/>
+              </w:rPr>
+            </w:r>
+            <w:r>
+              <w:rPr>
+                <w:noProof/>
+                <w:webHidden/>
+              </w:rPr>
+              <w:fldChar w:fldCharType="separate"/>
+            </w:r>
+            <w:r>
+              <w:rPr>
+                <w:noProof/>
+                <w:webHidden/>
+              </w:rPr>
+              <w:t>7</w:t>
+            </w:r>
+            <w:r>
+              <w:rPr>
+                <w:noProof/>
+                <w:webHidden/>
+              </w:rPr>
+              <w:fldChar w:fldCharType="end"/>
+            </w:r>
+          </w:hyperlink>
+        </w:p>
+        <w:p>
+          <w:pPr>
+            <w:pStyle w:val="TOC2"/>
+            <w:tabs>
+              <w:tab w:val="left" w:pos="660"/>
+              <w:tab w:val="right" w:leader="dot" w:pos="9350"/>
+            </w:tabs>
+            <w:rPr>
+              <w:noProof/>
+              <w:sz w:val="22"/>
+              <w:szCs w:val="22"/>
+              <w:lang/>
+            </w:rPr>
+          </w:pPr>
+          <w:hyperlink w:anchor="_Toc21353903" w:history="1">
+            <w:r>
+              <w:rPr>
+                <w:rStyle w:val="Hyperlink"/>
+                <w:noProof/>
+                <w:lang w:val="en-GB"/>
+              </w:rPr>
+              <w:t>2.</w:t>
+            </w:r>
+            <w:r>
+              <w:rPr>
+                <w:noProof/>
+                <w:sz w:val="22"/>
+                <w:szCs w:val="22"/>
+                <w:lang/>
+              </w:rPr>
+              <w:tab/>
+            </w:r>
+            <w:r>
+              <w:rPr>
+                <w:rStyle w:val="Hyperlink"/>
+                <w:noProof/>
+                <w:lang w:val="en-GB"/>
+              </w:rPr>
               <w:t>Engine choice</w:t>
             </w:r>
             <w:r>
@@ -1446,7 +1536,7 @@
                 <w:noProof/>
                 <w:webHidden/>
               </w:rPr>
-              <w:instrText xml:space="preserve"> PAGEREF _Toc21000052 \h </w:instrText>
+              <w:instrText xml:space="preserve"> PAGEREF _Toc21353903 \h </w:instrText>
             </w:r>
             <w:r>
               <w:rPr>
@@ -1487,10 +1577,10 @@
               <w:noProof/>
               <w:sz w:val="22"/>
               <w:szCs w:val="22"/>
-              <w:lang w:val="nl-BE" w:eastAsia="nl-BE"/>
+              <w:lang/>
             </w:rPr>
           </w:pPr>
-          <w:hyperlink w:anchor="_Toc21000053" w:history="1">
+          <w:hyperlink w:anchor="_Toc21353904" w:history="1">
             <w:r>
               <w:rPr>
                 <w:rStyle w:val="Hyperlink"/>
@@ -1518,7 +1608,7 @@
                 <w:noProof/>
                 <w:webHidden/>
               </w:rPr>
-              <w:instrText xml:space="preserve"> PAGEREF _Toc21000053 \h </w:instrText>
+              <w:instrText xml:space="preserve"> PAGEREF _Toc21353904 \h </w:instrText>
             </w:r>
             <w:r>
               <w:rPr>
@@ -1559,10 +1649,10 @@
               <w:noProof/>
               <w:sz w:val="22"/>
               <w:szCs w:val="22"/>
-              <w:lang w:val="nl-BE" w:eastAsia="nl-BE"/>
+              <w:lang/>
             </w:rPr>
           </w:pPr>
-          <w:hyperlink w:anchor="_Toc21000054" w:history="1">
+          <w:hyperlink w:anchor="_Toc21353905" w:history="1">
             <w:r>
               <w:rPr>
                 <w:rStyle w:val="Hyperlink"/>
@@ -1590,7 +1680,7 @@
                 <w:noProof/>
                 <w:webHidden/>
               </w:rPr>
-              <w:instrText xml:space="preserve"> PAGEREF _Toc21000054 \h </w:instrText>
+              <w:instrText xml:space="preserve"> PAGEREF _Toc21353905 \h </w:instrText>
             </w:r>
             <w:r>
               <w:rPr>
@@ -1610,7 +1700,79 @@
                 <w:noProof/>
                 <w:webHidden/>
               </w:rPr>
-              <w:t>8</w:t>
+              <w:t>9</w:t>
+            </w:r>
+            <w:r>
+              <w:rPr>
+                <w:noProof/>
+                <w:webHidden/>
+              </w:rPr>
+              <w:fldChar w:fldCharType="end"/>
+            </w:r>
+          </w:hyperlink>
+        </w:p>
+        <w:p>
+          <w:pPr>
+            <w:pStyle w:val="TOC1"/>
+            <w:tabs>
+              <w:tab w:val="right" w:leader="dot" w:pos="9350"/>
+            </w:tabs>
+            <w:rPr>
+              <w:noProof/>
+              <w:sz w:val="22"/>
+              <w:szCs w:val="22"/>
+              <w:lang/>
+            </w:rPr>
+          </w:pPr>
+          <w:hyperlink w:anchor="_Toc21353906" w:history="1">
+            <w:r>
+              <w:rPr>
+                <w:rStyle w:val="Hyperlink"/>
+                <w:noProof/>
+                <w:lang w:val="en-GB"/>
+              </w:rPr>
+              <w:t>Appendices</w:t>
+            </w:r>
+            <w:r>
+              <w:rPr>
+                <w:noProof/>
+                <w:webHidden/>
+              </w:rPr>
+              <w:tab/>
+            </w:r>
+            <w:r>
+              <w:rPr>
+                <w:noProof/>
+                <w:webHidden/>
+              </w:rPr>
+              <w:fldChar w:fldCharType="begin"/>
+            </w:r>
+            <w:r>
+              <w:rPr>
+                <w:noProof/>
+                <w:webHidden/>
+              </w:rPr>
+              <w:instrText xml:space="preserve"> PAGEREF _Toc21353906 \h </w:instrText>
+            </w:r>
+            <w:r>
+              <w:rPr>
+                <w:noProof/>
+                <w:webHidden/>
+              </w:rPr>
+            </w:r>
+            <w:r>
+              <w:rPr>
+                <w:noProof/>
+                <w:webHidden/>
+              </w:rPr>
+              <w:fldChar w:fldCharType="separate"/>
+            </w:r>
+            <w:r>
+              <w:rPr>
+                <w:noProof/>
+                <w:webHidden/>
+              </w:rPr>
+              <w:t>10</w:t>
             </w:r>
             <w:r>
               <w:rPr>
@@ -1631,64 +1793,6 @@
               <w:lang w:val="en-GB"/>
             </w:rPr>
           </w:pPr>
-          <w:hyperlink w:anchor="_Toc21000055" w:history="1">
-            <w:r>
-              <w:rPr>
-                <w:rStyle w:val="Hyperlink"/>
-                <w:noProof/>
-                <w:lang w:val="en-GB"/>
-              </w:rPr>
-              <w:t>Appendices</w:t>
-            </w:r>
-            <w:r>
-              <w:rPr>
-                <w:noProof/>
-                <w:webHidden/>
-              </w:rPr>
-              <w:tab/>
-            </w:r>
-            <w:r>
-              <w:rPr>
-                <w:noProof/>
-                <w:webHidden/>
-              </w:rPr>
-              <w:fldChar w:fldCharType="begin"/>
-            </w:r>
-            <w:r>
-              <w:rPr>
-                <w:noProof/>
-                <w:webHidden/>
-              </w:rPr>
-              <w:instrText xml:space="preserve"> PAGEREF _Toc21000055 \h </w:instrText>
-            </w:r>
-            <w:r>
-              <w:rPr>
-                <w:noProof/>
-                <w:webHidden/>
-              </w:rPr>
-            </w:r>
-            <w:r>
-              <w:rPr>
-                <w:noProof/>
-                <w:webHidden/>
-              </w:rPr>
-              <w:fldChar w:fldCharType="separate"/>
-            </w:r>
-            <w:r>
-              <w:rPr>
-                <w:noProof/>
-                <w:webHidden/>
-              </w:rPr>
-              <w:t>9</w:t>
-            </w:r>
-            <w:r>
-              <w:rPr>
-                <w:noProof/>
-                <w:webHidden/>
-              </w:rPr>
-              <w:fldChar w:fldCharType="end"/>
-            </w:r>
-          </w:hyperlink>
           <w:r>
             <w:rPr>
               <w:b/>
@@ -1721,7 +1825,7 @@
           <w:lang w:val="en-GB"/>
         </w:rPr>
       </w:pPr>
-      <w:bookmarkStart w:id="0" w:name="_Toc21000039"/>
+      <w:bookmarkStart w:id="0" w:name="_Toc21353889"/>
       <w:r>
         <w:rPr>
           <w:lang w:val="en-GB"/>
@@ -1790,7 +1894,7 @@
           <w:lang w:val="en-GB"/>
         </w:rPr>
       </w:pPr>
-      <w:bookmarkStart w:id="1" w:name="_Toc21000040"/>
+      <w:bookmarkStart w:id="1" w:name="_Toc21353890"/>
       <w:r>
         <w:rPr>
           <w:lang w:val="en-GB"/>
@@ -2794,7 +2898,23 @@
                 <w:szCs w:val="16"/>
               </w:rPr>
               <w:br/>
-              <w:t>- Bigger plants might inadvertenly eliminate nearby other plants by taking away their sunlight</w:t>
+              <w:t xml:space="preserve">- Bigger plants might </w:t>
+            </w:r>
+            <w:proofErr w:type="spellStart"/>
+            <w:r>
+              <w:rPr>
+                <w:sz w:val="16"/>
+                <w:szCs w:val="16"/>
+              </w:rPr>
+              <w:t>inadvertenly</w:t>
+            </w:r>
+            <w:proofErr w:type="spellEnd"/>
+            <w:r>
+              <w:rPr>
+                <w:sz w:val="16"/>
+                <w:szCs w:val="16"/>
+              </w:rPr>
+              <w:t xml:space="preserve"> eliminate nearby other plants by taking away their sunlight</w:t>
             </w:r>
             <w:r>
               <w:rPr>
@@ -3228,7 +3348,7 @@
           <w:lang w:val="en-GB"/>
         </w:rPr>
       </w:pPr>
-      <w:bookmarkStart w:id="2" w:name="_Toc21000041"/>
+      <w:bookmarkStart w:id="2" w:name="_Toc21353891"/>
       <w:r>
         <w:rPr>
           <w:lang w:val="en-GB"/>
@@ -3248,7 +3368,7 @@
           <w:lang w:val="en-GB"/>
         </w:rPr>
       </w:pPr>
-      <w:bookmarkStart w:id="3" w:name="_Toc21000042"/>
+      <w:bookmarkStart w:id="3" w:name="_Toc21353892"/>
       <w:r>
         <w:rPr>
           <w:lang w:val="en-GB"/>
@@ -3268,6 +3388,7 @@
         <w:pStyle w:val="NormalWeb"/>
         <w:shd w:val="clear" w:color="auto" w:fill="FFFFFF"/>
         <w:spacing w:before="120" w:beforeAutospacing="0" w:after="120" w:afterAutospacing="0"/>
+        <w:jc w:val="both"/>
         <w:rPr>
           <w:rFonts w:asciiTheme="minorHAnsi" w:hAnsiTheme="minorHAnsi" w:cstheme="minorHAnsi"/>
           <w:sz w:val="20"/>
@@ -3362,6 +3483,7 @@
         <w:pStyle w:val="NormalWeb"/>
         <w:shd w:val="clear" w:color="auto" w:fill="FFFFFF"/>
         <w:spacing w:before="120" w:beforeAutospacing="0" w:after="120" w:afterAutospacing="0"/>
+        <w:jc w:val="both"/>
         <w:rPr>
           <w:rFonts w:asciiTheme="minorHAnsi" w:hAnsiTheme="minorHAnsi" w:cstheme="minorHAnsi"/>
           <w:sz w:val="20"/>
@@ -3376,7 +3498,7 @@
           <w:szCs w:val="20"/>
           <w:lang w:val="en-GB"/>
         </w:rPr>
-        <w:t xml:space="preserve">One model that has been extensively used in biological simulations is an agent-based model. </w:t>
+        <w:t>One model that has been extensively used in biological simulations is an agent-based model</w:t>
       </w:r>
       <w:r>
         <w:rPr>
@@ -3385,8 +3507,43 @@
           <w:szCs w:val="20"/>
           <w:lang w:val="en-GB"/>
         </w:rPr>
-        <w:t>Agents define it and the system itself is kept simple, only being a framework for the agents to get information from.</w:t>
-      </w:r>
+        <w:t xml:space="preserve"> </w:t>
+      </w:r>
+      <w:hyperlink w:anchor="AgentBasedBiology" w:history="1">
+        <w:r>
+          <w:rPr>
+            <w:rStyle w:val="Hyperlink"/>
+            <w:rFonts w:asciiTheme="minorHAnsi" w:hAnsiTheme="minorHAnsi" w:cstheme="minorHAnsi"/>
+            <w:sz w:val="20"/>
+            <w:szCs w:val="20"/>
+            <w:vertAlign w:val="superscript"/>
+            <w:lang w:val="en-GB"/>
+          </w:rPr>
+          <w:t>[</w:t>
+        </w:r>
+        <w:r>
+          <w:rPr>
+            <w:rStyle w:val="Hyperlink"/>
+            <w:rFonts w:asciiTheme="minorHAnsi" w:hAnsiTheme="minorHAnsi" w:cstheme="minorHAnsi"/>
+            <w:sz w:val="20"/>
+            <w:szCs w:val="20"/>
+            <w:vertAlign w:val="superscript"/>
+            <w:lang w:val="en-GB"/>
+          </w:rPr>
+          <w:t>1</w:t>
+        </w:r>
+        <w:r>
+          <w:rPr>
+            <w:rStyle w:val="Hyperlink"/>
+            <w:rFonts w:asciiTheme="minorHAnsi" w:hAnsiTheme="minorHAnsi" w:cstheme="minorHAnsi"/>
+            <w:sz w:val="20"/>
+            <w:szCs w:val="20"/>
+            <w:vertAlign w:val="superscript"/>
+            <w:lang w:val="en-GB"/>
+          </w:rPr>
+          <w:t>]</w:t>
+        </w:r>
+      </w:hyperlink>
       <w:r>
         <w:rPr>
           <w:rFonts w:asciiTheme="minorHAnsi" w:hAnsiTheme="minorHAnsi" w:cstheme="minorHAnsi"/>
@@ -3394,7 +3551,7 @@
           <w:szCs w:val="20"/>
           <w:lang w:val="en-GB"/>
         </w:rPr>
-        <w:t xml:space="preserve"> It</w:t>
+        <w:t xml:space="preserve">. </w:t>
       </w:r>
       <w:r>
         <w:rPr>
@@ -3403,7 +3560,7 @@
           <w:szCs w:val="20"/>
           <w:lang w:val="en-GB"/>
         </w:rPr>
-        <w:t xml:space="preserve">’s a </w:t>
+        <w:t>Agents define it and the system itself is kept simple, only being a framework for the agents to get information from.</w:t>
       </w:r>
       <w:r>
         <w:rPr>
@@ -3412,7 +3569,7 @@
           <w:szCs w:val="20"/>
           <w:lang w:val="en-GB"/>
         </w:rPr>
-        <w:t>model based on emergence, meaning the complete environment possesses features that cannot be observed in its agents.</w:t>
+        <w:t xml:space="preserve"> It</w:t>
       </w:r>
       <w:r>
         <w:rPr>
@@ -3421,7 +3578,7 @@
           <w:szCs w:val="20"/>
           <w:lang w:val="en-GB"/>
         </w:rPr>
-        <w:t xml:space="preserve"> </w:t>
+        <w:t xml:space="preserve">’s a </w:t>
       </w:r>
       <w:r>
         <w:rPr>
@@ -3430,6 +3587,24 @@
           <w:szCs w:val="20"/>
           <w:lang w:val="en-GB"/>
         </w:rPr>
+        <w:t>model based on emergence, meaning the complete environment possesses features that cannot be observed in its agents.</w:t>
+      </w:r>
+      <w:r>
+        <w:rPr>
+          <w:rFonts w:asciiTheme="minorHAnsi" w:hAnsiTheme="minorHAnsi" w:cstheme="minorHAnsi"/>
+          <w:sz w:val="20"/>
+          <w:szCs w:val="20"/>
+          <w:lang w:val="en-GB"/>
+        </w:rPr>
+        <w:t xml:space="preserve"> </w:t>
+      </w:r>
+      <w:r>
+        <w:rPr>
+          <w:rFonts w:asciiTheme="minorHAnsi" w:hAnsiTheme="minorHAnsi" w:cstheme="minorHAnsi"/>
+          <w:sz w:val="20"/>
+          <w:szCs w:val="20"/>
+          <w:lang w:val="en-GB"/>
+        </w:rPr>
         <w:t>Those two elements make it a perfect fit for our goal, though other possibilities were not ruled out.</w:t>
       </w:r>
     </w:p>
@@ -3438,6 +3613,7 @@
         <w:pStyle w:val="NormalWeb"/>
         <w:shd w:val="clear" w:color="auto" w:fill="FFFFFF"/>
         <w:spacing w:before="120" w:beforeAutospacing="0" w:after="120" w:afterAutospacing="0"/>
+        <w:jc w:val="both"/>
         <w:rPr>
           <w:rFonts w:asciiTheme="minorHAnsi" w:hAnsiTheme="minorHAnsi" w:cstheme="minorHAnsi"/>
           <w:sz w:val="20"/>
@@ -3452,7 +3628,7 @@
           <w:szCs w:val="20"/>
           <w:lang w:val="en-GB"/>
         </w:rPr>
-        <w:t>A multi-agent system is one that is highly similar to an agent-based model, though both its agents and environments are of greater complexity than the aforementioned model.</w:t>
+        <w:t>A multi-agent system is one that is highly similar to an agent-based model, though both its agents and environments are of greater complexity than the aforementioned model</w:t>
       </w:r>
       <w:r>
         <w:rPr>
@@ -3461,8 +3637,32 @@
           <w:szCs w:val="20"/>
           <w:lang w:val="en-GB"/>
         </w:rPr>
-        <w:t xml:space="preserve"> That distinction makes it a less viable model and it can be discarded</w:t>
-      </w:r>
+        <w:t xml:space="preserve"> </w:t>
+      </w:r>
+      <w:hyperlink w:anchor="AgentBasedModel" w:history="1">
+        <w:r>
+          <w:rPr>
+            <w:rStyle w:val="Hyperlink"/>
+            <w:rFonts w:asciiTheme="minorHAnsi" w:hAnsiTheme="minorHAnsi" w:cstheme="minorHAnsi"/>
+            <w:sz w:val="20"/>
+            <w:szCs w:val="20"/>
+            <w:vertAlign w:val="superscript"/>
+            <w:lang w:val="en-GB"/>
+          </w:rPr>
+          <w:t>[2</w:t>
+        </w:r>
+        <w:r>
+          <w:rPr>
+            <w:rStyle w:val="Hyperlink"/>
+            <w:rFonts w:asciiTheme="minorHAnsi" w:hAnsiTheme="minorHAnsi" w:cstheme="minorHAnsi"/>
+            <w:sz w:val="20"/>
+            <w:szCs w:val="20"/>
+            <w:vertAlign w:val="superscript"/>
+            <w:lang w:val="en-GB"/>
+          </w:rPr>
+          <w:t>]</w:t>
+        </w:r>
+      </w:hyperlink>
       <w:r>
         <w:rPr>
           <w:rFonts w:asciiTheme="minorHAnsi" w:hAnsiTheme="minorHAnsi" w:cstheme="minorHAnsi"/>
@@ -3472,12 +3672,31 @@
         </w:rPr>
         <w:t>.</w:t>
       </w:r>
+      <w:r>
+        <w:rPr>
+          <w:rFonts w:asciiTheme="minorHAnsi" w:hAnsiTheme="minorHAnsi" w:cstheme="minorHAnsi"/>
+          <w:sz w:val="20"/>
+          <w:szCs w:val="20"/>
+          <w:lang w:val="en-GB"/>
+        </w:rPr>
+        <w:t xml:space="preserve"> That distinction makes it a less viable model and it can be discarded</w:t>
+      </w:r>
+      <w:r>
+        <w:rPr>
+          <w:rFonts w:asciiTheme="minorHAnsi" w:hAnsiTheme="minorHAnsi" w:cstheme="minorHAnsi"/>
+          <w:sz w:val="20"/>
+          <w:szCs w:val="20"/>
+          <w:lang w:val="en-GB"/>
+        </w:rPr>
+        <w:t>.</w:t>
+      </w:r>
     </w:p>
     <w:p>
       <w:pPr>
         <w:pStyle w:val="NormalWeb"/>
         <w:shd w:val="clear" w:color="auto" w:fill="FFFFFF"/>
         <w:spacing w:before="120" w:beforeAutospacing="0" w:after="120" w:afterAutospacing="0"/>
+        <w:jc w:val="both"/>
         <w:rPr>
           <w:rFonts w:asciiTheme="minorHAnsi" w:hAnsiTheme="minorHAnsi" w:cstheme="minorHAnsi"/>
           <w:sz w:val="20"/>
@@ -3599,13 +3818,20 @@
         <w:pStyle w:val="NormalWeb"/>
         <w:shd w:val="clear" w:color="auto" w:fill="FFFFFF"/>
         <w:spacing w:before="120" w:beforeAutospacing="0" w:after="120" w:afterAutospacing="0"/>
+        <w:jc w:val="both"/>
+        <w:rPr>
+          <w:lang w:val="en-GB"/>
+        </w:rPr>
+      </w:pPr>
+      <w:r>
         <w:rPr>
           <w:rFonts w:asciiTheme="minorHAnsi" w:hAnsiTheme="minorHAnsi" w:cstheme="minorHAnsi"/>
           <w:sz w:val="20"/>
           <w:szCs w:val="20"/>
           <w:lang w:val="en-GB"/>
         </w:rPr>
-      </w:pPr>
+        <w:t>Considering these advantages and disadvantages</w:t>
+      </w:r>
       <w:r>
         <w:rPr>
           <w:rFonts w:asciiTheme="minorHAnsi" w:hAnsiTheme="minorHAnsi" w:cstheme="minorHAnsi"/>
@@ -3613,7 +3839,7 @@
           <w:szCs w:val="20"/>
           <w:lang w:val="en-GB"/>
         </w:rPr>
-        <w:t>Ultimately, the agent-based model was</w:t>
+        <w:t>, the agent-based model was</w:t>
       </w:r>
       <w:r>
         <w:rPr>
@@ -3651,12 +3877,17 @@
         </w:rPr>
         <w:t xml:space="preserve"> system.</w:t>
       </w:r>
-      <w:r>
-        <w:rPr>
-          <w:lang w:val="en-GB"/>
-        </w:rPr>
-        <w:br/>
-      </w:r>
+    </w:p>
+    <w:p>
+      <w:pPr>
+        <w:pStyle w:val="NormalWeb"/>
+        <w:shd w:val="clear" w:color="auto" w:fill="FFFFFF"/>
+        <w:spacing w:before="120" w:beforeAutospacing="0" w:after="120" w:afterAutospacing="0"/>
+        <w:jc w:val="both"/>
+        <w:rPr>
+          <w:lang w:val="en-GB"/>
+        </w:rPr>
+      </w:pPr>
     </w:p>
     <w:p>
       <w:pPr>
@@ -3669,7 +3900,7 @@
           <w:lang w:val="en-GB"/>
         </w:rPr>
       </w:pPr>
-      <w:bookmarkStart w:id="4" w:name="_Toc21000043"/>
+      <w:bookmarkStart w:id="4" w:name="_Toc21353893"/>
       <w:r>
         <w:rPr>
           <w:lang w:val="en-GB"/>
@@ -3701,7 +3932,7 @@
           <w:lang w:val="en-GB"/>
         </w:rPr>
       </w:pPr>
-      <w:bookmarkStart w:id="5" w:name="_Toc21000044"/>
+      <w:bookmarkStart w:id="5" w:name="_Toc21353894"/>
       <w:r>
         <w:rPr>
           <w:lang w:val="en-GB"/>
@@ -3718,15 +3949,40 @@
     </w:p>
     <w:p>
       <w:pPr>
-        <w:rPr>
-          <w:lang w:val="en-GB"/>
-        </w:rPr>
-      </w:pPr>
-      <w:r>
-        <w:rPr>
-          <w:lang w:val="en-GB"/>
-        </w:rPr>
-        <w:t xml:space="preserve">Deep research was done into finding accurate patterns of </w:t>
+        <w:jc w:val="both"/>
+        <w:rPr>
+          <w:lang w:val="en-GB"/>
+        </w:rPr>
+      </w:pPr>
+      <w:r>
+        <w:rPr>
+          <w:lang w:val="en-GB"/>
+        </w:rPr>
+        <w:t>Currently n</w:t>
+      </w:r>
+      <w:r>
+        <w:rPr>
+          <w:lang w:val="en-GB"/>
+        </w:rPr>
+        <w:t>o research is available on</w:t>
+      </w:r>
+      <w:r>
+        <w:rPr>
+          <w:lang w:val="en-GB"/>
+        </w:rPr>
+        <w:t xml:space="preserve"> accurate</w:t>
+      </w:r>
+      <w:r>
+        <w:rPr>
+          <w:lang w:val="en-GB"/>
+        </w:rPr>
+        <w:t>ly predicting patterns</w:t>
+      </w:r>
+      <w:r>
+        <w:rPr>
+          <w:lang w:val="en-GB"/>
+        </w:rPr>
+        <w:t xml:space="preserve"> of </w:t>
       </w:r>
       <w:r>
         <w:rPr>
@@ -3738,6 +3994,12 @@
         <w:rPr>
           <w:lang w:val="en-GB"/>
         </w:rPr>
+        <w:t xml:space="preserve"> their roots</w:t>
+      </w:r>
+      <w:r>
+        <w:rPr>
+          <w:lang w:val="en-GB"/>
+        </w:rPr>
         <w:t xml:space="preserve"> and</w:t>
       </w:r>
       <w:r>
@@ -3756,98 +4018,98 @@
         <w:rPr>
           <w:lang w:val="en-GB"/>
         </w:rPr>
-        <w:t>but the</w:t>
-      </w:r>
-      <w:r>
-        <w:rPr>
-          <w:lang w:val="en-GB"/>
-        </w:rPr>
-        <w:t xml:space="preserve"> result was found t</w:t>
-      </w:r>
-      <w:r>
-        <w:rPr>
-          <w:lang w:val="en-GB"/>
-        </w:rPr>
-        <w:t xml:space="preserve">o be seemingly random. </w:t>
-      </w:r>
-      <w:r>
-        <w:rPr>
-          <w:lang w:val="en-GB"/>
-        </w:rPr>
-        <w:t xml:space="preserve">Even when </w:t>
-      </w:r>
-      <w:r>
-        <w:rPr>
-          <w:lang w:val="en-GB"/>
-        </w:rPr>
-        <w:t>considering</w:t>
-      </w:r>
-      <w:r>
-        <w:rPr>
-          <w:lang w:val="en-GB"/>
-        </w:rPr>
-        <w:t xml:space="preserve"> all factors including wind, soil nutrition, soil moisture… no reliable prediction of where an individual plant will </w:t>
-      </w:r>
-      <w:r>
-        <w:rPr>
-          <w:lang w:val="en-GB"/>
-        </w:rPr>
-        <w:t>appear</w:t>
-      </w:r>
-      <w:r>
-        <w:rPr>
-          <w:lang w:val="en-GB"/>
-        </w:rPr>
-        <w:t xml:space="preserve"> was uncovered.</w:t>
+        <w:t>thus eliminating the possibility</w:t>
+      </w:r>
+      <w:r>
+        <w:rPr>
+          <w:lang w:val="en-GB"/>
+        </w:rPr>
+        <w:t xml:space="preserve"> of </w:t>
+      </w:r>
+      <w:r>
+        <w:rPr>
+          <w:lang w:val="en-GB"/>
+        </w:rPr>
+        <w:t>considering this element for the simulation</w:t>
+      </w:r>
+      <w:r>
+        <w:rPr>
+          <w:lang w:val="en-GB"/>
+        </w:rPr>
+        <w:t xml:space="preserve">. </w:t>
+      </w:r>
+      <w:r>
+        <w:rPr>
+          <w:lang w:val="en-GB"/>
+        </w:rPr>
+        <w:t>Precisely d</w:t>
+      </w:r>
+      <w:r>
+        <w:rPr>
+          <w:lang w:val="en-GB"/>
+        </w:rPr>
+        <w:t xml:space="preserve">etermining where reproductive seeds will end up is influenced by too many factors – wind, animals, gravity… </w:t>
+      </w:r>
+      <w:r>
+        <w:rPr>
+          <w:lang w:val="en-GB"/>
+        </w:rPr>
+        <w:t xml:space="preserve">– </w:t>
+      </w:r>
+      <w:r>
+        <w:rPr>
+          <w:lang w:val="en-GB"/>
+        </w:rPr>
+        <w:t xml:space="preserve">to </w:t>
+      </w:r>
+      <w:r>
+        <w:rPr>
+          <w:lang w:val="en-GB"/>
+        </w:rPr>
+        <w:lastRenderedPageBreak/>
+        <w:t>be usable.</w:t>
+      </w:r>
+      <w:r>
+        <w:rPr>
+          <w:lang w:val="en-GB"/>
+        </w:rPr>
+        <w:t xml:space="preserve"> As a result, both root-type </w:t>
+      </w:r>
+      <w:r>
+        <w:rPr>
+          <w:lang w:val="en-GB"/>
+        </w:rPr>
+        <w:t>spreading,</w:t>
+      </w:r>
+      <w:r>
+        <w:rPr>
+          <w:lang w:val="en-GB"/>
+        </w:rPr>
+        <w:t xml:space="preserve"> and seed-based spreading are based on assumptions of maximum and minimum expected distance from</w:t>
+      </w:r>
+      <w:r>
+        <w:rPr>
+          <w:lang w:val="en-GB"/>
+        </w:rPr>
+        <w:t xml:space="preserve"> their</w:t>
+      </w:r>
+      <w:r>
+        <w:rPr>
+          <w:lang w:val="en-GB"/>
+        </w:rPr>
+        <w:t xml:space="preserve"> source</w:t>
+      </w:r>
+      <w:r>
+        <w:rPr>
+          <w:lang w:val="en-GB"/>
+        </w:rPr>
+        <w:t>, unless specified otherwise by the rules of a specific plant.</w:t>
       </w:r>
       <w:r>
         <w:rPr>
           <w:lang w:val="en-GB"/>
         </w:rPr>
         <w:t xml:space="preserve"> </w:t>
-      </w:r>
-      <w:r>
-        <w:rPr>
-          <w:lang w:val="en-GB"/>
-        </w:rPr>
-        <w:t xml:space="preserve">The same was found to </w:t>
-      </w:r>
-      <w:r>
-        <w:rPr>
-          <w:lang w:val="en-GB"/>
-        </w:rPr>
-        <w:lastRenderedPageBreak/>
-        <w:t>be true of reproductive type spreading</w:t>
-      </w:r>
-      <w:r>
-        <w:rPr>
-          <w:lang w:val="en-GB"/>
-        </w:rPr>
-        <w:t>.</w:t>
-      </w:r>
-      <w:r>
-        <w:rPr>
-          <w:lang w:val="en-GB"/>
-        </w:rPr>
-        <w:t xml:space="preserve"> </w:t>
-      </w:r>
-      <w:r>
-        <w:rPr>
-          <w:lang w:val="en-GB"/>
-        </w:rPr>
-        <w:t xml:space="preserve">As a result, </w:t>
-      </w:r>
-      <w:r>
-        <w:rPr>
-          <w:lang w:val="en-GB"/>
-        </w:rPr>
-        <w:t>the spreading patterns in the test case will be limited to mere</w:t>
-      </w:r>
-      <w:r>
-        <w:rPr>
-          <w:lang w:val="en-GB"/>
-        </w:rPr>
-        <w:t xml:space="preserve"> proximity-based randomness – unless specified otherwise by the rules of the individual plant.</w:t>
       </w:r>
     </w:p>
     <w:p>
@@ -3861,7 +4123,7 @@
           <w:lang w:val="en-GB"/>
         </w:rPr>
       </w:pPr>
-      <w:bookmarkStart w:id="6" w:name="_Toc21000045"/>
+      <w:bookmarkStart w:id="6" w:name="_Toc21353895"/>
       <w:r>
         <w:rPr>
           <w:lang w:val="en-GB"/>
@@ -3878,6 +4140,7 @@
     </w:p>
     <w:p>
       <w:pPr>
+        <w:jc w:val="both"/>
         <w:rPr>
           <w:lang w:val="en-GB"/>
         </w:rPr>
@@ -4010,7 +4273,7 @@
           <w:lang w:val="en-GB"/>
         </w:rPr>
       </w:pPr>
-      <w:bookmarkStart w:id="8" w:name="_Toc21000046"/>
+      <w:bookmarkStart w:id="8" w:name="_Toc21353896"/>
       <w:r>
         <w:rPr>
           <w:lang w:val="en-GB"/>
@@ -4033,6 +4296,7 @@
     </w:p>
     <w:p>
       <w:pPr>
+        <w:jc w:val="both"/>
         <w:rPr>
           <w:lang w:val="en-GB"/>
         </w:rPr>
@@ -4053,11 +4317,193 @@
         <w:rPr>
           <w:lang w:val="en-GB"/>
         </w:rPr>
-        <w:t>This manner of spreading allows new shoots – plants that are individually sustainable, but part of the network – to grow from a stolon, rhizome or even right at the ground level of another plant.</w:t>
+        <w:t>This manner of spreading allows new shoots – plants that are individually sustainable, but part of the network – to grow from a stolon, rhizome or even right at the ground level of another plant</w:t>
+      </w:r>
+      <w:r>
+        <w:rPr>
+          <w:lang w:val="en-GB"/>
+        </w:rPr>
+        <w:t xml:space="preserve"> </w:t>
+      </w:r>
+      <w:hyperlink w:anchor="GrassManageMent" w:history="1">
+        <w:r>
+          <w:rPr>
+            <w:rStyle w:val="Hyperlink"/>
+            <w:vertAlign w:val="superscript"/>
+            <w:lang w:val="en-GB"/>
+          </w:rPr>
+          <w:t>[3]</w:t>
+        </w:r>
+      </w:hyperlink>
+      <w:r>
+        <w:rPr>
+          <w:lang w:val="en-GB"/>
+        </w:rPr>
+        <w:t>.</w:t>
       </w:r>
     </w:p>
     <w:p>
       <w:pPr>
+        <w:pStyle w:val="Caption"/>
+        <w:rPr>
+          <w:vertAlign w:val="superscript"/>
+          <w:lang w:val="en-GB"/>
+        </w:rPr>
+      </w:pPr>
+      <w:r>
+        <w:rPr>
+          <w:noProof/>
+        </w:rPr>
+        <w:drawing>
+          <wp:inline distT="0" distB="0" distL="0" distR="0" wp14:anchorId="7B505025" wp14:editId="0EF3EF49">
+            <wp:extent cx="2133600" cy="2973369"/>
+            <wp:effectExtent l="0" t="0" r="0" b="0"/>
+            <wp:docPr id="4" name="Picture 4" descr="Grass Diagram: stolons, rhizomes"/>
+            <wp:cNvGraphicFramePr>
+              <a:graphicFrameLocks xmlns:a="http://schemas.openxmlformats.org/drawingml/2006/main" noChangeAspect="1"/>
+            </wp:cNvGraphicFramePr>
+            <a:graphic xmlns:a="http://schemas.openxmlformats.org/drawingml/2006/main">
+              <a:graphicData uri="http://schemas.openxmlformats.org/drawingml/2006/picture">
+                <pic:pic xmlns:pic="http://schemas.openxmlformats.org/drawingml/2006/picture">
+                  <pic:nvPicPr>
+                    <pic:cNvPr id="0" name="Picture 1" descr="Grass Diagram: stolons, rhizomes"/>
+                    <pic:cNvPicPr>
+                      <a:picLocks noChangeAspect="1" noChangeArrowheads="1"/>
+                    </pic:cNvPicPr>
+                  </pic:nvPicPr>
+                  <pic:blipFill>
+                    <a:blip r:embed="rId9">
+                      <a:extLst>
+                        <a:ext uri="{28A0092B-C50C-407E-A947-70E740481C1C}">
+                          <a14:useLocalDpi xmlns:a14="http://schemas.microsoft.com/office/drawing/2010/main" val="0"/>
+                        </a:ext>
+                      </a:extLst>
+                    </a:blip>
+                    <a:srcRect/>
+                    <a:stretch>
+                      <a:fillRect/>
+                    </a:stretch>
+                  </pic:blipFill>
+                  <pic:spPr bwMode="auto">
+                    <a:xfrm>
+                      <a:off x="0" y="0"/>
+                      <a:ext cx="2155949" cy="3004514"/>
+                    </a:xfrm>
+                    <a:prstGeom prst="rect">
+                      <a:avLst/>
+                    </a:prstGeom>
+                    <a:noFill/>
+                    <a:ln>
+                      <a:noFill/>
+                    </a:ln>
+                  </pic:spPr>
+                </pic:pic>
+              </a:graphicData>
+            </a:graphic>
+          </wp:inline>
+        </w:drawing>
+      </w:r>
+      <w:r>
+        <w:rPr>
+          <w:lang w:val="en-GB"/>
+        </w:rPr>
+        <w:t xml:space="preserve"> </w:t>
+      </w:r>
+      <w:r>
+        <w:rPr>
+          <w:lang w:val="en-GB"/>
+        </w:rPr>
+        <w:t xml:space="preserve">Figure </w:t>
+      </w:r>
+      <w:r>
+        <w:rPr>
+          <w:noProof/>
+          <w:lang w:val="en-GB"/>
+        </w:rPr>
+        <w:fldChar w:fldCharType="begin"/>
+      </w:r>
+      <w:r>
+        <w:rPr>
+          <w:noProof/>
+          <w:lang w:val="en-GB"/>
+        </w:rPr>
+        <w:instrText xml:space="preserve"> SEQ Figure \* ARABIC </w:instrText>
+      </w:r>
+      <w:r>
+        <w:rPr>
+          <w:noProof/>
+          <w:lang w:val="en-GB"/>
+        </w:rPr>
+        <w:fldChar w:fldCharType="separate"/>
+      </w:r>
+      <w:r>
+        <w:rPr>
+          <w:noProof/>
+          <w:lang w:val="en-GB"/>
+        </w:rPr>
+        <w:t>1</w:t>
+      </w:r>
+      <w:r>
+        <w:rPr>
+          <w:noProof/>
+          <w:lang w:val="en-GB"/>
+        </w:rPr>
+        <w:fldChar w:fldCharType="end"/>
+      </w:r>
+      <w:r>
+        <w:rPr>
+          <w:lang w:val="en-GB"/>
+        </w:rPr>
+        <w:t xml:space="preserve">: </w:t>
+      </w:r>
+      <w:r>
+        <w:rPr>
+          <w:lang w:val="en-GB"/>
+        </w:rPr>
+        <w:t>Stolon and rh</w:t>
+      </w:r>
+      <w:r>
+        <w:rPr>
+          <w:lang w:val="en-GB"/>
+        </w:rPr>
+        <w:t>izome</w:t>
+      </w:r>
+      <w:r>
+        <w:rPr>
+          <w:lang w:val="en-GB"/>
+        </w:rPr>
+        <w:t xml:space="preserve"> </w:t>
+      </w:r>
+      <w:hyperlink w:anchor="BasicsOfGrassGrowth" w:history="1">
+        <w:r>
+          <w:rPr>
+            <w:rStyle w:val="Hyperlink"/>
+            <w:vertAlign w:val="superscript"/>
+            <w:lang w:val="en-GB"/>
+          </w:rPr>
+          <w:t>[</w:t>
+        </w:r>
+        <w:r>
+          <w:rPr>
+            <w:rStyle w:val="Hyperlink"/>
+            <w:vertAlign w:val="superscript"/>
+            <w:lang w:val="en-GB"/>
+          </w:rPr>
+          <w:t>4</w:t>
+        </w:r>
+        <w:r>
+          <w:rPr>
+            <w:rStyle w:val="Hyperlink"/>
+            <w:vertAlign w:val="superscript"/>
+            <w:lang w:val="en-GB"/>
+          </w:rPr>
+          <w:t>]</w:t>
+        </w:r>
+      </w:hyperlink>
+    </w:p>
+    <w:p>
+      <w:pPr>
+        <w:jc w:val="both"/>
         <w:rPr>
           <w:lang w:val="en-GB"/>
         </w:rPr>
@@ -4104,7 +4550,7 @@
           <w:lang w:val="en-GB"/>
         </w:rPr>
       </w:pPr>
-      <w:bookmarkStart w:id="9" w:name="_Toc21000047"/>
+      <w:bookmarkStart w:id="9" w:name="_Toc21353897"/>
       <w:r>
         <w:rPr>
           <w:lang w:val="en-GB"/>
@@ -4127,6 +4573,7 @@
     </w:p>
     <w:p>
       <w:pPr>
+        <w:jc w:val="both"/>
         <w:rPr>
           <w:lang w:val="en-GB"/>
         </w:rPr>
@@ -4152,6 +4599,7 @@
     </w:p>
     <w:p>
       <w:pPr>
+        <w:jc w:val="both"/>
         <w:rPr>
           <w:lang w:val="en-GB"/>
         </w:rPr>
@@ -4252,11 +4700,12 @@
           <w:lang w:val="en-GB"/>
         </w:rPr>
       </w:pPr>
-      <w:bookmarkStart w:id="10" w:name="_Toc21000048"/>
-      <w:r>
-        <w:rPr>
-          <w:lang w:val="en-GB"/>
-        </w:rPr>
+      <w:bookmarkStart w:id="10" w:name="_Toc21353898"/>
+      <w:r>
+        <w:rPr>
+          <w:lang w:val="en-GB"/>
+        </w:rPr>
+        <w:lastRenderedPageBreak/>
         <w:t>G</w:t>
       </w:r>
       <w:r>
@@ -4269,6 +4718,7 @@
     </w:p>
     <w:p>
       <w:pPr>
+        <w:jc w:val="both"/>
         <w:rPr>
           <w:lang w:val="en-GB"/>
         </w:rPr>
@@ -4342,6 +4792,7 @@
     </w:p>
     <w:p>
       <w:pPr>
+        <w:jc w:val="both"/>
         <w:rPr>
           <w:lang w:val="en-GB"/>
         </w:rPr>
@@ -4364,15 +4815,18 @@
           <w:lang w:val="en-GB"/>
         </w:rPr>
       </w:pPr>
+      <w:bookmarkStart w:id="11" w:name="_Toc21353899"/>
       <w:r>
         <w:rPr>
           <w:lang w:val="en-GB"/>
         </w:rPr>
         <w:t>Life cycles</w:t>
       </w:r>
+      <w:bookmarkEnd w:id="11"/>
     </w:p>
     <w:p>
       <w:pPr>
+        <w:jc w:val="both"/>
         <w:rPr>
           <w:lang w:val="en-GB"/>
         </w:rPr>
@@ -4464,15 +4918,15 @@
     </w:p>
     <w:p>
       <w:pPr>
-        <w:rPr>
-          <w:lang w:val="en-GB"/>
-        </w:rPr>
-      </w:pPr>
-      <w:r>
-        <w:rPr>
-          <w:lang w:val="en-GB"/>
-        </w:rPr>
-        <w:lastRenderedPageBreak/>
+        <w:jc w:val="both"/>
+        <w:rPr>
+          <w:lang w:val="en-GB"/>
+        </w:rPr>
+      </w:pPr>
+      <w:r>
+        <w:rPr>
+          <w:lang w:val="en-GB"/>
+        </w:rPr>
         <w:t>The perennial variation is a tad more complex than the others</w:t>
       </w:r>
       <w:r>
@@ -4563,17 +5017,611 @@
         <w:rPr>
           <w:lang w:val="en-GB"/>
         </w:rPr>
-        <w:t xml:space="preserve"> years.</w:t>
+        <w:t xml:space="preserve"> years</w:t>
+      </w:r>
+      <w:r>
+        <w:rPr>
+          <w:lang w:val="en-GB"/>
+        </w:rPr>
+        <w:t xml:space="preserve"> </w:t>
+      </w:r>
+      <w:hyperlink w:anchor="PerennialPlants" w:history="1">
+        <w:r>
+          <w:rPr>
+            <w:rStyle w:val="Hyperlink"/>
+            <w:vertAlign w:val="superscript"/>
+            <w:lang w:val="en-GB"/>
+          </w:rPr>
+          <w:t>[</w:t>
+        </w:r>
+        <w:r>
+          <w:rPr>
+            <w:rStyle w:val="Hyperlink"/>
+            <w:vertAlign w:val="superscript"/>
+            <w:lang w:val="en-GB"/>
+          </w:rPr>
+          <w:t>5</w:t>
+        </w:r>
+        <w:r>
+          <w:rPr>
+            <w:rStyle w:val="Hyperlink"/>
+            <w:vertAlign w:val="superscript"/>
+            <w:lang w:val="en-GB"/>
+          </w:rPr>
+          <w:t>]</w:t>
+        </w:r>
+      </w:hyperlink>
+      <w:r>
+        <w:rPr>
+          <w:lang w:val="en-GB"/>
+        </w:rPr>
+        <w:t>.</w:t>
+      </w:r>
+      <w:r>
+        <w:rPr>
+          <w:lang w:val="en-GB"/>
+        </w:rPr>
+        <w:t xml:space="preserve"> </w:t>
       </w:r>
     </w:p>
     <w:p>
       <w:pPr>
+        <w:pStyle w:val="Heading2"/>
+        <w:numPr>
+          <w:ilvl w:val="0"/>
+          <w:numId w:val="21"/>
+        </w:numPr>
+        <w:rPr>
+          <w:lang w:val="en-GB"/>
+        </w:rPr>
+      </w:pPr>
+      <w:bookmarkStart w:id="12" w:name="_Toc21353900"/>
+      <w:r>
+        <w:rPr>
+          <w:lang w:val="en-GB"/>
+        </w:rPr>
+        <w:t>Surface detection</w:t>
+      </w:r>
+      <w:bookmarkEnd w:id="12"/>
+    </w:p>
+    <w:p>
+      <w:pPr>
+        <w:pStyle w:val="NormalWeb"/>
+        <w:shd w:val="clear" w:color="auto" w:fill="FFFFFF"/>
+        <w:spacing w:before="120" w:beforeAutospacing="0" w:after="120" w:afterAutospacing="0"/>
+        <w:jc w:val="both"/>
+        <w:rPr>
+          <w:rFonts w:asciiTheme="minorHAnsi" w:hAnsiTheme="minorHAnsi" w:cstheme="minorHAnsi"/>
+          <w:sz w:val="20"/>
+          <w:szCs w:val="20"/>
+          <w:lang w:val="en-GB"/>
+        </w:rPr>
+      </w:pPr>
+      <w:r>
+        <w:rPr>
+          <w:rFonts w:asciiTheme="minorHAnsi" w:hAnsiTheme="minorHAnsi" w:cstheme="minorHAnsi"/>
+          <w:sz w:val="20"/>
+          <w:szCs w:val="20"/>
+          <w:lang w:val="en-GB"/>
+        </w:rPr>
+        <w:t xml:space="preserve">The goal </w:t>
+      </w:r>
+      <w:r>
+        <w:rPr>
+          <w:rFonts w:asciiTheme="minorHAnsi" w:hAnsiTheme="minorHAnsi" w:cstheme="minorHAnsi"/>
+          <w:sz w:val="20"/>
+          <w:szCs w:val="20"/>
+          <w:lang w:val="en-GB"/>
+        </w:rPr>
+        <w:t>is</w:t>
+      </w:r>
+      <w:r>
+        <w:rPr>
+          <w:rFonts w:asciiTheme="minorHAnsi" w:hAnsiTheme="minorHAnsi" w:cstheme="minorHAnsi"/>
+          <w:sz w:val="20"/>
+          <w:szCs w:val="20"/>
+          <w:lang w:val="en-GB"/>
+        </w:rPr>
+        <w:t xml:space="preserve"> to detect which surfaces are inside a defined volume and store them for later use in plant placement.</w:t>
+      </w:r>
+      <w:r>
+        <w:rPr>
+          <w:rFonts w:asciiTheme="minorHAnsi" w:hAnsiTheme="minorHAnsi" w:cstheme="minorHAnsi"/>
+          <w:sz w:val="20"/>
+          <w:szCs w:val="20"/>
+          <w:lang w:val="en-GB"/>
+        </w:rPr>
+        <w:t xml:space="preserve"> </w:t>
+      </w:r>
+      <w:r>
+        <w:rPr>
+          <w:rFonts w:asciiTheme="minorHAnsi" w:hAnsiTheme="minorHAnsi" w:cstheme="minorHAnsi"/>
+          <w:sz w:val="20"/>
+          <w:szCs w:val="20"/>
+          <w:lang w:val="en-GB"/>
+        </w:rPr>
+        <w:t>Dete</w:t>
+      </w:r>
+      <w:r>
+        <w:rPr>
+          <w:rFonts w:asciiTheme="minorHAnsi" w:hAnsiTheme="minorHAnsi" w:cstheme="minorHAnsi"/>
+          <w:sz w:val="20"/>
+          <w:szCs w:val="20"/>
+          <w:lang w:val="en-GB"/>
+        </w:rPr>
+        <w:t>rmining</w:t>
+      </w:r>
+      <w:r>
+        <w:rPr>
+          <w:rFonts w:asciiTheme="minorHAnsi" w:hAnsiTheme="minorHAnsi" w:cstheme="minorHAnsi"/>
+          <w:sz w:val="20"/>
+          <w:szCs w:val="20"/>
+          <w:lang w:val="en-GB"/>
+        </w:rPr>
+        <w:t xml:space="preserve"> which objects are inside a volume is trivial when working in a </w:t>
+      </w:r>
+      <w:r>
+        <w:rPr>
+          <w:rFonts w:asciiTheme="minorHAnsi" w:hAnsiTheme="minorHAnsi" w:cstheme="minorHAnsi"/>
+          <w:sz w:val="20"/>
+          <w:szCs w:val="20"/>
+          <w:lang w:val="en-GB"/>
+        </w:rPr>
+        <w:t>game engine</w:t>
+      </w:r>
+      <w:r>
+        <w:rPr>
+          <w:rFonts w:asciiTheme="minorHAnsi" w:hAnsiTheme="minorHAnsi" w:cstheme="minorHAnsi"/>
+          <w:sz w:val="20"/>
+          <w:szCs w:val="20"/>
+          <w:lang w:val="en-GB"/>
+        </w:rPr>
+        <w:t xml:space="preserve">, so the only </w:t>
+      </w:r>
+      <w:r>
+        <w:rPr>
+          <w:rFonts w:asciiTheme="minorHAnsi" w:hAnsiTheme="minorHAnsi" w:cstheme="minorHAnsi"/>
+          <w:sz w:val="20"/>
+          <w:szCs w:val="20"/>
+          <w:lang w:val="en-GB"/>
+        </w:rPr>
+        <w:t>unknown is</w:t>
+      </w:r>
+      <w:r>
+        <w:rPr>
+          <w:rFonts w:asciiTheme="minorHAnsi" w:hAnsiTheme="minorHAnsi" w:cstheme="minorHAnsi"/>
+          <w:sz w:val="20"/>
+          <w:szCs w:val="20"/>
+          <w:lang w:val="en-GB"/>
+        </w:rPr>
+        <w:t xml:space="preserve"> </w:t>
+      </w:r>
+      <w:r>
+        <w:rPr>
+          <w:rFonts w:asciiTheme="minorHAnsi" w:hAnsiTheme="minorHAnsi" w:cstheme="minorHAnsi"/>
+          <w:sz w:val="20"/>
+          <w:szCs w:val="20"/>
+          <w:lang w:val="en-GB"/>
+        </w:rPr>
+        <w:t xml:space="preserve">how to </w:t>
+      </w:r>
+      <w:r>
+        <w:rPr>
+          <w:rFonts w:asciiTheme="minorHAnsi" w:hAnsiTheme="minorHAnsi" w:cstheme="minorHAnsi"/>
+          <w:sz w:val="20"/>
+          <w:szCs w:val="20"/>
+          <w:lang w:val="en-GB"/>
+        </w:rPr>
+        <w:t xml:space="preserve">extract surface data from it. </w:t>
+      </w:r>
+    </w:p>
+    <w:p>
+      <w:pPr>
+        <w:pStyle w:val="NormalWeb"/>
+        <w:shd w:val="clear" w:color="auto" w:fill="FFFFFF"/>
+        <w:spacing w:before="120" w:beforeAutospacing="0" w:after="120" w:afterAutospacing="0"/>
+        <w:jc w:val="both"/>
+        <w:rPr>
+          <w:rFonts w:asciiTheme="minorHAnsi" w:hAnsiTheme="minorHAnsi" w:cstheme="minorHAnsi"/>
+          <w:sz w:val="20"/>
+          <w:szCs w:val="20"/>
+          <w:lang w:val="en-GB"/>
+        </w:rPr>
+      </w:pPr>
+      <w:r>
+        <w:rPr>
+          <w:rFonts w:asciiTheme="minorHAnsi" w:hAnsiTheme="minorHAnsi" w:cstheme="minorHAnsi"/>
+          <w:sz w:val="20"/>
+          <w:szCs w:val="20"/>
+          <w:lang w:val="en-GB"/>
+        </w:rPr>
+        <w:t>One option is to check every individual triangle on the mesh and interpret each of those as a surface, then determining their orientation</w:t>
+      </w:r>
+      <w:r>
+        <w:rPr>
+          <w:rFonts w:asciiTheme="minorHAnsi" w:hAnsiTheme="minorHAnsi" w:cstheme="minorHAnsi"/>
+          <w:sz w:val="20"/>
+          <w:szCs w:val="20"/>
+          <w:lang w:val="en-GB"/>
+        </w:rPr>
+        <w:t>.</w:t>
+      </w:r>
+      <w:r>
+        <w:rPr>
+          <w:rFonts w:asciiTheme="minorHAnsi" w:hAnsiTheme="minorHAnsi" w:cstheme="minorHAnsi"/>
+          <w:sz w:val="20"/>
+          <w:szCs w:val="20"/>
+          <w:lang w:val="en-GB"/>
+        </w:rPr>
+        <w:t xml:space="preserve"> </w:t>
+      </w:r>
+      <w:r>
+        <w:rPr>
+          <w:rFonts w:asciiTheme="minorHAnsi" w:hAnsiTheme="minorHAnsi" w:cstheme="minorHAnsi"/>
+          <w:sz w:val="20"/>
+          <w:szCs w:val="20"/>
+          <w:lang w:val="en-GB"/>
+        </w:rPr>
+        <w:t xml:space="preserve">This method introduces </w:t>
+      </w:r>
+      <w:r>
+        <w:rPr>
+          <w:rFonts w:asciiTheme="minorHAnsi" w:hAnsiTheme="minorHAnsi" w:cstheme="minorHAnsi"/>
+          <w:sz w:val="20"/>
+          <w:szCs w:val="20"/>
+          <w:lang w:val="en-GB"/>
+        </w:rPr>
+        <w:t>one major problem</w:t>
+      </w:r>
+      <w:r>
+        <w:rPr>
+          <w:rFonts w:asciiTheme="minorHAnsi" w:hAnsiTheme="minorHAnsi" w:cstheme="minorHAnsi"/>
+          <w:sz w:val="20"/>
+          <w:szCs w:val="20"/>
+          <w:lang w:val="en-GB"/>
+        </w:rPr>
+        <w:t xml:space="preserve">; if working on </w:t>
+      </w:r>
+      <w:r>
+        <w:rPr>
+          <w:rFonts w:asciiTheme="minorHAnsi" w:hAnsiTheme="minorHAnsi" w:cstheme="minorHAnsi"/>
+          <w:sz w:val="20"/>
+          <w:szCs w:val="20"/>
+          <w:lang w:val="en-GB"/>
+        </w:rPr>
+        <w:t>meshes with significant triangle counts</w:t>
+      </w:r>
+      <w:r>
+        <w:rPr>
+          <w:rFonts w:asciiTheme="minorHAnsi" w:hAnsiTheme="minorHAnsi" w:cstheme="minorHAnsi"/>
+          <w:sz w:val="20"/>
+          <w:szCs w:val="20"/>
+          <w:lang w:val="en-GB"/>
+        </w:rPr>
+        <w:t xml:space="preserve">, </w:t>
+      </w:r>
+      <w:r>
+        <w:rPr>
+          <w:rFonts w:asciiTheme="minorHAnsi" w:hAnsiTheme="minorHAnsi" w:cstheme="minorHAnsi"/>
+          <w:sz w:val="20"/>
+          <w:szCs w:val="20"/>
+          <w:lang w:val="en-GB"/>
+        </w:rPr>
+        <w:t xml:space="preserve">determining which surface is </w:t>
+      </w:r>
+      <w:r>
+        <w:rPr>
+          <w:rFonts w:asciiTheme="minorHAnsi" w:hAnsiTheme="minorHAnsi" w:cstheme="minorHAnsi"/>
+          <w:sz w:val="20"/>
+          <w:szCs w:val="20"/>
+          <w:lang w:val="en-GB"/>
+        </w:rPr>
+        <w:t>appropriate</w:t>
+      </w:r>
+      <w:r>
+        <w:rPr>
+          <w:rFonts w:asciiTheme="minorHAnsi" w:hAnsiTheme="minorHAnsi" w:cstheme="minorHAnsi"/>
+          <w:sz w:val="20"/>
+          <w:szCs w:val="20"/>
+          <w:lang w:val="en-GB"/>
+        </w:rPr>
+        <w:t xml:space="preserve"> gets highly complex</w:t>
+      </w:r>
+      <w:r>
+        <w:rPr>
+          <w:rFonts w:asciiTheme="minorHAnsi" w:hAnsiTheme="minorHAnsi" w:cstheme="minorHAnsi"/>
+          <w:sz w:val="20"/>
+          <w:szCs w:val="20"/>
+          <w:lang w:val="en-GB"/>
+        </w:rPr>
+        <w:t xml:space="preserve"> and</w:t>
+      </w:r>
+      <w:r>
+        <w:rPr>
+          <w:rFonts w:asciiTheme="minorHAnsi" w:hAnsiTheme="minorHAnsi" w:cstheme="minorHAnsi"/>
+          <w:sz w:val="20"/>
+          <w:szCs w:val="20"/>
+          <w:lang w:val="en-GB"/>
+        </w:rPr>
+        <w:t xml:space="preserve"> can take a long time</w:t>
+      </w:r>
+      <w:r>
+        <w:rPr>
+          <w:rFonts w:asciiTheme="minorHAnsi" w:hAnsiTheme="minorHAnsi" w:cstheme="minorHAnsi"/>
+          <w:sz w:val="20"/>
+          <w:szCs w:val="20"/>
+          <w:lang w:val="en-GB"/>
+        </w:rPr>
+        <w:t xml:space="preserve">, especially when </w:t>
+      </w:r>
+      <w:r>
+        <w:rPr>
+          <w:rFonts w:asciiTheme="minorHAnsi" w:hAnsiTheme="minorHAnsi" w:cstheme="minorHAnsi"/>
+          <w:sz w:val="20"/>
+          <w:szCs w:val="20"/>
+          <w:lang w:val="en-GB"/>
+        </w:rPr>
+        <w:t>the variable of other plants taking up space is accounted for.</w:t>
+      </w:r>
+      <w:r>
+        <w:rPr>
+          <w:rFonts w:asciiTheme="minorHAnsi" w:hAnsiTheme="minorHAnsi" w:cstheme="minorHAnsi"/>
+          <w:sz w:val="20"/>
+          <w:szCs w:val="20"/>
+          <w:lang w:val="en-GB"/>
+        </w:rPr>
+        <w:t xml:space="preserve"> </w:t>
+      </w:r>
+    </w:p>
+    <w:p>
+      <w:pPr>
+        <w:pStyle w:val="NormalWeb"/>
+        <w:shd w:val="clear" w:color="auto" w:fill="FFFFFF"/>
+        <w:spacing w:before="120" w:beforeAutospacing="0" w:after="120" w:afterAutospacing="0"/>
+        <w:jc w:val="both"/>
+        <w:rPr>
+          <w:rFonts w:asciiTheme="minorHAnsi" w:hAnsiTheme="minorHAnsi" w:cstheme="minorHAnsi"/>
+          <w:sz w:val="20"/>
+          <w:szCs w:val="20"/>
+          <w:lang w:val="en-GB"/>
+        </w:rPr>
+      </w:pPr>
+      <w:r>
+        <w:rPr>
+          <w:rFonts w:asciiTheme="minorHAnsi" w:hAnsiTheme="minorHAnsi" w:cstheme="minorHAnsi"/>
+          <w:sz w:val="20"/>
+          <w:szCs w:val="20"/>
+          <w:lang w:val="en-GB"/>
+        </w:rPr>
+        <w:t xml:space="preserve">A second option would </w:t>
+      </w:r>
+      <w:r>
+        <w:rPr>
+          <w:rFonts w:asciiTheme="minorHAnsi" w:hAnsiTheme="minorHAnsi" w:cstheme="minorHAnsi"/>
+          <w:sz w:val="20"/>
+          <w:szCs w:val="20"/>
+          <w:lang w:val="en-GB"/>
+        </w:rPr>
+        <w:t xml:space="preserve">be to determine </w:t>
+      </w:r>
+      <w:r>
+        <w:rPr>
+          <w:rFonts w:asciiTheme="minorHAnsi" w:hAnsiTheme="minorHAnsi" w:cstheme="minorHAnsi"/>
+          <w:sz w:val="20"/>
+          <w:szCs w:val="20"/>
+          <w:lang w:val="en-GB"/>
+        </w:rPr>
+        <w:t xml:space="preserve">a surface only </w:t>
+      </w:r>
+      <w:r>
+        <w:rPr>
+          <w:rFonts w:asciiTheme="minorHAnsi" w:hAnsiTheme="minorHAnsi" w:cstheme="minorHAnsi"/>
+          <w:sz w:val="20"/>
+          <w:szCs w:val="20"/>
+          <w:lang w:val="en-GB"/>
+        </w:rPr>
+        <w:t xml:space="preserve">at the exact time </w:t>
+      </w:r>
+      <w:r>
+        <w:rPr>
+          <w:rFonts w:asciiTheme="minorHAnsi" w:hAnsiTheme="minorHAnsi" w:cstheme="minorHAnsi"/>
+          <w:sz w:val="20"/>
+          <w:szCs w:val="20"/>
+          <w:lang w:val="en-GB"/>
+        </w:rPr>
+        <w:t xml:space="preserve">something needs to </w:t>
+      </w:r>
+      <w:r>
+        <w:rPr>
+          <w:rFonts w:asciiTheme="minorHAnsi" w:hAnsiTheme="minorHAnsi" w:cstheme="minorHAnsi"/>
+          <w:sz w:val="20"/>
+          <w:szCs w:val="20"/>
+          <w:lang w:val="en-GB"/>
+        </w:rPr>
+        <w:t xml:space="preserve">spawn, e.g.: raycasting from an approximated location and spawning on the hit </w:t>
+      </w:r>
+      <w:r>
+        <w:rPr>
+          <w:rFonts w:asciiTheme="minorHAnsi" w:hAnsiTheme="minorHAnsi" w:cstheme="minorHAnsi"/>
+          <w:sz w:val="20"/>
+          <w:szCs w:val="20"/>
+          <w:lang w:val="en-GB"/>
+        </w:rPr>
+        <w:t>position.</w:t>
+      </w:r>
+      <w:r>
+        <w:rPr>
+          <w:rFonts w:asciiTheme="minorHAnsi" w:hAnsiTheme="minorHAnsi" w:cstheme="minorHAnsi"/>
+          <w:sz w:val="20"/>
+          <w:szCs w:val="20"/>
+          <w:lang w:val="en-GB"/>
+        </w:rPr>
+        <w:t xml:space="preserve"> </w:t>
+      </w:r>
+      <w:r>
+        <w:rPr>
+          <w:rFonts w:asciiTheme="minorHAnsi" w:hAnsiTheme="minorHAnsi" w:cstheme="minorHAnsi"/>
+          <w:sz w:val="20"/>
+          <w:szCs w:val="20"/>
+          <w:lang w:val="en-GB"/>
+        </w:rPr>
+        <w:t>T</w:t>
+      </w:r>
+      <w:r>
+        <w:rPr>
+          <w:rFonts w:asciiTheme="minorHAnsi" w:hAnsiTheme="minorHAnsi" w:cstheme="minorHAnsi"/>
+          <w:sz w:val="20"/>
+          <w:szCs w:val="20"/>
+          <w:lang w:val="en-GB"/>
+        </w:rPr>
+        <w:t>his method is promising, since it allow</w:t>
+      </w:r>
+      <w:r>
+        <w:rPr>
+          <w:rFonts w:asciiTheme="minorHAnsi" w:hAnsiTheme="minorHAnsi" w:cstheme="minorHAnsi"/>
+          <w:sz w:val="20"/>
+          <w:szCs w:val="20"/>
+          <w:lang w:val="en-GB"/>
+        </w:rPr>
+        <w:t>s users to make changes to the environment without having to recalculate where everything is positioned.</w:t>
+      </w:r>
+      <w:r>
+        <w:rPr>
+          <w:rFonts w:asciiTheme="minorHAnsi" w:hAnsiTheme="minorHAnsi" w:cstheme="minorHAnsi"/>
+          <w:sz w:val="20"/>
+          <w:szCs w:val="20"/>
+          <w:lang w:val="en-GB"/>
+        </w:rPr>
+        <w:t xml:space="preserve"> </w:t>
+      </w:r>
+      <w:r>
+        <w:rPr>
+          <w:rFonts w:asciiTheme="minorHAnsi" w:hAnsiTheme="minorHAnsi" w:cstheme="minorHAnsi"/>
+          <w:sz w:val="20"/>
+          <w:szCs w:val="20"/>
+          <w:lang w:val="en-GB"/>
+        </w:rPr>
+        <w:t xml:space="preserve">One great concern is keeping track of </w:t>
+      </w:r>
+      <w:r>
+        <w:rPr>
+          <w:rFonts w:asciiTheme="minorHAnsi" w:hAnsiTheme="minorHAnsi" w:cstheme="minorHAnsi"/>
+          <w:sz w:val="20"/>
+          <w:szCs w:val="20"/>
+          <w:lang w:val="en-GB"/>
+        </w:rPr>
+        <w:t>which spots other plants are already occupying</w:t>
+      </w:r>
+      <w:r>
+        <w:rPr>
+          <w:rFonts w:asciiTheme="minorHAnsi" w:hAnsiTheme="minorHAnsi" w:cstheme="minorHAnsi"/>
+          <w:sz w:val="20"/>
+          <w:szCs w:val="20"/>
+          <w:lang w:val="en-GB"/>
+        </w:rPr>
+        <w:t xml:space="preserve">, since there is no </w:t>
+      </w:r>
+      <w:r>
+        <w:rPr>
+          <w:rFonts w:asciiTheme="minorHAnsi" w:hAnsiTheme="minorHAnsi" w:cstheme="minorHAnsi"/>
+          <w:sz w:val="20"/>
+          <w:szCs w:val="20"/>
+          <w:lang w:val="en-GB"/>
+        </w:rPr>
+        <w:t>predetermined set of locations</w:t>
+      </w:r>
+      <w:r>
+        <w:rPr>
+          <w:rFonts w:asciiTheme="minorHAnsi" w:hAnsiTheme="minorHAnsi" w:cstheme="minorHAnsi"/>
+          <w:sz w:val="20"/>
+          <w:szCs w:val="20"/>
+          <w:lang w:val="en-GB"/>
+        </w:rPr>
+        <w:t>.</w:t>
+      </w:r>
+    </w:p>
+    <w:p>
+      <w:pPr>
+        <w:pStyle w:val="NormalWeb"/>
+        <w:shd w:val="clear" w:color="auto" w:fill="FFFFFF"/>
+        <w:spacing w:before="120" w:beforeAutospacing="0" w:after="120" w:afterAutospacing="0"/>
+        <w:jc w:val="both"/>
+        <w:rPr>
+          <w:rFonts w:asciiTheme="minorHAnsi" w:hAnsiTheme="minorHAnsi" w:cstheme="minorHAnsi"/>
+          <w:sz w:val="20"/>
+          <w:szCs w:val="20"/>
+          <w:lang w:val="en-GB"/>
+        </w:rPr>
+      </w:pPr>
+      <w:r>
+        <w:rPr>
+          <w:rFonts w:asciiTheme="minorHAnsi" w:hAnsiTheme="minorHAnsi" w:cstheme="minorHAnsi"/>
+          <w:sz w:val="20"/>
+          <w:szCs w:val="20"/>
+          <w:lang w:val="en-GB"/>
+        </w:rPr>
+        <w:t>== This segment still to add ==</w:t>
+      </w:r>
+      <w:r>
+        <w:rPr>
+          <w:rFonts w:asciiTheme="minorHAnsi" w:hAnsiTheme="minorHAnsi" w:cstheme="minorHAnsi"/>
+          <w:sz w:val="20"/>
+          <w:szCs w:val="20"/>
+          <w:lang w:val="en-GB"/>
+        </w:rPr>
+        <w:br/>
+        <w:t>Explain why</w:t>
+      </w:r>
+      <w:r>
+        <w:rPr>
+          <w:rFonts w:asciiTheme="minorHAnsi" w:hAnsiTheme="minorHAnsi" w:cstheme="minorHAnsi"/>
+          <w:sz w:val="20"/>
+          <w:szCs w:val="20"/>
+          <w:lang w:val="en-GB"/>
+        </w:rPr>
+        <w:t xml:space="preserve"> grid/bound</w:t>
+      </w:r>
+      <w:r>
+        <w:rPr>
+          <w:rFonts w:asciiTheme="minorHAnsi" w:hAnsiTheme="minorHAnsi" w:cstheme="minorHAnsi"/>
+          <w:sz w:val="20"/>
+          <w:szCs w:val="20"/>
+          <w:lang w:val="en-GB"/>
+        </w:rPr>
+        <w:t xml:space="preserve"> method combines best of both worlds </w:t>
+      </w:r>
+      <w:r>
+        <w:rPr>
+          <mc:AlternateContent>
+            <mc:Choice Requires="w16se">
+              <w:rFonts w:asciiTheme="minorHAnsi" w:hAnsiTheme="minorHAnsi" w:cstheme="minorHAnsi"/>
+            </mc:Choice>
+            <mc:Fallback>
+              <w:rFonts w:ascii="Segoe UI Emoji" w:eastAsia="Segoe UI Emoji" w:hAnsi="Segoe UI Emoji" w:cs="Segoe UI Emoji"/>
+            </mc:Fallback>
+          </mc:AlternateContent>
+          <w:sz w:val="20"/>
+          <w:szCs w:val="20"/>
+          <w:lang w:val="en-GB"/>
+        </w:rPr>
+        <mc:AlternateContent>
+          <mc:Choice Requires="w16se">
+            <w16se:symEx w16se:font="Segoe UI Emoji" w16se:char="1F60A"/>
+          </mc:Choice>
+          <mc:Fallback>
+            <w:t>😊</w:t>
+          </mc:Fallback>
+        </mc:AlternateContent>
+      </w:r>
+    </w:p>
+    <w:p>
+      <w:pPr>
         <w:pStyle w:val="Heading1"/>
         <w:rPr>
           <w:lang w:val="en-GB"/>
         </w:rPr>
       </w:pPr>
-      <w:bookmarkStart w:id="11" w:name="_Toc21000050"/>
+      <w:bookmarkStart w:id="13" w:name="_Toc21353901"/>
       <w:r>
         <w:rPr>
           <w:lang w:val="en-GB"/>
@@ -4586,7 +5634,7 @@
         </w:rPr>
         <w:t>ase study</w:t>
       </w:r>
-      <w:bookmarkEnd w:id="11"/>
+      <w:bookmarkEnd w:id="13"/>
     </w:p>
     <w:p>
       <w:pPr>
@@ -4612,7 +5660,7 @@
           <w:lang w:val="en-GB"/>
         </w:rPr>
       </w:pPr>
-      <w:bookmarkStart w:id="12" w:name="_Toc21000051"/>
+      <w:bookmarkStart w:id="14" w:name="_Toc21353902"/>
       <w:r>
         <w:rPr>
           <w:lang w:val="en-GB"/>
@@ -4625,7 +5673,7 @@
         </w:rPr>
         <w:t>ntroduction</w:t>
       </w:r>
-      <w:bookmarkEnd w:id="12"/>
+      <w:bookmarkEnd w:id="14"/>
     </w:p>
     <w:p>
       <w:pPr>
@@ -4645,25 +5693,27 @@
           <w:lang w:val="en-GB"/>
         </w:rPr>
       </w:pPr>
-      <w:bookmarkStart w:id="13" w:name="_Toc21000052"/>
+      <w:bookmarkStart w:id="15" w:name="_Toc21353903"/>
       <w:r>
         <w:rPr>
           <w:lang w:val="en-GB"/>
         </w:rPr>
         <w:t>Engine choice</w:t>
       </w:r>
-      <w:bookmarkEnd w:id="13"/>
+      <w:bookmarkEnd w:id="15"/>
     </w:p>
     <w:p>
       <w:pPr>
-        <w:rPr>
-          <w:lang w:val="en-GB"/>
-        </w:rPr>
-      </w:pPr>
-      <w:r>
-        <w:rPr>
-          <w:lang w:val="en-GB"/>
-        </w:rPr>
+        <w:jc w:val="both"/>
+        <w:rPr>
+          <w:lang w:val="en-GB"/>
+        </w:rPr>
+      </w:pPr>
+      <w:r>
+        <w:rPr>
+          <w:lang w:val="en-GB"/>
+        </w:rPr>
+        <w:lastRenderedPageBreak/>
         <w:t>Since the focus lies on making a system that is useable in a game, it is only natural to pick an engine that is both widely used and accessible. This already narrowed down the choice to Unreal or Unity. Unreal has the advantage of beautifying the scene and vegetation more easily, while the strength of Unity lies in its ease of use and shorter development times – also for developers who want to expand on the system. Because of the intended style of vegetation being sci-fi, the generally less realistic style of Unity is no longer a major negative, thus triumphing over Unreal’s realism.</w:t>
       </w:r>
     </w:p>
@@ -4674,14 +5724,14 @@
           <w:lang w:val="en-GB"/>
         </w:rPr>
       </w:pPr>
-      <w:bookmarkStart w:id="14" w:name="_Toc21000053"/>
+      <w:bookmarkStart w:id="16" w:name="_Toc21353904"/>
       <w:r>
         <w:rPr>
           <w:lang w:val="en-GB"/>
         </w:rPr>
         <w:t>Conclusion</w:t>
       </w:r>
-      <w:bookmarkEnd w:id="14"/>
+      <w:bookmarkEnd w:id="16"/>
     </w:p>
     <w:p>
       <w:pPr>
@@ -4721,7 +5771,6 @@
           <w:noProof/>
           <w:lang w:val="en-GB"/>
         </w:rPr>
-        <w:lastRenderedPageBreak/>
         <w:drawing>
           <wp:inline distT="0" distB="0" distL="0" distR="0" wp14:anchorId="41649A06" wp14:editId="4B75A61B">
             <wp:extent cx="6115050" cy="3439064"/>
@@ -4738,7 +5787,7 @@
                     <pic:cNvPicPr/>
                   </pic:nvPicPr>
                   <pic:blipFill>
-                    <a:blip r:embed="rId9">
+                    <a:blip r:embed="rId10">
                       <a:extLst>
                         <a:ext uri="{28A0092B-C50C-407E-A947-70E740481C1C}">
                           <a14:useLocalDpi xmlns:a14="http://schemas.microsoft.com/office/drawing/2010/main" val="0"/>
@@ -4844,7 +5893,7 @@
           <w:lang w:val="en-GB"/>
         </w:rPr>
       </w:pPr>
-      <w:bookmarkStart w:id="15" w:name="_Toc21000054"/>
+      <w:bookmarkStart w:id="17" w:name="_Toc21353905"/>
       <w:r>
         <w:rPr>
           <w:lang w:val="en-GB"/>
@@ -4852,19 +5901,87 @@
         <w:lastRenderedPageBreak/>
         <w:t>References</w:t>
       </w:r>
-      <w:bookmarkEnd w:id="15"/>
+      <w:bookmarkEnd w:id="17"/>
     </w:p>
     <w:p>
       <w:pPr>
         <w:rPr>
-          <w:lang w:val="en-GB"/>
-        </w:rPr>
-      </w:pPr>
-      <w:r>
-        <w:rPr>
-          <w:lang w:val="en-GB"/>
-        </w:rPr>
-        <w:t>Agent-Based Model</w:t>
+          <w:rStyle w:val="Hyperlink"/>
+        </w:rPr>
+      </w:pPr>
+      <w:bookmarkStart w:id="18" w:name="AgentBasedBiology"/>
+      <w:bookmarkEnd w:id="18"/>
+      <w:r>
+        <w:t>[</w:t>
+      </w:r>
+      <w:r>
+        <w:t>1</w:t>
+      </w:r>
+      <w:r>
+        <w:t>]</w:t>
+      </w:r>
+      <w:r>
+        <w:t xml:space="preserve"> </w:t>
+      </w:r>
+      <w:r>
+        <w:t xml:space="preserve">An, </w:t>
+      </w:r>
+      <w:proofErr w:type="gramStart"/>
+      <w:r>
+        <w:t>G. ,</w:t>
+      </w:r>
+      <w:proofErr w:type="gramEnd"/>
+      <w:r>
+        <w:t xml:space="preserve"> Mi, Q. , Dutta‐Moscato, J. and </w:t>
+      </w:r>
+      <w:proofErr w:type="spellStart"/>
+      <w:r>
+        <w:t>Vodovotz</w:t>
+      </w:r>
+      <w:proofErr w:type="spellEnd"/>
+      <w:r>
+        <w:t>, Y. (2009), Agent‐based models in translational systems biology. WIREs Syst Biol Med, 1: 159-171. doi:</w:t>
+      </w:r>
+      <w:hyperlink r:id="rId11" w:history="1">
+        <w:r>
+          <w:rPr>
+            <w:rStyle w:val="Hyperlink"/>
+          </w:rPr>
+          <w:t>10.1002/wsbm.45</w:t>
+        </w:r>
+      </w:hyperlink>
+    </w:p>
+    <w:p>
+      <w:pPr>
+        <w:rPr>
+          <w:lang w:val="en-GB"/>
+        </w:rPr>
+      </w:pPr>
+      <w:bookmarkStart w:id="19" w:name="AgentBasedModel"/>
+      <w:r>
+        <w:rPr>
+          <w:lang w:val="en-GB"/>
+        </w:rPr>
+        <w:t>[</w:t>
+      </w:r>
+      <w:r>
+        <w:rPr>
+          <w:lang w:val="en-GB"/>
+        </w:rPr>
+        <w:t>2</w:t>
+      </w:r>
+      <w:r>
+        <w:rPr>
+          <w:lang w:val="en-GB"/>
+        </w:rPr>
+        <w:t>]</w:t>
+      </w:r>
+      <w:bookmarkEnd w:id="19"/>
+      <w:r>
+        <w:rPr>
+          <w:lang w:val="en-GB"/>
+        </w:rPr>
+        <w:t xml:space="preserve"> Agent-Based Model</w:t>
       </w:r>
       <w:r>
         <w:rPr>
@@ -4899,7 +6016,7 @@
       <w:r>
         <w:t xml:space="preserve"> </w:t>
       </w:r>
-      <w:hyperlink r:id="rId10" w:history="1">
+      <w:hyperlink r:id="rId12" w:history="1">
         <w:r>
           <w:rPr>
             <w:rStyle w:val="Hyperlink"/>
@@ -4920,6 +6037,26 @@
           <w:lang w:val="en-GB"/>
         </w:rPr>
       </w:pPr>
+      <w:bookmarkStart w:id="20" w:name="GrassManageMent"/>
+      <w:r>
+        <w:rPr>
+          <w:lang w:val="en-GB"/>
+        </w:rPr>
+        <w:t>[</w:t>
+      </w:r>
+      <w:r>
+        <w:rPr>
+          <w:lang w:val="en-GB"/>
+        </w:rPr>
+        <w:t>3</w:t>
+      </w:r>
+      <w:r>
+        <w:rPr>
+          <w:lang w:val="en-GB"/>
+        </w:rPr>
+        <w:t xml:space="preserve">] </w:t>
+      </w:r>
+      <w:bookmarkEnd w:id="20"/>
       <w:r>
         <w:rPr>
           <w:lang w:val="en-GB"/>
@@ -4942,9 +6079,15 @@
         <w:rPr>
           <w:lang w:val="en-GB"/>
         </w:rPr>
-        <w:t xml:space="preserve"> Retrieved 1 October 2019, from the Oregon State University website: </w:t>
-      </w:r>
-      <w:hyperlink r:id="rId11" w:history="1">
+        <w:t xml:space="preserve"> Retrieved 1 October 2019, from the Oregon State University website:</w:t>
+      </w:r>
+      <w:r>
+        <w:rPr>
+          <w:lang w:val="en-GB"/>
+        </w:rPr>
+        <w:t xml:space="preserve"> </w:t>
+      </w:r>
+      <w:hyperlink r:id="rId13" w:history="1">
         <w:r>
           <w:rPr>
             <w:rStyle w:val="Hyperlink"/>
@@ -4956,6 +6099,157 @@
     <w:p>
       <w:pPr>
         <w:rPr>
+          <w:lang w:val="en-GB"/>
+        </w:rPr>
+      </w:pPr>
+      <w:bookmarkStart w:id="21" w:name="PerennialPlants"/>
+      <w:bookmarkStart w:id="22" w:name="BasicsOfGrassGrowth"/>
+      <w:r>
+        <w:rPr>
+          <w:lang w:val="en-GB"/>
+        </w:rPr>
+        <w:t>[4]</w:t>
+      </w:r>
+      <w:r>
+        <w:rPr>
+          <w:lang w:val="en-GB"/>
+        </w:rPr>
+        <w:t xml:space="preserve"> </w:t>
+      </w:r>
+      <w:bookmarkEnd w:id="22"/>
+      <w:r>
+        <w:rPr>
+          <w:lang w:val="en-GB"/>
+        </w:rPr>
+        <w:t>Oregon State University</w:t>
+      </w:r>
+      <w:r>
+        <w:rPr>
+          <w:lang w:val="en-GB"/>
+        </w:rPr>
+        <w:t>.</w:t>
+      </w:r>
+      <w:r>
+        <w:rPr>
+          <w:lang w:val="en-GB"/>
+        </w:rPr>
+        <w:t xml:space="preserve"> How does grass grow?</w:t>
+      </w:r>
+      <w:r>
+        <w:rPr>
+          <w:lang w:val="en-GB"/>
+        </w:rPr>
+        <w:t xml:space="preserve"> Developmental phases.</w:t>
+      </w:r>
+      <w:r>
+        <w:rPr>
+          <w:lang w:val="en-GB"/>
+        </w:rPr>
+        <w:t xml:space="preserve"> Retrieved </w:t>
+      </w:r>
+      <w:r>
+        <w:rPr>
+          <w:lang w:val="en-GB"/>
+        </w:rPr>
+        <w:t>7</w:t>
+      </w:r>
+      <w:r>
+        <w:rPr>
+          <w:lang w:val="en-GB"/>
+        </w:rPr>
+        <w:t xml:space="preserve"> October 2019, from the Oregon State University website:</w:t>
+      </w:r>
+      <w:r>
+        <w:rPr>
+          <w:lang w:val="en-GB"/>
+        </w:rPr>
+        <w:t xml:space="preserve"> </w:t>
+      </w:r>
+      <w:hyperlink r:id="rId14" w:history="1">
+        <w:r>
+          <w:rPr>
+            <w:rStyle w:val="Hyperlink"/>
+          </w:rPr>
+          <w:t>https://forages.oregonstate.edu/regrowth/how-does-grass-grow/developmental-phases</w:t>
+        </w:r>
+      </w:hyperlink>
+      <w:bookmarkStart w:id="23" w:name="_GoBack"/>
+      <w:bookmarkEnd w:id="23"/>
+    </w:p>
+    <w:p>
+      <w:r>
+        <w:rPr>
+          <w:lang w:val="en-GB"/>
+        </w:rPr>
+        <w:t>[</w:t>
+      </w:r>
+      <w:r>
+        <w:rPr>
+          <w:lang w:val="en-GB"/>
+        </w:rPr>
+        <w:t>5</w:t>
+      </w:r>
+      <w:r>
+        <w:rPr>
+          <w:lang w:val="en-GB"/>
+        </w:rPr>
+        <w:t xml:space="preserve">] </w:t>
+      </w:r>
+      <w:bookmarkEnd w:id="21"/>
+      <w:r>
+        <w:rPr>
+          <w:lang w:val="en-GB"/>
+        </w:rPr>
+        <w:t>Schacht, W., Sandall, L., Fick, W.</w:t>
+      </w:r>
+      <w:r>
+        <w:rPr>
+          <w:lang w:val="en-GB"/>
+        </w:rPr>
+        <w:t>,</w:t>
+      </w:r>
+      <w:r>
+        <w:rPr>
+          <w:lang w:val="en-GB"/>
+        </w:rPr>
+        <w:t xml:space="preserve"> Perennial Plants</w:t>
+      </w:r>
+      <w:r>
+        <w:rPr>
+          <w:lang w:val="en-GB"/>
+        </w:rPr>
+        <w:t>, Retrieved 7 October 2019</w:t>
+      </w:r>
+      <w:r>
+        <w:rPr>
+          <w:lang w:val="en-GB"/>
+        </w:rPr>
+        <w:t>, from:</w:t>
+      </w:r>
+      <w:r>
+        <w:rPr>
+          <w:lang w:val="en-GB"/>
+        </w:rPr>
+        <w:t xml:space="preserve"> </w:t>
+      </w:r>
+      <w:r>
+        <w:rPr>
+          <w:lang w:val="en-GB"/>
+        </w:rPr>
+        <w:t xml:space="preserve"> </w:t>
+      </w:r>
+      <w:hyperlink r:id="rId15" w:history="1">
+        <w:r>
+          <w:rPr>
+            <w:rStyle w:val="Hyperlink"/>
+          </w:rPr>
+          <w:t>https://passel2.unl.edu/view/lesson/50d18f39cff4/2</w:t>
+        </w:r>
+      </w:hyperlink>
+    </w:p>
+    <w:p>
+      <w:pPr>
+        <w:rPr>
           <w:rFonts w:asciiTheme="majorHAnsi" w:eastAsiaTheme="majorEastAsia" w:hAnsiTheme="majorHAnsi" w:cstheme="majorBidi"/>
           <w:color w:val="1F4E79" w:themeColor="accent1" w:themeShade="80"/>
           <w:sz w:val="36"/>
@@ -4964,17 +6258,6 @@
         </w:rPr>
       </w:pPr>
       <w:r>
-        <w:t>An, G. , Mi, Q. , Dutta‐Moscato, J. and Vodovotz, Y. (2009), Agent‐based models in translational systems biology. WIREs Syst Biol Med, 1: 159-171. doi:</w:t>
-      </w:r>
-      <w:hyperlink r:id="rId12" w:history="1">
-        <w:r>
-          <w:rPr>
-            <w:rStyle w:val="Hyperlink"/>
-          </w:rPr>
-          <w:t>10.1002/wsbm.45</w:t>
-        </w:r>
-      </w:hyperlink>
-      <w:r>
         <w:rPr>
           <w:lang w:val="en-GB"/>
         </w:rPr>
@@ -4988,7 +6271,7 @@
           <w:lang w:val="en-GB"/>
         </w:rPr>
       </w:pPr>
-      <w:bookmarkStart w:id="16" w:name="_Toc21000055"/>
+      <w:bookmarkStart w:id="24" w:name="_Toc21353906"/>
       <w:r>
         <w:rPr>
           <w:lang w:val="en-GB"/>
@@ -4996,38 +6279,18 @@
         <w:lastRenderedPageBreak/>
         <w:t>Appendices</w:t>
       </w:r>
-      <w:bookmarkEnd w:id="16"/>
+      <w:bookmarkEnd w:id="24"/>
     </w:p>
-    <w:bookmarkStart w:id="17" w:name="_GoBack"/>
-    <w:bookmarkEnd w:id="17"/>
     <w:p>
       <w:pPr>
         <w:rPr>
           <w:lang w:val="en-GB"/>
         </w:rPr>
       </w:pPr>
-      <w:r>
-        <w:fldChar w:fldCharType="begin"/>
-      </w:r>
-      <w:r>
-        <w:instrText xml:space="preserve"> HYPERLINK "https://sketchfab.com/3d-models/grass-cubic-4fc117d6a23441bf803bef56e378f098" </w:instrText>
-      </w:r>
-      <w:r>
-        <w:fldChar w:fldCharType="separate"/>
-      </w:r>
-      <w:r>
-        <w:rPr>
-          <w:rStyle w:val="Hyperlink"/>
-        </w:rPr>
-        <w:t>https://sketchfab.com/3d-models/grass-cubic-4fc117d6a23441bf803bef56e378f098</w:t>
-      </w:r>
-      <w:r>
-        <w:fldChar w:fldCharType="end"/>
-      </w:r>
     </w:p>
     <w:sectPr>
-      <w:headerReference w:type="default" r:id="rId13"/>
-      <w:footerReference w:type="default" r:id="rId14"/>
+      <w:headerReference w:type="default" r:id="rId16"/>
+      <w:footerReference w:type="default" r:id="rId17"/>
       <w:pgSz w:w="12240" w:h="15840"/>
       <w:pgMar w:top="1440" w:right="1440" w:bottom="1440" w:left="1440" w:header="720" w:footer="720" w:gutter="0"/>
       <w:pgNumType w:start="0"/>
@@ -5676,6 +6939,118 @@
     </w:lvl>
   </w:abstractNum>
   <w:abstractNum w:abstractNumId="5" w15:restartNumberingAfterBreak="0">
+    <w:nsid w:val="2C2D68C5"/>
+    <w:multiLevelType w:val="hybridMultilevel"/>
+    <w:tmpl w:val="C3A4F89C"/>
+    <w:lvl w:ilvl="0" w:tplc="2758D58A">
+      <w:numFmt w:val="bullet"/>
+      <w:lvlText w:val=""/>
+      <w:lvlJc w:val="left"/>
+      <w:pPr>
+        <w:ind w:left="720" w:hanging="360"/>
+      </w:pPr>
+      <w:rPr>
+        <w:rFonts w:ascii="Wingdings" w:eastAsia="Times New Roman" w:hAnsi="Wingdings" w:cstheme="minorHAnsi" w:hint="default"/>
+      </w:rPr>
+    </w:lvl>
+    <w:lvl w:ilvl="1" w:tplc="10000003" w:tentative="1">
+      <w:start w:val="1"/>
+      <w:numFmt w:val="bullet"/>
+      <w:lvlText w:val="o"/>
+      <w:lvlJc w:val="left"/>
+      <w:pPr>
+        <w:ind w:left="1440" w:hanging="360"/>
+      </w:pPr>
+      <w:rPr>
+        <w:rFonts w:ascii="Courier New" w:hAnsi="Courier New" w:cs="Courier New" w:hint="default"/>
+      </w:rPr>
+    </w:lvl>
+    <w:lvl w:ilvl="2" w:tplc="10000005" w:tentative="1">
+      <w:start w:val="1"/>
+      <w:numFmt w:val="bullet"/>
+      <w:lvlText w:val=""/>
+      <w:lvlJc w:val="left"/>
+      <w:pPr>
+        <w:ind w:left="2160" w:hanging="360"/>
+      </w:pPr>
+      <w:rPr>
+        <w:rFonts w:ascii="Wingdings" w:hAnsi="Wingdings" w:hint="default"/>
+      </w:rPr>
+    </w:lvl>
+    <w:lvl w:ilvl="3" w:tplc="10000001" w:tentative="1">
+      <w:start w:val="1"/>
+      <w:numFmt w:val="bullet"/>
+      <w:lvlText w:val=""/>
+      <w:lvlJc w:val="left"/>
+      <w:pPr>
+        <w:ind w:left="2880" w:hanging="360"/>
+      </w:pPr>
+      <w:rPr>
+        <w:rFonts w:ascii="Symbol" w:hAnsi="Symbol" w:hint="default"/>
+      </w:rPr>
+    </w:lvl>
+    <w:lvl w:ilvl="4" w:tplc="10000003" w:tentative="1">
+      <w:start w:val="1"/>
+      <w:numFmt w:val="bullet"/>
+      <w:lvlText w:val="o"/>
+      <w:lvlJc w:val="left"/>
+      <w:pPr>
+        <w:ind w:left="3600" w:hanging="360"/>
+      </w:pPr>
+      <w:rPr>
+        <w:rFonts w:ascii="Courier New" w:hAnsi="Courier New" w:cs="Courier New" w:hint="default"/>
+      </w:rPr>
+    </w:lvl>
+    <w:lvl w:ilvl="5" w:tplc="10000005" w:tentative="1">
+      <w:start w:val="1"/>
+      <w:numFmt w:val="bullet"/>
+      <w:lvlText w:val=""/>
+      <w:lvlJc w:val="left"/>
+      <w:pPr>
+        <w:ind w:left="4320" w:hanging="360"/>
+      </w:pPr>
+      <w:rPr>
+        <w:rFonts w:ascii="Wingdings" w:hAnsi="Wingdings" w:hint="default"/>
+      </w:rPr>
+    </w:lvl>
+    <w:lvl w:ilvl="6" w:tplc="10000001" w:tentative="1">
+      <w:start w:val="1"/>
+      <w:numFmt w:val="bullet"/>
+      <w:lvlText w:val=""/>
+      <w:lvlJc w:val="left"/>
+      <w:pPr>
+        <w:ind w:left="5040" w:hanging="360"/>
+      </w:pPr>
+      <w:rPr>
+        <w:rFonts w:ascii="Symbol" w:hAnsi="Symbol" w:hint="default"/>
+      </w:rPr>
+    </w:lvl>
+    <w:lvl w:ilvl="7" w:tplc="10000003" w:tentative="1">
+      <w:start w:val="1"/>
+      <w:numFmt w:val="bullet"/>
+      <w:lvlText w:val="o"/>
+      <w:lvlJc w:val="left"/>
+      <w:pPr>
+        <w:ind w:left="5760" w:hanging="360"/>
+      </w:pPr>
+      <w:rPr>
+        <w:rFonts w:ascii="Courier New" w:hAnsi="Courier New" w:cs="Courier New" w:hint="default"/>
+      </w:rPr>
+    </w:lvl>
+    <w:lvl w:ilvl="8" w:tplc="10000005" w:tentative="1">
+      <w:start w:val="1"/>
+      <w:numFmt w:val="bullet"/>
+      <w:lvlText w:val=""/>
+      <w:lvlJc w:val="left"/>
+      <w:pPr>
+        <w:ind w:left="6480" w:hanging="360"/>
+      </w:pPr>
+      <w:rPr>
+        <w:rFonts w:ascii="Wingdings" w:hAnsi="Wingdings" w:hint="default"/>
+      </w:rPr>
+    </w:lvl>
+  </w:abstractNum>
+  <w:abstractNum w:abstractNumId="6" w15:restartNumberingAfterBreak="0">
     <w:nsid w:val="2EC20E55"/>
     <w:multiLevelType w:val="multilevel"/>
     <w:tmpl w:val="0409001F"/>
@@ -5761,7 +7136,7 @@
       </w:pPr>
     </w:lvl>
   </w:abstractNum>
-  <w:abstractNum w:abstractNumId="6" w15:restartNumberingAfterBreak="0">
+  <w:abstractNum w:abstractNumId="7" w15:restartNumberingAfterBreak="0">
     <w:nsid w:val="362C6DB2"/>
     <w:multiLevelType w:val="multilevel"/>
     <w:tmpl w:val="1E70294A"/>
@@ -5874,7 +7249,7 @@
       </w:rPr>
     </w:lvl>
   </w:abstractNum>
-  <w:abstractNum w:abstractNumId="7" w15:restartNumberingAfterBreak="0">
+  <w:abstractNum w:abstractNumId="8" w15:restartNumberingAfterBreak="0">
     <w:nsid w:val="37C13917"/>
     <w:multiLevelType w:val="multilevel"/>
     <w:tmpl w:val="ABEE747E"/>
@@ -5987,7 +7362,7 @@
       </w:rPr>
     </w:lvl>
   </w:abstractNum>
-  <w:abstractNum w:abstractNumId="8" w15:restartNumberingAfterBreak="0">
+  <w:abstractNum w:abstractNumId="9" w15:restartNumberingAfterBreak="0">
     <w:nsid w:val="3AD83301"/>
     <w:multiLevelType w:val="multilevel"/>
     <w:tmpl w:val="0409001F"/>
@@ -6073,7 +7448,7 @@
       </w:pPr>
     </w:lvl>
   </w:abstractNum>
-  <w:abstractNum w:abstractNumId="9" w15:restartNumberingAfterBreak="0">
+  <w:abstractNum w:abstractNumId="10" w15:restartNumberingAfterBreak="0">
     <w:nsid w:val="3AE828EA"/>
     <w:multiLevelType w:val="multilevel"/>
     <w:tmpl w:val="0409001F"/>
@@ -6159,7 +7534,7 @@
       </w:pPr>
     </w:lvl>
   </w:abstractNum>
-  <w:abstractNum w:abstractNumId="10" w15:restartNumberingAfterBreak="0">
+  <w:abstractNum w:abstractNumId="11" w15:restartNumberingAfterBreak="0">
     <w:nsid w:val="4710625F"/>
     <w:multiLevelType w:val="multilevel"/>
     <w:tmpl w:val="52D414E6"/>
@@ -6272,7 +7647,7 @@
       </w:rPr>
     </w:lvl>
   </w:abstractNum>
-  <w:abstractNum w:abstractNumId="11" w15:restartNumberingAfterBreak="0">
+  <w:abstractNum w:abstractNumId="12" w15:restartNumberingAfterBreak="0">
     <w:nsid w:val="476D5FAA"/>
     <w:multiLevelType w:val="multilevel"/>
     <w:tmpl w:val="78724710"/>
@@ -6385,7 +7760,7 @@
       </w:rPr>
     </w:lvl>
   </w:abstractNum>
-  <w:abstractNum w:abstractNumId="12" w15:restartNumberingAfterBreak="0">
+  <w:abstractNum w:abstractNumId="13" w15:restartNumberingAfterBreak="0">
     <w:nsid w:val="49406E91"/>
     <w:multiLevelType w:val="hybridMultilevel"/>
     <w:tmpl w:val="E76E27AE"/>
@@ -6471,7 +7846,7 @@
       </w:pPr>
     </w:lvl>
   </w:abstractNum>
-  <w:abstractNum w:abstractNumId="13" w15:restartNumberingAfterBreak="0">
+  <w:abstractNum w:abstractNumId="14" w15:restartNumberingAfterBreak="0">
     <w:nsid w:val="4CE53062"/>
     <w:multiLevelType w:val="multilevel"/>
     <w:tmpl w:val="0409001F"/>
@@ -6557,7 +7932,7 @@
       </w:pPr>
     </w:lvl>
   </w:abstractNum>
-  <w:abstractNum w:abstractNumId="14" w15:restartNumberingAfterBreak="0">
+  <w:abstractNum w:abstractNumId="15" w15:restartNumberingAfterBreak="0">
     <w:nsid w:val="52780B70"/>
     <w:multiLevelType w:val="hybridMultilevel"/>
     <w:tmpl w:val="2DEAE824"/>
@@ -6646,7 +8021,7 @@
       </w:pPr>
     </w:lvl>
   </w:abstractNum>
-  <w:abstractNum w:abstractNumId="15" w15:restartNumberingAfterBreak="0">
+  <w:abstractNum w:abstractNumId="16" w15:restartNumberingAfterBreak="0">
     <w:nsid w:val="55E750DA"/>
     <w:multiLevelType w:val="multilevel"/>
     <w:tmpl w:val="ABEE747E"/>
@@ -6759,7 +8134,7 @@
       </w:rPr>
     </w:lvl>
   </w:abstractNum>
-  <w:abstractNum w:abstractNumId="16" w15:restartNumberingAfterBreak="0">
+  <w:abstractNum w:abstractNumId="17" w15:restartNumberingAfterBreak="0">
     <w:nsid w:val="56F84057"/>
     <w:multiLevelType w:val="multilevel"/>
     <w:tmpl w:val="0409001F"/>
@@ -6845,7 +8220,7 @@
       </w:pPr>
     </w:lvl>
   </w:abstractNum>
-  <w:abstractNum w:abstractNumId="17" w15:restartNumberingAfterBreak="0">
+  <w:abstractNum w:abstractNumId="18" w15:restartNumberingAfterBreak="0">
     <w:nsid w:val="5FC606CE"/>
     <w:multiLevelType w:val="multilevel"/>
     <w:tmpl w:val="0409001F"/>
@@ -6931,7 +8306,7 @@
       </w:pPr>
     </w:lvl>
   </w:abstractNum>
-  <w:abstractNum w:abstractNumId="18" w15:restartNumberingAfterBreak="0">
+  <w:abstractNum w:abstractNumId="19" w15:restartNumberingAfterBreak="0">
     <w:nsid w:val="618C07EC"/>
     <w:multiLevelType w:val="multilevel"/>
     <w:tmpl w:val="1820E0B0"/>
@@ -7044,7 +8419,7 @@
       </w:rPr>
     </w:lvl>
   </w:abstractNum>
-  <w:abstractNum w:abstractNumId="19" w15:restartNumberingAfterBreak="0">
+  <w:abstractNum w:abstractNumId="20" w15:restartNumberingAfterBreak="0">
     <w:nsid w:val="6A3E1923"/>
     <w:multiLevelType w:val="multilevel"/>
     <w:tmpl w:val="0409001F"/>
@@ -7130,7 +8505,7 @@
       </w:pPr>
     </w:lvl>
   </w:abstractNum>
-  <w:abstractNum w:abstractNumId="20" w15:restartNumberingAfterBreak="0">
+  <w:abstractNum w:abstractNumId="21" w15:restartNumberingAfterBreak="0">
     <w:nsid w:val="6BF90518"/>
     <w:multiLevelType w:val="multilevel"/>
     <w:tmpl w:val="0409001F"/>
@@ -7216,7 +8591,7 @@
       </w:pPr>
     </w:lvl>
   </w:abstractNum>
-  <w:abstractNum w:abstractNumId="21" w15:restartNumberingAfterBreak="0">
+  <w:abstractNum w:abstractNumId="22" w15:restartNumberingAfterBreak="0">
     <w:nsid w:val="73642704"/>
     <w:multiLevelType w:val="multilevel"/>
     <w:tmpl w:val="0409001F"/>
@@ -7302,7 +8677,7 @@
       </w:pPr>
     </w:lvl>
   </w:abstractNum>
-  <w:abstractNum w:abstractNumId="22" w15:restartNumberingAfterBreak="0">
+  <w:abstractNum w:abstractNumId="23" w15:restartNumberingAfterBreak="0">
     <w:nsid w:val="746214A8"/>
     <w:multiLevelType w:val="multilevel"/>
     <w:tmpl w:val="0409001F"/>
@@ -7388,7 +8763,7 @@
       </w:pPr>
     </w:lvl>
   </w:abstractNum>
-  <w:abstractNum w:abstractNumId="23" w15:restartNumberingAfterBreak="0">
+  <w:abstractNum w:abstractNumId="24" w15:restartNumberingAfterBreak="0">
     <w:nsid w:val="77350FD2"/>
     <w:multiLevelType w:val="hybridMultilevel"/>
     <w:tmpl w:val="C1E2A31A"/>
@@ -7500,7 +8875,7 @@
       </w:rPr>
     </w:lvl>
   </w:abstractNum>
-  <w:abstractNum w:abstractNumId="24" w15:restartNumberingAfterBreak="0">
+  <w:abstractNum w:abstractNumId="25" w15:restartNumberingAfterBreak="0">
     <w:nsid w:val="7FF65F4E"/>
     <w:multiLevelType w:val="multilevel"/>
     <w:tmpl w:val="388CC6F0"/>
@@ -7617,55 +8992,55 @@
     <w:abstractNumId w:val="2"/>
   </w:num>
   <w:num w:numId="11">
-    <w:abstractNumId w:val="23"/>
+    <w:abstractNumId w:val="24"/>
   </w:num>
   <w:num w:numId="12">
+    <w:abstractNumId w:val="15"/>
+  </w:num>
+  <w:num w:numId="13">
+    <w:abstractNumId w:val="10"/>
+  </w:num>
+  <w:num w:numId="14">
     <w:abstractNumId w:val="14"/>
   </w:num>
-  <w:num w:numId="13">
-    <w:abstractNumId w:val="9"/>
-  </w:num>
-  <w:num w:numId="14">
-    <w:abstractNumId w:val="13"/>
-  </w:num>
   <w:num w:numId="15">
-    <w:abstractNumId w:val="19"/>
+    <w:abstractNumId w:val="20"/>
   </w:num>
   <w:num w:numId="16">
-    <w:abstractNumId w:val="21"/>
+    <w:abstractNumId w:val="22"/>
   </w:num>
   <w:num w:numId="17">
-    <w:abstractNumId w:val="24"/>
+    <w:abstractNumId w:val="25"/>
   </w:num>
   <w:num w:numId="18">
     <w:abstractNumId w:val="3"/>
   </w:num>
   <w:num w:numId="19">
-    <w:abstractNumId w:val="12"/>
+    <w:abstractNumId w:val="13"/>
   </w:num>
   <w:num w:numId="20">
-    <w:abstractNumId w:val="17"/>
+    <w:abstractNumId w:val="18"/>
   </w:num>
   <w:num w:numId="21">
-    <w:abstractNumId w:val="8"/>
+    <w:abstractNumId w:val="9"/>
   </w:num>
   <w:num w:numId="22">
-    <w:abstractNumId w:val="20"/>
+    <w:abstractNumId w:val="21"/>
   </w:num>
   <w:num w:numId="23">
-    <w:abstractNumId w:val="16"/>
+    <w:abstractNumId w:val="17"/>
   </w:num>
   <w:num w:numId="24">
     <w:abstractNumId w:val="0"/>
   </w:num>
   <w:num w:numId="25">
-    <w:abstractNumId w:val="5"/>
+    <w:abstractNumId w:val="6"/>
   </w:num>
   <w:num w:numId="26">
-    <w:abstractNumId w:val="22"/>
+    <w:abstractNumId w:val="23"/>
   </w:num>
   <w:num w:numId="27">
-    <w:abstractNumId w:val="11"/>
+    <w:abstractNumId w:val="12"/>
   </w:num>
   <w:num w:numId="28">
     <w:abstractNumId w:val="4"/>
@@ -7674,19 +9049,22 @@
     <w:abstractNumId w:val="1"/>
   </w:num>
   <w:num w:numId="30">
-    <w:abstractNumId w:val="18"/>
+    <w:abstractNumId w:val="19"/>
   </w:num>
   <w:num w:numId="31">
-    <w:abstractNumId w:val="15"/>
+    <w:abstractNumId w:val="16"/>
   </w:num>
   <w:num w:numId="32">
+    <w:abstractNumId w:val="8"/>
+  </w:num>
+  <w:num w:numId="33">
     <w:abstractNumId w:val="7"/>
   </w:num>
-  <w:num w:numId="33">
-    <w:abstractNumId w:val="6"/>
+  <w:num w:numId="34">
+    <w:abstractNumId w:val="11"/>
   </w:num>
-  <w:num w:numId="34">
-    <w:abstractNumId w:val="10"/>
+  <w:num w:numId="35">
+    <w:abstractNumId w:val="5"/>
   </w:num>
 </w:numbering>
 </file>
@@ -7812,6 +9190,7 @@
     <w:lsdException w:name="HTML Sample" w:semiHidden="1" w:unhideWhenUsed="1"/>
     <w:lsdException w:name="HTML Typewriter" w:semiHidden="1" w:unhideWhenUsed="1"/>
     <w:lsdException w:name="HTML Variable" w:semiHidden="1" w:unhideWhenUsed="1"/>
+    <w:lsdException w:name="Normal Table" w:semiHidden="1" w:unhideWhenUsed="1"/>
     <w:lsdException w:name="annotation subject" w:semiHidden="1" w:unhideWhenUsed="1"/>
     <w:lsdException w:name="No List" w:semiHidden="1" w:unhideWhenUsed="1"/>
     <w:lsdException w:name="Outline List 1" w:semiHidden="1" w:unhideWhenUsed="1"/>
@@ -7857,9 +9236,11 @@
     <w:lsdException w:name="Table Subtle 1" w:semiHidden="1" w:unhideWhenUsed="1"/>
     <w:lsdException w:name="Table Subtle 2" w:semiHidden="1" w:unhideWhenUsed="1"/>
     <w:lsdException w:name="Table Web 1" w:semiHidden="1" w:unhideWhenUsed="1"/>
+    <w:lsdException w:name="Table Web 2" w:semiHidden="1" w:unhideWhenUsed="1"/>
     <w:lsdException w:name="Table Web 3" w:semiHidden="1" w:unhideWhenUsed="1"/>
     <w:lsdException w:name="Balloon Text" w:semiHidden="1" w:unhideWhenUsed="1"/>
     <w:lsdException w:name="Table Grid" w:uiPriority="39"/>
+    <w:lsdException w:name="Table Theme" w:semiHidden="1" w:unhideWhenUsed="1"/>
     <w:lsdException w:name="Placeholder Text" w:semiHidden="1"/>
     <w:lsdException w:name="No Spacing" w:uiPriority="1" w:qFormat="1"/>
     <w:lsdException w:name="Light Shading" w:uiPriority="60"/>
@@ -8976,6 +10357,13 @@
     <w:pitch w:val="variable"/>
     <w:sig w:usb0="E0002EFF" w:usb1="C000785B" w:usb2="00000009" w:usb3="00000000" w:csb0="000001FF" w:csb1="00000000"/>
   </w:font>
+  <w:font w:name="Wingdings">
+    <w:panose1 w:val="05000000000000000000"/>
+    <w:charset w:val="02"/>
+    <w:family w:val="auto"/>
+    <w:pitch w:val="variable"/>
+    <w:sig w:usb0="00000000" w:usb1="10000000" w:usb2="00000000" w:usb3="00000000" w:csb0="80000000" w:csb1="00000000"/>
+  </w:font>
   <w:font w:name="Calibri">
     <w:panose1 w:val="020F0502020204030204"/>
     <w:charset w:val="00"/>
@@ -8989,13 +10377,6 @@
     <w:family w:val="modern"/>
     <w:pitch w:val="fixed"/>
     <w:sig w:usb0="E0002EFF" w:usb1="C0007843" w:usb2="00000009" w:usb3="00000000" w:csb0="000001FF" w:csb1="00000000"/>
-  </w:font>
-  <w:font w:name="Wingdings">
-    <w:panose1 w:val="05000000000000000000"/>
-    <w:charset w:val="02"/>
-    <w:family w:val="auto"/>
-    <w:pitch w:val="variable"/>
-    <w:sig w:usb0="00000000" w:usb1="10000000" w:usb2="00000000" w:usb3="00000000" w:csb0="80000000" w:csb1="00000000"/>
   </w:font>
   <w:font w:name="Symbol">
     <w:panose1 w:val="05050102010706020507"/>
@@ -9025,6 +10406,13 @@
     <w:pitch w:val="variable"/>
     <w:sig w:usb0="E0002EFF" w:usb1="C000785B" w:usb2="00000009" w:usb3="00000000" w:csb0="000001FF" w:csb1="00000000"/>
   </w:font>
+  <w:font w:name="Segoe UI Emoji">
+    <w:panose1 w:val="020B0502040204020203"/>
+    <w:charset w:val="00"/>
+    <w:family w:val="swiss"/>
+    <w:pitch w:val="variable"/>
+    <w:sig w:usb0="00000003" w:usb1="02000000" w:usb2="00000000" w:usb3="00000000" w:csb0="00000001" w:csb1="00000000"/>
+  </w:font>
 </w:fonts>
 </file>
 
@@ -9048,7 +10436,9 @@
     <w:rsid w:val="00041AD9"/>
     <w:rsid w:val="0005541A"/>
     <w:rsid w:val="00062C76"/>
+    <w:rsid w:val="00507AC1"/>
     <w:rsid w:val="00510630"/>
+    <w:rsid w:val="00630BFE"/>
     <w:rsid w:val="00694E3D"/>
     <w:rsid w:val="008D3594"/>
     <w:rsid w:val="00921417"/>
@@ -9056,7 +10446,6 @@
     <w:rsid w:val="00A476D2"/>
     <w:rsid w:val="00BF7836"/>
     <w:rsid w:val="00C70918"/>
-    <w:rsid w:val="00E317AE"/>
     <w:rsid w:val="00E86D88"/>
     <w:rsid w:val="00E978A2"/>
     <w:rsid w:val="00EA0B55"/>
@@ -9205,6 +10594,7 @@
     <w:lsdException w:name="HTML Sample" w:semiHidden="1" w:unhideWhenUsed="1"/>
     <w:lsdException w:name="HTML Typewriter" w:semiHidden="1" w:unhideWhenUsed="1"/>
     <w:lsdException w:name="HTML Variable" w:semiHidden="1" w:unhideWhenUsed="1"/>
+    <w:lsdException w:name="Normal Table" w:semiHidden="1" w:unhideWhenUsed="1"/>
     <w:lsdException w:name="annotation subject" w:semiHidden="1" w:unhideWhenUsed="1"/>
     <w:lsdException w:name="No List" w:semiHidden="1" w:unhideWhenUsed="1"/>
     <w:lsdException w:name="Outline List 1" w:semiHidden="1" w:unhideWhenUsed="1"/>
@@ -9250,9 +10640,11 @@
     <w:lsdException w:name="Table Subtle 1" w:semiHidden="1" w:unhideWhenUsed="1"/>
     <w:lsdException w:name="Table Subtle 2" w:semiHidden="1" w:unhideWhenUsed="1"/>
     <w:lsdException w:name="Table Web 1" w:semiHidden="1" w:unhideWhenUsed="1"/>
+    <w:lsdException w:name="Table Web 2" w:semiHidden="1" w:unhideWhenUsed="1"/>
     <w:lsdException w:name="Table Web 3" w:semiHidden="1" w:unhideWhenUsed="1"/>
     <w:lsdException w:name="Balloon Text" w:semiHidden="1" w:unhideWhenUsed="1"/>
     <w:lsdException w:name="Table Grid" w:uiPriority="39"/>
+    <w:lsdException w:name="Table Theme" w:semiHidden="1" w:unhideWhenUsed="1"/>
     <w:lsdException w:name="Placeholder Text" w:semiHidden="1"/>
     <w:lsdException w:name="No Spacing" w:uiPriority="1" w:qFormat="1"/>
     <w:lsdException w:name="Light Shading" w:uiPriority="60"/>
@@ -9828,7 +11220,7 @@
 </file>
 
 <file path=customXml/itemProps1.xml><?xml version="1.0" encoding="utf-8"?>
-<ds:datastoreItem xmlns:ds="http://schemas.openxmlformats.org/officeDocument/2006/customXml" ds:itemID="{24F2AA61-1CD9-4C8B-8D86-271AEF5EFFA5}">
+<ds:datastoreItem xmlns:ds="http://schemas.openxmlformats.org/officeDocument/2006/customXml" ds:itemID="{84FD7CC7-497C-4860-80E3-226BB14C9C84}">
   <ds:schemaRefs>
     <ds:schemaRef ds:uri="http://schemas.openxmlformats.org/officeDocument/2006/bibliography"/>
   </ds:schemaRefs>

</xml_diff>

<commit_message>
Updated surface detection and vegetation system to better match the environment
</commit_message>
<xml_diff>
--- a/Paperwork/Paper.docx
+++ b/Paperwork/Paper.docx
@@ -281,7 +281,6 @@
               <w:noProof/>
               <w:sz w:val="22"/>
               <w:szCs w:val="22"/>
-              <w:lang/>
             </w:rPr>
           </w:pPr>
           <w:r>
@@ -371,7 +370,6 @@
               <w:noProof/>
               <w:sz w:val="22"/>
               <w:szCs w:val="22"/>
-              <w:lang/>
             </w:rPr>
           </w:pPr>
           <w:hyperlink w:anchor="_Toc21353890" w:history="1">
@@ -443,7 +441,6 @@
               <w:noProof/>
               <w:sz w:val="22"/>
               <w:szCs w:val="22"/>
-              <w:lang/>
             </w:rPr>
           </w:pPr>
           <w:hyperlink w:anchor="_Toc21353891" w:history="1">
@@ -516,7 +513,6 @@
               <w:noProof/>
               <w:sz w:val="22"/>
               <w:szCs w:val="22"/>
-              <w:lang/>
             </w:rPr>
           </w:pPr>
           <w:hyperlink w:anchor="_Toc21353892" w:history="1">
@@ -533,7 +529,6 @@
                 <w:noProof/>
                 <w:sz w:val="22"/>
                 <w:szCs w:val="22"/>
-                <w:lang/>
               </w:rPr>
               <w:tab/>
             </w:r>
@@ -606,7 +601,6 @@
               <w:noProof/>
               <w:sz w:val="22"/>
               <w:szCs w:val="22"/>
-              <w:lang/>
             </w:rPr>
           </w:pPr>
           <w:hyperlink w:anchor="_Toc21353893" w:history="1">
@@ -623,7 +617,6 @@
                 <w:noProof/>
                 <w:sz w:val="22"/>
                 <w:szCs w:val="22"/>
-                <w:lang/>
               </w:rPr>
               <w:tab/>
             </w:r>
@@ -696,7 +689,6 @@
               <w:noProof/>
               <w:sz w:val="22"/>
               <w:szCs w:val="22"/>
-              <w:lang/>
             </w:rPr>
           </w:pPr>
           <w:hyperlink w:anchor="_Toc21353894" w:history="1">
@@ -713,7 +705,6 @@
                 <w:noProof/>
                 <w:sz w:val="22"/>
                 <w:szCs w:val="22"/>
-                <w:lang/>
               </w:rPr>
               <w:tab/>
             </w:r>
@@ -786,7 +777,6 @@
               <w:noProof/>
               <w:sz w:val="22"/>
               <w:szCs w:val="22"/>
-              <w:lang/>
             </w:rPr>
           </w:pPr>
           <w:hyperlink w:anchor="_Toc21353895" w:history="1">
@@ -803,7 +793,6 @@
                 <w:noProof/>
                 <w:sz w:val="22"/>
                 <w:szCs w:val="22"/>
-                <w:lang/>
               </w:rPr>
               <w:tab/>
             </w:r>
@@ -876,7 +865,6 @@
               <w:noProof/>
               <w:sz w:val="22"/>
               <w:szCs w:val="22"/>
-              <w:lang/>
             </w:rPr>
           </w:pPr>
           <w:hyperlink w:anchor="_Toc21353896" w:history="1">
@@ -893,7 +881,6 @@
                 <w:noProof/>
                 <w:sz w:val="22"/>
                 <w:szCs w:val="22"/>
-                <w:lang/>
               </w:rPr>
               <w:tab/>
             </w:r>
@@ -966,7 +953,6 @@
               <w:noProof/>
               <w:sz w:val="22"/>
               <w:szCs w:val="22"/>
-              <w:lang/>
             </w:rPr>
           </w:pPr>
           <w:hyperlink w:anchor="_Toc21353897" w:history="1">
@@ -983,7 +969,6 @@
                 <w:noProof/>
                 <w:sz w:val="22"/>
                 <w:szCs w:val="22"/>
-                <w:lang/>
               </w:rPr>
               <w:tab/>
             </w:r>
@@ -1056,7 +1041,6 @@
               <w:noProof/>
               <w:sz w:val="22"/>
               <w:szCs w:val="22"/>
-              <w:lang/>
             </w:rPr>
           </w:pPr>
           <w:hyperlink w:anchor="_Toc21353898" w:history="1">
@@ -1073,7 +1057,6 @@
                 <w:noProof/>
                 <w:sz w:val="22"/>
                 <w:szCs w:val="22"/>
-                <w:lang/>
               </w:rPr>
               <w:tab/>
             </w:r>
@@ -1146,7 +1129,6 @@
               <w:noProof/>
               <w:sz w:val="22"/>
               <w:szCs w:val="22"/>
-              <w:lang/>
             </w:rPr>
           </w:pPr>
           <w:hyperlink w:anchor="_Toc21353899" w:history="1">
@@ -1163,7 +1145,6 @@
                 <w:noProof/>
                 <w:sz w:val="22"/>
                 <w:szCs w:val="22"/>
-                <w:lang/>
               </w:rPr>
               <w:tab/>
             </w:r>
@@ -1236,7 +1217,6 @@
               <w:noProof/>
               <w:sz w:val="22"/>
               <w:szCs w:val="22"/>
-              <w:lang/>
             </w:rPr>
           </w:pPr>
           <w:hyperlink w:anchor="_Toc21353900" w:history="1">
@@ -1253,7 +1233,6 @@
                 <w:noProof/>
                 <w:sz w:val="22"/>
                 <w:szCs w:val="22"/>
-                <w:lang/>
               </w:rPr>
               <w:tab/>
             </w:r>
@@ -1325,7 +1304,6 @@
               <w:noProof/>
               <w:sz w:val="22"/>
               <w:szCs w:val="22"/>
-              <w:lang/>
             </w:rPr>
           </w:pPr>
           <w:hyperlink w:anchor="_Toc21353901" w:history="1">
@@ -1398,7 +1376,6 @@
               <w:noProof/>
               <w:sz w:val="22"/>
               <w:szCs w:val="22"/>
-              <w:lang/>
             </w:rPr>
           </w:pPr>
           <w:hyperlink w:anchor="_Toc21353902" w:history="1">
@@ -1415,7 +1392,6 @@
                 <w:noProof/>
                 <w:sz w:val="22"/>
                 <w:szCs w:val="22"/>
-                <w:lang/>
               </w:rPr>
               <w:tab/>
             </w:r>
@@ -1488,7 +1464,6 @@
               <w:noProof/>
               <w:sz w:val="22"/>
               <w:szCs w:val="22"/>
-              <w:lang/>
             </w:rPr>
           </w:pPr>
           <w:hyperlink w:anchor="_Toc21353903" w:history="1">
@@ -1505,7 +1480,6 @@
                 <w:noProof/>
                 <w:sz w:val="22"/>
                 <w:szCs w:val="22"/>
-                <w:lang/>
               </w:rPr>
               <w:tab/>
             </w:r>
@@ -1577,7 +1551,6 @@
               <w:noProof/>
               <w:sz w:val="22"/>
               <w:szCs w:val="22"/>
-              <w:lang/>
             </w:rPr>
           </w:pPr>
           <w:hyperlink w:anchor="_Toc21353904" w:history="1">
@@ -1649,7 +1622,6 @@
               <w:noProof/>
               <w:sz w:val="22"/>
               <w:szCs w:val="22"/>
-              <w:lang/>
             </w:rPr>
           </w:pPr>
           <w:hyperlink w:anchor="_Toc21353905" w:history="1">
@@ -1721,7 +1693,6 @@
               <w:noProof/>
               <w:sz w:val="22"/>
               <w:szCs w:val="22"/>
-              <w:lang/>
             </w:rPr>
           </w:pPr>
           <w:hyperlink w:anchor="_Toc21353906" w:history="1">
@@ -2898,23 +2869,7 @@
                 <w:szCs w:val="16"/>
               </w:rPr>
               <w:br/>
-              <w:t xml:space="preserve">- Bigger plants might </w:t>
-            </w:r>
-            <w:proofErr w:type="spellStart"/>
-            <w:r>
-              <w:rPr>
-                <w:sz w:val="16"/>
-                <w:szCs w:val="16"/>
-              </w:rPr>
-              <w:t>inadvertenly</w:t>
-            </w:r>
-            <w:proofErr w:type="spellEnd"/>
-            <w:r>
-              <w:rPr>
-                <w:sz w:val="16"/>
-                <w:szCs w:val="16"/>
-              </w:rPr>
-              <w:t xml:space="preserve"> eliminate nearby other plants by taking away their sunlight</w:t>
+              <w:t>- Bigger plants might inadvertenly eliminate nearby other plants by taking away their sunlight</w:t>
             </w:r>
             <w:r>
               <w:rPr>
@@ -3546,29 +3501,7 @@
             <w:vertAlign w:val="superscript"/>
             <w:lang w:val="en-GB"/>
           </w:rPr>
-          <w:t>[</w:t>
-        </w:r>
-        <w:r>
-          <w:rPr>
-            <w:rStyle w:val="Hyperlink"/>
-            <w:rFonts w:asciiTheme="minorHAnsi" w:hAnsiTheme="minorHAnsi" w:cstheme="minorHAnsi"/>
-            <w:sz w:val="20"/>
-            <w:szCs w:val="20"/>
-            <w:vertAlign w:val="superscript"/>
-            <w:lang w:val="en-GB"/>
-          </w:rPr>
-          <w:t>1</w:t>
-        </w:r>
-        <w:r>
-          <w:rPr>
-            <w:rStyle w:val="Hyperlink"/>
-            <w:rFonts w:asciiTheme="minorHAnsi" w:hAnsiTheme="minorHAnsi" w:cstheme="minorHAnsi"/>
-            <w:sz w:val="20"/>
-            <w:szCs w:val="20"/>
-            <w:vertAlign w:val="superscript"/>
-            <w:lang w:val="en-GB"/>
-          </w:rPr>
-          <w:t>]</w:t>
+          <w:t>[1]</w:t>
         </w:r>
       </w:hyperlink>
       <w:r>
@@ -3676,18 +3609,7 @@
             <w:vertAlign w:val="superscript"/>
             <w:lang w:val="en-GB"/>
           </w:rPr>
-          <w:t>[2</w:t>
-        </w:r>
-        <w:r>
-          <w:rPr>
-            <w:rStyle w:val="Hyperlink"/>
-            <w:rFonts w:asciiTheme="minorHAnsi" w:hAnsiTheme="minorHAnsi" w:cstheme="minorHAnsi"/>
-            <w:sz w:val="20"/>
-            <w:szCs w:val="20"/>
-            <w:vertAlign w:val="superscript"/>
-            <w:lang w:val="en-GB"/>
-          </w:rPr>
-          <w:t>]</w:t>
+          <w:t>[2]</w:t>
         </w:r>
       </w:hyperlink>
       <w:r>
@@ -5093,6 +5015,108 @@
     </w:p>
     <w:p>
       <w:pPr>
+        <w:pStyle w:val="Heading1"/>
+        <w:rPr>
+          <w:lang w:val="en-GB"/>
+        </w:rPr>
+      </w:pPr>
+      <w:bookmarkStart w:id="12" w:name="_Toc21353901"/>
+      <w:r>
+        <w:rPr>
+          <w:lang w:val="en-GB"/>
+        </w:rPr>
+        <w:t>C</w:t>
+      </w:r>
+      <w:r>
+        <w:rPr>
+          <w:lang w:val="en-GB"/>
+        </w:rPr>
+        <w:t>ase study</w:t>
+      </w:r>
+      <w:bookmarkEnd w:id="12"/>
+    </w:p>
+    <w:p>
+      <w:pPr>
+        <w:rPr>
+          <w:lang w:val="en-GB"/>
+        </w:rPr>
+      </w:pPr>
+      <w:r>
+        <w:rPr>
+          <w:lang w:val="en-GB"/>
+        </w:rPr>
+        <w:tab/>
+      </w:r>
+    </w:p>
+    <w:p>
+      <w:pPr>
+        <w:pStyle w:val="Heading2"/>
+        <w:numPr>
+          <w:ilvl w:val="0"/>
+          <w:numId w:val="13"/>
+        </w:numPr>
+        <w:rPr>
+          <w:lang w:val="en-GB"/>
+        </w:rPr>
+      </w:pPr>
+      <w:bookmarkStart w:id="13" w:name="_Toc21353902"/>
+      <w:r>
+        <w:rPr>
+          <w:lang w:val="en-GB"/>
+        </w:rPr>
+        <w:t>I</w:t>
+      </w:r>
+      <w:r>
+        <w:rPr>
+          <w:lang w:val="en-GB"/>
+        </w:rPr>
+        <w:t>ntroduction</w:t>
+      </w:r>
+      <w:bookmarkEnd w:id="13"/>
+    </w:p>
+    <w:p>
+      <w:pPr>
+        <w:rPr>
+          <w:lang w:val="en-GB"/>
+        </w:rPr>
+      </w:pPr>
+    </w:p>
+    <w:p>
+      <w:pPr>
+        <w:pStyle w:val="Heading2"/>
+        <w:numPr>
+          <w:ilvl w:val="0"/>
+          <w:numId w:val="13"/>
+        </w:numPr>
+        <w:rPr>
+          <w:lang w:val="en-GB"/>
+        </w:rPr>
+      </w:pPr>
+      <w:bookmarkStart w:id="14" w:name="_Toc21353903"/>
+      <w:r>
+        <w:rPr>
+          <w:lang w:val="en-GB"/>
+        </w:rPr>
+        <w:t>Engine choice</w:t>
+      </w:r>
+      <w:bookmarkEnd w:id="14"/>
+    </w:p>
+    <w:p>
+      <w:pPr>
+        <w:jc w:val="both"/>
+        <w:rPr>
+          <w:lang w:val="en-GB"/>
+        </w:rPr>
+      </w:pPr>
+      <w:r>
+        <w:rPr>
+          <w:lang w:val="en-GB"/>
+        </w:rPr>
+        <w:t>Since the focus lies on making a system that is useable in a game, it is only natural to pick an engine that is both widely used and accessible. This already narrowed down the choice to Unreal or Unity. Unreal has the advantage of beautifying the scene and vegetation more easily, while the strength of Unity lies in its ease of use and shorter development times – also for developers who want to expand on the system. Because of the intended style of vegetation being sci-fi, the generally less realistic style of Unity is no longer a major negative, thus triumphing over Unreal’s realism.</w:t>
+      </w:r>
+    </w:p>
+    <w:p>
+      <w:pPr>
         <w:pStyle w:val="Heading2"/>
         <w:numPr>
           <w:ilvl w:val="0"/>
@@ -5102,14 +5126,14 @@
           <w:lang w:val="en-GB"/>
         </w:rPr>
       </w:pPr>
-      <w:bookmarkStart w:id="12" w:name="_Toc21353900"/>
+      <w:bookmarkStart w:id="15" w:name="_Toc21353900"/>
       <w:r>
         <w:rPr>
           <w:lang w:val="en-GB"/>
         </w:rPr>
         <w:t>Surface detection</w:t>
       </w:r>
-      <w:bookmarkEnd w:id="12"/>
+      <w:bookmarkEnd w:id="15"/>
     </w:p>
     <w:p>
       <w:pPr>
@@ -5131,115 +5155,7 @@
           <w:szCs w:val="20"/>
           <w:lang w:val="en-GB"/>
         </w:rPr>
-        <w:t xml:space="preserve">The goal </w:t>
-      </w:r>
-      <w:r>
-        <w:rPr>
-          <w:rFonts w:asciiTheme="minorHAnsi" w:hAnsiTheme="minorHAnsi" w:cstheme="minorHAnsi"/>
-          <w:sz w:val="20"/>
-          <w:szCs w:val="20"/>
-          <w:lang w:val="en-GB"/>
-        </w:rPr>
-        <w:t>is</w:t>
-      </w:r>
-      <w:r>
-        <w:rPr>
-          <w:rFonts w:asciiTheme="minorHAnsi" w:hAnsiTheme="minorHAnsi" w:cstheme="minorHAnsi"/>
-          <w:sz w:val="20"/>
-          <w:szCs w:val="20"/>
-          <w:lang w:val="en-GB"/>
-        </w:rPr>
-        <w:t xml:space="preserve"> to detect which surfaces are inside a defined volume and store them for later use in plant placement.</w:t>
-      </w:r>
-      <w:r>
-        <w:rPr>
-          <w:rFonts w:asciiTheme="minorHAnsi" w:hAnsiTheme="minorHAnsi" w:cstheme="minorHAnsi"/>
-          <w:sz w:val="20"/>
-          <w:szCs w:val="20"/>
-          <w:lang w:val="en-GB"/>
-        </w:rPr>
-        <w:t xml:space="preserve"> </w:t>
-      </w:r>
-      <w:r>
-        <w:rPr>
-          <w:rFonts w:asciiTheme="minorHAnsi" w:hAnsiTheme="minorHAnsi" w:cstheme="minorHAnsi"/>
-          <w:sz w:val="20"/>
-          <w:szCs w:val="20"/>
-          <w:lang w:val="en-GB"/>
-        </w:rPr>
-        <w:t>Dete</w:t>
-      </w:r>
-      <w:r>
-        <w:rPr>
-          <w:rFonts w:asciiTheme="minorHAnsi" w:hAnsiTheme="minorHAnsi" w:cstheme="minorHAnsi"/>
-          <w:sz w:val="20"/>
-          <w:szCs w:val="20"/>
-          <w:lang w:val="en-GB"/>
-        </w:rPr>
-        <w:t>rmining</w:t>
-      </w:r>
-      <w:r>
-        <w:rPr>
-          <w:rFonts w:asciiTheme="minorHAnsi" w:hAnsiTheme="minorHAnsi" w:cstheme="minorHAnsi"/>
-          <w:sz w:val="20"/>
-          <w:szCs w:val="20"/>
-          <w:lang w:val="en-GB"/>
-        </w:rPr>
-        <w:t xml:space="preserve"> which objects are inside a volume is trivial when working in a </w:t>
-      </w:r>
-      <w:r>
-        <w:rPr>
-          <w:rFonts w:asciiTheme="minorHAnsi" w:hAnsiTheme="minorHAnsi" w:cstheme="minorHAnsi"/>
-          <w:sz w:val="20"/>
-          <w:szCs w:val="20"/>
-          <w:lang w:val="en-GB"/>
-        </w:rPr>
-        <w:t>game engine</w:t>
-      </w:r>
-      <w:r>
-        <w:rPr>
-          <w:rFonts w:asciiTheme="minorHAnsi" w:hAnsiTheme="minorHAnsi" w:cstheme="minorHAnsi"/>
-          <w:sz w:val="20"/>
-          <w:szCs w:val="20"/>
-          <w:lang w:val="en-GB"/>
-        </w:rPr>
-        <w:t xml:space="preserve">, so the only </w:t>
-      </w:r>
-      <w:r>
-        <w:rPr>
-          <w:rFonts w:asciiTheme="minorHAnsi" w:hAnsiTheme="minorHAnsi" w:cstheme="minorHAnsi"/>
-          <w:sz w:val="20"/>
-          <w:szCs w:val="20"/>
-          <w:lang w:val="en-GB"/>
-        </w:rPr>
-        <w:t>unknown is</w:t>
-      </w:r>
-      <w:r>
-        <w:rPr>
-          <w:rFonts w:asciiTheme="minorHAnsi" w:hAnsiTheme="minorHAnsi" w:cstheme="minorHAnsi"/>
-          <w:sz w:val="20"/>
-          <w:szCs w:val="20"/>
-          <w:lang w:val="en-GB"/>
-        </w:rPr>
-        <w:t xml:space="preserve"> </w:t>
-      </w:r>
-      <w:r>
-        <w:rPr>
-          <w:rFonts w:asciiTheme="minorHAnsi" w:hAnsiTheme="minorHAnsi" w:cstheme="minorHAnsi"/>
-          <w:sz w:val="20"/>
-          <w:szCs w:val="20"/>
-          <w:lang w:val="en-GB"/>
-        </w:rPr>
-        <w:t xml:space="preserve">how to </w:t>
-      </w:r>
-      <w:r>
-        <w:rPr>
-          <w:rFonts w:asciiTheme="minorHAnsi" w:hAnsiTheme="minorHAnsi" w:cstheme="minorHAnsi"/>
-          <w:sz w:val="20"/>
-          <w:szCs w:val="20"/>
-          <w:lang w:val="en-GB"/>
-        </w:rPr>
-        <w:t xml:space="preserve">extract surface data from it. </w:t>
+        <w:t xml:space="preserve">The goal is to detect which surfaces are inside a defined volume and store them for later use in plant placement. Determining which objects are inside a volume is trivial when working in a game engine, so the only unknown is how to extract surface data from it. </w:t>
       </w:r>
     </w:p>
     <w:p>
@@ -5262,160 +5178,7 @@
           <w:szCs w:val="20"/>
           <w:lang w:val="en-GB"/>
         </w:rPr>
-        <w:t>One option is to check every individual triangle on the mesh and interpret each of those as a surface, then determining their orientation</w:t>
-      </w:r>
-      <w:r>
-        <w:rPr>
-          <w:rFonts w:asciiTheme="minorHAnsi" w:hAnsiTheme="minorHAnsi" w:cstheme="minorHAnsi"/>
-          <w:sz w:val="20"/>
-          <w:szCs w:val="20"/>
-          <w:lang w:val="en-GB"/>
-        </w:rPr>
-        <w:t>.</w:t>
-      </w:r>
-      <w:r>
-        <w:rPr>
-          <w:rFonts w:asciiTheme="minorHAnsi" w:hAnsiTheme="minorHAnsi" w:cstheme="minorHAnsi"/>
-          <w:sz w:val="20"/>
-          <w:szCs w:val="20"/>
-          <w:lang w:val="en-GB"/>
-        </w:rPr>
-        <w:t xml:space="preserve"> </w:t>
-      </w:r>
-      <w:r>
-        <w:rPr>
-          <w:rFonts w:asciiTheme="minorHAnsi" w:hAnsiTheme="minorHAnsi" w:cstheme="minorHAnsi"/>
-          <w:sz w:val="20"/>
-          <w:szCs w:val="20"/>
-          <w:lang w:val="en-GB"/>
-        </w:rPr>
-        <w:t xml:space="preserve">This method introduces </w:t>
-      </w:r>
-      <w:r>
-        <w:rPr>
-          <w:rFonts w:asciiTheme="minorHAnsi" w:hAnsiTheme="minorHAnsi" w:cstheme="minorHAnsi"/>
-          <w:sz w:val="20"/>
-          <w:szCs w:val="20"/>
-          <w:lang w:val="en-GB"/>
-        </w:rPr>
-        <w:t>one major problem</w:t>
-      </w:r>
-      <w:r>
-        <w:rPr>
-          <w:rFonts w:asciiTheme="minorHAnsi" w:hAnsiTheme="minorHAnsi" w:cstheme="minorHAnsi"/>
-          <w:sz w:val="20"/>
-          <w:szCs w:val="20"/>
-          <w:lang w:val="en-GB"/>
-        </w:rPr>
-        <w:t xml:space="preserve">; if working on </w:t>
-      </w:r>
-      <w:r>
-        <w:rPr>
-          <w:rFonts w:asciiTheme="minorHAnsi" w:hAnsiTheme="minorHAnsi" w:cstheme="minorHAnsi"/>
-          <w:sz w:val="20"/>
-          <w:szCs w:val="20"/>
-          <w:lang w:val="en-GB"/>
-        </w:rPr>
-        <w:t>meshes with significant triangle counts</w:t>
-      </w:r>
-      <w:r>
-        <w:rPr>
-          <w:rFonts w:asciiTheme="minorHAnsi" w:hAnsiTheme="minorHAnsi" w:cstheme="minorHAnsi"/>
-          <w:sz w:val="20"/>
-          <w:szCs w:val="20"/>
-          <w:lang w:val="en-GB"/>
-        </w:rPr>
-        <w:t xml:space="preserve">, </w:t>
-      </w:r>
-      <w:r>
-        <w:rPr>
-          <w:rFonts w:asciiTheme="minorHAnsi" w:hAnsiTheme="minorHAnsi" w:cstheme="minorHAnsi"/>
-          <w:sz w:val="20"/>
-          <w:szCs w:val="20"/>
-          <w:lang w:val="en-GB"/>
-        </w:rPr>
-        <w:t xml:space="preserve">determining which surface is </w:t>
-      </w:r>
-      <w:r>
-        <w:rPr>
-          <w:rFonts w:asciiTheme="minorHAnsi" w:hAnsiTheme="minorHAnsi" w:cstheme="minorHAnsi"/>
-          <w:sz w:val="20"/>
-          <w:szCs w:val="20"/>
-          <w:lang w:val="en-GB"/>
-        </w:rPr>
-        <w:t>appropriate</w:t>
-      </w:r>
-      <w:r>
-        <w:rPr>
-          <w:rFonts w:asciiTheme="minorHAnsi" w:hAnsiTheme="minorHAnsi" w:cstheme="minorHAnsi"/>
-          <w:sz w:val="20"/>
-          <w:szCs w:val="20"/>
-          <w:lang w:val="en-GB"/>
-        </w:rPr>
-        <w:t xml:space="preserve"> </w:t>
-      </w:r>
-      <w:r>
-        <w:rPr>
-          <w:rFonts w:asciiTheme="minorHAnsi" w:hAnsiTheme="minorHAnsi" w:cstheme="minorHAnsi"/>
-          <w:sz w:val="20"/>
-          <w:szCs w:val="20"/>
-          <w:lang w:val="en-GB"/>
-        </w:rPr>
-        <w:t xml:space="preserve">and available </w:t>
-      </w:r>
-      <w:r>
-        <w:rPr>
-          <w:rFonts w:asciiTheme="minorHAnsi" w:hAnsiTheme="minorHAnsi" w:cstheme="minorHAnsi"/>
-          <w:sz w:val="20"/>
-          <w:szCs w:val="20"/>
-          <w:lang w:val="en-GB"/>
-        </w:rPr>
-        <w:t>gets highly complex</w:t>
-      </w:r>
-      <w:r>
-        <w:rPr>
-          <w:rFonts w:asciiTheme="minorHAnsi" w:hAnsiTheme="minorHAnsi" w:cstheme="minorHAnsi"/>
-          <w:sz w:val="20"/>
-          <w:szCs w:val="20"/>
-          <w:lang w:val="en-GB"/>
-        </w:rPr>
-        <w:t xml:space="preserve"> and</w:t>
-      </w:r>
-      <w:r>
-        <w:rPr>
-          <w:rFonts w:asciiTheme="minorHAnsi" w:hAnsiTheme="minorHAnsi" w:cstheme="minorHAnsi"/>
-          <w:sz w:val="20"/>
-          <w:szCs w:val="20"/>
-          <w:lang w:val="en-GB"/>
-        </w:rPr>
-        <w:t xml:space="preserve"> can take a long time</w:t>
-      </w:r>
-      <w:r>
-        <w:rPr>
-          <w:rFonts w:asciiTheme="minorHAnsi" w:hAnsiTheme="minorHAnsi" w:cstheme="minorHAnsi"/>
-          <w:sz w:val="20"/>
-          <w:szCs w:val="20"/>
-          <w:lang w:val="en-GB"/>
-        </w:rPr>
-        <w:t xml:space="preserve">, especially when </w:t>
-      </w:r>
-      <w:r>
-        <w:rPr>
-          <w:rFonts w:asciiTheme="minorHAnsi" w:hAnsiTheme="minorHAnsi" w:cstheme="minorHAnsi"/>
-          <w:sz w:val="20"/>
-          <w:szCs w:val="20"/>
-          <w:lang w:val="en-GB"/>
-        </w:rPr>
-        <w:t>the variable of other plants taking up space is accounted for.</w:t>
-      </w:r>
-      <w:r>
-        <w:rPr>
-          <w:rFonts w:asciiTheme="minorHAnsi" w:hAnsiTheme="minorHAnsi" w:cstheme="minorHAnsi"/>
-          <w:sz w:val="20"/>
-          <w:szCs w:val="20"/>
-          <w:lang w:val="en-GB"/>
-        </w:rPr>
-        <w:t xml:space="preserve"> </w:t>
+        <w:t xml:space="preserve">One option is to check every individual triangle on the mesh and interpret each of those as a surface, then determining their orientation. This method introduces one major problem; if working on meshes with significant triangle counts, determining which surface is appropriate and available gets highly complex and can take a long time, especially when the variable of other plants taking up space is accounted for. </w:t>
       </w:r>
     </w:p>
     <w:p>
@@ -5438,151 +5201,8 @@
           <w:szCs w:val="20"/>
           <w:lang w:val="en-GB"/>
         </w:rPr>
-        <w:t xml:space="preserve">A second option would </w:t>
-      </w:r>
-      <w:r>
-        <w:rPr>
-          <w:rFonts w:asciiTheme="minorHAnsi" w:hAnsiTheme="minorHAnsi" w:cstheme="minorHAnsi"/>
-          <w:sz w:val="20"/>
-          <w:szCs w:val="20"/>
-          <w:lang w:val="en-GB"/>
-        </w:rPr>
-        <w:t xml:space="preserve">be to determine </w:t>
-      </w:r>
-      <w:r>
-        <w:rPr>
-          <w:rFonts w:asciiTheme="minorHAnsi" w:hAnsiTheme="minorHAnsi" w:cstheme="minorHAnsi"/>
-          <w:sz w:val="20"/>
-          <w:szCs w:val="20"/>
-          <w:lang w:val="en-GB"/>
-        </w:rPr>
-        <w:t xml:space="preserve">a surface only </w:t>
-      </w:r>
-      <w:r>
-        <w:rPr>
-          <w:rFonts w:asciiTheme="minorHAnsi" w:hAnsiTheme="minorHAnsi" w:cstheme="minorHAnsi"/>
-          <w:sz w:val="20"/>
-          <w:szCs w:val="20"/>
-          <w:lang w:val="en-GB"/>
-        </w:rPr>
-        <w:t xml:space="preserve">at the exact time </w:t>
-      </w:r>
-      <w:r>
-        <w:rPr>
-          <w:rFonts w:asciiTheme="minorHAnsi" w:hAnsiTheme="minorHAnsi" w:cstheme="minorHAnsi"/>
-          <w:sz w:val="20"/>
-          <w:szCs w:val="20"/>
-          <w:lang w:val="en-GB"/>
-        </w:rPr>
-        <w:t xml:space="preserve">something needs to </w:t>
-      </w:r>
-      <w:r>
-        <w:rPr>
-          <w:rFonts w:asciiTheme="minorHAnsi" w:hAnsiTheme="minorHAnsi" w:cstheme="minorHAnsi"/>
-          <w:sz w:val="20"/>
-          <w:szCs w:val="20"/>
-          <w:lang w:val="en-GB"/>
-        </w:rPr>
-        <w:t xml:space="preserve">spawn, e.g.: raycasting from an approximated location and spawning on the hit </w:t>
-      </w:r>
-      <w:r>
-        <w:rPr>
-          <w:rFonts w:asciiTheme="minorHAnsi" w:hAnsiTheme="minorHAnsi" w:cstheme="minorHAnsi"/>
-          <w:sz w:val="20"/>
-          <w:szCs w:val="20"/>
-          <w:lang w:val="en-GB"/>
-        </w:rPr>
-        <w:t>position.</w:t>
-      </w:r>
-      <w:r>
-        <w:rPr>
-          <w:rFonts w:asciiTheme="minorHAnsi" w:hAnsiTheme="minorHAnsi" w:cstheme="minorHAnsi"/>
-          <w:sz w:val="20"/>
-          <w:szCs w:val="20"/>
-          <w:lang w:val="en-GB"/>
-        </w:rPr>
-        <w:t xml:space="preserve"> </w:t>
-      </w:r>
-      <w:r>
-        <w:rPr>
-          <w:rFonts w:asciiTheme="minorHAnsi" w:hAnsiTheme="minorHAnsi" w:cstheme="minorHAnsi"/>
-          <w:sz w:val="20"/>
-          <w:szCs w:val="20"/>
-          <w:lang w:val="en-GB"/>
-        </w:rPr>
-        <w:t>T</w:t>
-      </w:r>
-      <w:r>
-        <w:rPr>
-          <w:rFonts w:asciiTheme="minorHAnsi" w:hAnsiTheme="minorHAnsi" w:cstheme="minorHAnsi"/>
-          <w:sz w:val="20"/>
-          <w:szCs w:val="20"/>
-          <w:lang w:val="en-GB"/>
-        </w:rPr>
-        <w:t>his method is promising, since it allow</w:t>
-      </w:r>
-      <w:r>
-        <w:rPr>
-          <w:rFonts w:asciiTheme="minorHAnsi" w:hAnsiTheme="minorHAnsi" w:cstheme="minorHAnsi"/>
-          <w:sz w:val="20"/>
-          <w:szCs w:val="20"/>
-          <w:lang w:val="en-GB"/>
-        </w:rPr>
-        <w:t>s users to make changes to the environment without having to recalculate where everything is positioned.</w:t>
-      </w:r>
-      <w:r>
-        <w:rPr>
-          <w:rFonts w:asciiTheme="minorHAnsi" w:hAnsiTheme="minorHAnsi" w:cstheme="minorHAnsi"/>
-          <w:sz w:val="20"/>
-          <w:szCs w:val="20"/>
-          <w:lang w:val="en-GB"/>
-        </w:rPr>
-        <w:t xml:space="preserve"> </w:t>
-      </w:r>
-      <w:r>
-        <w:rPr>
-          <w:rFonts w:asciiTheme="minorHAnsi" w:hAnsiTheme="minorHAnsi" w:cstheme="minorHAnsi"/>
-          <w:sz w:val="20"/>
-          <w:szCs w:val="20"/>
-          <w:lang w:val="en-GB"/>
-        </w:rPr>
-        <w:t xml:space="preserve">One great concern is keeping track of </w:t>
-      </w:r>
-      <w:r>
-        <w:rPr>
-          <w:rFonts w:asciiTheme="minorHAnsi" w:hAnsiTheme="minorHAnsi" w:cstheme="minorHAnsi"/>
-          <w:sz w:val="20"/>
-          <w:szCs w:val="20"/>
-          <w:lang w:val="en-GB"/>
-        </w:rPr>
-        <w:t>which spots other plants are already occupying</w:t>
-      </w:r>
-      <w:r>
-        <w:rPr>
-          <w:rFonts w:asciiTheme="minorHAnsi" w:hAnsiTheme="minorHAnsi" w:cstheme="minorHAnsi"/>
-          <w:sz w:val="20"/>
-          <w:szCs w:val="20"/>
-          <w:lang w:val="en-GB"/>
-        </w:rPr>
-        <w:t xml:space="preserve">, since there is no </w:t>
-      </w:r>
-      <w:r>
-        <w:rPr>
-          <w:rFonts w:asciiTheme="minorHAnsi" w:hAnsiTheme="minorHAnsi" w:cstheme="minorHAnsi"/>
-          <w:sz w:val="20"/>
-          <w:szCs w:val="20"/>
-          <w:lang w:val="en-GB"/>
-        </w:rPr>
-        <w:t>predetermined set of locations</w:t>
-      </w:r>
-      <w:r>
-        <w:rPr>
-          <w:rFonts w:asciiTheme="minorHAnsi" w:hAnsiTheme="minorHAnsi" w:cstheme="minorHAnsi"/>
-          <w:sz w:val="20"/>
-          <w:szCs w:val="20"/>
-          <w:lang w:val="en-GB"/>
-        </w:rPr>
-        <w:t>.</w:t>
+        <w:lastRenderedPageBreak/>
+        <w:t>A second option would be to determine a surface only at the exact time something needs to spawn, e.g.: raycasting from an approximated location and spawning on the hit position. This method is promising, since it allows users to make changes to the environment without having to recalculate where everything is positioned. One great concern is keeping track of which spots other plants are already occupying, since there is no predetermined set of locations.</w:t>
       </w:r>
     </w:p>
     <w:p>
@@ -5605,295 +5225,7 @@
           <w:szCs w:val="20"/>
           <w:lang w:val="en-GB"/>
         </w:rPr>
-        <w:t xml:space="preserve">Since </w:t>
-      </w:r>
-      <w:r>
-        <w:rPr>
-          <w:rFonts w:asciiTheme="minorHAnsi" w:hAnsiTheme="minorHAnsi" w:cstheme="minorHAnsi"/>
-          <w:sz w:val="20"/>
-          <w:szCs w:val="20"/>
-          <w:lang w:val="en-GB"/>
-        </w:rPr>
-        <w:t>both have a serious flaw,</w:t>
-      </w:r>
-      <w:r>
-        <w:rPr>
-          <w:rFonts w:asciiTheme="minorHAnsi" w:hAnsiTheme="minorHAnsi" w:cstheme="minorHAnsi"/>
-          <w:sz w:val="20"/>
-          <w:szCs w:val="20"/>
-          <w:lang w:val="en-GB"/>
-        </w:rPr>
-        <w:t xml:space="preserve"> </w:t>
-      </w:r>
-      <w:r>
-        <w:rPr>
-          <w:rFonts w:asciiTheme="minorHAnsi" w:hAnsiTheme="minorHAnsi" w:cstheme="minorHAnsi"/>
-          <w:sz w:val="20"/>
-          <w:szCs w:val="20"/>
-          <w:lang w:val="en-GB"/>
-        </w:rPr>
-        <w:t xml:space="preserve">but boast great advantages, too, </w:t>
-      </w:r>
-      <w:r>
-        <w:rPr>
-          <w:rFonts w:asciiTheme="minorHAnsi" w:hAnsiTheme="minorHAnsi" w:cstheme="minorHAnsi"/>
-          <w:sz w:val="20"/>
-          <w:szCs w:val="20"/>
-          <w:lang w:val="en-GB"/>
-        </w:rPr>
-        <w:t>some middle ground had to be found</w:t>
-      </w:r>
-      <w:r>
-        <w:rPr>
-          <w:rFonts w:asciiTheme="minorHAnsi" w:hAnsiTheme="minorHAnsi" w:cstheme="minorHAnsi"/>
-          <w:sz w:val="20"/>
-          <w:szCs w:val="20"/>
-          <w:lang w:val="en-GB"/>
-        </w:rPr>
-        <w:t>.</w:t>
-      </w:r>
-      <w:r>
-        <w:rPr>
-          <w:rFonts w:asciiTheme="minorHAnsi" w:hAnsiTheme="minorHAnsi" w:cstheme="minorHAnsi"/>
-          <w:sz w:val="20"/>
-          <w:szCs w:val="20"/>
-          <w:lang w:val="en-GB"/>
-        </w:rPr>
-        <w:t xml:space="preserve"> </w:t>
-      </w:r>
-      <w:r>
-        <w:rPr>
-          <w:rFonts w:asciiTheme="minorHAnsi" w:hAnsiTheme="minorHAnsi" w:cstheme="minorHAnsi"/>
-          <w:sz w:val="20"/>
-          <w:szCs w:val="20"/>
-          <w:lang w:val="en-GB"/>
-        </w:rPr>
-        <w:t>Basing placement on a grid solves the problem of maintaining information on already inhabited locations</w:t>
-      </w:r>
-      <w:r>
-        <w:rPr>
-          <w:rFonts w:asciiTheme="minorHAnsi" w:hAnsiTheme="minorHAnsi" w:cstheme="minorHAnsi"/>
-          <w:sz w:val="20"/>
-          <w:szCs w:val="20"/>
-          <w:lang w:val="en-GB"/>
-        </w:rPr>
-        <w:t>.</w:t>
-      </w:r>
-      <w:r>
-        <w:rPr>
-          <w:rFonts w:asciiTheme="minorHAnsi" w:hAnsiTheme="minorHAnsi" w:cstheme="minorHAnsi"/>
-          <w:sz w:val="20"/>
-          <w:szCs w:val="20"/>
-          <w:lang w:val="en-GB"/>
-        </w:rPr>
-        <w:t xml:space="preserve"> If the location of plants follows </w:t>
-      </w:r>
-      <w:r>
-        <w:rPr>
-          <w:rFonts w:asciiTheme="minorHAnsi" w:hAnsiTheme="minorHAnsi" w:cstheme="minorHAnsi"/>
-          <w:sz w:val="20"/>
-          <w:szCs w:val="20"/>
-          <w:lang w:val="en-GB"/>
-        </w:rPr>
-        <w:t>this</w:t>
-      </w:r>
-      <w:r>
-        <w:rPr>
-          <w:rFonts w:asciiTheme="minorHAnsi" w:hAnsiTheme="minorHAnsi" w:cstheme="minorHAnsi"/>
-          <w:sz w:val="20"/>
-          <w:szCs w:val="20"/>
-          <w:lang w:val="en-GB"/>
-        </w:rPr>
-        <w:t xml:space="preserve"> defined grid,</w:t>
-      </w:r>
-      <w:r>
-        <w:rPr>
-          <w:rFonts w:asciiTheme="minorHAnsi" w:hAnsiTheme="minorHAnsi" w:cstheme="minorHAnsi"/>
-          <w:sz w:val="20"/>
-          <w:szCs w:val="20"/>
-          <w:lang w:val="en-GB"/>
-        </w:rPr>
-        <w:t xml:space="preserve"> the issue of no longer looking natural appears.</w:t>
-      </w:r>
-      <w:r>
-        <w:rPr>
-          <w:rFonts w:asciiTheme="minorHAnsi" w:hAnsiTheme="minorHAnsi" w:cstheme="minorHAnsi"/>
-          <w:sz w:val="20"/>
-          <w:szCs w:val="20"/>
-          <w:lang w:val="en-GB"/>
-        </w:rPr>
-        <w:t xml:space="preserve"> This could be solved by making the grid cells extremely small, </w:t>
-      </w:r>
-      <w:r>
-        <w:rPr>
-          <w:rFonts w:asciiTheme="minorHAnsi" w:hAnsiTheme="minorHAnsi" w:cstheme="minorHAnsi"/>
-          <w:sz w:val="20"/>
-          <w:szCs w:val="20"/>
-          <w:lang w:val="en-GB"/>
-        </w:rPr>
-        <w:t>yet</w:t>
-      </w:r>
-      <w:r>
-        <w:rPr>
-          <w:rFonts w:asciiTheme="minorHAnsi" w:hAnsiTheme="minorHAnsi" w:cstheme="minorHAnsi"/>
-          <w:sz w:val="20"/>
-          <w:szCs w:val="20"/>
-          <w:lang w:val="en-GB"/>
-        </w:rPr>
-        <w:t xml:space="preserve"> doing as such</w:t>
-      </w:r>
-      <w:r>
-        <w:rPr>
-          <w:rFonts w:asciiTheme="minorHAnsi" w:hAnsiTheme="minorHAnsi" w:cstheme="minorHAnsi"/>
-          <w:sz w:val="20"/>
-          <w:szCs w:val="20"/>
-          <w:lang w:val="en-GB"/>
-        </w:rPr>
-        <w:t xml:space="preserve"> defeats the purpose of it more</w:t>
-      </w:r>
-      <w:r>
-        <w:rPr>
-          <w:rFonts w:asciiTheme="minorHAnsi" w:hAnsiTheme="minorHAnsi" w:cstheme="minorHAnsi"/>
-          <w:sz w:val="20"/>
-          <w:szCs w:val="20"/>
-          <w:lang w:val="en-GB"/>
-        </w:rPr>
-        <w:t xml:space="preserve"> simply and</w:t>
-      </w:r>
-      <w:r>
-        <w:rPr>
-          <w:rFonts w:asciiTheme="minorHAnsi" w:hAnsiTheme="minorHAnsi" w:cstheme="minorHAnsi"/>
-          <w:sz w:val="20"/>
-          <w:szCs w:val="20"/>
-          <w:lang w:val="en-GB"/>
-        </w:rPr>
-        <w:t xml:space="preserve"> efficiently storing locational data</w:t>
-      </w:r>
-      <w:r>
-        <w:rPr>
-          <w:rFonts w:asciiTheme="minorHAnsi" w:hAnsiTheme="minorHAnsi" w:cstheme="minorHAnsi"/>
-          <w:sz w:val="20"/>
-          <w:szCs w:val="20"/>
-          <w:lang w:val="en-GB"/>
-        </w:rPr>
-        <w:t>.</w:t>
-      </w:r>
-      <w:r>
-        <w:rPr>
-          <w:rFonts w:asciiTheme="minorHAnsi" w:hAnsiTheme="minorHAnsi" w:cstheme="minorHAnsi"/>
-          <w:sz w:val="20"/>
-          <w:szCs w:val="20"/>
-          <w:lang w:val="en-GB"/>
-        </w:rPr>
-        <w:t xml:space="preserve"> </w:t>
-      </w:r>
-      <w:r>
-        <w:rPr>
-          <w:rFonts w:asciiTheme="minorHAnsi" w:hAnsiTheme="minorHAnsi" w:cstheme="minorHAnsi"/>
-          <w:sz w:val="20"/>
-          <w:szCs w:val="20"/>
-          <w:lang w:val="en-GB"/>
-        </w:rPr>
-        <w:t xml:space="preserve">Instead, </w:t>
-      </w:r>
-      <w:r>
-        <w:rPr>
-          <w:rFonts w:asciiTheme="minorHAnsi" w:hAnsiTheme="minorHAnsi" w:cstheme="minorHAnsi"/>
-          <w:sz w:val="20"/>
-          <w:szCs w:val="20"/>
-          <w:lang w:val="en-GB"/>
-        </w:rPr>
-        <w:t>the grid</w:t>
-      </w:r>
-      <w:r>
-        <w:rPr>
-          <w:rFonts w:asciiTheme="minorHAnsi" w:hAnsiTheme="minorHAnsi" w:cstheme="minorHAnsi"/>
-          <w:sz w:val="20"/>
-          <w:szCs w:val="20"/>
-          <w:lang w:val="en-GB"/>
-        </w:rPr>
-        <w:t xml:space="preserve"> can be interpreted</w:t>
-      </w:r>
-      <w:r>
-        <w:rPr>
-          <w:rFonts w:asciiTheme="minorHAnsi" w:hAnsiTheme="minorHAnsi" w:cstheme="minorHAnsi"/>
-          <w:sz w:val="20"/>
-          <w:szCs w:val="20"/>
-          <w:lang w:val="en-GB"/>
-        </w:rPr>
-        <w:t xml:space="preserve"> </w:t>
-      </w:r>
-      <w:r>
-        <w:rPr>
-          <w:rFonts w:asciiTheme="minorHAnsi" w:hAnsiTheme="minorHAnsi" w:cstheme="minorHAnsi"/>
-          <w:sz w:val="20"/>
-          <w:szCs w:val="20"/>
-          <w:lang w:val="en-GB"/>
-        </w:rPr>
-        <w:t>as cells to remember</w:t>
-      </w:r>
-      <w:r>
-        <w:rPr>
-          <w:rFonts w:asciiTheme="minorHAnsi" w:hAnsiTheme="minorHAnsi" w:cstheme="minorHAnsi"/>
-          <w:sz w:val="20"/>
-          <w:szCs w:val="20"/>
-          <w:lang w:val="en-GB"/>
-        </w:rPr>
-        <w:t xml:space="preserve"> </w:t>
-      </w:r>
-      <w:r>
-        <w:rPr>
-          <w:rFonts w:asciiTheme="minorHAnsi" w:hAnsiTheme="minorHAnsi" w:cstheme="minorHAnsi"/>
-          <w:sz w:val="20"/>
-          <w:szCs w:val="20"/>
-          <w:lang w:val="en-GB"/>
-        </w:rPr>
-        <w:t xml:space="preserve">which </w:t>
-      </w:r>
-      <w:r>
-        <w:rPr>
-          <w:rFonts w:asciiTheme="minorHAnsi" w:hAnsiTheme="minorHAnsi" w:cstheme="minorHAnsi"/>
-          <w:sz w:val="20"/>
-          <w:szCs w:val="20"/>
-          <w:lang w:val="en-GB"/>
-        </w:rPr>
-        <w:t>cells are occupied and which p</w:t>
-      </w:r>
-      <w:r>
-        <w:rPr>
-          <w:rFonts w:asciiTheme="minorHAnsi" w:hAnsiTheme="minorHAnsi" w:cstheme="minorHAnsi"/>
-          <w:sz w:val="20"/>
-          <w:szCs w:val="20"/>
-          <w:lang w:val="en-GB"/>
-        </w:rPr>
-        <w:t>lant is in that</w:t>
-      </w:r>
-      <w:r>
-        <w:rPr>
-          <w:rFonts w:asciiTheme="minorHAnsi" w:hAnsiTheme="minorHAnsi" w:cstheme="minorHAnsi"/>
-          <w:sz w:val="20"/>
-          <w:szCs w:val="20"/>
-          <w:lang w:val="en-GB"/>
-        </w:rPr>
-        <w:t xml:space="preserve"> cell</w:t>
-      </w:r>
-      <w:r>
-        <w:rPr>
-          <w:rFonts w:asciiTheme="minorHAnsi" w:hAnsiTheme="minorHAnsi" w:cstheme="minorHAnsi"/>
-          <w:sz w:val="20"/>
-          <w:szCs w:val="20"/>
-          <w:lang w:val="en-GB"/>
-        </w:rPr>
-        <w:t>.</w:t>
-      </w:r>
-      <w:r>
-        <w:rPr>
-          <w:rFonts w:asciiTheme="minorHAnsi" w:hAnsiTheme="minorHAnsi" w:cstheme="minorHAnsi"/>
-          <w:sz w:val="20"/>
-          <w:szCs w:val="20"/>
-          <w:lang w:val="en-GB"/>
-        </w:rPr>
-        <w:t xml:space="preserve"> </w:t>
+        <w:t xml:space="preserve">Since both have a serious flaw, but boast great advantages, too, some middle ground had to be found. Basing placement on a grid solves the problem of maintaining information on already inhabited locations. If the location of plants follows this defined grid, the issue of no longer looking natural appears. This could be solved by making the grid cells extremely small, yet doing as such defeats the purpose of it more simply and efficiently storing locational data. Instead, the grid can be interpreted as cells to remember which cells are occupied and which plant is in that cell. </w:t>
       </w:r>
     </w:p>
     <w:p>
@@ -5916,226 +5248,18 @@
           <w:szCs w:val="20"/>
           <w:lang w:val="en-GB"/>
         </w:rPr>
-        <w:t xml:space="preserve">This does not provide a solution to the actual placement, though. </w:t>
-      </w:r>
-      <w:r>
-        <w:rPr>
-          <w:rFonts w:asciiTheme="minorHAnsi" w:hAnsiTheme="minorHAnsi" w:cstheme="minorHAnsi"/>
-          <w:sz w:val="20"/>
-          <w:szCs w:val="20"/>
-          <w:lang w:val="en-GB"/>
-        </w:rPr>
-        <w:t xml:space="preserve">Simplifying the </w:t>
-      </w:r>
-      <w:r>
-        <w:rPr>
-          <w:rFonts w:asciiTheme="minorHAnsi" w:hAnsiTheme="minorHAnsi" w:cstheme="minorHAnsi"/>
-          <w:sz w:val="20"/>
-          <w:szCs w:val="20"/>
-          <w:lang w:val="en-GB"/>
-        </w:rPr>
-        <w:t xml:space="preserve">mesh-based </w:t>
-      </w:r>
-      <w:r>
-        <w:rPr>
-          <w:rFonts w:asciiTheme="minorHAnsi" w:hAnsiTheme="minorHAnsi" w:cstheme="minorHAnsi"/>
-          <w:sz w:val="20"/>
-          <w:szCs w:val="20"/>
-          <w:lang w:val="en-GB"/>
-        </w:rPr>
-        <w:t xml:space="preserve">surfaces, </w:t>
-      </w:r>
-      <w:r>
-        <w:rPr>
-          <w:rFonts w:asciiTheme="minorHAnsi" w:hAnsiTheme="minorHAnsi" w:cstheme="minorHAnsi"/>
-          <w:sz w:val="20"/>
-          <w:szCs w:val="20"/>
-          <w:lang w:val="en-GB"/>
-        </w:rPr>
-        <w:t>creating simple rectangular boundaries for each object inside</w:t>
-      </w:r>
-      <w:r>
-        <w:rPr>
-          <w:rFonts w:asciiTheme="minorHAnsi" w:hAnsiTheme="minorHAnsi" w:cstheme="minorHAnsi"/>
-          <w:sz w:val="20"/>
-          <w:szCs w:val="20"/>
-          <w:lang w:val="en-GB"/>
-        </w:rPr>
-        <w:t xml:space="preserve"> yields a similar result.</w:t>
-      </w:r>
-      <w:r>
-        <w:rPr>
-          <w:rFonts w:asciiTheme="minorHAnsi" w:hAnsiTheme="minorHAnsi" w:cstheme="minorHAnsi"/>
-          <w:sz w:val="20"/>
-          <w:szCs w:val="20"/>
-          <w:lang w:val="en-GB"/>
-        </w:rPr>
-        <w:t xml:space="preserve"> </w:t>
-      </w:r>
-      <w:r>
-        <w:rPr>
-          <w:rFonts w:asciiTheme="minorHAnsi" w:hAnsiTheme="minorHAnsi" w:cstheme="minorHAnsi"/>
-          <w:sz w:val="20"/>
-          <w:szCs w:val="20"/>
-          <w:lang w:val="en-GB"/>
-        </w:rPr>
-        <w:t>In irregular geometry, this results in floa</w:t>
-      </w:r>
-      <w:r>
-        <w:rPr>
-          <w:rFonts w:asciiTheme="minorHAnsi" w:hAnsiTheme="minorHAnsi" w:cstheme="minorHAnsi"/>
-          <w:sz w:val="20"/>
-          <w:szCs w:val="20"/>
-          <w:lang w:val="en-GB"/>
-        </w:rPr>
-        <w:t xml:space="preserve">ting vegetation, which is then solved by executing a raycast to place the object on the </w:t>
-      </w:r>
-      <w:r>
-        <w:rPr>
-          <w:rFonts w:asciiTheme="minorHAnsi" w:hAnsiTheme="minorHAnsi" w:cstheme="minorHAnsi"/>
-          <w:sz w:val="20"/>
-          <w:szCs w:val="20"/>
-          <w:lang w:val="en-GB"/>
-        </w:rPr>
-        <w:t>surface</w:t>
-      </w:r>
-      <w:r>
-        <w:rPr>
-          <w:rFonts w:asciiTheme="minorHAnsi" w:hAnsiTheme="minorHAnsi" w:cstheme="minorHAnsi"/>
-          <w:sz w:val="20"/>
-          <w:szCs w:val="20"/>
-          <w:lang w:val="en-GB"/>
-        </w:rPr>
-        <w:t>.</w:t>
-      </w:r>
-      <w:r>
-        <w:rPr>
-          <w:rFonts w:asciiTheme="minorHAnsi" w:hAnsiTheme="minorHAnsi" w:cstheme="minorHAnsi"/>
-          <w:sz w:val="20"/>
-          <w:szCs w:val="20"/>
-          <w:lang w:val="en-GB"/>
-        </w:rPr>
-        <w:t xml:space="preserve"> </w:t>
-      </w:r>
-      <w:bookmarkStart w:id="13" w:name="_GoBack"/>
-      <w:bookmarkEnd w:id="13"/>
+        <w:t xml:space="preserve">This does not provide a solution to the actual placement, though. Simplifying the mesh-based surfaces, creating simple rectangular boundaries for each object inside yields a similar result. In irregular geometry, this results in floating vegetation, which is then solved by executing a raycast to place the object on the surface. </w:t>
+      </w:r>
     </w:p>
     <w:p>
       <w:pPr>
-        <w:pStyle w:val="NormalWeb"/>
-        <w:shd w:val="clear" w:color="auto" w:fill="FFFFFF"/>
-        <w:spacing w:before="120" w:beforeAutospacing="0" w:after="120" w:afterAutospacing="0"/>
         <w:jc w:val="both"/>
         <w:rPr>
-          <w:rFonts w:asciiTheme="minorHAnsi" w:hAnsiTheme="minorHAnsi" w:cstheme="minorHAnsi"/>
-          <w:sz w:val="20"/>
-          <w:szCs w:val="20"/>
-          <w:lang w:val="en-GB"/>
-        </w:rPr>
-      </w:pPr>
-    </w:p>
-    <w:p>
-      <w:pPr>
-        <w:pStyle w:val="Heading1"/>
-        <w:rPr>
-          <w:lang w:val="en-GB"/>
-        </w:rPr>
-      </w:pPr>
-      <w:bookmarkStart w:id="14" w:name="_Toc21353901"/>
-      <w:r>
-        <w:rPr>
-          <w:lang w:val="en-GB"/>
-        </w:rPr>
-        <w:t>C</w:t>
-      </w:r>
-      <w:r>
-        <w:rPr>
-          <w:lang w:val="en-GB"/>
-        </w:rPr>
-        <w:t>ase study</w:t>
-      </w:r>
-      <w:bookmarkEnd w:id="14"/>
-    </w:p>
-    <w:p>
-      <w:pPr>
-        <w:rPr>
-          <w:lang w:val="en-GB"/>
-        </w:rPr>
-      </w:pPr>
-      <w:r>
-        <w:rPr>
-          <w:lang w:val="en-GB"/>
-        </w:rPr>
-        <w:lastRenderedPageBreak/>
-        <w:tab/>
-      </w:r>
-    </w:p>
-    <w:p>
-      <w:pPr>
-        <w:pStyle w:val="Heading2"/>
-        <w:numPr>
-          <w:ilvl w:val="0"/>
-          <w:numId w:val="13"/>
-        </w:numPr>
-        <w:rPr>
-          <w:lang w:val="en-GB"/>
-        </w:rPr>
-      </w:pPr>
-      <w:bookmarkStart w:id="15" w:name="_Toc21353902"/>
-      <w:r>
-        <w:rPr>
-          <w:lang w:val="en-GB"/>
-        </w:rPr>
-        <w:t>I</w:t>
-      </w:r>
-      <w:r>
-        <w:rPr>
-          <w:lang w:val="en-GB"/>
-        </w:rPr>
-        <w:t>ntroduction</w:t>
-      </w:r>
-      <w:bookmarkEnd w:id="15"/>
-    </w:p>
-    <w:p>
-      <w:pPr>
-        <w:rPr>
-          <w:lang w:val="en-GB"/>
-        </w:rPr>
-      </w:pPr>
-    </w:p>
-    <w:p>
-      <w:pPr>
-        <w:pStyle w:val="Heading2"/>
-        <w:numPr>
-          <w:ilvl w:val="0"/>
-          <w:numId w:val="13"/>
-        </w:numPr>
-        <w:rPr>
-          <w:lang w:val="en-GB"/>
-        </w:rPr>
-      </w:pPr>
-      <w:bookmarkStart w:id="16" w:name="_Toc21353903"/>
-      <w:r>
-        <w:rPr>
-          <w:lang w:val="en-GB"/>
-        </w:rPr>
-        <w:t>Engine choice</w:t>
-      </w:r>
+          <w:lang w:val="en-GB"/>
+        </w:rPr>
+      </w:pPr>
+      <w:bookmarkStart w:id="16" w:name="_GoBack"/>
       <w:bookmarkEnd w:id="16"/>
-    </w:p>
-    <w:p>
-      <w:pPr>
-        <w:jc w:val="both"/>
-        <w:rPr>
-          <w:lang w:val="en-GB"/>
-        </w:rPr>
-      </w:pPr>
-      <w:r>
-        <w:rPr>
-          <w:lang w:val="en-GB"/>
-        </w:rPr>
-        <w:t>Since the focus lies on making a system that is useable in a game, it is only natural to pick an engine that is both widely used and accessible. This already narrowed down the choice to Unreal or Unity. Unreal has the advantage of beautifying the scene and vegetation more easily, while the strength of Unity lies in its ease of use and shorter development times – also for developers who want to expand on the system. Because of the intended style of vegetation being sci-fi, the generally less realistic style of Unity is no longer a major negative, thus triumphing over Unreal’s realism.</w:t>
-      </w:r>
     </w:p>
     <w:p>
       <w:pPr>
@@ -6344,15 +5468,7 @@
         <w:t xml:space="preserve"> </w:t>
       </w:r>
       <w:r>
-        <w:t xml:space="preserve">An, G. , Mi, Q. , Dutta‐Moscato, J. and </w:t>
-      </w:r>
-      <w:proofErr w:type="spellStart"/>
-      <w:r>
-        <w:t>Vodovotz</w:t>
-      </w:r>
-      <w:proofErr w:type="spellEnd"/>
-      <w:r>
-        <w:t>, Y. (2009), Agent‐based models in translational systems biology. WIREs Syst Biol Med, 1: 159-171. doi:</w:t>
+        <w:t>An, G. , Mi, Q. , Dutta‐Moscato, J. and Vodovotz, Y. (2009), Agent‐based models in translational systems biology. WIREs Syst Biol Med, 1: 159-171. doi:</w:t>
       </w:r>
       <w:hyperlink r:id="rId11" w:history="1">
         <w:r>
@@ -6514,8 +5630,8 @@
           <w:lang w:val="en-GB"/>
         </w:rPr>
       </w:pPr>
-      <w:bookmarkStart w:id="22" w:name="PerennialPlants"/>
-      <w:bookmarkStart w:id="23" w:name="BasicsOfGrassGrowth"/>
+      <w:bookmarkStart w:id="22" w:name="BasicsOfGrassGrowth"/>
+      <w:bookmarkStart w:id="23" w:name="PerennialPlants"/>
       <w:r>
         <w:rPr>
           <w:lang w:val="en-GB"/>
@@ -6528,7 +5644,7 @@
         </w:rPr>
         <w:t xml:space="preserve"> </w:t>
       </w:r>
-      <w:bookmarkEnd w:id="23"/>
+      <w:bookmarkEnd w:id="22"/>
       <w:r>
         <w:rPr>
           <w:lang w:val="en-GB"/>
@@ -6605,7 +5721,7 @@
         </w:rPr>
         <w:t xml:space="preserve">] </w:t>
       </w:r>
-      <w:bookmarkEnd w:id="22"/>
+      <w:bookmarkEnd w:id="23"/>
       <w:r>
         <w:rPr>
           <w:lang w:val="en-GB"/>
@@ -10840,6 +9956,7 @@
     <w:rsid w:val="0005541A"/>
     <w:rsid w:val="00062C76"/>
     <w:rsid w:val="00510630"/>
+    <w:rsid w:val="00603AEF"/>
     <w:rsid w:val="00630BFE"/>
     <w:rsid w:val="00694E3D"/>
     <w:rsid w:val="008D3594"/>
@@ -11623,7 +10740,7 @@
 </file>
 
 <file path=customXml/itemProps1.xml><?xml version="1.0" encoding="utf-8"?>
-<ds:datastoreItem xmlns:ds="http://schemas.openxmlformats.org/officeDocument/2006/customXml" ds:itemID="{7B507671-146C-4A07-A66E-3F7075B4723B}">
+<ds:datastoreItem xmlns:ds="http://schemas.openxmlformats.org/officeDocument/2006/customXml" ds:itemID="{378E62D0-D8CE-4C30-B12D-1D1CE6661854}">
   <ds:schemaRefs>
     <ds:schemaRef ds:uri="http://schemas.openxmlformats.org/officeDocument/2006/bibliography"/>
   </ds:schemaRefs>

</xml_diff>

<commit_message>
Wrote paper segment for current findings
</commit_message>
<xml_diff>
--- a/Paperwork/Paper.docx
+++ b/Paperwork/Paper.docx
@@ -289,6 +289,7 @@
               <w:noProof/>
               <w:sz w:val="22"/>
               <w:szCs w:val="22"/>
+              <w:lang/>
             </w:rPr>
           </w:pPr>
           <w:r>
@@ -309,7 +310,7 @@
             </w:rPr>
             <w:fldChar w:fldCharType="separate"/>
           </w:r>
-          <w:hyperlink w:anchor="_Toc21353889" w:history="1">
+          <w:hyperlink w:anchor="_Toc21942117" w:history="1">
             <w:r>
               <w:rPr>
                 <w:rStyle w:val="Hyperlink"/>
@@ -337,7 +338,7 @@
                 <w:noProof/>
                 <w:webHidden/>
               </w:rPr>
-              <w:instrText xml:space="preserve"> PAGEREF _Toc21353889 \h </w:instrText>
+              <w:instrText xml:space="preserve"> PAGEREF _Toc21942117 \h </w:instrText>
             </w:r>
             <w:r>
               <w:rPr>
@@ -378,9 +379,10 @@
               <w:noProof/>
               <w:sz w:val="22"/>
               <w:szCs w:val="22"/>
+              <w:lang/>
             </w:rPr>
           </w:pPr>
-          <w:hyperlink w:anchor="_Toc21353890" w:history="1">
+          <w:hyperlink w:anchor="_Toc21942118" w:history="1">
             <w:r>
               <w:rPr>
                 <w:rStyle w:val="Hyperlink"/>
@@ -408,7 +410,7 @@
                 <w:noProof/>
                 <w:webHidden/>
               </w:rPr>
-              <w:instrText xml:space="preserve"> PAGEREF _Toc21353890 \h </w:instrText>
+              <w:instrText xml:space="preserve"> PAGEREF _Toc21942118 \h </w:instrText>
             </w:r>
             <w:r>
               <w:rPr>
@@ -449,9 +451,10 @@
               <w:noProof/>
               <w:sz w:val="22"/>
               <w:szCs w:val="22"/>
+              <w:lang/>
             </w:rPr>
           </w:pPr>
-          <w:hyperlink w:anchor="_Toc21353891" w:history="1">
+          <w:hyperlink w:anchor="_Toc21942119" w:history="1">
             <w:r>
               <w:rPr>
                 <w:rStyle w:val="Hyperlink"/>
@@ -479,7 +482,7 @@
                 <w:noProof/>
                 <w:webHidden/>
               </w:rPr>
-              <w:instrText xml:space="preserve"> PAGEREF _Toc21353891 \h </w:instrText>
+              <w:instrText xml:space="preserve"> PAGEREF _Toc21942119 \h </w:instrText>
             </w:r>
             <w:r>
               <w:rPr>
@@ -499,7 +502,7 @@
                 <w:noProof/>
                 <w:webHidden/>
               </w:rPr>
-              <w:t>5</w:t>
+              <w:t>4</w:t>
             </w:r>
             <w:r>
               <w:rPr>
@@ -521,9 +524,10 @@
               <w:noProof/>
               <w:sz w:val="22"/>
               <w:szCs w:val="22"/>
+              <w:lang/>
             </w:rPr>
           </w:pPr>
-          <w:hyperlink w:anchor="_Toc21353892" w:history="1">
+          <w:hyperlink w:anchor="_Toc21942120" w:history="1">
             <w:r>
               <w:rPr>
                 <w:rStyle w:val="Hyperlink"/>
@@ -537,6 +541,7 @@
                 <w:noProof/>
                 <w:sz w:val="22"/>
                 <w:szCs w:val="22"/>
+                <w:lang/>
               </w:rPr>
               <w:tab/>
             </w:r>
@@ -567,7 +572,7 @@
                 <w:noProof/>
                 <w:webHidden/>
               </w:rPr>
-              <w:instrText xml:space="preserve"> PAGEREF _Toc21353892 \h </w:instrText>
+              <w:instrText xml:space="preserve"> PAGEREF _Toc21942120 \h </w:instrText>
             </w:r>
             <w:r>
               <w:rPr>
@@ -587,7 +592,7 @@
                 <w:noProof/>
                 <w:webHidden/>
               </w:rPr>
-              <w:t>5</w:t>
+              <w:t>4</w:t>
             </w:r>
             <w:r>
               <w:rPr>
@@ -609,9 +614,10 @@
               <w:noProof/>
               <w:sz w:val="22"/>
               <w:szCs w:val="22"/>
+              <w:lang/>
             </w:rPr>
           </w:pPr>
-          <w:hyperlink w:anchor="_Toc21353893" w:history="1">
+          <w:hyperlink w:anchor="_Toc21942121" w:history="1">
             <w:r>
               <w:rPr>
                 <w:rStyle w:val="Hyperlink"/>
@@ -625,6 +631,7 @@
                 <w:noProof/>
                 <w:sz w:val="22"/>
                 <w:szCs w:val="22"/>
+                <w:lang/>
               </w:rPr>
               <w:tab/>
             </w:r>
@@ -655,7 +662,7 @@
                 <w:noProof/>
                 <w:webHidden/>
               </w:rPr>
-              <w:instrText xml:space="preserve"> PAGEREF _Toc21353893 \h </w:instrText>
+              <w:instrText xml:space="preserve"> PAGEREF _Toc21942121 \h </w:instrText>
             </w:r>
             <w:r>
               <w:rPr>
@@ -675,7 +682,7 @@
                 <w:noProof/>
                 <w:webHidden/>
               </w:rPr>
-              <w:t>5</w:t>
+              <w:t>4</w:t>
             </w:r>
             <w:r>
               <w:rPr>
@@ -697,9 +704,10 @@
               <w:noProof/>
               <w:sz w:val="22"/>
               <w:szCs w:val="22"/>
+              <w:lang/>
             </w:rPr>
           </w:pPr>
-          <w:hyperlink w:anchor="_Toc21353894" w:history="1">
+          <w:hyperlink w:anchor="_Toc21942122" w:history="1">
             <w:r>
               <w:rPr>
                 <w:rStyle w:val="Hyperlink"/>
@@ -713,6 +721,7 @@
                 <w:noProof/>
                 <w:sz w:val="22"/>
                 <w:szCs w:val="22"/>
+                <w:lang/>
               </w:rPr>
               <w:tab/>
             </w:r>
@@ -743,7 +752,7 @@
                 <w:noProof/>
                 <w:webHidden/>
               </w:rPr>
-              <w:instrText xml:space="preserve"> PAGEREF _Toc21353894 \h </w:instrText>
+              <w:instrText xml:space="preserve"> PAGEREF _Toc21942122 \h </w:instrText>
             </w:r>
             <w:r>
               <w:rPr>
@@ -763,7 +772,7 @@
                 <w:noProof/>
                 <w:webHidden/>
               </w:rPr>
-              <w:t>5</w:t>
+              <w:t>4</w:t>
             </w:r>
             <w:r>
               <w:rPr>
@@ -785,9 +794,10 @@
               <w:noProof/>
               <w:sz w:val="22"/>
               <w:szCs w:val="22"/>
+              <w:lang/>
             </w:rPr>
           </w:pPr>
-          <w:hyperlink w:anchor="_Toc21353895" w:history="1">
+          <w:hyperlink w:anchor="_Toc21942123" w:history="1">
             <w:r>
               <w:rPr>
                 <w:rStyle w:val="Hyperlink"/>
@@ -801,6 +811,7 @@
                 <w:noProof/>
                 <w:sz w:val="22"/>
                 <w:szCs w:val="22"/>
+                <w:lang/>
               </w:rPr>
               <w:tab/>
             </w:r>
@@ -831,7 +842,7 @@
                 <w:noProof/>
                 <w:webHidden/>
               </w:rPr>
-              <w:instrText xml:space="preserve"> PAGEREF _Toc21353895 \h </w:instrText>
+              <w:instrText xml:space="preserve"> PAGEREF _Toc21942123 \h </w:instrText>
             </w:r>
             <w:r>
               <w:rPr>
@@ -851,7 +862,7 @@
                 <w:noProof/>
                 <w:webHidden/>
               </w:rPr>
-              <w:t>6</w:t>
+              <w:t>4</w:t>
             </w:r>
             <w:r>
               <w:rPr>
@@ -873,9 +884,10 @@
               <w:noProof/>
               <w:sz w:val="22"/>
               <w:szCs w:val="22"/>
+              <w:lang/>
             </w:rPr>
           </w:pPr>
-          <w:hyperlink w:anchor="_Toc21353896" w:history="1">
+          <w:hyperlink w:anchor="_Toc21942124" w:history="1">
             <w:r>
               <w:rPr>
                 <w:rStyle w:val="Hyperlink"/>
@@ -889,6 +901,7 @@
                 <w:noProof/>
                 <w:sz w:val="22"/>
                 <w:szCs w:val="22"/>
+                <w:lang/>
               </w:rPr>
               <w:tab/>
             </w:r>
@@ -919,7 +932,7 @@
                 <w:noProof/>
                 <w:webHidden/>
               </w:rPr>
-              <w:instrText xml:space="preserve"> PAGEREF _Toc21353896 \h </w:instrText>
+              <w:instrText xml:space="preserve"> PAGEREF _Toc21942124 \h </w:instrText>
             </w:r>
             <w:r>
               <w:rPr>
@@ -939,7 +952,7 @@
                 <w:noProof/>
                 <w:webHidden/>
               </w:rPr>
-              <w:t>6</w:t>
+              <w:t>4</w:t>
             </w:r>
             <w:r>
               <w:rPr>
@@ -961,9 +974,10 @@
               <w:noProof/>
               <w:sz w:val="22"/>
               <w:szCs w:val="22"/>
+              <w:lang/>
             </w:rPr>
           </w:pPr>
-          <w:hyperlink w:anchor="_Toc21353897" w:history="1">
+          <w:hyperlink w:anchor="_Toc21942125" w:history="1">
             <w:r>
               <w:rPr>
                 <w:rStyle w:val="Hyperlink"/>
@@ -977,6 +991,7 @@
                 <w:noProof/>
                 <w:sz w:val="22"/>
                 <w:szCs w:val="22"/>
+                <w:lang/>
               </w:rPr>
               <w:tab/>
             </w:r>
@@ -1007,7 +1022,7 @@
                 <w:noProof/>
                 <w:webHidden/>
               </w:rPr>
-              <w:instrText xml:space="preserve"> PAGEREF _Toc21353897 \h </w:instrText>
+              <w:instrText xml:space="preserve"> PAGEREF _Toc21942125 \h </w:instrText>
             </w:r>
             <w:r>
               <w:rPr>
@@ -1027,7 +1042,7 @@
                 <w:noProof/>
                 <w:webHidden/>
               </w:rPr>
-              <w:t>6</w:t>
+              <w:t>5</w:t>
             </w:r>
             <w:r>
               <w:rPr>
@@ -1049,9 +1064,10 @@
               <w:noProof/>
               <w:sz w:val="22"/>
               <w:szCs w:val="22"/>
+              <w:lang/>
             </w:rPr>
           </w:pPr>
-          <w:hyperlink w:anchor="_Toc21353898" w:history="1">
+          <w:hyperlink w:anchor="_Toc21942126" w:history="1">
             <w:r>
               <w:rPr>
                 <w:rStyle w:val="Hyperlink"/>
@@ -1065,6 +1081,7 @@
                 <w:noProof/>
                 <w:sz w:val="22"/>
                 <w:szCs w:val="22"/>
+                <w:lang/>
               </w:rPr>
               <w:tab/>
             </w:r>
@@ -1095,7 +1112,7 @@
                 <w:noProof/>
                 <w:webHidden/>
               </w:rPr>
-              <w:instrText xml:space="preserve"> PAGEREF _Toc21353898 \h </w:instrText>
+              <w:instrText xml:space="preserve"> PAGEREF _Toc21942126 \h </w:instrText>
             </w:r>
             <w:r>
               <w:rPr>
@@ -1115,7 +1132,7 @@
                 <w:noProof/>
                 <w:webHidden/>
               </w:rPr>
-              <w:t>6</w:t>
+              <w:t>5</w:t>
             </w:r>
             <w:r>
               <w:rPr>
@@ -1137,9 +1154,10 @@
               <w:noProof/>
               <w:sz w:val="22"/>
               <w:szCs w:val="22"/>
+              <w:lang/>
             </w:rPr>
           </w:pPr>
-          <w:hyperlink w:anchor="_Toc21353899" w:history="1">
+          <w:hyperlink w:anchor="_Toc21942127" w:history="1">
             <w:r>
               <w:rPr>
                 <w:rStyle w:val="Hyperlink"/>
@@ -1153,6 +1171,7 @@
                 <w:noProof/>
                 <w:sz w:val="22"/>
                 <w:szCs w:val="22"/>
+                <w:lang/>
               </w:rPr>
               <w:tab/>
             </w:r>
@@ -1183,7 +1202,79 @@
                 <w:noProof/>
                 <w:webHidden/>
               </w:rPr>
-              <w:instrText xml:space="preserve"> PAGEREF _Toc21353899 \h </w:instrText>
+              <w:instrText xml:space="preserve"> PAGEREF _Toc21942127 \h </w:instrText>
+            </w:r>
+            <w:r>
+              <w:rPr>
+                <w:noProof/>
+                <w:webHidden/>
+              </w:rPr>
+            </w:r>
+            <w:r>
+              <w:rPr>
+                <w:noProof/>
+                <w:webHidden/>
+              </w:rPr>
+              <w:fldChar w:fldCharType="separate"/>
+            </w:r>
+            <w:r>
+              <w:rPr>
+                <w:noProof/>
+                <w:webHidden/>
+              </w:rPr>
+              <w:t>5</w:t>
+            </w:r>
+            <w:r>
+              <w:rPr>
+                <w:noProof/>
+                <w:webHidden/>
+              </w:rPr>
+              <w:fldChar w:fldCharType="end"/>
+            </w:r>
+          </w:hyperlink>
+        </w:p>
+        <w:p>
+          <w:pPr>
+            <w:pStyle w:val="TOC1"/>
+            <w:tabs>
+              <w:tab w:val="right" w:leader="dot" w:pos="9350"/>
+            </w:tabs>
+            <w:rPr>
+              <w:noProof/>
+              <w:sz w:val="22"/>
+              <w:szCs w:val="22"/>
+              <w:lang/>
+            </w:rPr>
+          </w:pPr>
+          <w:hyperlink w:anchor="_Toc21942128" w:history="1">
+            <w:r>
+              <w:rPr>
+                <w:rStyle w:val="Hyperlink"/>
+                <w:noProof/>
+                <w:lang w:val="en-GB"/>
+              </w:rPr>
+              <w:t>Case study</w:t>
+            </w:r>
+            <w:r>
+              <w:rPr>
+                <w:noProof/>
+                <w:webHidden/>
+              </w:rPr>
+              <w:tab/>
+            </w:r>
+            <w:r>
+              <w:rPr>
+                <w:noProof/>
+                <w:webHidden/>
+              </w:rPr>
+              <w:fldChar w:fldCharType="begin"/>
+            </w:r>
+            <w:r>
+              <w:rPr>
+                <w:noProof/>
+                <w:webHidden/>
+              </w:rPr>
+              <w:instrText xml:space="preserve"> PAGEREF _Toc21942128 \h </w:instrText>
             </w:r>
             <w:r>
               <w:rPr>
@@ -1225,22 +1316,24 @@
               <w:noProof/>
               <w:sz w:val="22"/>
               <w:szCs w:val="22"/>
+              <w:lang/>
             </w:rPr>
           </w:pPr>
-          <w:hyperlink w:anchor="_Toc21353900" w:history="1">
+          <w:hyperlink w:anchor="_Toc21942129" w:history="1">
             <w:r>
               <w:rPr>
                 <w:rStyle w:val="Hyperlink"/>
                 <w:noProof/>
                 <w:lang w:val="en-GB"/>
               </w:rPr>
-              <w:t>3.</w:t>
+              <w:t>1.</w:t>
             </w:r>
             <w:r>
               <w:rPr>
                 <w:noProof/>
                 <w:sz w:val="22"/>
                 <w:szCs w:val="22"/>
+                <w:lang/>
               </w:rPr>
               <w:tab/>
             </w:r>
@@ -1250,7 +1343,7 @@
                 <w:noProof/>
                 <w:lang w:val="en-GB"/>
               </w:rPr>
-              <w:t>Surface detection</w:t>
+              <w:t>Introduction</w:t>
             </w:r>
             <w:r>
               <w:rPr>
@@ -1271,7 +1364,7 @@
                 <w:noProof/>
                 <w:webHidden/>
               </w:rPr>
-              <w:instrText xml:space="preserve"> PAGEREF _Toc21353900 \h </w:instrText>
+              <w:instrText xml:space="preserve"> PAGEREF _Toc21942129 \h </w:instrText>
             </w:r>
             <w:r>
               <w:rPr>
@@ -1291,78 +1384,7 @@
                 <w:noProof/>
                 <w:webHidden/>
               </w:rPr>
-              <w:t>7</w:t>
-            </w:r>
-            <w:r>
-              <w:rPr>
-                <w:noProof/>
-                <w:webHidden/>
-              </w:rPr>
-              <w:fldChar w:fldCharType="end"/>
-            </w:r>
-          </w:hyperlink>
-        </w:p>
-        <w:p>
-          <w:pPr>
-            <w:pStyle w:val="TOC1"/>
-            <w:tabs>
-              <w:tab w:val="right" w:leader="dot" w:pos="9350"/>
-            </w:tabs>
-            <w:rPr>
-              <w:noProof/>
-              <w:sz w:val="22"/>
-              <w:szCs w:val="22"/>
-            </w:rPr>
-          </w:pPr>
-          <w:hyperlink w:anchor="_Toc21353901" w:history="1">
-            <w:r>
-              <w:rPr>
-                <w:rStyle w:val="Hyperlink"/>
-                <w:noProof/>
-                <w:lang w:val="en-GB"/>
-              </w:rPr>
-              <w:t>Case study</w:t>
-            </w:r>
-            <w:r>
-              <w:rPr>
-                <w:noProof/>
-                <w:webHidden/>
-              </w:rPr>
-              <w:tab/>
-            </w:r>
-            <w:r>
-              <w:rPr>
-                <w:noProof/>
-                <w:webHidden/>
-              </w:rPr>
-              <w:fldChar w:fldCharType="begin"/>
-            </w:r>
-            <w:r>
-              <w:rPr>
-                <w:noProof/>
-                <w:webHidden/>
-              </w:rPr>
-              <w:instrText xml:space="preserve"> PAGEREF _Toc21353901 \h </w:instrText>
-            </w:r>
-            <w:r>
-              <w:rPr>
-                <w:noProof/>
-                <w:webHidden/>
-              </w:rPr>
-            </w:r>
-            <w:r>
-              <w:rPr>
-                <w:noProof/>
-                <w:webHidden/>
-              </w:rPr>
-              <w:fldChar w:fldCharType="separate"/>
-            </w:r>
-            <w:r>
-              <w:rPr>
-                <w:noProof/>
-                <w:webHidden/>
-              </w:rPr>
-              <w:t>7</w:t>
+              <w:t>6</w:t>
             </w:r>
             <w:r>
               <w:rPr>
@@ -1384,22 +1406,24 @@
               <w:noProof/>
               <w:sz w:val="22"/>
               <w:szCs w:val="22"/>
+              <w:lang/>
             </w:rPr>
           </w:pPr>
-          <w:hyperlink w:anchor="_Toc21353902" w:history="1">
+          <w:hyperlink w:anchor="_Toc21942130" w:history="1">
             <w:r>
               <w:rPr>
                 <w:rStyle w:val="Hyperlink"/>
                 <w:noProof/>
                 <w:lang w:val="en-GB"/>
               </w:rPr>
-              <w:t>1.</w:t>
+              <w:t>2.</w:t>
             </w:r>
             <w:r>
               <w:rPr>
                 <w:noProof/>
                 <w:sz w:val="22"/>
                 <w:szCs w:val="22"/>
+                <w:lang/>
               </w:rPr>
               <w:tab/>
             </w:r>
@@ -1409,7 +1433,7 @@
                 <w:noProof/>
                 <w:lang w:val="en-GB"/>
               </w:rPr>
-              <w:t>Introduction</w:t>
+              <w:t>Engine choice</w:t>
             </w:r>
             <w:r>
               <w:rPr>
@@ -1430,7 +1454,7 @@
                 <w:noProof/>
                 <w:webHidden/>
               </w:rPr>
-              <w:instrText xml:space="preserve"> PAGEREF _Toc21353902 \h </w:instrText>
+              <w:instrText xml:space="preserve"> PAGEREF _Toc21942130 \h </w:instrText>
             </w:r>
             <w:r>
               <w:rPr>
@@ -1450,7 +1474,7 @@
                 <w:noProof/>
                 <w:webHidden/>
               </w:rPr>
-              <w:t>7</w:t>
+              <w:t>6</w:t>
             </w:r>
             <w:r>
               <w:rPr>
@@ -1472,22 +1496,24 @@
               <w:noProof/>
               <w:sz w:val="22"/>
               <w:szCs w:val="22"/>
+              <w:lang/>
             </w:rPr>
           </w:pPr>
-          <w:hyperlink w:anchor="_Toc21353903" w:history="1">
+          <w:hyperlink w:anchor="_Toc21942131" w:history="1">
             <w:r>
               <w:rPr>
                 <w:rStyle w:val="Hyperlink"/>
                 <w:noProof/>
                 <w:lang w:val="en-GB"/>
               </w:rPr>
-              <w:t>2.</w:t>
+              <w:t>3.</w:t>
             </w:r>
             <w:r>
               <w:rPr>
                 <w:noProof/>
                 <w:sz w:val="22"/>
                 <w:szCs w:val="22"/>
+                <w:lang/>
               </w:rPr>
               <w:tab/>
             </w:r>
@@ -1497,7 +1523,7 @@
                 <w:noProof/>
                 <w:lang w:val="en-GB"/>
               </w:rPr>
-              <w:t>Engine choice</w:t>
+              <w:t>Surface detection</w:t>
             </w:r>
             <w:r>
               <w:rPr>
@@ -1518,7 +1544,7 @@
                 <w:noProof/>
                 <w:webHidden/>
               </w:rPr>
-              <w:instrText xml:space="preserve"> PAGEREF _Toc21353903 \h </w:instrText>
+              <w:instrText xml:space="preserve"> PAGEREF _Toc21942131 \h </w:instrText>
             </w:r>
             <w:r>
               <w:rPr>
@@ -1538,7 +1564,7 @@
                 <w:noProof/>
                 <w:webHidden/>
               </w:rPr>
-              <w:t>7</w:t>
+              <w:t>6</w:t>
             </w:r>
             <w:r>
               <w:rPr>
@@ -1559,9 +1585,10 @@
               <w:noProof/>
               <w:sz w:val="22"/>
               <w:szCs w:val="22"/>
+              <w:lang/>
             </w:rPr>
           </w:pPr>
-          <w:hyperlink w:anchor="_Toc21353904" w:history="1">
+          <w:hyperlink w:anchor="_Toc21942132" w:history="1">
             <w:r>
               <w:rPr>
                 <w:rStyle w:val="Hyperlink"/>
@@ -1589,7 +1616,7 @@
                 <w:noProof/>
                 <w:webHidden/>
               </w:rPr>
-              <w:instrText xml:space="preserve"> PAGEREF _Toc21353904 \h </w:instrText>
+              <w:instrText xml:space="preserve"> PAGEREF _Toc21942132 \h </w:instrText>
             </w:r>
             <w:r>
               <w:rPr>
@@ -1630,9 +1657,10 @@
               <w:noProof/>
               <w:sz w:val="22"/>
               <w:szCs w:val="22"/>
+              <w:lang/>
             </w:rPr>
           </w:pPr>
-          <w:hyperlink w:anchor="_Toc21353905" w:history="1">
+          <w:hyperlink w:anchor="_Toc21942133" w:history="1">
             <w:r>
               <w:rPr>
                 <w:rStyle w:val="Hyperlink"/>
@@ -1660,7 +1688,7 @@
                 <w:noProof/>
                 <w:webHidden/>
               </w:rPr>
-              <w:instrText xml:space="preserve"> PAGEREF _Toc21353905 \h </w:instrText>
+              <w:instrText xml:space="preserve"> PAGEREF _Toc21942133 \h </w:instrText>
             </w:r>
             <w:r>
               <w:rPr>
@@ -1680,7 +1708,7 @@
                 <w:noProof/>
                 <w:webHidden/>
               </w:rPr>
-              <w:t>9</w:t>
+              <w:t>8</w:t>
             </w:r>
             <w:r>
               <w:rPr>
@@ -1701,9 +1729,10 @@
               <w:noProof/>
               <w:sz w:val="22"/>
               <w:szCs w:val="22"/>
+              <w:lang/>
             </w:rPr>
           </w:pPr>
-          <w:hyperlink w:anchor="_Toc21353906" w:history="1">
+          <w:hyperlink w:anchor="_Toc21942134" w:history="1">
             <w:r>
               <w:rPr>
                 <w:rStyle w:val="Hyperlink"/>
@@ -1731,7 +1760,7 @@
                 <w:noProof/>
                 <w:webHidden/>
               </w:rPr>
-              <w:instrText xml:space="preserve"> PAGEREF _Toc21353906 \h </w:instrText>
+              <w:instrText xml:space="preserve"> PAGEREF _Toc21942134 \h </w:instrText>
             </w:r>
             <w:r>
               <w:rPr>
@@ -1751,7 +1780,7 @@
                 <w:noProof/>
                 <w:webHidden/>
               </w:rPr>
-              <w:t>10</w:t>
+              <w:t>9</w:t>
             </w:r>
             <w:r>
               <w:rPr>
@@ -1804,7 +1833,7 @@
           <w:lang w:val="en-GB"/>
         </w:rPr>
       </w:pPr>
-      <w:bookmarkStart w:id="0" w:name="_Toc21353889"/>
+      <w:bookmarkStart w:id="0" w:name="_Toc21942117"/>
       <w:r>
         <w:rPr>
           <w:lang w:val="en-GB"/>
@@ -1873,7 +1902,7 @@
           <w:lang w:val="en-GB"/>
         </w:rPr>
       </w:pPr>
-      <w:bookmarkStart w:id="1" w:name="_Toc21353890"/>
+      <w:bookmarkStart w:id="1" w:name="_Toc21942118"/>
       <w:r>
         <w:rPr>
           <w:lang w:val="en-GB"/>
@@ -2314,19 +2343,11 @@
         </w:rPr>
         <w:t>No Man’s Sky environment (</w:t>
       </w:r>
-      <w:proofErr w:type="spellStart"/>
-      <w:r>
-        <w:rPr>
-          <w:lang w:val="en-GB"/>
-        </w:rPr>
-        <w:t>Hybridpaolo</w:t>
-      </w:r>
-      <w:proofErr w:type="spellEnd"/>
-      <w:r>
-        <w:rPr>
-          <w:lang w:val="en-GB"/>
-        </w:rPr>
-        <w:t xml:space="preserve">, 21 August 2016, </w:t>
+      <w:r>
+        <w:rPr>
+          <w:lang w:val="en-GB"/>
+        </w:rPr>
+        <w:t xml:space="preserve">Hybridpaolo, 21 August 2016, </w:t>
       </w:r>
       <w:hyperlink r:id="rId9" w:history="1">
         <w:r>
@@ -2601,7 +2622,7 @@
           <w:lang w:val="en-GB"/>
         </w:rPr>
       </w:pPr>
-      <w:bookmarkStart w:id="2" w:name="_Toc21353891"/>
+      <w:bookmarkStart w:id="2" w:name="_Toc21942119"/>
       <w:r>
         <w:rPr>
           <w:lang w:val="en-GB"/>
@@ -2621,7 +2642,7 @@
           <w:lang w:val="en-GB"/>
         </w:rPr>
       </w:pPr>
-      <w:bookmarkStart w:id="3" w:name="_Toc21353892"/>
+      <w:bookmarkStart w:id="3" w:name="_Toc21942120"/>
       <w:r>
         <w:rPr>
           <w:lang w:val="en-GB"/>
@@ -3147,7 +3168,7 @@
           <w:lang w:val="en-GB"/>
         </w:rPr>
       </w:pPr>
-      <w:bookmarkStart w:id="4" w:name="_Toc21353893"/>
+      <w:bookmarkStart w:id="4" w:name="_Toc21942121"/>
       <w:r>
         <w:rPr>
           <w:lang w:val="en-GB"/>
@@ -3179,7 +3200,7 @@
           <w:lang w:val="en-GB"/>
         </w:rPr>
       </w:pPr>
-      <w:bookmarkStart w:id="5" w:name="_Toc21353894"/>
+      <w:bookmarkStart w:id="5" w:name="_Toc21942122"/>
       <w:r>
         <w:rPr>
           <w:lang w:val="en-GB"/>
@@ -3363,7 +3384,7 @@
           <w:lang w:val="en-GB"/>
         </w:rPr>
       </w:pPr>
-      <w:bookmarkStart w:id="6" w:name="_Toc21353895"/>
+      <w:bookmarkStart w:id="6" w:name="_Toc21942123"/>
       <w:r>
         <w:rPr>
           <w:lang w:val="en-GB"/>
@@ -3513,7 +3534,7 @@
           <w:lang w:val="en-GB"/>
         </w:rPr>
       </w:pPr>
-      <w:bookmarkStart w:id="8" w:name="_Toc21353896"/>
+      <w:bookmarkStart w:id="8" w:name="_Toc21942124"/>
       <w:r>
         <w:rPr>
           <w:lang w:val="en-GB"/>
@@ -3763,7 +3784,7 @@
           <w:lang w:val="en-GB"/>
         </w:rPr>
       </w:pPr>
-      <w:bookmarkStart w:id="9" w:name="_Toc21353897"/>
+      <w:bookmarkStart w:id="9" w:name="_Toc21942125"/>
       <w:r>
         <w:rPr>
           <w:lang w:val="en-GB"/>
@@ -3913,7 +3934,7 @@
           <w:lang w:val="en-GB"/>
         </w:rPr>
       </w:pPr>
-      <w:bookmarkStart w:id="10" w:name="_Toc21353898"/>
+      <w:bookmarkStart w:id="10" w:name="_Toc21942126"/>
       <w:r>
         <w:rPr>
           <w:lang w:val="en-GB"/>
@@ -4027,7 +4048,7 @@
           <w:lang w:val="en-GB"/>
         </w:rPr>
       </w:pPr>
-      <w:bookmarkStart w:id="11" w:name="_Toc21353899"/>
+      <w:bookmarkStart w:id="11" w:name="_Toc21942127"/>
       <w:r>
         <w:rPr>
           <w:lang w:val="en-GB"/>
@@ -4279,12 +4300,175 @@
     </w:p>
     <w:p>
       <w:pPr>
+        <w:pStyle w:val="Heading2"/>
+        <w:numPr>
+          <w:ilvl w:val="0"/>
+          <w:numId w:val="21"/>
+        </w:numPr>
+        <w:rPr>
+          <w:lang w:val="en-GB"/>
+        </w:rPr>
+      </w:pPr>
+      <w:r>
+        <w:rPr>
+          <w:lang w:val="en-GB"/>
+        </w:rPr>
+        <w:t>Influence of light on growth</w:t>
+      </w:r>
+    </w:p>
+    <w:p>
+      <w:pPr>
+        <w:jc w:val="both"/>
+        <w:rPr>
+          <w:lang w:val="en-GB"/>
+        </w:rPr>
+      </w:pPr>
+      <w:r>
+        <w:rPr>
+          <w:lang w:val="en-GB"/>
+        </w:rPr>
+        <w:br/>
+      </w:r>
+      <w:r>
+        <w:rPr>
+          <w:lang w:val="en-GB"/>
+        </w:rPr>
+        <w:t>Rather than focusing on mimicking reality, th</w:t>
+      </w:r>
+      <w:r>
+        <w:rPr>
+          <w:lang w:val="en-GB"/>
+        </w:rPr>
+        <w:t>e impact factor</w:t>
+      </w:r>
+      <w:r>
+        <w:rPr>
+          <w:lang w:val="en-GB"/>
+        </w:rPr>
+        <w:t xml:space="preserve"> of light on the plants’ growth is completely up to the user to define. </w:t>
+      </w:r>
+      <w:r>
+        <w:rPr>
+          <w:lang w:val="en-GB"/>
+        </w:rPr>
+        <w:t>Instead,</w:t>
+      </w:r>
+      <w:r>
+        <w:rPr>
+          <w:lang w:val="en-GB"/>
+        </w:rPr>
+        <w:t xml:space="preserve"> </w:t>
+      </w:r>
+      <w:r>
+        <w:rPr>
+          <w:lang w:val="en-GB"/>
+        </w:rPr>
+        <w:t>this research aims to calculate whether an area on a surface is in shadow or not and how intense that shadow is.</w:t>
+      </w:r>
+      <w:r>
+        <w:rPr>
+          <w:lang w:val="en-GB"/>
+        </w:rPr>
+        <w:t xml:space="preserve"> </w:t>
+      </w:r>
+    </w:p>
+    <w:p>
+      <w:pPr>
+        <w:jc w:val="both"/>
+      </w:pPr>
+      <w:r>
+        <w:rPr>
+          <w:lang w:val="en-GB"/>
+        </w:rPr>
+        <w:t xml:space="preserve">Interpreting the shadow map at runtime gives easy access to the visible shadows and </w:t>
+      </w:r>
+      <w:r>
+        <w:rPr>
+          <w:lang w:val="en-GB"/>
+        </w:rPr>
+        <w:t>their intensity.</w:t>
+      </w:r>
+      <w:r>
+        <w:t xml:space="preserve"> The immediately noticeable and fatal problem with this approach is that it only renders what is currently visible, while the simulation needs information on </w:t>
+      </w:r>
+      <w:r>
+        <w:t>all of the shadows</w:t>
+      </w:r>
+      <w:r>
+        <w:t>, regardless of visibility.</w:t>
+      </w:r>
+    </w:p>
+    <w:p>
+      <w:pPr>
+        <w:jc w:val="both"/>
+      </w:pPr>
+      <w:r>
+        <w:t xml:space="preserve">Baking the lights in the scene and using the data </w:t>
+      </w:r>
+      <w:r>
+        <w:t>the baked lightmap</w:t>
+      </w:r>
+      <w:r>
+        <w:t xml:space="preserve"> provides was the next step.</w:t>
+      </w:r>
+      <w:r>
+        <w:t xml:space="preserve"> </w:t>
+      </w:r>
+      <w:r>
+        <w:t xml:space="preserve">Right away, there was a problem. </w:t>
+      </w:r>
+      <w:r>
+        <w:t>It does not automatically have import settings which allow reading from and/or writing to the texture.</w:t>
+      </w:r>
+      <w:r>
+        <w:t xml:space="preserve"> </w:t>
+      </w:r>
+      <w:r>
+        <w:t xml:space="preserve">A simple fix: </w:t>
+      </w:r>
+      <w:r>
+        <w:t>manually baking lighting, generating the necessary files in the process</w:t>
+      </w:r>
+      <w:r>
+        <w:t xml:space="preserve"> – these can simply be set to allow read/write.</w:t>
+      </w:r>
+      <w:r>
+        <w:t xml:space="preserve"> </w:t>
+      </w:r>
+      <w:r>
+        <w:t>If the automatic bake is a requirement, the alternative is to copy the texture to another one – created in code – and use that one for reading and writing.</w:t>
+      </w:r>
+    </w:p>
+    <w:p>
+      <w:pPr>
+        <w:jc w:val="both"/>
+      </w:pPr>
+      <w:r>
+        <w:t>Now it is merely a matter of reading the lightmap bake at the correct coordinates.</w:t>
+      </w:r>
+      <w:r>
+        <w:t xml:space="preserve"> </w:t>
+      </w:r>
+      <w:r>
+        <w:t>Unity’s raycast provides a raycasthit variable, which holds a lightmapcoord</w:t>
+      </w:r>
+      <w:r>
+        <w:t>. Unfortunately, that result does not behave as expected and returns the same coordinates for every point on a single object.</w:t>
+      </w:r>
+      <w:r>
+        <w:t xml:space="preserve"> [GO INTO DETAILS ON FIX HERE]</w:t>
+      </w:r>
+    </w:p>
+    <w:p>
+      <w:pPr>
         <w:pStyle w:val="Heading1"/>
         <w:rPr>
           <w:lang w:val="en-GB"/>
         </w:rPr>
       </w:pPr>
-      <w:bookmarkStart w:id="12" w:name="_Toc21353901"/>
+      <w:bookmarkStart w:id="12" w:name="_Toc21942128"/>
+      <w:bookmarkStart w:id="13" w:name="_GoBack"/>
+      <w:bookmarkEnd w:id="13"/>
       <w:r>
         <w:rPr>
           <w:lang w:val="en-GB"/>
@@ -4323,7 +4507,7 @@
           <w:lang w:val="en-GB"/>
         </w:rPr>
       </w:pPr>
-      <w:bookmarkStart w:id="13" w:name="_Toc21353902"/>
+      <w:bookmarkStart w:id="14" w:name="_Toc21942129"/>
       <w:r>
         <w:rPr>
           <w:lang w:val="en-GB"/>
@@ -4336,7 +4520,7 @@
         </w:rPr>
         <w:t>ntroduction</w:t>
       </w:r>
-      <w:bookmarkEnd w:id="13"/>
+      <w:bookmarkEnd w:id="14"/>
     </w:p>
     <w:p>
       <w:pPr>
@@ -4356,14 +4540,14 @@
           <w:lang w:val="en-GB"/>
         </w:rPr>
       </w:pPr>
-      <w:bookmarkStart w:id="14" w:name="_Toc21353903"/>
+      <w:bookmarkStart w:id="15" w:name="_Toc21942130"/>
       <w:r>
         <w:rPr>
           <w:lang w:val="en-GB"/>
         </w:rPr>
         <w:t>Engine choice</w:t>
       </w:r>
-      <w:bookmarkEnd w:id="14"/>
+      <w:bookmarkEnd w:id="15"/>
     </w:p>
     <w:p>
       <w:pPr>
@@ -4372,6 +4556,12 @@
           <w:lang w:val="en-GB"/>
         </w:rPr>
       </w:pPr>
+      <w:r>
+        <w:rPr>
+          <w:lang w:val="en-GB"/>
+        </w:rPr>
+        <w:br/>
+      </w:r>
       <w:r>
         <w:rPr>
           <w:lang w:val="en-GB"/>
@@ -4390,14 +4580,14 @@
           <w:lang w:val="en-GB"/>
         </w:rPr>
       </w:pPr>
-      <w:bookmarkStart w:id="15" w:name="_Toc21353900"/>
+      <w:bookmarkStart w:id="16" w:name="_Toc21942131"/>
       <w:r>
         <w:rPr>
           <w:lang w:val="en-GB"/>
         </w:rPr>
         <w:t>Surface detection</w:t>
       </w:r>
-      <w:bookmarkEnd w:id="15"/>
+      <w:bookmarkEnd w:id="16"/>
     </w:p>
     <w:p>
       <w:pPr>
@@ -4442,7 +4632,17 @@
           <w:szCs w:val="20"/>
           <w:lang w:val="en-GB"/>
         </w:rPr>
-        <w:t xml:space="preserve">One option is to check every individual triangle on the mesh and interpret each of those as a surface, then determining their orientation. This method introduces one major problem; if working on meshes with significant triangle counts, determining which surface is appropriate and available gets highly complex and can take a long time, especially when the variable of other plants taking up space is accounted for. </w:t>
+        <w:t xml:space="preserve">One option is to check every individual triangle on the mesh and interpret each of those as a surface, then determining their orientation. This method introduces one major problem; if working on meshes with significant </w:t>
+      </w:r>
+      <w:r>
+        <w:rPr>
+          <w:rFonts w:asciiTheme="minorHAnsi" w:hAnsiTheme="minorHAnsi" w:cstheme="minorHAnsi"/>
+          <w:sz w:val="20"/>
+          <w:szCs w:val="20"/>
+          <w:lang w:val="en-GB"/>
+        </w:rPr>
+        <w:lastRenderedPageBreak/>
+        <w:t xml:space="preserve">triangle counts, determining which surface is appropriate and available gets highly complex and can take a long time, especially when the variable of other plants taking up space is accounted for. </w:t>
       </w:r>
     </w:p>
     <w:p>
@@ -4465,18 +4665,7 @@
           <w:szCs w:val="20"/>
           <w:lang w:val="en-GB"/>
         </w:rPr>
-        <w:t>A second option would be to determine a surface only at the exact time something needs to spawn, e.g.: raycasting</w:t>
-      </w:r>
-      <w:bookmarkStart w:id="16" w:name="_GoBack"/>
-      <w:bookmarkEnd w:id="16"/>
-      <w:r>
-        <w:rPr>
-          <w:rFonts w:asciiTheme="minorHAnsi" w:hAnsiTheme="minorHAnsi" w:cstheme="minorHAnsi"/>
-          <w:sz w:val="20"/>
-          <w:szCs w:val="20"/>
-          <w:lang w:val="en-GB"/>
-        </w:rPr>
-        <w:t xml:space="preserve"> from an approximated location and spawning on the hit position. This method is promising, since it allows users to make changes to the environment without having to recalculate where everything is positioned. One great concern is keeping track of which spots other plants are already occupying, since there is no predetermined set of locations.</w:t>
+        <w:t>A second option would be to determine a surface only at the exact time something needs to spawn, e.g.: raycasting from an approximated location and spawning on the hit position. This method is promising, since it allows users to make changes to the environment without having to recalculate where everything is positioned. One great concern is keeping track of which spots other plants are already occupying, since there is no predetermined set of locations.</w:t>
       </w:r>
     </w:p>
     <w:p>
@@ -4553,7 +4742,7 @@
           <w:lang w:val="en-GB"/>
         </w:rPr>
       </w:pPr>
-      <w:bookmarkStart w:id="17" w:name="_Toc21353904"/>
+      <w:bookmarkStart w:id="17" w:name="_Toc21942132"/>
       <w:r>
         <w:rPr>
           <w:lang w:val="en-GB"/>
@@ -4612,7 +4801,7 @@
           <w:lang w:val="en-GB"/>
         </w:rPr>
       </w:pPr>
-      <w:bookmarkStart w:id="18" w:name="_Toc21353905"/>
+      <w:bookmarkStart w:id="18" w:name="_Toc21942133"/>
       <w:r>
         <w:rPr>
           <w:lang w:val="en-GB"/>
@@ -4643,23 +4832,7 @@
         <w:t xml:space="preserve"> </w:t>
       </w:r>
       <w:r>
-        <w:t xml:space="preserve">An, </w:t>
-      </w:r>
-      <w:proofErr w:type="gramStart"/>
-      <w:r>
-        <w:t>G. ,</w:t>
-      </w:r>
-      <w:proofErr w:type="gramEnd"/>
-      <w:r>
-        <w:t xml:space="preserve"> Mi, Q. , Dutta‐Moscato, J. and </w:t>
-      </w:r>
-      <w:proofErr w:type="spellStart"/>
-      <w:r>
-        <w:t>Vodovotz</w:t>
-      </w:r>
-      <w:proofErr w:type="spellEnd"/>
-      <w:r>
-        <w:t>, Y. (2009), Agent‐based models in translational systems biology. WIREs Syst Biol Med, 1: 159-171. doi:</w:t>
+        <w:t>An, G. , Mi, Q. , Dutta‐Moscato, J. and Vodovotz, Y. (2009), Agent‐based models in translational systems biology. WIREs Syst Biol Med, 1: 159-171. doi:</w:t>
       </w:r>
       <w:hyperlink r:id="rId11" w:history="1">
         <w:r>
@@ -4988,7 +5161,7 @@
           <w:lang w:val="en-GB"/>
         </w:rPr>
       </w:pPr>
-      <w:bookmarkStart w:id="24" w:name="_Toc21353906"/>
+      <w:bookmarkStart w:id="24" w:name="_Toc21942134"/>
       <w:r>
         <w:rPr>
           <w:lang w:val="en-GB"/>
@@ -8394,7 +8567,6 @@
   <w:style w:type="character" w:default="1" w:styleId="DefaultParagraphFont">
     <w:name w:val="Default Paragraph Font"/>
     <w:uiPriority w:val="1"/>
-    <w:semiHidden/>
     <w:unhideWhenUsed/>
   </w:style>
   <w:style w:type="table" w:default="1" w:styleId="TableNormal">
@@ -9174,6 +9346,7 @@
     <w:rsid w:val="00A476D2"/>
     <w:rsid w:val="00BF7836"/>
     <w:rsid w:val="00C70918"/>
+    <w:rsid w:val="00DC396A"/>
     <w:rsid w:val="00E86D88"/>
     <w:rsid w:val="00E978A2"/>
     <w:rsid w:val="00EA0B55"/>
@@ -9948,7 +10121,7 @@
 </file>
 
 <file path=customXml/itemProps1.xml><?xml version="1.0" encoding="utf-8"?>
-<ds:datastoreItem xmlns:ds="http://schemas.openxmlformats.org/officeDocument/2006/customXml" ds:itemID="{B1364AC3-4F7F-4C81-A666-75005666721D}">
+<ds:datastoreItem xmlns:ds="http://schemas.openxmlformats.org/officeDocument/2006/customXml" ds:itemID="{F3D8363E-3AD0-4B53-8FA2-2E56BBBF45D1}">
   <ds:schemaRefs>
     <ds:schemaRef ds:uri="http://schemas.openxmlformats.org/officeDocument/2006/bibliography"/>
   </ds:schemaRefs>

</xml_diff>

<commit_message>
Expanded light segment of paper
</commit_message>
<xml_diff>
--- a/Paperwork/Paper.docx
+++ b/Paperwork/Paper.docx
@@ -261,7 +261,6 @@
         <w:rPr>
           <w:b/>
           <w:bCs/>
-          <w:noProof/>
         </w:rPr>
       </w:sdtEndPr>
       <w:sdtContent>
@@ -286,10 +285,9 @@
               <w:tab w:val="right" w:leader="dot" w:pos="9350"/>
             </w:tabs>
             <w:rPr>
-              <w:noProof/>
               <w:sz w:val="22"/>
               <w:szCs w:val="22"/>
-              <w:lang/>
+              <w:lang w:val="en-GB"/>
             </w:rPr>
           </w:pPr>
           <w:r>
@@ -314,56 +312,55 @@
             <w:r>
               <w:rPr>
                 <w:rStyle w:val="Hyperlink"/>
-                <w:noProof/>
                 <w:lang w:val="en-GB"/>
               </w:rPr>
               <w:t>Abstract</w:t>
             </w:r>
             <w:r>
               <w:rPr>
-                <w:noProof/>
-                <w:webHidden/>
+                <w:webHidden/>
+                <w:lang w:val="en-GB"/>
               </w:rPr>
               <w:tab/>
             </w:r>
             <w:r>
               <w:rPr>
-                <w:noProof/>
-                <w:webHidden/>
+                <w:webHidden/>
+                <w:lang w:val="en-GB"/>
               </w:rPr>
               <w:fldChar w:fldCharType="begin"/>
             </w:r>
             <w:r>
               <w:rPr>
-                <w:noProof/>
-                <w:webHidden/>
+                <w:webHidden/>
+                <w:lang w:val="en-GB"/>
               </w:rPr>
               <w:instrText xml:space="preserve"> PAGEREF _Toc21942117 \h </w:instrText>
             </w:r>
             <w:r>
               <w:rPr>
-                <w:noProof/>
-                <w:webHidden/>
-              </w:rPr>
-            </w:r>
-            <w:r>
-              <w:rPr>
-                <w:noProof/>
-                <w:webHidden/>
+                <w:webHidden/>
+                <w:lang w:val="en-GB"/>
+              </w:rPr>
+            </w:r>
+            <w:r>
+              <w:rPr>
+                <w:webHidden/>
+                <w:lang w:val="en-GB"/>
               </w:rPr>
               <w:fldChar w:fldCharType="separate"/>
             </w:r>
             <w:r>
               <w:rPr>
-                <w:noProof/>
-                <w:webHidden/>
+                <w:webHidden/>
+                <w:lang w:val="en-GB"/>
               </w:rPr>
               <w:t>2</w:t>
             </w:r>
             <w:r>
               <w:rPr>
-                <w:noProof/>
-                <w:webHidden/>
+                <w:webHidden/>
+                <w:lang w:val="en-GB"/>
               </w:rPr>
               <w:fldChar w:fldCharType="end"/>
             </w:r>
@@ -376,66 +373,64 @@
               <w:tab w:val="right" w:leader="dot" w:pos="9350"/>
             </w:tabs>
             <w:rPr>
-              <w:noProof/>
               <w:sz w:val="22"/>
               <w:szCs w:val="22"/>
-              <w:lang/>
+              <w:lang w:val="en-GB"/>
             </w:rPr>
           </w:pPr>
           <w:hyperlink w:anchor="_Toc21942118" w:history="1">
             <w:r>
               <w:rPr>
                 <w:rStyle w:val="Hyperlink"/>
-                <w:noProof/>
                 <w:lang w:val="en-GB"/>
               </w:rPr>
               <w:t>Introduction</w:t>
             </w:r>
             <w:r>
               <w:rPr>
-                <w:noProof/>
-                <w:webHidden/>
+                <w:webHidden/>
+                <w:lang w:val="en-GB"/>
               </w:rPr>
               <w:tab/>
             </w:r>
             <w:r>
               <w:rPr>
-                <w:noProof/>
-                <w:webHidden/>
+                <w:webHidden/>
+                <w:lang w:val="en-GB"/>
               </w:rPr>
               <w:fldChar w:fldCharType="begin"/>
             </w:r>
             <w:r>
               <w:rPr>
-                <w:noProof/>
-                <w:webHidden/>
+                <w:webHidden/>
+                <w:lang w:val="en-GB"/>
               </w:rPr>
               <w:instrText xml:space="preserve"> PAGEREF _Toc21942118 \h </w:instrText>
             </w:r>
             <w:r>
               <w:rPr>
-                <w:noProof/>
-                <w:webHidden/>
-              </w:rPr>
-            </w:r>
-            <w:r>
-              <w:rPr>
-                <w:noProof/>
-                <w:webHidden/>
+                <w:webHidden/>
+                <w:lang w:val="en-GB"/>
+              </w:rPr>
+            </w:r>
+            <w:r>
+              <w:rPr>
+                <w:webHidden/>
+                <w:lang w:val="en-GB"/>
               </w:rPr>
               <w:fldChar w:fldCharType="separate"/>
             </w:r>
             <w:r>
               <w:rPr>
-                <w:noProof/>
-                <w:webHidden/>
+                <w:webHidden/>
+                <w:lang w:val="en-GB"/>
               </w:rPr>
               <w:t>3</w:t>
             </w:r>
             <w:r>
               <w:rPr>
-                <w:noProof/>
-                <w:webHidden/>
+                <w:webHidden/>
+                <w:lang w:val="en-GB"/>
               </w:rPr>
               <w:fldChar w:fldCharType="end"/>
             </w:r>
@@ -448,66 +443,64 @@
               <w:tab w:val="right" w:leader="dot" w:pos="9350"/>
             </w:tabs>
             <w:rPr>
-              <w:noProof/>
               <w:sz w:val="22"/>
               <w:szCs w:val="22"/>
-              <w:lang/>
+              <w:lang w:val="en-GB"/>
             </w:rPr>
           </w:pPr>
           <w:hyperlink w:anchor="_Toc21942119" w:history="1">
             <w:r>
               <w:rPr>
                 <w:rStyle w:val="Hyperlink"/>
-                <w:noProof/>
                 <w:lang w:val="en-GB"/>
               </w:rPr>
               <w:t>Research</w:t>
             </w:r>
             <w:r>
               <w:rPr>
-                <w:noProof/>
-                <w:webHidden/>
+                <w:webHidden/>
+                <w:lang w:val="en-GB"/>
               </w:rPr>
               <w:tab/>
             </w:r>
             <w:r>
               <w:rPr>
-                <w:noProof/>
-                <w:webHidden/>
+                <w:webHidden/>
+                <w:lang w:val="en-GB"/>
               </w:rPr>
               <w:fldChar w:fldCharType="begin"/>
             </w:r>
             <w:r>
               <w:rPr>
-                <w:noProof/>
-                <w:webHidden/>
+                <w:webHidden/>
+                <w:lang w:val="en-GB"/>
               </w:rPr>
               <w:instrText xml:space="preserve"> PAGEREF _Toc21942119 \h </w:instrText>
             </w:r>
             <w:r>
               <w:rPr>
-                <w:noProof/>
-                <w:webHidden/>
-              </w:rPr>
-            </w:r>
-            <w:r>
-              <w:rPr>
-                <w:noProof/>
-                <w:webHidden/>
+                <w:webHidden/>
+                <w:lang w:val="en-GB"/>
+              </w:rPr>
+            </w:r>
+            <w:r>
+              <w:rPr>
+                <w:webHidden/>
+                <w:lang w:val="en-GB"/>
               </w:rPr>
               <w:fldChar w:fldCharType="separate"/>
             </w:r>
             <w:r>
               <w:rPr>
-                <w:noProof/>
-                <w:webHidden/>
+                <w:webHidden/>
+                <w:lang w:val="en-GB"/>
               </w:rPr>
               <w:t>4</w:t>
             </w:r>
             <w:r>
               <w:rPr>
-                <w:noProof/>
-                <w:webHidden/>
+                <w:webHidden/>
+                <w:lang w:val="en-GB"/>
               </w:rPr>
               <w:fldChar w:fldCharType="end"/>
             </w:r>
@@ -521,83 +514,79 @@
               <w:tab w:val="right" w:leader="dot" w:pos="9350"/>
             </w:tabs>
             <w:rPr>
-              <w:noProof/>
               <w:sz w:val="22"/>
               <w:szCs w:val="22"/>
-              <w:lang/>
+              <w:lang w:val="en-GB"/>
             </w:rPr>
           </w:pPr>
           <w:hyperlink w:anchor="_Toc21942120" w:history="1">
             <w:r>
               <w:rPr>
                 <w:rStyle w:val="Hyperlink"/>
-                <w:noProof/>
                 <w:lang w:val="en-GB"/>
               </w:rPr>
               <w:t>1.</w:t>
             </w:r>
             <w:r>
               <w:rPr>
-                <w:noProof/>
                 <w:sz w:val="22"/>
                 <w:szCs w:val="22"/>
-                <w:lang/>
+                <w:lang w:val="en-GB"/>
               </w:rPr>
               <w:tab/>
             </w:r>
             <w:r>
               <w:rPr>
                 <w:rStyle w:val="Hyperlink"/>
-                <w:noProof/>
                 <w:lang w:val="en-GB"/>
               </w:rPr>
               <w:t>Model to represent the system</w:t>
             </w:r>
             <w:r>
               <w:rPr>
-                <w:noProof/>
-                <w:webHidden/>
+                <w:webHidden/>
+                <w:lang w:val="en-GB"/>
               </w:rPr>
               <w:tab/>
             </w:r>
             <w:r>
               <w:rPr>
-                <w:noProof/>
-                <w:webHidden/>
+                <w:webHidden/>
+                <w:lang w:val="en-GB"/>
               </w:rPr>
               <w:fldChar w:fldCharType="begin"/>
             </w:r>
             <w:r>
               <w:rPr>
-                <w:noProof/>
-                <w:webHidden/>
+                <w:webHidden/>
+                <w:lang w:val="en-GB"/>
               </w:rPr>
               <w:instrText xml:space="preserve"> PAGEREF _Toc21942120 \h </w:instrText>
             </w:r>
             <w:r>
               <w:rPr>
-                <w:noProof/>
-                <w:webHidden/>
-              </w:rPr>
-            </w:r>
-            <w:r>
-              <w:rPr>
-                <w:noProof/>
-                <w:webHidden/>
+                <w:webHidden/>
+                <w:lang w:val="en-GB"/>
+              </w:rPr>
+            </w:r>
+            <w:r>
+              <w:rPr>
+                <w:webHidden/>
+                <w:lang w:val="en-GB"/>
               </w:rPr>
               <w:fldChar w:fldCharType="separate"/>
             </w:r>
             <w:r>
               <w:rPr>
-                <w:noProof/>
-                <w:webHidden/>
+                <w:webHidden/>
+                <w:lang w:val="en-GB"/>
               </w:rPr>
               <w:t>4</w:t>
             </w:r>
             <w:r>
               <w:rPr>
-                <w:noProof/>
-                <w:webHidden/>
+                <w:webHidden/>
+                <w:lang w:val="en-GB"/>
               </w:rPr>
               <w:fldChar w:fldCharType="end"/>
             </w:r>
@@ -611,83 +600,79 @@
               <w:tab w:val="right" w:leader="dot" w:pos="9350"/>
             </w:tabs>
             <w:rPr>
-              <w:noProof/>
               <w:sz w:val="22"/>
               <w:szCs w:val="22"/>
-              <w:lang/>
+              <w:lang w:val="en-GB"/>
             </w:rPr>
           </w:pPr>
           <w:hyperlink w:anchor="_Toc21942121" w:history="1">
             <w:r>
               <w:rPr>
                 <w:rStyle w:val="Hyperlink"/>
-                <w:noProof/>
                 <w:lang w:val="en-GB"/>
               </w:rPr>
               <w:t>2.</w:t>
             </w:r>
             <w:r>
               <w:rPr>
-                <w:noProof/>
                 <w:sz w:val="22"/>
                 <w:szCs w:val="22"/>
-                <w:lang/>
+                <w:lang w:val="en-GB"/>
               </w:rPr>
               <w:tab/>
             </w:r>
             <w:r>
               <w:rPr>
                 <w:rStyle w:val="Hyperlink"/>
-                <w:noProof/>
                 <w:lang w:val="en-GB"/>
               </w:rPr>
               <w:t>Spreading and growth patterns</w:t>
             </w:r>
             <w:r>
               <w:rPr>
-                <w:noProof/>
-                <w:webHidden/>
+                <w:webHidden/>
+                <w:lang w:val="en-GB"/>
               </w:rPr>
               <w:tab/>
             </w:r>
             <w:r>
               <w:rPr>
-                <w:noProof/>
-                <w:webHidden/>
+                <w:webHidden/>
+                <w:lang w:val="en-GB"/>
               </w:rPr>
               <w:fldChar w:fldCharType="begin"/>
             </w:r>
             <w:r>
               <w:rPr>
-                <w:noProof/>
-                <w:webHidden/>
+                <w:webHidden/>
+                <w:lang w:val="en-GB"/>
               </w:rPr>
               <w:instrText xml:space="preserve"> PAGEREF _Toc21942121 \h </w:instrText>
             </w:r>
             <w:r>
               <w:rPr>
-                <w:noProof/>
-                <w:webHidden/>
-              </w:rPr>
-            </w:r>
-            <w:r>
-              <w:rPr>
-                <w:noProof/>
-                <w:webHidden/>
+                <w:webHidden/>
+                <w:lang w:val="en-GB"/>
+              </w:rPr>
+            </w:r>
+            <w:r>
+              <w:rPr>
+                <w:webHidden/>
+                <w:lang w:val="en-GB"/>
               </w:rPr>
               <w:fldChar w:fldCharType="separate"/>
             </w:r>
             <w:r>
               <w:rPr>
-                <w:noProof/>
-                <w:webHidden/>
+                <w:webHidden/>
+                <w:lang w:val="en-GB"/>
               </w:rPr>
               <w:t>4</w:t>
             </w:r>
             <w:r>
               <w:rPr>
-                <w:noProof/>
-                <w:webHidden/>
+                <w:webHidden/>
+                <w:lang w:val="en-GB"/>
               </w:rPr>
               <w:fldChar w:fldCharType="end"/>
             </w:r>
@@ -701,83 +686,79 @@
               <w:tab w:val="right" w:leader="dot" w:pos="9350"/>
             </w:tabs>
             <w:rPr>
-              <w:noProof/>
               <w:sz w:val="22"/>
               <w:szCs w:val="22"/>
-              <w:lang/>
+              <w:lang w:val="en-GB"/>
             </w:rPr>
           </w:pPr>
           <w:hyperlink w:anchor="_Toc21942122" w:history="1">
             <w:r>
               <w:rPr>
                 <w:rStyle w:val="Hyperlink"/>
-                <w:noProof/>
                 <w:lang w:val="en-GB"/>
               </w:rPr>
               <w:t>2.1</w:t>
             </w:r>
             <w:r>
               <w:rPr>
-                <w:noProof/>
                 <w:sz w:val="22"/>
                 <w:szCs w:val="22"/>
-                <w:lang/>
+                <w:lang w:val="en-GB"/>
               </w:rPr>
               <w:tab/>
             </w:r>
             <w:r>
               <w:rPr>
                 <w:rStyle w:val="Hyperlink"/>
-                <w:noProof/>
                 <w:lang w:val="en-GB"/>
               </w:rPr>
               <w:t>Spreading patterns</w:t>
             </w:r>
             <w:r>
               <w:rPr>
-                <w:noProof/>
-                <w:webHidden/>
+                <w:webHidden/>
+                <w:lang w:val="en-GB"/>
               </w:rPr>
               <w:tab/>
             </w:r>
             <w:r>
               <w:rPr>
-                <w:noProof/>
-                <w:webHidden/>
+                <w:webHidden/>
+                <w:lang w:val="en-GB"/>
               </w:rPr>
               <w:fldChar w:fldCharType="begin"/>
             </w:r>
             <w:r>
               <w:rPr>
-                <w:noProof/>
-                <w:webHidden/>
+                <w:webHidden/>
+                <w:lang w:val="en-GB"/>
               </w:rPr>
               <w:instrText xml:space="preserve"> PAGEREF _Toc21942122 \h </w:instrText>
             </w:r>
             <w:r>
               <w:rPr>
-                <w:noProof/>
-                <w:webHidden/>
-              </w:rPr>
-            </w:r>
-            <w:r>
-              <w:rPr>
-                <w:noProof/>
-                <w:webHidden/>
+                <w:webHidden/>
+                <w:lang w:val="en-GB"/>
+              </w:rPr>
+            </w:r>
+            <w:r>
+              <w:rPr>
+                <w:webHidden/>
+                <w:lang w:val="en-GB"/>
               </w:rPr>
               <w:fldChar w:fldCharType="separate"/>
             </w:r>
             <w:r>
               <w:rPr>
-                <w:noProof/>
-                <w:webHidden/>
+                <w:webHidden/>
+                <w:lang w:val="en-GB"/>
               </w:rPr>
               <w:t>4</w:t>
             </w:r>
             <w:r>
               <w:rPr>
-                <w:noProof/>
-                <w:webHidden/>
+                <w:webHidden/>
+                <w:lang w:val="en-GB"/>
               </w:rPr>
               <w:fldChar w:fldCharType="end"/>
             </w:r>
@@ -791,83 +772,79 @@
               <w:tab w:val="right" w:leader="dot" w:pos="9350"/>
             </w:tabs>
             <w:rPr>
-              <w:noProof/>
               <w:sz w:val="22"/>
               <w:szCs w:val="22"/>
-              <w:lang/>
+              <w:lang w:val="en-GB"/>
             </w:rPr>
           </w:pPr>
           <w:hyperlink w:anchor="_Toc21942123" w:history="1">
             <w:r>
               <w:rPr>
                 <w:rStyle w:val="Hyperlink"/>
-                <w:noProof/>
                 <w:lang w:val="en-GB"/>
               </w:rPr>
               <w:t>2.2</w:t>
             </w:r>
             <w:r>
               <w:rPr>
-                <w:noProof/>
                 <w:sz w:val="22"/>
                 <w:szCs w:val="22"/>
-                <w:lang/>
+                <w:lang w:val="en-GB"/>
               </w:rPr>
               <w:tab/>
             </w:r>
             <w:r>
               <w:rPr>
                 <w:rStyle w:val="Hyperlink"/>
-                <w:noProof/>
                 <w:lang w:val="en-GB"/>
               </w:rPr>
               <w:t>Grass-like growth</w:t>
             </w:r>
             <w:r>
               <w:rPr>
-                <w:noProof/>
-                <w:webHidden/>
+                <w:webHidden/>
+                <w:lang w:val="en-GB"/>
               </w:rPr>
               <w:tab/>
             </w:r>
             <w:r>
               <w:rPr>
-                <w:noProof/>
-                <w:webHidden/>
+                <w:webHidden/>
+                <w:lang w:val="en-GB"/>
               </w:rPr>
               <w:fldChar w:fldCharType="begin"/>
             </w:r>
             <w:r>
               <w:rPr>
-                <w:noProof/>
-                <w:webHidden/>
+                <w:webHidden/>
+                <w:lang w:val="en-GB"/>
               </w:rPr>
               <w:instrText xml:space="preserve"> PAGEREF _Toc21942123 \h </w:instrText>
             </w:r>
             <w:r>
               <w:rPr>
-                <w:noProof/>
-                <w:webHidden/>
-              </w:rPr>
-            </w:r>
-            <w:r>
-              <w:rPr>
-                <w:noProof/>
-                <w:webHidden/>
+                <w:webHidden/>
+                <w:lang w:val="en-GB"/>
+              </w:rPr>
+            </w:r>
+            <w:r>
+              <w:rPr>
+                <w:webHidden/>
+                <w:lang w:val="en-GB"/>
               </w:rPr>
               <w:fldChar w:fldCharType="separate"/>
             </w:r>
             <w:r>
               <w:rPr>
-                <w:noProof/>
-                <w:webHidden/>
+                <w:webHidden/>
+                <w:lang w:val="en-GB"/>
               </w:rPr>
               <w:t>4</w:t>
             </w:r>
             <w:r>
               <w:rPr>
-                <w:noProof/>
-                <w:webHidden/>
+                <w:webHidden/>
+                <w:lang w:val="en-GB"/>
               </w:rPr>
               <w:fldChar w:fldCharType="end"/>
             </w:r>
@@ -881,83 +858,79 @@
               <w:tab w:val="right" w:leader="dot" w:pos="9350"/>
             </w:tabs>
             <w:rPr>
-              <w:noProof/>
               <w:sz w:val="22"/>
               <w:szCs w:val="22"/>
-              <w:lang/>
+              <w:lang w:val="en-GB"/>
             </w:rPr>
           </w:pPr>
           <w:hyperlink w:anchor="_Toc21942124" w:history="1">
             <w:r>
               <w:rPr>
                 <w:rStyle w:val="Hyperlink"/>
-                <w:noProof/>
                 <w:lang w:val="en-GB"/>
               </w:rPr>
               <w:t>2.2.1</w:t>
             </w:r>
             <w:r>
               <w:rPr>
-                <w:noProof/>
                 <w:sz w:val="22"/>
                 <w:szCs w:val="22"/>
-                <w:lang/>
+                <w:lang w:val="en-GB"/>
               </w:rPr>
               <w:tab/>
             </w:r>
             <w:r>
               <w:rPr>
                 <w:rStyle w:val="Hyperlink"/>
-                <w:noProof/>
                 <w:lang w:val="en-GB"/>
               </w:rPr>
               <w:t>Sod-forming versus bunching</w:t>
             </w:r>
             <w:r>
               <w:rPr>
-                <w:noProof/>
-                <w:webHidden/>
+                <w:webHidden/>
+                <w:lang w:val="en-GB"/>
               </w:rPr>
               <w:tab/>
             </w:r>
             <w:r>
               <w:rPr>
-                <w:noProof/>
-                <w:webHidden/>
+                <w:webHidden/>
+                <w:lang w:val="en-GB"/>
               </w:rPr>
               <w:fldChar w:fldCharType="begin"/>
             </w:r>
             <w:r>
               <w:rPr>
-                <w:noProof/>
-                <w:webHidden/>
+                <w:webHidden/>
+                <w:lang w:val="en-GB"/>
               </w:rPr>
               <w:instrText xml:space="preserve"> PAGEREF _Toc21942124 \h </w:instrText>
             </w:r>
             <w:r>
               <w:rPr>
-                <w:noProof/>
-                <w:webHidden/>
-              </w:rPr>
-            </w:r>
-            <w:r>
-              <w:rPr>
-                <w:noProof/>
-                <w:webHidden/>
+                <w:webHidden/>
+                <w:lang w:val="en-GB"/>
+              </w:rPr>
+            </w:r>
+            <w:r>
+              <w:rPr>
+                <w:webHidden/>
+                <w:lang w:val="en-GB"/>
               </w:rPr>
               <w:fldChar w:fldCharType="separate"/>
             </w:r>
             <w:r>
               <w:rPr>
-                <w:noProof/>
-                <w:webHidden/>
+                <w:webHidden/>
+                <w:lang w:val="en-GB"/>
               </w:rPr>
               <w:t>4</w:t>
             </w:r>
             <w:r>
               <w:rPr>
-                <w:noProof/>
-                <w:webHidden/>
+                <w:webHidden/>
+                <w:lang w:val="en-GB"/>
               </w:rPr>
               <w:fldChar w:fldCharType="end"/>
             </w:r>
@@ -971,83 +944,79 @@
               <w:tab w:val="right" w:leader="dot" w:pos="9350"/>
             </w:tabs>
             <w:rPr>
-              <w:noProof/>
               <w:sz w:val="22"/>
               <w:szCs w:val="22"/>
-              <w:lang/>
+              <w:lang w:val="en-GB"/>
             </w:rPr>
           </w:pPr>
           <w:hyperlink w:anchor="_Toc21942125" w:history="1">
             <w:r>
               <w:rPr>
                 <w:rStyle w:val="Hyperlink"/>
-                <w:noProof/>
                 <w:lang w:val="en-GB"/>
               </w:rPr>
               <w:t>2.2.2</w:t>
             </w:r>
             <w:r>
               <w:rPr>
-                <w:noProof/>
                 <w:sz w:val="22"/>
                 <w:szCs w:val="22"/>
-                <w:lang/>
+                <w:lang w:val="en-GB"/>
               </w:rPr>
               <w:tab/>
             </w:r>
             <w:r>
               <w:rPr>
                 <w:rStyle w:val="Hyperlink"/>
-                <w:noProof/>
                 <w:lang w:val="en-GB"/>
               </w:rPr>
               <w:t>Warm versus cool season</w:t>
             </w:r>
             <w:r>
               <w:rPr>
-                <w:noProof/>
-                <w:webHidden/>
+                <w:webHidden/>
+                <w:lang w:val="en-GB"/>
               </w:rPr>
               <w:tab/>
             </w:r>
             <w:r>
               <w:rPr>
-                <w:noProof/>
-                <w:webHidden/>
+                <w:webHidden/>
+                <w:lang w:val="en-GB"/>
               </w:rPr>
               <w:fldChar w:fldCharType="begin"/>
             </w:r>
             <w:r>
               <w:rPr>
-                <w:noProof/>
-                <w:webHidden/>
+                <w:webHidden/>
+                <w:lang w:val="en-GB"/>
               </w:rPr>
               <w:instrText xml:space="preserve"> PAGEREF _Toc21942125 \h </w:instrText>
             </w:r>
             <w:r>
               <w:rPr>
-                <w:noProof/>
-                <w:webHidden/>
-              </w:rPr>
-            </w:r>
-            <w:r>
-              <w:rPr>
-                <w:noProof/>
-                <w:webHidden/>
+                <w:webHidden/>
+                <w:lang w:val="en-GB"/>
+              </w:rPr>
+            </w:r>
+            <w:r>
+              <w:rPr>
+                <w:webHidden/>
+                <w:lang w:val="en-GB"/>
               </w:rPr>
               <w:fldChar w:fldCharType="separate"/>
             </w:r>
             <w:r>
               <w:rPr>
-                <w:noProof/>
-                <w:webHidden/>
+                <w:webHidden/>
+                <w:lang w:val="en-GB"/>
               </w:rPr>
               <w:t>5</w:t>
             </w:r>
             <w:r>
               <w:rPr>
-                <w:noProof/>
-                <w:webHidden/>
+                <w:webHidden/>
+                <w:lang w:val="en-GB"/>
               </w:rPr>
               <w:fldChar w:fldCharType="end"/>
             </w:r>
@@ -1061,83 +1030,79 @@
               <w:tab w:val="right" w:leader="dot" w:pos="9350"/>
             </w:tabs>
             <w:rPr>
-              <w:noProof/>
               <w:sz w:val="22"/>
               <w:szCs w:val="22"/>
-              <w:lang/>
+              <w:lang w:val="en-GB"/>
             </w:rPr>
           </w:pPr>
           <w:hyperlink w:anchor="_Toc21942126" w:history="1">
             <w:r>
               <w:rPr>
                 <w:rStyle w:val="Hyperlink"/>
-                <w:noProof/>
                 <w:lang w:val="en-GB"/>
               </w:rPr>
               <w:t>2.2.3</w:t>
             </w:r>
             <w:r>
               <w:rPr>
-                <w:noProof/>
                 <w:sz w:val="22"/>
                 <w:szCs w:val="22"/>
-                <w:lang/>
+                <w:lang w:val="en-GB"/>
               </w:rPr>
               <w:tab/>
             </w:r>
             <w:r>
               <w:rPr>
                 <w:rStyle w:val="Hyperlink"/>
-                <w:noProof/>
                 <w:lang w:val="en-GB"/>
               </w:rPr>
               <w:t>Growth stages</w:t>
             </w:r>
             <w:r>
               <w:rPr>
-                <w:noProof/>
-                <w:webHidden/>
+                <w:webHidden/>
+                <w:lang w:val="en-GB"/>
               </w:rPr>
               <w:tab/>
             </w:r>
             <w:r>
               <w:rPr>
-                <w:noProof/>
-                <w:webHidden/>
+                <w:webHidden/>
+                <w:lang w:val="en-GB"/>
               </w:rPr>
               <w:fldChar w:fldCharType="begin"/>
             </w:r>
             <w:r>
               <w:rPr>
-                <w:noProof/>
-                <w:webHidden/>
+                <w:webHidden/>
+                <w:lang w:val="en-GB"/>
               </w:rPr>
               <w:instrText xml:space="preserve"> PAGEREF _Toc21942126 \h </w:instrText>
             </w:r>
             <w:r>
               <w:rPr>
-                <w:noProof/>
-                <w:webHidden/>
-              </w:rPr>
-            </w:r>
-            <w:r>
-              <w:rPr>
-                <w:noProof/>
-                <w:webHidden/>
+                <w:webHidden/>
+                <w:lang w:val="en-GB"/>
+              </w:rPr>
+            </w:r>
+            <w:r>
+              <w:rPr>
+                <w:webHidden/>
+                <w:lang w:val="en-GB"/>
               </w:rPr>
               <w:fldChar w:fldCharType="separate"/>
             </w:r>
             <w:r>
               <w:rPr>
-                <w:noProof/>
-                <w:webHidden/>
+                <w:webHidden/>
+                <w:lang w:val="en-GB"/>
               </w:rPr>
               <w:t>5</w:t>
             </w:r>
             <w:r>
               <w:rPr>
-                <w:noProof/>
-                <w:webHidden/>
+                <w:webHidden/>
+                <w:lang w:val="en-GB"/>
               </w:rPr>
               <w:fldChar w:fldCharType="end"/>
             </w:r>
@@ -1151,83 +1116,79 @@
               <w:tab w:val="right" w:leader="dot" w:pos="9350"/>
             </w:tabs>
             <w:rPr>
-              <w:noProof/>
               <w:sz w:val="22"/>
               <w:szCs w:val="22"/>
-              <w:lang/>
+              <w:lang w:val="en-GB"/>
             </w:rPr>
           </w:pPr>
           <w:hyperlink w:anchor="_Toc21942127" w:history="1">
             <w:r>
               <w:rPr>
                 <w:rStyle w:val="Hyperlink"/>
-                <w:noProof/>
                 <w:lang w:val="en-GB"/>
               </w:rPr>
               <w:t>2.3</w:t>
             </w:r>
             <w:r>
               <w:rPr>
-                <w:noProof/>
                 <w:sz w:val="22"/>
                 <w:szCs w:val="22"/>
-                <w:lang/>
+                <w:lang w:val="en-GB"/>
               </w:rPr>
               <w:tab/>
             </w:r>
             <w:r>
               <w:rPr>
                 <w:rStyle w:val="Hyperlink"/>
-                <w:noProof/>
                 <w:lang w:val="en-GB"/>
               </w:rPr>
               <w:t>Life cycles</w:t>
             </w:r>
             <w:r>
               <w:rPr>
-                <w:noProof/>
-                <w:webHidden/>
+                <w:webHidden/>
+                <w:lang w:val="en-GB"/>
               </w:rPr>
               <w:tab/>
             </w:r>
             <w:r>
               <w:rPr>
-                <w:noProof/>
-                <w:webHidden/>
+                <w:webHidden/>
+                <w:lang w:val="en-GB"/>
               </w:rPr>
               <w:fldChar w:fldCharType="begin"/>
             </w:r>
             <w:r>
               <w:rPr>
-                <w:noProof/>
-                <w:webHidden/>
+                <w:webHidden/>
+                <w:lang w:val="en-GB"/>
               </w:rPr>
               <w:instrText xml:space="preserve"> PAGEREF _Toc21942127 \h </w:instrText>
             </w:r>
             <w:r>
               <w:rPr>
-                <w:noProof/>
-                <w:webHidden/>
-              </w:rPr>
-            </w:r>
-            <w:r>
-              <w:rPr>
-                <w:noProof/>
-                <w:webHidden/>
+                <w:webHidden/>
+                <w:lang w:val="en-GB"/>
+              </w:rPr>
+            </w:r>
+            <w:r>
+              <w:rPr>
+                <w:webHidden/>
+                <w:lang w:val="en-GB"/>
               </w:rPr>
               <w:fldChar w:fldCharType="separate"/>
             </w:r>
             <w:r>
               <w:rPr>
-                <w:noProof/>
-                <w:webHidden/>
+                <w:webHidden/>
+                <w:lang w:val="en-GB"/>
               </w:rPr>
               <w:t>5</w:t>
             </w:r>
             <w:r>
               <w:rPr>
-                <w:noProof/>
-                <w:webHidden/>
+                <w:webHidden/>
+                <w:lang w:val="en-GB"/>
               </w:rPr>
               <w:fldChar w:fldCharType="end"/>
             </w:r>
@@ -1240,66 +1201,64 @@
               <w:tab w:val="right" w:leader="dot" w:pos="9350"/>
             </w:tabs>
             <w:rPr>
-              <w:noProof/>
               <w:sz w:val="22"/>
               <w:szCs w:val="22"/>
-              <w:lang/>
+              <w:lang w:val="en-GB"/>
             </w:rPr>
           </w:pPr>
           <w:hyperlink w:anchor="_Toc21942128" w:history="1">
             <w:r>
               <w:rPr>
                 <w:rStyle w:val="Hyperlink"/>
-                <w:noProof/>
                 <w:lang w:val="en-GB"/>
               </w:rPr>
               <w:t>Case study</w:t>
             </w:r>
             <w:r>
               <w:rPr>
-                <w:noProof/>
-                <w:webHidden/>
+                <w:webHidden/>
+                <w:lang w:val="en-GB"/>
               </w:rPr>
               <w:tab/>
             </w:r>
             <w:r>
               <w:rPr>
-                <w:noProof/>
-                <w:webHidden/>
+                <w:webHidden/>
+                <w:lang w:val="en-GB"/>
               </w:rPr>
               <w:fldChar w:fldCharType="begin"/>
             </w:r>
             <w:r>
               <w:rPr>
-                <w:noProof/>
-                <w:webHidden/>
+                <w:webHidden/>
+                <w:lang w:val="en-GB"/>
               </w:rPr>
               <w:instrText xml:space="preserve"> PAGEREF _Toc21942128 \h </w:instrText>
             </w:r>
             <w:r>
               <w:rPr>
-                <w:noProof/>
-                <w:webHidden/>
-              </w:rPr>
-            </w:r>
-            <w:r>
-              <w:rPr>
-                <w:noProof/>
-                <w:webHidden/>
+                <w:webHidden/>
+                <w:lang w:val="en-GB"/>
+              </w:rPr>
+            </w:r>
+            <w:r>
+              <w:rPr>
+                <w:webHidden/>
+                <w:lang w:val="en-GB"/>
               </w:rPr>
               <w:fldChar w:fldCharType="separate"/>
             </w:r>
             <w:r>
               <w:rPr>
-                <w:noProof/>
-                <w:webHidden/>
+                <w:webHidden/>
+                <w:lang w:val="en-GB"/>
               </w:rPr>
               <w:t>6</w:t>
             </w:r>
             <w:r>
               <w:rPr>
-                <w:noProof/>
-                <w:webHidden/>
+                <w:webHidden/>
+                <w:lang w:val="en-GB"/>
               </w:rPr>
               <w:fldChar w:fldCharType="end"/>
             </w:r>
@@ -1313,83 +1272,79 @@
               <w:tab w:val="right" w:leader="dot" w:pos="9350"/>
             </w:tabs>
             <w:rPr>
-              <w:noProof/>
               <w:sz w:val="22"/>
               <w:szCs w:val="22"/>
-              <w:lang/>
+              <w:lang w:val="en-GB"/>
             </w:rPr>
           </w:pPr>
           <w:hyperlink w:anchor="_Toc21942129" w:history="1">
             <w:r>
               <w:rPr>
                 <w:rStyle w:val="Hyperlink"/>
-                <w:noProof/>
                 <w:lang w:val="en-GB"/>
               </w:rPr>
               <w:t>1.</w:t>
             </w:r>
             <w:r>
               <w:rPr>
-                <w:noProof/>
                 <w:sz w:val="22"/>
                 <w:szCs w:val="22"/>
-                <w:lang/>
+                <w:lang w:val="en-GB"/>
               </w:rPr>
               <w:tab/>
             </w:r>
             <w:r>
               <w:rPr>
                 <w:rStyle w:val="Hyperlink"/>
-                <w:noProof/>
                 <w:lang w:val="en-GB"/>
               </w:rPr>
               <w:t>Introduction</w:t>
             </w:r>
             <w:r>
               <w:rPr>
-                <w:noProof/>
-                <w:webHidden/>
+                <w:webHidden/>
+                <w:lang w:val="en-GB"/>
               </w:rPr>
               <w:tab/>
             </w:r>
             <w:r>
               <w:rPr>
-                <w:noProof/>
-                <w:webHidden/>
+                <w:webHidden/>
+                <w:lang w:val="en-GB"/>
               </w:rPr>
               <w:fldChar w:fldCharType="begin"/>
             </w:r>
             <w:r>
               <w:rPr>
-                <w:noProof/>
-                <w:webHidden/>
+                <w:webHidden/>
+                <w:lang w:val="en-GB"/>
               </w:rPr>
               <w:instrText xml:space="preserve"> PAGEREF _Toc21942129 \h </w:instrText>
             </w:r>
             <w:r>
               <w:rPr>
-                <w:noProof/>
-                <w:webHidden/>
-              </w:rPr>
-            </w:r>
-            <w:r>
-              <w:rPr>
-                <w:noProof/>
-                <w:webHidden/>
+                <w:webHidden/>
+                <w:lang w:val="en-GB"/>
+              </w:rPr>
+            </w:r>
+            <w:r>
+              <w:rPr>
+                <w:webHidden/>
+                <w:lang w:val="en-GB"/>
               </w:rPr>
               <w:fldChar w:fldCharType="separate"/>
             </w:r>
             <w:r>
               <w:rPr>
-                <w:noProof/>
-                <w:webHidden/>
+                <w:webHidden/>
+                <w:lang w:val="en-GB"/>
               </w:rPr>
               <w:t>6</w:t>
             </w:r>
             <w:r>
               <w:rPr>
-                <w:noProof/>
-                <w:webHidden/>
+                <w:webHidden/>
+                <w:lang w:val="en-GB"/>
               </w:rPr>
               <w:fldChar w:fldCharType="end"/>
             </w:r>
@@ -1403,83 +1358,79 @@
               <w:tab w:val="right" w:leader="dot" w:pos="9350"/>
             </w:tabs>
             <w:rPr>
-              <w:noProof/>
               <w:sz w:val="22"/>
               <w:szCs w:val="22"/>
-              <w:lang/>
+              <w:lang w:val="en-GB"/>
             </w:rPr>
           </w:pPr>
           <w:hyperlink w:anchor="_Toc21942130" w:history="1">
             <w:r>
               <w:rPr>
                 <w:rStyle w:val="Hyperlink"/>
-                <w:noProof/>
                 <w:lang w:val="en-GB"/>
               </w:rPr>
               <w:t>2.</w:t>
             </w:r>
             <w:r>
               <w:rPr>
-                <w:noProof/>
                 <w:sz w:val="22"/>
                 <w:szCs w:val="22"/>
-                <w:lang/>
+                <w:lang w:val="en-GB"/>
               </w:rPr>
               <w:tab/>
             </w:r>
             <w:r>
               <w:rPr>
                 <w:rStyle w:val="Hyperlink"/>
-                <w:noProof/>
                 <w:lang w:val="en-GB"/>
               </w:rPr>
               <w:t>Engine choice</w:t>
             </w:r>
             <w:r>
               <w:rPr>
-                <w:noProof/>
-                <w:webHidden/>
+                <w:webHidden/>
+                <w:lang w:val="en-GB"/>
               </w:rPr>
               <w:tab/>
             </w:r>
             <w:r>
               <w:rPr>
-                <w:noProof/>
-                <w:webHidden/>
+                <w:webHidden/>
+                <w:lang w:val="en-GB"/>
               </w:rPr>
               <w:fldChar w:fldCharType="begin"/>
             </w:r>
             <w:r>
               <w:rPr>
-                <w:noProof/>
-                <w:webHidden/>
+                <w:webHidden/>
+                <w:lang w:val="en-GB"/>
               </w:rPr>
               <w:instrText xml:space="preserve"> PAGEREF _Toc21942130 \h </w:instrText>
             </w:r>
             <w:r>
               <w:rPr>
-                <w:noProof/>
-                <w:webHidden/>
-              </w:rPr>
-            </w:r>
-            <w:r>
-              <w:rPr>
-                <w:noProof/>
-                <w:webHidden/>
+                <w:webHidden/>
+                <w:lang w:val="en-GB"/>
+              </w:rPr>
+            </w:r>
+            <w:r>
+              <w:rPr>
+                <w:webHidden/>
+                <w:lang w:val="en-GB"/>
               </w:rPr>
               <w:fldChar w:fldCharType="separate"/>
             </w:r>
             <w:r>
               <w:rPr>
-                <w:noProof/>
-                <w:webHidden/>
+                <w:webHidden/>
+                <w:lang w:val="en-GB"/>
               </w:rPr>
               <w:t>6</w:t>
             </w:r>
             <w:r>
               <w:rPr>
-                <w:noProof/>
-                <w:webHidden/>
+                <w:webHidden/>
+                <w:lang w:val="en-GB"/>
               </w:rPr>
               <w:fldChar w:fldCharType="end"/>
             </w:r>
@@ -1493,83 +1444,79 @@
               <w:tab w:val="right" w:leader="dot" w:pos="9350"/>
             </w:tabs>
             <w:rPr>
-              <w:noProof/>
               <w:sz w:val="22"/>
               <w:szCs w:val="22"/>
-              <w:lang/>
+              <w:lang w:val="en-GB"/>
             </w:rPr>
           </w:pPr>
           <w:hyperlink w:anchor="_Toc21942131" w:history="1">
             <w:r>
               <w:rPr>
                 <w:rStyle w:val="Hyperlink"/>
-                <w:noProof/>
                 <w:lang w:val="en-GB"/>
               </w:rPr>
               <w:t>3.</w:t>
             </w:r>
             <w:r>
               <w:rPr>
-                <w:noProof/>
                 <w:sz w:val="22"/>
                 <w:szCs w:val="22"/>
-                <w:lang/>
+                <w:lang w:val="en-GB"/>
               </w:rPr>
               <w:tab/>
             </w:r>
             <w:r>
               <w:rPr>
                 <w:rStyle w:val="Hyperlink"/>
-                <w:noProof/>
                 <w:lang w:val="en-GB"/>
               </w:rPr>
               <w:t>Surface detection</w:t>
             </w:r>
             <w:r>
               <w:rPr>
-                <w:noProof/>
-                <w:webHidden/>
+                <w:webHidden/>
+                <w:lang w:val="en-GB"/>
               </w:rPr>
               <w:tab/>
             </w:r>
             <w:r>
               <w:rPr>
-                <w:noProof/>
-                <w:webHidden/>
+                <w:webHidden/>
+                <w:lang w:val="en-GB"/>
               </w:rPr>
               <w:fldChar w:fldCharType="begin"/>
             </w:r>
             <w:r>
               <w:rPr>
-                <w:noProof/>
-                <w:webHidden/>
+                <w:webHidden/>
+                <w:lang w:val="en-GB"/>
               </w:rPr>
               <w:instrText xml:space="preserve"> PAGEREF _Toc21942131 \h </w:instrText>
             </w:r>
             <w:r>
               <w:rPr>
-                <w:noProof/>
-                <w:webHidden/>
-              </w:rPr>
-            </w:r>
-            <w:r>
-              <w:rPr>
-                <w:noProof/>
-                <w:webHidden/>
+                <w:webHidden/>
+                <w:lang w:val="en-GB"/>
+              </w:rPr>
+            </w:r>
+            <w:r>
+              <w:rPr>
+                <w:webHidden/>
+                <w:lang w:val="en-GB"/>
               </w:rPr>
               <w:fldChar w:fldCharType="separate"/>
             </w:r>
             <w:r>
               <w:rPr>
-                <w:noProof/>
-                <w:webHidden/>
+                <w:webHidden/>
+                <w:lang w:val="en-GB"/>
               </w:rPr>
               <w:t>6</w:t>
             </w:r>
             <w:r>
               <w:rPr>
-                <w:noProof/>
-                <w:webHidden/>
+                <w:webHidden/>
+                <w:lang w:val="en-GB"/>
               </w:rPr>
               <w:fldChar w:fldCharType="end"/>
             </w:r>
@@ -1582,66 +1529,64 @@
               <w:tab w:val="right" w:leader="dot" w:pos="9350"/>
             </w:tabs>
             <w:rPr>
-              <w:noProof/>
               <w:sz w:val="22"/>
               <w:szCs w:val="22"/>
-              <w:lang/>
+              <w:lang w:val="en-GB"/>
             </w:rPr>
           </w:pPr>
           <w:hyperlink w:anchor="_Toc21942132" w:history="1">
             <w:r>
               <w:rPr>
                 <w:rStyle w:val="Hyperlink"/>
-                <w:noProof/>
                 <w:lang w:val="en-GB"/>
               </w:rPr>
               <w:t>Conclusion</w:t>
             </w:r>
             <w:r>
               <w:rPr>
-                <w:noProof/>
-                <w:webHidden/>
+                <w:webHidden/>
+                <w:lang w:val="en-GB"/>
               </w:rPr>
               <w:tab/>
             </w:r>
             <w:r>
               <w:rPr>
-                <w:noProof/>
-                <w:webHidden/>
+                <w:webHidden/>
+                <w:lang w:val="en-GB"/>
               </w:rPr>
               <w:fldChar w:fldCharType="begin"/>
             </w:r>
             <w:r>
               <w:rPr>
-                <w:noProof/>
-                <w:webHidden/>
+                <w:webHidden/>
+                <w:lang w:val="en-GB"/>
               </w:rPr>
               <w:instrText xml:space="preserve"> PAGEREF _Toc21942132 \h </w:instrText>
             </w:r>
             <w:r>
               <w:rPr>
-                <w:noProof/>
-                <w:webHidden/>
-              </w:rPr>
-            </w:r>
-            <w:r>
-              <w:rPr>
-                <w:noProof/>
-                <w:webHidden/>
+                <w:webHidden/>
+                <w:lang w:val="en-GB"/>
+              </w:rPr>
+            </w:r>
+            <w:r>
+              <w:rPr>
+                <w:webHidden/>
+                <w:lang w:val="en-GB"/>
               </w:rPr>
               <w:fldChar w:fldCharType="separate"/>
             </w:r>
             <w:r>
               <w:rPr>
-                <w:noProof/>
-                <w:webHidden/>
+                <w:webHidden/>
+                <w:lang w:val="en-GB"/>
               </w:rPr>
               <w:t>7</w:t>
             </w:r>
             <w:r>
               <w:rPr>
-                <w:noProof/>
-                <w:webHidden/>
+                <w:webHidden/>
+                <w:lang w:val="en-GB"/>
               </w:rPr>
               <w:fldChar w:fldCharType="end"/>
             </w:r>
@@ -1654,66 +1599,64 @@
               <w:tab w:val="right" w:leader="dot" w:pos="9350"/>
             </w:tabs>
             <w:rPr>
-              <w:noProof/>
               <w:sz w:val="22"/>
               <w:szCs w:val="22"/>
-              <w:lang/>
+              <w:lang w:val="en-GB"/>
             </w:rPr>
           </w:pPr>
           <w:hyperlink w:anchor="_Toc21942133" w:history="1">
             <w:r>
               <w:rPr>
                 <w:rStyle w:val="Hyperlink"/>
-                <w:noProof/>
                 <w:lang w:val="en-GB"/>
               </w:rPr>
               <w:t>References</w:t>
             </w:r>
             <w:r>
               <w:rPr>
-                <w:noProof/>
-                <w:webHidden/>
+                <w:webHidden/>
+                <w:lang w:val="en-GB"/>
               </w:rPr>
               <w:tab/>
             </w:r>
             <w:r>
               <w:rPr>
-                <w:noProof/>
-                <w:webHidden/>
+                <w:webHidden/>
+                <w:lang w:val="en-GB"/>
               </w:rPr>
               <w:fldChar w:fldCharType="begin"/>
             </w:r>
             <w:r>
               <w:rPr>
-                <w:noProof/>
-                <w:webHidden/>
+                <w:webHidden/>
+                <w:lang w:val="en-GB"/>
               </w:rPr>
               <w:instrText xml:space="preserve"> PAGEREF _Toc21942133 \h </w:instrText>
             </w:r>
             <w:r>
               <w:rPr>
-                <w:noProof/>
-                <w:webHidden/>
-              </w:rPr>
-            </w:r>
-            <w:r>
-              <w:rPr>
-                <w:noProof/>
-                <w:webHidden/>
+                <w:webHidden/>
+                <w:lang w:val="en-GB"/>
+              </w:rPr>
+            </w:r>
+            <w:r>
+              <w:rPr>
+                <w:webHidden/>
+                <w:lang w:val="en-GB"/>
               </w:rPr>
               <w:fldChar w:fldCharType="separate"/>
             </w:r>
             <w:r>
               <w:rPr>
-                <w:noProof/>
-                <w:webHidden/>
+                <w:webHidden/>
+                <w:lang w:val="en-GB"/>
               </w:rPr>
               <w:t>8</w:t>
             </w:r>
             <w:r>
               <w:rPr>
-                <w:noProof/>
-                <w:webHidden/>
+                <w:webHidden/>
+                <w:lang w:val="en-GB"/>
               </w:rPr>
               <w:fldChar w:fldCharType="end"/>
             </w:r>
@@ -1726,66 +1669,64 @@
               <w:tab w:val="right" w:leader="dot" w:pos="9350"/>
             </w:tabs>
             <w:rPr>
-              <w:noProof/>
               <w:sz w:val="22"/>
               <w:szCs w:val="22"/>
-              <w:lang/>
+              <w:lang w:val="en-GB"/>
             </w:rPr>
           </w:pPr>
           <w:hyperlink w:anchor="_Toc21942134" w:history="1">
             <w:r>
               <w:rPr>
                 <w:rStyle w:val="Hyperlink"/>
-                <w:noProof/>
                 <w:lang w:val="en-GB"/>
               </w:rPr>
               <w:t>Appendices</w:t>
             </w:r>
             <w:r>
               <w:rPr>
-                <w:noProof/>
-                <w:webHidden/>
+                <w:webHidden/>
+                <w:lang w:val="en-GB"/>
               </w:rPr>
               <w:tab/>
             </w:r>
             <w:r>
               <w:rPr>
-                <w:noProof/>
-                <w:webHidden/>
+                <w:webHidden/>
+                <w:lang w:val="en-GB"/>
               </w:rPr>
               <w:fldChar w:fldCharType="begin"/>
             </w:r>
             <w:r>
               <w:rPr>
-                <w:noProof/>
-                <w:webHidden/>
+                <w:webHidden/>
+                <w:lang w:val="en-GB"/>
               </w:rPr>
               <w:instrText xml:space="preserve"> PAGEREF _Toc21942134 \h </w:instrText>
             </w:r>
             <w:r>
               <w:rPr>
-                <w:noProof/>
-                <w:webHidden/>
-              </w:rPr>
-            </w:r>
-            <w:r>
-              <w:rPr>
-                <w:noProof/>
-                <w:webHidden/>
+                <w:webHidden/>
+                <w:lang w:val="en-GB"/>
+              </w:rPr>
+            </w:r>
+            <w:r>
+              <w:rPr>
+                <w:webHidden/>
+                <w:lang w:val="en-GB"/>
               </w:rPr>
               <w:fldChar w:fldCharType="separate"/>
             </w:r>
             <w:r>
               <w:rPr>
-                <w:noProof/>
-                <w:webHidden/>
+                <w:webHidden/>
+                <w:lang w:val="en-GB"/>
               </w:rPr>
               <w:t>9</w:t>
             </w:r>
             <w:r>
               <w:rPr>
-                <w:noProof/>
-                <w:webHidden/>
+                <w:webHidden/>
+                <w:lang w:val="en-GB"/>
               </w:rPr>
               <w:fldChar w:fldCharType="end"/>
             </w:r>
@@ -1805,7 +1746,6 @@
             <w:rPr>
               <w:b/>
               <w:bCs/>
-              <w:noProof/>
               <w:lang w:val="en-GB"/>
             </w:rPr>
             <w:fldChar w:fldCharType="end"/>
@@ -2067,13 +2007,16 @@
     <w:p>
       <w:pPr>
         <w:jc w:val="both"/>
+        <w:rPr>
+          <w:lang w:val="en-GB"/>
+        </w:rPr>
       </w:pPr>
       <w:r>
         <w:rPr>
           <w:rFonts w:cstheme="minorHAnsi"/>
-          <w:noProof/>
           <w:sz w:val="16"/>
           <w:szCs w:val="16"/>
+          <w:lang w:val="en-GB"/>
         </w:rPr>
         <w:drawing>
           <wp:anchor distT="0" distB="0" distL="114300" distR="114300" simplePos="0" relativeHeight="251662336" behindDoc="0" locked="0" layoutInCell="1" allowOverlap="1" wp14:anchorId="012626A9" wp14:editId="798F147B">
@@ -2237,30 +2180,57 @@
         <w:t>No Man’s Sky</w:t>
       </w:r>
       <w:r>
+        <w:rPr>
+          <w:lang w:val="en-GB"/>
+        </w:rPr>
         <w:t xml:space="preserve"> is an example of</w:t>
       </w:r>
       <w:r>
+        <w:rPr>
+          <w:lang w:val="en-GB"/>
+        </w:rPr>
         <w:t xml:space="preserve"> a game</w:t>
       </w:r>
       <w:r>
+        <w:rPr>
+          <w:lang w:val="en-GB"/>
+        </w:rPr>
         <w:t xml:space="preserve"> with</w:t>
       </w:r>
       <w:r>
+        <w:rPr>
+          <w:lang w:val="en-GB"/>
+        </w:rPr>
         <w:t xml:space="preserve"> a</w:t>
       </w:r>
       <w:r>
+        <w:rPr>
+          <w:lang w:val="en-GB"/>
+        </w:rPr>
         <w:t xml:space="preserve"> sci-fi </w:t>
       </w:r>
       <w:r>
+        <w:rPr>
+          <w:lang w:val="en-GB"/>
+        </w:rPr>
         <w:t>environment</w:t>
       </w:r>
       <w:r>
+        <w:rPr>
+          <w:lang w:val="en-GB"/>
+        </w:rPr>
         <w:t xml:space="preserve"> that is not manually </w:t>
       </w:r>
       <w:r>
+        <w:rPr>
+          <w:lang w:val="en-GB"/>
+        </w:rPr>
         <w:t>produced</w:t>
       </w:r>
       <w:r>
+        <w:rPr>
+          <w:lang w:val="en-GB"/>
+        </w:rPr>
         <w:t>.</w:t>
       </w:r>
     </w:p>
@@ -2269,52 +2239,41 @@
         <w:pStyle w:val="Caption"/>
         <w:rPr>
           <w:rFonts w:ascii="Arial" w:hAnsi="Arial" w:cs="Arial"/>
-          <w:noProof/>
-        </w:rPr>
-      </w:pPr>
-      <w:r>
-        <w:rPr>
-          <w:lang w:val="en-GB"/>
-        </w:rPr>
-        <w:t xml:space="preserve">     </w:t>
-      </w:r>
-      <w:r>
-        <w:rPr>
-          <w:lang w:val="en-GB"/>
-        </w:rPr>
-        <w:t xml:space="preserve">Figure </w:t>
-      </w:r>
-      <w:r>
-        <w:rPr>
-          <w:noProof/>
+          <w:lang w:val="en-GB"/>
+        </w:rPr>
+      </w:pPr>
+      <w:r>
+        <w:rPr>
+          <w:lang w:val="en-GB"/>
+        </w:rPr>
+        <w:t xml:space="preserve">     Figure </w:t>
+      </w:r>
+      <w:r>
+        <w:rPr>
           <w:lang w:val="en-GB"/>
         </w:rPr>
         <w:fldChar w:fldCharType="begin"/>
       </w:r>
       <w:r>
         <w:rPr>
-          <w:noProof/>
           <w:lang w:val="en-GB"/>
         </w:rPr>
         <w:instrText xml:space="preserve"> SEQ Figure \* ARABIC </w:instrText>
       </w:r>
       <w:r>
         <w:rPr>
-          <w:noProof/>
           <w:lang w:val="en-GB"/>
         </w:rPr>
         <w:fldChar w:fldCharType="separate"/>
       </w:r>
       <w:r>
         <w:rPr>
-          <w:noProof/>
           <w:lang w:val="en-GB"/>
         </w:rPr>
         <w:t>1</w:t>
       </w:r>
       <w:r>
         <w:rPr>
-          <w:noProof/>
           <w:lang w:val="en-GB"/>
         </w:rPr>
         <w:fldChar w:fldCharType="end"/>
@@ -2335,13 +2294,7 @@
         <w:rPr>
           <w:lang w:val="en-GB"/>
         </w:rPr>
-        <w:t xml:space="preserve"> </w:t>
-      </w:r>
-      <w:r>
-        <w:rPr>
-          <w:lang w:val="en-GB"/>
-        </w:rPr>
-        <w:t>No Man’s Sky environment (</w:t>
+        <w:t xml:space="preserve"> No Man’s Sky environment (</w:t>
       </w:r>
       <w:r>
         <w:rPr>
@@ -2353,11 +2306,15 @@
         <w:r>
           <w:rPr>
             <w:rStyle w:val="Hyperlink"/>
+            <w:lang w:val="en-GB"/>
           </w:rPr>
           <w:t>reddit.com/4yuhxz</w:t>
         </w:r>
       </w:hyperlink>
       <w:r>
+        <w:rPr>
+          <w:lang w:val="en-GB"/>
+        </w:rPr>
         <w:t>)</w:t>
       </w:r>
     </w:p>
@@ -2370,6 +2327,7 @@
           <w:rFonts w:asciiTheme="minorHAnsi" w:hAnsiTheme="minorHAnsi" w:cstheme="minorHAnsi"/>
           <w:sz w:val="20"/>
           <w:szCs w:val="20"/>
+          <w:lang w:val="en-GB"/>
         </w:rPr>
       </w:pPr>
       <w:r>
@@ -2377,6 +2335,7 @@
           <w:rFonts w:asciiTheme="minorHAnsi" w:hAnsiTheme="minorHAnsi" w:cstheme="minorHAnsi"/>
           <w:sz w:val="20"/>
           <w:szCs w:val="20"/>
+          <w:lang w:val="en-GB"/>
         </w:rPr>
         <w:t>To achieve this goal, some realism must be maintained – how plants spread, general responses to seasonal changes, growth patterns, and influence of light – to set up the ground rules. Specific plants can have their own rules, though in order to keep a sense of being grounded in reality, the basics should not be forgotten.</w:t>
       </w:r>
@@ -2390,6 +2349,7 @@
           <w:rFonts w:asciiTheme="minorHAnsi" w:hAnsiTheme="minorHAnsi" w:cstheme="minorHAnsi"/>
           <w:sz w:val="20"/>
           <w:szCs w:val="20"/>
+          <w:lang w:val="en-GB"/>
         </w:rPr>
       </w:pPr>
       <w:r>
@@ -2397,6 +2357,7 @@
           <w:rFonts w:asciiTheme="minorHAnsi" w:hAnsiTheme="minorHAnsi" w:cstheme="minorHAnsi"/>
           <w:sz w:val="20"/>
           <w:szCs w:val="20"/>
+          <w:lang w:val="en-GB"/>
         </w:rPr>
         <w:t>Because</w:t>
       </w:r>
@@ -2405,6 +2366,7 @@
           <w:rFonts w:asciiTheme="minorHAnsi" w:hAnsiTheme="minorHAnsi" w:cstheme="minorHAnsi"/>
           <w:sz w:val="20"/>
           <w:szCs w:val="20"/>
+          <w:lang w:val="en-GB"/>
         </w:rPr>
         <w:t xml:space="preserve"> </w:t>
       </w:r>
@@ -2413,6 +2375,7 @@
           <w:rFonts w:asciiTheme="minorHAnsi" w:hAnsiTheme="minorHAnsi" w:cstheme="minorHAnsi"/>
           <w:sz w:val="20"/>
           <w:szCs w:val="20"/>
+          <w:lang w:val="en-GB"/>
         </w:rPr>
         <w:t>the system</w:t>
       </w:r>
@@ -2421,6 +2384,7 @@
           <w:rFonts w:asciiTheme="minorHAnsi" w:hAnsiTheme="minorHAnsi" w:cstheme="minorHAnsi"/>
           <w:sz w:val="20"/>
           <w:szCs w:val="20"/>
+          <w:lang w:val="en-GB"/>
         </w:rPr>
         <w:t xml:space="preserve"> is</w:t>
       </w:r>
@@ -2429,6 +2393,7 @@
           <w:rFonts w:asciiTheme="minorHAnsi" w:hAnsiTheme="minorHAnsi" w:cstheme="minorHAnsi"/>
           <w:sz w:val="20"/>
           <w:szCs w:val="20"/>
+          <w:lang w:val="en-GB"/>
         </w:rPr>
         <w:t xml:space="preserve"> meant to be </w:t>
       </w:r>
@@ -2437,6 +2402,7 @@
           <w:rFonts w:asciiTheme="minorHAnsi" w:hAnsiTheme="minorHAnsi" w:cstheme="minorHAnsi"/>
           <w:sz w:val="20"/>
           <w:szCs w:val="20"/>
+          <w:lang w:val="en-GB"/>
         </w:rPr>
         <w:t>utilized for</w:t>
       </w:r>
@@ -2445,6 +2411,7 @@
           <w:rFonts w:asciiTheme="minorHAnsi" w:hAnsiTheme="minorHAnsi" w:cstheme="minorHAnsi"/>
           <w:sz w:val="20"/>
           <w:szCs w:val="20"/>
+          <w:lang w:val="en-GB"/>
         </w:rPr>
         <w:t xml:space="preserve"> a game, performance is of importance. </w:t>
       </w:r>
@@ -2453,6 +2420,7 @@
           <w:rFonts w:asciiTheme="minorHAnsi" w:hAnsiTheme="minorHAnsi" w:cstheme="minorHAnsi"/>
           <w:sz w:val="20"/>
           <w:szCs w:val="20"/>
+          <w:lang w:val="en-GB"/>
         </w:rPr>
         <w:t>It is, however, not intended</w:t>
       </w:r>
@@ -2461,6 +2429,7 @@
           <w:rFonts w:asciiTheme="minorHAnsi" w:hAnsiTheme="minorHAnsi" w:cstheme="minorHAnsi"/>
           <w:sz w:val="20"/>
           <w:szCs w:val="20"/>
+          <w:lang w:val="en-GB"/>
         </w:rPr>
         <w:t xml:space="preserve"> to follow the real runtime of the application, only going in steps of one day each</w:t>
       </w:r>
@@ -2469,6 +2438,7 @@
           <w:rFonts w:asciiTheme="minorHAnsi" w:hAnsiTheme="minorHAnsi" w:cstheme="minorHAnsi"/>
           <w:sz w:val="20"/>
           <w:szCs w:val="20"/>
+          <w:lang w:val="en-GB"/>
         </w:rPr>
         <w:t>.</w:t>
       </w:r>
@@ -2477,6 +2447,7 @@
           <w:rFonts w:asciiTheme="minorHAnsi" w:hAnsiTheme="minorHAnsi" w:cstheme="minorHAnsi"/>
           <w:sz w:val="20"/>
           <w:szCs w:val="20"/>
+          <w:lang w:val="en-GB"/>
         </w:rPr>
         <w:t xml:space="preserve"> These steps are meant to be taken not while a player is inside of the environment, but during some other time</w:t>
       </w:r>
@@ -2485,6 +2456,7 @@
           <w:rFonts w:asciiTheme="minorHAnsi" w:hAnsiTheme="minorHAnsi" w:cstheme="minorHAnsi"/>
           <w:sz w:val="20"/>
           <w:szCs w:val="20"/>
+          <w:lang w:val="en-GB"/>
         </w:rPr>
         <w:t xml:space="preserve"> – probably during loading</w:t>
       </w:r>
@@ -2493,6 +2465,7 @@
           <w:rFonts w:asciiTheme="minorHAnsi" w:hAnsiTheme="minorHAnsi" w:cstheme="minorHAnsi"/>
           <w:sz w:val="20"/>
           <w:szCs w:val="20"/>
+          <w:lang w:val="en-GB"/>
         </w:rPr>
         <w:t>.</w:t>
       </w:r>
@@ -2501,6 +2474,7 @@
           <w:rFonts w:asciiTheme="minorHAnsi" w:hAnsiTheme="minorHAnsi" w:cstheme="minorHAnsi"/>
           <w:sz w:val="20"/>
           <w:szCs w:val="20"/>
+          <w:lang w:val="en-GB"/>
         </w:rPr>
         <w:t xml:space="preserve"> </w:t>
       </w:r>
@@ -2509,6 +2483,7 @@
           <w:rFonts w:asciiTheme="minorHAnsi" w:hAnsiTheme="minorHAnsi" w:cstheme="minorHAnsi"/>
           <w:sz w:val="20"/>
           <w:szCs w:val="20"/>
+          <w:lang w:val="en-GB"/>
         </w:rPr>
         <w:t xml:space="preserve">As a result, performance is not as critical as it would otherwise be. Nevertheless, optimization techniques for a model of this type </w:t>
       </w:r>
@@ -2517,6 +2492,7 @@
           <w:rFonts w:asciiTheme="minorHAnsi" w:hAnsiTheme="minorHAnsi" w:cstheme="minorHAnsi"/>
           <w:sz w:val="20"/>
           <w:szCs w:val="20"/>
+          <w:lang w:val="en-GB"/>
         </w:rPr>
         <w:t>are</w:t>
       </w:r>
@@ -2525,6 +2501,7 @@
           <w:rFonts w:asciiTheme="minorHAnsi" w:hAnsiTheme="minorHAnsi" w:cstheme="minorHAnsi"/>
           <w:sz w:val="20"/>
           <w:szCs w:val="20"/>
+          <w:lang w:val="en-GB"/>
         </w:rPr>
         <w:t xml:space="preserve"> looked into.</w:t>
       </w:r>
@@ -2533,6 +2510,7 @@
           <w:rFonts w:asciiTheme="minorHAnsi" w:hAnsiTheme="minorHAnsi" w:cstheme="minorHAnsi"/>
           <w:sz w:val="20"/>
           <w:szCs w:val="20"/>
+          <w:lang w:val="en-GB"/>
         </w:rPr>
         <w:t xml:space="preserve"> </w:t>
       </w:r>
@@ -2546,6 +2524,7 @@
           <w:rFonts w:asciiTheme="minorHAnsi" w:hAnsiTheme="minorHAnsi" w:cstheme="minorHAnsi"/>
           <w:sz w:val="20"/>
           <w:szCs w:val="20"/>
+          <w:lang w:val="en-GB"/>
         </w:rPr>
       </w:pPr>
       <w:r>
@@ -2553,6 +2532,7 @@
           <w:rFonts w:asciiTheme="minorHAnsi" w:hAnsiTheme="minorHAnsi" w:cstheme="minorHAnsi"/>
           <w:sz w:val="20"/>
           <w:szCs w:val="20"/>
+          <w:lang w:val="en-GB"/>
         </w:rPr>
         <w:t>The result of all of this is a project that</w:t>
       </w:r>
@@ -2561,6 +2541,7 @@
           <w:rFonts w:asciiTheme="minorHAnsi" w:hAnsiTheme="minorHAnsi" w:cstheme="minorHAnsi"/>
           <w:sz w:val="20"/>
           <w:szCs w:val="20"/>
+          <w:lang w:val="en-GB"/>
         </w:rPr>
         <w:t xml:space="preserve"> accurately simulates the progression of vegetation in a predetermined environment</w:t>
       </w:r>
@@ -2569,6 +2550,7 @@
           <w:rFonts w:asciiTheme="minorHAnsi" w:hAnsiTheme="minorHAnsi" w:cstheme="minorHAnsi"/>
           <w:sz w:val="20"/>
           <w:szCs w:val="20"/>
+          <w:lang w:val="en-GB"/>
         </w:rPr>
         <w:t>, based on seeding</w:t>
       </w:r>
@@ -2577,6 +2559,7 @@
           <w:rFonts w:asciiTheme="minorHAnsi" w:hAnsiTheme="minorHAnsi" w:cstheme="minorHAnsi"/>
           <w:sz w:val="20"/>
           <w:szCs w:val="20"/>
+          <w:lang w:val="en-GB"/>
         </w:rPr>
         <w:t xml:space="preserve">, </w:t>
       </w:r>
@@ -2585,6 +2568,7 @@
           <w:rFonts w:asciiTheme="minorHAnsi" w:hAnsiTheme="minorHAnsi" w:cstheme="minorHAnsi"/>
           <w:sz w:val="20"/>
           <w:szCs w:val="20"/>
+          <w:lang w:val="en-GB"/>
         </w:rPr>
         <w:t>in a game engine.</w:t>
       </w:r>
@@ -2594,11 +2578,13 @@
         <w:rPr>
           <w:rFonts w:cstheme="minorHAnsi"/>
           <w:color w:val="000000"/>
+          <w:lang w:val="en-GB"/>
         </w:rPr>
       </w:pPr>
       <w:r>
         <w:rPr>
           <w:rFonts w:cstheme="minorHAnsi"/>
+          <w:lang w:val="en-GB"/>
         </w:rPr>
         <w:br w:type="page"/>
       </w:r>
@@ -2612,6 +2598,7 @@
           <w:rFonts w:asciiTheme="minorHAnsi" w:hAnsiTheme="minorHAnsi" w:cstheme="minorHAnsi"/>
           <w:sz w:val="20"/>
           <w:szCs w:val="20"/>
+          <w:lang w:val="en-GB"/>
         </w:rPr>
       </w:pPr>
     </w:p>
@@ -3613,7 +3600,7 @@
       </w:pPr>
       <w:r>
         <w:rPr>
-          <w:noProof/>
+          <w:lang w:val="en-GB"/>
         </w:rPr>
         <w:lastRenderedPageBreak/>
         <w:drawing>
@@ -3669,17 +3656,10 @@
         <w:rPr>
           <w:lang w:val="en-GB"/>
         </w:rPr>
-        <w:t xml:space="preserve"> </w:t>
-      </w:r>
-      <w:r>
-        <w:rPr>
-          <w:lang w:val="en-GB"/>
-        </w:rPr>
-        <w:t xml:space="preserve">Figure </w:t>
-      </w:r>
-      <w:r>
-        <w:rPr>
-          <w:noProof/>
+        <w:t xml:space="preserve"> Figure </w:t>
+      </w:r>
+      <w:r>
+        <w:rPr>
           <w:lang w:val="en-GB"/>
         </w:rPr>
         <w:t>2</w:t>
@@ -3688,13 +3668,7 @@
         <w:rPr>
           <w:lang w:val="en-GB"/>
         </w:rPr>
-        <w:t xml:space="preserve">: </w:t>
-      </w:r>
-      <w:r>
-        <w:rPr>
-          <w:lang w:val="en-GB"/>
-        </w:rPr>
-        <w:t>Stolon and rh</w:t>
+        <w:t>: Stolon and rh</w:t>
       </w:r>
       <w:r>
         <w:rPr>
@@ -4345,7 +4319,19 @@
         <w:rPr>
           <w:lang w:val="en-GB"/>
         </w:rPr>
-        <w:t xml:space="preserve"> of light on the plants’ growth is completely up to the user to define. </w:t>
+        <w:t xml:space="preserve"> of light on the plants’ growth is </w:t>
+      </w:r>
+      <w:r>
+        <w:rPr>
+          <w:lang w:val="en-GB"/>
+        </w:rPr>
+        <w:t>mostly</w:t>
+      </w:r>
+      <w:r>
+        <w:rPr>
+          <w:lang w:val="en-GB"/>
+        </w:rPr>
+        <w:t xml:space="preserve"> up to the user to define. </w:t>
       </w:r>
       <w:r>
         <w:rPr>
@@ -4363,7 +4349,19 @@
         <w:rPr>
           <w:lang w:val="en-GB"/>
         </w:rPr>
-        <w:t>this research aims to calculate whether an area on a surface is in shadow or not and how intense that shadow is.</w:t>
+        <w:t xml:space="preserve">this </w:t>
+      </w:r>
+      <w:r>
+        <w:rPr>
+          <w:lang w:val="en-GB"/>
+        </w:rPr>
+        <w:t xml:space="preserve">part of the </w:t>
+      </w:r>
+      <w:r>
+        <w:rPr>
+          <w:lang w:val="en-GB"/>
+        </w:rPr>
+        <w:t>research aims to calculate whether an area on a surface is in shadow or not and how intense that shadow is.</w:t>
       </w:r>
       <w:r>
         <w:rPr>
@@ -4375,6 +4373,9 @@
     <w:p>
       <w:pPr>
         <w:jc w:val="both"/>
+        <w:rPr>
+          <w:lang w:val="en-GB"/>
+        </w:rPr>
       </w:pPr>
       <w:r>
         <w:rPr>
@@ -4389,99 +4390,523 @@
         <w:t>their intensity.</w:t>
       </w:r>
       <w:r>
+        <w:rPr>
+          <w:lang w:val="en-GB"/>
+        </w:rPr>
         <w:t xml:space="preserve"> The immediately noticeable and fatal problem with this approach is that it only renders what is currently visible, while the simulation needs information on </w:t>
       </w:r>
       <w:r>
-        <w:t>all of the shadows</w:t>
-      </w:r>
-      <w:r>
+        <w:rPr>
+          <w:lang w:val="en-GB"/>
+        </w:rPr>
+        <w:t xml:space="preserve">all </w:t>
+      </w:r>
+      <w:r>
+        <w:rPr>
+          <w:lang w:val="en-GB"/>
+        </w:rPr>
+        <w:t>present</w:t>
+      </w:r>
+      <w:r>
+        <w:rPr>
+          <w:lang w:val="en-GB"/>
+        </w:rPr>
+        <w:t xml:space="preserve"> shadows</w:t>
+      </w:r>
+      <w:r>
+        <w:rPr>
+          <w:lang w:val="en-GB"/>
+        </w:rPr>
         <w:t>, regardless of visibility.</w:t>
       </w:r>
     </w:p>
     <w:p>
       <w:pPr>
         <w:jc w:val="both"/>
-      </w:pPr>
-      <w:r>
+        <w:rPr>
+          <w:lang w:val="en-GB"/>
+        </w:rPr>
+      </w:pPr>
+      <w:r>
+        <w:rPr>
+          <w:lang w:val="en-GB"/>
+        </w:rPr>
         <w:t xml:space="preserve">Baking the lights in the scene and using the data </w:t>
       </w:r>
       <w:r>
+        <w:rPr>
+          <w:lang w:val="en-GB"/>
+        </w:rPr>
         <w:t>the baked lightmap</w:t>
       </w:r>
       <w:r>
+        <w:rPr>
+          <w:lang w:val="en-GB"/>
+        </w:rPr>
         <w:t xml:space="preserve"> provides was the next step.</w:t>
       </w:r>
       <w:r>
+        <w:rPr>
+          <w:lang w:val="en-GB"/>
+        </w:rPr>
         <w:t xml:space="preserve"> </w:t>
       </w:r>
       <w:r>
+        <w:rPr>
+          <w:lang w:val="en-GB"/>
+        </w:rPr>
         <w:t xml:space="preserve">Right away, there was a problem. </w:t>
       </w:r>
       <w:r>
+        <w:rPr>
+          <w:lang w:val="en-GB"/>
+        </w:rPr>
         <w:t>It does not automatically have import settings which allow reading from and/or writing to the texture.</w:t>
       </w:r>
       <w:r>
+        <w:rPr>
+          <w:lang w:val="en-GB"/>
+        </w:rPr>
         <w:t xml:space="preserve"> </w:t>
       </w:r>
       <w:r>
+        <w:rPr>
+          <w:lang w:val="en-GB"/>
+        </w:rPr>
         <w:t xml:space="preserve">A simple fix: </w:t>
       </w:r>
       <w:r>
+        <w:rPr>
+          <w:lang w:val="en-GB"/>
+        </w:rPr>
         <w:t>manually baking lighting, generating the necessary files in the process</w:t>
       </w:r>
       <w:r>
+        <w:rPr>
+          <w:lang w:val="en-GB"/>
+        </w:rPr>
         <w:t xml:space="preserve"> – these can simply be set to allow read/write.</w:t>
       </w:r>
       <w:r>
+        <w:rPr>
+          <w:lang w:val="en-GB"/>
+        </w:rPr>
         <w:t xml:space="preserve"> </w:t>
       </w:r>
       <w:r>
+        <w:rPr>
+          <w:lang w:val="en-GB"/>
+        </w:rPr>
         <w:t>If the automatic bake is a requirement, the alternative is to copy the texture to another one – created in code – and use that one for reading and writing.</w:t>
+      </w:r>
+      <w:r>
+        <w:rPr>
+          <w:lang w:val="en-GB"/>
+        </w:rPr>
+        <w:t xml:space="preserve"> Do note that this alternate technique is considerably less efficient, especially when multiple lightmaps are used.</w:t>
       </w:r>
     </w:p>
     <w:p>
       <w:pPr>
         <w:jc w:val="both"/>
-      </w:pPr>
-      <w:r>
+        <w:rPr>
+          <w:lang w:val="en-GB"/>
+        </w:rPr>
+      </w:pPr>
+      <w:r>
+        <w:rPr>
+          <w:lang w:val="en-GB"/>
+        </w:rPr>
         <w:t>Now it is merely a matter of reading the lightmap bake at the correct coordinates.</w:t>
       </w:r>
       <w:r>
+        <w:rPr>
+          <w:lang w:val="en-GB"/>
+        </w:rPr>
         <w:t xml:space="preserve"> </w:t>
       </w:r>
       <w:r>
-        <w:t>Unity’s raycast provides a raycasthit variable, which holds a lightmapcoord</w:t>
-      </w:r>
-      <w:r>
-        <w:t>. Unfortunately, that result does not behave as expected and returns the same coordinates for every point on a single object.</w:t>
-      </w:r>
-      <w:r>
-        <w:t xml:space="preserve"> [GO INTO DETAILS ON FIX HERE]</w:t>
+        <w:rPr>
+          <w:lang w:val="en-GB"/>
+        </w:rPr>
+        <w:t xml:space="preserve">Unity’s raycast provides a variable which holds a </w:t>
+      </w:r>
+      <w:r>
+        <w:rPr>
+          <w:lang w:val="en-GB"/>
+        </w:rPr>
+        <w:t>coordinate on the lightmap UV</w:t>
+      </w:r>
+      <w:r>
+        <w:rPr>
+          <w:lang w:val="en-GB"/>
+        </w:rPr>
+        <w:t>. Unfortunately,</w:t>
+      </w:r>
+      <w:r>
+        <w:rPr>
+          <w:lang w:val="en-GB"/>
+        </w:rPr>
+        <w:t xml:space="preserve"> </w:t>
+      </w:r>
+      <w:r>
+        <w:rPr>
+          <w:lang w:val="en-GB"/>
+        </w:rPr>
+        <w:t>some</w:t>
+      </w:r>
+      <w:r>
+        <w:rPr>
+          <w:lang w:val="en-GB"/>
+        </w:rPr>
+        <w:t xml:space="preserve"> factors can result in th</w:t>
+      </w:r>
+      <w:r>
+        <w:rPr>
+          <w:lang w:val="en-GB"/>
+        </w:rPr>
+        <w:t xml:space="preserve">at value </w:t>
+      </w:r>
+      <w:r>
+        <w:rPr>
+          <w:lang w:val="en-GB"/>
+        </w:rPr>
+        <w:t xml:space="preserve">being nonsense. </w:t>
+      </w:r>
+      <w:r>
+        <w:rPr>
+          <w:lang w:val="en-GB"/>
+        </w:rPr>
+        <w:t>To prevent this, t</w:t>
+      </w:r>
+      <w:r>
+        <w:rPr>
+          <w:lang w:val="en-GB"/>
+        </w:rPr>
+        <w:t>he objec</w:t>
+      </w:r>
+      <w:r>
+        <w:rPr>
+          <w:lang w:val="en-GB"/>
+        </w:rPr>
+        <w:t xml:space="preserve">t to check must </w:t>
+      </w:r>
+      <w:r>
+        <w:rPr>
+          <w:lang w:val="en-GB"/>
+        </w:rPr>
+        <w:t xml:space="preserve">naturally </w:t>
+      </w:r>
+      <w:r>
+        <w:rPr>
+          <w:lang w:val="en-GB"/>
+        </w:rPr>
+        <w:t>be marked as ‘lightmap static’</w:t>
+      </w:r>
+      <w:r>
+        <w:rPr>
+          <w:lang w:val="en-GB"/>
+        </w:rPr>
+        <w:t xml:space="preserve"> and ‘generate lightmap UVs</w:t>
+      </w:r>
+      <w:r>
+        <w:rPr>
+          <w:lang w:val="en-GB"/>
+        </w:rPr>
+        <w:t>’</w:t>
+      </w:r>
+      <w:r>
+        <w:rPr>
+          <w:lang w:val="en-GB"/>
+        </w:rPr>
+        <w:t xml:space="preserve"> before baking the light</w:t>
+      </w:r>
+      <w:r>
+        <w:rPr>
+          <w:lang w:val="en-GB"/>
+        </w:rPr>
+        <w:t xml:space="preserve">, as well as </w:t>
+      </w:r>
+      <w:r>
+        <w:rPr>
+          <w:lang w:val="en-GB"/>
+        </w:rPr>
+        <w:t>given</w:t>
+      </w:r>
+      <w:r>
+        <w:rPr>
+          <w:lang w:val="en-GB"/>
+        </w:rPr>
+        <w:t xml:space="preserve"> a non-convex mesh collider.</w:t>
       </w:r>
     </w:p>
     <w:p>
       <w:pPr>
+        <w:jc w:val="both"/>
+        <w:rPr>
+          <w:lang w:val="en-GB"/>
+        </w:rPr>
+      </w:pPr>
+      <w:r>
+        <w:rPr>
+          <w:lang w:val="en-GB"/>
+        </w:rPr>
+        <w:t>The generated lightmap has too many variables to</w:t>
+      </w:r>
+      <w:r>
+        <w:rPr>
+          <w:lang w:val="en-GB"/>
+        </w:rPr>
+        <w:t xml:space="preserve"> reasonably consider </w:t>
+      </w:r>
+      <w:r>
+        <w:rPr>
+          <w:lang w:val="en-GB"/>
+        </w:rPr>
+        <w:t>– colour and amount of lights present, skybox...</w:t>
+      </w:r>
+      <w:r>
+        <w:rPr>
+          <w:lang w:val="en-GB"/>
+        </w:rPr>
+        <w:t>.</w:t>
+      </w:r>
+      <w:r>
+        <w:rPr>
+          <w:lang w:val="en-GB"/>
+        </w:rPr>
+        <w:t xml:space="preserve"> </w:t>
+      </w:r>
+      <w:r>
+        <w:rPr>
+          <w:lang w:val="en-GB"/>
+        </w:rPr>
+        <w:t>Conveniently,</w:t>
+      </w:r>
+      <w:r>
+        <w:rPr>
+          <w:lang w:val="en-GB"/>
+        </w:rPr>
+        <w:t xml:space="preserve"> it is not the only texture created by baking the lighting information</w:t>
+      </w:r>
+      <w:r>
+        <w:rPr>
+          <w:lang w:val="en-GB"/>
+        </w:rPr>
+        <w:t>. T</w:t>
+      </w:r>
+      <w:r>
+        <w:rPr>
+          <w:lang w:val="en-GB"/>
+        </w:rPr>
+        <w:t>he generated shadow mask is a great deal</w:t>
+      </w:r>
+      <w:r>
+        <w:rPr>
+          <w:lang w:val="en-GB"/>
+        </w:rPr>
+        <w:t xml:space="preserve"> more straightforward.</w:t>
+      </w:r>
+      <w:r>
+        <w:rPr>
+          <w:lang w:val="en-GB"/>
+        </w:rPr>
+        <w:t xml:space="preserve"> Up to four lights are stored</w:t>
+      </w:r>
+      <w:r>
+        <w:rPr>
+          <w:lang w:val="en-GB"/>
+        </w:rPr>
+        <w:t xml:space="preserve"> in a single </w:t>
+      </w:r>
+      <w:r>
+        <w:rPr>
+          <w:lang w:val="en-GB"/>
+        </w:rPr>
+        <w:t>image</w:t>
+      </w:r>
+      <w:r>
+        <w:rPr>
+          <w:lang w:val="en-GB"/>
+        </w:rPr>
+        <w:t>, with each light occupying the value</w:t>
+      </w:r>
+      <w:r>
+        <w:rPr>
+          <w:lang w:val="en-GB"/>
+        </w:rPr>
+        <w:t>s</w:t>
+      </w:r>
+      <w:r>
+        <w:rPr>
+          <w:lang w:val="en-GB"/>
+        </w:rPr>
+        <w:t xml:space="preserve"> of </w:t>
+      </w:r>
+      <w:r>
+        <w:rPr>
+          <w:lang w:val="en-GB"/>
+        </w:rPr>
+        <w:t xml:space="preserve">precisely one </w:t>
+      </w:r>
+      <w:r>
+        <w:rPr>
+          <w:lang w:val="en-GB"/>
+        </w:rPr>
+        <w:t>channel.</w:t>
+      </w:r>
+      <w:r>
+        <w:rPr>
+          <w:lang w:val="en-GB"/>
+        </w:rPr>
+        <w:t xml:space="preserve"> </w:t>
+      </w:r>
+      <w:r>
+        <w:rPr>
+          <w:lang w:val="en-GB"/>
+        </w:rPr>
+        <w:t>Those values range from 0 – meaning the pixel is completely inside the light, so no shadow is present – to 1</w:t>
+      </w:r>
+      <w:r>
+        <w:rPr>
+          <w:lang w:val="en-GB"/>
+        </w:rPr>
+        <w:t>,</w:t>
+      </w:r>
+      <w:r>
+        <w:rPr>
+          <w:lang w:val="en-GB"/>
+        </w:rPr>
+        <w:t xml:space="preserve"> which signifies</w:t>
+      </w:r>
+      <w:r>
+        <w:rPr>
+          <w:lang w:val="en-GB"/>
+        </w:rPr>
+        <w:t xml:space="preserve"> </w:t>
+      </w:r>
+      <w:r>
+        <w:rPr>
+          <w:lang w:val="en-GB"/>
+        </w:rPr>
+        <w:t>the hardest shadow.</w:t>
+      </w:r>
+      <w:r>
+        <w:rPr>
+          <w:lang w:val="en-GB"/>
+        </w:rPr>
+        <w:t xml:space="preserve"> Combining the different lights’ values leads to a reasonably accurate result of how </w:t>
+      </w:r>
+      <w:r>
+        <w:rPr>
+          <w:lang w:val="en-GB"/>
+        </w:rPr>
+        <w:t xml:space="preserve">dark a certain </w:t>
+      </w:r>
+      <w:r>
+        <w:rPr>
+          <w:lang w:val="en-GB"/>
+        </w:rPr>
+        <w:t>position is.</w:t>
+      </w:r>
+    </w:p>
+    <w:p>
+      <w:pPr>
+        <w:jc w:val="both"/>
+        <w:rPr>
+          <w:lang w:val="en-GB"/>
+        </w:rPr>
+      </w:pPr>
+      <w:r>
+        <w:rPr>
+          <w:lang w:val="en-GB"/>
+        </w:rPr>
+        <w:t>Truly calculating the average time spent inside shadow over 24 hours is sadly exceptionally complex</w:t>
+      </w:r>
+      <w:r>
+        <w:rPr>
+          <w:lang w:val="en-GB"/>
+        </w:rPr>
+        <w:t xml:space="preserve">. </w:t>
+      </w:r>
+      <w:r>
+        <w:rPr>
+          <w:lang w:val="en-GB"/>
+        </w:rPr>
+        <w:t>Therefore,</w:t>
+      </w:r>
+      <w:r>
+        <w:rPr>
+          <w:lang w:val="en-GB"/>
+        </w:rPr>
+        <w:t xml:space="preserve"> an estimation </w:t>
+      </w:r>
+      <w:r>
+        <w:rPr>
+          <w:lang w:val="en-GB"/>
+        </w:rPr>
+        <w:t>is more applicable.</w:t>
+      </w:r>
+      <w:r>
+        <w:rPr>
+          <w:lang w:val="en-GB"/>
+        </w:rPr>
+        <w:t xml:space="preserve"> </w:t>
+      </w:r>
+      <w:r>
+        <w:rPr>
+          <w:lang w:val="en-GB"/>
+        </w:rPr>
+        <w:t>Since the sun always raises in the east, rises to the north (or south, depending on the hemisphere) and sets in the west</w:t>
+      </w:r>
+      <w:r>
+        <w:rPr>
+          <w:lang w:val="en-GB"/>
+        </w:rPr>
+        <w:t xml:space="preserve"> – or takes some other predefined path depending on the user’s idea of the planet this takes place on</w:t>
+      </w:r>
+      <w:r>
+        <w:rPr>
+          <w:lang w:val="en-GB"/>
+        </w:rPr>
+        <w:t xml:space="preserve"> – it is possible to place up to four lights defining that path to make the shadow mask as representative as possible.</w:t>
+      </w:r>
+      <w:r>
+        <w:rPr>
+          <w:lang w:val="en-GB"/>
+        </w:rPr>
+        <w:t xml:space="preserve"> The system can th</w:t>
+      </w:r>
+      <w:r>
+        <w:rPr>
+          <w:lang w:val="en-GB"/>
+        </w:rPr>
+        <w:t>en interpret this mask and average out an acceptable approximation.</w:t>
+      </w:r>
+      <w:bookmarkStart w:id="12" w:name="_GoBack"/>
+      <w:bookmarkEnd w:id="12"/>
+    </w:p>
+    <w:p>
+      <w:pPr>
         <w:pStyle w:val="Heading1"/>
         <w:rPr>
           <w:lang w:val="en-GB"/>
         </w:rPr>
       </w:pPr>
-      <w:bookmarkStart w:id="12" w:name="_Toc21942128"/>
-      <w:bookmarkStart w:id="13" w:name="_GoBack"/>
+      <w:bookmarkStart w:id="13" w:name="_Toc21942128"/>
+      <w:r>
+        <w:rPr>
+          <w:lang w:val="en-GB"/>
+        </w:rPr>
+        <w:t>C</w:t>
+      </w:r>
+      <w:r>
+        <w:rPr>
+          <w:lang w:val="en-GB"/>
+        </w:rPr>
+        <w:t>ase study</w:t>
+      </w:r>
       <w:bookmarkEnd w:id="13"/>
-      <w:r>
-        <w:rPr>
-          <w:lang w:val="en-GB"/>
-        </w:rPr>
-        <w:t>C</w:t>
-      </w:r>
-      <w:r>
-        <w:rPr>
-          <w:lang w:val="en-GB"/>
-        </w:rPr>
-        <w:t>ase study</w:t>
-      </w:r>
-      <w:bookmarkEnd w:id="12"/>
     </w:p>
     <w:p>
       <w:pPr>
@@ -4560,6 +4985,7 @@
         <w:rPr>
           <w:lang w:val="en-GB"/>
         </w:rPr>
+        <w:lastRenderedPageBreak/>
         <w:br/>
       </w:r>
       <w:r>
@@ -4632,17 +5058,7 @@
           <w:szCs w:val="20"/>
           <w:lang w:val="en-GB"/>
         </w:rPr>
-        <w:t xml:space="preserve">One option is to check every individual triangle on the mesh and interpret each of those as a surface, then determining their orientation. This method introduces one major problem; if working on meshes with significant </w:t>
-      </w:r>
-      <w:r>
-        <w:rPr>
-          <w:rFonts w:asciiTheme="minorHAnsi" w:hAnsiTheme="minorHAnsi" w:cstheme="minorHAnsi"/>
-          <w:sz w:val="20"/>
-          <w:szCs w:val="20"/>
-          <w:lang w:val="en-GB"/>
-        </w:rPr>
-        <w:lastRenderedPageBreak/>
-        <w:t xml:space="preserve">triangle counts, determining which surface is appropriate and available gets highly complex and can take a long time, especially when the variable of other plants taking up space is accounted for. </w:t>
+        <w:t xml:space="preserve">One option is to check every individual triangle on the mesh and interpret each of those as a surface, then determining their orientation. This method introduces one major problem; if working on meshes with significant triangle counts, determining which surface is appropriate and available gets highly complex and can take a long time, especially when the variable of other plants taking up space is accounted for. </w:t>
       </w:r>
     </w:p>
     <w:p>
@@ -4688,7 +5104,52 @@
           <w:szCs w:val="20"/>
           <w:lang w:val="en-GB"/>
         </w:rPr>
-        <w:t xml:space="preserve">Since both have a serious flaw, but boast great advantages, too, some middle ground had to be found. Basing placement on a grid solves the problem of maintaining information on already inhabited locations. If the location of plants follows this defined grid, the issue of no longer looking natural appears. This could be solved by making the grid cells extremely small, yet doing as such defeats the purpose of it more simply and efficiently storing locational data. Instead, the grid can be interpreted as cells to remember which cells are occupied and which plant is in that cell. </w:t>
+        <w:t>Since both have a serious flaw, but boast great advantages, too, some middle ground had to be found. Basing placement on a grid solves the problem of maintaining information on already inhabited locations. If the location of plants follows this defined grid, the issue of no longer looking natural appears. This could be solved by making the grid cells extremely small</w:t>
+      </w:r>
+      <w:r>
+        <w:rPr>
+          <w:rFonts w:asciiTheme="minorHAnsi" w:hAnsiTheme="minorHAnsi" w:cstheme="minorHAnsi"/>
+          <w:sz w:val="20"/>
+          <w:szCs w:val="20"/>
+          <w:lang w:val="en-GB"/>
+        </w:rPr>
+        <w:t>. D</w:t>
+      </w:r>
+      <w:r>
+        <w:rPr>
+          <w:rFonts w:asciiTheme="minorHAnsi" w:hAnsiTheme="minorHAnsi" w:cstheme="minorHAnsi"/>
+          <w:sz w:val="20"/>
+          <w:szCs w:val="20"/>
+          <w:lang w:val="en-GB"/>
+        </w:rPr>
+        <w:t>oing as such</w:t>
+      </w:r>
+      <w:r>
+        <w:rPr>
+          <w:rFonts w:asciiTheme="minorHAnsi" w:hAnsiTheme="minorHAnsi" w:cstheme="minorHAnsi"/>
+          <w:sz w:val="20"/>
+          <w:szCs w:val="20"/>
+          <w:lang w:val="en-GB"/>
+        </w:rPr>
+        <w:t xml:space="preserve"> regrettably</w:t>
+      </w:r>
+      <w:r>
+        <w:rPr>
+          <w:rFonts w:asciiTheme="minorHAnsi" w:hAnsiTheme="minorHAnsi" w:cstheme="minorHAnsi"/>
+          <w:sz w:val="20"/>
+          <w:szCs w:val="20"/>
+          <w:lang w:val="en-GB"/>
+        </w:rPr>
+        <w:t xml:space="preserve"> </w:t>
+      </w:r>
+      <w:r>
+        <w:rPr>
+          <w:rFonts w:asciiTheme="minorHAnsi" w:hAnsiTheme="minorHAnsi" w:cstheme="minorHAnsi"/>
+          <w:sz w:val="20"/>
+          <w:szCs w:val="20"/>
+          <w:lang w:val="en-GB"/>
+        </w:rPr>
+        <w:t>defeats the purpose of it more simply and efficiently storing locational data. Instead, the grid can be interpreted as cells to remember which cells are occupied and which plant is in that cell.</w:t>
       </w:r>
     </w:p>
     <w:p>
@@ -4815,29 +5276,40 @@
       <w:pPr>
         <w:rPr>
           <w:rStyle w:val="Hyperlink"/>
+          <w:lang w:val="en-GB"/>
         </w:rPr>
       </w:pPr>
       <w:bookmarkStart w:id="19" w:name="AgentBasedBiology"/>
       <w:bookmarkEnd w:id="19"/>
       <w:r>
+        <w:rPr>
+          <w:lang w:val="en-GB"/>
+        </w:rPr>
         <w:t>[</w:t>
       </w:r>
       <w:r>
+        <w:rPr>
+          <w:lang w:val="en-GB"/>
+        </w:rPr>
         <w:t>1</w:t>
       </w:r>
       <w:r>
+        <w:rPr>
+          <w:lang w:val="en-GB"/>
+        </w:rPr>
         <w:t>]</w:t>
       </w:r>
       <w:r>
-        <w:t xml:space="preserve"> </w:t>
-      </w:r>
-      <w:r>
-        <w:t>An, G. , Mi, Q. , Dutta‐Moscato, J. and Vodovotz, Y. (2009), Agent‐based models in translational systems biology. WIREs Syst Biol Med, 1: 159-171. doi:</w:t>
+        <w:rPr>
+          <w:lang w:val="en-GB"/>
+        </w:rPr>
+        <w:t xml:space="preserve"> An, G. , Mi, Q. , Dutta‐Moscato, J. and Vodovotz, Y. (2009), Agent‐based models in translational systems biology. WIREs Syst Biol Med, 1: 159-171. doi:</w:t>
       </w:r>
       <w:hyperlink r:id="rId11" w:history="1">
         <w:r>
           <w:rPr>
             <w:rStyle w:val="Hyperlink"/>
+            <w:lang w:val="en-GB"/>
           </w:rPr>
           <w:t>10.1002/wsbm.45</w:t>
         </w:r>
@@ -4873,45 +5345,19 @@
         <w:rPr>
           <w:lang w:val="en-GB"/>
         </w:rPr>
-        <w:t xml:space="preserve"> Agent-Based Model</w:t>
-      </w:r>
-      <w:r>
-        <w:rPr>
-          <w:lang w:val="en-GB"/>
-        </w:rPr>
-        <w:t xml:space="preserve">. (n.d.). In Wikipedia. Retrieved </w:t>
-      </w:r>
-      <w:r>
-        <w:rPr>
-          <w:lang w:val="en-GB"/>
-        </w:rPr>
-        <w:t>September 30</w:t>
-      </w:r>
-      <w:r>
-        <w:rPr>
-          <w:lang w:val="en-GB"/>
-        </w:rPr>
-        <w:t>, 20</w:t>
-      </w:r>
-      <w:r>
-        <w:rPr>
-          <w:lang w:val="en-GB"/>
-        </w:rPr>
-        <w:t>19</w:t>
-      </w:r>
-      <w:r>
-        <w:rPr>
-          <w:lang w:val="en-GB"/>
-        </w:rPr>
-        <w:t>, from:</w:t>
-      </w:r>
-      <w:r>
+        <w:t xml:space="preserve"> Agent-Based Model. (n.d.). In Wikipedia. Retrieved September 30, 2019, from:</w:t>
+      </w:r>
+      <w:r>
+        <w:rPr>
+          <w:lang w:val="en-GB"/>
+        </w:rPr>
         <w:t xml:space="preserve"> </w:t>
       </w:r>
       <w:hyperlink r:id="rId12" w:history="1">
         <w:r>
           <w:rPr>
             <w:rStyle w:val="Hyperlink"/>
+            <w:lang w:val="en-GB"/>
           </w:rPr>
           <w:t>https://en.wikipedia.org/wiki/Agent-based_model</w:t>
         </w:r>
@@ -4953,19 +5399,7 @@
         <w:rPr>
           <w:lang w:val="en-GB"/>
         </w:rPr>
-        <w:t>Oregon State University</w:t>
-      </w:r>
-      <w:r>
-        <w:rPr>
-          <w:lang w:val="en-GB"/>
-        </w:rPr>
-        <w:t xml:space="preserve">. </w:t>
-      </w:r>
-      <w:r>
-        <w:rPr>
-          <w:lang w:val="en-GB"/>
-        </w:rPr>
-        <w:t>Discuss the basics of grass growth.</w:t>
+        <w:t>Oregon State University. Discuss the basics of grass growth.</w:t>
       </w:r>
       <w:r>
         <w:rPr>
@@ -4983,6 +5417,7 @@
         <w:r>
           <w:rPr>
             <w:rStyle w:val="Hyperlink"/>
+            <w:lang w:val="en-GB"/>
           </w:rPr>
           <w:t>https://forages.oregonstate.edu/nfgc/eo/onlineforagecurriculum/instructormaterials/availabletopics/management/growth</w:t>
         </w:r>
@@ -5013,13 +5448,7 @@
         <w:rPr>
           <w:lang w:val="en-GB"/>
         </w:rPr>
-        <w:t>Oregon State University</w:t>
-      </w:r>
-      <w:r>
-        <w:rPr>
-          <w:lang w:val="en-GB"/>
-        </w:rPr>
-        <w:t>.</w:t>
+        <w:t>Oregon State University.</w:t>
       </w:r>
       <w:r>
         <w:rPr>
@@ -5061,12 +5490,18 @@
         <w:r>
           <w:rPr>
             <w:rStyle w:val="Hyperlink"/>
+            <w:lang w:val="en-GB"/>
           </w:rPr>
           <w:t>https://forages.oregonstate.edu/regrowth/how-does-grass-grow/developmental-phases</w:t>
         </w:r>
       </w:hyperlink>
     </w:p>
     <w:p>
+      <w:pPr>
+        <w:rPr>
+          <w:lang w:val="en-GB"/>
+        </w:rPr>
+      </w:pPr>
       <w:r>
         <w:rPr>
           <w:lang w:val="en-GB"/>
@@ -5132,6 +5567,7 @@
         <w:r>
           <w:rPr>
             <w:rStyle w:val="Hyperlink"/>
+            <w:lang w:val="en-GB"/>
           </w:rPr>
           <w:t>https://passel2.unl.edu/view/lesson/50d18f39cff4/2</w:t>
         </w:r>
@@ -8567,6 +9003,7 @@
   <w:style w:type="character" w:default="1" w:styleId="DefaultParagraphFont">
     <w:name w:val="Default Paragraph Font"/>
     <w:uiPriority w:val="1"/>
+    <w:semiHidden/>
     <w:unhideWhenUsed/>
   </w:style>
   <w:style w:type="table" w:default="1" w:styleId="TableNormal">
@@ -9335,6 +9772,7 @@
     <w:rsid w:val="0005541A"/>
     <w:rsid w:val="00062C76"/>
     <w:rsid w:val="002A28D4"/>
+    <w:rsid w:val="00306D44"/>
     <w:rsid w:val="00415018"/>
     <w:rsid w:val="00510630"/>
     <w:rsid w:val="00630BFE"/>
@@ -10121,7 +10559,7 @@
 </file>
 
 <file path=customXml/itemProps1.xml><?xml version="1.0" encoding="utf-8"?>
-<ds:datastoreItem xmlns:ds="http://schemas.openxmlformats.org/officeDocument/2006/customXml" ds:itemID="{F3D8363E-3AD0-4B53-8FA2-2E56BBBF45D1}">
+<ds:datastoreItem xmlns:ds="http://schemas.openxmlformats.org/officeDocument/2006/customXml" ds:itemID="{D9543560-73DD-481D-9D46-A654FA350C62}">
   <ds:schemaRefs>
     <ds:schemaRef ds:uri="http://schemas.openxmlformats.org/officeDocument/2006/bibliography"/>
   </ds:schemaRefs>

</xml_diff>

<commit_message>
Added images to paper, expanded on case studies
</commit_message>
<xml_diff>
--- a/Paperwork/Paper.docx
+++ b/Paperwork/Paper.docx
@@ -288,7 +288,7 @@
               <w:noProof/>
               <w:sz w:val="22"/>
               <w:szCs w:val="22"/>
-              <w:lang/>
+              <w:lang w:val="nl-BE" w:eastAsia="nl-BE"/>
             </w:rPr>
           </w:pPr>
           <w:r>
@@ -309,7 +309,7 @@
             </w:rPr>
             <w:fldChar w:fldCharType="separate"/>
           </w:r>
-          <w:hyperlink w:anchor="_Toc22109253" w:history="1">
+          <w:hyperlink w:anchor="_Toc22128580" w:history="1">
             <w:r>
               <w:rPr>
                 <w:rStyle w:val="Hyperlink"/>
@@ -337,7 +337,7 @@
                 <w:noProof/>
                 <w:webHidden/>
               </w:rPr>
-              <w:instrText xml:space="preserve"> PAGEREF _Toc22109253 \h </w:instrText>
+              <w:instrText xml:space="preserve"> PAGEREF _Toc22128580 \h </w:instrText>
             </w:r>
             <w:r>
               <w:rPr>
@@ -378,10 +378,10 @@
               <w:noProof/>
               <w:sz w:val="22"/>
               <w:szCs w:val="22"/>
-              <w:lang/>
+              <w:lang w:val="nl-BE" w:eastAsia="nl-BE"/>
             </w:rPr>
           </w:pPr>
-          <w:hyperlink w:anchor="_Toc22109254" w:history="1">
+          <w:hyperlink w:anchor="_Toc22128581" w:history="1">
             <w:r>
               <w:rPr>
                 <w:rStyle w:val="Hyperlink"/>
@@ -409,7 +409,7 @@
                 <w:noProof/>
                 <w:webHidden/>
               </w:rPr>
-              <w:instrText xml:space="preserve"> PAGEREF _Toc22109254 \h </w:instrText>
+              <w:instrText xml:space="preserve"> PAGEREF _Toc22128581 \h </w:instrText>
             </w:r>
             <w:r>
               <w:rPr>
@@ -450,10 +450,10 @@
               <w:noProof/>
               <w:sz w:val="22"/>
               <w:szCs w:val="22"/>
-              <w:lang/>
+              <w:lang w:val="nl-BE" w:eastAsia="nl-BE"/>
             </w:rPr>
           </w:pPr>
-          <w:hyperlink w:anchor="_Toc22109255" w:history="1">
+          <w:hyperlink w:anchor="_Toc22128582" w:history="1">
             <w:r>
               <w:rPr>
                 <w:rStyle w:val="Hyperlink"/>
@@ -481,7 +481,7 @@
                 <w:noProof/>
                 <w:webHidden/>
               </w:rPr>
-              <w:instrText xml:space="preserve"> PAGEREF _Toc22109255 \h </w:instrText>
+              <w:instrText xml:space="preserve"> PAGEREF _Toc22128582 \h </w:instrText>
             </w:r>
             <w:r>
               <w:rPr>
@@ -523,10 +523,10 @@
               <w:noProof/>
               <w:sz w:val="22"/>
               <w:szCs w:val="22"/>
-              <w:lang/>
+              <w:lang w:val="nl-BE" w:eastAsia="nl-BE"/>
             </w:rPr>
           </w:pPr>
-          <w:hyperlink w:anchor="_Toc22109256" w:history="1">
+          <w:hyperlink w:anchor="_Toc22128583" w:history="1">
             <w:r>
               <w:rPr>
                 <w:rStyle w:val="Hyperlink"/>
@@ -540,7 +540,7 @@
                 <w:noProof/>
                 <w:sz w:val="22"/>
                 <w:szCs w:val="22"/>
-                <w:lang/>
+                <w:lang w:val="nl-BE" w:eastAsia="nl-BE"/>
               </w:rPr>
               <w:tab/>
             </w:r>
@@ -571,7 +571,7 @@
                 <w:noProof/>
                 <w:webHidden/>
               </w:rPr>
-              <w:instrText xml:space="preserve"> PAGEREF _Toc22109256 \h </w:instrText>
+              <w:instrText xml:space="preserve"> PAGEREF _Toc22128583 \h </w:instrText>
             </w:r>
             <w:r>
               <w:rPr>
@@ -613,10 +613,10 @@
               <w:noProof/>
               <w:sz w:val="22"/>
               <w:szCs w:val="22"/>
-              <w:lang/>
+              <w:lang w:val="nl-BE" w:eastAsia="nl-BE"/>
             </w:rPr>
           </w:pPr>
-          <w:hyperlink w:anchor="_Toc22109257" w:history="1">
+          <w:hyperlink w:anchor="_Toc22128584" w:history="1">
             <w:r>
               <w:rPr>
                 <w:rStyle w:val="Hyperlink"/>
@@ -630,7 +630,7 @@
                 <w:noProof/>
                 <w:sz w:val="22"/>
                 <w:szCs w:val="22"/>
-                <w:lang/>
+                <w:lang w:val="nl-BE" w:eastAsia="nl-BE"/>
               </w:rPr>
               <w:tab/>
             </w:r>
@@ -661,7 +661,7 @@
                 <w:noProof/>
                 <w:webHidden/>
               </w:rPr>
-              <w:instrText xml:space="preserve"> PAGEREF _Toc22109257 \h </w:instrText>
+              <w:instrText xml:space="preserve"> PAGEREF _Toc22128584 \h </w:instrText>
             </w:r>
             <w:r>
               <w:rPr>
@@ -703,10 +703,10 @@
               <w:noProof/>
               <w:sz w:val="22"/>
               <w:szCs w:val="22"/>
-              <w:lang/>
+              <w:lang w:val="nl-BE" w:eastAsia="nl-BE"/>
             </w:rPr>
           </w:pPr>
-          <w:hyperlink w:anchor="_Toc22109258" w:history="1">
+          <w:hyperlink w:anchor="_Toc22128585" w:history="1">
             <w:r>
               <w:rPr>
                 <w:rStyle w:val="Hyperlink"/>
@@ -720,7 +720,7 @@
                 <w:noProof/>
                 <w:sz w:val="22"/>
                 <w:szCs w:val="22"/>
-                <w:lang/>
+                <w:lang w:val="nl-BE" w:eastAsia="nl-BE"/>
               </w:rPr>
               <w:tab/>
             </w:r>
@@ -751,7 +751,7 @@
                 <w:noProof/>
                 <w:webHidden/>
               </w:rPr>
-              <w:instrText xml:space="preserve"> PAGEREF _Toc22109258 \h </w:instrText>
+              <w:instrText xml:space="preserve"> PAGEREF _Toc22128585 \h </w:instrText>
             </w:r>
             <w:r>
               <w:rPr>
@@ -793,10 +793,10 @@
               <w:noProof/>
               <w:sz w:val="22"/>
               <w:szCs w:val="22"/>
-              <w:lang/>
+              <w:lang w:val="nl-BE" w:eastAsia="nl-BE"/>
             </w:rPr>
           </w:pPr>
-          <w:hyperlink w:anchor="_Toc22109259" w:history="1">
+          <w:hyperlink w:anchor="_Toc22128586" w:history="1">
             <w:r>
               <w:rPr>
                 <w:rStyle w:val="Hyperlink"/>
@@ -810,7 +810,7 @@
                 <w:noProof/>
                 <w:sz w:val="22"/>
                 <w:szCs w:val="22"/>
-                <w:lang/>
+                <w:lang w:val="nl-BE" w:eastAsia="nl-BE"/>
               </w:rPr>
               <w:tab/>
             </w:r>
@@ -841,7 +841,7 @@
                 <w:noProof/>
                 <w:webHidden/>
               </w:rPr>
-              <w:instrText xml:space="preserve"> PAGEREF _Toc22109259 \h </w:instrText>
+              <w:instrText xml:space="preserve"> PAGEREF _Toc22128586 \h </w:instrText>
             </w:r>
             <w:r>
               <w:rPr>
@@ -883,10 +883,10 @@
               <w:noProof/>
               <w:sz w:val="22"/>
               <w:szCs w:val="22"/>
-              <w:lang/>
+              <w:lang w:val="nl-BE" w:eastAsia="nl-BE"/>
             </w:rPr>
           </w:pPr>
-          <w:hyperlink w:anchor="_Toc22109260" w:history="1">
+          <w:hyperlink w:anchor="_Toc22128587" w:history="1">
             <w:r>
               <w:rPr>
                 <w:rStyle w:val="Hyperlink"/>
@@ -900,7 +900,7 @@
                 <w:noProof/>
                 <w:sz w:val="22"/>
                 <w:szCs w:val="22"/>
-                <w:lang/>
+                <w:lang w:val="nl-BE" w:eastAsia="nl-BE"/>
               </w:rPr>
               <w:tab/>
             </w:r>
@@ -931,7 +931,7 @@
                 <w:noProof/>
                 <w:webHidden/>
               </w:rPr>
-              <w:instrText xml:space="preserve"> PAGEREF _Toc22109260 \h </w:instrText>
+              <w:instrText xml:space="preserve"> PAGEREF _Toc22128587 \h </w:instrText>
             </w:r>
             <w:r>
               <w:rPr>
@@ -973,10 +973,10 @@
               <w:noProof/>
               <w:sz w:val="22"/>
               <w:szCs w:val="22"/>
-              <w:lang/>
+              <w:lang w:val="nl-BE" w:eastAsia="nl-BE"/>
             </w:rPr>
           </w:pPr>
-          <w:hyperlink w:anchor="_Toc22109261" w:history="1">
+          <w:hyperlink w:anchor="_Toc22128588" w:history="1">
             <w:r>
               <w:rPr>
                 <w:rStyle w:val="Hyperlink"/>
@@ -990,7 +990,7 @@
                 <w:noProof/>
                 <w:sz w:val="22"/>
                 <w:szCs w:val="22"/>
-                <w:lang/>
+                <w:lang w:val="nl-BE" w:eastAsia="nl-BE"/>
               </w:rPr>
               <w:tab/>
             </w:r>
@@ -1021,7 +1021,7 @@
                 <w:noProof/>
                 <w:webHidden/>
               </w:rPr>
-              <w:instrText xml:space="preserve"> PAGEREF _Toc22109261 \h </w:instrText>
+              <w:instrText xml:space="preserve"> PAGEREF _Toc22128588 \h </w:instrText>
             </w:r>
             <w:r>
               <w:rPr>
@@ -1063,10 +1063,10 @@
               <w:noProof/>
               <w:sz w:val="22"/>
               <w:szCs w:val="22"/>
-              <w:lang/>
+              <w:lang w:val="nl-BE" w:eastAsia="nl-BE"/>
             </w:rPr>
           </w:pPr>
-          <w:hyperlink w:anchor="_Toc22109262" w:history="1">
+          <w:hyperlink w:anchor="_Toc22128589" w:history="1">
             <w:r>
               <w:rPr>
                 <w:rStyle w:val="Hyperlink"/>
@@ -1080,7 +1080,7 @@
                 <w:noProof/>
                 <w:sz w:val="22"/>
                 <w:szCs w:val="22"/>
-                <w:lang/>
+                <w:lang w:val="nl-BE" w:eastAsia="nl-BE"/>
               </w:rPr>
               <w:tab/>
             </w:r>
@@ -1111,7 +1111,7 @@
                 <w:noProof/>
                 <w:webHidden/>
               </w:rPr>
-              <w:instrText xml:space="preserve"> PAGEREF _Toc22109262 \h </w:instrText>
+              <w:instrText xml:space="preserve"> PAGEREF _Toc22128589 \h </w:instrText>
             </w:r>
             <w:r>
               <w:rPr>
@@ -1153,10 +1153,10 @@
               <w:noProof/>
               <w:sz w:val="22"/>
               <w:szCs w:val="22"/>
-              <w:lang/>
+              <w:lang w:val="nl-BE" w:eastAsia="nl-BE"/>
             </w:rPr>
           </w:pPr>
-          <w:hyperlink w:anchor="_Toc22109263" w:history="1">
+          <w:hyperlink w:anchor="_Toc22128590" w:history="1">
             <w:r>
               <w:rPr>
                 <w:rStyle w:val="Hyperlink"/>
@@ -1170,7 +1170,7 @@
                 <w:noProof/>
                 <w:sz w:val="22"/>
                 <w:szCs w:val="22"/>
-                <w:lang/>
+                <w:lang w:val="nl-BE" w:eastAsia="nl-BE"/>
               </w:rPr>
               <w:tab/>
             </w:r>
@@ -1201,7 +1201,7 @@
                 <w:noProof/>
                 <w:webHidden/>
               </w:rPr>
-              <w:instrText xml:space="preserve"> PAGEREF _Toc22109263 \h </w:instrText>
+              <w:instrText xml:space="preserve"> PAGEREF _Toc22128590 \h </w:instrText>
             </w:r>
             <w:r>
               <w:rPr>
@@ -1243,10 +1243,10 @@
               <w:noProof/>
               <w:sz w:val="22"/>
               <w:szCs w:val="22"/>
-              <w:lang/>
+              <w:lang w:val="nl-BE" w:eastAsia="nl-BE"/>
             </w:rPr>
           </w:pPr>
-          <w:hyperlink w:anchor="_Toc22109264" w:history="1">
+          <w:hyperlink w:anchor="_Toc22128591" w:history="1">
             <w:r>
               <w:rPr>
                 <w:rStyle w:val="Hyperlink"/>
@@ -1260,7 +1260,7 @@
                 <w:noProof/>
                 <w:sz w:val="22"/>
                 <w:szCs w:val="22"/>
-                <w:lang/>
+                <w:lang w:val="nl-BE" w:eastAsia="nl-BE"/>
               </w:rPr>
               <w:tab/>
             </w:r>
@@ -1291,7 +1291,7 @@
                 <w:noProof/>
                 <w:webHidden/>
               </w:rPr>
-              <w:instrText xml:space="preserve"> PAGEREF _Toc22109264 \h </w:instrText>
+              <w:instrText xml:space="preserve"> PAGEREF _Toc22128591 \h </w:instrText>
             </w:r>
             <w:r>
               <w:rPr>
@@ -1332,10 +1332,10 @@
               <w:noProof/>
               <w:sz w:val="22"/>
               <w:szCs w:val="22"/>
-              <w:lang/>
+              <w:lang w:val="nl-BE" w:eastAsia="nl-BE"/>
             </w:rPr>
           </w:pPr>
-          <w:hyperlink w:anchor="_Toc22109265" w:history="1">
+          <w:hyperlink w:anchor="_Toc22128592" w:history="1">
             <w:r>
               <w:rPr>
                 <w:rStyle w:val="Hyperlink"/>
@@ -1363,7 +1363,7 @@
                 <w:noProof/>
                 <w:webHidden/>
               </w:rPr>
-              <w:instrText xml:space="preserve"> PAGEREF _Toc22109265 \h </w:instrText>
+              <w:instrText xml:space="preserve"> PAGEREF _Toc22128592 \h </w:instrText>
             </w:r>
             <w:r>
               <w:rPr>
@@ -1383,7 +1383,7 @@
                 <w:noProof/>
                 <w:webHidden/>
               </w:rPr>
-              <w:t>6</w:t>
+              <w:t>7</w:t>
             </w:r>
             <w:r>
               <w:rPr>
@@ -1405,10 +1405,10 @@
               <w:noProof/>
               <w:sz w:val="22"/>
               <w:szCs w:val="22"/>
-              <w:lang/>
+              <w:lang w:val="nl-BE" w:eastAsia="nl-BE"/>
             </w:rPr>
           </w:pPr>
-          <w:hyperlink w:anchor="_Toc22109266" w:history="1">
+          <w:hyperlink w:anchor="_Toc22128593" w:history="1">
             <w:r>
               <w:rPr>
                 <w:rStyle w:val="Hyperlink"/>
@@ -1422,7 +1422,7 @@
                 <w:noProof/>
                 <w:sz w:val="22"/>
                 <w:szCs w:val="22"/>
-                <w:lang/>
+                <w:lang w:val="nl-BE" w:eastAsia="nl-BE"/>
               </w:rPr>
               <w:tab/>
             </w:r>
@@ -1453,7 +1453,7 @@
                 <w:noProof/>
                 <w:webHidden/>
               </w:rPr>
-              <w:instrText xml:space="preserve"> PAGEREF _Toc22109266 \h </w:instrText>
+              <w:instrText xml:space="preserve"> PAGEREF _Toc22128593 \h </w:instrText>
             </w:r>
             <w:r>
               <w:rPr>
@@ -1473,7 +1473,7 @@
                 <w:noProof/>
                 <w:webHidden/>
               </w:rPr>
-              <w:t>6</w:t>
+              <w:t>7</w:t>
             </w:r>
             <w:r>
               <w:rPr>
@@ -1495,10 +1495,10 @@
               <w:noProof/>
               <w:sz w:val="22"/>
               <w:szCs w:val="22"/>
-              <w:lang/>
+              <w:lang w:val="nl-BE" w:eastAsia="nl-BE"/>
             </w:rPr>
           </w:pPr>
-          <w:hyperlink w:anchor="_Toc22109267" w:history="1">
+          <w:hyperlink w:anchor="_Toc22128594" w:history="1">
             <w:r>
               <w:rPr>
                 <w:rStyle w:val="Hyperlink"/>
@@ -1512,7 +1512,7 @@
                 <w:noProof/>
                 <w:sz w:val="22"/>
                 <w:szCs w:val="22"/>
-                <w:lang/>
+                <w:lang w:val="nl-BE" w:eastAsia="nl-BE"/>
               </w:rPr>
               <w:tab/>
             </w:r>
@@ -1543,7 +1543,7 @@
                 <w:noProof/>
                 <w:webHidden/>
               </w:rPr>
-              <w:instrText xml:space="preserve"> PAGEREF _Toc22109267 \h </w:instrText>
+              <w:instrText xml:space="preserve"> PAGEREF _Toc22128594 \h </w:instrText>
             </w:r>
             <w:r>
               <w:rPr>
@@ -1563,7 +1563,7 @@
                 <w:noProof/>
                 <w:webHidden/>
               </w:rPr>
-              <w:t>6</w:t>
+              <w:t>7</w:t>
             </w:r>
             <w:r>
               <w:rPr>
@@ -1585,24 +1585,24 @@
               <w:noProof/>
               <w:sz w:val="22"/>
               <w:szCs w:val="22"/>
-              <w:lang/>
+              <w:lang w:val="nl-BE" w:eastAsia="nl-BE"/>
             </w:rPr>
           </w:pPr>
-          <w:hyperlink w:anchor="_Toc22109268" w:history="1">
+          <w:hyperlink w:anchor="_Toc22128595" w:history="1">
             <w:r>
               <w:rPr>
                 <w:rStyle w:val="Hyperlink"/>
                 <w:noProof/>
                 <w:lang w:val="en-GB"/>
               </w:rPr>
-              <w:t>4.</w:t>
+              <w:t>3.</w:t>
             </w:r>
             <w:r>
               <w:rPr>
                 <w:noProof/>
                 <w:sz w:val="22"/>
                 <w:szCs w:val="22"/>
-                <w:lang/>
+                <w:lang w:val="nl-BE" w:eastAsia="nl-BE"/>
               </w:rPr>
               <w:tab/>
             </w:r>
@@ -1633,7 +1633,97 @@
                 <w:noProof/>
                 <w:webHidden/>
               </w:rPr>
-              <w:instrText xml:space="preserve"> PAGEREF _Toc22109268 \h </w:instrText>
+              <w:instrText xml:space="preserve"> PAGEREF _Toc22128595 \h </w:instrText>
+            </w:r>
+            <w:r>
+              <w:rPr>
+                <w:noProof/>
+                <w:webHidden/>
+              </w:rPr>
+            </w:r>
+            <w:r>
+              <w:rPr>
+                <w:noProof/>
+                <w:webHidden/>
+              </w:rPr>
+              <w:fldChar w:fldCharType="separate"/>
+            </w:r>
+            <w:r>
+              <w:rPr>
+                <w:noProof/>
+                <w:webHidden/>
+              </w:rPr>
+              <w:t>7</w:t>
+            </w:r>
+            <w:r>
+              <w:rPr>
+                <w:noProof/>
+                <w:webHidden/>
+              </w:rPr>
+              <w:fldChar w:fldCharType="end"/>
+            </w:r>
+          </w:hyperlink>
+        </w:p>
+        <w:p>
+          <w:pPr>
+            <w:pStyle w:val="TOC2"/>
+            <w:tabs>
+              <w:tab w:val="left" w:pos="660"/>
+              <w:tab w:val="right" w:leader="dot" w:pos="9350"/>
+            </w:tabs>
+            <w:rPr>
+              <w:noProof/>
+              <w:sz w:val="22"/>
+              <w:szCs w:val="22"/>
+              <w:lang w:val="nl-BE" w:eastAsia="nl-BE"/>
+            </w:rPr>
+          </w:pPr>
+          <w:hyperlink w:anchor="_Toc22128596" w:history="1">
+            <w:r>
+              <w:rPr>
+                <w:rStyle w:val="Hyperlink"/>
+                <w:noProof/>
+                <w:lang w:val="en-GB"/>
+              </w:rPr>
+              <w:t>4.</w:t>
+            </w:r>
+            <w:r>
+              <w:rPr>
+                <w:noProof/>
+                <w:sz w:val="22"/>
+                <w:szCs w:val="22"/>
+                <w:lang w:val="nl-BE" w:eastAsia="nl-BE"/>
+              </w:rPr>
+              <w:tab/>
+            </w:r>
+            <w:r>
+              <w:rPr>
+                <w:rStyle w:val="Hyperlink"/>
+                <w:noProof/>
+                <w:lang w:val="en-GB"/>
+              </w:rPr>
+              <w:t>The factor of light</w:t>
+            </w:r>
+            <w:r>
+              <w:rPr>
+                <w:noProof/>
+                <w:webHidden/>
+              </w:rPr>
+              <w:tab/>
+            </w:r>
+            <w:r>
+              <w:rPr>
+                <w:noProof/>
+                <w:webHidden/>
+              </w:rPr>
+              <w:fldChar w:fldCharType="begin"/>
+            </w:r>
+            <w:r>
+              <w:rPr>
+                <w:noProof/>
+                <w:webHidden/>
+              </w:rPr>
+              <w:instrText xml:space="preserve"> PAGEREF _Toc22128596 \h </w:instrText>
             </w:r>
             <w:r>
               <w:rPr>
@@ -1674,10 +1764,10 @@
               <w:noProof/>
               <w:sz w:val="22"/>
               <w:szCs w:val="22"/>
-              <w:lang/>
+              <w:lang w:val="nl-BE" w:eastAsia="nl-BE"/>
             </w:rPr>
           </w:pPr>
-          <w:hyperlink w:anchor="_Toc22109269" w:history="1">
+          <w:hyperlink w:anchor="_Toc22128597" w:history="1">
             <w:r>
               <w:rPr>
                 <w:rStyle w:val="Hyperlink"/>
@@ -1705,7 +1795,7 @@
                 <w:noProof/>
                 <w:webHidden/>
               </w:rPr>
-              <w:instrText xml:space="preserve"> PAGEREF _Toc22109269 \h </w:instrText>
+              <w:instrText xml:space="preserve"> PAGEREF _Toc22128597 \h </w:instrText>
             </w:r>
             <w:r>
               <w:rPr>
@@ -1725,7 +1815,7 @@
                 <w:noProof/>
                 <w:webHidden/>
               </w:rPr>
-              <w:t>8</w:t>
+              <w:t>9</w:t>
             </w:r>
             <w:r>
               <w:rPr>
@@ -1746,10 +1836,10 @@
               <w:noProof/>
               <w:sz w:val="22"/>
               <w:szCs w:val="22"/>
-              <w:lang/>
+              <w:lang w:val="nl-BE" w:eastAsia="nl-BE"/>
             </w:rPr>
           </w:pPr>
-          <w:hyperlink w:anchor="_Toc22109270" w:history="1">
+          <w:hyperlink w:anchor="_Toc22128598" w:history="1">
             <w:r>
               <w:rPr>
                 <w:rStyle w:val="Hyperlink"/>
@@ -1777,7 +1867,7 @@
                 <w:noProof/>
                 <w:webHidden/>
               </w:rPr>
-              <w:instrText xml:space="preserve"> PAGEREF _Toc22109270 \h </w:instrText>
+              <w:instrText xml:space="preserve"> PAGEREF _Toc22128598 \h </w:instrText>
             </w:r>
             <w:r>
               <w:rPr>
@@ -1797,7 +1887,7 @@
                 <w:noProof/>
                 <w:webHidden/>
               </w:rPr>
-              <w:t>9</w:t>
+              <w:t>10</w:t>
             </w:r>
             <w:r>
               <w:rPr>
@@ -1818,10 +1908,10 @@
               <w:noProof/>
               <w:sz w:val="22"/>
               <w:szCs w:val="22"/>
-              <w:lang/>
+              <w:lang w:val="nl-BE" w:eastAsia="nl-BE"/>
             </w:rPr>
           </w:pPr>
-          <w:hyperlink w:anchor="_Toc22109271" w:history="1">
+          <w:hyperlink w:anchor="_Toc22128599" w:history="1">
             <w:r>
               <w:rPr>
                 <w:rStyle w:val="Hyperlink"/>
@@ -1849,7 +1939,7 @@
                 <w:noProof/>
                 <w:webHidden/>
               </w:rPr>
-              <w:instrText xml:space="preserve"> PAGEREF _Toc22109271 \h </w:instrText>
+              <w:instrText xml:space="preserve"> PAGEREF _Toc22128599 \h </w:instrText>
             </w:r>
             <w:r>
               <w:rPr>
@@ -1869,7 +1959,7 @@
                 <w:noProof/>
                 <w:webHidden/>
               </w:rPr>
-              <w:t>10</w:t>
+              <w:t>11</w:t>
             </w:r>
             <w:r>
               <w:rPr>
@@ -1921,7 +2011,7 @@
           <w:lang w:val="en-GB"/>
         </w:rPr>
       </w:pPr>
-      <w:bookmarkStart w:id="0" w:name="_Toc22109253"/>
+      <w:bookmarkStart w:id="0" w:name="_Toc22128580"/>
       <w:r>
         <w:rPr>
           <w:lang w:val="en-GB"/>
@@ -1990,7 +2080,7 @@
           <w:lang w:val="en-GB"/>
         </w:rPr>
       </w:pPr>
-      <w:bookmarkStart w:id="1" w:name="_Toc22109254"/>
+      <w:bookmarkStart w:id="1" w:name="_Toc22128581"/>
       <w:r>
         <w:rPr>
           <w:lang w:val="en-GB"/>
@@ -2089,37 +2179,79 @@
         <w:rPr>
           <w:lang w:val="en-GB"/>
         </w:rPr>
-        <w:t xml:space="preserve"> (</w:t>
-      </w:r>
-      <w:r>
-        <w:rPr>
-          <w:lang w:val="en-GB"/>
-        </w:rPr>
-        <w:t>Unreal has its Procedural Foliage Tool, Ubisoft’s Far Cry 5</w:t>
-      </w:r>
-      <w:r>
-        <w:rPr>
-          <w:lang w:val="en-GB"/>
-        </w:rPr>
-        <w:t xml:space="preserve"> even</w:t>
-      </w:r>
-      <w:r>
-        <w:rPr>
-          <w:lang w:val="en-GB"/>
-        </w:rPr>
-        <w:t xml:space="preserve"> allows vegetation painting in its map edito</w:t>
+        <w:t xml:space="preserve">; </w:t>
+      </w:r>
+      <w:r>
+        <w:rPr>
+          <w:lang w:val="en-GB"/>
+        </w:rPr>
+        <w:t xml:space="preserve">Unreal has its </w:t>
+      </w:r>
+      <w:r>
+        <w:rPr>
+          <w:lang w:val="en-GB"/>
+        </w:rPr>
+        <w:t>p</w:t>
+      </w:r>
+      <w:r>
+        <w:rPr>
+          <w:lang w:val="en-GB"/>
+        </w:rPr>
+        <w:t xml:space="preserve">rocedural </w:t>
+      </w:r>
+      <w:r>
+        <w:rPr>
+          <w:lang w:val="en-GB"/>
+        </w:rPr>
+        <w:t>f</w:t>
+      </w:r>
+      <w:r>
+        <w:rPr>
+          <w:lang w:val="en-GB"/>
+        </w:rPr>
+        <w:t xml:space="preserve">oliage </w:t>
+      </w:r>
+      <w:r>
+        <w:rPr>
+          <w:lang w:val="en-GB"/>
+        </w:rPr>
+        <w:t>t</w:t>
+      </w:r>
+      <w:r>
+        <w:rPr>
+          <w:lang w:val="en-GB"/>
+        </w:rPr>
+        <w:t>ool</w:t>
+      </w:r>
+      <w:r>
+        <w:rPr>
+          <w:lang w:val="en-GB"/>
+        </w:rPr>
+        <w:t xml:space="preserve"> and</w:t>
+      </w:r>
+      <w:r>
+        <w:rPr>
+          <w:lang w:val="en-GB"/>
+        </w:rPr>
+        <w:t xml:space="preserve"> Ubisoft’s Far Cry 5</w:t>
+      </w:r>
+      <w:r>
+        <w:rPr>
+          <w:lang w:val="en-GB"/>
+        </w:rPr>
+        <w:t xml:space="preserve"> </w:t>
+      </w:r>
+      <w:r>
+        <w:rPr>
+          <w:lang w:val="en-GB"/>
+        </w:rPr>
+        <w:t>allows vegetation painting in its map edito</w:t>
       </w:r>
       <w:r>
         <w:rPr>
           <w:lang w:val="en-GB"/>
         </w:rPr>
         <w:t>r</w:t>
-      </w:r>
-      <w:r>
-        <w:rPr>
-          <w:lang w:val="en-GB"/>
-        </w:rPr>
-        <w:t>)</w:t>
       </w:r>
       <w:r>
         <w:rPr>
@@ -2791,7 +2923,7 @@
           <w:lang w:val="en-GB"/>
         </w:rPr>
       </w:pPr>
-      <w:bookmarkStart w:id="2" w:name="_Toc22109255"/>
+      <w:bookmarkStart w:id="2" w:name="_Toc22128582"/>
       <w:r>
         <w:rPr>
           <w:lang w:val="en-GB"/>
@@ -2812,7 +2944,7 @@
           <w:lang w:val="en-GB"/>
         </w:rPr>
       </w:pPr>
-      <w:bookmarkStart w:id="3" w:name="_Toc22109256"/>
+      <w:bookmarkStart w:id="3" w:name="_Toc22128583"/>
       <w:r>
         <w:rPr>
           <w:lang w:val="en-GB"/>
@@ -2928,7 +3060,25 @@
           <w:szCs w:val="20"/>
           <w:lang w:val="en-GB"/>
         </w:rPr>
-        <w:t xml:space="preserve">It is also necessary to keep complexity of individual vegetation elements low, while keeping an intricate larger scale </w:t>
+        <w:t xml:space="preserve">It is also </w:t>
+      </w:r>
+      <w:r>
+        <w:rPr>
+          <w:rFonts w:asciiTheme="minorHAnsi" w:hAnsiTheme="minorHAnsi" w:cstheme="minorHAnsi"/>
+          <w:sz w:val="20"/>
+          <w:szCs w:val="20"/>
+          <w:lang w:val="en-GB"/>
+        </w:rPr>
+        <w:t>crucial</w:t>
+      </w:r>
+      <w:r>
+        <w:rPr>
+          <w:rFonts w:asciiTheme="minorHAnsi" w:hAnsiTheme="minorHAnsi" w:cstheme="minorHAnsi"/>
+          <w:sz w:val="20"/>
+          <w:szCs w:val="20"/>
+          <w:lang w:val="en-GB"/>
+        </w:rPr>
+        <w:t xml:space="preserve"> to keep complexity of individual vegetation elements low, while keeping an intricate larger scale </w:t>
       </w:r>
       <w:r>
         <w:rPr>
@@ -3356,7 +3506,7 @@
           <w:lang w:val="en-GB"/>
         </w:rPr>
       </w:pPr>
-      <w:bookmarkStart w:id="4" w:name="_Toc22109257"/>
+      <w:bookmarkStart w:id="4" w:name="_Toc22128584"/>
       <w:r>
         <w:rPr>
           <w:lang w:val="en-GB"/>
@@ -3388,7 +3538,7 @@
           <w:lang w:val="en-GB"/>
         </w:rPr>
       </w:pPr>
-      <w:bookmarkStart w:id="5" w:name="_Toc22109258"/>
+      <w:bookmarkStart w:id="5" w:name="_Toc22128585"/>
       <w:r>
         <w:rPr>
           <w:lang w:val="en-GB"/>
@@ -3572,7 +3722,7 @@
           <w:lang w:val="en-GB"/>
         </w:rPr>
       </w:pPr>
-      <w:bookmarkStart w:id="6" w:name="_Toc22109259"/>
+      <w:bookmarkStart w:id="6" w:name="_Toc22128586"/>
       <w:r>
         <w:rPr>
           <w:lang w:val="en-GB"/>
@@ -3722,7 +3872,7 @@
           <w:lang w:val="en-GB"/>
         </w:rPr>
       </w:pPr>
-      <w:bookmarkStart w:id="8" w:name="_Toc22109260"/>
+      <w:bookmarkStart w:id="8" w:name="_Toc22128587"/>
       <w:r>
         <w:rPr>
           <w:lang w:val="en-GB"/>
@@ -3960,7 +4110,7 @@
           <w:lang w:val="en-GB"/>
         </w:rPr>
       </w:pPr>
-      <w:bookmarkStart w:id="9" w:name="_Toc22109261"/>
+      <w:bookmarkStart w:id="9" w:name="_Toc22128588"/>
       <w:r>
         <w:rPr>
           <w:lang w:val="en-GB"/>
@@ -4110,7 +4260,7 @@
           <w:lang w:val="en-GB"/>
         </w:rPr>
       </w:pPr>
-      <w:bookmarkStart w:id="10" w:name="_Toc22109262"/>
+      <w:bookmarkStart w:id="10" w:name="_Toc22128589"/>
       <w:r>
         <w:rPr>
           <w:lang w:val="en-GB"/>
@@ -4224,7 +4374,7 @@
           <w:lang w:val="en-GB"/>
         </w:rPr>
       </w:pPr>
-      <w:bookmarkStart w:id="11" w:name="_Toc22109263"/>
+      <w:bookmarkStart w:id="11" w:name="_Toc22128590"/>
       <w:r>
         <w:rPr>
           <w:lang w:val="en-GB"/>
@@ -4485,7 +4635,154 @@
           <w:lang w:val="en-GB"/>
         </w:rPr>
       </w:pPr>
-      <w:bookmarkStart w:id="12" w:name="_Toc22109264"/>
+      <w:r>
+        <w:rPr>
+          <w:lang w:val="en-GB"/>
+        </w:rPr>
+        <w:t>Surface detection</w:t>
+      </w:r>
+    </w:p>
+    <w:p>
+      <w:pPr>
+        <w:pStyle w:val="NormalWeb"/>
+        <w:shd w:val="clear" w:color="auto" w:fill="FFFFFF"/>
+        <w:spacing w:before="120" w:beforeAutospacing="0" w:after="120" w:afterAutospacing="0"/>
+        <w:jc w:val="both"/>
+        <w:rPr>
+          <w:rFonts w:asciiTheme="minorHAnsi" w:hAnsiTheme="minorHAnsi" w:cstheme="minorHAnsi"/>
+          <w:sz w:val="20"/>
+          <w:szCs w:val="20"/>
+          <w:lang w:val="en-GB"/>
+        </w:rPr>
+      </w:pPr>
+      <w:r>
+        <w:rPr>
+          <w:rFonts w:asciiTheme="minorHAnsi" w:hAnsiTheme="minorHAnsi" w:cstheme="minorHAnsi"/>
+          <w:sz w:val="20"/>
+          <w:szCs w:val="20"/>
+          <w:lang w:val="en-GB"/>
+        </w:rPr>
+        <w:t xml:space="preserve">The goal is to detect which surfaces are inside a defined volume and store them for later use in plant placement. Determining which objects are inside a volume is trivial when working in a game engine, so the only unknown is how to extract surface data from it. </w:t>
+      </w:r>
+    </w:p>
+    <w:p>
+      <w:pPr>
+        <w:pStyle w:val="NormalWeb"/>
+        <w:shd w:val="clear" w:color="auto" w:fill="FFFFFF"/>
+        <w:spacing w:before="120" w:beforeAutospacing="0" w:after="120" w:afterAutospacing="0"/>
+        <w:jc w:val="both"/>
+        <w:rPr>
+          <w:rFonts w:asciiTheme="minorHAnsi" w:hAnsiTheme="minorHAnsi" w:cstheme="minorHAnsi"/>
+          <w:sz w:val="20"/>
+          <w:szCs w:val="20"/>
+          <w:lang w:val="en-GB"/>
+        </w:rPr>
+      </w:pPr>
+      <w:r>
+        <w:rPr>
+          <w:rFonts w:asciiTheme="minorHAnsi" w:hAnsiTheme="minorHAnsi" w:cstheme="minorHAnsi"/>
+          <w:sz w:val="20"/>
+          <w:szCs w:val="20"/>
+          <w:lang w:val="en-GB"/>
+        </w:rPr>
+        <w:t xml:space="preserve">One option is to check every individual triangle on the mesh and interpret each of those as a surface, then determining their orientation. This method introduces one major problem; if working on meshes with significant triangle counts, determining which surface is appropriate and available gets highly complex and can take a long time, especially when the variable of other plants taking up space is accounted for. </w:t>
+      </w:r>
+    </w:p>
+    <w:p>
+      <w:pPr>
+        <w:pStyle w:val="NormalWeb"/>
+        <w:shd w:val="clear" w:color="auto" w:fill="FFFFFF"/>
+        <w:spacing w:before="120" w:beforeAutospacing="0" w:after="120" w:afterAutospacing="0"/>
+        <w:jc w:val="both"/>
+        <w:rPr>
+          <w:rFonts w:asciiTheme="minorHAnsi" w:hAnsiTheme="minorHAnsi" w:cstheme="minorHAnsi"/>
+          <w:sz w:val="20"/>
+          <w:szCs w:val="20"/>
+          <w:lang w:val="en-GB"/>
+        </w:rPr>
+      </w:pPr>
+      <w:r>
+        <w:rPr>
+          <w:rFonts w:asciiTheme="minorHAnsi" w:hAnsiTheme="minorHAnsi" w:cstheme="minorHAnsi"/>
+          <w:sz w:val="20"/>
+          <w:szCs w:val="20"/>
+          <w:lang w:val="en-GB"/>
+        </w:rPr>
+        <w:t>A second option would be to determine a surface only at the exact time something needs to spawn, e.g.: raycasting from an approximated location and spawning on the hit position. This method is promising, since it allows users to make changes to the environment without having to recalculate where everything is positioned. One great concern is keeping track of which spots other plants are already occupying, since there is no predetermined set of locations.</w:t>
+      </w:r>
+    </w:p>
+    <w:p>
+      <w:pPr>
+        <w:pStyle w:val="NormalWeb"/>
+        <w:shd w:val="clear" w:color="auto" w:fill="FFFFFF"/>
+        <w:spacing w:before="120" w:beforeAutospacing="0" w:after="120" w:afterAutospacing="0"/>
+        <w:jc w:val="both"/>
+        <w:rPr>
+          <w:rFonts w:asciiTheme="minorHAnsi" w:hAnsiTheme="minorHAnsi" w:cstheme="minorHAnsi"/>
+          <w:sz w:val="20"/>
+          <w:szCs w:val="20"/>
+          <w:lang w:val="en-GB"/>
+        </w:rPr>
+      </w:pPr>
+      <w:r>
+        <w:rPr>
+          <w:rFonts w:asciiTheme="minorHAnsi" w:hAnsiTheme="minorHAnsi" w:cstheme="minorHAnsi"/>
+          <w:sz w:val="20"/>
+          <w:szCs w:val="20"/>
+          <w:lang w:val="en-GB"/>
+        </w:rPr>
+        <w:t>Since both have a serious flaw, but boast great advantages, too, some middle ground had to be found. Basing placement on a grid solves the problem of maintaining information on already inhabited locations. If the location of plants follows this defined grid, the issue of no longer looking natural appears. This could be solved by making the grid cells extremely small. Doing as such regrettably defeats the purpose of it more simply and efficiently storing locational data. Instead, the grid can be interpreted as cells to remember which cells are occupied and which plant is in that cell.</w:t>
+      </w:r>
+    </w:p>
+    <w:p>
+      <w:pPr>
+        <w:pStyle w:val="NormalWeb"/>
+        <w:shd w:val="clear" w:color="auto" w:fill="FFFFFF"/>
+        <w:spacing w:before="120" w:beforeAutospacing="0" w:after="120" w:afterAutospacing="0"/>
+        <w:jc w:val="both"/>
+        <w:rPr>
+          <w:rFonts w:asciiTheme="minorHAnsi" w:hAnsiTheme="minorHAnsi" w:cstheme="minorHAnsi"/>
+          <w:sz w:val="20"/>
+          <w:szCs w:val="20"/>
+          <w:lang w:val="en-GB"/>
+        </w:rPr>
+      </w:pPr>
+      <w:r>
+        <w:rPr>
+          <w:rFonts w:asciiTheme="minorHAnsi" w:hAnsiTheme="minorHAnsi" w:cstheme="minorHAnsi"/>
+          <w:sz w:val="20"/>
+          <w:szCs w:val="20"/>
+          <w:lang w:val="en-GB"/>
+        </w:rPr>
+        <w:t xml:space="preserve">This does not provide a solution to the actual placement, though. Simplifying the mesh-based surfaces, creating simple rectangular boundaries for each object inside yields a similar result. In irregular geometry, this results in floating vegetation, which is then solved by executing a raycast to place the object on the surface. </w:t>
+      </w:r>
+    </w:p>
+    <w:p>
+      <w:pPr>
+        <w:pStyle w:val="NormalWeb"/>
+        <w:shd w:val="clear" w:color="auto" w:fill="FFFFFF"/>
+        <w:spacing w:before="120" w:beforeAutospacing="0" w:after="120" w:afterAutospacing="0"/>
+        <w:jc w:val="both"/>
+        <w:rPr>
+          <w:rFonts w:asciiTheme="minorHAnsi" w:hAnsiTheme="minorHAnsi" w:cstheme="minorHAnsi"/>
+          <w:sz w:val="20"/>
+          <w:szCs w:val="20"/>
+          <w:lang w:val="en-GB"/>
+        </w:rPr>
+      </w:pPr>
+    </w:p>
+    <w:p>
+      <w:pPr>
+        <w:pStyle w:val="Heading2"/>
+        <w:numPr>
+          <w:ilvl w:val="0"/>
+          <w:numId w:val="21"/>
+        </w:numPr>
+        <w:rPr>
+          <w:lang w:val="en-GB"/>
+        </w:rPr>
+      </w:pPr>
+      <w:bookmarkStart w:id="12" w:name="_Toc22128591"/>
       <w:r>
         <w:rPr>
           <w:lang w:val="en-GB"/>
@@ -4585,7 +4882,7 @@
         <w:rPr>
           <w:lang w:val="en-GB"/>
         </w:rPr>
-        <w:t xml:space="preserve">Interpreting the shadow map at runtime gives easy access to the visible shadows and </w:t>
+        <w:t xml:space="preserve">Interpreting the shadowmap at runtime gives easy access to the visible shadows and </w:t>
       </w:r>
       <w:r>
         <w:rPr>
@@ -4597,57 +4894,117 @@
         <w:rPr>
           <w:lang w:val="en-GB"/>
         </w:rPr>
-        <w:t xml:space="preserve"> The immediately noticeable and fatal problem with this approach is that it only renders what is currently visible, while the simulation needs information on </w:t>
-      </w:r>
-      <w:r>
-        <w:rPr>
-          <w:lang w:val="en-GB"/>
-        </w:rPr>
-        <w:t xml:space="preserve">all </w:t>
-      </w:r>
-      <w:r>
-        <w:rPr>
-          <w:lang w:val="en-GB"/>
-        </w:rPr>
-        <w:t>present</w:t>
-      </w:r>
-      <w:r>
-        <w:rPr>
-          <w:lang w:val="en-GB"/>
-        </w:rPr>
-        <w:t xml:space="preserve"> shadows</w:t>
-      </w:r>
-      <w:r>
-        <w:rPr>
-          <w:lang w:val="en-GB"/>
-        </w:rPr>
-        <w:t>, regardless of visibility.</w:t>
+        <w:t xml:space="preserve"> The immediately noticeable and fatal problem with this approach is that it only renders </w:t>
+      </w:r>
+      <w:r>
+        <w:rPr>
+          <w:lang w:val="en-GB"/>
+        </w:rPr>
+        <w:t xml:space="preserve">from the perspective of a </w:t>
+      </w:r>
+      <w:r>
+        <w:rPr>
+          <w:lang w:val="en-GB"/>
+        </w:rPr>
+        <w:t>single</w:t>
+      </w:r>
+      <w:r>
+        <w:rPr>
+          <w:lang w:val="en-GB"/>
+        </w:rPr>
+        <w:t xml:space="preserve"> light</w:t>
+      </w:r>
+      <w:r>
+        <w:rPr>
+          <w:lang w:val="en-GB"/>
+        </w:rPr>
+        <w:t xml:space="preserve"> source</w:t>
+      </w:r>
+      <w:r>
+        <w:rPr>
+          <w:lang w:val="en-GB"/>
+        </w:rPr>
+        <w:t xml:space="preserve">, while the simulation needs information on </w:t>
+      </w:r>
+      <w:r>
+        <w:rPr>
+          <w:lang w:val="en-GB"/>
+        </w:rPr>
+        <w:t>the total level</w:t>
+      </w:r>
+      <w:r>
+        <w:rPr>
+          <w:lang w:val="en-GB"/>
+        </w:rPr>
+        <w:t xml:space="preserve"> of</w:t>
+      </w:r>
+      <w:r>
+        <w:rPr>
+          <w:lang w:val="en-GB"/>
+        </w:rPr>
+        <w:t xml:space="preserve"> shado</w:t>
+      </w:r>
+      <w:r>
+        <w:rPr>
+          <w:lang w:val="en-GB"/>
+        </w:rPr>
+        <w:t>w</w:t>
+      </w:r>
+      <w:r>
+        <w:rPr>
+          <w:lang w:val="en-GB"/>
+        </w:rPr>
+        <w:t>.</w:t>
       </w:r>
     </w:p>
     <w:p>
       <w:pPr>
-        <w:jc w:val="both"/>
-        <w:rPr>
-          <w:lang w:val="en-GB"/>
-        </w:rPr>
-      </w:pPr>
-      <w:r>
-        <w:rPr>
-          <w:lang w:val="en-GB"/>
-        </w:rPr>
-        <w:t xml:space="preserve">Baking the lights in the scene and using the data </w:t>
-      </w:r>
-      <w:r>
-        <w:rPr>
-          <w:lang w:val="en-GB"/>
-        </w:rPr>
-        <w:t>the baked lightmap</w:t>
-      </w:r>
-      <w:r>
-        <w:rPr>
-          <w:lang w:val="en-GB"/>
-        </w:rPr>
-        <w:t xml:space="preserve"> provides was the next step.</w:t>
+        <w:pStyle w:val="Caption"/>
+        <w:ind w:left="5040" w:hanging="5040"/>
+        <w:rPr>
+          <w:lang w:val="en-GB"/>
+        </w:rPr>
+      </w:pPr>
+      <w:r>
+        <w:rPr>
+          <w:lang w:val="en-GB"/>
+        </w:rPr>
+        <w:lastRenderedPageBreak/>
+        <w:drawing>
+          <wp:inline distT="0" distB="0" distL="0" distR="0" wp14:anchorId="577C8EB0" wp14:editId="67C1E602">
+            <wp:extent cx="2355494" cy="1959613"/>
+            <wp:effectExtent l="0" t="0" r="6985" b="2540"/>
+            <wp:docPr id="3" name="Picture 3"/>
+            <wp:cNvGraphicFramePr>
+              <a:graphicFrameLocks xmlns:a="http://schemas.openxmlformats.org/drawingml/2006/main" noChangeAspect="1"/>
+            </wp:cNvGraphicFramePr>
+            <a:graphic xmlns:a="http://schemas.openxmlformats.org/drawingml/2006/main">
+              <a:graphicData uri="http://schemas.openxmlformats.org/drawingml/2006/picture">
+                <pic:pic xmlns:pic="http://schemas.openxmlformats.org/drawingml/2006/picture">
+                  <pic:nvPicPr>
+                    <pic:cNvPr id="1" name=""/>
+                    <pic:cNvPicPr/>
+                  </pic:nvPicPr>
+                  <pic:blipFill>
+                    <a:blip r:embed="rId11"/>
+                    <a:stretch>
+                      <a:fillRect/>
+                    </a:stretch>
+                  </pic:blipFill>
+                  <pic:spPr>
+                    <a:xfrm>
+                      <a:off x="0" y="0"/>
+                      <a:ext cx="2355494" cy="1959613"/>
+                    </a:xfrm>
+                    <a:prstGeom prst="rect">
+                      <a:avLst/>
+                    </a:prstGeom>
+                  </pic:spPr>
+                </pic:pic>
+              </a:graphicData>
+            </a:graphic>
+          </wp:inline>
+        </w:drawing>
       </w:r>
       <w:r>
         <w:rPr>
@@ -4659,55 +5016,31 @@
         <w:rPr>
           <w:lang w:val="en-GB"/>
         </w:rPr>
-        <w:t xml:space="preserve">Right away, there was a problem. </w:t>
-      </w:r>
-      <w:r>
-        <w:rPr>
-          <w:lang w:val="en-GB"/>
-        </w:rPr>
-        <w:t>It does not automatically have import settings which allow reading from and/or writing to the texture.</w:t>
-      </w:r>
-      <w:r>
-        <w:rPr>
-          <w:lang w:val="en-GB"/>
-        </w:rPr>
-        <w:t xml:space="preserve"> </w:t>
-      </w:r>
-      <w:r>
-        <w:rPr>
-          <w:lang w:val="en-GB"/>
-        </w:rPr>
-        <w:t xml:space="preserve">A simple fix: </w:t>
-      </w:r>
-      <w:r>
-        <w:rPr>
-          <w:lang w:val="en-GB"/>
-        </w:rPr>
-        <w:t>manually baking lighting, generating the necessary files in the process</w:t>
-      </w:r>
-      <w:r>
-        <w:rPr>
-          <w:lang w:val="en-GB"/>
-        </w:rPr>
-        <w:t xml:space="preserve"> – these can simply be set to allow read/write.</w:t>
-      </w:r>
-      <w:r>
-        <w:rPr>
-          <w:lang w:val="en-GB"/>
-        </w:rPr>
-        <w:t xml:space="preserve"> </w:t>
-      </w:r>
-      <w:r>
-        <w:rPr>
-          <w:lang w:val="en-GB"/>
-        </w:rPr>
-        <w:t>If the automatic bake is a requirement, the alternative is to copy the texture to another one – created in code – and use that one for reading and writing.</w:t>
-      </w:r>
-      <w:r>
-        <w:rPr>
-          <w:lang w:val="en-GB"/>
-        </w:rPr>
-        <w:t xml:space="preserve"> Do note that this alternate technique is considerably less efficient, especially when multiple lightmaps are used.</w:t>
+        <w:t xml:space="preserve">Figure </w:t>
+      </w:r>
+      <w:r>
+        <w:rPr>
+          <w:lang w:val="en-GB"/>
+        </w:rPr>
+        <w:t>3</w:t>
+      </w:r>
+      <w:r>
+        <w:rPr>
+          <w:lang w:val="en-GB"/>
+        </w:rPr>
+        <w:t xml:space="preserve">: </w:t>
+      </w:r>
+      <w:r>
+        <w:rPr>
+          <w:lang w:val="en-GB"/>
+        </w:rPr>
+        <w:t>Shadowmap</w:t>
+      </w:r>
+      <w:r>
+        <w:rPr>
+          <w:lang w:val="en-GB"/>
+        </w:rPr>
+        <w:t xml:space="preserve"> for a directional light</w:t>
       </w:r>
     </w:p>
     <w:p>
@@ -4721,7 +5054,19 @@
         <w:rPr>
           <w:lang w:val="en-GB"/>
         </w:rPr>
-        <w:t>Now it is merely a matter of reading the lightmap bake at the correct coordinates.</w:t>
+        <w:t xml:space="preserve">Baking the lights in the scene and using the data </w:t>
+      </w:r>
+      <w:r>
+        <w:rPr>
+          <w:lang w:val="en-GB"/>
+        </w:rPr>
+        <w:t>the baked lightmap</w:t>
+      </w:r>
+      <w:r>
+        <w:rPr>
+          <w:lang w:val="en-GB"/>
+        </w:rPr>
+        <w:t xml:space="preserve"> provides was the next step.</w:t>
       </w:r>
       <w:r>
         <w:rPr>
@@ -4733,19 +5078,13 @@
         <w:rPr>
           <w:lang w:val="en-GB"/>
         </w:rPr>
-        <w:t xml:space="preserve">Unity’s raycast provides a variable which holds a </w:t>
-      </w:r>
-      <w:r>
-        <w:rPr>
-          <w:lang w:val="en-GB"/>
-        </w:rPr>
-        <w:t>coordinate on the lightmap UV</w:t>
-      </w:r>
-      <w:r>
-        <w:rPr>
-          <w:lang w:val="en-GB"/>
-        </w:rPr>
-        <w:t>. Unfortunately,</w:t>
+        <w:t xml:space="preserve">Right away, there was a problem. </w:t>
+      </w:r>
+      <w:r>
+        <w:rPr>
+          <w:lang w:val="en-GB"/>
+        </w:rPr>
+        <w:t>It does not automatically have import settings which allow reading from and/or writing to the texture.</w:t>
       </w:r>
       <w:r>
         <w:rPr>
@@ -4757,91 +5096,37 @@
         <w:rPr>
           <w:lang w:val="en-GB"/>
         </w:rPr>
-        <w:t>some</w:t>
-      </w:r>
-      <w:r>
-        <w:rPr>
-          <w:lang w:val="en-GB"/>
-        </w:rPr>
-        <w:t xml:space="preserve"> factors can result in th</w:t>
-      </w:r>
-      <w:r>
-        <w:rPr>
-          <w:lang w:val="en-GB"/>
-        </w:rPr>
-        <w:t xml:space="preserve">at value </w:t>
-      </w:r>
-      <w:r>
-        <w:rPr>
-          <w:lang w:val="en-GB"/>
-        </w:rPr>
-        <w:t xml:space="preserve">being nonsense. </w:t>
-      </w:r>
-      <w:r>
-        <w:rPr>
-          <w:lang w:val="en-GB"/>
-        </w:rPr>
-        <w:t>To prevent this, t</w:t>
-      </w:r>
-      <w:r>
-        <w:rPr>
-          <w:lang w:val="en-GB"/>
-        </w:rPr>
-        <w:t>he objec</w:t>
-      </w:r>
-      <w:r>
-        <w:rPr>
-          <w:lang w:val="en-GB"/>
-        </w:rPr>
-        <w:t xml:space="preserve">t to check must </w:t>
-      </w:r>
-      <w:r>
-        <w:rPr>
-          <w:lang w:val="en-GB"/>
-        </w:rPr>
-        <w:t xml:space="preserve">naturally </w:t>
-      </w:r>
-      <w:r>
-        <w:rPr>
-          <w:lang w:val="en-GB"/>
-        </w:rPr>
-        <w:t>be marked as ‘lightmap static’</w:t>
-      </w:r>
-      <w:r>
-        <w:rPr>
-          <w:lang w:val="en-GB"/>
-        </w:rPr>
-        <w:t xml:space="preserve"> and ‘generate lightmap UVs</w:t>
-      </w:r>
-      <w:r>
-        <w:rPr>
-          <w:lang w:val="en-GB"/>
-        </w:rPr>
-        <w:t>’</w:t>
-      </w:r>
-      <w:r>
-        <w:rPr>
-          <w:lang w:val="en-GB"/>
-        </w:rPr>
-        <w:t xml:space="preserve"> before baking the light</w:t>
-      </w:r>
-      <w:r>
-        <w:rPr>
-          <w:lang w:val="en-GB"/>
-        </w:rPr>
-        <w:t xml:space="preserve">, as well as </w:t>
-      </w:r>
-      <w:r>
-        <w:rPr>
-          <w:lang w:val="en-GB"/>
-        </w:rPr>
-        <w:t>given</w:t>
-      </w:r>
-      <w:r>
-        <w:rPr>
-          <w:lang w:val="en-GB"/>
-        </w:rPr>
-        <w:t xml:space="preserve"> a non-convex mesh collider.</w:t>
+        <w:t xml:space="preserve">A simple fix: </w:t>
+      </w:r>
+      <w:r>
+        <w:rPr>
+          <w:lang w:val="en-GB"/>
+        </w:rPr>
+        <w:t>manually baking lighting, generating the necessary files in the process</w:t>
+      </w:r>
+      <w:r>
+        <w:rPr>
+          <w:lang w:val="en-GB"/>
+        </w:rPr>
+        <w:t xml:space="preserve"> – these can simply be set to allow read/write.</w:t>
+      </w:r>
+      <w:r>
+        <w:rPr>
+          <w:lang w:val="en-GB"/>
+        </w:rPr>
+        <w:t xml:space="preserve"> </w:t>
+      </w:r>
+      <w:r>
+        <w:rPr>
+          <w:lang w:val="en-GB"/>
+        </w:rPr>
+        <w:t>If the automatic bake is a requirement, the alternative is to copy the texture to another one – created in code – and use that one for reading and writing.</w:t>
+      </w:r>
+      <w:r>
+        <w:rPr>
+          <w:lang w:val="en-GB"/>
+        </w:rPr>
+        <w:t xml:space="preserve"> Do note that this alternate technique is considerably less efficient, especially when multiple lightmaps are used.</w:t>
       </w:r>
     </w:p>
     <w:p>
@@ -4855,25 +5140,7 @@
         <w:rPr>
           <w:lang w:val="en-GB"/>
         </w:rPr>
-        <w:t>The generated lightmap has too many variables to</w:t>
-      </w:r>
-      <w:r>
-        <w:rPr>
-          <w:lang w:val="en-GB"/>
-        </w:rPr>
-        <w:t xml:space="preserve"> reasonably consider </w:t>
-      </w:r>
-      <w:r>
-        <w:rPr>
-          <w:lang w:val="en-GB"/>
-        </w:rPr>
-        <w:t>– colour and amount of lights present, skybox...</w:t>
-      </w:r>
-      <w:r>
-        <w:rPr>
-          <w:lang w:val="en-GB"/>
-        </w:rPr>
-        <w:t>.</w:t>
+        <w:t>Now it is merely a matter of reading the lightmap bake at the correct coordinates.</w:t>
       </w:r>
       <w:r>
         <w:rPr>
@@ -4885,79 +5152,19 @@
         <w:rPr>
           <w:lang w:val="en-GB"/>
         </w:rPr>
-        <w:t>Conveniently,</w:t>
-      </w:r>
-      <w:r>
-        <w:rPr>
-          <w:lang w:val="en-GB"/>
-        </w:rPr>
-        <w:t xml:space="preserve"> it is not the only texture created by baking the lighting information</w:t>
-      </w:r>
-      <w:r>
-        <w:rPr>
-          <w:lang w:val="en-GB"/>
-        </w:rPr>
-        <w:t>. T</w:t>
-      </w:r>
-      <w:r>
-        <w:rPr>
-          <w:lang w:val="en-GB"/>
-        </w:rPr>
-        <w:t>he generated shadow mask is a great deal</w:t>
-      </w:r>
-      <w:r>
-        <w:rPr>
-          <w:lang w:val="en-GB"/>
-        </w:rPr>
-        <w:t xml:space="preserve"> more straightforward.</w:t>
-      </w:r>
-      <w:r>
-        <w:rPr>
-          <w:lang w:val="en-GB"/>
-        </w:rPr>
-        <w:t xml:space="preserve"> Up to four lights are stored</w:t>
-      </w:r>
-      <w:r>
-        <w:rPr>
-          <w:lang w:val="en-GB"/>
-        </w:rPr>
-        <w:t xml:space="preserve"> in a single </w:t>
-      </w:r>
-      <w:r>
-        <w:rPr>
-          <w:lang w:val="en-GB"/>
-        </w:rPr>
-        <w:t>image</w:t>
-      </w:r>
-      <w:r>
-        <w:rPr>
-          <w:lang w:val="en-GB"/>
-        </w:rPr>
-        <w:t>, with each light occupying the value</w:t>
-      </w:r>
-      <w:r>
-        <w:rPr>
-          <w:lang w:val="en-GB"/>
-        </w:rPr>
-        <w:t>s</w:t>
-      </w:r>
-      <w:r>
-        <w:rPr>
-          <w:lang w:val="en-GB"/>
-        </w:rPr>
-        <w:t xml:space="preserve"> of </w:t>
-      </w:r>
-      <w:r>
-        <w:rPr>
-          <w:lang w:val="en-GB"/>
-        </w:rPr>
-        <w:t xml:space="preserve">precisely one </w:t>
-      </w:r>
-      <w:r>
-        <w:rPr>
-          <w:lang w:val="en-GB"/>
-        </w:rPr>
-        <w:t>channel.</w:t>
+        <w:t xml:space="preserve">Unity’s raycast provides a variable which holds a </w:t>
+      </w:r>
+      <w:r>
+        <w:rPr>
+          <w:lang w:val="en-GB"/>
+        </w:rPr>
+        <w:t>coordinate on the lightmap UV</w:t>
+      </w:r>
+      <w:r>
+        <w:rPr>
+          <w:lang w:val="en-GB"/>
+        </w:rPr>
+        <w:t>. Unfortunately,</w:t>
       </w:r>
       <w:r>
         <w:rPr>
@@ -4969,49 +5176,91 @@
         <w:rPr>
           <w:lang w:val="en-GB"/>
         </w:rPr>
-        <w:t>Those values range from 0 – meaning the pixel is completely inside the light, so no shadow is present – to 1</w:t>
-      </w:r>
-      <w:r>
-        <w:rPr>
-          <w:lang w:val="en-GB"/>
-        </w:rPr>
-        <w:t>,</w:t>
-      </w:r>
-      <w:r>
-        <w:rPr>
-          <w:lang w:val="en-GB"/>
-        </w:rPr>
-        <w:t xml:space="preserve"> which signifies</w:t>
-      </w:r>
-      <w:r>
-        <w:rPr>
-          <w:lang w:val="en-GB"/>
-        </w:rPr>
-        <w:t xml:space="preserve"> </w:t>
-      </w:r>
-      <w:r>
-        <w:rPr>
-          <w:lang w:val="en-GB"/>
-        </w:rPr>
-        <w:t>the hardest shadow.</w:t>
-      </w:r>
-      <w:r>
-        <w:rPr>
-          <w:lang w:val="en-GB"/>
-        </w:rPr>
-        <w:t xml:space="preserve"> Combining the different lights’ values leads to a reasonably accurate result of how </w:t>
-      </w:r>
-      <w:r>
-        <w:rPr>
-          <w:lang w:val="en-GB"/>
-        </w:rPr>
-        <w:t xml:space="preserve">dark a certain </w:t>
-      </w:r>
-      <w:r>
-        <w:rPr>
-          <w:lang w:val="en-GB"/>
-        </w:rPr>
-        <w:t>position is.</w:t>
+        <w:t>some</w:t>
+      </w:r>
+      <w:r>
+        <w:rPr>
+          <w:lang w:val="en-GB"/>
+        </w:rPr>
+        <w:t xml:space="preserve"> factors can result in th</w:t>
+      </w:r>
+      <w:r>
+        <w:rPr>
+          <w:lang w:val="en-GB"/>
+        </w:rPr>
+        <w:t xml:space="preserve">at value </w:t>
+      </w:r>
+      <w:r>
+        <w:rPr>
+          <w:lang w:val="en-GB"/>
+        </w:rPr>
+        <w:t xml:space="preserve">being nonsense. </w:t>
+      </w:r>
+      <w:r>
+        <w:rPr>
+          <w:lang w:val="en-GB"/>
+        </w:rPr>
+        <w:t>To prevent this, t</w:t>
+      </w:r>
+      <w:r>
+        <w:rPr>
+          <w:lang w:val="en-GB"/>
+        </w:rPr>
+        <w:t>he objec</w:t>
+      </w:r>
+      <w:r>
+        <w:rPr>
+          <w:lang w:val="en-GB"/>
+        </w:rPr>
+        <w:t xml:space="preserve">t to check must </w:t>
+      </w:r>
+      <w:r>
+        <w:rPr>
+          <w:lang w:val="en-GB"/>
+        </w:rPr>
+        <w:t xml:space="preserve">naturally </w:t>
+      </w:r>
+      <w:r>
+        <w:rPr>
+          <w:lang w:val="en-GB"/>
+        </w:rPr>
+        <w:t>be marked as ‘lightmap static’</w:t>
+      </w:r>
+      <w:r>
+        <w:rPr>
+          <w:lang w:val="en-GB"/>
+        </w:rPr>
+        <w:t xml:space="preserve"> and ‘generate lightmap UVs</w:t>
+      </w:r>
+      <w:r>
+        <w:rPr>
+          <w:lang w:val="en-GB"/>
+        </w:rPr>
+        <w:t>’</w:t>
+      </w:r>
+      <w:r>
+        <w:rPr>
+          <w:lang w:val="en-GB"/>
+        </w:rPr>
+        <w:t xml:space="preserve"> before baking the light</w:t>
+      </w:r>
+      <w:r>
+        <w:rPr>
+          <w:lang w:val="en-GB"/>
+        </w:rPr>
+        <w:t xml:space="preserve">, as well as </w:t>
+      </w:r>
+      <w:r>
+        <w:rPr>
+          <w:lang w:val="en-GB"/>
+        </w:rPr>
+        <w:t>given</w:t>
+      </w:r>
+      <w:r>
+        <w:rPr>
+          <w:lang w:val="en-GB"/>
+        </w:rPr>
+        <w:t xml:space="preserve"> a non-convex mesh collider.</w:t>
       </w:r>
     </w:p>
     <w:p>
@@ -5025,31 +5274,25 @@
         <w:rPr>
           <w:lang w:val="en-GB"/>
         </w:rPr>
-        <w:t>Truly calculating the average time spent inside shadow over 24 hours is sadly exceptionally complex</w:t>
-      </w:r>
-      <w:r>
-        <w:rPr>
-          <w:lang w:val="en-GB"/>
-        </w:rPr>
-        <w:t xml:space="preserve">. </w:t>
-      </w:r>
-      <w:r>
-        <w:rPr>
-          <w:lang w:val="en-GB"/>
-        </w:rPr>
-        <w:t>Therefore,</w:t>
-      </w:r>
-      <w:r>
-        <w:rPr>
-          <w:lang w:val="en-GB"/>
-        </w:rPr>
-        <w:t xml:space="preserve"> an estimation </w:t>
-      </w:r>
-      <w:r>
-        <w:rPr>
-          <w:lang w:val="en-GB"/>
-        </w:rPr>
-        <w:t>is more applicable.</w:t>
+        <w:t>The generated lightmap has too many variables to</w:t>
+      </w:r>
+      <w:r>
+        <w:rPr>
+          <w:lang w:val="en-GB"/>
+        </w:rPr>
+        <w:t xml:space="preserve"> reasonably consider </w:t>
+      </w:r>
+      <w:r>
+        <w:rPr>
+          <w:lang w:val="en-GB"/>
+        </w:rPr>
+        <w:t>– colour and amount of lights present, skybox...</w:t>
+      </w:r>
+      <w:r>
+        <w:rPr>
+          <w:lang w:val="en-GB"/>
+        </w:rPr>
+        <w:t>.</w:t>
       </w:r>
       <w:r>
         <w:rPr>
@@ -5061,62 +5304,379 @@
         <w:rPr>
           <w:lang w:val="en-GB"/>
         </w:rPr>
-        <w:t>Since the sun always raises in the east, rises to the north (or south, depending on the hemisphere) and sets in the west</w:t>
-      </w:r>
-      <w:r>
-        <w:rPr>
-          <w:lang w:val="en-GB"/>
-        </w:rPr>
-        <w:t xml:space="preserve"> – or takes some other predefined path depending on the user’s idea of the planet this takes place on</w:t>
-      </w:r>
-      <w:r>
-        <w:rPr>
-          <w:lang w:val="en-GB"/>
-        </w:rPr>
-        <w:t xml:space="preserve"> – it is possible to place up to four lights defining that path to make the shadow mask as representative as possible.</w:t>
-      </w:r>
-      <w:r>
-        <w:rPr>
-          <w:lang w:val="en-GB"/>
-        </w:rPr>
-        <w:t xml:space="preserve"> The system can th</w:t>
-      </w:r>
-      <w:r>
-        <w:rPr>
-          <w:lang w:val="en-GB"/>
-        </w:rPr>
-        <w:t>en interpret this mask and average out an acceptable approximation.</w:t>
+        <w:t>Conveniently,</w:t>
+      </w:r>
+      <w:r>
+        <w:rPr>
+          <w:lang w:val="en-GB"/>
+        </w:rPr>
+        <w:t xml:space="preserve"> it is not the only texture created by baking the lighting information</w:t>
+      </w:r>
+      <w:r>
+        <w:rPr>
+          <w:lang w:val="en-GB"/>
+        </w:rPr>
+        <w:t>. T</w:t>
+      </w:r>
+      <w:r>
+        <w:rPr>
+          <w:lang w:val="en-GB"/>
+        </w:rPr>
+        <w:t>he generated shadow mask is a great deal</w:t>
+      </w:r>
+      <w:r>
+        <w:rPr>
+          <w:lang w:val="en-GB"/>
+        </w:rPr>
+        <w:t xml:space="preserve"> more straightforward.</w:t>
+      </w:r>
+      <w:r>
+        <w:rPr>
+          <w:lang w:val="en-GB"/>
+        </w:rPr>
+        <w:t xml:space="preserve"> Up to four lights are stored</w:t>
+      </w:r>
+      <w:r>
+        <w:rPr>
+          <w:lang w:val="en-GB"/>
+        </w:rPr>
+        <w:t xml:space="preserve"> in a single </w:t>
+      </w:r>
+      <w:r>
+        <w:rPr>
+          <w:lang w:val="en-GB"/>
+        </w:rPr>
+        <w:t>image</w:t>
+      </w:r>
+      <w:r>
+        <w:rPr>
+          <w:lang w:val="en-GB"/>
+        </w:rPr>
+        <w:t>, with each light occupying the value</w:t>
+      </w:r>
+      <w:r>
+        <w:rPr>
+          <w:lang w:val="en-GB"/>
+        </w:rPr>
+        <w:t>s</w:t>
+      </w:r>
+      <w:r>
+        <w:rPr>
+          <w:lang w:val="en-GB"/>
+        </w:rPr>
+        <w:t xml:space="preserve"> of </w:t>
+      </w:r>
+      <w:r>
+        <w:rPr>
+          <w:lang w:val="en-GB"/>
+        </w:rPr>
+        <w:t xml:space="preserve">precisely one </w:t>
+      </w:r>
+      <w:r>
+        <w:rPr>
+          <w:lang w:val="en-GB"/>
+        </w:rPr>
+        <w:t>channel.</w:t>
+      </w:r>
+      <w:r>
+        <w:rPr>
+          <w:lang w:val="en-GB"/>
+        </w:rPr>
+        <w:t xml:space="preserve"> </w:t>
+      </w:r>
+      <w:r>
+        <w:rPr>
+          <w:lang w:val="en-GB"/>
+        </w:rPr>
+        <w:t>Those values range from 0 – meaning the pixel is completely inside the light, so no shadow is present – to 1</w:t>
+      </w:r>
+      <w:r>
+        <w:rPr>
+          <w:lang w:val="en-GB"/>
+        </w:rPr>
+        <w:t>,</w:t>
+      </w:r>
+      <w:r>
+        <w:rPr>
+          <w:lang w:val="en-GB"/>
+        </w:rPr>
+        <w:t xml:space="preserve"> which signifies</w:t>
+      </w:r>
+      <w:r>
+        <w:rPr>
+          <w:lang w:val="en-GB"/>
+        </w:rPr>
+        <w:t xml:space="preserve"> </w:t>
+      </w:r>
+      <w:r>
+        <w:rPr>
+          <w:lang w:val="en-GB"/>
+        </w:rPr>
+        <w:t>the hardest shadow.</w:t>
+      </w:r>
+      <w:r>
+        <w:rPr>
+          <w:lang w:val="en-GB"/>
+        </w:rPr>
+        <w:t xml:space="preserve"> Combining the different lights’ values leads to a reasonably accurate result of how </w:t>
+      </w:r>
+      <w:r>
+        <w:rPr>
+          <w:lang w:val="en-GB"/>
+        </w:rPr>
+        <w:t xml:space="preserve">dark a certain </w:t>
+      </w:r>
+      <w:r>
+        <w:rPr>
+          <w:lang w:val="en-GB"/>
+        </w:rPr>
+        <w:t>position is.</w:t>
       </w:r>
     </w:p>
     <w:p>
       <w:pPr>
-        <w:jc w:val="both"/>
-        <w:rPr>
-          <w:lang w:val="en-GB"/>
-        </w:rPr>
-      </w:pPr>
+        <w:pStyle w:val="Caption"/>
+        <w:rPr>
+          <w:lang w:val="en-GB"/>
+        </w:rPr>
+      </w:pPr>
+      <w:r>
+        <w:rPr>
+          <w:noProof/>
+          <w:lang w:val="en-GB"/>
+        </w:rPr>
+        <w:drawing>
+          <wp:inline distT="0" distB="0" distL="0" distR="0" wp14:anchorId="14EA51A1" wp14:editId="1CC70F2E">
+            <wp:extent cx="3964838" cy="1987506"/>
+            <wp:effectExtent l="0" t="0" r="0" b="0"/>
+            <wp:docPr id="7" name="Picture 7"/>
+            <wp:cNvGraphicFramePr>
+              <a:graphicFrameLocks xmlns:a="http://schemas.openxmlformats.org/drawingml/2006/main" noChangeAspect="1"/>
+            </wp:cNvGraphicFramePr>
+            <a:graphic xmlns:a="http://schemas.openxmlformats.org/drawingml/2006/main">
+              <a:graphicData uri="http://schemas.openxmlformats.org/drawingml/2006/picture">
+                <pic:pic xmlns:pic="http://schemas.openxmlformats.org/drawingml/2006/picture">
+                  <pic:nvPicPr>
+                    <pic:cNvPr id="0" name="Picture 2"/>
+                    <pic:cNvPicPr>
+                      <a:picLocks noChangeAspect="1" noChangeArrowheads="1"/>
+                    </pic:cNvPicPr>
+                  </pic:nvPicPr>
+                  <pic:blipFill>
+                    <a:blip r:embed="rId12">
+                      <a:extLst>
+                        <a:ext uri="{28A0092B-C50C-407E-A947-70E740481C1C}">
+                          <a14:useLocalDpi xmlns:a14="http://schemas.microsoft.com/office/drawing/2010/main" val="0"/>
+                        </a:ext>
+                      </a:extLst>
+                    </a:blip>
+                    <a:srcRect/>
+                    <a:stretch>
+                      <a:fillRect/>
+                    </a:stretch>
+                  </pic:blipFill>
+                  <pic:spPr bwMode="auto">
+                    <a:xfrm>
+                      <a:off x="0" y="0"/>
+                      <a:ext cx="4057626" cy="2034019"/>
+                    </a:xfrm>
+                    <a:prstGeom prst="rect">
+                      <a:avLst/>
+                    </a:prstGeom>
+                    <a:noFill/>
+                    <a:ln>
+                      <a:noFill/>
+                    </a:ln>
+                  </pic:spPr>
+                </pic:pic>
+              </a:graphicData>
+            </a:graphic>
+          </wp:inline>
+        </w:drawing>
+      </w:r>
+      <w:r>
+        <w:rPr>
+          <w:lang w:val="en-GB"/>
+        </w:rPr>
+        <w:t xml:space="preserve"> </w:t>
+      </w:r>
+      <w:r>
+        <w:rPr>
+          <w:lang w:val="en-GB"/>
+        </w:rPr>
+        <w:br/>
+      </w:r>
+      <w:r>
+        <w:rPr>
+          <w:lang w:val="en-GB"/>
+        </w:rPr>
+        <w:t xml:space="preserve">Figure </w:t>
+      </w:r>
+      <w:r>
+        <w:rPr>
+          <w:lang w:val="en-GB"/>
+        </w:rPr>
+        <w:t>4</w:t>
+      </w:r>
+      <w:r>
+        <w:rPr>
+          <w:lang w:val="en-GB"/>
+        </w:rPr>
+        <w:t xml:space="preserve">: </w:t>
+      </w:r>
+      <w:r>
+        <w:rPr>
+          <w:lang w:val="en-GB"/>
+        </w:rPr>
+        <w:t>Shadow mask</w:t>
+      </w:r>
+      <w:r>
+        <w:rPr>
+          <w:lang w:val="en-GB"/>
+        </w:rPr>
+        <w:t xml:space="preserve"> for four lights</w:t>
+      </w:r>
+      <w:r>
+        <w:rPr>
+          <w:lang w:val="en-GB"/>
+        </w:rPr>
+        <w:t>, RGB channels</w:t>
+      </w:r>
+      <w:r>
+        <w:rPr>
+          <w:lang w:val="en-GB"/>
+        </w:rPr>
+        <w:t xml:space="preserve"> to the left</w:t>
+      </w:r>
+      <w:r>
+        <w:rPr>
+          <w:lang w:val="en-GB"/>
+        </w:rPr>
+        <w:t xml:space="preserve"> and alpha channel</w:t>
+      </w:r>
+      <w:r>
+        <w:rPr>
+          <w:lang w:val="en-GB"/>
+        </w:rPr>
+        <w:t xml:space="preserve"> to the</w:t>
+      </w:r>
+      <w:r>
+        <w:rPr>
+          <w:lang w:val="en-GB"/>
+        </w:rPr>
+        <w:t xml:space="preserve"> right</w:t>
+      </w:r>
     </w:p>
     <w:p>
       <w:pPr>
-        <w:rPr>
-          <w:lang w:val="en-GB"/>
-        </w:rPr>
-      </w:pPr>
-      <w:r>
-        <w:rPr>
-          <w:lang w:val="en-GB"/>
-        </w:rPr>
-        <w:br w:type="page"/>
+        <w:jc w:val="both"/>
+        <w:rPr>
+          <w:lang w:val="en-GB"/>
+        </w:rPr>
+      </w:pPr>
+      <w:r>
+        <w:rPr>
+          <w:lang w:val="en-GB"/>
+        </w:rPr>
+        <w:t>Truly calculating the average time spent inside shadow over 24 hours is sadly exceptionally complex</w:t>
+      </w:r>
+      <w:r>
+        <w:rPr>
+          <w:lang w:val="en-GB"/>
+        </w:rPr>
+        <w:t xml:space="preserve">. </w:t>
+      </w:r>
+      <w:r>
+        <w:rPr>
+          <w:lang w:val="en-GB"/>
+        </w:rPr>
+        <w:t>Therefore,</w:t>
+      </w:r>
+      <w:r>
+        <w:rPr>
+          <w:lang w:val="en-GB"/>
+        </w:rPr>
+        <w:t xml:space="preserve"> an estimation </w:t>
+      </w:r>
+      <w:r>
+        <w:rPr>
+          <w:lang w:val="en-GB"/>
+        </w:rPr>
+        <w:t>is more applicable.</w:t>
+      </w:r>
+      <w:r>
+        <w:rPr>
+          <w:lang w:val="en-GB"/>
+        </w:rPr>
+        <w:t xml:space="preserve"> </w:t>
+      </w:r>
+      <w:r>
+        <w:rPr>
+          <w:lang w:val="en-GB"/>
+        </w:rPr>
+        <w:t>Since the sun always raises in the east, rises to the north (or south, depending on the hemisphere) and sets in the west</w:t>
+      </w:r>
+      <w:r>
+        <w:rPr>
+          <w:lang w:val="en-GB"/>
+        </w:rPr>
+        <w:t xml:space="preserve"> – or takes some other predefined path depending on the user’s idea of the planet </w:t>
+      </w:r>
+      <w:r>
+        <w:rPr>
+          <w:lang w:val="en-GB"/>
+        </w:rPr>
+        <w:lastRenderedPageBreak/>
+        <w:t>this takes place on</w:t>
+      </w:r>
+      <w:r>
+        <w:rPr>
+          <w:lang w:val="en-GB"/>
+        </w:rPr>
+        <w:t xml:space="preserve"> – it is possible to place up to four lights defining that path to make the shadow mask as representative as possible.</w:t>
+      </w:r>
+      <w:r>
+        <w:rPr>
+          <w:lang w:val="en-GB"/>
+        </w:rPr>
+        <w:t xml:space="preserve"> The system can th</w:t>
+      </w:r>
+      <w:r>
+        <w:rPr>
+          <w:lang w:val="en-GB"/>
+        </w:rPr>
+        <w:t>en interpret this mask and average out an acceptable approximation.</w:t>
       </w:r>
     </w:p>
     <w:p>
       <w:pPr>
+        <w:jc w:val="both"/>
+        <w:rPr>
+          <w:lang w:val="en-GB"/>
+        </w:rPr>
+      </w:pPr>
+    </w:p>
+    <w:p>
+      <w:pPr>
+        <w:rPr>
+          <w:lang w:val="en-GB"/>
+        </w:rPr>
+      </w:pPr>
+      <w:r>
+        <w:rPr>
+          <w:lang w:val="en-GB"/>
+        </w:rPr>
+        <w:br w:type="page"/>
+      </w:r>
+    </w:p>
+    <w:p>
+      <w:pPr>
         <w:pStyle w:val="Heading1"/>
         <w:rPr>
           <w:lang w:val="en-GB"/>
         </w:rPr>
       </w:pPr>
-      <w:bookmarkStart w:id="13" w:name="_Toc22109265"/>
+      <w:bookmarkStart w:id="13" w:name="_Toc22128592"/>
       <w:r>
         <w:rPr>
           <w:lang w:val="en-GB"/>
@@ -5156,7 +5716,7 @@
           <w:lang w:val="en-GB"/>
         </w:rPr>
       </w:pPr>
-      <w:bookmarkStart w:id="14" w:name="_Toc22109266"/>
+      <w:bookmarkStart w:id="14" w:name="_Toc22128593"/>
       <w:r>
         <w:rPr>
           <w:lang w:val="en-GB"/>
@@ -5189,7 +5749,7 @@
           <w:lang w:val="en-GB"/>
         </w:rPr>
       </w:pPr>
-      <w:bookmarkStart w:id="15" w:name="_Toc22109267"/>
+      <w:bookmarkStart w:id="15" w:name="_Toc22128594"/>
       <w:r>
         <w:rPr>
           <w:lang w:val="en-GB"/>
@@ -5229,7 +5789,7 @@
           <w:lang w:val="en-GB"/>
         </w:rPr>
       </w:pPr>
-      <w:bookmarkStart w:id="16" w:name="_Toc22109268"/>
+      <w:bookmarkStart w:id="16" w:name="_Toc22128595"/>
       <w:r>
         <w:rPr>
           <w:lang w:val="en-GB"/>
@@ -5237,6 +5797,433 @@
         <w:t>Surface detection</w:t>
       </w:r>
       <w:bookmarkEnd w:id="16"/>
+    </w:p>
+    <w:p>
+      <w:pPr>
+        <w:pStyle w:val="NormalWeb"/>
+        <w:shd w:val="clear" w:color="auto" w:fill="FFFFFF"/>
+        <w:spacing w:before="120" w:after="120"/>
+        <w:jc w:val="both"/>
+        <w:rPr>
+          <w:rFonts w:asciiTheme="minorHAnsi" w:hAnsiTheme="minorHAnsi" w:cstheme="minorHAnsi"/>
+          <w:sz w:val="20"/>
+          <w:szCs w:val="20"/>
+          <w:lang w:val="en-GB"/>
+        </w:rPr>
+      </w:pPr>
+      <w:r>
+        <w:rPr>
+          <w:rFonts w:asciiTheme="minorHAnsi" w:hAnsiTheme="minorHAnsi" w:cstheme="minorHAnsi"/>
+          <w:sz w:val="20"/>
+          <w:szCs w:val="20"/>
+          <w:lang w:val="en-GB"/>
+        </w:rPr>
+        <w:t xml:space="preserve">Several elements are part of the found </w:t>
+      </w:r>
+      <w:r>
+        <w:rPr>
+          <w:rFonts w:asciiTheme="minorHAnsi" w:hAnsiTheme="minorHAnsi" w:cstheme="minorHAnsi"/>
+          <w:sz w:val="20"/>
+          <w:szCs w:val="20"/>
+          <w:lang w:val="en-GB"/>
+        </w:rPr>
+        <w:t>surface detection</w:t>
+      </w:r>
+      <w:r>
+        <w:rPr>
+          <w:rFonts w:asciiTheme="minorHAnsi" w:hAnsiTheme="minorHAnsi" w:cstheme="minorHAnsi"/>
+          <w:sz w:val="20"/>
+          <w:szCs w:val="20"/>
+          <w:lang w:val="en-GB"/>
+        </w:rPr>
+        <w:t>-</w:t>
+      </w:r>
+      <w:r>
+        <w:rPr>
+          <w:rFonts w:asciiTheme="minorHAnsi" w:hAnsiTheme="minorHAnsi" w:cstheme="minorHAnsi"/>
+          <w:sz w:val="20"/>
+          <w:szCs w:val="20"/>
+          <w:lang w:val="en-GB"/>
+        </w:rPr>
+        <w:t xml:space="preserve"> and tracking solution.</w:t>
+      </w:r>
+      <w:r>
+        <w:rPr>
+          <w:rFonts w:asciiTheme="minorHAnsi" w:hAnsiTheme="minorHAnsi" w:cstheme="minorHAnsi"/>
+          <w:sz w:val="20"/>
+          <w:szCs w:val="20"/>
+          <w:lang w:val="en-GB"/>
+        </w:rPr>
+        <w:t xml:space="preserve"> </w:t>
+      </w:r>
+      <w:r>
+        <w:rPr>
+          <w:rFonts w:asciiTheme="minorHAnsi" w:hAnsiTheme="minorHAnsi" w:cstheme="minorHAnsi"/>
+          <w:sz w:val="20"/>
+          <w:szCs w:val="20"/>
+          <w:lang w:val="en-GB"/>
+        </w:rPr>
+        <w:t>The system needs a grid, which is a component already available by default in Unity, so no need to reinvent the wheel.</w:t>
+      </w:r>
+      <w:r>
+        <w:rPr>
+          <w:rFonts w:asciiTheme="minorHAnsi" w:hAnsiTheme="minorHAnsi" w:cstheme="minorHAnsi"/>
+          <w:sz w:val="20"/>
+          <w:szCs w:val="20"/>
+          <w:lang w:val="en-GB"/>
+        </w:rPr>
+        <w:t xml:space="preserve"> </w:t>
+      </w:r>
+      <w:r>
+        <w:rPr>
+          <w:rFonts w:asciiTheme="minorHAnsi" w:hAnsiTheme="minorHAnsi" w:cstheme="minorHAnsi"/>
+          <w:sz w:val="20"/>
+          <w:szCs w:val="20"/>
+          <w:lang w:val="en-GB"/>
+        </w:rPr>
+        <w:t>It should also detect surfaces that are inside of the volume from the start</w:t>
+      </w:r>
+      <w:r>
+        <w:rPr>
+          <w:rFonts w:asciiTheme="minorHAnsi" w:hAnsiTheme="minorHAnsi" w:cstheme="minorHAnsi"/>
+          <w:sz w:val="20"/>
+          <w:szCs w:val="20"/>
+          <w:lang w:val="en-GB"/>
+        </w:rPr>
+        <w:t xml:space="preserve"> </w:t>
+      </w:r>
+      <w:r>
+        <w:rPr>
+          <w:rFonts w:asciiTheme="minorHAnsi" w:hAnsiTheme="minorHAnsi" w:cstheme="minorHAnsi"/>
+          <w:sz w:val="20"/>
+          <w:szCs w:val="20"/>
+          <w:lang w:val="en-GB"/>
+        </w:rPr>
+        <w:t>but allow chan</w:t>
+      </w:r>
+      <w:r>
+        <w:rPr>
+          <w:rFonts w:asciiTheme="minorHAnsi" w:hAnsiTheme="minorHAnsi" w:cstheme="minorHAnsi"/>
+          <w:sz w:val="20"/>
+          <w:szCs w:val="20"/>
+          <w:lang w:val="en-GB"/>
+        </w:rPr>
+        <w:t>g</w:t>
+      </w:r>
+      <w:r>
+        <w:rPr>
+          <w:rFonts w:asciiTheme="minorHAnsi" w:hAnsiTheme="minorHAnsi" w:cstheme="minorHAnsi"/>
+          <w:sz w:val="20"/>
+          <w:szCs w:val="20"/>
+          <w:lang w:val="en-GB"/>
+        </w:rPr>
+        <w:t xml:space="preserve">ing of the environment. </w:t>
+      </w:r>
+      <w:r>
+        <w:rPr>
+          <w:rFonts w:asciiTheme="minorHAnsi" w:hAnsiTheme="minorHAnsi" w:cstheme="minorHAnsi"/>
+          <w:sz w:val="20"/>
+          <w:szCs w:val="20"/>
+          <w:lang w:val="en-GB"/>
+        </w:rPr>
+        <w:t xml:space="preserve">For this </w:t>
+      </w:r>
+      <w:r>
+        <w:rPr>
+          <w:rFonts w:asciiTheme="minorHAnsi" w:hAnsiTheme="minorHAnsi" w:cstheme="minorHAnsi"/>
+          <w:sz w:val="20"/>
+          <w:szCs w:val="20"/>
+          <w:lang w:val="en-GB"/>
+        </w:rPr>
+        <w:t>purpose, two collision layers are added</w:t>
+      </w:r>
+      <w:r>
+        <w:rPr>
+          <w:rFonts w:asciiTheme="minorHAnsi" w:hAnsiTheme="minorHAnsi" w:cstheme="minorHAnsi"/>
+          <w:sz w:val="20"/>
+          <w:szCs w:val="20"/>
+          <w:lang w:val="en-GB"/>
+        </w:rPr>
+        <w:t xml:space="preserve"> – one for the system and one for the environment pieces. </w:t>
+      </w:r>
+      <w:r>
+        <w:rPr>
+          <w:rFonts w:asciiTheme="minorHAnsi" w:hAnsiTheme="minorHAnsi" w:cstheme="minorHAnsi"/>
+          <w:sz w:val="20"/>
+          <w:szCs w:val="20"/>
+          <w:lang w:val="en-GB"/>
+        </w:rPr>
+        <w:t>The system should only ever collide</w:t>
+      </w:r>
+      <w:r>
+        <w:rPr>
+          <w:rFonts w:asciiTheme="minorHAnsi" w:hAnsiTheme="minorHAnsi" w:cstheme="minorHAnsi"/>
+          <w:sz w:val="20"/>
+          <w:szCs w:val="20"/>
+          <w:lang w:val="en-GB"/>
+        </w:rPr>
+        <w:t xml:space="preserve"> (trigger)</w:t>
+      </w:r>
+      <w:r>
+        <w:rPr>
+          <w:rFonts w:asciiTheme="minorHAnsi" w:hAnsiTheme="minorHAnsi" w:cstheme="minorHAnsi"/>
+          <w:sz w:val="20"/>
+          <w:szCs w:val="20"/>
+          <w:lang w:val="en-GB"/>
+        </w:rPr>
+        <w:t xml:space="preserve"> with that other defined layer.</w:t>
+      </w:r>
+      <w:r>
+        <w:rPr>
+          <w:rFonts w:asciiTheme="minorHAnsi" w:hAnsiTheme="minorHAnsi" w:cstheme="minorHAnsi"/>
+          <w:sz w:val="20"/>
+          <w:szCs w:val="20"/>
+          <w:lang w:val="en-GB"/>
+        </w:rPr>
+        <w:t xml:space="preserve"> When such a trigger enter happens, we add the collider to the surfaces to keep track of – and remove it if it leaves.</w:t>
+      </w:r>
+    </w:p>
+    <w:p>
+      <w:pPr>
+        <w:pStyle w:val="NormalWeb"/>
+        <w:shd w:val="clear" w:color="auto" w:fill="FFFFFF"/>
+        <w:spacing w:before="120" w:after="120"/>
+        <w:jc w:val="both"/>
+        <w:rPr>
+          <w:rFonts w:asciiTheme="minorHAnsi" w:hAnsiTheme="minorHAnsi" w:cstheme="minorHAnsi"/>
+          <w:sz w:val="20"/>
+          <w:szCs w:val="20"/>
+          <w:lang w:val="en-GB"/>
+        </w:rPr>
+      </w:pPr>
+      <w:r>
+        <w:rPr>
+          <w:rFonts w:asciiTheme="minorHAnsi" w:hAnsiTheme="minorHAnsi" w:cstheme="minorHAnsi"/>
+          <w:sz w:val="20"/>
+          <w:szCs w:val="20"/>
+          <w:lang w:val="en-GB"/>
+        </w:rPr>
+        <w:t xml:space="preserve">Whenever </w:t>
+      </w:r>
+      <w:r>
+        <w:rPr>
+          <w:rFonts w:asciiTheme="minorHAnsi" w:hAnsiTheme="minorHAnsi" w:cstheme="minorHAnsi"/>
+          <w:sz w:val="20"/>
+          <w:szCs w:val="20"/>
+          <w:lang w:val="en-GB"/>
+        </w:rPr>
+        <w:t xml:space="preserve">the seeds are supposed to spawn on some random location inside the volume, the surface detector will determine </w:t>
+      </w:r>
+      <w:r>
+        <w:rPr>
+          <w:rFonts w:asciiTheme="minorHAnsi" w:hAnsiTheme="minorHAnsi" w:cstheme="minorHAnsi"/>
+          <w:sz w:val="20"/>
+          <w:szCs w:val="20"/>
+          <w:lang w:val="en-GB"/>
+        </w:rPr>
+        <w:t>which</w:t>
+      </w:r>
+      <w:r>
+        <w:rPr>
+          <w:rFonts w:asciiTheme="minorHAnsi" w:hAnsiTheme="minorHAnsi" w:cstheme="minorHAnsi"/>
+          <w:sz w:val="20"/>
+          <w:szCs w:val="20"/>
+          <w:lang w:val="en-GB"/>
+        </w:rPr>
+        <w:t xml:space="preserve"> surface is</w:t>
+      </w:r>
+      <w:r>
+        <w:rPr>
+          <w:rFonts w:asciiTheme="minorHAnsi" w:hAnsiTheme="minorHAnsi" w:cstheme="minorHAnsi"/>
+          <w:sz w:val="20"/>
+          <w:szCs w:val="20"/>
+          <w:lang w:val="en-GB"/>
+        </w:rPr>
+        <w:t xml:space="preserve"> nearest</w:t>
+      </w:r>
+      <w:r>
+        <w:rPr>
+          <w:rFonts w:asciiTheme="minorHAnsi" w:hAnsiTheme="minorHAnsi" w:cstheme="minorHAnsi"/>
+          <w:sz w:val="20"/>
+          <w:szCs w:val="20"/>
+          <w:lang w:val="en-GB"/>
+        </w:rPr>
+        <w:t xml:space="preserve"> to that location using the bounds of the colliders.</w:t>
+      </w:r>
+      <w:r>
+        <w:rPr>
+          <w:rFonts w:asciiTheme="minorHAnsi" w:hAnsiTheme="minorHAnsi" w:cstheme="minorHAnsi"/>
+          <w:sz w:val="20"/>
+          <w:szCs w:val="20"/>
+          <w:lang w:val="en-GB"/>
+        </w:rPr>
+        <w:t xml:space="preserve"> Now</w:t>
+      </w:r>
+      <w:r>
+        <w:rPr>
+          <w:rFonts w:asciiTheme="minorHAnsi" w:hAnsiTheme="minorHAnsi" w:cstheme="minorHAnsi"/>
+          <w:sz w:val="20"/>
+          <w:szCs w:val="20"/>
+          <w:lang w:val="en-GB"/>
+        </w:rPr>
+        <w:t xml:space="preserve"> performing</w:t>
+      </w:r>
+      <w:r>
+        <w:rPr>
+          <w:rFonts w:asciiTheme="minorHAnsi" w:hAnsiTheme="minorHAnsi" w:cstheme="minorHAnsi"/>
+          <w:sz w:val="20"/>
+          <w:szCs w:val="20"/>
+          <w:lang w:val="en-GB"/>
+        </w:rPr>
+        <w:t xml:space="preserve"> a simple raycast from the position exclusively to the object</w:t>
+      </w:r>
+      <w:r>
+        <w:rPr>
+          <w:rFonts w:asciiTheme="minorHAnsi" w:hAnsiTheme="minorHAnsi" w:cstheme="minorHAnsi"/>
+          <w:sz w:val="20"/>
+          <w:szCs w:val="20"/>
+          <w:lang w:val="en-GB"/>
+        </w:rPr>
+        <w:t xml:space="preserve"> </w:t>
+      </w:r>
+      <w:r>
+        <w:rPr>
+          <w:rFonts w:asciiTheme="minorHAnsi" w:hAnsiTheme="minorHAnsi" w:cstheme="minorHAnsi"/>
+          <w:sz w:val="20"/>
+          <w:szCs w:val="20"/>
+          <w:lang w:val="en-GB"/>
+        </w:rPr>
+        <w:t>– after making sure to place the y position high enough to not m</w:t>
+      </w:r>
+      <w:r>
+        <w:rPr>
+          <w:rFonts w:asciiTheme="minorHAnsi" w:hAnsiTheme="minorHAnsi" w:cstheme="minorHAnsi"/>
+          <w:sz w:val="20"/>
+          <w:szCs w:val="20"/>
+          <w:lang w:val="en-GB"/>
+        </w:rPr>
+        <w:t xml:space="preserve">iss – is enough to determine where on </w:t>
+      </w:r>
+      <w:r>
+        <w:rPr>
+          <w:rFonts w:asciiTheme="minorHAnsi" w:hAnsiTheme="minorHAnsi" w:cstheme="minorHAnsi"/>
+          <w:sz w:val="20"/>
+          <w:szCs w:val="20"/>
+          <w:lang w:val="en-GB"/>
+        </w:rPr>
+        <w:t>the mesh it would land</w:t>
+      </w:r>
+      <w:r>
+        <w:rPr>
+          <w:rFonts w:asciiTheme="minorHAnsi" w:hAnsiTheme="minorHAnsi" w:cstheme="minorHAnsi"/>
+          <w:sz w:val="20"/>
+          <w:szCs w:val="20"/>
+          <w:lang w:val="en-GB"/>
+        </w:rPr>
+        <w:t xml:space="preserve">… Unless the shape does not fill the x-z plane of its bounds, </w:t>
+      </w:r>
+      <w:r>
+        <w:rPr>
+          <w:rFonts w:asciiTheme="minorHAnsi" w:hAnsiTheme="minorHAnsi" w:cstheme="minorHAnsi"/>
+          <w:sz w:val="20"/>
+          <w:szCs w:val="20"/>
+          <w:lang w:val="en-GB"/>
+        </w:rPr>
+        <w:t>as seen in figure 5</w:t>
+      </w:r>
+      <w:r>
+        <w:rPr>
+          <w:rFonts w:asciiTheme="minorHAnsi" w:hAnsiTheme="minorHAnsi" w:cstheme="minorHAnsi"/>
+          <w:sz w:val="20"/>
+          <w:szCs w:val="20"/>
+          <w:lang w:val="en-GB"/>
+        </w:rPr>
+        <w:t>.</w:t>
+      </w:r>
+      <w:r>
+        <w:rPr>
+          <w:rFonts w:asciiTheme="minorHAnsi" w:hAnsiTheme="minorHAnsi" w:cstheme="minorHAnsi"/>
+          <w:sz w:val="20"/>
+          <w:szCs w:val="20"/>
+          <w:lang w:val="en-GB"/>
+        </w:rPr>
+        <w:t xml:space="preserve"> </w:t>
+      </w:r>
+      <w:r>
+        <w:rPr>
+          <w:rFonts w:asciiTheme="minorHAnsi" w:hAnsiTheme="minorHAnsi" w:cstheme="minorHAnsi"/>
+          <w:sz w:val="20"/>
+          <w:szCs w:val="20"/>
+          <w:lang w:val="en-GB"/>
+        </w:rPr>
+        <w:t>This issue can be solved by simply moving the testing position closer to the centre of the object and attempting again.</w:t>
+      </w:r>
+    </w:p>
+    <w:p>
+      <w:pPr>
+        <w:pStyle w:val="Caption"/>
+        <w:rPr>
+          <w:lang w:val="en-GB"/>
+        </w:rPr>
+      </w:pPr>
+      <w:r>
+        <w:rPr>
+          <w:lang w:val="en-GB"/>
+        </w:rPr>
+        <w:drawing>
+          <wp:inline distT="0" distB="0" distL="0" distR="0" wp14:anchorId="16A9A027" wp14:editId="2A529C63">
+            <wp:extent cx="2232945" cy="1609344"/>
+            <wp:effectExtent l="0" t="0" r="0" b="0"/>
+            <wp:docPr id="8" name="Picture 8"/>
+            <wp:cNvGraphicFramePr>
+              <a:graphicFrameLocks xmlns:a="http://schemas.openxmlformats.org/drawingml/2006/main" noChangeAspect="1"/>
+            </wp:cNvGraphicFramePr>
+            <a:graphic xmlns:a="http://schemas.openxmlformats.org/drawingml/2006/main">
+              <a:graphicData uri="http://schemas.openxmlformats.org/drawingml/2006/picture">
+                <pic:pic xmlns:pic="http://schemas.openxmlformats.org/drawingml/2006/picture">
+                  <pic:nvPicPr>
+                    <pic:cNvPr id="1" name=""/>
+                    <pic:cNvPicPr/>
+                  </pic:nvPicPr>
+                  <pic:blipFill>
+                    <a:blip r:embed="rId13"/>
+                    <a:stretch>
+                      <a:fillRect/>
+                    </a:stretch>
+                  </pic:blipFill>
+                  <pic:spPr>
+                    <a:xfrm>
+                      <a:off x="0" y="0"/>
+                      <a:ext cx="2277736" cy="1641626"/>
+                    </a:xfrm>
+                    <a:prstGeom prst="rect">
+                      <a:avLst/>
+                    </a:prstGeom>
+                  </pic:spPr>
+                </pic:pic>
+              </a:graphicData>
+            </a:graphic>
+          </wp:inline>
+        </w:drawing>
+      </w:r>
+      <w:r>
+        <w:rPr>
+          <w:lang w:val="en-GB"/>
+        </w:rPr>
+        <w:t xml:space="preserve"> Figure 5: </w:t>
+      </w:r>
+      <w:r>
+        <w:rPr>
+          <w:lang w:val="en-GB"/>
+        </w:rPr>
+        <w:t>Mesh</w:t>
+      </w:r>
+      <w:r>
+        <w:rPr>
+          <w:lang w:val="en-GB"/>
+        </w:rPr>
+        <w:t xml:space="preserve"> that fails to fill the x-z plane of its bounds</w:t>
+      </w:r>
     </w:p>
     <w:p>
       <w:pPr>
@@ -5258,145 +6245,64 @@
           <w:szCs w:val="20"/>
           <w:lang w:val="en-GB"/>
         </w:rPr>
-        <w:t xml:space="preserve">The goal is to detect which surfaces are inside a defined volume and store them for later use in plant placement. Determining which objects are inside a volume is trivial when working in a game engine, so the only unknown is how to extract surface data from it. </w:t>
-      </w:r>
-    </w:p>
-    <w:p>
-      <w:pPr>
-        <w:pStyle w:val="NormalWeb"/>
-        <w:shd w:val="clear" w:color="auto" w:fill="FFFFFF"/>
-        <w:spacing w:before="120" w:beforeAutospacing="0" w:after="120" w:afterAutospacing="0"/>
-        <w:jc w:val="both"/>
-        <w:rPr>
-          <w:rFonts w:asciiTheme="minorHAnsi" w:hAnsiTheme="minorHAnsi" w:cstheme="minorHAnsi"/>
-          <w:sz w:val="20"/>
-          <w:szCs w:val="20"/>
-          <w:lang w:val="en-GB"/>
-        </w:rPr>
-      </w:pPr>
-      <w:r>
-        <w:rPr>
-          <w:rFonts w:asciiTheme="minorHAnsi" w:hAnsiTheme="minorHAnsi" w:cstheme="minorHAnsi"/>
-          <w:sz w:val="20"/>
-          <w:szCs w:val="20"/>
-          <w:lang w:val="en-GB"/>
-        </w:rPr>
-        <w:t xml:space="preserve">One option is to check every individual triangle on the mesh and interpret each of those as a surface, then determining their orientation. This method introduces one major problem; if working on meshes with significant triangle counts, determining which surface is appropriate and available gets highly complex and can take a long time, especially when the variable of other plants taking up space is accounted for. </w:t>
-      </w:r>
-    </w:p>
-    <w:p>
-      <w:pPr>
-        <w:pStyle w:val="NormalWeb"/>
-        <w:shd w:val="clear" w:color="auto" w:fill="FFFFFF"/>
-        <w:spacing w:before="120" w:beforeAutospacing="0" w:after="120" w:afterAutospacing="0"/>
-        <w:jc w:val="both"/>
-        <w:rPr>
-          <w:rFonts w:asciiTheme="minorHAnsi" w:hAnsiTheme="minorHAnsi" w:cstheme="minorHAnsi"/>
-          <w:sz w:val="20"/>
-          <w:szCs w:val="20"/>
-          <w:lang w:val="en-GB"/>
-        </w:rPr>
-      </w:pPr>
-      <w:r>
-        <w:rPr>
-          <w:rFonts w:asciiTheme="minorHAnsi" w:hAnsiTheme="minorHAnsi" w:cstheme="minorHAnsi"/>
-          <w:sz w:val="20"/>
-          <w:szCs w:val="20"/>
-          <w:lang w:val="en-GB"/>
-        </w:rPr>
-        <w:t>A second option would be to determine a surface only at the exact time something needs to spawn, e.g.: raycasting from an approximated location and spawning on the hit position. This method is promising, since it allows users to make changes to the environment without having to recalculate where everything is positioned. One great concern is keeping track of which spots other plants are already occupying, since there is no predetermined set of locations.</w:t>
-      </w:r>
-    </w:p>
-    <w:p>
-      <w:pPr>
-        <w:pStyle w:val="NormalWeb"/>
-        <w:shd w:val="clear" w:color="auto" w:fill="FFFFFF"/>
-        <w:spacing w:before="120" w:beforeAutospacing="0" w:after="120" w:afterAutospacing="0"/>
-        <w:jc w:val="both"/>
-        <w:rPr>
-          <w:rFonts w:asciiTheme="minorHAnsi" w:hAnsiTheme="minorHAnsi" w:cstheme="minorHAnsi"/>
-          <w:sz w:val="20"/>
-          <w:szCs w:val="20"/>
-          <w:lang w:val="en-GB"/>
-        </w:rPr>
-      </w:pPr>
-      <w:r>
-        <w:rPr>
-          <w:rFonts w:asciiTheme="minorHAnsi" w:hAnsiTheme="minorHAnsi" w:cstheme="minorHAnsi"/>
-          <w:sz w:val="20"/>
-          <w:szCs w:val="20"/>
-          <w:lang w:val="en-GB"/>
-        </w:rPr>
-        <w:t>Since both have a serious flaw, but boast great advantages, too, some middle ground had to be found. Basing placement on a grid solves the problem of maintaining information on already inhabited locations. If the location of plants follows this defined grid, the issue of no longer looking natural appears. This could be solved by making the grid cells extremely small</w:t>
-      </w:r>
-      <w:r>
-        <w:rPr>
-          <w:rFonts w:asciiTheme="minorHAnsi" w:hAnsiTheme="minorHAnsi" w:cstheme="minorHAnsi"/>
-          <w:sz w:val="20"/>
-          <w:szCs w:val="20"/>
-          <w:lang w:val="en-GB"/>
-        </w:rPr>
-        <w:t>. D</w:t>
-      </w:r>
-      <w:r>
-        <w:rPr>
-          <w:rFonts w:asciiTheme="minorHAnsi" w:hAnsiTheme="minorHAnsi" w:cstheme="minorHAnsi"/>
-          <w:sz w:val="20"/>
-          <w:szCs w:val="20"/>
-          <w:lang w:val="en-GB"/>
-        </w:rPr>
-        <w:t>oing as such</w:t>
-      </w:r>
-      <w:r>
-        <w:rPr>
-          <w:rFonts w:asciiTheme="minorHAnsi" w:hAnsiTheme="minorHAnsi" w:cstheme="minorHAnsi"/>
-          <w:sz w:val="20"/>
-          <w:szCs w:val="20"/>
-          <w:lang w:val="en-GB"/>
-        </w:rPr>
-        <w:t xml:space="preserve"> regrettably</w:t>
-      </w:r>
-      <w:r>
-        <w:rPr>
-          <w:rFonts w:asciiTheme="minorHAnsi" w:hAnsiTheme="minorHAnsi" w:cstheme="minorHAnsi"/>
-          <w:sz w:val="20"/>
-          <w:szCs w:val="20"/>
-          <w:lang w:val="en-GB"/>
-        </w:rPr>
-        <w:t xml:space="preserve"> </w:t>
-      </w:r>
-      <w:r>
-        <w:rPr>
-          <w:rFonts w:asciiTheme="minorHAnsi" w:hAnsiTheme="minorHAnsi" w:cstheme="minorHAnsi"/>
-          <w:sz w:val="20"/>
-          <w:szCs w:val="20"/>
-          <w:lang w:val="en-GB"/>
-        </w:rPr>
-        <w:t>defeats the purpose of it more simply and efficiently storing locational data. Instead, the grid can be interpreted as cells to remember which cells are occupied and which plant is in that cell.</w:t>
-      </w:r>
-    </w:p>
-    <w:p>
-      <w:pPr>
-        <w:pStyle w:val="NormalWeb"/>
-        <w:shd w:val="clear" w:color="auto" w:fill="FFFFFF"/>
-        <w:spacing w:before="120" w:beforeAutospacing="0" w:after="120" w:afterAutospacing="0"/>
-        <w:jc w:val="both"/>
-        <w:rPr>
-          <w:rFonts w:asciiTheme="minorHAnsi" w:hAnsiTheme="minorHAnsi" w:cstheme="minorHAnsi"/>
-          <w:sz w:val="20"/>
-          <w:szCs w:val="20"/>
-          <w:lang w:val="en-GB"/>
-        </w:rPr>
-      </w:pPr>
-      <w:r>
-        <w:rPr>
-          <w:rFonts w:asciiTheme="minorHAnsi" w:hAnsiTheme="minorHAnsi" w:cstheme="minorHAnsi"/>
-          <w:sz w:val="20"/>
-          <w:szCs w:val="20"/>
-          <w:lang w:val="en-GB"/>
-        </w:rPr>
-        <w:t xml:space="preserve">This does not provide a solution to the actual placement, though. Simplifying the mesh-based surfaces, creating simple rectangular boundaries for each object inside yields a similar result. In irregular geometry, this results in floating vegetation, which is then solved by executing a raycast to place the object on the surface. </w:t>
-      </w:r>
+        <w:t xml:space="preserve">Now that a position has been acquired, it is possible to check whether it </w:t>
+      </w:r>
+      <w:r>
+        <w:rPr>
+          <w:rFonts w:asciiTheme="minorHAnsi" w:hAnsiTheme="minorHAnsi" w:cstheme="minorHAnsi"/>
+          <w:sz w:val="20"/>
+          <w:szCs w:val="20"/>
+          <w:lang w:val="en-GB"/>
+        </w:rPr>
+        <w:t>is</w:t>
+      </w:r>
+      <w:r>
+        <w:rPr>
+          <w:rFonts w:asciiTheme="minorHAnsi" w:hAnsiTheme="minorHAnsi" w:cstheme="minorHAnsi"/>
+          <w:sz w:val="20"/>
+          <w:szCs w:val="20"/>
+          <w:lang w:val="en-GB"/>
+        </w:rPr>
+        <w:t xml:space="preserve"> already occupied in the grid or not.</w:t>
+      </w:r>
+      <w:r>
+        <w:rPr>
+          <w:rFonts w:asciiTheme="minorHAnsi" w:hAnsiTheme="minorHAnsi" w:cstheme="minorHAnsi"/>
+          <w:sz w:val="20"/>
+          <w:szCs w:val="20"/>
+          <w:lang w:val="en-GB"/>
+        </w:rPr>
+        <w:t xml:space="preserve"> Again, Unity provides functionality which allows positions to be converted to grid coordinates. </w:t>
+      </w:r>
+      <w:r>
+        <w:rPr>
+          <w:rFonts w:asciiTheme="minorHAnsi" w:hAnsiTheme="minorHAnsi" w:cstheme="minorHAnsi"/>
+          <w:sz w:val="20"/>
+          <w:szCs w:val="20"/>
+          <w:lang w:val="en-GB"/>
+        </w:rPr>
+        <w:t>Ownership of grid coordinates is maintained in a dictionary</w:t>
+      </w:r>
+      <w:r>
+        <w:rPr>
+          <w:rFonts w:asciiTheme="minorHAnsi" w:hAnsiTheme="minorHAnsi" w:cstheme="minorHAnsi"/>
+          <w:sz w:val="20"/>
+          <w:szCs w:val="20"/>
+          <w:lang w:val="en-GB"/>
+        </w:rPr>
+        <w:t>, where keys are coordinates and values are plants</w:t>
+      </w:r>
+      <w:r>
+        <w:rPr>
+          <w:rFonts w:asciiTheme="minorHAnsi" w:hAnsiTheme="minorHAnsi" w:cstheme="minorHAnsi"/>
+          <w:sz w:val="20"/>
+          <w:szCs w:val="20"/>
+          <w:lang w:val="en-GB"/>
+        </w:rPr>
+        <w:t>.</w:t>
+      </w:r>
+      <w:bookmarkStart w:id="17" w:name="_GoBack"/>
+      <w:bookmarkEnd w:id="17"/>
     </w:p>
     <w:p>
       <w:pPr>
@@ -5423,18 +6329,26 @@
           <w:lang w:val="en-GB"/>
         </w:rPr>
       </w:pPr>
-      <w:r>
-        <w:rPr>
-          <w:lang w:val="en-GB"/>
-        </w:rPr>
-        <w:t xml:space="preserve">the factor of </w:t>
-      </w:r>
-      <w:r>
-        <w:rPr>
-          <w:lang w:val="en-GB"/>
-        </w:rPr>
-        <w:t>darkness</w:t>
-      </w:r>
+      <w:bookmarkStart w:id="18" w:name="_Toc22128596"/>
+      <w:r>
+        <w:rPr>
+          <w:lang w:val="en-GB"/>
+        </w:rPr>
+        <w:t>T</w:t>
+      </w:r>
+      <w:r>
+        <w:rPr>
+          <w:lang w:val="en-GB"/>
+        </w:rPr>
+        <w:t xml:space="preserve">he factor of </w:t>
+      </w:r>
+      <w:r>
+        <w:rPr>
+          <w:lang w:val="en-GB"/>
+        </w:rPr>
+        <w:t>light</w:t>
+      </w:r>
+      <w:bookmarkEnd w:id="18"/>
     </w:p>
     <w:p>
       <w:pPr>
@@ -5456,6 +6370,7 @@
           <w:szCs w:val="20"/>
           <w:lang w:val="en-GB"/>
         </w:rPr>
+        <w:lastRenderedPageBreak/>
         <w:t>Using</w:t>
       </w:r>
       <w:r>
@@ -5564,8 +6479,19 @@
           <w:szCs w:val="20"/>
           <w:lang w:val="en-GB"/>
         </w:rPr>
-        <w:t>Any objects inside the scene that should be taken into account</w:t>
-      </w:r>
+        <w:t xml:space="preserve">Any objects inside the scene that should be </w:t>
+      </w:r>
+      <w:proofErr w:type="gramStart"/>
+      <w:r>
+        <w:rPr>
+          <w:rFonts w:asciiTheme="minorHAnsi" w:hAnsiTheme="minorHAnsi" w:cstheme="minorHAnsi"/>
+          <w:sz w:val="20"/>
+          <w:szCs w:val="20"/>
+          <w:lang w:val="en-GB"/>
+        </w:rPr>
+        <w:t>taken into account</w:t>
+      </w:r>
+      <w:proofErr w:type="gramEnd"/>
       <w:r>
         <w:rPr>
           <w:rFonts w:asciiTheme="minorHAnsi" w:hAnsiTheme="minorHAnsi" w:cstheme="minorHAnsi"/>
@@ -5704,7 +6630,6 @@
           <w:szCs w:val="20"/>
           <w:lang w:val="en-GB"/>
         </w:rPr>
-        <w:lastRenderedPageBreak/>
         <w:t>Since the generated images are not automatically marked to enable reading and writing</w:t>
       </w:r>
       <w:r>
@@ -5817,7 +6742,6 @@
                                 <w:color w:val="000000"/>
                                 <w:sz w:val="19"/>
                                 <w:szCs w:val="19"/>
-                                <w:lang/>
                               </w:rPr>
                             </w:pPr>
                             <w:r>
@@ -5826,7 +6750,6 @@
                                 <w:color w:val="0000FF"/>
                                 <w:sz w:val="19"/>
                                 <w:szCs w:val="19"/>
-                                <w:lang/>
                               </w:rPr>
                               <w:t>using</w:t>
                             </w:r>
@@ -5836,7 +6759,6 @@
                                 <w:color w:val="000000"/>
                                 <w:sz w:val="19"/>
                                 <w:szCs w:val="19"/>
-                                <w:lang/>
                               </w:rPr>
                               <w:t xml:space="preserve"> UnityEditor;</w:t>
                             </w:r>
@@ -5852,7 +6774,6 @@
                                 <w:color w:val="000000"/>
                                 <w:sz w:val="19"/>
                                 <w:szCs w:val="19"/>
-                                <w:lang/>
                               </w:rPr>
                             </w:pPr>
                             <w:r>
@@ -5861,7 +6782,6 @@
                                 <w:color w:val="0000FF"/>
                                 <w:sz w:val="19"/>
                                 <w:szCs w:val="19"/>
-                                <w:lang/>
                               </w:rPr>
                               <w:t>using</w:t>
                             </w:r>
@@ -5871,9 +6791,28 @@
                                 <w:color w:val="000000"/>
                                 <w:sz w:val="19"/>
                                 <w:szCs w:val="19"/>
-                                <w:lang/>
                               </w:rPr>
-                              <w:t xml:space="preserve"> System.Text.RegularExpressions;</w:t>
+                              <w:t xml:space="preserve"> </w:t>
+                            </w:r>
+                            <w:proofErr w:type="gramStart"/>
+                            <w:r>
+                              <w:rPr>
+                                <w:rFonts w:ascii="Consolas" w:hAnsi="Consolas" w:cs="Consolas"/>
+                                <w:color w:val="000000"/>
+                                <w:sz w:val="19"/>
+                                <w:szCs w:val="19"/>
+                              </w:rPr>
+                              <w:t>System.Text.RegularExpressions</w:t>
+                            </w:r>
+                            <w:proofErr w:type="gramEnd"/>
+                            <w:r>
+                              <w:rPr>
+                                <w:rFonts w:ascii="Consolas" w:hAnsi="Consolas" w:cs="Consolas"/>
+                                <w:color w:val="000000"/>
+                                <w:sz w:val="19"/>
+                                <w:szCs w:val="19"/>
+                              </w:rPr>
+                              <w:t>;</w:t>
                             </w:r>
                           </w:p>
                           <w:p>
@@ -5887,7 +6826,6 @@
                                 <w:color w:val="000000"/>
                                 <w:sz w:val="19"/>
                                 <w:szCs w:val="19"/>
-                                <w:lang/>
                               </w:rPr>
                             </w:pPr>
                           </w:p>
@@ -5902,7 +6840,6 @@
                                 <w:color w:val="000000"/>
                                 <w:sz w:val="19"/>
                                 <w:szCs w:val="19"/>
-                                <w:lang/>
                               </w:rPr>
                             </w:pPr>
                             <w:r>
@@ -5911,7 +6848,6 @@
                                 <w:color w:val="0000FF"/>
                                 <w:sz w:val="19"/>
                                 <w:szCs w:val="19"/>
-                                <w:lang/>
                               </w:rPr>
                               <w:t>class</w:t>
                             </w:r>
@@ -5921,17 +6857,16 @@
                                 <w:color w:val="000000"/>
                                 <w:sz w:val="19"/>
                                 <w:szCs w:val="19"/>
-                                <w:lang/>
                               </w:rPr>
                               <w:t xml:space="preserve"> </w:t>
                             </w:r>
+                            <w:proofErr w:type="gramStart"/>
                             <w:r>
                               <w:rPr>
                                 <w:rFonts w:ascii="Consolas" w:hAnsi="Consolas" w:cs="Consolas"/>
                                 <w:color w:val="2B91AF"/>
                                 <w:sz w:val="19"/>
                                 <w:szCs w:val="19"/>
-                                <w:lang/>
                               </w:rPr>
                               <w:t>AllowReadWriteBaked</w:t>
                             </w:r>
@@ -5950,9 +6885,18 @@
                                 <w:color w:val="000000"/>
                                 <w:sz w:val="19"/>
                                 <w:szCs w:val="19"/>
-                                <w:lang/>
                               </w:rPr>
-                              <w:t xml:space="preserve"> : </w:t>
+                              <w:t xml:space="preserve"> :</w:t>
+                            </w:r>
+                            <w:proofErr w:type="gramEnd"/>
+                            <w:r>
+                              <w:rPr>
+                                <w:rFonts w:ascii="Consolas" w:hAnsi="Consolas" w:cs="Consolas"/>
+                                <w:color w:val="000000"/>
+                                <w:sz w:val="19"/>
+                                <w:szCs w:val="19"/>
+                              </w:rPr>
+                              <w:t xml:space="preserve"> </w:t>
                             </w:r>
                             <w:r>
                               <w:rPr>
@@ -5960,7 +6904,6 @@
                                 <w:color w:val="2B91AF"/>
                                 <w:sz w:val="19"/>
                                 <w:szCs w:val="19"/>
-                                <w:lang/>
                               </w:rPr>
                               <w:t>AssetPostprocessor</w:t>
                             </w:r>
@@ -5976,7 +6919,6 @@
                                 <w:color w:val="000000"/>
                                 <w:sz w:val="19"/>
                                 <w:szCs w:val="19"/>
-                                <w:lang/>
                               </w:rPr>
                             </w:pPr>
                             <w:r>
@@ -5985,7 +6927,6 @@
                                 <w:color w:val="000000"/>
                                 <w:sz w:val="19"/>
                                 <w:szCs w:val="19"/>
-                                <w:lang/>
                               </w:rPr>
                               <w:t>{</w:t>
                             </w:r>
@@ -6001,7 +6942,6 @@
                                 <w:color w:val="000000"/>
                                 <w:sz w:val="19"/>
                                 <w:szCs w:val="19"/>
-                                <w:lang/>
                               </w:rPr>
                             </w:pPr>
                             <w:r>
@@ -6010,7 +6950,6 @@
                                 <w:color w:val="000000"/>
                                 <w:sz w:val="19"/>
                                 <w:szCs w:val="19"/>
-                                <w:lang/>
                               </w:rPr>
                               <w:t xml:space="preserve">    </w:t>
                             </w:r>
@@ -6020,7 +6959,6 @@
                                 <w:color w:val="0000FF"/>
                                 <w:sz w:val="19"/>
                                 <w:szCs w:val="19"/>
-                                <w:lang/>
                               </w:rPr>
                               <w:t>private</w:t>
                             </w:r>
@@ -6030,7 +6968,6 @@
                                 <w:color w:val="000000"/>
                                 <w:sz w:val="19"/>
                                 <w:szCs w:val="19"/>
-                                <w:lang/>
                               </w:rPr>
                               <w:t xml:space="preserve"> </w:t>
                             </w:r>
@@ -6040,7 +6977,6 @@
                                 <w:color w:val="2B91AF"/>
                                 <w:sz w:val="19"/>
                                 <w:szCs w:val="19"/>
-                                <w:lang/>
                               </w:rPr>
                               <w:t xml:space="preserve">Regex </w:t>
                             </w:r>
@@ -6050,7 +6986,6 @@
                                 <w:color w:val="000000"/>
                                 <w:sz w:val="19"/>
                                 <w:szCs w:val="19"/>
-                                <w:lang/>
                               </w:rPr>
                               <w:t xml:space="preserve">_pathMatcher = </w:t>
                             </w:r>
@@ -6060,7 +6995,6 @@
                                 <w:color w:val="0000FF"/>
                                 <w:sz w:val="19"/>
                                 <w:szCs w:val="19"/>
-                                <w:lang/>
                               </w:rPr>
                               <w:t>new</w:t>
                             </w:r>
@@ -6070,7 +7004,6 @@
                                 <w:color w:val="000000"/>
                                 <w:sz w:val="19"/>
                                 <w:szCs w:val="19"/>
-                                <w:lang/>
                               </w:rPr>
                               <w:t xml:space="preserve"> </w:t>
                             </w:r>
@@ -6080,7 +7013,6 @@
                                 <w:color w:val="2B91AF"/>
                                 <w:sz w:val="19"/>
                                 <w:szCs w:val="19"/>
-                                <w:lang/>
                               </w:rPr>
                               <w:t>Regex</w:t>
                             </w:r>
@@ -6090,7 +7022,6 @@
                                 <w:color w:val="000000"/>
                                 <w:sz w:val="19"/>
                                 <w:szCs w:val="19"/>
-                                <w:lang/>
                               </w:rPr>
                               <w:t>(</w:t>
                             </w:r>
@@ -6100,7 +7031,6 @@
                                 <w:color w:val="A31515"/>
                                 <w:sz w:val="19"/>
                                 <w:szCs w:val="19"/>
-                                <w:lang/>
                               </w:rPr>
                               <w:t>"Lightmap-\\d+_comp_shadowmask.png"</w:t>
                             </w:r>
@@ -6110,7 +7040,6 @@
                                 <w:color w:val="000000"/>
                                 <w:sz w:val="19"/>
                                 <w:szCs w:val="19"/>
-                                <w:lang/>
                               </w:rPr>
                               <w:t>);</w:t>
                             </w:r>
@@ -6126,7 +7055,6 @@
                                 <w:color w:val="000000"/>
                                 <w:sz w:val="19"/>
                                 <w:szCs w:val="19"/>
-                                <w:lang/>
                               </w:rPr>
                             </w:pPr>
                           </w:p>
@@ -6141,7 +7069,6 @@
                                 <w:color w:val="000000"/>
                                 <w:sz w:val="19"/>
                                 <w:szCs w:val="19"/>
-                                <w:lang/>
                               </w:rPr>
                             </w:pPr>
                             <w:r>
@@ -6150,7 +7077,6 @@
                                 <w:color w:val="000000"/>
                                 <w:sz w:val="19"/>
                                 <w:szCs w:val="19"/>
-                                <w:lang/>
                               </w:rPr>
                               <w:t xml:space="preserve">    </w:t>
                             </w:r>
@@ -6178,7 +7104,6 @@
                                 <w:color w:val="0000FF"/>
                                 <w:sz w:val="19"/>
                                 <w:szCs w:val="19"/>
-                                <w:lang/>
                               </w:rPr>
                               <w:t>void</w:t>
                             </w:r>
@@ -6188,9 +7113,28 @@
                                 <w:color w:val="000000"/>
                                 <w:sz w:val="19"/>
                                 <w:szCs w:val="19"/>
-                                <w:lang/>
                               </w:rPr>
-                              <w:t xml:space="preserve"> OnPreprocessTexture()</w:t>
+                              <w:t xml:space="preserve"> </w:t>
+                            </w:r>
+                            <w:proofErr w:type="gramStart"/>
+                            <w:r>
+                              <w:rPr>
+                                <w:rFonts w:ascii="Consolas" w:hAnsi="Consolas" w:cs="Consolas"/>
+                                <w:color w:val="000000"/>
+                                <w:sz w:val="19"/>
+                                <w:szCs w:val="19"/>
+                              </w:rPr>
+                              <w:t>OnPreprocessTexture(</w:t>
+                            </w:r>
+                            <w:proofErr w:type="gramEnd"/>
+                            <w:r>
+                              <w:rPr>
+                                <w:rFonts w:ascii="Consolas" w:hAnsi="Consolas" w:cs="Consolas"/>
+                                <w:color w:val="000000"/>
+                                <w:sz w:val="19"/>
+                                <w:szCs w:val="19"/>
+                              </w:rPr>
+                              <w:t>)</w:t>
                             </w:r>
                           </w:p>
                           <w:p>
@@ -6204,7 +7148,6 @@
                                 <w:color w:val="000000"/>
                                 <w:sz w:val="19"/>
                                 <w:szCs w:val="19"/>
-                                <w:lang/>
                               </w:rPr>
                             </w:pPr>
                             <w:r>
@@ -6213,7 +7156,6 @@
                                 <w:color w:val="000000"/>
                                 <w:sz w:val="19"/>
                                 <w:szCs w:val="19"/>
-                                <w:lang/>
                               </w:rPr>
                               <w:t xml:space="preserve">    {</w:t>
                             </w:r>
@@ -6229,7 +7171,6 @@
                                 <w:color w:val="000000"/>
                                 <w:sz w:val="19"/>
                                 <w:szCs w:val="19"/>
-                                <w:lang/>
                               </w:rPr>
                             </w:pPr>
                             <w:r>
@@ -6238,7 +7179,6 @@
                                 <w:color w:val="000000"/>
                                 <w:sz w:val="19"/>
                                 <w:szCs w:val="19"/>
-                                <w:lang/>
                               </w:rPr>
                               <w:t xml:space="preserve">        </w:t>
                             </w:r>
@@ -6248,7 +7188,6 @@
                                 <w:color w:val="0000FF"/>
                                 <w:sz w:val="19"/>
                                 <w:szCs w:val="19"/>
-                                <w:lang/>
                               </w:rPr>
                               <w:t>if</w:t>
                             </w:r>
@@ -6258,9 +7197,28 @@
                                 <w:color w:val="000000"/>
                                 <w:sz w:val="19"/>
                                 <w:szCs w:val="19"/>
-                                <w:lang/>
                               </w:rPr>
-                              <w:t xml:space="preserve"> (!_pathMatcher.IsMatch(assetPath)) </w:t>
+                              <w:t xml:space="preserve"> </w:t>
+                            </w:r>
+                            <w:proofErr w:type="gramStart"/>
+                            <w:r>
+                              <w:rPr>
+                                <w:rFonts w:ascii="Consolas" w:hAnsi="Consolas" w:cs="Consolas"/>
+                                <w:color w:val="000000"/>
+                                <w:sz w:val="19"/>
+                                <w:szCs w:val="19"/>
+                              </w:rPr>
+                              <w:t>(!_</w:t>
+                            </w:r>
+                            <w:proofErr w:type="gramEnd"/>
+                            <w:r>
+                              <w:rPr>
+                                <w:rFonts w:ascii="Consolas" w:hAnsi="Consolas" w:cs="Consolas"/>
+                                <w:color w:val="000000"/>
+                                <w:sz w:val="19"/>
+                                <w:szCs w:val="19"/>
+                              </w:rPr>
+                              <w:t xml:space="preserve">pathMatcher.IsMatch(assetPath)) </w:t>
                             </w:r>
                             <w:r>
                               <w:rPr>
@@ -6268,7 +7226,6 @@
                                 <w:color w:val="0000FF"/>
                                 <w:sz w:val="19"/>
                                 <w:szCs w:val="19"/>
-                                <w:lang/>
                               </w:rPr>
                               <w:t>return</w:t>
                             </w:r>
@@ -6278,7 +7235,6 @@
                                 <w:color w:val="000000"/>
                                 <w:sz w:val="19"/>
                                 <w:szCs w:val="19"/>
-                                <w:lang/>
                               </w:rPr>
                               <w:t>;</w:t>
                             </w:r>
@@ -6294,7 +7250,6 @@
                                 <w:color w:val="000000"/>
                                 <w:sz w:val="19"/>
                                 <w:szCs w:val="19"/>
-                                <w:lang/>
                               </w:rPr>
                             </w:pPr>
                           </w:p>
@@ -6309,7 +7264,6 @@
                                 <w:color w:val="000000"/>
                                 <w:sz w:val="19"/>
                                 <w:szCs w:val="19"/>
-                                <w:lang/>
                               </w:rPr>
                             </w:pPr>
                             <w:r>
@@ -6318,7 +7272,6 @@
                                 <w:color w:val="000000"/>
                                 <w:sz w:val="19"/>
                                 <w:szCs w:val="19"/>
-                                <w:lang/>
                               </w:rPr>
                               <w:t xml:space="preserve">        </w:t>
                             </w:r>
@@ -6328,7 +7281,6 @@
                                 <w:color w:val="2B91AF"/>
                                 <w:sz w:val="19"/>
                                 <w:szCs w:val="19"/>
-                                <w:lang/>
                               </w:rPr>
                               <w:t>TextureImporter</w:t>
                             </w:r>
@@ -6338,7 +7290,6 @@
                                 <w:color w:val="000000"/>
                                 <w:sz w:val="19"/>
                                 <w:szCs w:val="19"/>
-                                <w:lang/>
                               </w:rPr>
                               <w:t xml:space="preserve"> textureImporter = assetImporter </w:t>
                             </w:r>
@@ -6348,7 +7299,6 @@
                                 <w:color w:val="0000FF"/>
                                 <w:sz w:val="19"/>
                                 <w:szCs w:val="19"/>
-                                <w:lang/>
                               </w:rPr>
                               <w:t>as</w:t>
                             </w:r>
@@ -6358,7 +7308,6 @@
                                 <w:color w:val="000000"/>
                                 <w:sz w:val="19"/>
                                 <w:szCs w:val="19"/>
-                                <w:lang/>
                               </w:rPr>
                               <w:t xml:space="preserve"> </w:t>
                             </w:r>
@@ -6368,7 +7317,6 @@
                                 <w:color w:val="2B91AF"/>
                                 <w:sz w:val="19"/>
                                 <w:szCs w:val="19"/>
-                                <w:lang/>
                               </w:rPr>
                               <w:t>TextureImporter</w:t>
                             </w:r>
@@ -6378,7 +7326,6 @@
                                 <w:color w:val="000000"/>
                                 <w:sz w:val="19"/>
                                 <w:szCs w:val="19"/>
-                                <w:lang/>
                               </w:rPr>
                               <w:t>;</w:t>
                             </w:r>
@@ -6394,7 +7341,6 @@
                                 <w:color w:val="000000"/>
                                 <w:sz w:val="19"/>
                                 <w:szCs w:val="19"/>
-                                <w:lang/>
                               </w:rPr>
                             </w:pPr>
                             <w:r>
@@ -6403,7 +7349,6 @@
                                 <w:color w:val="000000"/>
                                 <w:sz w:val="19"/>
                                 <w:szCs w:val="19"/>
-                                <w:lang/>
                               </w:rPr>
                               <w:t xml:space="preserve">        </w:t>
                             </w:r>
@@ -6413,7 +7358,6 @@
                                 <w:color w:val="0000FF"/>
                                 <w:sz w:val="19"/>
                                 <w:szCs w:val="19"/>
-                                <w:lang/>
                               </w:rPr>
                               <w:t>if</w:t>
                             </w:r>
@@ -6423,7 +7367,6 @@
                                 <w:color w:val="000000"/>
                                 <w:sz w:val="19"/>
                                 <w:szCs w:val="19"/>
-                                <w:lang/>
                               </w:rPr>
                               <w:t xml:space="preserve"> (textureImporter)</w:t>
                             </w:r>
@@ -6439,7 +7382,6 @@
                                 <w:color w:val="000000"/>
                                 <w:sz w:val="19"/>
                                 <w:szCs w:val="19"/>
-                                <w:lang/>
                               </w:rPr>
                             </w:pPr>
                             <w:r>
@@ -6448,7 +7390,6 @@
                                 <w:color w:val="000000"/>
                                 <w:sz w:val="19"/>
                                 <w:szCs w:val="19"/>
-                                <w:lang/>
                               </w:rPr>
                               <w:t xml:space="preserve">            textureImporter.isReadable = </w:t>
                             </w:r>
@@ -6458,7 +7399,6 @@
                                 <w:color w:val="0000FF"/>
                                 <w:sz w:val="19"/>
                                 <w:szCs w:val="19"/>
-                                <w:lang/>
                               </w:rPr>
                               <w:t>true</w:t>
                             </w:r>
@@ -6468,7 +7408,6 @@
                                 <w:color w:val="000000"/>
                                 <w:sz w:val="19"/>
                                 <w:szCs w:val="19"/>
-                                <w:lang/>
                               </w:rPr>
                               <w:t>;</w:t>
                             </w:r>
@@ -6484,7 +7423,6 @@
                                 <w:color w:val="000000"/>
                                 <w:sz w:val="19"/>
                                 <w:szCs w:val="19"/>
-                                <w:lang/>
                               </w:rPr>
                             </w:pPr>
                             <w:r>
@@ -6493,7 +7431,6 @@
                                 <w:color w:val="000000"/>
                                 <w:sz w:val="19"/>
                                 <w:szCs w:val="19"/>
-                                <w:lang/>
                               </w:rPr>
                               <w:t xml:space="preserve">    }</w:t>
                             </w:r>
@@ -6505,7 +7442,6 @@
                                 <w:color w:val="000000"/>
                                 <w:sz w:val="19"/>
                                 <w:szCs w:val="19"/>
-                                <w:lang/>
                               </w:rPr>
                               <w:t>}</w:t>
                             </w:r>
@@ -7540,7 +8476,6 @@
                                 <w:color w:val="000000"/>
                                 <w:sz w:val="19"/>
                                 <w:szCs w:val="19"/>
-                                <w:lang/>
                               </w:rPr>
                             </w:pPr>
                             <w:r>
@@ -7549,7 +8484,6 @@
                                 <w:color w:val="0000FF"/>
                                 <w:sz w:val="19"/>
                                 <w:szCs w:val="19"/>
-                                <w:lang/>
                               </w:rPr>
                               <w:t>public</w:t>
                             </w:r>
@@ -7559,7 +8493,6 @@
                                 <w:color w:val="000000"/>
                                 <w:sz w:val="19"/>
                                 <w:szCs w:val="19"/>
-                                <w:lang/>
                               </w:rPr>
                               <w:t xml:space="preserve"> </w:t>
                             </w:r>
@@ -7569,7 +8502,6 @@
                                 <w:color w:val="0000FF"/>
                                 <w:sz w:val="19"/>
                                 <w:szCs w:val="19"/>
-                                <w:lang/>
                               </w:rPr>
                               <w:t>float</w:t>
                             </w:r>
@@ -7579,17 +8511,26 @@
                                 <w:color w:val="000000"/>
                                 <w:sz w:val="19"/>
                                 <w:szCs w:val="19"/>
-                                <w:lang/>
                               </w:rPr>
-                              <w:t xml:space="preserve"> CalculateShadowFromHit(</w:t>
+                              <w:t xml:space="preserve"> </w:t>
                             </w:r>
+                            <w:proofErr w:type="gramStart"/>
+                            <w:r>
+                              <w:rPr>
+                                <w:rFonts w:ascii="Consolas" w:hAnsi="Consolas" w:cs="Consolas"/>
+                                <w:color w:val="000000"/>
+                                <w:sz w:val="19"/>
+                                <w:szCs w:val="19"/>
+                              </w:rPr>
+                              <w:t>CalculateShadowFromHit(</w:t>
+                            </w:r>
+                            <w:proofErr w:type="gramEnd"/>
                             <w:r>
                               <w:rPr>
                                 <w:rFonts w:ascii="Consolas" w:hAnsi="Consolas" w:cs="Consolas"/>
                                 <w:color w:val="2B91AF"/>
                                 <w:sz w:val="19"/>
                                 <w:szCs w:val="19"/>
-                                <w:lang/>
                               </w:rPr>
                               <w:t>RaycastHit</w:t>
                             </w:r>
@@ -7599,7 +8540,6 @@
                                 <w:color w:val="000000"/>
                                 <w:sz w:val="19"/>
                                 <w:szCs w:val="19"/>
-                                <w:lang/>
                               </w:rPr>
                               <w:t xml:space="preserve"> hit)</w:t>
                             </w:r>
@@ -7615,7 +8555,6 @@
                                 <w:color w:val="000000"/>
                                 <w:sz w:val="19"/>
                                 <w:szCs w:val="19"/>
-                                <w:lang/>
                               </w:rPr>
                             </w:pPr>
                             <w:r>
@@ -7624,7 +8563,6 @@
                                 <w:color w:val="000000"/>
                                 <w:sz w:val="19"/>
                                 <w:szCs w:val="19"/>
-                                <w:lang/>
                               </w:rPr>
                               <w:t>{</w:t>
                             </w:r>
@@ -7640,7 +8578,6 @@
                                 <w:color w:val="000000"/>
                                 <w:sz w:val="19"/>
                                 <w:szCs w:val="19"/>
-                                <w:lang/>
                               </w:rPr>
                             </w:pPr>
                             <w:r>
@@ -7649,7 +8586,6 @@
                                 <w:color w:val="000000"/>
                                 <w:sz w:val="19"/>
                                 <w:szCs w:val="19"/>
-                                <w:lang/>
                               </w:rPr>
                               <w:t xml:space="preserve">    </w:t>
                             </w:r>
@@ -7659,7 +8595,6 @@
                                 <w:color w:val="2B91AF"/>
                                 <w:sz w:val="19"/>
                                 <w:szCs w:val="19"/>
-                                <w:lang/>
                               </w:rPr>
                               <w:t>Vector2</w:t>
                             </w:r>
@@ -7669,9 +8604,28 @@
                                 <w:color w:val="000000"/>
                                 <w:sz w:val="19"/>
                                 <w:szCs w:val="19"/>
-                                <w:lang/>
                               </w:rPr>
-                              <w:t xml:space="preserve"> uvCoord = hit.lightmapCoord;</w:t>
+                              <w:t xml:space="preserve"> uvCoord = </w:t>
+                            </w:r>
+                            <w:proofErr w:type="gramStart"/>
+                            <w:r>
+                              <w:rPr>
+                                <w:rFonts w:ascii="Consolas" w:hAnsi="Consolas" w:cs="Consolas"/>
+                                <w:color w:val="000000"/>
+                                <w:sz w:val="19"/>
+                                <w:szCs w:val="19"/>
+                              </w:rPr>
+                              <w:t>hit.lightmapCoord</w:t>
+                            </w:r>
+                            <w:proofErr w:type="gramEnd"/>
+                            <w:r>
+                              <w:rPr>
+                                <w:rFonts w:ascii="Consolas" w:hAnsi="Consolas" w:cs="Consolas"/>
+                                <w:color w:val="000000"/>
+                                <w:sz w:val="19"/>
+                                <w:szCs w:val="19"/>
+                              </w:rPr>
+                              <w:t>;</w:t>
                             </w:r>
                           </w:p>
                           <w:p>
@@ -7685,7 +8639,6 @@
                                 <w:color w:val="000000"/>
                                 <w:sz w:val="19"/>
                                 <w:szCs w:val="19"/>
-                                <w:lang/>
                               </w:rPr>
                             </w:pPr>
                             <w:r>
@@ -7694,7 +8647,6 @@
                                 <w:color w:val="000000"/>
                                 <w:sz w:val="19"/>
                                 <w:szCs w:val="19"/>
-                                <w:lang/>
                               </w:rPr>
                               <w:t xml:space="preserve">    </w:t>
                             </w:r>
@@ -7704,7 +8656,6 @@
                                 <w:color w:val="0000FF"/>
                                 <w:sz w:val="19"/>
                                 <w:szCs w:val="19"/>
-                                <w:lang/>
                               </w:rPr>
                               <w:t>int</w:t>
                             </w:r>
@@ -7714,9 +8665,28 @@
                                 <w:color w:val="000000"/>
                                 <w:sz w:val="19"/>
                                 <w:szCs w:val="19"/>
-                                <w:lang/>
                               </w:rPr>
-                              <w:t xml:space="preserve"> lightIdx = hit.collider.GetComponent&lt;</w:t>
+                              <w:t xml:space="preserve"> lightIdx = </w:t>
+                            </w:r>
+                            <w:proofErr w:type="gramStart"/>
+                            <w:r>
+                              <w:rPr>
+                                <w:rFonts w:ascii="Consolas" w:hAnsi="Consolas" w:cs="Consolas"/>
+                                <w:color w:val="000000"/>
+                                <w:sz w:val="19"/>
+                                <w:szCs w:val="19"/>
+                              </w:rPr>
+                              <w:t>hit.collider</w:t>
+                            </w:r>
+                            <w:proofErr w:type="gramEnd"/>
+                            <w:r>
+                              <w:rPr>
+                                <w:rFonts w:ascii="Consolas" w:hAnsi="Consolas" w:cs="Consolas"/>
+                                <w:color w:val="000000"/>
+                                <w:sz w:val="19"/>
+                                <w:szCs w:val="19"/>
+                              </w:rPr>
+                              <w:t>.GetComponent&lt;</w:t>
                             </w:r>
                             <w:r>
                               <w:rPr>
@@ -7724,7 +8694,6 @@
                                 <w:color w:val="2B91AF"/>
                                 <w:sz w:val="19"/>
                                 <w:szCs w:val="19"/>
-                                <w:lang/>
                               </w:rPr>
                               <w:t>MeshRenderer</w:t>
                             </w:r>
@@ -7734,7 +8703,6 @@
                                 <w:color w:val="000000"/>
                                 <w:sz w:val="19"/>
                                 <w:szCs w:val="19"/>
-                                <w:lang/>
                               </w:rPr>
                               <w:t>&gt;().lightmapIndex;</w:t>
                             </w:r>
@@ -7750,7 +8718,6 @@
                                 <w:color w:val="000000"/>
                                 <w:sz w:val="19"/>
                                 <w:szCs w:val="19"/>
-                                <w:lang/>
                               </w:rPr>
                             </w:pPr>
                           </w:p>
@@ -7765,7 +8732,6 @@
                                 <w:color w:val="000000"/>
                                 <w:sz w:val="19"/>
                                 <w:szCs w:val="19"/>
-                                <w:lang/>
                               </w:rPr>
                             </w:pPr>
                             <w:r>
@@ -7774,7 +8740,6 @@
                                 <w:color w:val="000000"/>
                                 <w:sz w:val="19"/>
                                 <w:szCs w:val="19"/>
-                                <w:lang/>
                               </w:rPr>
                               <w:t xml:space="preserve">    </w:t>
                             </w:r>
@@ -7784,7 +8749,6 @@
                                 <w:color w:val="2B91AF"/>
                                 <w:sz w:val="19"/>
                                 <w:szCs w:val="19"/>
-                                <w:lang/>
                               </w:rPr>
                               <w:t>Texture2D</w:t>
                             </w:r>
@@ -7794,7 +8758,6 @@
                                 <w:color w:val="000000"/>
                                 <w:sz w:val="19"/>
                                 <w:szCs w:val="19"/>
-                                <w:lang/>
                               </w:rPr>
                               <w:t xml:space="preserve"> tex = </w:t>
                             </w:r>
@@ -7804,7 +8767,6 @@
                                 <w:color w:val="2B91AF"/>
                                 <w:sz w:val="19"/>
                                 <w:szCs w:val="19"/>
-                                <w:lang/>
                               </w:rPr>
                               <w:t>LightmapSettings</w:t>
                             </w:r>
@@ -7814,9 +8776,28 @@
                                 <w:color w:val="000000"/>
                                 <w:sz w:val="19"/>
                                 <w:szCs w:val="19"/>
-                                <w:lang/>
                               </w:rPr>
-                              <w:t>.lightmaps[lightIdx].shadowMask;</w:t>
+                              <w:t>.lightmaps[lightIdx</w:t>
+                            </w:r>
+                            <w:proofErr w:type="gramStart"/>
+                            <w:r>
+                              <w:rPr>
+                                <w:rFonts w:ascii="Consolas" w:hAnsi="Consolas" w:cs="Consolas"/>
+                                <w:color w:val="000000"/>
+                                <w:sz w:val="19"/>
+                                <w:szCs w:val="19"/>
+                              </w:rPr>
+                              <w:t>].shadowMask</w:t>
+                            </w:r>
+                            <w:proofErr w:type="gramEnd"/>
+                            <w:r>
+                              <w:rPr>
+                                <w:rFonts w:ascii="Consolas" w:hAnsi="Consolas" w:cs="Consolas"/>
+                                <w:color w:val="000000"/>
+                                <w:sz w:val="19"/>
+                                <w:szCs w:val="19"/>
+                              </w:rPr>
+                              <w:t>;</w:t>
                             </w:r>
                           </w:p>
                           <w:p>
@@ -7830,7 +8811,6 @@
                                 <w:color w:val="000000"/>
                                 <w:sz w:val="19"/>
                                 <w:szCs w:val="19"/>
-                                <w:lang/>
                               </w:rPr>
                             </w:pPr>
                             <w:r>
@@ -7839,9 +8819,28 @@
                                 <w:color w:val="000000"/>
                                 <w:sz w:val="19"/>
                                 <w:szCs w:val="19"/>
-                                <w:lang/>
                               </w:rPr>
-                              <w:t xml:space="preserve">    uvCoord *= tex.height;</w:t>
+                              <w:t xml:space="preserve">    uvCoord *= </w:t>
+                            </w:r>
+                            <w:proofErr w:type="gramStart"/>
+                            <w:r>
+                              <w:rPr>
+                                <w:rFonts w:ascii="Consolas" w:hAnsi="Consolas" w:cs="Consolas"/>
+                                <w:color w:val="000000"/>
+                                <w:sz w:val="19"/>
+                                <w:szCs w:val="19"/>
+                              </w:rPr>
+                              <w:t>tex.height</w:t>
+                            </w:r>
+                            <w:proofErr w:type="gramEnd"/>
+                            <w:r>
+                              <w:rPr>
+                                <w:rFonts w:ascii="Consolas" w:hAnsi="Consolas" w:cs="Consolas"/>
+                                <w:color w:val="000000"/>
+                                <w:sz w:val="19"/>
+                                <w:szCs w:val="19"/>
+                              </w:rPr>
+                              <w:t>;</w:t>
                             </w:r>
                           </w:p>
                           <w:p>
@@ -7855,7 +8854,6 @@
                                 <w:color w:val="000000"/>
                                 <w:sz w:val="19"/>
                                 <w:szCs w:val="19"/>
-                                <w:lang/>
                               </w:rPr>
                             </w:pPr>
                             <w:r>
@@ -7864,7 +8862,6 @@
                                 <w:color w:val="000000"/>
                                 <w:sz w:val="19"/>
                                 <w:szCs w:val="19"/>
-                                <w:lang/>
                               </w:rPr>
                               <w:t xml:space="preserve">    </w:t>
                             </w:r>
@@ -7874,7 +8871,6 @@
                                 <w:color w:val="2B91AF"/>
                                 <w:sz w:val="19"/>
                                 <w:szCs w:val="19"/>
-                                <w:lang/>
                               </w:rPr>
                               <w:t>Color</w:t>
                             </w:r>
@@ -7884,9 +8880,28 @@
                                 <w:color w:val="000000"/>
                                 <w:sz w:val="19"/>
                                 <w:szCs w:val="19"/>
-                                <w:lang/>
                               </w:rPr>
-                              <w:t xml:space="preserve"> color = tex.GetPixel((</w:t>
+                              <w:t xml:space="preserve"> color = </w:t>
+                            </w:r>
+                            <w:proofErr w:type="gramStart"/>
+                            <w:r>
+                              <w:rPr>
+                                <w:rFonts w:ascii="Consolas" w:hAnsi="Consolas" w:cs="Consolas"/>
+                                <w:color w:val="000000"/>
+                                <w:sz w:val="19"/>
+                                <w:szCs w:val="19"/>
+                              </w:rPr>
+                              <w:t>tex.GetPixel</w:t>
+                            </w:r>
+                            <w:proofErr w:type="gramEnd"/>
+                            <w:r>
+                              <w:rPr>
+                                <w:rFonts w:ascii="Consolas" w:hAnsi="Consolas" w:cs="Consolas"/>
+                                <w:color w:val="000000"/>
+                                <w:sz w:val="19"/>
+                                <w:szCs w:val="19"/>
+                              </w:rPr>
+                              <w:t>((</w:t>
                             </w:r>
                             <w:r>
                               <w:rPr>
@@ -7894,7 +8909,6 @@
                                 <w:color w:val="0000FF"/>
                                 <w:sz w:val="19"/>
                                 <w:szCs w:val="19"/>
-                                <w:lang/>
                               </w:rPr>
                               <w:t>int</w:t>
                             </w:r>
@@ -7904,7 +8918,6 @@
                                 <w:color w:val="000000"/>
                                 <w:sz w:val="19"/>
                                 <w:szCs w:val="19"/>
-                                <w:lang/>
                               </w:rPr>
                               <w:t>)uvCoord.x, (</w:t>
                             </w:r>
@@ -7914,7 +8927,6 @@
                                 <w:color w:val="0000FF"/>
                                 <w:sz w:val="19"/>
                                 <w:szCs w:val="19"/>
-                                <w:lang/>
                               </w:rPr>
                               <w:t>int</w:t>
                             </w:r>
@@ -7924,7 +8936,6 @@
                                 <w:color w:val="000000"/>
                                 <w:sz w:val="19"/>
                                 <w:szCs w:val="19"/>
-                                <w:lang/>
                               </w:rPr>
                               <w:t>)uvCoord.y);</w:t>
                             </w:r>
@@ -7940,7 +8951,6 @@
                                 <w:color w:val="000000"/>
                                 <w:sz w:val="19"/>
                                 <w:szCs w:val="19"/>
-                                <w:lang/>
                               </w:rPr>
                             </w:pPr>
                           </w:p>
@@ -7955,7 +8965,6 @@
                                 <w:color w:val="000000"/>
                                 <w:sz w:val="19"/>
                                 <w:szCs w:val="19"/>
-                                <w:lang/>
                               </w:rPr>
                             </w:pPr>
                             <w:r>
@@ -7964,7 +8973,6 @@
                                 <w:color w:val="000000"/>
                                 <w:sz w:val="19"/>
                                 <w:szCs w:val="19"/>
-                                <w:lang/>
                               </w:rPr>
                               <w:t xml:space="preserve">    </w:t>
                             </w:r>
@@ -7974,7 +8982,6 @@
                                 <w:color w:val="0000FF"/>
                                 <w:sz w:val="19"/>
                                 <w:szCs w:val="19"/>
-                                <w:lang/>
                               </w:rPr>
                               <w:t>return</w:t>
                             </w:r>
@@ -7984,9 +8991,28 @@
                                 <w:color w:val="000000"/>
                                 <w:sz w:val="19"/>
                                 <w:szCs w:val="19"/>
-                                <w:lang/>
                               </w:rPr>
-                              <w:t xml:space="preserve"> 1 - CalculateMaskAverage(color, lightIdx);</w:t>
+                              <w:t xml:space="preserve"> 1 - </w:t>
+                            </w:r>
+                            <w:proofErr w:type="gramStart"/>
+                            <w:r>
+                              <w:rPr>
+                                <w:rFonts w:ascii="Consolas" w:hAnsi="Consolas" w:cs="Consolas"/>
+                                <w:color w:val="000000"/>
+                                <w:sz w:val="19"/>
+                                <w:szCs w:val="19"/>
+                              </w:rPr>
+                              <w:t>CalculateMaskAverage(</w:t>
+                            </w:r>
+                            <w:proofErr w:type="gramEnd"/>
+                            <w:r>
+                              <w:rPr>
+                                <w:rFonts w:ascii="Consolas" w:hAnsi="Consolas" w:cs="Consolas"/>
+                                <w:color w:val="000000"/>
+                                <w:sz w:val="19"/>
+                                <w:szCs w:val="19"/>
+                              </w:rPr>
+                              <w:t>color, lightIdx);</w:t>
                             </w:r>
                           </w:p>
                           <w:p>
@@ -7996,7 +9022,6 @@
                                 <w:color w:val="000000"/>
                                 <w:sz w:val="19"/>
                                 <w:szCs w:val="19"/>
-                                <w:lang/>
                               </w:rPr>
                               <w:t>}</w:t>
                             </w:r>
@@ -8733,7 +9758,7 @@
           <w:lang w:val="en-GB"/>
         </w:rPr>
       </w:pPr>
-      <w:bookmarkStart w:id="17" w:name="_Toc22109269"/>
+      <w:bookmarkStart w:id="19" w:name="_Toc22128597"/>
       <w:r>
         <w:rPr>
           <w:lang w:val="en-GB"/>
@@ -8741,7 +9766,7 @@
         <w:lastRenderedPageBreak/>
         <w:t>Conclusion</w:t>
       </w:r>
-      <w:bookmarkEnd w:id="17"/>
+      <w:bookmarkEnd w:id="19"/>
     </w:p>
     <w:p>
       <w:pPr>
@@ -8793,7 +9818,7 @@
           <w:lang w:val="en-GB"/>
         </w:rPr>
       </w:pPr>
-      <w:bookmarkStart w:id="18" w:name="_Toc22109270"/>
+      <w:bookmarkStart w:id="20" w:name="_Toc22128598"/>
       <w:r>
         <w:rPr>
           <w:lang w:val="en-GB"/>
@@ -8801,7 +9826,7 @@
         <w:lastRenderedPageBreak/>
         <w:t>References</w:t>
       </w:r>
-      <w:bookmarkEnd w:id="18"/>
+      <w:bookmarkEnd w:id="20"/>
     </w:p>
     <w:p>
       <w:pPr>
@@ -8810,8 +9835,8 @@
           <w:lang w:val="en-GB"/>
         </w:rPr>
       </w:pPr>
-      <w:bookmarkStart w:id="19" w:name="AgentBasedBiology"/>
-      <w:bookmarkEnd w:id="19"/>
+      <w:bookmarkStart w:id="21" w:name="AgentBasedBiology"/>
+      <w:bookmarkEnd w:id="21"/>
       <w:r>
         <w:rPr>
           <w:lang w:val="en-GB"/>
@@ -8834,7 +9859,21 @@
         <w:rPr>
           <w:lang w:val="en-GB"/>
         </w:rPr>
-        <w:t xml:space="preserve"> An, G. , Mi, Q. , Dutta‐Moscato, J. and </w:t>
+        <w:t xml:space="preserve"> An, </w:t>
+      </w:r>
+      <w:proofErr w:type="gramStart"/>
+      <w:r>
+        <w:rPr>
+          <w:lang w:val="en-GB"/>
+        </w:rPr>
+        <w:t>G. ,</w:t>
+      </w:r>
+      <w:proofErr w:type="gramEnd"/>
+      <w:r>
+        <w:rPr>
+          <w:lang w:val="en-GB"/>
+        </w:rPr>
+        <w:t xml:space="preserve"> Mi, Q. , Dutta‐Moscato, J. and </w:t>
       </w:r>
       <w:proofErr w:type="spellStart"/>
       <w:r>
@@ -8878,7 +9917,7 @@
         </w:rPr>
         <w:t xml:space="preserve"> Med, 1: 159-171. doi:</w:t>
       </w:r>
-      <w:hyperlink r:id="rId11" w:history="1">
+      <w:hyperlink r:id="rId14" w:history="1">
         <w:r>
           <w:rPr>
             <w:rStyle w:val="Hyperlink"/>
@@ -8894,7 +9933,7 @@
           <w:lang w:val="en-GB"/>
         </w:rPr>
       </w:pPr>
-      <w:bookmarkStart w:id="20" w:name="AgentBasedModel"/>
+      <w:bookmarkStart w:id="22" w:name="AgentBasedModel"/>
       <w:r>
         <w:rPr>
           <w:lang w:val="en-GB"/>
@@ -8913,7 +9952,7 @@
         </w:rPr>
         <w:t>]</w:t>
       </w:r>
-      <w:bookmarkEnd w:id="20"/>
+      <w:bookmarkEnd w:id="22"/>
       <w:r>
         <w:rPr>
           <w:lang w:val="en-GB"/>
@@ -8926,7 +9965,7 @@
         </w:rPr>
         <w:t xml:space="preserve"> </w:t>
       </w:r>
-      <w:hyperlink r:id="rId12" w:history="1">
+      <w:hyperlink r:id="rId15" w:history="1">
         <w:r>
           <w:rPr>
             <w:rStyle w:val="Hyperlink"/>
@@ -8948,7 +9987,7 @@
           <w:lang w:val="en-GB"/>
         </w:rPr>
       </w:pPr>
-      <w:bookmarkStart w:id="21" w:name="GrassManageMent"/>
+      <w:bookmarkStart w:id="23" w:name="GrassManageMent"/>
       <w:r>
         <w:rPr>
           <w:lang w:val="en-GB"/>
@@ -8967,7 +10006,7 @@
         </w:rPr>
         <w:t xml:space="preserve">] </w:t>
       </w:r>
-      <w:bookmarkEnd w:id="21"/>
+      <w:bookmarkEnd w:id="23"/>
       <w:r>
         <w:rPr>
           <w:lang w:val="en-GB"/>
@@ -8986,7 +10025,7 @@
         </w:rPr>
         <w:t xml:space="preserve"> </w:t>
       </w:r>
-      <w:hyperlink r:id="rId13" w:history="1">
+      <w:hyperlink r:id="rId16" w:history="1">
         <w:r>
           <w:rPr>
             <w:rStyle w:val="Hyperlink"/>
@@ -9002,8 +10041,8 @@
           <w:lang w:val="en-GB"/>
         </w:rPr>
       </w:pPr>
-      <w:bookmarkStart w:id="22" w:name="BasicsOfGrassGrowth"/>
-      <w:bookmarkStart w:id="23" w:name="PerennialPlants"/>
+      <w:bookmarkStart w:id="24" w:name="BasicsOfGrassGrowth"/>
+      <w:bookmarkStart w:id="25" w:name="PerennialPlants"/>
       <w:r>
         <w:rPr>
           <w:lang w:val="en-GB"/>
@@ -9016,7 +10055,7 @@
         </w:rPr>
         <w:t xml:space="preserve"> </w:t>
       </w:r>
-      <w:bookmarkEnd w:id="22"/>
+      <w:bookmarkEnd w:id="24"/>
       <w:r>
         <w:rPr>
           <w:lang w:val="en-GB"/>
@@ -9059,7 +10098,7 @@
         </w:rPr>
         <w:t xml:space="preserve"> </w:t>
       </w:r>
-      <w:hyperlink r:id="rId14" w:history="1">
+      <w:hyperlink r:id="rId17" w:history="1">
         <w:r>
           <w:rPr>
             <w:rStyle w:val="Hyperlink"/>
@@ -9093,7 +10132,7 @@
         </w:rPr>
         <w:t xml:space="preserve">] </w:t>
       </w:r>
-      <w:bookmarkEnd w:id="23"/>
+      <w:bookmarkEnd w:id="25"/>
       <w:r>
         <w:rPr>
           <w:lang w:val="en-GB"/>
@@ -9136,7 +10175,7 @@
         </w:rPr>
         <w:t xml:space="preserve"> </w:t>
       </w:r>
-      <w:hyperlink r:id="rId15" w:history="1">
+      <w:hyperlink r:id="rId18" w:history="1">
         <w:r>
           <w:rPr>
             <w:rStyle w:val="Hyperlink"/>
@@ -9170,7 +10209,7 @@
           <w:lang w:val="en-GB"/>
         </w:rPr>
       </w:pPr>
-      <w:bookmarkStart w:id="24" w:name="_Toc22109271"/>
+      <w:bookmarkStart w:id="26" w:name="_Toc22128599"/>
       <w:r>
         <w:rPr>
           <w:lang w:val="en-GB"/>
@@ -9178,7 +10217,7 @@
         <w:lastRenderedPageBreak/>
         <w:t>Appendices</w:t>
       </w:r>
-      <w:bookmarkEnd w:id="24"/>
+      <w:bookmarkEnd w:id="26"/>
     </w:p>
     <w:p>
       <w:pPr>
@@ -9216,7 +10255,7 @@
                     </pic:cNvPicPr>
                   </pic:nvPicPr>
                   <pic:blipFill>
-                    <a:blip r:embed="rId16" cstate="print">
+                    <a:blip r:embed="rId19" cstate="print">
                       <a:extLst>
                         <a:ext uri="{28A0092B-C50C-407E-A947-70E740481C1C}">
                           <a14:useLocalDpi xmlns:a14="http://schemas.microsoft.com/office/drawing/2010/main" val="0"/>
@@ -9319,12 +10358,10 @@
         </w:rPr>
         <w:t xml:space="preserve"> </w:t>
       </w:r>
-      <w:bookmarkStart w:id="25" w:name="_GoBack"/>
-      <w:bookmarkEnd w:id="25"/>
     </w:p>
     <w:sectPr>
-      <w:headerReference w:type="default" r:id="rId17"/>
-      <w:footerReference w:type="default" r:id="rId18"/>
+      <w:headerReference w:type="default" r:id="rId20"/>
+      <w:footerReference w:type="default" r:id="rId21"/>
       <w:pgSz w:w="12240" w:h="15840"/>
       <w:pgMar w:top="1440" w:right="1440" w:bottom="1440" w:left="1440" w:header="720" w:footer="720" w:gutter="0"/>
       <w:pgNumType w:start="0"/>
@@ -12118,7 +13155,7 @@
       </w:pPr>
     </w:pPrDefault>
   </w:docDefaults>
-  <w:latentStyles w:defLockedState="0" w:defUIPriority="99" w:defSemiHidden="0" w:defUnhideWhenUsed="0" w:defQFormat="0" w:count="377">
+  <w:latentStyles w:defLockedState="0" w:defUIPriority="99" w:defSemiHidden="0" w:defUnhideWhenUsed="0" w:defQFormat="0" w:count="375">
     <w:lsdException w:name="Normal" w:uiPriority="0" w:qFormat="1"/>
     <w:lsdException w:name="heading 1" w:uiPriority="9" w:qFormat="1"/>
     <w:lsdException w:name="heading 2" w:semiHidden="1" w:uiPriority="9" w:unhideWhenUsed="1" w:qFormat="1"/>
@@ -12494,8 +13531,6 @@
     <w:lsdException w:name="Smart Hyperlink" w:semiHidden="1" w:unhideWhenUsed="1"/>
     <w:lsdException w:name="Hashtag" w:semiHidden="1" w:unhideWhenUsed="1"/>
     <w:lsdException w:name="Unresolved Mention" w:semiHidden="1" w:unhideWhenUsed="1"/>
-    <w:lsdException w:name="Smart Link" w:semiHidden="1" w:unhideWhenUsed="1"/>
-    <w:lsdException w:name="Smart Link Error" w:semiHidden="1" w:unhideWhenUsed="1"/>
   </w:latentStyles>
   <w:style w:type="paragraph" w:default="1" w:styleId="Normal">
     <w:name w:val="Normal"/>
@@ -12711,6 +13746,7 @@
   <w:style w:type="character" w:default="1" w:styleId="DefaultParagraphFont">
     <w:name w:val="Default Paragraph Font"/>
     <w:uiPriority w:val="1"/>
+    <w:semiHidden/>
     <w:unhideWhenUsed/>
   </w:style>
   <w:style w:type="table" w:default="1" w:styleId="TableNormal">
@@ -13404,7 +14440,7 @@
     <w:charset w:val="00"/>
     <w:family w:val="roman"/>
     <w:pitch w:val="variable"/>
-    <w:sig w:usb0="E0002AFF" w:usb1="C0007843" w:usb2="00000009" w:usb3="00000000" w:csb0="000001FF" w:csb1="00000000"/>
+    <w:sig w:usb0="E0002EFF" w:usb1="C000785B" w:usb2="00000009" w:usb3="00000000" w:csb0="000001FF" w:csb1="00000000"/>
   </w:font>
   <w:font w:name="Wingdings">
     <w:panose1 w:val="05000000000000000000"/>
@@ -13418,7 +14454,7 @@
     <w:charset w:val="00"/>
     <w:family w:val="swiss"/>
     <w:pitch w:val="variable"/>
-    <w:sig w:usb0="E0002AFF" w:usb1="4000ACFF" w:usb2="00000001" w:usb3="00000000" w:csb0="000001FF" w:csb1="00000000"/>
+    <w:sig w:usb0="E4002EFF" w:usb1="C000247B" w:usb2="00000009" w:usb3="00000000" w:csb0="000001FF" w:csb1="00000000"/>
   </w:font>
   <w:font w:name="Courier New">
     <w:panose1 w:val="02070309020205020404"/>
@@ -13439,7 +14475,7 @@
     <w:charset w:val="00"/>
     <w:family w:val="swiss"/>
     <w:pitch w:val="variable"/>
-    <w:sig w:usb0="A0002AEF" w:usb1="4000207B" w:usb2="00000000" w:usb3="00000000" w:csb0="000001FF" w:csb1="00000000"/>
+    <w:sig w:usb0="E4002EFF" w:usb1="C000247B" w:usb2="00000009" w:usb3="00000000" w:csb0="000001FF" w:csb1="00000000"/>
   </w:font>
   <w:font w:name="Segoe UI">
     <w:panose1 w:val="020B0502040204020203"/>
@@ -13453,7 +14489,7 @@
     <w:charset w:val="00"/>
     <w:family w:val="swiss"/>
     <w:pitch w:val="variable"/>
-    <w:sig w:usb0="E0002AFF" w:usb1="C0007843" w:usb2="00000009" w:usb3="00000000" w:csb0="000001FF" w:csb1="00000000"/>
+    <w:sig w:usb0="E0002EFF" w:usb1="C000785B" w:usb2="00000009" w:usb3="00000000" w:csb0="000001FF" w:csb1="00000000"/>
   </w:font>
   <w:font w:name="Consolas">
     <w:panose1 w:val="020B0609020204030204"/>
@@ -13492,6 +14528,7 @@
     <w:rsid w:val="00630BFE"/>
     <w:rsid w:val="00694E3D"/>
     <w:rsid w:val="00810F09"/>
+    <w:rsid w:val="0085200C"/>
     <w:rsid w:val="008D3594"/>
     <w:rsid w:val="00921417"/>
     <w:rsid w:val="009F20F3"/>
@@ -13519,8 +14556,8 @@
   </m:mathPr>
   <w:themeFontLang w:val="en-US"/>
   <w:clrSchemeMapping w:bg1="light1" w:t1="dark1" w:bg2="light2" w:t2="dark2" w:accent1="accent1" w:accent2="accent2" w:accent3="accent3" w:accent4="accent4" w:accent5="accent5" w:accent6="accent6" w:hyperlink="hyperlink" w:followedHyperlink="followedHyperlink"/>
-  <w:decimalSymbol w:val="."/>
-  <w:listSeparator w:val=","/>
+  <w:decimalSymbol w:val=","/>
+  <w:listSeparator w:val=";"/>
   <w15:chartTrackingRefBased/>
 </w:settings>
 </file>
@@ -13542,7 +14579,7 @@
       </w:pPr>
     </w:pPrDefault>
   </w:docDefaults>
-  <w:latentStyles w:defLockedState="0" w:defUIPriority="99" w:defSemiHidden="0" w:defUnhideWhenUsed="0" w:defQFormat="0" w:count="377">
+  <w:latentStyles w:defLockedState="0" w:defUIPriority="99" w:defSemiHidden="0" w:defUnhideWhenUsed="0" w:defQFormat="0" w:count="375">
     <w:lsdException w:name="Normal" w:uiPriority="0" w:qFormat="1"/>
     <w:lsdException w:name="heading 1" w:uiPriority="9" w:qFormat="1"/>
     <w:lsdException w:name="heading 2" w:semiHidden="1" w:uiPriority="9" w:unhideWhenUsed="1" w:qFormat="1"/>
@@ -13918,8 +14955,6 @@
     <w:lsdException w:name="Smart Hyperlink" w:semiHidden="1" w:unhideWhenUsed="1"/>
     <w:lsdException w:name="Hashtag" w:semiHidden="1" w:unhideWhenUsed="1"/>
     <w:lsdException w:name="Unresolved Mention" w:semiHidden="1" w:unhideWhenUsed="1"/>
-    <w:lsdException w:name="Smart Link" w:semiHidden="1" w:unhideWhenUsed="1"/>
-    <w:lsdException w:name="Smart Link Error" w:semiHidden="1" w:unhideWhenUsed="1"/>
   </w:latentStyles>
   <w:style w:type="paragraph" w:default="1" w:styleId="Normal">
     <w:name w:val="Normal"/>
@@ -14274,7 +15309,7 @@
 </file>
 
 <file path=customXml/itemProps1.xml><?xml version="1.0" encoding="utf-8"?>
-<ds:datastoreItem xmlns:ds="http://schemas.openxmlformats.org/officeDocument/2006/customXml" ds:itemID="{10923C7D-91B6-47DE-919D-A69B62BE74B9}">
+<ds:datastoreItem xmlns:ds="http://schemas.openxmlformats.org/officeDocument/2006/customXml" ds:itemID="{B5FABDBB-757D-45B6-9D5A-04BE545B6A2E}">
   <ds:schemaRefs>
     <ds:schemaRef ds:uri="http://schemas.openxmlformats.org/officeDocument/2006/bibliography"/>
   </ds:schemaRefs>

</xml_diff>

<commit_message>
Seasonal changes added to grass
</commit_message>
<xml_diff>
--- a/Paperwork/Paper.docx
+++ b/Paperwork/Paper.docx
@@ -309,7 +309,7 @@
             </w:rPr>
             <w:fldChar w:fldCharType="separate"/>
           </w:r>
-          <w:hyperlink w:anchor="_Toc22128580" w:history="1">
+          <w:hyperlink w:anchor="_Toc22201218" w:history="1">
             <w:r>
               <w:rPr>
                 <w:rStyle w:val="Hyperlink"/>
@@ -337,7 +337,7 @@
                 <w:noProof/>
                 <w:webHidden/>
               </w:rPr>
-              <w:instrText xml:space="preserve"> PAGEREF _Toc22128580 \h </w:instrText>
+              <w:instrText xml:space="preserve"> PAGEREF _Toc22201218 \h </w:instrText>
             </w:r>
             <w:r>
               <w:rPr>
@@ -381,7 +381,7 @@
               <w:lang w:val="nl-BE" w:eastAsia="nl-BE"/>
             </w:rPr>
           </w:pPr>
-          <w:hyperlink w:anchor="_Toc22128581" w:history="1">
+          <w:hyperlink w:anchor="_Toc22201219" w:history="1">
             <w:r>
               <w:rPr>
                 <w:rStyle w:val="Hyperlink"/>
@@ -409,7 +409,7 @@
                 <w:noProof/>
                 <w:webHidden/>
               </w:rPr>
-              <w:instrText xml:space="preserve"> PAGEREF _Toc22128581 \h </w:instrText>
+              <w:instrText xml:space="preserve"> PAGEREF _Toc22201219 \h </w:instrText>
             </w:r>
             <w:r>
               <w:rPr>
@@ -453,7 +453,7 @@
               <w:lang w:val="nl-BE" w:eastAsia="nl-BE"/>
             </w:rPr>
           </w:pPr>
-          <w:hyperlink w:anchor="_Toc22128582" w:history="1">
+          <w:hyperlink w:anchor="_Toc22201220" w:history="1">
             <w:r>
               <w:rPr>
                 <w:rStyle w:val="Hyperlink"/>
@@ -481,7 +481,7 @@
                 <w:noProof/>
                 <w:webHidden/>
               </w:rPr>
-              <w:instrText xml:space="preserve"> PAGEREF _Toc22128582 \h </w:instrText>
+              <w:instrText xml:space="preserve"> PAGEREF _Toc22201220 \h </w:instrText>
             </w:r>
             <w:r>
               <w:rPr>
@@ -526,7 +526,7 @@
               <w:lang w:val="nl-BE" w:eastAsia="nl-BE"/>
             </w:rPr>
           </w:pPr>
-          <w:hyperlink w:anchor="_Toc22128583" w:history="1">
+          <w:hyperlink w:anchor="_Toc22201221" w:history="1">
             <w:r>
               <w:rPr>
                 <w:rStyle w:val="Hyperlink"/>
@@ -571,7 +571,7 @@
                 <w:noProof/>
                 <w:webHidden/>
               </w:rPr>
-              <w:instrText xml:space="preserve"> PAGEREF _Toc22128583 \h </w:instrText>
+              <w:instrText xml:space="preserve"> PAGEREF _Toc22201221 \h </w:instrText>
             </w:r>
             <w:r>
               <w:rPr>
@@ -616,7 +616,7 @@
               <w:lang w:val="nl-BE" w:eastAsia="nl-BE"/>
             </w:rPr>
           </w:pPr>
-          <w:hyperlink w:anchor="_Toc22128584" w:history="1">
+          <w:hyperlink w:anchor="_Toc22201222" w:history="1">
             <w:r>
               <w:rPr>
                 <w:rStyle w:val="Hyperlink"/>
@@ -661,7 +661,7 @@
                 <w:noProof/>
                 <w:webHidden/>
               </w:rPr>
-              <w:instrText xml:space="preserve"> PAGEREF _Toc22128584 \h </w:instrText>
+              <w:instrText xml:space="preserve"> PAGEREF _Toc22201222 \h </w:instrText>
             </w:r>
             <w:r>
               <w:rPr>
@@ -706,7 +706,7 @@
               <w:lang w:val="nl-BE" w:eastAsia="nl-BE"/>
             </w:rPr>
           </w:pPr>
-          <w:hyperlink w:anchor="_Toc22128585" w:history="1">
+          <w:hyperlink w:anchor="_Toc22201223" w:history="1">
             <w:r>
               <w:rPr>
                 <w:rStyle w:val="Hyperlink"/>
@@ -751,7 +751,7 @@
                 <w:noProof/>
                 <w:webHidden/>
               </w:rPr>
-              <w:instrText xml:space="preserve"> PAGEREF _Toc22128585 \h </w:instrText>
+              <w:instrText xml:space="preserve"> PAGEREF _Toc22201223 \h </w:instrText>
             </w:r>
             <w:r>
               <w:rPr>
@@ -796,7 +796,7 @@
               <w:lang w:val="nl-BE" w:eastAsia="nl-BE"/>
             </w:rPr>
           </w:pPr>
-          <w:hyperlink w:anchor="_Toc22128586" w:history="1">
+          <w:hyperlink w:anchor="_Toc22201224" w:history="1">
             <w:r>
               <w:rPr>
                 <w:rStyle w:val="Hyperlink"/>
@@ -841,7 +841,7 @@
                 <w:noProof/>
                 <w:webHidden/>
               </w:rPr>
-              <w:instrText xml:space="preserve"> PAGEREF _Toc22128586 \h </w:instrText>
+              <w:instrText xml:space="preserve"> PAGEREF _Toc22201224 \h </w:instrText>
             </w:r>
             <w:r>
               <w:rPr>
@@ -886,7 +886,7 @@
               <w:lang w:val="nl-BE" w:eastAsia="nl-BE"/>
             </w:rPr>
           </w:pPr>
-          <w:hyperlink w:anchor="_Toc22128587" w:history="1">
+          <w:hyperlink w:anchor="_Toc22201225" w:history="1">
             <w:r>
               <w:rPr>
                 <w:rStyle w:val="Hyperlink"/>
@@ -931,7 +931,7 @@
                 <w:noProof/>
                 <w:webHidden/>
               </w:rPr>
-              <w:instrText xml:space="preserve"> PAGEREF _Toc22128587 \h </w:instrText>
+              <w:instrText xml:space="preserve"> PAGEREF _Toc22201225 \h </w:instrText>
             </w:r>
             <w:r>
               <w:rPr>
@@ -976,7 +976,7 @@
               <w:lang w:val="nl-BE" w:eastAsia="nl-BE"/>
             </w:rPr>
           </w:pPr>
-          <w:hyperlink w:anchor="_Toc22128588" w:history="1">
+          <w:hyperlink w:anchor="_Toc22201226" w:history="1">
             <w:r>
               <w:rPr>
                 <w:rStyle w:val="Hyperlink"/>
@@ -1021,7 +1021,7 @@
                 <w:noProof/>
                 <w:webHidden/>
               </w:rPr>
-              <w:instrText xml:space="preserve"> PAGEREF _Toc22128588 \h </w:instrText>
+              <w:instrText xml:space="preserve"> PAGEREF _Toc22201226 \h </w:instrText>
             </w:r>
             <w:r>
               <w:rPr>
@@ -1066,7 +1066,7 @@
               <w:lang w:val="nl-BE" w:eastAsia="nl-BE"/>
             </w:rPr>
           </w:pPr>
-          <w:hyperlink w:anchor="_Toc22128589" w:history="1">
+          <w:hyperlink w:anchor="_Toc22201227" w:history="1">
             <w:r>
               <w:rPr>
                 <w:rStyle w:val="Hyperlink"/>
@@ -1111,7 +1111,7 @@
                 <w:noProof/>
                 <w:webHidden/>
               </w:rPr>
-              <w:instrText xml:space="preserve"> PAGEREF _Toc22128589 \h </w:instrText>
+              <w:instrText xml:space="preserve"> PAGEREF _Toc22201227 \h </w:instrText>
             </w:r>
             <w:r>
               <w:rPr>
@@ -1156,7 +1156,7 @@
               <w:lang w:val="nl-BE" w:eastAsia="nl-BE"/>
             </w:rPr>
           </w:pPr>
-          <w:hyperlink w:anchor="_Toc22128590" w:history="1">
+          <w:hyperlink w:anchor="_Toc22201228" w:history="1">
             <w:r>
               <w:rPr>
                 <w:rStyle w:val="Hyperlink"/>
@@ -1201,7 +1201,7 @@
                 <w:noProof/>
                 <w:webHidden/>
               </w:rPr>
-              <w:instrText xml:space="preserve"> PAGEREF _Toc22128590 \h </w:instrText>
+              <w:instrText xml:space="preserve"> PAGEREF _Toc22201228 \h </w:instrText>
             </w:r>
             <w:r>
               <w:rPr>
@@ -1246,7 +1246,7 @@
               <w:lang w:val="nl-BE" w:eastAsia="nl-BE"/>
             </w:rPr>
           </w:pPr>
-          <w:hyperlink w:anchor="_Toc22128591" w:history="1">
+          <w:hyperlink w:anchor="_Toc22201229" w:history="1">
             <w:r>
               <w:rPr>
                 <w:rStyle w:val="Hyperlink"/>
@@ -1270,7 +1270,7 @@
                 <w:noProof/>
                 <w:lang w:val="en-GB"/>
               </w:rPr>
-              <w:t>Influence of light on growth</w:t>
+              <w:t>Surface detection</w:t>
             </w:r>
             <w:r>
               <w:rPr>
@@ -1291,7 +1291,7 @@
                 <w:noProof/>
                 <w:webHidden/>
               </w:rPr>
-              <w:instrText xml:space="preserve"> PAGEREF _Toc22128591 \h </w:instrText>
+              <w:instrText xml:space="preserve"> PAGEREF _Toc22201229 \h </w:instrText>
             </w:r>
             <w:r>
               <w:rPr>
@@ -1312,78 +1312,6 @@
                 <w:webHidden/>
               </w:rPr>
               <w:t>6</w:t>
-            </w:r>
-            <w:r>
-              <w:rPr>
-                <w:noProof/>
-                <w:webHidden/>
-              </w:rPr>
-              <w:fldChar w:fldCharType="end"/>
-            </w:r>
-          </w:hyperlink>
-        </w:p>
-        <w:p>
-          <w:pPr>
-            <w:pStyle w:val="TOC1"/>
-            <w:tabs>
-              <w:tab w:val="right" w:leader="dot" w:pos="9350"/>
-            </w:tabs>
-            <w:rPr>
-              <w:noProof/>
-              <w:sz w:val="22"/>
-              <w:szCs w:val="22"/>
-              <w:lang w:val="nl-BE" w:eastAsia="nl-BE"/>
-            </w:rPr>
-          </w:pPr>
-          <w:hyperlink w:anchor="_Toc22128592" w:history="1">
-            <w:r>
-              <w:rPr>
-                <w:rStyle w:val="Hyperlink"/>
-                <w:noProof/>
-                <w:lang w:val="en-GB"/>
-              </w:rPr>
-              <w:t>Case study</w:t>
-            </w:r>
-            <w:r>
-              <w:rPr>
-                <w:noProof/>
-                <w:webHidden/>
-              </w:rPr>
-              <w:tab/>
-            </w:r>
-            <w:r>
-              <w:rPr>
-                <w:noProof/>
-                <w:webHidden/>
-              </w:rPr>
-              <w:fldChar w:fldCharType="begin"/>
-            </w:r>
-            <w:r>
-              <w:rPr>
-                <w:noProof/>
-                <w:webHidden/>
-              </w:rPr>
-              <w:instrText xml:space="preserve"> PAGEREF _Toc22128592 \h </w:instrText>
-            </w:r>
-            <w:r>
-              <w:rPr>
-                <w:noProof/>
-                <w:webHidden/>
-              </w:rPr>
-            </w:r>
-            <w:r>
-              <w:rPr>
-                <w:noProof/>
-                <w:webHidden/>
-              </w:rPr>
-              <w:fldChar w:fldCharType="separate"/>
-            </w:r>
-            <w:r>
-              <w:rPr>
-                <w:noProof/>
-                <w:webHidden/>
-              </w:rPr>
-              <w:t>7</w:t>
             </w:r>
             <w:r>
               <w:rPr>
@@ -1408,14 +1336,14 @@
               <w:lang w:val="nl-BE" w:eastAsia="nl-BE"/>
             </w:rPr>
           </w:pPr>
-          <w:hyperlink w:anchor="_Toc22128593" w:history="1">
+          <w:hyperlink w:anchor="_Toc22201230" w:history="1">
             <w:r>
               <w:rPr>
                 <w:rStyle w:val="Hyperlink"/>
                 <w:noProof/>
                 <w:lang w:val="en-GB"/>
               </w:rPr>
-              <w:t>1.</w:t>
+              <w:t>4.</w:t>
             </w:r>
             <w:r>
               <w:rPr>
@@ -1432,7 +1360,7 @@
                 <w:noProof/>
                 <w:lang w:val="en-GB"/>
               </w:rPr>
-              <w:t>Introduction</w:t>
+              <w:t>Influence of light on growth</w:t>
             </w:r>
             <w:r>
               <w:rPr>
@@ -1453,7 +1381,7 @@
                 <w:noProof/>
                 <w:webHidden/>
               </w:rPr>
-              <w:instrText xml:space="preserve"> PAGEREF _Toc22128593 \h </w:instrText>
+              <w:instrText xml:space="preserve"> PAGEREF _Toc22201230 \h </w:instrText>
             </w:r>
             <w:r>
               <w:rPr>
@@ -1473,7 +1401,79 @@
                 <w:noProof/>
                 <w:webHidden/>
               </w:rPr>
-              <w:t>7</w:t>
+              <w:t>6</w:t>
+            </w:r>
+            <w:r>
+              <w:rPr>
+                <w:noProof/>
+                <w:webHidden/>
+              </w:rPr>
+              <w:fldChar w:fldCharType="end"/>
+            </w:r>
+          </w:hyperlink>
+        </w:p>
+        <w:p>
+          <w:pPr>
+            <w:pStyle w:val="TOC1"/>
+            <w:tabs>
+              <w:tab w:val="right" w:leader="dot" w:pos="9350"/>
+            </w:tabs>
+            <w:rPr>
+              <w:noProof/>
+              <w:sz w:val="22"/>
+              <w:szCs w:val="22"/>
+              <w:lang w:val="nl-BE" w:eastAsia="nl-BE"/>
+            </w:rPr>
+          </w:pPr>
+          <w:hyperlink w:anchor="_Toc22201231" w:history="1">
+            <w:r>
+              <w:rPr>
+                <w:rStyle w:val="Hyperlink"/>
+                <w:noProof/>
+                <w:lang w:val="en-GB"/>
+              </w:rPr>
+              <w:t>Case study</w:t>
+            </w:r>
+            <w:r>
+              <w:rPr>
+                <w:noProof/>
+                <w:webHidden/>
+              </w:rPr>
+              <w:tab/>
+            </w:r>
+            <w:r>
+              <w:rPr>
+                <w:noProof/>
+                <w:webHidden/>
+              </w:rPr>
+              <w:fldChar w:fldCharType="begin"/>
+            </w:r>
+            <w:r>
+              <w:rPr>
+                <w:noProof/>
+                <w:webHidden/>
+              </w:rPr>
+              <w:instrText xml:space="preserve"> PAGEREF _Toc22201231 \h </w:instrText>
+            </w:r>
+            <w:r>
+              <w:rPr>
+                <w:noProof/>
+                <w:webHidden/>
+              </w:rPr>
+            </w:r>
+            <w:r>
+              <w:rPr>
+                <w:noProof/>
+                <w:webHidden/>
+              </w:rPr>
+              <w:fldChar w:fldCharType="separate"/>
+            </w:r>
+            <w:r>
+              <w:rPr>
+                <w:noProof/>
+                <w:webHidden/>
+              </w:rPr>
+              <w:t>9</w:t>
             </w:r>
             <w:r>
               <w:rPr>
@@ -1498,14 +1498,14 @@
               <w:lang w:val="nl-BE" w:eastAsia="nl-BE"/>
             </w:rPr>
           </w:pPr>
-          <w:hyperlink w:anchor="_Toc22128594" w:history="1">
+          <w:hyperlink w:anchor="_Toc22201232" w:history="1">
             <w:r>
               <w:rPr>
                 <w:rStyle w:val="Hyperlink"/>
                 <w:noProof/>
                 <w:lang w:val="en-GB"/>
               </w:rPr>
-              <w:t>2.</w:t>
+              <w:t>1.</w:t>
             </w:r>
             <w:r>
               <w:rPr>
@@ -1522,7 +1522,7 @@
                 <w:noProof/>
                 <w:lang w:val="en-GB"/>
               </w:rPr>
-              <w:t>Engine choice</w:t>
+              <w:t>Introduction</w:t>
             </w:r>
             <w:r>
               <w:rPr>
@@ -1543,7 +1543,7 @@
                 <w:noProof/>
                 <w:webHidden/>
               </w:rPr>
-              <w:instrText xml:space="preserve"> PAGEREF _Toc22128594 \h </w:instrText>
+              <w:instrText xml:space="preserve"> PAGEREF _Toc22201232 \h </w:instrText>
             </w:r>
             <w:r>
               <w:rPr>
@@ -1563,7 +1563,7 @@
                 <w:noProof/>
                 <w:webHidden/>
               </w:rPr>
-              <w:t>7</w:t>
+              <w:t>9</w:t>
             </w:r>
             <w:r>
               <w:rPr>
@@ -1588,14 +1588,14 @@
               <w:lang w:val="nl-BE" w:eastAsia="nl-BE"/>
             </w:rPr>
           </w:pPr>
-          <w:hyperlink w:anchor="_Toc22128595" w:history="1">
+          <w:hyperlink w:anchor="_Toc22201233" w:history="1">
             <w:r>
               <w:rPr>
                 <w:rStyle w:val="Hyperlink"/>
                 <w:noProof/>
                 <w:lang w:val="en-GB"/>
               </w:rPr>
-              <w:t>3.</w:t>
+              <w:t>2.</w:t>
             </w:r>
             <w:r>
               <w:rPr>
@@ -1612,7 +1612,7 @@
                 <w:noProof/>
                 <w:lang w:val="en-GB"/>
               </w:rPr>
-              <w:t>Surface detection</w:t>
+              <w:t>Engine choice</w:t>
             </w:r>
             <w:r>
               <w:rPr>
@@ -1633,7 +1633,7 @@
                 <w:noProof/>
                 <w:webHidden/>
               </w:rPr>
-              <w:instrText xml:space="preserve"> PAGEREF _Toc22128595 \h </w:instrText>
+              <w:instrText xml:space="preserve"> PAGEREF _Toc22201233 \h </w:instrText>
             </w:r>
             <w:r>
               <w:rPr>
@@ -1653,7 +1653,7 @@
                 <w:noProof/>
                 <w:webHidden/>
               </w:rPr>
-              <w:t>7</w:t>
+              <w:t>9</w:t>
             </w:r>
             <w:r>
               <w:rPr>
@@ -1678,14 +1678,14 @@
               <w:lang w:val="nl-BE" w:eastAsia="nl-BE"/>
             </w:rPr>
           </w:pPr>
-          <w:hyperlink w:anchor="_Toc22128596" w:history="1">
+          <w:hyperlink w:anchor="_Toc22201234" w:history="1">
             <w:r>
               <w:rPr>
                 <w:rStyle w:val="Hyperlink"/>
                 <w:noProof/>
                 <w:lang w:val="en-GB"/>
               </w:rPr>
-              <w:t>4.</w:t>
+              <w:t>3.</w:t>
             </w:r>
             <w:r>
               <w:rPr>
@@ -1702,6 +1702,96 @@
                 <w:noProof/>
                 <w:lang w:val="en-GB"/>
               </w:rPr>
+              <w:t>Surface detection</w:t>
+            </w:r>
+            <w:r>
+              <w:rPr>
+                <w:noProof/>
+                <w:webHidden/>
+              </w:rPr>
+              <w:tab/>
+            </w:r>
+            <w:r>
+              <w:rPr>
+                <w:noProof/>
+                <w:webHidden/>
+              </w:rPr>
+              <w:fldChar w:fldCharType="begin"/>
+            </w:r>
+            <w:r>
+              <w:rPr>
+                <w:noProof/>
+                <w:webHidden/>
+              </w:rPr>
+              <w:instrText xml:space="preserve"> PAGEREF _Toc22201234 \h </w:instrText>
+            </w:r>
+            <w:r>
+              <w:rPr>
+                <w:noProof/>
+                <w:webHidden/>
+              </w:rPr>
+            </w:r>
+            <w:r>
+              <w:rPr>
+                <w:noProof/>
+                <w:webHidden/>
+              </w:rPr>
+              <w:fldChar w:fldCharType="separate"/>
+            </w:r>
+            <w:r>
+              <w:rPr>
+                <w:noProof/>
+                <w:webHidden/>
+              </w:rPr>
+              <w:t>9</w:t>
+            </w:r>
+            <w:r>
+              <w:rPr>
+                <w:noProof/>
+                <w:webHidden/>
+              </w:rPr>
+              <w:fldChar w:fldCharType="end"/>
+            </w:r>
+          </w:hyperlink>
+        </w:p>
+        <w:p>
+          <w:pPr>
+            <w:pStyle w:val="TOC2"/>
+            <w:tabs>
+              <w:tab w:val="left" w:pos="660"/>
+              <w:tab w:val="right" w:leader="dot" w:pos="9350"/>
+            </w:tabs>
+            <w:rPr>
+              <w:noProof/>
+              <w:sz w:val="22"/>
+              <w:szCs w:val="22"/>
+              <w:lang w:val="nl-BE" w:eastAsia="nl-BE"/>
+            </w:rPr>
+          </w:pPr>
+          <w:hyperlink w:anchor="_Toc22201235" w:history="1">
+            <w:r>
+              <w:rPr>
+                <w:rStyle w:val="Hyperlink"/>
+                <w:noProof/>
+                <w:lang w:val="en-GB"/>
+              </w:rPr>
+              <w:t>4.</w:t>
+            </w:r>
+            <w:r>
+              <w:rPr>
+                <w:noProof/>
+                <w:sz w:val="22"/>
+                <w:szCs w:val="22"/>
+                <w:lang w:val="nl-BE" w:eastAsia="nl-BE"/>
+              </w:rPr>
+              <w:tab/>
+            </w:r>
+            <w:r>
+              <w:rPr>
+                <w:rStyle w:val="Hyperlink"/>
+                <w:noProof/>
+                <w:lang w:val="en-GB"/>
+              </w:rPr>
               <w:t>The factor of light</w:t>
             </w:r>
             <w:r>
@@ -1723,7 +1813,7 @@
                 <w:noProof/>
                 <w:webHidden/>
               </w:rPr>
-              <w:instrText xml:space="preserve"> PAGEREF _Toc22128596 \h </w:instrText>
+              <w:instrText xml:space="preserve"> PAGEREF _Toc22201235 \h </w:instrText>
             </w:r>
             <w:r>
               <w:rPr>
@@ -1743,7 +1833,7 @@
                 <w:noProof/>
                 <w:webHidden/>
               </w:rPr>
-              <w:t>7</w:t>
+              <w:t>9</w:t>
             </w:r>
             <w:r>
               <w:rPr>
@@ -1767,7 +1857,7 @@
               <w:lang w:val="nl-BE" w:eastAsia="nl-BE"/>
             </w:rPr>
           </w:pPr>
-          <w:hyperlink w:anchor="_Toc22128597" w:history="1">
+          <w:hyperlink w:anchor="_Toc22201236" w:history="1">
             <w:r>
               <w:rPr>
                 <w:rStyle w:val="Hyperlink"/>
@@ -1795,7 +1885,7 @@
                 <w:noProof/>
                 <w:webHidden/>
               </w:rPr>
-              <w:instrText xml:space="preserve"> PAGEREF _Toc22128597 \h </w:instrText>
+              <w:instrText xml:space="preserve"> PAGEREF _Toc22201236 \h </w:instrText>
             </w:r>
             <w:r>
               <w:rPr>
@@ -1815,7 +1905,7 @@
                 <w:noProof/>
                 <w:webHidden/>
               </w:rPr>
-              <w:t>9</w:t>
+              <w:t>12</w:t>
             </w:r>
             <w:r>
               <w:rPr>
@@ -1839,7 +1929,7 @@
               <w:lang w:val="nl-BE" w:eastAsia="nl-BE"/>
             </w:rPr>
           </w:pPr>
-          <w:hyperlink w:anchor="_Toc22128598" w:history="1">
+          <w:hyperlink w:anchor="_Toc22201237" w:history="1">
             <w:r>
               <w:rPr>
                 <w:rStyle w:val="Hyperlink"/>
@@ -1867,7 +1957,7 @@
                 <w:noProof/>
                 <w:webHidden/>
               </w:rPr>
-              <w:instrText xml:space="preserve"> PAGEREF _Toc22128598 \h </w:instrText>
+              <w:instrText xml:space="preserve"> PAGEREF _Toc22201237 \h </w:instrText>
             </w:r>
             <w:r>
               <w:rPr>
@@ -1887,7 +1977,7 @@
                 <w:noProof/>
                 <w:webHidden/>
               </w:rPr>
-              <w:t>10</w:t>
+              <w:t>13</w:t>
             </w:r>
             <w:r>
               <w:rPr>
@@ -1911,7 +2001,7 @@
               <w:lang w:val="nl-BE" w:eastAsia="nl-BE"/>
             </w:rPr>
           </w:pPr>
-          <w:hyperlink w:anchor="_Toc22128599" w:history="1">
+          <w:hyperlink w:anchor="_Toc22201238" w:history="1">
             <w:r>
               <w:rPr>
                 <w:rStyle w:val="Hyperlink"/>
@@ -1939,7 +2029,7 @@
                 <w:noProof/>
                 <w:webHidden/>
               </w:rPr>
-              <w:instrText xml:space="preserve"> PAGEREF _Toc22128599 \h </w:instrText>
+              <w:instrText xml:space="preserve"> PAGEREF _Toc22201238 \h </w:instrText>
             </w:r>
             <w:r>
               <w:rPr>
@@ -1959,7 +2049,7 @@
                 <w:noProof/>
                 <w:webHidden/>
               </w:rPr>
-              <w:t>11</w:t>
+              <w:t>14</w:t>
             </w:r>
             <w:r>
               <w:rPr>
@@ -2011,7 +2101,7 @@
           <w:lang w:val="en-GB"/>
         </w:rPr>
       </w:pPr>
-      <w:bookmarkStart w:id="0" w:name="_Toc22128580"/>
+      <w:bookmarkStart w:id="0" w:name="_Toc22201218"/>
       <w:r>
         <w:rPr>
           <w:lang w:val="en-GB"/>
@@ -2080,7 +2170,7 @@
           <w:lang w:val="en-GB"/>
         </w:rPr>
       </w:pPr>
-      <w:bookmarkStart w:id="1" w:name="_Toc22128581"/>
+      <w:bookmarkStart w:id="1" w:name="_Toc22201219"/>
       <w:r>
         <w:rPr>
           <w:lang w:val="en-GB"/>
@@ -2631,19 +2721,11 @@
         </w:rPr>
         <w:t xml:space="preserve"> No Man’s Sky environment (</w:t>
       </w:r>
-      <w:proofErr w:type="spellStart"/>
-      <w:r>
-        <w:rPr>
-          <w:lang w:val="en-GB"/>
-        </w:rPr>
-        <w:t>Hybridpaolo</w:t>
-      </w:r>
-      <w:proofErr w:type="spellEnd"/>
-      <w:r>
-        <w:rPr>
-          <w:lang w:val="en-GB"/>
-        </w:rPr>
-        <w:t xml:space="preserve">, 21 August 2016, </w:t>
+      <w:r>
+        <w:rPr>
+          <w:lang w:val="en-GB"/>
+        </w:rPr>
+        <w:t xml:space="preserve">Hybridpaolo, 21 August 2016, </w:t>
       </w:r>
       <w:hyperlink r:id="rId9" w:history="1">
         <w:r>
@@ -2923,7 +3005,7 @@
           <w:lang w:val="en-GB"/>
         </w:rPr>
       </w:pPr>
-      <w:bookmarkStart w:id="2" w:name="_Toc22128582"/>
+      <w:bookmarkStart w:id="2" w:name="_Toc22201220"/>
       <w:r>
         <w:rPr>
           <w:lang w:val="en-GB"/>
@@ -2944,7 +3026,7 @@
           <w:lang w:val="en-GB"/>
         </w:rPr>
       </w:pPr>
-      <w:bookmarkStart w:id="3" w:name="_Toc22128583"/>
+      <w:bookmarkStart w:id="3" w:name="_Toc22201221"/>
       <w:r>
         <w:rPr>
           <w:lang w:val="en-GB"/>
@@ -3506,7 +3588,7 @@
           <w:lang w:val="en-GB"/>
         </w:rPr>
       </w:pPr>
-      <w:bookmarkStart w:id="4" w:name="_Toc22128584"/>
+      <w:bookmarkStart w:id="4" w:name="_Toc22201222"/>
       <w:r>
         <w:rPr>
           <w:lang w:val="en-GB"/>
@@ -3538,7 +3620,7 @@
           <w:lang w:val="en-GB"/>
         </w:rPr>
       </w:pPr>
-      <w:bookmarkStart w:id="5" w:name="_Toc22128585"/>
+      <w:bookmarkStart w:id="5" w:name="_Toc22201223"/>
       <w:r>
         <w:rPr>
           <w:lang w:val="en-GB"/>
@@ -3722,7 +3804,7 @@
           <w:lang w:val="en-GB"/>
         </w:rPr>
       </w:pPr>
-      <w:bookmarkStart w:id="6" w:name="_Toc22128586"/>
+      <w:bookmarkStart w:id="6" w:name="_Toc22201224"/>
       <w:r>
         <w:rPr>
           <w:lang w:val="en-GB"/>
@@ -3872,7 +3954,7 @@
           <w:lang w:val="en-GB"/>
         </w:rPr>
       </w:pPr>
-      <w:bookmarkStart w:id="8" w:name="_Toc22128587"/>
+      <w:bookmarkStart w:id="8" w:name="_Toc22201225"/>
       <w:r>
         <w:rPr>
           <w:lang w:val="en-GB"/>
@@ -4110,7 +4192,7 @@
           <w:lang w:val="en-GB"/>
         </w:rPr>
       </w:pPr>
-      <w:bookmarkStart w:id="9" w:name="_Toc22128588"/>
+      <w:bookmarkStart w:id="9" w:name="_Toc22201226"/>
       <w:r>
         <w:rPr>
           <w:lang w:val="en-GB"/>
@@ -4260,7 +4342,7 @@
           <w:lang w:val="en-GB"/>
         </w:rPr>
       </w:pPr>
-      <w:bookmarkStart w:id="10" w:name="_Toc22128589"/>
+      <w:bookmarkStart w:id="10" w:name="_Toc22201227"/>
       <w:r>
         <w:rPr>
           <w:lang w:val="en-GB"/>
@@ -4374,7 +4456,7 @@
           <w:lang w:val="en-GB"/>
         </w:rPr>
       </w:pPr>
-      <w:bookmarkStart w:id="11" w:name="_Toc22128590"/>
+      <w:bookmarkStart w:id="11" w:name="_Toc22201228"/>
       <w:r>
         <w:rPr>
           <w:lang w:val="en-GB"/>
@@ -4635,12 +4717,14 @@
           <w:lang w:val="en-GB"/>
         </w:rPr>
       </w:pPr>
+      <w:bookmarkStart w:id="12" w:name="_Toc22201229"/>
       <w:r>
         <w:rPr>
           <w:lang w:val="en-GB"/>
         </w:rPr>
         <w:t>Surface detection</w:t>
       </w:r>
+      <w:bookmarkEnd w:id="12"/>
     </w:p>
     <w:p>
       <w:pPr>
@@ -4782,14 +4866,14 @@
           <w:lang w:val="en-GB"/>
         </w:rPr>
       </w:pPr>
-      <w:bookmarkStart w:id="12" w:name="_Toc22128591"/>
+      <w:bookmarkStart w:id="13" w:name="_Toc22201230"/>
       <w:r>
         <w:rPr>
           <w:lang w:val="en-GB"/>
         </w:rPr>
         <w:t>Influence of light on growth</w:t>
       </w:r>
-      <w:bookmarkEnd w:id="12"/>
+      <w:bookmarkEnd w:id="13"/>
     </w:p>
     <w:p>
       <w:pPr>
@@ -4967,6 +5051,7 @@
       </w:pPr>
       <w:r>
         <w:rPr>
+          <w:noProof/>
           <w:lang w:val="en-GB"/>
         </w:rPr>
         <w:lastRenderedPageBreak/>
@@ -5676,7 +5761,7 @@
           <w:lang w:val="en-GB"/>
         </w:rPr>
       </w:pPr>
-      <w:bookmarkStart w:id="13" w:name="_Toc22128592"/>
+      <w:bookmarkStart w:id="14" w:name="_Toc22201231"/>
       <w:r>
         <w:rPr>
           <w:lang w:val="en-GB"/>
@@ -5690,7 +5775,7 @@
         </w:rPr>
         <w:t>ase study</w:t>
       </w:r>
-      <w:bookmarkEnd w:id="13"/>
+      <w:bookmarkEnd w:id="14"/>
     </w:p>
     <w:p>
       <w:pPr>
@@ -5716,7 +5801,7 @@
           <w:lang w:val="en-GB"/>
         </w:rPr>
       </w:pPr>
-      <w:bookmarkStart w:id="14" w:name="_Toc22128593"/>
+      <w:bookmarkStart w:id="15" w:name="_Toc22201232"/>
       <w:r>
         <w:rPr>
           <w:lang w:val="en-GB"/>
@@ -5729,7 +5814,7 @@
         </w:rPr>
         <w:t>ntroduction</w:t>
       </w:r>
-      <w:bookmarkEnd w:id="14"/>
+      <w:bookmarkEnd w:id="15"/>
     </w:p>
     <w:p>
       <w:pPr>
@@ -5749,14 +5834,14 @@
           <w:lang w:val="en-GB"/>
         </w:rPr>
       </w:pPr>
-      <w:bookmarkStart w:id="15" w:name="_Toc22128594"/>
+      <w:bookmarkStart w:id="16" w:name="_Toc22201233"/>
       <w:r>
         <w:rPr>
           <w:lang w:val="en-GB"/>
         </w:rPr>
         <w:t>Engine choice</w:t>
       </w:r>
-      <w:bookmarkEnd w:id="15"/>
+      <w:bookmarkEnd w:id="16"/>
     </w:p>
     <w:p>
       <w:pPr>
@@ -5789,14 +5874,14 @@
           <w:lang w:val="en-GB"/>
         </w:rPr>
       </w:pPr>
-      <w:bookmarkStart w:id="16" w:name="_Toc22128595"/>
+      <w:bookmarkStart w:id="17" w:name="_Toc22201234"/>
       <w:r>
         <w:rPr>
           <w:lang w:val="en-GB"/>
         </w:rPr>
         <w:t>Surface detection</w:t>
       </w:r>
-      <w:bookmarkEnd w:id="16"/>
+      <w:bookmarkEnd w:id="17"/>
     </w:p>
     <w:p>
       <w:pPr>
@@ -6084,25 +6169,7 @@
           <w:szCs w:val="20"/>
           <w:lang w:val="en-GB"/>
         </w:rPr>
-        <w:t xml:space="preserve"> </w:t>
-      </w:r>
-      <w:r>
-        <w:rPr>
-          <w:rFonts w:asciiTheme="minorHAnsi" w:hAnsiTheme="minorHAnsi" w:cstheme="minorHAnsi"/>
-          <w:sz w:val="20"/>
-          <w:szCs w:val="20"/>
-          <w:lang w:val="en-GB"/>
-        </w:rPr>
-        <w:t>– after making sure to place the y position high enough to not m</w:t>
-      </w:r>
-      <w:r>
-        <w:rPr>
-          <w:rFonts w:asciiTheme="minorHAnsi" w:hAnsiTheme="minorHAnsi" w:cstheme="minorHAnsi"/>
-          <w:sz w:val="20"/>
-          <w:szCs w:val="20"/>
-          <w:lang w:val="en-GB"/>
-        </w:rPr>
-        <w:t xml:space="preserve">iss – is enough to determine where on </w:t>
+        <w:t xml:space="preserve"> – after making sure to place the y position high enough to not miss – is enough to determine where on </w:t>
       </w:r>
       <w:r>
         <w:rPr>
@@ -6147,16 +6214,7 @@
           <w:szCs w:val="20"/>
           <w:lang w:val="en-GB"/>
         </w:rPr>
-        <w:t xml:space="preserve"> </w:t>
-      </w:r>
-      <w:r>
-        <w:rPr>
-          <w:rFonts w:asciiTheme="minorHAnsi" w:hAnsiTheme="minorHAnsi" w:cstheme="minorHAnsi"/>
-          <w:sz w:val="20"/>
-          <w:szCs w:val="20"/>
-          <w:lang w:val="en-GB"/>
-        </w:rPr>
-        <w:t>This issue can be solved by simply moving the testing position closer to the centre of the object and attempting again.</w:t>
+        <w:t xml:space="preserve"> This issue can be solved by simply moving the testing position closer to the centre of the object and attempting again.</w:t>
       </w:r>
     </w:p>
     <w:p>
@@ -6168,6 +6226,7 @@
       </w:pPr>
       <w:r>
         <w:rPr>
+          <w:noProof/>
           <w:lang w:val="en-GB"/>
         </w:rPr>
         <w:drawing>
@@ -6301,8 +6360,6 @@
         </w:rPr>
         <w:t>.</w:t>
       </w:r>
-      <w:bookmarkStart w:id="17" w:name="_GoBack"/>
-      <w:bookmarkEnd w:id="17"/>
     </w:p>
     <w:p>
       <w:pPr>
@@ -6329,7 +6386,7 @@
           <w:lang w:val="en-GB"/>
         </w:rPr>
       </w:pPr>
-      <w:bookmarkStart w:id="18" w:name="_Toc22128596"/>
+      <w:bookmarkStart w:id="18" w:name="_Toc22201235"/>
       <w:r>
         <w:rPr>
           <w:lang w:val="en-GB"/>
@@ -6479,19 +6536,8 @@
           <w:szCs w:val="20"/>
           <w:lang w:val="en-GB"/>
         </w:rPr>
-        <w:t xml:space="preserve">Any objects inside the scene that should be </w:t>
-      </w:r>
-      <w:proofErr w:type="gramStart"/>
-      <w:r>
-        <w:rPr>
-          <w:rFonts w:asciiTheme="minorHAnsi" w:hAnsiTheme="minorHAnsi" w:cstheme="minorHAnsi"/>
-          <w:sz w:val="20"/>
-          <w:szCs w:val="20"/>
-          <w:lang w:val="en-GB"/>
-        </w:rPr>
-        <w:t>taken into account</w:t>
-      </w:r>
-      <w:proofErr w:type="gramEnd"/>
+        <w:t>Any objects inside the scene that should be taken into account</w:t>
+      </w:r>
       <w:r>
         <w:rPr>
           <w:rFonts w:asciiTheme="minorHAnsi" w:hAnsiTheme="minorHAnsi" w:cstheme="minorHAnsi"/>
@@ -6668,6 +6714,8 @@
         </w:rPr>
         <w:t xml:space="preserve"> </w:t>
       </w:r>
+      <w:bookmarkStart w:id="19" w:name="_GoBack"/>
+      <w:bookmarkEnd w:id="19"/>
     </w:p>
     <w:p>
       <w:pPr>
@@ -6792,27 +6840,7 @@
                                 <w:sz w:val="19"/>
                                 <w:szCs w:val="19"/>
                               </w:rPr>
-                              <w:t xml:space="preserve"> </w:t>
-                            </w:r>
-                            <w:proofErr w:type="gramStart"/>
-                            <w:r>
-                              <w:rPr>
-                                <w:rFonts w:ascii="Consolas" w:hAnsi="Consolas" w:cs="Consolas"/>
-                                <w:color w:val="000000"/>
-                                <w:sz w:val="19"/>
-                                <w:szCs w:val="19"/>
-                              </w:rPr>
-                              <w:t>System.Text.RegularExpressions</w:t>
-                            </w:r>
-                            <w:proofErr w:type="gramEnd"/>
-                            <w:r>
-                              <w:rPr>
-                                <w:rFonts w:ascii="Consolas" w:hAnsi="Consolas" w:cs="Consolas"/>
-                                <w:color w:val="000000"/>
-                                <w:sz w:val="19"/>
-                                <w:szCs w:val="19"/>
-                              </w:rPr>
-                              <w:t>;</w:t>
+                              <w:t xml:space="preserve"> System.Text.RegularExpressions;</w:t>
                             </w:r>
                           </w:p>
                           <w:p>
@@ -6860,7 +6888,6 @@
                               </w:rPr>
                               <w:t xml:space="preserve"> </w:t>
                             </w:r>
-                            <w:proofErr w:type="gramStart"/>
                             <w:r>
                               <w:rPr>
                                 <w:rFonts w:ascii="Consolas" w:hAnsi="Consolas" w:cs="Consolas"/>
@@ -6886,17 +6913,7 @@
                                 <w:sz w:val="19"/>
                                 <w:szCs w:val="19"/>
                               </w:rPr>
-                              <w:t xml:space="preserve"> :</w:t>
-                            </w:r>
-                            <w:proofErr w:type="gramEnd"/>
-                            <w:r>
-                              <w:rPr>
-                                <w:rFonts w:ascii="Consolas" w:hAnsi="Consolas" w:cs="Consolas"/>
-                                <w:color w:val="000000"/>
-                                <w:sz w:val="19"/>
-                                <w:szCs w:val="19"/>
-                              </w:rPr>
-                              <w:t xml:space="preserve"> </w:t>
+                              <w:t xml:space="preserve"> : </w:t>
                             </w:r>
                             <w:r>
                               <w:rPr>
@@ -7114,27 +7131,7 @@
                                 <w:sz w:val="19"/>
                                 <w:szCs w:val="19"/>
                               </w:rPr>
-                              <w:t xml:space="preserve"> </w:t>
-                            </w:r>
-                            <w:proofErr w:type="gramStart"/>
-                            <w:r>
-                              <w:rPr>
-                                <w:rFonts w:ascii="Consolas" w:hAnsi="Consolas" w:cs="Consolas"/>
-                                <w:color w:val="000000"/>
-                                <w:sz w:val="19"/>
-                                <w:szCs w:val="19"/>
-                              </w:rPr>
-                              <w:t>OnPreprocessTexture(</w:t>
-                            </w:r>
-                            <w:proofErr w:type="gramEnd"/>
-                            <w:r>
-                              <w:rPr>
-                                <w:rFonts w:ascii="Consolas" w:hAnsi="Consolas" w:cs="Consolas"/>
-                                <w:color w:val="000000"/>
-                                <w:sz w:val="19"/>
-                                <w:szCs w:val="19"/>
-                              </w:rPr>
-                              <w:t>)</w:t>
+                              <w:t xml:space="preserve"> OnPreprocessTexture()</w:t>
                             </w:r>
                           </w:p>
                           <w:p>
@@ -7198,27 +7195,7 @@
                                 <w:sz w:val="19"/>
                                 <w:szCs w:val="19"/>
                               </w:rPr>
-                              <w:t xml:space="preserve"> </w:t>
-                            </w:r>
-                            <w:proofErr w:type="gramStart"/>
-                            <w:r>
-                              <w:rPr>
-                                <w:rFonts w:ascii="Consolas" w:hAnsi="Consolas" w:cs="Consolas"/>
-                                <w:color w:val="000000"/>
-                                <w:sz w:val="19"/>
-                                <w:szCs w:val="19"/>
-                              </w:rPr>
-                              <w:t>(!_</w:t>
-                            </w:r>
-                            <w:proofErr w:type="gramEnd"/>
-                            <w:r>
-                              <w:rPr>
-                                <w:rFonts w:ascii="Consolas" w:hAnsi="Consolas" w:cs="Consolas"/>
-                                <w:color w:val="000000"/>
-                                <w:sz w:val="19"/>
-                                <w:szCs w:val="19"/>
-                              </w:rPr>
-                              <w:t xml:space="preserve">pathMatcher.IsMatch(assetPath)) </w:t>
+                              <w:t xml:space="preserve"> (!_pathMatcher.IsMatch(assetPath)) </w:t>
                             </w:r>
                             <w:r>
                               <w:rPr>
@@ -8512,19 +8489,8 @@
                                 <w:sz w:val="19"/>
                                 <w:szCs w:val="19"/>
                               </w:rPr>
-                              <w:t xml:space="preserve"> </w:t>
+                              <w:t xml:space="preserve"> CalculateShadowFromHit(</w:t>
                             </w:r>
-                            <w:proofErr w:type="gramStart"/>
-                            <w:r>
-                              <w:rPr>
-                                <w:rFonts w:ascii="Consolas" w:hAnsi="Consolas" w:cs="Consolas"/>
-                                <w:color w:val="000000"/>
-                                <w:sz w:val="19"/>
-                                <w:szCs w:val="19"/>
-                              </w:rPr>
-                              <w:t>CalculateShadowFromHit(</w:t>
-                            </w:r>
-                            <w:proofErr w:type="gramEnd"/>
                             <w:r>
                               <w:rPr>
                                 <w:rFonts w:ascii="Consolas" w:hAnsi="Consolas" w:cs="Consolas"/>
@@ -8605,27 +8571,7 @@
                                 <w:sz w:val="19"/>
                                 <w:szCs w:val="19"/>
                               </w:rPr>
-                              <w:t xml:space="preserve"> uvCoord = </w:t>
-                            </w:r>
-                            <w:proofErr w:type="gramStart"/>
-                            <w:r>
-                              <w:rPr>
-                                <w:rFonts w:ascii="Consolas" w:hAnsi="Consolas" w:cs="Consolas"/>
-                                <w:color w:val="000000"/>
-                                <w:sz w:val="19"/>
-                                <w:szCs w:val="19"/>
-                              </w:rPr>
-                              <w:t>hit.lightmapCoord</w:t>
-                            </w:r>
-                            <w:proofErr w:type="gramEnd"/>
-                            <w:r>
-                              <w:rPr>
-                                <w:rFonts w:ascii="Consolas" w:hAnsi="Consolas" w:cs="Consolas"/>
-                                <w:color w:val="000000"/>
-                                <w:sz w:val="19"/>
-                                <w:szCs w:val="19"/>
-                              </w:rPr>
-                              <w:t>;</w:t>
+                              <w:t xml:space="preserve"> uvCoord = hit.lightmapCoord;</w:t>
                             </w:r>
                           </w:p>
                           <w:p>
@@ -8666,27 +8612,7 @@
                                 <w:sz w:val="19"/>
                                 <w:szCs w:val="19"/>
                               </w:rPr>
-                              <w:t xml:space="preserve"> lightIdx = </w:t>
-                            </w:r>
-                            <w:proofErr w:type="gramStart"/>
-                            <w:r>
-                              <w:rPr>
-                                <w:rFonts w:ascii="Consolas" w:hAnsi="Consolas" w:cs="Consolas"/>
-                                <w:color w:val="000000"/>
-                                <w:sz w:val="19"/>
-                                <w:szCs w:val="19"/>
-                              </w:rPr>
-                              <w:t>hit.collider</w:t>
-                            </w:r>
-                            <w:proofErr w:type="gramEnd"/>
-                            <w:r>
-                              <w:rPr>
-                                <w:rFonts w:ascii="Consolas" w:hAnsi="Consolas" w:cs="Consolas"/>
-                                <w:color w:val="000000"/>
-                                <w:sz w:val="19"/>
-                                <w:szCs w:val="19"/>
-                              </w:rPr>
-                              <w:t>.GetComponent&lt;</w:t>
+                              <w:t xml:space="preserve"> lightIdx = hit.collider.GetComponent&lt;</w:t>
                             </w:r>
                             <w:r>
                               <w:rPr>
@@ -8777,27 +8703,7 @@
                                 <w:sz w:val="19"/>
                                 <w:szCs w:val="19"/>
                               </w:rPr>
-                              <w:t>.lightmaps[lightIdx</w:t>
-                            </w:r>
-                            <w:proofErr w:type="gramStart"/>
-                            <w:r>
-                              <w:rPr>
-                                <w:rFonts w:ascii="Consolas" w:hAnsi="Consolas" w:cs="Consolas"/>
-                                <w:color w:val="000000"/>
-                                <w:sz w:val="19"/>
-                                <w:szCs w:val="19"/>
-                              </w:rPr>
-                              <w:t>].shadowMask</w:t>
-                            </w:r>
-                            <w:proofErr w:type="gramEnd"/>
-                            <w:r>
-                              <w:rPr>
-                                <w:rFonts w:ascii="Consolas" w:hAnsi="Consolas" w:cs="Consolas"/>
-                                <w:color w:val="000000"/>
-                                <w:sz w:val="19"/>
-                                <w:szCs w:val="19"/>
-                              </w:rPr>
-                              <w:t>;</w:t>
+                              <w:t>.lightmaps[lightIdx].shadowMask;</w:t>
                             </w:r>
                           </w:p>
                           <w:p>
@@ -8820,27 +8726,7 @@
                                 <w:sz w:val="19"/>
                                 <w:szCs w:val="19"/>
                               </w:rPr>
-                              <w:t xml:space="preserve">    uvCoord *= </w:t>
-                            </w:r>
-                            <w:proofErr w:type="gramStart"/>
-                            <w:r>
-                              <w:rPr>
-                                <w:rFonts w:ascii="Consolas" w:hAnsi="Consolas" w:cs="Consolas"/>
-                                <w:color w:val="000000"/>
-                                <w:sz w:val="19"/>
-                                <w:szCs w:val="19"/>
-                              </w:rPr>
-                              <w:t>tex.height</w:t>
-                            </w:r>
-                            <w:proofErr w:type="gramEnd"/>
-                            <w:r>
-                              <w:rPr>
-                                <w:rFonts w:ascii="Consolas" w:hAnsi="Consolas" w:cs="Consolas"/>
-                                <w:color w:val="000000"/>
-                                <w:sz w:val="19"/>
-                                <w:szCs w:val="19"/>
-                              </w:rPr>
-                              <w:t>;</w:t>
+                              <w:t xml:space="preserve">    uvCoord *= tex.height;</w:t>
                             </w:r>
                           </w:p>
                           <w:p>
@@ -8881,27 +8767,7 @@
                                 <w:sz w:val="19"/>
                                 <w:szCs w:val="19"/>
                               </w:rPr>
-                              <w:t xml:space="preserve"> color = </w:t>
-                            </w:r>
-                            <w:proofErr w:type="gramStart"/>
-                            <w:r>
-                              <w:rPr>
-                                <w:rFonts w:ascii="Consolas" w:hAnsi="Consolas" w:cs="Consolas"/>
-                                <w:color w:val="000000"/>
-                                <w:sz w:val="19"/>
-                                <w:szCs w:val="19"/>
-                              </w:rPr>
-                              <w:t>tex.GetPixel</w:t>
-                            </w:r>
-                            <w:proofErr w:type="gramEnd"/>
-                            <w:r>
-                              <w:rPr>
-                                <w:rFonts w:ascii="Consolas" w:hAnsi="Consolas" w:cs="Consolas"/>
-                                <w:color w:val="000000"/>
-                                <w:sz w:val="19"/>
-                                <w:szCs w:val="19"/>
-                              </w:rPr>
-                              <w:t>((</w:t>
+                              <w:t xml:space="preserve"> color = tex.GetPixel((</w:t>
                             </w:r>
                             <w:r>
                               <w:rPr>
@@ -8992,27 +8858,7 @@
                                 <w:sz w:val="19"/>
                                 <w:szCs w:val="19"/>
                               </w:rPr>
-                              <w:t xml:space="preserve"> 1 - </w:t>
-                            </w:r>
-                            <w:proofErr w:type="gramStart"/>
-                            <w:r>
-                              <w:rPr>
-                                <w:rFonts w:ascii="Consolas" w:hAnsi="Consolas" w:cs="Consolas"/>
-                                <w:color w:val="000000"/>
-                                <w:sz w:val="19"/>
-                                <w:szCs w:val="19"/>
-                              </w:rPr>
-                              <w:t>CalculateMaskAverage(</w:t>
-                            </w:r>
-                            <w:proofErr w:type="gramEnd"/>
-                            <w:r>
-                              <w:rPr>
-                                <w:rFonts w:ascii="Consolas" w:hAnsi="Consolas" w:cs="Consolas"/>
-                                <w:color w:val="000000"/>
-                                <w:sz w:val="19"/>
-                                <w:szCs w:val="19"/>
-                              </w:rPr>
-                              <w:t>color, lightIdx);</w:t>
+                              <w:t xml:space="preserve"> 1 - CalculateMaskAverage(color, lightIdx);</w:t>
                             </w:r>
                           </w:p>
                           <w:p>
@@ -9758,7 +9604,7 @@
           <w:lang w:val="en-GB"/>
         </w:rPr>
       </w:pPr>
-      <w:bookmarkStart w:id="19" w:name="_Toc22128597"/>
+      <w:bookmarkStart w:id="20" w:name="_Toc22201236"/>
       <w:r>
         <w:rPr>
           <w:lang w:val="en-GB"/>
@@ -9766,7 +9612,7 @@
         <w:lastRenderedPageBreak/>
         <w:t>Conclusion</w:t>
       </w:r>
-      <w:bookmarkEnd w:id="19"/>
+      <w:bookmarkEnd w:id="20"/>
     </w:p>
     <w:p>
       <w:pPr>
@@ -9818,7 +9664,7 @@
           <w:lang w:val="en-GB"/>
         </w:rPr>
       </w:pPr>
-      <w:bookmarkStart w:id="20" w:name="_Toc22128598"/>
+      <w:bookmarkStart w:id="21" w:name="_Toc22201237"/>
       <w:r>
         <w:rPr>
           <w:lang w:val="en-GB"/>
@@ -9826,7 +9672,7 @@
         <w:lastRenderedPageBreak/>
         <w:t>References</w:t>
       </w:r>
-      <w:bookmarkEnd w:id="20"/>
+      <w:bookmarkEnd w:id="21"/>
     </w:p>
     <w:p>
       <w:pPr>
@@ -9835,8 +9681,8 @@
           <w:lang w:val="en-GB"/>
         </w:rPr>
       </w:pPr>
-      <w:bookmarkStart w:id="21" w:name="AgentBasedBiology"/>
-      <w:bookmarkEnd w:id="21"/>
+      <w:bookmarkStart w:id="22" w:name="AgentBasedBiology"/>
+      <w:bookmarkEnd w:id="22"/>
       <w:r>
         <w:rPr>
           <w:lang w:val="en-GB"/>
@@ -9859,63 +9705,7 @@
         <w:rPr>
           <w:lang w:val="en-GB"/>
         </w:rPr>
-        <w:t xml:space="preserve"> An, </w:t>
-      </w:r>
-      <w:proofErr w:type="gramStart"/>
-      <w:r>
-        <w:rPr>
-          <w:lang w:val="en-GB"/>
-        </w:rPr>
-        <w:t>G. ,</w:t>
-      </w:r>
-      <w:proofErr w:type="gramEnd"/>
-      <w:r>
-        <w:rPr>
-          <w:lang w:val="en-GB"/>
-        </w:rPr>
-        <w:t xml:space="preserve"> Mi, Q. , Dutta‐Moscato, J. and </w:t>
-      </w:r>
-      <w:proofErr w:type="spellStart"/>
-      <w:r>
-        <w:rPr>
-          <w:lang w:val="en-GB"/>
-        </w:rPr>
-        <w:t>Vodovotz</w:t>
-      </w:r>
-      <w:proofErr w:type="spellEnd"/>
-      <w:r>
-        <w:rPr>
-          <w:lang w:val="en-GB"/>
-        </w:rPr>
-        <w:t xml:space="preserve">, Y. (2009), Agent‐based models in translational systems biology. WIREs </w:t>
-      </w:r>
-      <w:proofErr w:type="spellStart"/>
-      <w:r>
-        <w:rPr>
-          <w:lang w:val="en-GB"/>
-        </w:rPr>
-        <w:t>Syst</w:t>
-      </w:r>
-      <w:proofErr w:type="spellEnd"/>
-      <w:r>
-        <w:rPr>
-          <w:lang w:val="en-GB"/>
-        </w:rPr>
-        <w:t xml:space="preserve"> </w:t>
-      </w:r>
-      <w:proofErr w:type="spellStart"/>
-      <w:r>
-        <w:rPr>
-          <w:lang w:val="en-GB"/>
-        </w:rPr>
-        <w:t>Biol</w:t>
-      </w:r>
-      <w:proofErr w:type="spellEnd"/>
-      <w:r>
-        <w:rPr>
-          <w:lang w:val="en-GB"/>
-        </w:rPr>
-        <w:t xml:space="preserve"> Med, 1: 159-171. doi:</w:t>
+        <w:t xml:space="preserve"> An, G. , Mi, Q. , Dutta‐Moscato, J. and Vodovotz, Y. (2009), Agent‐based models in translational systems biology. WIREs Syst Biol Med, 1: 159-171. doi:</w:t>
       </w:r>
       <w:hyperlink r:id="rId14" w:history="1">
         <w:r>
@@ -9933,7 +9723,7 @@
           <w:lang w:val="en-GB"/>
         </w:rPr>
       </w:pPr>
-      <w:bookmarkStart w:id="22" w:name="AgentBasedModel"/>
+      <w:bookmarkStart w:id="23" w:name="AgentBasedModel"/>
       <w:r>
         <w:rPr>
           <w:lang w:val="en-GB"/>
@@ -9952,7 +9742,7 @@
         </w:rPr>
         <w:t>]</w:t>
       </w:r>
-      <w:bookmarkEnd w:id="22"/>
+      <w:bookmarkEnd w:id="23"/>
       <w:r>
         <w:rPr>
           <w:lang w:val="en-GB"/>
@@ -9987,7 +9777,7 @@
           <w:lang w:val="en-GB"/>
         </w:rPr>
       </w:pPr>
-      <w:bookmarkStart w:id="23" w:name="GrassManageMent"/>
+      <w:bookmarkStart w:id="24" w:name="GrassManageMent"/>
       <w:r>
         <w:rPr>
           <w:lang w:val="en-GB"/>
@@ -10006,7 +9796,7 @@
         </w:rPr>
         <w:t xml:space="preserve">] </w:t>
       </w:r>
-      <w:bookmarkEnd w:id="23"/>
+      <w:bookmarkEnd w:id="24"/>
       <w:r>
         <w:rPr>
           <w:lang w:val="en-GB"/>
@@ -10041,8 +9831,8 @@
           <w:lang w:val="en-GB"/>
         </w:rPr>
       </w:pPr>
-      <w:bookmarkStart w:id="24" w:name="BasicsOfGrassGrowth"/>
-      <w:bookmarkStart w:id="25" w:name="PerennialPlants"/>
+      <w:bookmarkStart w:id="25" w:name="BasicsOfGrassGrowth"/>
+      <w:bookmarkStart w:id="26" w:name="PerennialPlants"/>
       <w:r>
         <w:rPr>
           <w:lang w:val="en-GB"/>
@@ -10055,7 +9845,7 @@
         </w:rPr>
         <w:t xml:space="preserve"> </w:t>
       </w:r>
-      <w:bookmarkEnd w:id="24"/>
+      <w:bookmarkEnd w:id="25"/>
       <w:r>
         <w:rPr>
           <w:lang w:val="en-GB"/>
@@ -10132,7 +9922,7 @@
         </w:rPr>
         <w:t xml:space="preserve">] </w:t>
       </w:r>
-      <w:bookmarkEnd w:id="25"/>
+      <w:bookmarkEnd w:id="26"/>
       <w:r>
         <w:rPr>
           <w:lang w:val="en-GB"/>
@@ -10209,7 +9999,7 @@
           <w:lang w:val="en-GB"/>
         </w:rPr>
       </w:pPr>
-      <w:bookmarkStart w:id="26" w:name="_Toc22128599"/>
+      <w:bookmarkStart w:id="27" w:name="_Toc22201238"/>
       <w:r>
         <w:rPr>
           <w:lang w:val="en-GB"/>
@@ -10217,7 +10007,7 @@
         <w:lastRenderedPageBreak/>
         <w:t>Appendices</w:t>
       </w:r>
-      <w:bookmarkEnd w:id="26"/>
+      <w:bookmarkEnd w:id="27"/>
     </w:p>
     <w:p>
       <w:pPr>
@@ -14525,6 +14315,7 @@
     <w:rsid w:val="00306D44"/>
     <w:rsid w:val="00415018"/>
     <w:rsid w:val="00510630"/>
+    <w:rsid w:val="005C7D4A"/>
     <w:rsid w:val="00630BFE"/>
     <w:rsid w:val="00694E3D"/>
     <w:rsid w:val="00810F09"/>
@@ -15309,7 +15100,7 @@
 </file>
 
 <file path=customXml/itemProps1.xml><?xml version="1.0" encoding="utf-8"?>
-<ds:datastoreItem xmlns:ds="http://schemas.openxmlformats.org/officeDocument/2006/customXml" ds:itemID="{B5FABDBB-757D-45B6-9D5A-04BE545B6A2E}">
+<ds:datastoreItem xmlns:ds="http://schemas.openxmlformats.org/officeDocument/2006/customXml" ds:itemID="{D300C16A-582B-4360-95A1-993A827A07F2}">
   <ds:schemaRefs>
     <ds:schemaRef ds:uri="http://schemas.openxmlformats.org/officeDocument/2006/bibliography"/>
   </ds:schemaRefs>

</xml_diff>

<commit_message>
Added partially more optimization
</commit_message>
<xml_diff>
--- a/Paperwork/Paper.docx
+++ b/Paperwork/Paper.docx
@@ -112,13 +112,23 @@
               <w:lang w:val="en-GB"/>
             </w:rPr>
           </w:pPr>
+          <w:proofErr w:type="spellStart"/>
           <w:r>
             <w:rPr>
               <w:sz w:val="32"/>
               <w:szCs w:val="32"/>
               <w:lang w:val="en-GB"/>
             </w:rPr>
-            <w:t>Leysen Floris</w:t>
+            <w:t>Leysen</w:t>
+          </w:r>
+          <w:proofErr w:type="spellEnd"/>
+          <w:r>
+            <w:rPr>
+              <w:sz w:val="32"/>
+              <w:szCs w:val="32"/>
+              <w:lang w:val="en-GB"/>
+            </w:rPr>
+            <w:t xml:space="preserve"> Floris</w:t>
           </w:r>
         </w:p>
       </w:sdtContent>
@@ -2721,11 +2731,19 @@
         </w:rPr>
         <w:t xml:space="preserve"> No Man’s Sky environment (</w:t>
       </w:r>
-      <w:r>
-        <w:rPr>
-          <w:lang w:val="en-GB"/>
-        </w:rPr>
-        <w:t xml:space="preserve">Hybridpaolo, 21 August 2016, </w:t>
+      <w:proofErr w:type="spellStart"/>
+      <w:r>
+        <w:rPr>
+          <w:lang w:val="en-GB"/>
+        </w:rPr>
+        <w:t>Hybridpaolo</w:t>
+      </w:r>
+      <w:proofErr w:type="spellEnd"/>
+      <w:r>
+        <w:rPr>
+          <w:lang w:val="en-GB"/>
+        </w:rPr>
+        <w:t xml:space="preserve">, 21 August 2016, </w:t>
       </w:r>
       <w:hyperlink r:id="rId9" w:history="1">
         <w:r>
@@ -4792,7 +4810,27 @@
           <w:szCs w:val="20"/>
           <w:lang w:val="en-GB"/>
         </w:rPr>
-        <w:t>A second option would be to determine a surface only at the exact time something needs to spawn, e.g.: raycasting from an approximated location and spawning on the hit position. This method is promising, since it allows users to make changes to the environment without having to recalculate where everything is positioned. One great concern is keeping track of which spots other plants are already occupying, since there is no predetermined set of locations.</w:t>
+        <w:t xml:space="preserve">A second option would be to determine a surface only at the exact time something needs to spawn, e.g.: </w:t>
+      </w:r>
+      <w:proofErr w:type="spellStart"/>
+      <w:r>
+        <w:rPr>
+          <w:rFonts w:asciiTheme="minorHAnsi" w:hAnsiTheme="minorHAnsi" w:cstheme="minorHAnsi"/>
+          <w:sz w:val="20"/>
+          <w:szCs w:val="20"/>
+          <w:lang w:val="en-GB"/>
+        </w:rPr>
+        <w:t>raycasting</w:t>
+      </w:r>
+      <w:proofErr w:type="spellEnd"/>
+      <w:r>
+        <w:rPr>
+          <w:rFonts w:asciiTheme="minorHAnsi" w:hAnsiTheme="minorHAnsi" w:cstheme="minorHAnsi"/>
+          <w:sz w:val="20"/>
+          <w:szCs w:val="20"/>
+          <w:lang w:val="en-GB"/>
+        </w:rPr>
+        <w:t xml:space="preserve"> from an approximated location and spawning on the hit position. This method is promising, since it allows users to make changes to the environment without having to recalculate where everything is positioned. One great concern is keeping track of which spots other plants are already occupying, since there is no predetermined set of locations.</w:t>
       </w:r>
     </w:p>
     <w:p>
@@ -4838,7 +4876,27 @@
           <w:szCs w:val="20"/>
           <w:lang w:val="en-GB"/>
         </w:rPr>
-        <w:t xml:space="preserve">This does not provide a solution to the actual placement, though. Simplifying the mesh-based surfaces, creating simple rectangular boundaries for each object inside yields a similar result. In irregular geometry, this results in floating vegetation, which is then solved by executing a raycast to place the object on the surface. </w:t>
+        <w:t xml:space="preserve">This does not provide a solution to the actual placement, though. Simplifying the mesh-based surfaces, creating simple rectangular boundaries for each object inside yields a similar result. In irregular geometry, this results in floating vegetation, which is then solved by executing a </w:t>
+      </w:r>
+      <w:proofErr w:type="spellStart"/>
+      <w:r>
+        <w:rPr>
+          <w:rFonts w:asciiTheme="minorHAnsi" w:hAnsiTheme="minorHAnsi" w:cstheme="minorHAnsi"/>
+          <w:sz w:val="20"/>
+          <w:szCs w:val="20"/>
+          <w:lang w:val="en-GB"/>
+        </w:rPr>
+        <w:t>raycast</w:t>
+      </w:r>
+      <w:proofErr w:type="spellEnd"/>
+      <w:r>
+        <w:rPr>
+          <w:rFonts w:asciiTheme="minorHAnsi" w:hAnsiTheme="minorHAnsi" w:cstheme="minorHAnsi"/>
+          <w:sz w:val="20"/>
+          <w:szCs w:val="20"/>
+          <w:lang w:val="en-GB"/>
+        </w:rPr>
+        <w:t xml:space="preserve"> to place the object on the surface. </w:t>
       </w:r>
     </w:p>
     <w:p>
@@ -4966,7 +5024,21 @@
         <w:rPr>
           <w:lang w:val="en-GB"/>
         </w:rPr>
-        <w:t xml:space="preserve">Interpreting the shadowmap at runtime gives easy access to the visible shadows and </w:t>
+        <w:t xml:space="preserve">Interpreting the </w:t>
+      </w:r>
+      <w:proofErr w:type="spellStart"/>
+      <w:r>
+        <w:rPr>
+          <w:lang w:val="en-GB"/>
+        </w:rPr>
+        <w:t>shadowmap</w:t>
+      </w:r>
+      <w:proofErr w:type="spellEnd"/>
+      <w:r>
+        <w:rPr>
+          <w:lang w:val="en-GB"/>
+        </w:rPr>
+        <w:t xml:space="preserve"> at runtime gives easy access to the visible shadows and </w:t>
       </w:r>
       <w:r>
         <w:rPr>
@@ -5115,12 +5187,14 @@
         </w:rPr>
         <w:t xml:space="preserve">: </w:t>
       </w:r>
+      <w:proofErr w:type="spellStart"/>
       <w:r>
         <w:rPr>
           <w:lang w:val="en-GB"/>
         </w:rPr>
         <w:t>Shadowmap</w:t>
       </w:r>
+      <w:proofErr w:type="spellEnd"/>
       <w:r>
         <w:rPr>
           <w:lang w:val="en-GB"/>
@@ -5237,7 +5311,21 @@
         <w:rPr>
           <w:lang w:val="en-GB"/>
         </w:rPr>
-        <w:t xml:space="preserve">Unity’s raycast provides a variable which holds a </w:t>
+        <w:t xml:space="preserve">Unity’s </w:t>
+      </w:r>
+      <w:proofErr w:type="spellStart"/>
+      <w:r>
+        <w:rPr>
+          <w:lang w:val="en-GB"/>
+        </w:rPr>
+        <w:t>raycast</w:t>
+      </w:r>
+      <w:proofErr w:type="spellEnd"/>
+      <w:r>
+        <w:rPr>
+          <w:lang w:val="en-GB"/>
+        </w:rPr>
+        <w:t xml:space="preserve"> provides a variable which holds a </w:t>
       </w:r>
       <w:r>
         <w:rPr>
@@ -5860,7 +5948,21 @@
         <w:rPr>
           <w:lang w:val="en-GB"/>
         </w:rPr>
-        <w:t>Since the focus lies on making a system that is useable in a game, it is only natural to pick an engine that is both widely used and accessible. This already narrowed down the choice to Unreal or Unity. Unreal has the advantage of beautifying the scene and vegetation more easily, while the strength of Unity lies in its ease of use and shorter development times – also for developers who want to expand on the system. Because of the intended style of vegetation being sci-fi, the generally less realistic style of Unity is no longer a major negative, thus triumphing over Unreal’s realism.</w:t>
+        <w:t xml:space="preserve">Since the focus lies on making a system that is useable in a game, it is only natural to pick an engine that is both widely used and accessible. This already narrowed down the choice to Unreal or Unity. Unreal has the advantage of beautifying the scene and vegetation more easily, while the strength of Unity lies in its ease of use and shorter development times – also for developers who want to expand on the system. Because of the intended style of vegetation being sci-fi, the generally less realistic style of Unity is no longer a major negative, thus triumphing over </w:t>
+      </w:r>
+      <w:proofErr w:type="spellStart"/>
+      <w:r>
+        <w:rPr>
+          <w:lang w:val="en-GB"/>
+        </w:rPr>
+        <w:t>Unreal’s</w:t>
+      </w:r>
+      <w:proofErr w:type="spellEnd"/>
+      <w:r>
+        <w:rPr>
+          <w:lang w:val="en-GB"/>
+        </w:rPr>
+        <w:t xml:space="preserve"> realism.</w:t>
       </w:r>
     </w:p>
     <w:p>
@@ -6160,7 +6262,27 @@
           <w:szCs w:val="20"/>
           <w:lang w:val="en-GB"/>
         </w:rPr>
-        <w:t xml:space="preserve"> a simple raycast from the position exclusively to the object</w:t>
+        <w:t xml:space="preserve"> a simple </w:t>
+      </w:r>
+      <w:proofErr w:type="spellStart"/>
+      <w:r>
+        <w:rPr>
+          <w:rFonts w:asciiTheme="minorHAnsi" w:hAnsiTheme="minorHAnsi" w:cstheme="minorHAnsi"/>
+          <w:sz w:val="20"/>
+          <w:szCs w:val="20"/>
+          <w:lang w:val="en-GB"/>
+        </w:rPr>
+        <w:t>raycast</w:t>
+      </w:r>
+      <w:proofErr w:type="spellEnd"/>
+      <w:r>
+        <w:rPr>
+          <w:rFonts w:asciiTheme="minorHAnsi" w:hAnsiTheme="minorHAnsi" w:cstheme="minorHAnsi"/>
+          <w:sz w:val="20"/>
+          <w:szCs w:val="20"/>
+          <w:lang w:val="en-GB"/>
+        </w:rPr>
+        <w:t xml:space="preserve"> from the position exclusively to the object</w:t>
       </w:r>
       <w:r>
         <w:rPr>
@@ -6536,8 +6658,19 @@
           <w:szCs w:val="20"/>
           <w:lang w:val="en-GB"/>
         </w:rPr>
-        <w:t>Any objects inside the scene that should be taken into account</w:t>
-      </w:r>
+        <w:t xml:space="preserve">Any objects inside the scene that should be </w:t>
+      </w:r>
+      <w:proofErr w:type="gramStart"/>
+      <w:r>
+        <w:rPr>
+          <w:rFonts w:asciiTheme="minorHAnsi" w:hAnsiTheme="minorHAnsi" w:cstheme="minorHAnsi"/>
+          <w:sz w:val="20"/>
+          <w:szCs w:val="20"/>
+          <w:lang w:val="en-GB"/>
+        </w:rPr>
+        <w:t>taken into account</w:t>
+      </w:r>
+      <w:proofErr w:type="gramEnd"/>
       <w:r>
         <w:rPr>
           <w:rFonts w:asciiTheme="minorHAnsi" w:hAnsiTheme="minorHAnsi" w:cstheme="minorHAnsi"/>
@@ -6581,7 +6714,27 @@
           <w:szCs w:val="20"/>
           <w:lang w:val="en-GB"/>
         </w:rPr>
-        <w:t xml:space="preserve"> Everything inside of the simulation volume that is on the layer “VegetationEnvironment” </w:t>
+        <w:t xml:space="preserve"> Everything inside of the simulation volume that is on the layer “</w:t>
+      </w:r>
+      <w:proofErr w:type="spellStart"/>
+      <w:r>
+        <w:rPr>
+          <w:rFonts w:asciiTheme="minorHAnsi" w:hAnsiTheme="minorHAnsi" w:cstheme="minorHAnsi"/>
+          <w:sz w:val="20"/>
+          <w:szCs w:val="20"/>
+          <w:lang w:val="en-GB"/>
+        </w:rPr>
+        <w:t>VegetationEnvironment</w:t>
+      </w:r>
+      <w:proofErr w:type="spellEnd"/>
+      <w:r>
+        <w:rPr>
+          <w:rFonts w:asciiTheme="minorHAnsi" w:hAnsiTheme="minorHAnsi" w:cstheme="minorHAnsi"/>
+          <w:sz w:val="20"/>
+          <w:szCs w:val="20"/>
+          <w:lang w:val="en-GB"/>
+        </w:rPr>
+        <w:t xml:space="preserve">” </w:t>
       </w:r>
       <w:r>
         <w:rPr>
@@ -6599,7 +6752,27 @@
           <w:szCs w:val="20"/>
           <w:lang w:val="en-GB"/>
         </w:rPr>
-        <w:t xml:space="preserve"> in order to allow raycast hits to gather the lightmap </w:t>
+        <w:t xml:space="preserve"> in order to allow </w:t>
+      </w:r>
+      <w:proofErr w:type="spellStart"/>
+      <w:r>
+        <w:rPr>
+          <w:rFonts w:asciiTheme="minorHAnsi" w:hAnsiTheme="minorHAnsi" w:cstheme="minorHAnsi"/>
+          <w:sz w:val="20"/>
+          <w:szCs w:val="20"/>
+          <w:lang w:val="en-GB"/>
+        </w:rPr>
+        <w:t>raycast</w:t>
+      </w:r>
+      <w:proofErr w:type="spellEnd"/>
+      <w:r>
+        <w:rPr>
+          <w:rFonts w:asciiTheme="minorHAnsi" w:hAnsiTheme="minorHAnsi" w:cstheme="minorHAnsi"/>
+          <w:sz w:val="20"/>
+          <w:szCs w:val="20"/>
+          <w:lang w:val="en-GB"/>
+        </w:rPr>
+        <w:t xml:space="preserve"> hits to gather the lightmap </w:t>
       </w:r>
       <w:r>
         <w:rPr>
@@ -6714,8 +6887,6 @@
         </w:rPr>
         <w:t xml:space="preserve"> </w:t>
       </w:r>
-      <w:bookmarkStart w:id="19" w:name="_GoBack"/>
-      <w:bookmarkEnd w:id="19"/>
     </w:p>
     <w:p>
       <w:pPr>
@@ -6808,7 +6979,27 @@
                                 <w:sz w:val="19"/>
                                 <w:szCs w:val="19"/>
                               </w:rPr>
-                              <w:t xml:space="preserve"> UnityEditor;</w:t>
+                              <w:t xml:space="preserve"> </w:t>
+                            </w:r>
+                            <w:proofErr w:type="spellStart"/>
+                            <w:r>
+                              <w:rPr>
+                                <w:rFonts w:ascii="Consolas" w:hAnsi="Consolas" w:cs="Consolas"/>
+                                <w:color w:val="000000"/>
+                                <w:sz w:val="19"/>
+                                <w:szCs w:val="19"/>
+                              </w:rPr>
+                              <w:t>UnityEditor</w:t>
+                            </w:r>
+                            <w:proofErr w:type="spellEnd"/>
+                            <w:r>
+                              <w:rPr>
+                                <w:rFonts w:ascii="Consolas" w:hAnsi="Consolas" w:cs="Consolas"/>
+                                <w:color w:val="000000"/>
+                                <w:sz w:val="19"/>
+                                <w:szCs w:val="19"/>
+                              </w:rPr>
+                              <w:t>;</w:t>
                             </w:r>
                           </w:p>
                           <w:p>
@@ -6840,7 +7031,29 @@
                                 <w:sz w:val="19"/>
                                 <w:szCs w:val="19"/>
                               </w:rPr>
-                              <w:t xml:space="preserve"> System.Text.RegularExpressions;</w:t>
+                              <w:t xml:space="preserve"> </w:t>
+                            </w:r>
+                            <w:proofErr w:type="spellStart"/>
+                            <w:proofErr w:type="gramStart"/>
+                            <w:r>
+                              <w:rPr>
+                                <w:rFonts w:ascii="Consolas" w:hAnsi="Consolas" w:cs="Consolas"/>
+                                <w:color w:val="000000"/>
+                                <w:sz w:val="19"/>
+                                <w:szCs w:val="19"/>
+                              </w:rPr>
+                              <w:t>System.Text.RegularExpressions</w:t>
+                            </w:r>
+                            <w:proofErr w:type="spellEnd"/>
+                            <w:proofErr w:type="gramEnd"/>
+                            <w:r>
+                              <w:rPr>
+                                <w:rFonts w:ascii="Consolas" w:hAnsi="Consolas" w:cs="Consolas"/>
+                                <w:color w:val="000000"/>
+                                <w:sz w:val="19"/>
+                                <w:szCs w:val="19"/>
+                              </w:rPr>
+                              <w:t>;</w:t>
                             </w:r>
                           </w:p>
                           <w:p>
@@ -6888,6 +7101,8 @@
                               </w:rPr>
                               <w:t xml:space="preserve"> </w:t>
                             </w:r>
+                            <w:proofErr w:type="spellStart"/>
+                            <w:proofErr w:type="gramStart"/>
                             <w:r>
                               <w:rPr>
                                 <w:rFonts w:ascii="Consolas" w:hAnsi="Consolas" w:cs="Consolas"/>
@@ -6906,6 +7121,7 @@
                               </w:rPr>
                               <w:t>Shadows</w:t>
                             </w:r>
+                            <w:proofErr w:type="spellEnd"/>
                             <w:r>
                               <w:rPr>
                                 <w:rFonts w:ascii="Consolas" w:hAnsi="Consolas" w:cs="Consolas"/>
@@ -6913,8 +7129,19 @@
                                 <w:sz w:val="19"/>
                                 <w:szCs w:val="19"/>
                               </w:rPr>
-                              <w:t xml:space="preserve"> : </w:t>
+                              <w:t xml:space="preserve"> :</w:t>
                             </w:r>
+                            <w:proofErr w:type="gramEnd"/>
+                            <w:r>
+                              <w:rPr>
+                                <w:rFonts w:ascii="Consolas" w:hAnsi="Consolas" w:cs="Consolas"/>
+                                <w:color w:val="000000"/>
+                                <w:sz w:val="19"/>
+                                <w:szCs w:val="19"/>
+                              </w:rPr>
+                              <w:t xml:space="preserve"> </w:t>
+                            </w:r>
+                            <w:proofErr w:type="spellStart"/>
                             <w:r>
                               <w:rPr>
                                 <w:rFonts w:ascii="Consolas" w:hAnsi="Consolas" w:cs="Consolas"/>
@@ -6924,6 +7151,7 @@
                               </w:rPr>
                               <w:t>AssetPostprocessor</w:t>
                             </w:r>
+                            <w:proofErr w:type="spellEnd"/>
                           </w:p>
                           <w:p>
                             <w:pPr>
@@ -7004,7 +7232,27 @@
                                 <w:sz w:val="19"/>
                                 <w:szCs w:val="19"/>
                               </w:rPr>
-                              <w:t xml:space="preserve">_pathMatcher = </w:t>
+                              <w:t>_</w:t>
+                            </w:r>
+                            <w:proofErr w:type="spellStart"/>
+                            <w:r>
+                              <w:rPr>
+                                <w:rFonts w:ascii="Consolas" w:hAnsi="Consolas" w:cs="Consolas"/>
+                                <w:color w:val="000000"/>
+                                <w:sz w:val="19"/>
+                                <w:szCs w:val="19"/>
+                              </w:rPr>
+                              <w:t>pathMatcher</w:t>
+                            </w:r>
+                            <w:proofErr w:type="spellEnd"/>
+                            <w:r>
+                              <w:rPr>
+                                <w:rFonts w:ascii="Consolas" w:hAnsi="Consolas" w:cs="Consolas"/>
+                                <w:color w:val="000000"/>
+                                <w:sz w:val="19"/>
+                                <w:szCs w:val="19"/>
+                              </w:rPr>
+                              <w:t xml:space="preserve"> = </w:t>
                             </w:r>
                             <w:r>
                               <w:rPr>
@@ -7131,7 +7379,38 @@
                                 <w:sz w:val="19"/>
                                 <w:szCs w:val="19"/>
                               </w:rPr>
-                              <w:t xml:space="preserve"> OnPreprocessTexture()</w:t>
+                              <w:t xml:space="preserve"> </w:t>
+                            </w:r>
+                            <w:proofErr w:type="spellStart"/>
+                            <w:proofErr w:type="gramStart"/>
+                            <w:r>
+                              <w:rPr>
+                                <w:rFonts w:ascii="Consolas" w:hAnsi="Consolas" w:cs="Consolas"/>
+                                <w:color w:val="000000"/>
+                                <w:sz w:val="19"/>
+                                <w:szCs w:val="19"/>
+                              </w:rPr>
+                              <w:t>OnPreprocessTexture</w:t>
+                            </w:r>
+                            <w:proofErr w:type="spellEnd"/>
+                            <w:r>
+                              <w:rPr>
+                                <w:rFonts w:ascii="Consolas" w:hAnsi="Consolas" w:cs="Consolas"/>
+                                <w:color w:val="000000"/>
+                                <w:sz w:val="19"/>
+                                <w:szCs w:val="19"/>
+                              </w:rPr>
+                              <w:t>(</w:t>
+                            </w:r>
+                            <w:proofErr w:type="gramEnd"/>
+                            <w:r>
+                              <w:rPr>
+                                <w:rFonts w:ascii="Consolas" w:hAnsi="Consolas" w:cs="Consolas"/>
+                                <w:color w:val="000000"/>
+                                <w:sz w:val="19"/>
+                                <w:szCs w:val="19"/>
+                              </w:rPr>
+                              <w:t>)</w:t>
                             </w:r>
                           </w:p>
                           <w:p>
@@ -7195,7 +7474,58 @@
                                 <w:sz w:val="19"/>
                                 <w:szCs w:val="19"/>
                               </w:rPr>
-                              <w:t xml:space="preserve"> (!_pathMatcher.IsMatch(assetPath)) </w:t>
+                              <w:t xml:space="preserve"> </w:t>
+                            </w:r>
+                            <w:proofErr w:type="gramStart"/>
+                            <w:r>
+                              <w:rPr>
+                                <w:rFonts w:ascii="Consolas" w:hAnsi="Consolas" w:cs="Consolas"/>
+                                <w:color w:val="000000"/>
+                                <w:sz w:val="19"/>
+                                <w:szCs w:val="19"/>
+                              </w:rPr>
+                              <w:t>(!_</w:t>
+                            </w:r>
+                            <w:proofErr w:type="spellStart"/>
+                            <w:proofErr w:type="gramEnd"/>
+                            <w:r>
+                              <w:rPr>
+                                <w:rFonts w:ascii="Consolas" w:hAnsi="Consolas" w:cs="Consolas"/>
+                                <w:color w:val="000000"/>
+                                <w:sz w:val="19"/>
+                                <w:szCs w:val="19"/>
+                              </w:rPr>
+                              <w:t>pathMatcher.IsMatch</w:t>
+                            </w:r>
+                            <w:proofErr w:type="spellEnd"/>
+                            <w:r>
+                              <w:rPr>
+                                <w:rFonts w:ascii="Consolas" w:hAnsi="Consolas" w:cs="Consolas"/>
+                                <w:color w:val="000000"/>
+                                <w:sz w:val="19"/>
+                                <w:szCs w:val="19"/>
+                              </w:rPr>
+                              <w:t>(</w:t>
+                            </w:r>
+                            <w:proofErr w:type="spellStart"/>
+                            <w:r>
+                              <w:rPr>
+                                <w:rFonts w:ascii="Consolas" w:hAnsi="Consolas" w:cs="Consolas"/>
+                                <w:color w:val="000000"/>
+                                <w:sz w:val="19"/>
+                                <w:szCs w:val="19"/>
+                              </w:rPr>
+                              <w:t>assetPath</w:t>
+                            </w:r>
+                            <w:proofErr w:type="spellEnd"/>
+                            <w:r>
+                              <w:rPr>
+                                <w:rFonts w:ascii="Consolas" w:hAnsi="Consolas" w:cs="Consolas"/>
+                                <w:color w:val="000000"/>
+                                <w:sz w:val="19"/>
+                                <w:szCs w:val="19"/>
+                              </w:rPr>
+                              <w:t xml:space="preserve">)) </w:t>
                             </w:r>
                             <w:r>
                               <w:rPr>
@@ -7252,6 +7582,7 @@
                               </w:rPr>
                               <w:t xml:space="preserve">        </w:t>
                             </w:r>
+                            <w:proofErr w:type="spellStart"/>
                             <w:r>
                               <w:rPr>
                                 <w:rFonts w:ascii="Consolas" w:hAnsi="Consolas" w:cs="Consolas"/>
@@ -7261,6 +7592,7 @@
                               </w:rPr>
                               <w:t>TextureImporter</w:t>
                             </w:r>
+                            <w:proofErr w:type="spellEnd"/>
                             <w:r>
                               <w:rPr>
                                 <w:rFonts w:ascii="Consolas" w:hAnsi="Consolas" w:cs="Consolas"/>
@@ -7268,7 +7600,47 @@
                                 <w:sz w:val="19"/>
                                 <w:szCs w:val="19"/>
                               </w:rPr>
-                              <w:t xml:space="preserve"> textureImporter = assetImporter </w:t>
+                              <w:t xml:space="preserve"> </w:t>
+                            </w:r>
+                            <w:proofErr w:type="spellStart"/>
+                            <w:r>
+                              <w:rPr>
+                                <w:rFonts w:ascii="Consolas" w:hAnsi="Consolas" w:cs="Consolas"/>
+                                <w:color w:val="000000"/>
+                                <w:sz w:val="19"/>
+                                <w:szCs w:val="19"/>
+                              </w:rPr>
+                              <w:t>textureImporter</w:t>
+                            </w:r>
+                            <w:proofErr w:type="spellEnd"/>
+                            <w:r>
+                              <w:rPr>
+                                <w:rFonts w:ascii="Consolas" w:hAnsi="Consolas" w:cs="Consolas"/>
+                                <w:color w:val="000000"/>
+                                <w:sz w:val="19"/>
+                                <w:szCs w:val="19"/>
+                              </w:rPr>
+                              <w:t xml:space="preserve"> = </w:t>
+                            </w:r>
+                            <w:proofErr w:type="spellStart"/>
+                            <w:r>
+                              <w:rPr>
+                                <w:rFonts w:ascii="Consolas" w:hAnsi="Consolas" w:cs="Consolas"/>
+                                <w:color w:val="000000"/>
+                                <w:sz w:val="19"/>
+                                <w:szCs w:val="19"/>
+                              </w:rPr>
+                              <w:t>assetImporter</w:t>
+                            </w:r>
+                            <w:proofErr w:type="spellEnd"/>
+                            <w:r>
+                              <w:rPr>
+                                <w:rFonts w:ascii="Consolas" w:hAnsi="Consolas" w:cs="Consolas"/>
+                                <w:color w:val="000000"/>
+                                <w:sz w:val="19"/>
+                                <w:szCs w:val="19"/>
+                              </w:rPr>
+                              <w:t xml:space="preserve"> </w:t>
                             </w:r>
                             <w:r>
                               <w:rPr>
@@ -7288,6 +7660,7 @@
                               </w:rPr>
                               <w:t xml:space="preserve"> </w:t>
                             </w:r>
+                            <w:proofErr w:type="spellStart"/>
                             <w:r>
                               <w:rPr>
                                 <w:rFonts w:ascii="Consolas" w:hAnsi="Consolas" w:cs="Consolas"/>
@@ -7297,6 +7670,7 @@
                               </w:rPr>
                               <w:t>TextureImporter</w:t>
                             </w:r>
+                            <w:proofErr w:type="spellEnd"/>
                             <w:r>
                               <w:rPr>
                                 <w:rFonts w:ascii="Consolas" w:hAnsi="Consolas" w:cs="Consolas"/>
@@ -7345,7 +7719,27 @@
                                 <w:sz w:val="19"/>
                                 <w:szCs w:val="19"/>
                               </w:rPr>
-                              <w:t xml:space="preserve"> (textureImporter)</w:t>
+                              <w:t xml:space="preserve"> (</w:t>
+                            </w:r>
+                            <w:proofErr w:type="spellStart"/>
+                            <w:r>
+                              <w:rPr>
+                                <w:rFonts w:ascii="Consolas" w:hAnsi="Consolas" w:cs="Consolas"/>
+                                <w:color w:val="000000"/>
+                                <w:sz w:val="19"/>
+                                <w:szCs w:val="19"/>
+                              </w:rPr>
+                              <w:t>textureImporter</w:t>
+                            </w:r>
+                            <w:proofErr w:type="spellEnd"/>
+                            <w:r>
+                              <w:rPr>
+                                <w:rFonts w:ascii="Consolas" w:hAnsi="Consolas" w:cs="Consolas"/>
+                                <w:color w:val="000000"/>
+                                <w:sz w:val="19"/>
+                                <w:szCs w:val="19"/>
+                              </w:rPr>
+                              <w:t>)</w:t>
                             </w:r>
                           </w:p>
                           <w:p>
@@ -7368,7 +7762,27 @@
                                 <w:sz w:val="19"/>
                                 <w:szCs w:val="19"/>
                               </w:rPr>
-                              <w:t xml:space="preserve">            textureImporter.isReadable = </w:t>
+                              <w:t xml:space="preserve">            </w:t>
+                            </w:r>
+                            <w:proofErr w:type="spellStart"/>
+                            <w:r>
+                              <w:rPr>
+                                <w:rFonts w:ascii="Consolas" w:hAnsi="Consolas" w:cs="Consolas"/>
+                                <w:color w:val="000000"/>
+                                <w:sz w:val="19"/>
+                                <w:szCs w:val="19"/>
+                              </w:rPr>
+                              <w:t>textureImporter.isReadable</w:t>
+                            </w:r>
+                            <w:proofErr w:type="spellEnd"/>
+                            <w:r>
+                              <w:rPr>
+                                <w:rFonts w:ascii="Consolas" w:hAnsi="Consolas" w:cs="Consolas"/>
+                                <w:color w:val="000000"/>
+                                <w:sz w:val="19"/>
+                                <w:szCs w:val="19"/>
+                              </w:rPr>
+                              <w:t xml:space="preserve"> = </w:t>
                             </w:r>
                             <w:r>
                               <w:rPr>
@@ -8489,8 +8903,31 @@
                                 <w:sz w:val="19"/>
                                 <w:szCs w:val="19"/>
                               </w:rPr>
-                              <w:t xml:space="preserve"> CalculateShadowFromHit(</w:t>
+                              <w:t xml:space="preserve"> </w:t>
                             </w:r>
+                            <w:proofErr w:type="spellStart"/>
+                            <w:proofErr w:type="gramStart"/>
+                            <w:r>
+                              <w:rPr>
+                                <w:rFonts w:ascii="Consolas" w:hAnsi="Consolas" w:cs="Consolas"/>
+                                <w:color w:val="000000"/>
+                                <w:sz w:val="19"/>
+                                <w:szCs w:val="19"/>
+                              </w:rPr>
+                              <w:t>CalculateShadowFromHit</w:t>
+                            </w:r>
+                            <w:proofErr w:type="spellEnd"/>
+                            <w:r>
+                              <w:rPr>
+                                <w:rFonts w:ascii="Consolas" w:hAnsi="Consolas" w:cs="Consolas"/>
+                                <w:color w:val="000000"/>
+                                <w:sz w:val="19"/>
+                                <w:szCs w:val="19"/>
+                              </w:rPr>
+                              <w:t>(</w:t>
+                            </w:r>
+                            <w:proofErr w:type="spellStart"/>
+                            <w:proofErr w:type="gramEnd"/>
                             <w:r>
                               <w:rPr>
                                 <w:rFonts w:ascii="Consolas" w:hAnsi="Consolas" w:cs="Consolas"/>
@@ -8500,6 +8937,7 @@
                               </w:rPr>
                               <w:t>RaycastHit</w:t>
                             </w:r>
+                            <w:proofErr w:type="spellEnd"/>
                             <w:r>
                               <w:rPr>
                                 <w:rFonts w:ascii="Consolas" w:hAnsi="Consolas" w:cs="Consolas"/>
@@ -8571,7 +9009,49 @@
                                 <w:sz w:val="19"/>
                                 <w:szCs w:val="19"/>
                               </w:rPr>
-                              <w:t xml:space="preserve"> uvCoord = hit.lightmapCoord;</w:t>
+                              <w:t xml:space="preserve"> </w:t>
+                            </w:r>
+                            <w:proofErr w:type="spellStart"/>
+                            <w:r>
+                              <w:rPr>
+                                <w:rFonts w:ascii="Consolas" w:hAnsi="Consolas" w:cs="Consolas"/>
+                                <w:color w:val="000000"/>
+                                <w:sz w:val="19"/>
+                                <w:szCs w:val="19"/>
+                              </w:rPr>
+                              <w:t>uvCoord</w:t>
+                            </w:r>
+                            <w:proofErr w:type="spellEnd"/>
+                            <w:r>
+                              <w:rPr>
+                                <w:rFonts w:ascii="Consolas" w:hAnsi="Consolas" w:cs="Consolas"/>
+                                <w:color w:val="000000"/>
+                                <w:sz w:val="19"/>
+                                <w:szCs w:val="19"/>
+                              </w:rPr>
+                              <w:t xml:space="preserve"> = </w:t>
+                            </w:r>
+                            <w:proofErr w:type="spellStart"/>
+                            <w:proofErr w:type="gramStart"/>
+                            <w:r>
+                              <w:rPr>
+                                <w:rFonts w:ascii="Consolas" w:hAnsi="Consolas" w:cs="Consolas"/>
+                                <w:color w:val="000000"/>
+                                <w:sz w:val="19"/>
+                                <w:szCs w:val="19"/>
+                              </w:rPr>
+                              <w:t>hit.lightmapCoord</w:t>
+                            </w:r>
+                            <w:proofErr w:type="spellEnd"/>
+                            <w:proofErr w:type="gramEnd"/>
+                            <w:r>
+                              <w:rPr>
+                                <w:rFonts w:ascii="Consolas" w:hAnsi="Consolas" w:cs="Consolas"/>
+                                <w:color w:val="000000"/>
+                                <w:sz w:val="19"/>
+                                <w:szCs w:val="19"/>
+                              </w:rPr>
+                              <w:t>;</w:t>
                             </w:r>
                           </w:p>
                           <w:p>
@@ -8612,8 +9092,60 @@
                                 <w:sz w:val="19"/>
                                 <w:szCs w:val="19"/>
                               </w:rPr>
-                              <w:t xml:space="preserve"> lightIdx = hit.collider.GetComponent&lt;</w:t>
+                              <w:t xml:space="preserve"> </w:t>
                             </w:r>
+                            <w:proofErr w:type="spellStart"/>
+                            <w:r>
+                              <w:rPr>
+                                <w:rFonts w:ascii="Consolas" w:hAnsi="Consolas" w:cs="Consolas"/>
+                                <w:color w:val="000000"/>
+                                <w:sz w:val="19"/>
+                                <w:szCs w:val="19"/>
+                              </w:rPr>
+                              <w:t>lightIdx</w:t>
+                            </w:r>
+                            <w:proofErr w:type="spellEnd"/>
+                            <w:r>
+                              <w:rPr>
+                                <w:rFonts w:ascii="Consolas" w:hAnsi="Consolas" w:cs="Consolas"/>
+                                <w:color w:val="000000"/>
+                                <w:sz w:val="19"/>
+                                <w:szCs w:val="19"/>
+                              </w:rPr>
+                              <w:t xml:space="preserve"> = </w:t>
+                            </w:r>
+                            <w:proofErr w:type="spellStart"/>
+                            <w:proofErr w:type="gramStart"/>
+                            <w:r>
+                              <w:rPr>
+                                <w:rFonts w:ascii="Consolas" w:hAnsi="Consolas" w:cs="Consolas"/>
+                                <w:color w:val="000000"/>
+                                <w:sz w:val="19"/>
+                                <w:szCs w:val="19"/>
+                              </w:rPr>
+                              <w:t>hit.collider</w:t>
+                            </w:r>
+                            <w:proofErr w:type="gramEnd"/>
+                            <w:r>
+                              <w:rPr>
+                                <w:rFonts w:ascii="Consolas" w:hAnsi="Consolas" w:cs="Consolas"/>
+                                <w:color w:val="000000"/>
+                                <w:sz w:val="19"/>
+                                <w:szCs w:val="19"/>
+                              </w:rPr>
+                              <w:t>.GetComponent</w:t>
+                            </w:r>
+                            <w:proofErr w:type="spellEnd"/>
+                            <w:r>
+                              <w:rPr>
+                                <w:rFonts w:ascii="Consolas" w:hAnsi="Consolas" w:cs="Consolas"/>
+                                <w:color w:val="000000"/>
+                                <w:sz w:val="19"/>
+                                <w:szCs w:val="19"/>
+                              </w:rPr>
+                              <w:t>&lt;</w:t>
+                            </w:r>
+                            <w:proofErr w:type="spellStart"/>
                             <w:r>
                               <w:rPr>
                                 <w:rFonts w:ascii="Consolas" w:hAnsi="Consolas" w:cs="Consolas"/>
@@ -8623,6 +9155,7 @@
                               </w:rPr>
                               <w:t>MeshRenderer</w:t>
                             </w:r>
+                            <w:proofErr w:type="spellEnd"/>
                             <w:r>
                               <w:rPr>
                                 <w:rFonts w:ascii="Consolas" w:hAnsi="Consolas" w:cs="Consolas"/>
@@ -8630,7 +9163,27 @@
                                 <w:sz w:val="19"/>
                                 <w:szCs w:val="19"/>
                               </w:rPr>
-                              <w:t>&gt;().lightmapIndex;</w:t>
+                              <w:t>&gt;().</w:t>
+                            </w:r>
+                            <w:proofErr w:type="spellStart"/>
+                            <w:r>
+                              <w:rPr>
+                                <w:rFonts w:ascii="Consolas" w:hAnsi="Consolas" w:cs="Consolas"/>
+                                <w:color w:val="000000"/>
+                                <w:sz w:val="19"/>
+                                <w:szCs w:val="19"/>
+                              </w:rPr>
+                              <w:t>lightmapIndex</w:t>
+                            </w:r>
+                            <w:proofErr w:type="spellEnd"/>
+                            <w:r>
+                              <w:rPr>
+                                <w:rFonts w:ascii="Consolas" w:hAnsi="Consolas" w:cs="Consolas"/>
+                                <w:color w:val="000000"/>
+                                <w:sz w:val="19"/>
+                                <w:szCs w:val="19"/>
+                              </w:rPr>
+                              <w:t>;</w:t>
                             </w:r>
                           </w:p>
                           <w:p>
@@ -8685,8 +9238,29 @@
                                 <w:sz w:val="19"/>
                                 <w:szCs w:val="19"/>
                               </w:rPr>
-                              <w:t xml:space="preserve"> tex = </w:t>
+                              <w:t xml:space="preserve"> </w:t>
                             </w:r>
+                            <w:proofErr w:type="spellStart"/>
+                            <w:r>
+                              <w:rPr>
+                                <w:rFonts w:ascii="Consolas" w:hAnsi="Consolas" w:cs="Consolas"/>
+                                <w:color w:val="000000"/>
+                                <w:sz w:val="19"/>
+                                <w:szCs w:val="19"/>
+                              </w:rPr>
+                              <w:t>tex</w:t>
+                            </w:r>
+                            <w:proofErr w:type="spellEnd"/>
+                            <w:r>
+                              <w:rPr>
+                                <w:rFonts w:ascii="Consolas" w:hAnsi="Consolas" w:cs="Consolas"/>
+                                <w:color w:val="000000"/>
+                                <w:sz w:val="19"/>
+                                <w:szCs w:val="19"/>
+                              </w:rPr>
+                              <w:t xml:space="preserve"> = </w:t>
+                            </w:r>
+                            <w:proofErr w:type="spellStart"/>
                             <w:r>
                               <w:rPr>
                                 <w:rFonts w:ascii="Consolas" w:hAnsi="Consolas" w:cs="Consolas"/>
@@ -8703,7 +9277,59 @@
                                 <w:sz w:val="19"/>
                                 <w:szCs w:val="19"/>
                               </w:rPr>
-                              <w:t>.lightmaps[lightIdx].shadowMask;</w:t>
+                              <w:t>.lightmaps</w:t>
+                            </w:r>
+                            <w:proofErr w:type="spellEnd"/>
+                            <w:r>
+                              <w:rPr>
+                                <w:rFonts w:ascii="Consolas" w:hAnsi="Consolas" w:cs="Consolas"/>
+                                <w:color w:val="000000"/>
+                                <w:sz w:val="19"/>
+                                <w:szCs w:val="19"/>
+                              </w:rPr>
+                              <w:t>[</w:t>
+                            </w:r>
+                            <w:proofErr w:type="spellStart"/>
+                            <w:r>
+                              <w:rPr>
+                                <w:rFonts w:ascii="Consolas" w:hAnsi="Consolas" w:cs="Consolas"/>
+                                <w:color w:val="000000"/>
+                                <w:sz w:val="19"/>
+                                <w:szCs w:val="19"/>
+                              </w:rPr>
+                              <w:t>lightIdx</w:t>
+                            </w:r>
+                            <w:proofErr w:type="spellEnd"/>
+                            <w:proofErr w:type="gramStart"/>
+                            <w:r>
+                              <w:rPr>
+                                <w:rFonts w:ascii="Consolas" w:hAnsi="Consolas" w:cs="Consolas"/>
+                                <w:color w:val="000000"/>
+                                <w:sz w:val="19"/>
+                                <w:szCs w:val="19"/>
+                              </w:rPr>
+                              <w:t>].</w:t>
+                            </w:r>
+                            <w:proofErr w:type="spellStart"/>
+                            <w:r>
+                              <w:rPr>
+                                <w:rFonts w:ascii="Consolas" w:hAnsi="Consolas" w:cs="Consolas"/>
+                                <w:color w:val="000000"/>
+                                <w:sz w:val="19"/>
+                                <w:szCs w:val="19"/>
+                              </w:rPr>
+                              <w:t>shadowMask</w:t>
+                            </w:r>
+                            <w:proofErr w:type="spellEnd"/>
+                            <w:proofErr w:type="gramEnd"/>
+                            <w:r>
+                              <w:rPr>
+                                <w:rFonts w:ascii="Consolas" w:hAnsi="Consolas" w:cs="Consolas"/>
+                                <w:color w:val="000000"/>
+                                <w:sz w:val="19"/>
+                                <w:szCs w:val="19"/>
+                              </w:rPr>
+                              <w:t>;</w:t>
                             </w:r>
                           </w:p>
                           <w:p>
@@ -8726,7 +9352,49 @@
                                 <w:sz w:val="19"/>
                                 <w:szCs w:val="19"/>
                               </w:rPr>
-                              <w:t xml:space="preserve">    uvCoord *= tex.height;</w:t>
+                              <w:t xml:space="preserve">    </w:t>
+                            </w:r>
+                            <w:proofErr w:type="spellStart"/>
+                            <w:r>
+                              <w:rPr>
+                                <w:rFonts w:ascii="Consolas" w:hAnsi="Consolas" w:cs="Consolas"/>
+                                <w:color w:val="000000"/>
+                                <w:sz w:val="19"/>
+                                <w:szCs w:val="19"/>
+                              </w:rPr>
+                              <w:t>uvCoord</w:t>
+                            </w:r>
+                            <w:proofErr w:type="spellEnd"/>
+                            <w:r>
+                              <w:rPr>
+                                <w:rFonts w:ascii="Consolas" w:hAnsi="Consolas" w:cs="Consolas"/>
+                                <w:color w:val="000000"/>
+                                <w:sz w:val="19"/>
+                                <w:szCs w:val="19"/>
+                              </w:rPr>
+                              <w:t xml:space="preserve"> *= </w:t>
+                            </w:r>
+                            <w:proofErr w:type="spellStart"/>
+                            <w:proofErr w:type="gramStart"/>
+                            <w:r>
+                              <w:rPr>
+                                <w:rFonts w:ascii="Consolas" w:hAnsi="Consolas" w:cs="Consolas"/>
+                                <w:color w:val="000000"/>
+                                <w:sz w:val="19"/>
+                                <w:szCs w:val="19"/>
+                              </w:rPr>
+                              <w:t>tex.height</w:t>
+                            </w:r>
+                            <w:proofErr w:type="spellEnd"/>
+                            <w:proofErr w:type="gramEnd"/>
+                            <w:r>
+                              <w:rPr>
+                                <w:rFonts w:ascii="Consolas" w:hAnsi="Consolas" w:cs="Consolas"/>
+                                <w:color w:val="000000"/>
+                                <w:sz w:val="19"/>
+                                <w:szCs w:val="19"/>
+                              </w:rPr>
+                              <w:t>;</w:t>
                             </w:r>
                           </w:p>
                           <w:p>
@@ -8767,7 +9435,49 @@
                                 <w:sz w:val="19"/>
                                 <w:szCs w:val="19"/>
                               </w:rPr>
-                              <w:t xml:space="preserve"> color = tex.GetPixel((</w:t>
+                              <w:t xml:space="preserve"> </w:t>
+                            </w:r>
+                            <w:proofErr w:type="spellStart"/>
+                            <w:r>
+                              <w:rPr>
+                                <w:rFonts w:ascii="Consolas" w:hAnsi="Consolas" w:cs="Consolas"/>
+                                <w:color w:val="000000"/>
+                                <w:sz w:val="19"/>
+                                <w:szCs w:val="19"/>
+                              </w:rPr>
+                              <w:t>color</w:t>
+                            </w:r>
+                            <w:proofErr w:type="spellEnd"/>
+                            <w:r>
+                              <w:rPr>
+                                <w:rFonts w:ascii="Consolas" w:hAnsi="Consolas" w:cs="Consolas"/>
+                                <w:color w:val="000000"/>
+                                <w:sz w:val="19"/>
+                                <w:szCs w:val="19"/>
+                              </w:rPr>
+                              <w:t xml:space="preserve"> = </w:t>
+                            </w:r>
+                            <w:proofErr w:type="spellStart"/>
+                            <w:proofErr w:type="gramStart"/>
+                            <w:r>
+                              <w:rPr>
+                                <w:rFonts w:ascii="Consolas" w:hAnsi="Consolas" w:cs="Consolas"/>
+                                <w:color w:val="000000"/>
+                                <w:sz w:val="19"/>
+                                <w:szCs w:val="19"/>
+                              </w:rPr>
+                              <w:t>tex.GetPixel</w:t>
+                            </w:r>
+                            <w:proofErr w:type="spellEnd"/>
+                            <w:proofErr w:type="gramEnd"/>
+                            <w:r>
+                              <w:rPr>
+                                <w:rFonts w:ascii="Consolas" w:hAnsi="Consolas" w:cs="Consolas"/>
+                                <w:color w:val="000000"/>
+                                <w:sz w:val="19"/>
+                                <w:szCs w:val="19"/>
+                              </w:rPr>
+                              <w:t>((</w:t>
                             </w:r>
                             <w:r>
                               <w:rPr>
@@ -8785,7 +9495,27 @@
                                 <w:sz w:val="19"/>
                                 <w:szCs w:val="19"/>
                               </w:rPr>
-                              <w:t>)uvCoord.x, (</w:t>
+                              <w:t>)</w:t>
+                            </w:r>
+                            <w:proofErr w:type="spellStart"/>
+                            <w:r>
+                              <w:rPr>
+                                <w:rFonts w:ascii="Consolas" w:hAnsi="Consolas" w:cs="Consolas"/>
+                                <w:color w:val="000000"/>
+                                <w:sz w:val="19"/>
+                                <w:szCs w:val="19"/>
+                              </w:rPr>
+                              <w:t>uvCoord.x</w:t>
+                            </w:r>
+                            <w:proofErr w:type="spellEnd"/>
+                            <w:r>
+                              <w:rPr>
+                                <w:rFonts w:ascii="Consolas" w:hAnsi="Consolas" w:cs="Consolas"/>
+                                <w:color w:val="000000"/>
+                                <w:sz w:val="19"/>
+                                <w:szCs w:val="19"/>
+                              </w:rPr>
+                              <w:t>, (</w:t>
                             </w:r>
                             <w:r>
                               <w:rPr>
@@ -8803,7 +9533,27 @@
                                 <w:sz w:val="19"/>
                                 <w:szCs w:val="19"/>
                               </w:rPr>
-                              <w:t>)uvCoord.y);</w:t>
+                              <w:t>)</w:t>
+                            </w:r>
+                            <w:proofErr w:type="spellStart"/>
+                            <w:r>
+                              <w:rPr>
+                                <w:rFonts w:ascii="Consolas" w:hAnsi="Consolas" w:cs="Consolas"/>
+                                <w:color w:val="000000"/>
+                                <w:sz w:val="19"/>
+                                <w:szCs w:val="19"/>
+                              </w:rPr>
+                              <w:t>uvCoord.y</w:t>
+                            </w:r>
+                            <w:proofErr w:type="spellEnd"/>
+                            <w:r>
+                              <w:rPr>
+                                <w:rFonts w:ascii="Consolas" w:hAnsi="Consolas" w:cs="Consolas"/>
+                                <w:color w:val="000000"/>
+                                <w:sz w:val="19"/>
+                                <w:szCs w:val="19"/>
+                              </w:rPr>
+                              <w:t>);</w:t>
                             </w:r>
                           </w:p>
                           <w:p>
@@ -8858,7 +9608,58 @@
                                 <w:sz w:val="19"/>
                                 <w:szCs w:val="19"/>
                               </w:rPr>
-                              <w:t xml:space="preserve"> 1 - CalculateMaskAverage(color, lightIdx);</w:t>
+                              <w:t xml:space="preserve"> 1 - </w:t>
+                            </w:r>
+                            <w:proofErr w:type="spellStart"/>
+                            <w:proofErr w:type="gramStart"/>
+                            <w:r>
+                              <w:rPr>
+                                <w:rFonts w:ascii="Consolas" w:hAnsi="Consolas" w:cs="Consolas"/>
+                                <w:color w:val="000000"/>
+                                <w:sz w:val="19"/>
+                                <w:szCs w:val="19"/>
+                              </w:rPr>
+                              <w:t>CalculateMaskAverage</w:t>
+                            </w:r>
+                            <w:proofErr w:type="spellEnd"/>
+                            <w:r>
+                              <w:rPr>
+                                <w:rFonts w:ascii="Consolas" w:hAnsi="Consolas" w:cs="Consolas"/>
+                                <w:color w:val="000000"/>
+                                <w:sz w:val="19"/>
+                                <w:szCs w:val="19"/>
+                              </w:rPr>
+                              <w:t>(</w:t>
+                            </w:r>
+                            <w:proofErr w:type="gramEnd"/>
+                            <w:r>
+                              <w:rPr>
+                                <w:rFonts w:ascii="Consolas" w:hAnsi="Consolas" w:cs="Consolas"/>
+                                <w:color w:val="000000"/>
+                                <w:sz w:val="19"/>
+                                <w:szCs w:val="19"/>
+                              </w:rPr>
+                              <w:t xml:space="preserve">color, </w:t>
+                            </w:r>
+                            <w:proofErr w:type="spellStart"/>
+                            <w:r>
+                              <w:rPr>
+                                <w:rFonts w:ascii="Consolas" w:hAnsi="Consolas" w:cs="Consolas"/>
+                                <w:color w:val="000000"/>
+                                <w:sz w:val="19"/>
+                                <w:szCs w:val="19"/>
+                              </w:rPr>
+                              <w:t>lightIdx</w:t>
+                            </w:r>
+                            <w:proofErr w:type="spellEnd"/>
+                            <w:r>
+                              <w:rPr>
+                                <w:rFonts w:ascii="Consolas" w:hAnsi="Consolas" w:cs="Consolas"/>
+                                <w:color w:val="000000"/>
+                                <w:sz w:val="19"/>
+                                <w:szCs w:val="19"/>
+                              </w:rPr>
+                              <w:t>);</w:t>
                             </w:r>
                           </w:p>
                           <w:p>
@@ -9604,7 +10405,7 @@
           <w:lang w:val="en-GB"/>
         </w:rPr>
       </w:pPr>
-      <w:bookmarkStart w:id="20" w:name="_Toc22201236"/>
+      <w:bookmarkStart w:id="19" w:name="_Toc22201236"/>
       <w:r>
         <w:rPr>
           <w:lang w:val="en-GB"/>
@@ -9612,7 +10413,7 @@
         <w:lastRenderedPageBreak/>
         <w:t>Conclusion</w:t>
       </w:r>
-      <w:bookmarkEnd w:id="20"/>
+      <w:bookmarkEnd w:id="19"/>
     </w:p>
     <w:p>
       <w:pPr>
@@ -9664,7 +10465,7 @@
           <w:lang w:val="en-GB"/>
         </w:rPr>
       </w:pPr>
-      <w:bookmarkStart w:id="21" w:name="_Toc22201237"/>
+      <w:bookmarkStart w:id="20" w:name="_Toc22201237"/>
       <w:r>
         <w:rPr>
           <w:lang w:val="en-GB"/>
@@ -9672,7 +10473,7 @@
         <w:lastRenderedPageBreak/>
         <w:t>References</w:t>
       </w:r>
-      <w:bookmarkEnd w:id="21"/>
+      <w:bookmarkEnd w:id="20"/>
     </w:p>
     <w:p>
       <w:pPr>
@@ -9681,8 +10482,8 @@
           <w:lang w:val="en-GB"/>
         </w:rPr>
       </w:pPr>
-      <w:bookmarkStart w:id="22" w:name="AgentBasedBiology"/>
-      <w:bookmarkEnd w:id="22"/>
+      <w:bookmarkStart w:id="21" w:name="AgentBasedBiology"/>
+      <w:bookmarkEnd w:id="21"/>
       <w:r>
         <w:rPr>
           <w:lang w:val="en-GB"/>
@@ -9705,7 +10506,63 @@
         <w:rPr>
           <w:lang w:val="en-GB"/>
         </w:rPr>
-        <w:t xml:space="preserve"> An, G. , Mi, Q. , Dutta‐Moscato, J. and Vodovotz, Y. (2009), Agent‐based models in translational systems biology. WIREs Syst Biol Med, 1: 159-171. doi:</w:t>
+        <w:t xml:space="preserve"> An, </w:t>
+      </w:r>
+      <w:proofErr w:type="gramStart"/>
+      <w:r>
+        <w:rPr>
+          <w:lang w:val="en-GB"/>
+        </w:rPr>
+        <w:t>G. ,</w:t>
+      </w:r>
+      <w:proofErr w:type="gramEnd"/>
+      <w:r>
+        <w:rPr>
+          <w:lang w:val="en-GB"/>
+        </w:rPr>
+        <w:t xml:space="preserve"> Mi, Q. , Dutta‐Moscato, J. and </w:t>
+      </w:r>
+      <w:proofErr w:type="spellStart"/>
+      <w:r>
+        <w:rPr>
+          <w:lang w:val="en-GB"/>
+        </w:rPr>
+        <w:t>Vodovotz</w:t>
+      </w:r>
+      <w:proofErr w:type="spellEnd"/>
+      <w:r>
+        <w:rPr>
+          <w:lang w:val="en-GB"/>
+        </w:rPr>
+        <w:t xml:space="preserve">, Y. (2009), Agent‐based models in translational systems biology. WIREs </w:t>
+      </w:r>
+      <w:proofErr w:type="spellStart"/>
+      <w:r>
+        <w:rPr>
+          <w:lang w:val="en-GB"/>
+        </w:rPr>
+        <w:t>Syst</w:t>
+      </w:r>
+      <w:proofErr w:type="spellEnd"/>
+      <w:r>
+        <w:rPr>
+          <w:lang w:val="en-GB"/>
+        </w:rPr>
+        <w:t xml:space="preserve"> </w:t>
+      </w:r>
+      <w:proofErr w:type="spellStart"/>
+      <w:r>
+        <w:rPr>
+          <w:lang w:val="en-GB"/>
+        </w:rPr>
+        <w:t>Biol</w:t>
+      </w:r>
+      <w:proofErr w:type="spellEnd"/>
+      <w:r>
+        <w:rPr>
+          <w:lang w:val="en-GB"/>
+        </w:rPr>
+        <w:t xml:space="preserve"> Med, 1: 159-171. doi:</w:t>
       </w:r>
       <w:hyperlink r:id="rId14" w:history="1">
         <w:r>
@@ -9723,7 +10580,7 @@
           <w:lang w:val="en-GB"/>
         </w:rPr>
       </w:pPr>
-      <w:bookmarkStart w:id="23" w:name="AgentBasedModel"/>
+      <w:bookmarkStart w:id="22" w:name="AgentBasedModel"/>
       <w:r>
         <w:rPr>
           <w:lang w:val="en-GB"/>
@@ -9742,7 +10599,7 @@
         </w:rPr>
         <w:t>]</w:t>
       </w:r>
-      <w:bookmarkEnd w:id="23"/>
+      <w:bookmarkEnd w:id="22"/>
       <w:r>
         <w:rPr>
           <w:lang w:val="en-GB"/>
@@ -9777,7 +10634,7 @@
           <w:lang w:val="en-GB"/>
         </w:rPr>
       </w:pPr>
-      <w:bookmarkStart w:id="24" w:name="GrassManageMent"/>
+      <w:bookmarkStart w:id="23" w:name="GrassManageMent"/>
       <w:r>
         <w:rPr>
           <w:lang w:val="en-GB"/>
@@ -9796,7 +10653,7 @@
         </w:rPr>
         <w:t xml:space="preserve">] </w:t>
       </w:r>
-      <w:bookmarkEnd w:id="24"/>
+      <w:bookmarkEnd w:id="23"/>
       <w:r>
         <w:rPr>
           <w:lang w:val="en-GB"/>
@@ -9831,8 +10688,8 @@
           <w:lang w:val="en-GB"/>
         </w:rPr>
       </w:pPr>
-      <w:bookmarkStart w:id="25" w:name="BasicsOfGrassGrowth"/>
-      <w:bookmarkStart w:id="26" w:name="PerennialPlants"/>
+      <w:bookmarkStart w:id="24" w:name="BasicsOfGrassGrowth"/>
+      <w:bookmarkStart w:id="25" w:name="PerennialPlants"/>
       <w:r>
         <w:rPr>
           <w:lang w:val="en-GB"/>
@@ -9845,7 +10702,7 @@
         </w:rPr>
         <w:t xml:space="preserve"> </w:t>
       </w:r>
-      <w:bookmarkEnd w:id="25"/>
+      <w:bookmarkEnd w:id="24"/>
       <w:r>
         <w:rPr>
           <w:lang w:val="en-GB"/>
@@ -9922,7 +10779,7 @@
         </w:rPr>
         <w:t xml:space="preserve">] </w:t>
       </w:r>
-      <w:bookmarkEnd w:id="26"/>
+      <w:bookmarkEnd w:id="25"/>
       <w:r>
         <w:rPr>
           <w:lang w:val="en-GB"/>
@@ -9985,6 +10842,19 @@
           <w:lang w:val="en-GB"/>
         </w:rPr>
       </w:pPr>
+      <w:r>
+        <w:t xml:space="preserve">[6] </w:t>
+      </w:r>
+      <w:hyperlink r:id="rId19" w:history="1">
+        <w:r>
+          <w:rPr>
+            <w:rStyle w:val="Hyperlink"/>
+          </w:rPr>
+          <w:t>http://www.kevinboulanger.net/publications/thesisKevinBoulanger.pdf</w:t>
+        </w:r>
+      </w:hyperlink>
+      <w:bookmarkStart w:id="26" w:name="_GoBack"/>
+      <w:bookmarkEnd w:id="26"/>
       <w:r>
         <w:rPr>
           <w:lang w:val="en-GB"/>
@@ -10045,7 +10915,7 @@
                     </pic:cNvPicPr>
                   </pic:nvPicPr>
                   <pic:blipFill>
-                    <a:blip r:embed="rId19" cstate="print">
+                    <a:blip r:embed="rId20" cstate="print">
                       <a:extLst>
                         <a:ext uri="{28A0092B-C50C-407E-A947-70E740481C1C}">
                           <a14:useLocalDpi xmlns:a14="http://schemas.microsoft.com/office/drawing/2010/main" val="0"/>
@@ -10150,8 +11020,8 @@
       </w:r>
     </w:p>
     <w:sectPr>
-      <w:headerReference w:type="default" r:id="rId20"/>
-      <w:footerReference w:type="default" r:id="rId21"/>
+      <w:headerReference w:type="default" r:id="rId21"/>
+      <w:footerReference w:type="default" r:id="rId22"/>
       <w:pgSz w:w="12240" w:h="15840"/>
       <w:pgMar w:top="1440" w:right="1440" w:bottom="1440" w:left="1440" w:header="720" w:footer="720" w:gutter="0"/>
       <w:pgNumType w:start="0"/>
@@ -10299,8 +11169,13 @@
     <w:sdtEndPr/>
     <w:sdtContent>
       <w:p>
+        <w:proofErr w:type="spellStart"/>
         <w:r>
-          <w:t>Leysen Floris</w:t>
+          <w:t>Leysen</w:t>
+        </w:r>
+        <w:proofErr w:type="spellEnd"/>
+        <w:r>
+          <w:t xml:space="preserve"> Floris</w:t>
         </w:r>
       </w:p>
     </w:sdtContent>
@@ -14311,6 +15186,7 @@
     <w:rsid w:val="00041AD9"/>
     <w:rsid w:val="0005541A"/>
     <w:rsid w:val="00062C76"/>
+    <w:rsid w:val="002301C6"/>
     <w:rsid w:val="002A28D4"/>
     <w:rsid w:val="00306D44"/>
     <w:rsid w:val="00415018"/>
@@ -15100,7 +15976,7 @@
 </file>
 
 <file path=customXml/itemProps1.xml><?xml version="1.0" encoding="utf-8"?>
-<ds:datastoreItem xmlns:ds="http://schemas.openxmlformats.org/officeDocument/2006/customXml" ds:itemID="{D300C16A-582B-4360-95A1-993A827A07F2}">
+<ds:datastoreItem xmlns:ds="http://schemas.openxmlformats.org/officeDocument/2006/customXml" ds:itemID="{3FBC8BEB-0A50-422E-AD22-456F06120123}">
   <ds:schemaRefs>
     <ds:schemaRef ds:uri="http://schemas.openxmlformats.org/officeDocument/2006/bibliography"/>
   </ds:schemaRefs>

</xml_diff>

<commit_message>
Expanded presentation and script, added reference
</commit_message>
<xml_diff>
--- a/Paperwork/Paper.docx
+++ b/Paperwork/Paper.docx
@@ -112,23 +112,13 @@
               <w:lang w:val="en-GB"/>
             </w:rPr>
           </w:pPr>
-          <w:proofErr w:type="spellStart"/>
           <w:r>
             <w:rPr>
               <w:sz w:val="32"/>
               <w:szCs w:val="32"/>
               <w:lang w:val="en-GB"/>
             </w:rPr>
-            <w:t>Leysen</w:t>
-          </w:r>
-          <w:proofErr w:type="spellEnd"/>
-          <w:r>
-            <w:rPr>
-              <w:sz w:val="32"/>
-              <w:szCs w:val="32"/>
-              <w:lang w:val="en-GB"/>
-            </w:rPr>
-            <w:t xml:space="preserve"> Floris</w:t>
+            <w:t>Leysen Floris</w:t>
           </w:r>
         </w:p>
       </w:sdtContent>
@@ -298,7 +288,7 @@
               <w:noProof/>
               <w:sz w:val="22"/>
               <w:szCs w:val="22"/>
-              <w:lang w:val="nl-BE" w:eastAsia="nl-BE"/>
+              <w:lang/>
             </w:rPr>
           </w:pPr>
           <w:r>
@@ -319,7 +309,7 @@
             </w:rPr>
             <w:fldChar w:fldCharType="separate"/>
           </w:r>
-          <w:hyperlink w:anchor="_Toc22201218" w:history="1">
+          <w:hyperlink w:anchor="_Toc22309808" w:history="1">
             <w:r>
               <w:rPr>
                 <w:rStyle w:val="Hyperlink"/>
@@ -347,7 +337,7 @@
                 <w:noProof/>
                 <w:webHidden/>
               </w:rPr>
-              <w:instrText xml:space="preserve"> PAGEREF _Toc22201218 \h </w:instrText>
+              <w:instrText xml:space="preserve"> PAGEREF _Toc22309808 \h </w:instrText>
             </w:r>
             <w:r>
               <w:rPr>
@@ -388,10 +378,10 @@
               <w:noProof/>
               <w:sz w:val="22"/>
               <w:szCs w:val="22"/>
-              <w:lang w:val="nl-BE" w:eastAsia="nl-BE"/>
+              <w:lang/>
             </w:rPr>
           </w:pPr>
-          <w:hyperlink w:anchor="_Toc22201219" w:history="1">
+          <w:hyperlink w:anchor="_Toc22309809" w:history="1">
             <w:r>
               <w:rPr>
                 <w:rStyle w:val="Hyperlink"/>
@@ -419,7 +409,7 @@
                 <w:noProof/>
                 <w:webHidden/>
               </w:rPr>
-              <w:instrText xml:space="preserve"> PAGEREF _Toc22201219 \h </w:instrText>
+              <w:instrText xml:space="preserve"> PAGEREF _Toc22309809 \h </w:instrText>
             </w:r>
             <w:r>
               <w:rPr>
@@ -460,10 +450,10 @@
               <w:noProof/>
               <w:sz w:val="22"/>
               <w:szCs w:val="22"/>
-              <w:lang w:val="nl-BE" w:eastAsia="nl-BE"/>
+              <w:lang/>
             </w:rPr>
           </w:pPr>
-          <w:hyperlink w:anchor="_Toc22201220" w:history="1">
+          <w:hyperlink w:anchor="_Toc22309810" w:history="1">
             <w:r>
               <w:rPr>
                 <w:rStyle w:val="Hyperlink"/>
@@ -491,7 +481,7 @@
                 <w:noProof/>
                 <w:webHidden/>
               </w:rPr>
-              <w:instrText xml:space="preserve"> PAGEREF _Toc22201220 \h </w:instrText>
+              <w:instrText xml:space="preserve"> PAGEREF _Toc22309810 \h </w:instrText>
             </w:r>
             <w:r>
               <w:rPr>
@@ -533,10 +523,10 @@
               <w:noProof/>
               <w:sz w:val="22"/>
               <w:szCs w:val="22"/>
-              <w:lang w:val="nl-BE" w:eastAsia="nl-BE"/>
+              <w:lang/>
             </w:rPr>
           </w:pPr>
-          <w:hyperlink w:anchor="_Toc22201221" w:history="1">
+          <w:hyperlink w:anchor="_Toc22309811" w:history="1">
             <w:r>
               <w:rPr>
                 <w:rStyle w:val="Hyperlink"/>
@@ -550,7 +540,7 @@
                 <w:noProof/>
                 <w:sz w:val="22"/>
                 <w:szCs w:val="22"/>
-                <w:lang w:val="nl-BE" w:eastAsia="nl-BE"/>
+                <w:lang/>
               </w:rPr>
               <w:tab/>
             </w:r>
@@ -581,7 +571,7 @@
                 <w:noProof/>
                 <w:webHidden/>
               </w:rPr>
-              <w:instrText xml:space="preserve"> PAGEREF _Toc22201221 \h </w:instrText>
+              <w:instrText xml:space="preserve"> PAGEREF _Toc22309811 \h </w:instrText>
             </w:r>
             <w:r>
               <w:rPr>
@@ -623,10 +613,10 @@
               <w:noProof/>
               <w:sz w:val="22"/>
               <w:szCs w:val="22"/>
-              <w:lang w:val="nl-BE" w:eastAsia="nl-BE"/>
+              <w:lang/>
             </w:rPr>
           </w:pPr>
-          <w:hyperlink w:anchor="_Toc22201222" w:history="1">
+          <w:hyperlink w:anchor="_Toc22309812" w:history="1">
             <w:r>
               <w:rPr>
                 <w:rStyle w:val="Hyperlink"/>
@@ -640,7 +630,7 @@
                 <w:noProof/>
                 <w:sz w:val="22"/>
                 <w:szCs w:val="22"/>
-                <w:lang w:val="nl-BE" w:eastAsia="nl-BE"/>
+                <w:lang/>
               </w:rPr>
               <w:tab/>
             </w:r>
@@ -671,7 +661,7 @@
                 <w:noProof/>
                 <w:webHidden/>
               </w:rPr>
-              <w:instrText xml:space="preserve"> PAGEREF _Toc22201222 \h </w:instrText>
+              <w:instrText xml:space="preserve"> PAGEREF _Toc22309812 \h </w:instrText>
             </w:r>
             <w:r>
               <w:rPr>
@@ -713,10 +703,10 @@
               <w:noProof/>
               <w:sz w:val="22"/>
               <w:szCs w:val="22"/>
-              <w:lang w:val="nl-BE" w:eastAsia="nl-BE"/>
+              <w:lang/>
             </w:rPr>
           </w:pPr>
-          <w:hyperlink w:anchor="_Toc22201223" w:history="1">
+          <w:hyperlink w:anchor="_Toc22309813" w:history="1">
             <w:r>
               <w:rPr>
                 <w:rStyle w:val="Hyperlink"/>
@@ -730,7 +720,7 @@
                 <w:noProof/>
                 <w:sz w:val="22"/>
                 <w:szCs w:val="22"/>
-                <w:lang w:val="nl-BE" w:eastAsia="nl-BE"/>
+                <w:lang/>
               </w:rPr>
               <w:tab/>
             </w:r>
@@ -761,7 +751,7 @@
                 <w:noProof/>
                 <w:webHidden/>
               </w:rPr>
-              <w:instrText xml:space="preserve"> PAGEREF _Toc22201223 \h </w:instrText>
+              <w:instrText xml:space="preserve"> PAGEREF _Toc22309813 \h </w:instrText>
             </w:r>
             <w:r>
               <w:rPr>
@@ -803,10 +793,10 @@
               <w:noProof/>
               <w:sz w:val="22"/>
               <w:szCs w:val="22"/>
-              <w:lang w:val="nl-BE" w:eastAsia="nl-BE"/>
+              <w:lang/>
             </w:rPr>
           </w:pPr>
-          <w:hyperlink w:anchor="_Toc22201224" w:history="1">
+          <w:hyperlink w:anchor="_Toc22309814" w:history="1">
             <w:r>
               <w:rPr>
                 <w:rStyle w:val="Hyperlink"/>
@@ -820,7 +810,7 @@
                 <w:noProof/>
                 <w:sz w:val="22"/>
                 <w:szCs w:val="22"/>
-                <w:lang w:val="nl-BE" w:eastAsia="nl-BE"/>
+                <w:lang/>
               </w:rPr>
               <w:tab/>
             </w:r>
@@ -851,7 +841,7 @@
                 <w:noProof/>
                 <w:webHidden/>
               </w:rPr>
-              <w:instrText xml:space="preserve"> PAGEREF _Toc22201224 \h </w:instrText>
+              <w:instrText xml:space="preserve"> PAGEREF _Toc22309814 \h </w:instrText>
             </w:r>
             <w:r>
               <w:rPr>
@@ -893,10 +883,10 @@
               <w:noProof/>
               <w:sz w:val="22"/>
               <w:szCs w:val="22"/>
-              <w:lang w:val="nl-BE" w:eastAsia="nl-BE"/>
+              <w:lang/>
             </w:rPr>
           </w:pPr>
-          <w:hyperlink w:anchor="_Toc22201225" w:history="1">
+          <w:hyperlink w:anchor="_Toc22309815" w:history="1">
             <w:r>
               <w:rPr>
                 <w:rStyle w:val="Hyperlink"/>
@@ -910,7 +900,7 @@
                 <w:noProof/>
                 <w:sz w:val="22"/>
                 <w:szCs w:val="22"/>
-                <w:lang w:val="nl-BE" w:eastAsia="nl-BE"/>
+                <w:lang/>
               </w:rPr>
               <w:tab/>
             </w:r>
@@ -941,7 +931,7 @@
                 <w:noProof/>
                 <w:webHidden/>
               </w:rPr>
-              <w:instrText xml:space="preserve"> PAGEREF _Toc22201225 \h </w:instrText>
+              <w:instrText xml:space="preserve"> PAGEREF _Toc22309815 \h </w:instrText>
             </w:r>
             <w:r>
               <w:rPr>
@@ -983,10 +973,10 @@
               <w:noProof/>
               <w:sz w:val="22"/>
               <w:szCs w:val="22"/>
-              <w:lang w:val="nl-BE" w:eastAsia="nl-BE"/>
+              <w:lang/>
             </w:rPr>
           </w:pPr>
-          <w:hyperlink w:anchor="_Toc22201226" w:history="1">
+          <w:hyperlink w:anchor="_Toc22309816" w:history="1">
             <w:r>
               <w:rPr>
                 <w:rStyle w:val="Hyperlink"/>
@@ -1000,7 +990,7 @@
                 <w:noProof/>
                 <w:sz w:val="22"/>
                 <w:szCs w:val="22"/>
-                <w:lang w:val="nl-BE" w:eastAsia="nl-BE"/>
+                <w:lang/>
               </w:rPr>
               <w:tab/>
             </w:r>
@@ -1031,7 +1021,7 @@
                 <w:noProof/>
                 <w:webHidden/>
               </w:rPr>
-              <w:instrText xml:space="preserve"> PAGEREF _Toc22201226 \h </w:instrText>
+              <w:instrText xml:space="preserve"> PAGEREF _Toc22309816 \h </w:instrText>
             </w:r>
             <w:r>
               <w:rPr>
@@ -1073,10 +1063,10 @@
               <w:noProof/>
               <w:sz w:val="22"/>
               <w:szCs w:val="22"/>
-              <w:lang w:val="nl-BE" w:eastAsia="nl-BE"/>
+              <w:lang/>
             </w:rPr>
           </w:pPr>
-          <w:hyperlink w:anchor="_Toc22201227" w:history="1">
+          <w:hyperlink w:anchor="_Toc22309817" w:history="1">
             <w:r>
               <w:rPr>
                 <w:rStyle w:val="Hyperlink"/>
@@ -1090,7 +1080,7 @@
                 <w:noProof/>
                 <w:sz w:val="22"/>
                 <w:szCs w:val="22"/>
-                <w:lang w:val="nl-BE" w:eastAsia="nl-BE"/>
+                <w:lang/>
               </w:rPr>
               <w:tab/>
             </w:r>
@@ -1121,7 +1111,7 @@
                 <w:noProof/>
                 <w:webHidden/>
               </w:rPr>
-              <w:instrText xml:space="preserve"> PAGEREF _Toc22201227 \h </w:instrText>
+              <w:instrText xml:space="preserve"> PAGEREF _Toc22309817 \h </w:instrText>
             </w:r>
             <w:r>
               <w:rPr>
@@ -1163,10 +1153,10 @@
               <w:noProof/>
               <w:sz w:val="22"/>
               <w:szCs w:val="22"/>
-              <w:lang w:val="nl-BE" w:eastAsia="nl-BE"/>
+              <w:lang/>
             </w:rPr>
           </w:pPr>
-          <w:hyperlink w:anchor="_Toc22201228" w:history="1">
+          <w:hyperlink w:anchor="_Toc22309818" w:history="1">
             <w:r>
               <w:rPr>
                 <w:rStyle w:val="Hyperlink"/>
@@ -1180,7 +1170,7 @@
                 <w:noProof/>
                 <w:sz w:val="22"/>
                 <w:szCs w:val="22"/>
-                <w:lang w:val="nl-BE" w:eastAsia="nl-BE"/>
+                <w:lang/>
               </w:rPr>
               <w:tab/>
             </w:r>
@@ -1211,7 +1201,7 @@
                 <w:noProof/>
                 <w:webHidden/>
               </w:rPr>
-              <w:instrText xml:space="preserve"> PAGEREF _Toc22201228 \h </w:instrText>
+              <w:instrText xml:space="preserve"> PAGEREF _Toc22309818 \h </w:instrText>
             </w:r>
             <w:r>
               <w:rPr>
@@ -1253,10 +1243,10 @@
               <w:noProof/>
               <w:sz w:val="22"/>
               <w:szCs w:val="22"/>
-              <w:lang w:val="nl-BE" w:eastAsia="nl-BE"/>
+              <w:lang/>
             </w:rPr>
           </w:pPr>
-          <w:hyperlink w:anchor="_Toc22201229" w:history="1">
+          <w:hyperlink w:anchor="_Toc22309819" w:history="1">
             <w:r>
               <w:rPr>
                 <w:rStyle w:val="Hyperlink"/>
@@ -1270,7 +1260,7 @@
                 <w:noProof/>
                 <w:sz w:val="22"/>
                 <w:szCs w:val="22"/>
-                <w:lang w:val="nl-BE" w:eastAsia="nl-BE"/>
+                <w:lang/>
               </w:rPr>
               <w:tab/>
             </w:r>
@@ -1301,7 +1291,7 @@
                 <w:noProof/>
                 <w:webHidden/>
               </w:rPr>
-              <w:instrText xml:space="preserve"> PAGEREF _Toc22201229 \h </w:instrText>
+              <w:instrText xml:space="preserve"> PAGEREF _Toc22309819 \h </w:instrText>
             </w:r>
             <w:r>
               <w:rPr>
@@ -1343,10 +1333,10 @@
               <w:noProof/>
               <w:sz w:val="22"/>
               <w:szCs w:val="22"/>
-              <w:lang w:val="nl-BE" w:eastAsia="nl-BE"/>
+              <w:lang/>
             </w:rPr>
           </w:pPr>
-          <w:hyperlink w:anchor="_Toc22201230" w:history="1">
+          <w:hyperlink w:anchor="_Toc22309820" w:history="1">
             <w:r>
               <w:rPr>
                 <w:rStyle w:val="Hyperlink"/>
@@ -1360,7 +1350,7 @@
                 <w:noProof/>
                 <w:sz w:val="22"/>
                 <w:szCs w:val="22"/>
-                <w:lang w:val="nl-BE" w:eastAsia="nl-BE"/>
+                <w:lang/>
               </w:rPr>
               <w:tab/>
             </w:r>
@@ -1391,7 +1381,7 @@
                 <w:noProof/>
                 <w:webHidden/>
               </w:rPr>
-              <w:instrText xml:space="preserve"> PAGEREF _Toc22201230 \h </w:instrText>
+              <w:instrText xml:space="preserve"> PAGEREF _Toc22309820 \h </w:instrText>
             </w:r>
             <w:r>
               <w:rPr>
@@ -1412,78 +1402,6 @@
                 <w:webHidden/>
               </w:rPr>
               <w:t>6</w:t>
-            </w:r>
-            <w:r>
-              <w:rPr>
-                <w:noProof/>
-                <w:webHidden/>
-              </w:rPr>
-              <w:fldChar w:fldCharType="end"/>
-            </w:r>
-          </w:hyperlink>
-        </w:p>
-        <w:p>
-          <w:pPr>
-            <w:pStyle w:val="TOC1"/>
-            <w:tabs>
-              <w:tab w:val="right" w:leader="dot" w:pos="9350"/>
-            </w:tabs>
-            <w:rPr>
-              <w:noProof/>
-              <w:sz w:val="22"/>
-              <w:szCs w:val="22"/>
-              <w:lang w:val="nl-BE" w:eastAsia="nl-BE"/>
-            </w:rPr>
-          </w:pPr>
-          <w:hyperlink w:anchor="_Toc22201231" w:history="1">
-            <w:r>
-              <w:rPr>
-                <w:rStyle w:val="Hyperlink"/>
-                <w:noProof/>
-                <w:lang w:val="en-GB"/>
-              </w:rPr>
-              <w:t>Case study</w:t>
-            </w:r>
-            <w:r>
-              <w:rPr>
-                <w:noProof/>
-                <w:webHidden/>
-              </w:rPr>
-              <w:tab/>
-            </w:r>
-            <w:r>
-              <w:rPr>
-                <w:noProof/>
-                <w:webHidden/>
-              </w:rPr>
-              <w:fldChar w:fldCharType="begin"/>
-            </w:r>
-            <w:r>
-              <w:rPr>
-                <w:noProof/>
-                <w:webHidden/>
-              </w:rPr>
-              <w:instrText xml:space="preserve"> PAGEREF _Toc22201231 \h </w:instrText>
-            </w:r>
-            <w:r>
-              <w:rPr>
-                <w:noProof/>
-                <w:webHidden/>
-              </w:rPr>
-            </w:r>
-            <w:r>
-              <w:rPr>
-                <w:noProof/>
-                <w:webHidden/>
-              </w:rPr>
-              <w:fldChar w:fldCharType="separate"/>
-            </w:r>
-            <w:r>
-              <w:rPr>
-                <w:noProof/>
-                <w:webHidden/>
-              </w:rPr>
-              <w:t>9</w:t>
             </w:r>
             <w:r>
               <w:rPr>
@@ -1505,24 +1423,24 @@
               <w:noProof/>
               <w:sz w:val="22"/>
               <w:szCs w:val="22"/>
-              <w:lang w:val="nl-BE" w:eastAsia="nl-BE"/>
+              <w:lang/>
             </w:rPr>
           </w:pPr>
-          <w:hyperlink w:anchor="_Toc22201232" w:history="1">
+          <w:hyperlink w:anchor="_Toc22309821" w:history="1">
             <w:r>
               <w:rPr>
                 <w:rStyle w:val="Hyperlink"/>
                 <w:noProof/>
                 <w:lang w:val="en-GB"/>
               </w:rPr>
-              <w:t>1.</w:t>
+              <w:t>5.</w:t>
             </w:r>
             <w:r>
               <w:rPr>
                 <w:noProof/>
                 <w:sz w:val="22"/>
                 <w:szCs w:val="22"/>
-                <w:lang w:val="nl-BE" w:eastAsia="nl-BE"/>
+                <w:lang/>
               </w:rPr>
               <w:tab/>
             </w:r>
@@ -1532,7 +1450,7 @@
                 <w:noProof/>
                 <w:lang w:val="en-GB"/>
               </w:rPr>
-              <w:t>Introduction</w:t>
+              <w:t>Optimization</w:t>
             </w:r>
             <w:r>
               <w:rPr>
@@ -1553,7 +1471,79 @@
                 <w:noProof/>
                 <w:webHidden/>
               </w:rPr>
-              <w:instrText xml:space="preserve"> PAGEREF _Toc22201232 \h </w:instrText>
+              <w:instrText xml:space="preserve"> PAGEREF _Toc22309821 \h </w:instrText>
+            </w:r>
+            <w:r>
+              <w:rPr>
+                <w:noProof/>
+                <w:webHidden/>
+              </w:rPr>
+            </w:r>
+            <w:r>
+              <w:rPr>
+                <w:noProof/>
+                <w:webHidden/>
+              </w:rPr>
+              <w:fldChar w:fldCharType="separate"/>
+            </w:r>
+            <w:r>
+              <w:rPr>
+                <w:noProof/>
+                <w:webHidden/>
+              </w:rPr>
+              <w:t>8</w:t>
+            </w:r>
+            <w:r>
+              <w:rPr>
+                <w:noProof/>
+                <w:webHidden/>
+              </w:rPr>
+              <w:fldChar w:fldCharType="end"/>
+            </w:r>
+          </w:hyperlink>
+        </w:p>
+        <w:p>
+          <w:pPr>
+            <w:pStyle w:val="TOC1"/>
+            <w:tabs>
+              <w:tab w:val="right" w:leader="dot" w:pos="9350"/>
+            </w:tabs>
+            <w:rPr>
+              <w:noProof/>
+              <w:sz w:val="22"/>
+              <w:szCs w:val="22"/>
+              <w:lang/>
+            </w:rPr>
+          </w:pPr>
+          <w:hyperlink w:anchor="_Toc22309822" w:history="1">
+            <w:r>
+              <w:rPr>
+                <w:rStyle w:val="Hyperlink"/>
+                <w:noProof/>
+                <w:lang w:val="en-GB"/>
+              </w:rPr>
+              <w:t>Case study</w:t>
+            </w:r>
+            <w:r>
+              <w:rPr>
+                <w:noProof/>
+                <w:webHidden/>
+              </w:rPr>
+              <w:tab/>
+            </w:r>
+            <w:r>
+              <w:rPr>
+                <w:noProof/>
+                <w:webHidden/>
+              </w:rPr>
+              <w:fldChar w:fldCharType="begin"/>
+            </w:r>
+            <w:r>
+              <w:rPr>
+                <w:noProof/>
+                <w:webHidden/>
+              </w:rPr>
+              <w:instrText xml:space="preserve"> PAGEREF _Toc22309822 \h </w:instrText>
             </w:r>
             <w:r>
               <w:rPr>
@@ -1595,24 +1585,24 @@
               <w:noProof/>
               <w:sz w:val="22"/>
               <w:szCs w:val="22"/>
-              <w:lang w:val="nl-BE" w:eastAsia="nl-BE"/>
+              <w:lang/>
             </w:rPr>
           </w:pPr>
-          <w:hyperlink w:anchor="_Toc22201233" w:history="1">
+          <w:hyperlink w:anchor="_Toc22309823" w:history="1">
             <w:r>
               <w:rPr>
                 <w:rStyle w:val="Hyperlink"/>
                 <w:noProof/>
                 <w:lang w:val="en-GB"/>
               </w:rPr>
-              <w:t>2.</w:t>
+              <w:t>1.</w:t>
             </w:r>
             <w:r>
               <w:rPr>
                 <w:noProof/>
                 <w:sz w:val="22"/>
                 <w:szCs w:val="22"/>
-                <w:lang w:val="nl-BE" w:eastAsia="nl-BE"/>
+                <w:lang/>
               </w:rPr>
               <w:tab/>
             </w:r>
@@ -1622,7 +1612,7 @@
                 <w:noProof/>
                 <w:lang w:val="en-GB"/>
               </w:rPr>
-              <w:t>Engine choice</w:t>
+              <w:t>Introduction</w:t>
             </w:r>
             <w:r>
               <w:rPr>
@@ -1643,7 +1633,7 @@
                 <w:noProof/>
                 <w:webHidden/>
               </w:rPr>
-              <w:instrText xml:space="preserve"> PAGEREF _Toc22201233 \h </w:instrText>
+              <w:instrText xml:space="preserve"> PAGEREF _Toc22309823 \h </w:instrText>
             </w:r>
             <w:r>
               <w:rPr>
@@ -1685,24 +1675,24 @@
               <w:noProof/>
               <w:sz w:val="22"/>
               <w:szCs w:val="22"/>
-              <w:lang w:val="nl-BE" w:eastAsia="nl-BE"/>
+              <w:lang/>
             </w:rPr>
           </w:pPr>
-          <w:hyperlink w:anchor="_Toc22201234" w:history="1">
+          <w:hyperlink w:anchor="_Toc22309824" w:history="1">
             <w:r>
               <w:rPr>
                 <w:rStyle w:val="Hyperlink"/>
                 <w:noProof/>
                 <w:lang w:val="en-GB"/>
               </w:rPr>
-              <w:t>3.</w:t>
+              <w:t>2.</w:t>
             </w:r>
             <w:r>
               <w:rPr>
                 <w:noProof/>
                 <w:sz w:val="22"/>
                 <w:szCs w:val="22"/>
-                <w:lang w:val="nl-BE" w:eastAsia="nl-BE"/>
+                <w:lang/>
               </w:rPr>
               <w:tab/>
             </w:r>
@@ -1712,7 +1702,7 @@
                 <w:noProof/>
                 <w:lang w:val="en-GB"/>
               </w:rPr>
-              <w:t>Surface detection</w:t>
+              <w:t>Engine choice</w:t>
             </w:r>
             <w:r>
               <w:rPr>
@@ -1733,7 +1723,7 @@
                 <w:noProof/>
                 <w:webHidden/>
               </w:rPr>
-              <w:instrText xml:space="preserve"> PAGEREF _Toc22201234 \h </w:instrText>
+              <w:instrText xml:space="preserve"> PAGEREF _Toc22309824 \h </w:instrText>
             </w:r>
             <w:r>
               <w:rPr>
@@ -1775,24 +1765,24 @@
               <w:noProof/>
               <w:sz w:val="22"/>
               <w:szCs w:val="22"/>
-              <w:lang w:val="nl-BE" w:eastAsia="nl-BE"/>
+              <w:lang/>
             </w:rPr>
           </w:pPr>
-          <w:hyperlink w:anchor="_Toc22201235" w:history="1">
+          <w:hyperlink w:anchor="_Toc22309825" w:history="1">
             <w:r>
               <w:rPr>
                 <w:rStyle w:val="Hyperlink"/>
                 <w:noProof/>
                 <w:lang w:val="en-GB"/>
               </w:rPr>
-              <w:t>4.</w:t>
+              <w:t>3.</w:t>
             </w:r>
             <w:r>
               <w:rPr>
                 <w:noProof/>
                 <w:sz w:val="22"/>
                 <w:szCs w:val="22"/>
-                <w:lang w:val="nl-BE" w:eastAsia="nl-BE"/>
+                <w:lang/>
               </w:rPr>
               <w:tab/>
             </w:r>
@@ -1802,6 +1792,96 @@
                 <w:noProof/>
                 <w:lang w:val="en-GB"/>
               </w:rPr>
+              <w:t>Surface detection</w:t>
+            </w:r>
+            <w:r>
+              <w:rPr>
+                <w:noProof/>
+                <w:webHidden/>
+              </w:rPr>
+              <w:tab/>
+            </w:r>
+            <w:r>
+              <w:rPr>
+                <w:noProof/>
+                <w:webHidden/>
+              </w:rPr>
+              <w:fldChar w:fldCharType="begin"/>
+            </w:r>
+            <w:r>
+              <w:rPr>
+                <w:noProof/>
+                <w:webHidden/>
+              </w:rPr>
+              <w:instrText xml:space="preserve"> PAGEREF _Toc22309825 \h </w:instrText>
+            </w:r>
+            <w:r>
+              <w:rPr>
+                <w:noProof/>
+                <w:webHidden/>
+              </w:rPr>
+            </w:r>
+            <w:r>
+              <w:rPr>
+                <w:noProof/>
+                <w:webHidden/>
+              </w:rPr>
+              <w:fldChar w:fldCharType="separate"/>
+            </w:r>
+            <w:r>
+              <w:rPr>
+                <w:noProof/>
+                <w:webHidden/>
+              </w:rPr>
+              <w:t>9</w:t>
+            </w:r>
+            <w:r>
+              <w:rPr>
+                <w:noProof/>
+                <w:webHidden/>
+              </w:rPr>
+              <w:fldChar w:fldCharType="end"/>
+            </w:r>
+          </w:hyperlink>
+        </w:p>
+        <w:p>
+          <w:pPr>
+            <w:pStyle w:val="TOC2"/>
+            <w:tabs>
+              <w:tab w:val="left" w:pos="660"/>
+              <w:tab w:val="right" w:leader="dot" w:pos="9350"/>
+            </w:tabs>
+            <w:rPr>
+              <w:noProof/>
+              <w:sz w:val="22"/>
+              <w:szCs w:val="22"/>
+              <w:lang/>
+            </w:rPr>
+          </w:pPr>
+          <w:hyperlink w:anchor="_Toc22309826" w:history="1">
+            <w:r>
+              <w:rPr>
+                <w:rStyle w:val="Hyperlink"/>
+                <w:noProof/>
+                <w:lang w:val="en-GB"/>
+              </w:rPr>
+              <w:t>4.</w:t>
+            </w:r>
+            <w:r>
+              <w:rPr>
+                <w:noProof/>
+                <w:sz w:val="22"/>
+                <w:szCs w:val="22"/>
+                <w:lang/>
+              </w:rPr>
+              <w:tab/>
+            </w:r>
+            <w:r>
+              <w:rPr>
+                <w:rStyle w:val="Hyperlink"/>
+                <w:noProof/>
+                <w:lang w:val="en-GB"/>
+              </w:rPr>
               <w:t>The factor of light</w:t>
             </w:r>
             <w:r>
@@ -1823,7 +1903,7 @@
                 <w:noProof/>
                 <w:webHidden/>
               </w:rPr>
-              <w:instrText xml:space="preserve"> PAGEREF _Toc22201235 \h </w:instrText>
+              <w:instrText xml:space="preserve"> PAGEREF _Toc22309826 \h </w:instrText>
             </w:r>
             <w:r>
               <w:rPr>
@@ -1864,10 +1944,10 @@
               <w:noProof/>
               <w:sz w:val="22"/>
               <w:szCs w:val="22"/>
-              <w:lang w:val="nl-BE" w:eastAsia="nl-BE"/>
+              <w:lang/>
             </w:rPr>
           </w:pPr>
-          <w:hyperlink w:anchor="_Toc22201236" w:history="1">
+          <w:hyperlink w:anchor="_Toc22309827" w:history="1">
             <w:r>
               <w:rPr>
                 <w:rStyle w:val="Hyperlink"/>
@@ -1895,7 +1975,7 @@
                 <w:noProof/>
                 <w:webHidden/>
               </w:rPr>
-              <w:instrText xml:space="preserve"> PAGEREF _Toc22201236 \h </w:instrText>
+              <w:instrText xml:space="preserve"> PAGEREF _Toc22309827 \h </w:instrText>
             </w:r>
             <w:r>
               <w:rPr>
@@ -1936,10 +2016,10 @@
               <w:noProof/>
               <w:sz w:val="22"/>
               <w:szCs w:val="22"/>
-              <w:lang w:val="nl-BE" w:eastAsia="nl-BE"/>
+              <w:lang/>
             </w:rPr>
           </w:pPr>
-          <w:hyperlink w:anchor="_Toc22201237" w:history="1">
+          <w:hyperlink w:anchor="_Toc22309828" w:history="1">
             <w:r>
               <w:rPr>
                 <w:rStyle w:val="Hyperlink"/>
@@ -1967,7 +2047,7 @@
                 <w:noProof/>
                 <w:webHidden/>
               </w:rPr>
-              <w:instrText xml:space="preserve"> PAGEREF _Toc22201237 \h </w:instrText>
+              <w:instrText xml:space="preserve"> PAGEREF _Toc22309828 \h </w:instrText>
             </w:r>
             <w:r>
               <w:rPr>
@@ -2008,10 +2088,10 @@
               <w:noProof/>
               <w:sz w:val="22"/>
               <w:szCs w:val="22"/>
-              <w:lang w:val="nl-BE" w:eastAsia="nl-BE"/>
+              <w:lang/>
             </w:rPr>
           </w:pPr>
-          <w:hyperlink w:anchor="_Toc22201238" w:history="1">
+          <w:hyperlink w:anchor="_Toc22309829" w:history="1">
             <w:r>
               <w:rPr>
                 <w:rStyle w:val="Hyperlink"/>
@@ -2039,7 +2119,7 @@
                 <w:noProof/>
                 <w:webHidden/>
               </w:rPr>
-              <w:instrText xml:space="preserve"> PAGEREF _Toc22201238 \h </w:instrText>
+              <w:instrText xml:space="preserve"> PAGEREF _Toc22309829 \h </w:instrText>
             </w:r>
             <w:r>
               <w:rPr>
@@ -2111,7 +2191,7 @@
           <w:lang w:val="en-GB"/>
         </w:rPr>
       </w:pPr>
-      <w:bookmarkStart w:id="0" w:name="_Toc22201218"/>
+      <w:bookmarkStart w:id="0" w:name="_Toc22309808"/>
       <w:r>
         <w:rPr>
           <w:lang w:val="en-GB"/>
@@ -2180,7 +2260,7 @@
           <w:lang w:val="en-GB"/>
         </w:rPr>
       </w:pPr>
-      <w:bookmarkStart w:id="1" w:name="_Toc22201219"/>
+      <w:bookmarkStart w:id="1" w:name="_Toc22309809"/>
       <w:r>
         <w:rPr>
           <w:lang w:val="en-GB"/>
@@ -3023,7 +3103,7 @@
           <w:lang w:val="en-GB"/>
         </w:rPr>
       </w:pPr>
-      <w:bookmarkStart w:id="2" w:name="_Toc22201220"/>
+      <w:bookmarkStart w:id="2" w:name="_Toc22309810"/>
       <w:r>
         <w:rPr>
           <w:lang w:val="en-GB"/>
@@ -3044,7 +3124,7 @@
           <w:lang w:val="en-GB"/>
         </w:rPr>
       </w:pPr>
-      <w:bookmarkStart w:id="3" w:name="_Toc22201221"/>
+      <w:bookmarkStart w:id="3" w:name="_Toc22309811"/>
       <w:r>
         <w:rPr>
           <w:lang w:val="en-GB"/>
@@ -3606,7 +3686,7 @@
           <w:lang w:val="en-GB"/>
         </w:rPr>
       </w:pPr>
-      <w:bookmarkStart w:id="4" w:name="_Toc22201222"/>
+      <w:bookmarkStart w:id="4" w:name="_Toc22309812"/>
       <w:r>
         <w:rPr>
           <w:lang w:val="en-GB"/>
@@ -3638,7 +3718,7 @@
           <w:lang w:val="en-GB"/>
         </w:rPr>
       </w:pPr>
-      <w:bookmarkStart w:id="5" w:name="_Toc22201223"/>
+      <w:bookmarkStart w:id="5" w:name="_Toc22309813"/>
       <w:r>
         <w:rPr>
           <w:lang w:val="en-GB"/>
@@ -3822,7 +3902,7 @@
           <w:lang w:val="en-GB"/>
         </w:rPr>
       </w:pPr>
-      <w:bookmarkStart w:id="6" w:name="_Toc22201224"/>
+      <w:bookmarkStart w:id="6" w:name="_Toc22309814"/>
       <w:r>
         <w:rPr>
           <w:lang w:val="en-GB"/>
@@ -3972,7 +4052,7 @@
           <w:lang w:val="en-GB"/>
         </w:rPr>
       </w:pPr>
-      <w:bookmarkStart w:id="8" w:name="_Toc22201225"/>
+      <w:bookmarkStart w:id="8" w:name="_Toc22309815"/>
       <w:r>
         <w:rPr>
           <w:lang w:val="en-GB"/>
@@ -4210,7 +4290,7 @@
           <w:lang w:val="en-GB"/>
         </w:rPr>
       </w:pPr>
-      <w:bookmarkStart w:id="9" w:name="_Toc22201226"/>
+      <w:bookmarkStart w:id="9" w:name="_Toc22309816"/>
       <w:r>
         <w:rPr>
           <w:lang w:val="en-GB"/>
@@ -4360,7 +4440,7 @@
           <w:lang w:val="en-GB"/>
         </w:rPr>
       </w:pPr>
-      <w:bookmarkStart w:id="10" w:name="_Toc22201227"/>
+      <w:bookmarkStart w:id="10" w:name="_Toc22309817"/>
       <w:r>
         <w:rPr>
           <w:lang w:val="en-GB"/>
@@ -4474,7 +4554,7 @@
           <w:lang w:val="en-GB"/>
         </w:rPr>
       </w:pPr>
-      <w:bookmarkStart w:id="11" w:name="_Toc22201228"/>
+      <w:bookmarkStart w:id="11" w:name="_Toc22309818"/>
       <w:r>
         <w:rPr>
           <w:lang w:val="en-GB"/>
@@ -4735,7 +4815,7 @@
           <w:lang w:val="en-GB"/>
         </w:rPr>
       </w:pPr>
-      <w:bookmarkStart w:id="12" w:name="_Toc22201229"/>
+      <w:bookmarkStart w:id="12" w:name="_Toc22309819"/>
       <w:r>
         <w:rPr>
           <w:lang w:val="en-GB"/>
@@ -4810,27 +4890,7 @@
           <w:szCs w:val="20"/>
           <w:lang w:val="en-GB"/>
         </w:rPr>
-        <w:t xml:space="preserve">A second option would be to determine a surface only at the exact time something needs to spawn, e.g.: </w:t>
-      </w:r>
-      <w:proofErr w:type="spellStart"/>
-      <w:r>
-        <w:rPr>
-          <w:rFonts w:asciiTheme="minorHAnsi" w:hAnsiTheme="minorHAnsi" w:cstheme="minorHAnsi"/>
-          <w:sz w:val="20"/>
-          <w:szCs w:val="20"/>
-          <w:lang w:val="en-GB"/>
-        </w:rPr>
-        <w:t>raycasting</w:t>
-      </w:r>
-      <w:proofErr w:type="spellEnd"/>
-      <w:r>
-        <w:rPr>
-          <w:rFonts w:asciiTheme="minorHAnsi" w:hAnsiTheme="minorHAnsi" w:cstheme="minorHAnsi"/>
-          <w:sz w:val="20"/>
-          <w:szCs w:val="20"/>
-          <w:lang w:val="en-GB"/>
-        </w:rPr>
-        <w:t xml:space="preserve"> from an approximated location and spawning on the hit position. This method is promising, since it allows users to make changes to the environment without having to recalculate where everything is positioned. One great concern is keeping track of which spots other plants are already occupying, since there is no predetermined set of locations.</w:t>
+        <w:t>A second option would be to determine a surface only at the exact time something needs to spawn, e.g.: raycasting from an approximated location and spawning on the hit position. This method is promising, since it allows users to make changes to the environment without having to recalculate where everything is positioned. One great concern is keeping track of which spots other plants are already occupying, since there is no predetermined set of locations.</w:t>
       </w:r>
     </w:p>
     <w:p>
@@ -4876,27 +4936,7 @@
           <w:szCs w:val="20"/>
           <w:lang w:val="en-GB"/>
         </w:rPr>
-        <w:t xml:space="preserve">This does not provide a solution to the actual placement, though. Simplifying the mesh-based surfaces, creating simple rectangular boundaries for each object inside yields a similar result. In irregular geometry, this results in floating vegetation, which is then solved by executing a </w:t>
-      </w:r>
-      <w:proofErr w:type="spellStart"/>
-      <w:r>
-        <w:rPr>
-          <w:rFonts w:asciiTheme="minorHAnsi" w:hAnsiTheme="minorHAnsi" w:cstheme="minorHAnsi"/>
-          <w:sz w:val="20"/>
-          <w:szCs w:val="20"/>
-          <w:lang w:val="en-GB"/>
-        </w:rPr>
-        <w:t>raycast</w:t>
-      </w:r>
-      <w:proofErr w:type="spellEnd"/>
-      <w:r>
-        <w:rPr>
-          <w:rFonts w:asciiTheme="minorHAnsi" w:hAnsiTheme="minorHAnsi" w:cstheme="minorHAnsi"/>
-          <w:sz w:val="20"/>
-          <w:szCs w:val="20"/>
-          <w:lang w:val="en-GB"/>
-        </w:rPr>
-        <w:t xml:space="preserve"> to place the object on the surface. </w:t>
+        <w:t xml:space="preserve">This does not provide a solution to the actual placement, though. Simplifying the mesh-based surfaces, creating simple rectangular boundaries for each object inside yields a similar result. In irregular geometry, this results in floating vegetation, which is then solved by executing a raycast to place the object on the surface. </w:t>
       </w:r>
     </w:p>
     <w:p>
@@ -4924,7 +4964,7 @@
           <w:lang w:val="en-GB"/>
         </w:rPr>
       </w:pPr>
-      <w:bookmarkStart w:id="13" w:name="_Toc22201230"/>
+      <w:bookmarkStart w:id="13" w:name="_Toc22309820"/>
       <w:r>
         <w:rPr>
           <w:lang w:val="en-GB"/>
@@ -5311,21 +5351,7 @@
         <w:rPr>
           <w:lang w:val="en-GB"/>
         </w:rPr>
-        <w:t xml:space="preserve">Unity’s </w:t>
-      </w:r>
-      <w:proofErr w:type="spellStart"/>
-      <w:r>
-        <w:rPr>
-          <w:lang w:val="en-GB"/>
-        </w:rPr>
-        <w:t>raycast</w:t>
-      </w:r>
-      <w:proofErr w:type="spellEnd"/>
-      <w:r>
-        <w:rPr>
-          <w:lang w:val="en-GB"/>
-        </w:rPr>
-        <w:t xml:space="preserve"> provides a variable which holds a </w:t>
+        <w:t xml:space="preserve">Unity’s raycast provides a variable which holds a </w:t>
       </w:r>
       <w:r>
         <w:rPr>
@@ -5561,7 +5587,33 @@
         <w:rPr>
           <w:lang w:val="en-GB"/>
         </w:rPr>
-        <w:t>Those values range from 0 – meaning the pixel is completely inside the light, so no shadow is present – to 1</w:t>
+        <w:t>Those values range from</w:t>
+      </w:r>
+      <w:r>
+        <w:rPr>
+          <w:lang w:val="en-GB"/>
+        </w:rPr>
+        <w:t xml:space="preserve"> </w:t>
+      </w:r>
+      <w:bookmarkStart w:id="14" w:name="_GoBack"/>
+      <w:bookmarkEnd w:id="14"/>
+      <w:r>
+        <w:rPr>
+          <w:lang w:val="en-GB"/>
+        </w:rPr>
+        <w:t>1</w:t>
+      </w:r>
+      <w:r>
+        <w:rPr>
+          <w:lang w:val="en-GB"/>
+        </w:rPr>
+        <w:t xml:space="preserve"> – meaning the pixel is completely inside the light, so no shadow is present – to </w:t>
+      </w:r>
+      <w:r>
+        <w:rPr>
+          <w:lang w:val="en-GB"/>
+        </w:rPr>
+        <w:t>0</w:t>
       </w:r>
       <w:r>
         <w:rPr>
@@ -5823,33 +5875,91 @@
     </w:p>
     <w:p>
       <w:pPr>
-        <w:jc w:val="both"/>
-        <w:rPr>
-          <w:lang w:val="en-GB"/>
-        </w:rPr>
-      </w:pPr>
+        <w:pStyle w:val="Heading2"/>
+        <w:numPr>
+          <w:ilvl w:val="0"/>
+          <w:numId w:val="21"/>
+        </w:numPr>
+        <w:rPr>
+          <w:lang w:val="en-GB"/>
+        </w:rPr>
+      </w:pPr>
+      <w:bookmarkStart w:id="15" w:name="_Toc22309821"/>
+      <w:r>
+        <w:rPr>
+          <w:lang w:val="en-GB"/>
+        </w:rPr>
+        <w:t>Optimization</w:t>
+      </w:r>
+      <w:bookmarkEnd w:id="15"/>
     </w:p>
     <w:p>
       <w:pPr>
-        <w:rPr>
-          <w:lang w:val="en-GB"/>
-        </w:rPr>
-      </w:pPr>
-      <w:r>
-        <w:rPr>
-          <w:lang w:val="en-GB"/>
-        </w:rPr>
-        <w:br w:type="page"/>
+        <w:jc w:val="both"/>
+        <w:rPr>
+          <w:lang w:val="en-GB"/>
+        </w:rPr>
+      </w:pPr>
+      <w:r>
+        <w:rPr>
+          <w:lang w:val="en-GB"/>
+        </w:rPr>
+        <w:br/>
+        <w:t>Optimization techniques.</w:t>
       </w:r>
     </w:p>
     <w:p>
       <w:pPr>
+        <w:rPr>
+          <w:lang w:val="en-GB"/>
+        </w:rPr>
+      </w:pPr>
+      <w:r>
+        <w:rPr>
+          <w:lang w:val="en-GB"/>
+        </w:rPr>
+        <w:t>Density map</w:t>
+      </w:r>
+      <w:r>
+        <w:rPr>
+          <w:lang w:val="en-GB"/>
+        </w:rPr>
+        <w:t xml:space="preserve"> from shadow mask.</w:t>
+      </w:r>
+    </w:p>
+    <w:p>
+      <w:pPr>
+        <w:rPr>
+          <w:lang w:val="en-GB"/>
+        </w:rPr>
+      </w:pPr>
+      <w:r>
+        <w:rPr>
+          <w:lang w:val="en-GB"/>
+        </w:rPr>
+        <w:t>Convex hul</w:t>
+      </w:r>
+      <w:r>
+        <w:rPr>
+          <w:lang w:val="en-GB"/>
+        </w:rPr>
+        <w:t>l, not individual elements.</w:t>
+      </w:r>
+      <w:r>
+        <w:rPr>
+          <w:lang w:val="en-GB"/>
+        </w:rPr>
+        <w:br w:type="page"/>
+      </w:r>
+    </w:p>
+    <w:p>
+      <w:pPr>
         <w:pStyle w:val="Heading1"/>
         <w:rPr>
           <w:lang w:val="en-GB"/>
         </w:rPr>
       </w:pPr>
-      <w:bookmarkStart w:id="14" w:name="_Toc22201231"/>
+      <w:bookmarkStart w:id="16" w:name="_Toc22309822"/>
       <w:r>
         <w:rPr>
           <w:lang w:val="en-GB"/>
@@ -5863,7 +5973,7 @@
         </w:rPr>
         <w:t>ase study</w:t>
       </w:r>
-      <w:bookmarkEnd w:id="14"/>
+      <w:bookmarkEnd w:id="16"/>
     </w:p>
     <w:p>
       <w:pPr>
@@ -5889,7 +5999,7 @@
           <w:lang w:val="en-GB"/>
         </w:rPr>
       </w:pPr>
-      <w:bookmarkStart w:id="15" w:name="_Toc22201232"/>
+      <w:bookmarkStart w:id="17" w:name="_Toc22309823"/>
       <w:r>
         <w:rPr>
           <w:lang w:val="en-GB"/>
@@ -5902,7 +6012,7 @@
         </w:rPr>
         <w:t>ntroduction</w:t>
       </w:r>
-      <w:bookmarkEnd w:id="15"/>
+      <w:bookmarkEnd w:id="17"/>
     </w:p>
     <w:p>
       <w:pPr>
@@ -5922,14 +6032,14 @@
           <w:lang w:val="en-GB"/>
         </w:rPr>
       </w:pPr>
-      <w:bookmarkStart w:id="16" w:name="_Toc22201233"/>
+      <w:bookmarkStart w:id="18" w:name="_Toc22309824"/>
       <w:r>
         <w:rPr>
           <w:lang w:val="en-GB"/>
         </w:rPr>
         <w:t>Engine choice</w:t>
       </w:r>
-      <w:bookmarkEnd w:id="16"/>
+      <w:bookmarkEnd w:id="18"/>
     </w:p>
     <w:p>
       <w:pPr>
@@ -5976,14 +6086,14 @@
           <w:lang w:val="en-GB"/>
         </w:rPr>
       </w:pPr>
-      <w:bookmarkStart w:id="17" w:name="_Toc22201234"/>
+      <w:bookmarkStart w:id="19" w:name="_Toc22309825"/>
       <w:r>
         <w:rPr>
           <w:lang w:val="en-GB"/>
         </w:rPr>
         <w:t>Surface detection</w:t>
       </w:r>
-      <w:bookmarkEnd w:id="17"/>
+      <w:bookmarkEnd w:id="19"/>
     </w:p>
     <w:p>
       <w:pPr>
@@ -6262,27 +6372,7 @@
           <w:szCs w:val="20"/>
           <w:lang w:val="en-GB"/>
         </w:rPr>
-        <w:t xml:space="preserve"> a simple </w:t>
-      </w:r>
-      <w:proofErr w:type="spellStart"/>
-      <w:r>
-        <w:rPr>
-          <w:rFonts w:asciiTheme="minorHAnsi" w:hAnsiTheme="minorHAnsi" w:cstheme="minorHAnsi"/>
-          <w:sz w:val="20"/>
-          <w:szCs w:val="20"/>
-          <w:lang w:val="en-GB"/>
-        </w:rPr>
-        <w:t>raycast</w:t>
-      </w:r>
-      <w:proofErr w:type="spellEnd"/>
-      <w:r>
-        <w:rPr>
-          <w:rFonts w:asciiTheme="minorHAnsi" w:hAnsiTheme="minorHAnsi" w:cstheme="minorHAnsi"/>
-          <w:sz w:val="20"/>
-          <w:szCs w:val="20"/>
-          <w:lang w:val="en-GB"/>
-        </w:rPr>
-        <w:t xml:space="preserve"> from the position exclusively to the object</w:t>
+        <w:t xml:space="preserve"> a simple raycast from the position exclusively to the object</w:t>
       </w:r>
       <w:r>
         <w:rPr>
@@ -6508,7 +6598,7 @@
           <w:lang w:val="en-GB"/>
         </w:rPr>
       </w:pPr>
-      <w:bookmarkStart w:id="18" w:name="_Toc22201235"/>
+      <w:bookmarkStart w:id="20" w:name="_Toc22309826"/>
       <w:r>
         <w:rPr>
           <w:lang w:val="en-GB"/>
@@ -6527,7 +6617,7 @@
         </w:rPr>
         <w:t>light</w:t>
       </w:r>
-      <w:bookmarkEnd w:id="18"/>
+      <w:bookmarkEnd w:id="20"/>
     </w:p>
     <w:p>
       <w:pPr>
@@ -6658,19 +6748,8 @@
           <w:szCs w:val="20"/>
           <w:lang w:val="en-GB"/>
         </w:rPr>
-        <w:t xml:space="preserve">Any objects inside the scene that should be </w:t>
-      </w:r>
-      <w:proofErr w:type="gramStart"/>
-      <w:r>
-        <w:rPr>
-          <w:rFonts w:asciiTheme="minorHAnsi" w:hAnsiTheme="minorHAnsi" w:cstheme="minorHAnsi"/>
-          <w:sz w:val="20"/>
-          <w:szCs w:val="20"/>
-          <w:lang w:val="en-GB"/>
-        </w:rPr>
-        <w:t>taken into account</w:t>
-      </w:r>
-      <w:proofErr w:type="gramEnd"/>
+        <w:t>Any objects inside the scene that should be taken into account</w:t>
+      </w:r>
       <w:r>
         <w:rPr>
           <w:rFonts w:asciiTheme="minorHAnsi" w:hAnsiTheme="minorHAnsi" w:cstheme="minorHAnsi"/>
@@ -6714,27 +6793,7 @@
           <w:szCs w:val="20"/>
           <w:lang w:val="en-GB"/>
         </w:rPr>
-        <w:t xml:space="preserve"> Everything inside of the simulation volume that is on the layer “</w:t>
-      </w:r>
-      <w:proofErr w:type="spellStart"/>
-      <w:r>
-        <w:rPr>
-          <w:rFonts w:asciiTheme="minorHAnsi" w:hAnsiTheme="minorHAnsi" w:cstheme="minorHAnsi"/>
-          <w:sz w:val="20"/>
-          <w:szCs w:val="20"/>
-          <w:lang w:val="en-GB"/>
-        </w:rPr>
-        <w:t>VegetationEnvironment</w:t>
-      </w:r>
-      <w:proofErr w:type="spellEnd"/>
-      <w:r>
-        <w:rPr>
-          <w:rFonts w:asciiTheme="minorHAnsi" w:hAnsiTheme="minorHAnsi" w:cstheme="minorHAnsi"/>
-          <w:sz w:val="20"/>
-          <w:szCs w:val="20"/>
-          <w:lang w:val="en-GB"/>
-        </w:rPr>
-        <w:t xml:space="preserve">” </w:t>
+        <w:t xml:space="preserve"> Everything inside of the simulation volume that is on the layer “VegetationEnvironment” </w:t>
       </w:r>
       <w:r>
         <w:rPr>
@@ -6752,27 +6811,7 @@
           <w:szCs w:val="20"/>
           <w:lang w:val="en-GB"/>
         </w:rPr>
-        <w:t xml:space="preserve"> in order to allow </w:t>
-      </w:r>
-      <w:proofErr w:type="spellStart"/>
-      <w:r>
-        <w:rPr>
-          <w:rFonts w:asciiTheme="minorHAnsi" w:hAnsiTheme="minorHAnsi" w:cstheme="minorHAnsi"/>
-          <w:sz w:val="20"/>
-          <w:szCs w:val="20"/>
-          <w:lang w:val="en-GB"/>
-        </w:rPr>
-        <w:t>raycast</w:t>
-      </w:r>
-      <w:proofErr w:type="spellEnd"/>
-      <w:r>
-        <w:rPr>
-          <w:rFonts w:asciiTheme="minorHAnsi" w:hAnsiTheme="minorHAnsi" w:cstheme="minorHAnsi"/>
-          <w:sz w:val="20"/>
-          <w:szCs w:val="20"/>
-          <w:lang w:val="en-GB"/>
-        </w:rPr>
-        <w:t xml:space="preserve"> hits to gather the lightmap </w:t>
+        <w:t xml:space="preserve"> in order to allow raycast hits to gather the lightmap </w:t>
       </w:r>
       <w:r>
         <w:rPr>
@@ -7034,7 +7073,6 @@
                               <w:t xml:space="preserve"> </w:t>
                             </w:r>
                             <w:proofErr w:type="spellStart"/>
-                            <w:proofErr w:type="gramStart"/>
                             <w:r>
                               <w:rPr>
                                 <w:rFonts w:ascii="Consolas" w:hAnsi="Consolas" w:cs="Consolas"/>
@@ -7045,7 +7083,6 @@
                               <w:t>System.Text.RegularExpressions</w:t>
                             </w:r>
                             <w:proofErr w:type="spellEnd"/>
-                            <w:proofErr w:type="gramEnd"/>
                             <w:r>
                               <w:rPr>
                                 <w:rFonts w:ascii="Consolas" w:hAnsi="Consolas" w:cs="Consolas"/>
@@ -7102,7 +7139,6 @@
                               <w:t xml:space="preserve"> </w:t>
                             </w:r>
                             <w:proofErr w:type="spellStart"/>
-                            <w:proofErr w:type="gramStart"/>
                             <w:r>
                               <w:rPr>
                                 <w:rFonts w:ascii="Consolas" w:hAnsi="Consolas" w:cs="Consolas"/>
@@ -7129,17 +7165,7 @@
                                 <w:sz w:val="19"/>
                                 <w:szCs w:val="19"/>
                               </w:rPr>
-                              <w:t xml:space="preserve"> :</w:t>
-                            </w:r>
-                            <w:proofErr w:type="gramEnd"/>
-                            <w:r>
-                              <w:rPr>
-                                <w:rFonts w:ascii="Consolas" w:hAnsi="Consolas" w:cs="Consolas"/>
-                                <w:color w:val="000000"/>
-                                <w:sz w:val="19"/>
-                                <w:szCs w:val="19"/>
-                              </w:rPr>
-                              <w:t xml:space="preserve"> </w:t>
+                              <w:t xml:space="preserve"> : </w:t>
                             </w:r>
                             <w:proofErr w:type="spellStart"/>
                             <w:r>
@@ -7382,7 +7408,6 @@
                               <w:t xml:space="preserve"> </w:t>
                             </w:r>
                             <w:proofErr w:type="spellStart"/>
-                            <w:proofErr w:type="gramStart"/>
                             <w:r>
                               <w:rPr>
                                 <w:rFonts w:ascii="Consolas" w:hAnsi="Consolas" w:cs="Consolas"/>
@@ -7400,17 +7425,7 @@
                                 <w:sz w:val="19"/>
                                 <w:szCs w:val="19"/>
                               </w:rPr>
-                              <w:t>(</w:t>
-                            </w:r>
-                            <w:proofErr w:type="gramEnd"/>
-                            <w:r>
-                              <w:rPr>
-                                <w:rFonts w:ascii="Consolas" w:hAnsi="Consolas" w:cs="Consolas"/>
-                                <w:color w:val="000000"/>
-                                <w:sz w:val="19"/>
-                                <w:szCs w:val="19"/>
-                              </w:rPr>
-                              <w:t>)</w:t>
+                              <w:t>()</w:t>
                             </w:r>
                           </w:p>
                           <w:p>
@@ -7474,20 +7489,9 @@
                                 <w:sz w:val="19"/>
                                 <w:szCs w:val="19"/>
                               </w:rPr>
-                              <w:t xml:space="preserve"> </w:t>
-                            </w:r>
-                            <w:proofErr w:type="gramStart"/>
-                            <w:r>
-                              <w:rPr>
-                                <w:rFonts w:ascii="Consolas" w:hAnsi="Consolas" w:cs="Consolas"/>
-                                <w:color w:val="000000"/>
-                                <w:sz w:val="19"/>
-                                <w:szCs w:val="19"/>
-                              </w:rPr>
-                              <w:t>(!_</w:t>
+                              <w:t xml:space="preserve"> (!_</w:t>
                             </w:r>
                             <w:proofErr w:type="spellStart"/>
-                            <w:proofErr w:type="gramEnd"/>
                             <w:r>
                               <w:rPr>
                                 <w:rFonts w:ascii="Consolas" w:hAnsi="Consolas" w:cs="Consolas"/>
@@ -7868,7 +7872,6 @@
                           <w:color w:val="000000"/>
                           <w:sz w:val="19"/>
                           <w:szCs w:val="19"/>
-                          <w:lang/>
                         </w:rPr>
                       </w:pPr>
                       <w:r>
@@ -7877,7 +7880,6 @@
                           <w:color w:val="0000FF"/>
                           <w:sz w:val="19"/>
                           <w:szCs w:val="19"/>
-                          <w:lang/>
                         </w:rPr>
                         <w:t>using</w:t>
                       </w:r>
@@ -7887,9 +7889,28 @@
                           <w:color w:val="000000"/>
                           <w:sz w:val="19"/>
                           <w:szCs w:val="19"/>
-                          <w:lang/>
                         </w:rPr>
-                        <w:t xml:space="preserve"> UnityEditor;</w:t>
+                        <w:t xml:space="preserve"> </w:t>
+                      </w:r>
+                      <w:proofErr w:type="spellStart"/>
+                      <w:r>
+                        <w:rPr>
+                          <w:rFonts w:ascii="Consolas" w:hAnsi="Consolas" w:cs="Consolas"/>
+                          <w:color w:val="000000"/>
+                          <w:sz w:val="19"/>
+                          <w:szCs w:val="19"/>
+                        </w:rPr>
+                        <w:t>UnityEditor</w:t>
+                      </w:r>
+                      <w:proofErr w:type="spellEnd"/>
+                      <w:r>
+                        <w:rPr>
+                          <w:rFonts w:ascii="Consolas" w:hAnsi="Consolas" w:cs="Consolas"/>
+                          <w:color w:val="000000"/>
+                          <w:sz w:val="19"/>
+                          <w:szCs w:val="19"/>
+                        </w:rPr>
+                        <w:t>;</w:t>
                       </w:r>
                     </w:p>
                     <w:p>
@@ -7903,7 +7924,6 @@
                           <w:color w:val="000000"/>
                           <w:sz w:val="19"/>
                           <w:szCs w:val="19"/>
-                          <w:lang/>
                         </w:rPr>
                       </w:pPr>
                       <w:r>
@@ -7912,7 +7932,6 @@
                           <w:color w:val="0000FF"/>
                           <w:sz w:val="19"/>
                           <w:szCs w:val="19"/>
-                          <w:lang/>
                         </w:rPr>
                         <w:t>using</w:t>
                       </w:r>
@@ -7922,9 +7941,28 @@
                           <w:color w:val="000000"/>
                           <w:sz w:val="19"/>
                           <w:szCs w:val="19"/>
-                          <w:lang/>
                         </w:rPr>
-                        <w:t xml:space="preserve"> System.Text.RegularExpressions;</w:t>
+                        <w:t xml:space="preserve"> </w:t>
+                      </w:r>
+                      <w:proofErr w:type="spellStart"/>
+                      <w:r>
+                        <w:rPr>
+                          <w:rFonts w:ascii="Consolas" w:hAnsi="Consolas" w:cs="Consolas"/>
+                          <w:color w:val="000000"/>
+                          <w:sz w:val="19"/>
+                          <w:szCs w:val="19"/>
+                        </w:rPr>
+                        <w:t>System.Text.RegularExpressions</w:t>
+                      </w:r>
+                      <w:proofErr w:type="spellEnd"/>
+                      <w:r>
+                        <w:rPr>
+                          <w:rFonts w:ascii="Consolas" w:hAnsi="Consolas" w:cs="Consolas"/>
+                          <w:color w:val="000000"/>
+                          <w:sz w:val="19"/>
+                          <w:szCs w:val="19"/>
+                        </w:rPr>
+                        <w:t>;</w:t>
                       </w:r>
                     </w:p>
                     <w:p>
@@ -7938,7 +7976,6 @@
                           <w:color w:val="000000"/>
                           <w:sz w:val="19"/>
                           <w:szCs w:val="19"/>
-                          <w:lang/>
                         </w:rPr>
                       </w:pPr>
                     </w:p>
@@ -7953,7 +7990,6 @@
                           <w:color w:val="000000"/>
                           <w:sz w:val="19"/>
                           <w:szCs w:val="19"/>
-                          <w:lang/>
                         </w:rPr>
                       </w:pPr>
                       <w:r>
@@ -7962,7 +7998,6 @@
                           <w:color w:val="0000FF"/>
                           <w:sz w:val="19"/>
                           <w:szCs w:val="19"/>
-                          <w:lang/>
                         </w:rPr>
                         <w:t>class</w:t>
                       </w:r>
@@ -7972,17 +8007,16 @@
                           <w:color w:val="000000"/>
                           <w:sz w:val="19"/>
                           <w:szCs w:val="19"/>
-                          <w:lang/>
                         </w:rPr>
                         <w:t xml:space="preserve"> </w:t>
                       </w:r>
+                      <w:proofErr w:type="spellStart"/>
                       <w:r>
                         <w:rPr>
                           <w:rFonts w:ascii="Consolas" w:hAnsi="Consolas" w:cs="Consolas"/>
                           <w:color w:val="2B91AF"/>
                           <w:sz w:val="19"/>
                           <w:szCs w:val="19"/>
-                          <w:lang/>
                         </w:rPr>
                         <w:t>AllowReadWriteBaked</w:t>
                       </w:r>
@@ -7995,26 +8029,27 @@
                         </w:rPr>
                         <w:t>Shadows</w:t>
                       </w:r>
+                      <w:proofErr w:type="spellEnd"/>
                       <w:r>
                         <w:rPr>
                           <w:rFonts w:ascii="Consolas" w:hAnsi="Consolas" w:cs="Consolas"/>
                           <w:color w:val="000000"/>
                           <w:sz w:val="19"/>
                           <w:szCs w:val="19"/>
-                          <w:lang/>
                         </w:rPr>
                         <w:t xml:space="preserve"> : </w:t>
                       </w:r>
+                      <w:proofErr w:type="spellStart"/>
                       <w:r>
                         <w:rPr>
                           <w:rFonts w:ascii="Consolas" w:hAnsi="Consolas" w:cs="Consolas"/>
                           <w:color w:val="2B91AF"/>
                           <w:sz w:val="19"/>
                           <w:szCs w:val="19"/>
-                          <w:lang/>
                         </w:rPr>
                         <w:t>AssetPostprocessor</w:t>
                       </w:r>
+                      <w:proofErr w:type="spellEnd"/>
                     </w:p>
                     <w:p>
                       <w:pPr>
@@ -8027,7 +8062,6 @@
                           <w:color w:val="000000"/>
                           <w:sz w:val="19"/>
                           <w:szCs w:val="19"/>
-                          <w:lang/>
                         </w:rPr>
                       </w:pPr>
                       <w:r>
@@ -8036,7 +8070,6 @@
                           <w:color w:val="000000"/>
                           <w:sz w:val="19"/>
                           <w:szCs w:val="19"/>
-                          <w:lang/>
                         </w:rPr>
                         <w:t>{</w:t>
                       </w:r>
@@ -8052,7 +8085,6 @@
                           <w:color w:val="000000"/>
                           <w:sz w:val="19"/>
                           <w:szCs w:val="19"/>
-                          <w:lang/>
                         </w:rPr>
                       </w:pPr>
                       <w:r>
@@ -8061,7 +8093,6 @@
                           <w:color w:val="000000"/>
                           <w:sz w:val="19"/>
                           <w:szCs w:val="19"/>
-                          <w:lang/>
                         </w:rPr>
                         <w:t xml:space="preserve">    </w:t>
                       </w:r>
@@ -8071,7 +8102,6 @@
                           <w:color w:val="0000FF"/>
                           <w:sz w:val="19"/>
                           <w:szCs w:val="19"/>
-                          <w:lang/>
                         </w:rPr>
                         <w:t>private</w:t>
                       </w:r>
@@ -8081,7 +8111,6 @@
                           <w:color w:val="000000"/>
                           <w:sz w:val="19"/>
                           <w:szCs w:val="19"/>
-                          <w:lang/>
                         </w:rPr>
                         <w:t xml:space="preserve"> </w:t>
                       </w:r>
@@ -8091,7 +8120,6 @@
                           <w:color w:val="2B91AF"/>
                           <w:sz w:val="19"/>
                           <w:szCs w:val="19"/>
-                          <w:lang/>
                         </w:rPr>
                         <w:t xml:space="preserve">Regex </w:t>
                       </w:r>
@@ -8101,9 +8129,28 @@
                           <w:color w:val="000000"/>
                           <w:sz w:val="19"/>
                           <w:szCs w:val="19"/>
-                          <w:lang/>
                         </w:rPr>
-                        <w:t xml:space="preserve">_pathMatcher = </w:t>
+                        <w:t>_</w:t>
+                      </w:r>
+                      <w:proofErr w:type="spellStart"/>
+                      <w:r>
+                        <w:rPr>
+                          <w:rFonts w:ascii="Consolas" w:hAnsi="Consolas" w:cs="Consolas"/>
+                          <w:color w:val="000000"/>
+                          <w:sz w:val="19"/>
+                          <w:szCs w:val="19"/>
+                        </w:rPr>
+                        <w:t>pathMatcher</w:t>
+                      </w:r>
+                      <w:proofErr w:type="spellEnd"/>
+                      <w:r>
+                        <w:rPr>
+                          <w:rFonts w:ascii="Consolas" w:hAnsi="Consolas" w:cs="Consolas"/>
+                          <w:color w:val="000000"/>
+                          <w:sz w:val="19"/>
+                          <w:szCs w:val="19"/>
+                        </w:rPr>
+                        <w:t xml:space="preserve"> = </w:t>
                       </w:r>
                       <w:r>
                         <w:rPr>
@@ -8111,7 +8158,6 @@
                           <w:color w:val="0000FF"/>
                           <w:sz w:val="19"/>
                           <w:szCs w:val="19"/>
-                          <w:lang/>
                         </w:rPr>
                         <w:t>new</w:t>
                       </w:r>
@@ -8121,7 +8167,6 @@
                           <w:color w:val="000000"/>
                           <w:sz w:val="19"/>
                           <w:szCs w:val="19"/>
-                          <w:lang/>
                         </w:rPr>
                         <w:t xml:space="preserve"> </w:t>
                       </w:r>
@@ -8131,7 +8176,6 @@
                           <w:color w:val="2B91AF"/>
                           <w:sz w:val="19"/>
                           <w:szCs w:val="19"/>
-                          <w:lang/>
                         </w:rPr>
                         <w:t>Regex</w:t>
                       </w:r>
@@ -8141,7 +8185,6 @@
                           <w:color w:val="000000"/>
                           <w:sz w:val="19"/>
                           <w:szCs w:val="19"/>
-                          <w:lang/>
                         </w:rPr>
                         <w:t>(</w:t>
                       </w:r>
@@ -8151,7 +8194,6 @@
                           <w:color w:val="A31515"/>
                           <w:sz w:val="19"/>
                           <w:szCs w:val="19"/>
-                          <w:lang/>
                         </w:rPr>
                         <w:t>"Lightmap-\\d+_comp_shadowmask.png"</w:t>
                       </w:r>
@@ -8161,7 +8203,6 @@
                           <w:color w:val="000000"/>
                           <w:sz w:val="19"/>
                           <w:szCs w:val="19"/>
-                          <w:lang/>
                         </w:rPr>
                         <w:t>);</w:t>
                       </w:r>
@@ -8177,7 +8218,6 @@
                           <w:color w:val="000000"/>
                           <w:sz w:val="19"/>
                           <w:szCs w:val="19"/>
-                          <w:lang/>
                         </w:rPr>
                       </w:pPr>
                     </w:p>
@@ -8192,7 +8232,6 @@
                           <w:color w:val="000000"/>
                           <w:sz w:val="19"/>
                           <w:szCs w:val="19"/>
-                          <w:lang/>
                         </w:rPr>
                       </w:pPr>
                       <w:r>
@@ -8201,7 +8240,6 @@
                           <w:color w:val="000000"/>
                           <w:sz w:val="19"/>
                           <w:szCs w:val="19"/>
-                          <w:lang/>
                         </w:rPr>
                         <w:t xml:space="preserve">    </w:t>
                       </w:r>
@@ -8229,7 +8267,6 @@
                           <w:color w:val="0000FF"/>
                           <w:sz w:val="19"/>
                           <w:szCs w:val="19"/>
-                          <w:lang/>
                         </w:rPr>
                         <w:t>void</w:t>
                       </w:r>
@@ -8239,9 +8276,28 @@
                           <w:color w:val="000000"/>
                           <w:sz w:val="19"/>
                           <w:szCs w:val="19"/>
-                          <w:lang/>
                         </w:rPr>
-                        <w:t xml:space="preserve"> OnPreprocessTexture()</w:t>
+                        <w:t xml:space="preserve"> </w:t>
+                      </w:r>
+                      <w:proofErr w:type="spellStart"/>
+                      <w:r>
+                        <w:rPr>
+                          <w:rFonts w:ascii="Consolas" w:hAnsi="Consolas" w:cs="Consolas"/>
+                          <w:color w:val="000000"/>
+                          <w:sz w:val="19"/>
+                          <w:szCs w:val="19"/>
+                        </w:rPr>
+                        <w:t>OnPreprocessTexture</w:t>
+                      </w:r>
+                      <w:proofErr w:type="spellEnd"/>
+                      <w:r>
+                        <w:rPr>
+                          <w:rFonts w:ascii="Consolas" w:hAnsi="Consolas" w:cs="Consolas"/>
+                          <w:color w:val="000000"/>
+                          <w:sz w:val="19"/>
+                          <w:szCs w:val="19"/>
+                        </w:rPr>
+                        <w:t>()</w:t>
                       </w:r>
                     </w:p>
                     <w:p>
@@ -8255,7 +8311,6 @@
                           <w:color w:val="000000"/>
                           <w:sz w:val="19"/>
                           <w:szCs w:val="19"/>
-                          <w:lang/>
                         </w:rPr>
                       </w:pPr>
                       <w:r>
@@ -8264,7 +8319,6 @@
                           <w:color w:val="000000"/>
                           <w:sz w:val="19"/>
                           <w:szCs w:val="19"/>
-                          <w:lang/>
                         </w:rPr>
                         <w:t xml:space="preserve">    {</w:t>
                       </w:r>
@@ -8280,7 +8334,6 @@
                           <w:color w:val="000000"/>
                           <w:sz w:val="19"/>
                           <w:szCs w:val="19"/>
-                          <w:lang/>
                         </w:rPr>
                       </w:pPr>
                       <w:r>
@@ -8289,7 +8342,6 @@
                           <w:color w:val="000000"/>
                           <w:sz w:val="19"/>
                           <w:szCs w:val="19"/>
-                          <w:lang/>
                         </w:rPr>
                         <w:t xml:space="preserve">        </w:t>
                       </w:r>
@@ -8299,7 +8351,6 @@
                           <w:color w:val="0000FF"/>
                           <w:sz w:val="19"/>
                           <w:szCs w:val="19"/>
-                          <w:lang/>
                         </w:rPr>
                         <w:t>if</w:t>
                       </w:r>
@@ -8309,9 +8360,48 @@
                           <w:color w:val="000000"/>
                           <w:sz w:val="19"/>
                           <w:szCs w:val="19"/>
-                          <w:lang/>
                         </w:rPr>
-                        <w:t xml:space="preserve"> (!_pathMatcher.IsMatch(assetPath)) </w:t>
+                        <w:t xml:space="preserve"> (!_</w:t>
+                      </w:r>
+                      <w:proofErr w:type="spellStart"/>
+                      <w:r>
+                        <w:rPr>
+                          <w:rFonts w:ascii="Consolas" w:hAnsi="Consolas" w:cs="Consolas"/>
+                          <w:color w:val="000000"/>
+                          <w:sz w:val="19"/>
+                          <w:szCs w:val="19"/>
+                        </w:rPr>
+                        <w:t>pathMatcher.IsMatch</w:t>
+                      </w:r>
+                      <w:proofErr w:type="spellEnd"/>
+                      <w:r>
+                        <w:rPr>
+                          <w:rFonts w:ascii="Consolas" w:hAnsi="Consolas" w:cs="Consolas"/>
+                          <w:color w:val="000000"/>
+                          <w:sz w:val="19"/>
+                          <w:szCs w:val="19"/>
+                        </w:rPr>
+                        <w:t>(</w:t>
+                      </w:r>
+                      <w:proofErr w:type="spellStart"/>
+                      <w:r>
+                        <w:rPr>
+                          <w:rFonts w:ascii="Consolas" w:hAnsi="Consolas" w:cs="Consolas"/>
+                          <w:color w:val="000000"/>
+                          <w:sz w:val="19"/>
+                          <w:szCs w:val="19"/>
+                        </w:rPr>
+                        <w:t>assetPath</w:t>
+                      </w:r>
+                      <w:proofErr w:type="spellEnd"/>
+                      <w:r>
+                        <w:rPr>
+                          <w:rFonts w:ascii="Consolas" w:hAnsi="Consolas" w:cs="Consolas"/>
+                          <w:color w:val="000000"/>
+                          <w:sz w:val="19"/>
+                          <w:szCs w:val="19"/>
+                        </w:rPr>
+                        <w:t xml:space="preserve">)) </w:t>
                       </w:r>
                       <w:r>
                         <w:rPr>
@@ -8319,7 +8409,6 @@
                           <w:color w:val="0000FF"/>
                           <w:sz w:val="19"/>
                           <w:szCs w:val="19"/>
-                          <w:lang/>
                         </w:rPr>
                         <w:t>return</w:t>
                       </w:r>
@@ -8329,7 +8418,6 @@
                           <w:color w:val="000000"/>
                           <w:sz w:val="19"/>
                           <w:szCs w:val="19"/>
-                          <w:lang/>
                         </w:rPr>
                         <w:t>;</w:t>
                       </w:r>
@@ -8345,7 +8433,6 @@
                           <w:color w:val="000000"/>
                           <w:sz w:val="19"/>
                           <w:szCs w:val="19"/>
-                          <w:lang/>
                         </w:rPr>
                       </w:pPr>
                     </w:p>
@@ -8360,7 +8447,6 @@
                           <w:color w:val="000000"/>
                           <w:sz w:val="19"/>
                           <w:szCs w:val="19"/>
-                          <w:lang/>
                         </w:rPr>
                       </w:pPr>
                       <w:r>
@@ -8369,29 +8455,68 @@
                           <w:color w:val="000000"/>
                           <w:sz w:val="19"/>
                           <w:szCs w:val="19"/>
-                          <w:lang/>
                         </w:rPr>
                         <w:t xml:space="preserve">        </w:t>
                       </w:r>
+                      <w:proofErr w:type="spellStart"/>
                       <w:r>
                         <w:rPr>
                           <w:rFonts w:ascii="Consolas" w:hAnsi="Consolas" w:cs="Consolas"/>
                           <w:color w:val="2B91AF"/>
                           <w:sz w:val="19"/>
                           <w:szCs w:val="19"/>
-                          <w:lang/>
                         </w:rPr>
                         <w:t>TextureImporter</w:t>
                       </w:r>
+                      <w:proofErr w:type="spellEnd"/>
                       <w:r>
                         <w:rPr>
                           <w:rFonts w:ascii="Consolas" w:hAnsi="Consolas" w:cs="Consolas"/>
                           <w:color w:val="000000"/>
                           <w:sz w:val="19"/>
                           <w:szCs w:val="19"/>
-                          <w:lang/>
                         </w:rPr>
-                        <w:t xml:space="preserve"> textureImporter = assetImporter </w:t>
+                        <w:t xml:space="preserve"> </w:t>
+                      </w:r>
+                      <w:proofErr w:type="spellStart"/>
+                      <w:r>
+                        <w:rPr>
+                          <w:rFonts w:ascii="Consolas" w:hAnsi="Consolas" w:cs="Consolas"/>
+                          <w:color w:val="000000"/>
+                          <w:sz w:val="19"/>
+                          <w:szCs w:val="19"/>
+                        </w:rPr>
+                        <w:t>textureImporter</w:t>
+                      </w:r>
+                      <w:proofErr w:type="spellEnd"/>
+                      <w:r>
+                        <w:rPr>
+                          <w:rFonts w:ascii="Consolas" w:hAnsi="Consolas" w:cs="Consolas"/>
+                          <w:color w:val="000000"/>
+                          <w:sz w:val="19"/>
+                          <w:szCs w:val="19"/>
+                        </w:rPr>
+                        <w:t xml:space="preserve"> = </w:t>
+                      </w:r>
+                      <w:proofErr w:type="spellStart"/>
+                      <w:r>
+                        <w:rPr>
+                          <w:rFonts w:ascii="Consolas" w:hAnsi="Consolas" w:cs="Consolas"/>
+                          <w:color w:val="000000"/>
+                          <w:sz w:val="19"/>
+                          <w:szCs w:val="19"/>
+                        </w:rPr>
+                        <w:t>assetImporter</w:t>
+                      </w:r>
+                      <w:proofErr w:type="spellEnd"/>
+                      <w:r>
+                        <w:rPr>
+                          <w:rFonts w:ascii="Consolas" w:hAnsi="Consolas" w:cs="Consolas"/>
+                          <w:color w:val="000000"/>
+                          <w:sz w:val="19"/>
+                          <w:szCs w:val="19"/>
+                        </w:rPr>
+                        <w:t xml:space="preserve"> </w:t>
                       </w:r>
                       <w:r>
                         <w:rPr>
@@ -8399,7 +8524,6 @@
                           <w:color w:val="0000FF"/>
                           <w:sz w:val="19"/>
                           <w:szCs w:val="19"/>
-                          <w:lang/>
                         </w:rPr>
                         <w:t>as</w:t>
                       </w:r>
@@ -8409,27 +8533,26 @@
                           <w:color w:val="000000"/>
                           <w:sz w:val="19"/>
                           <w:szCs w:val="19"/>
-                          <w:lang/>
                         </w:rPr>
                         <w:t xml:space="preserve"> </w:t>
                       </w:r>
+                      <w:proofErr w:type="spellStart"/>
                       <w:r>
                         <w:rPr>
                           <w:rFonts w:ascii="Consolas" w:hAnsi="Consolas" w:cs="Consolas"/>
                           <w:color w:val="2B91AF"/>
                           <w:sz w:val="19"/>
                           <w:szCs w:val="19"/>
-                          <w:lang/>
                         </w:rPr>
                         <w:t>TextureImporter</w:t>
                       </w:r>
+                      <w:proofErr w:type="spellEnd"/>
                       <w:r>
                         <w:rPr>
                           <w:rFonts w:ascii="Consolas" w:hAnsi="Consolas" w:cs="Consolas"/>
                           <w:color w:val="000000"/>
                           <w:sz w:val="19"/>
                           <w:szCs w:val="19"/>
-                          <w:lang/>
                         </w:rPr>
                         <w:t>;</w:t>
                       </w:r>
@@ -8445,7 +8568,6 @@
                           <w:color w:val="000000"/>
                           <w:sz w:val="19"/>
                           <w:szCs w:val="19"/>
-                          <w:lang/>
                         </w:rPr>
                       </w:pPr>
                       <w:r>
@@ -8454,7 +8576,6 @@
                           <w:color w:val="000000"/>
                           <w:sz w:val="19"/>
                           <w:szCs w:val="19"/>
-                          <w:lang/>
                         </w:rPr>
                         <w:t xml:space="preserve">        </w:t>
                       </w:r>
@@ -8464,7 +8585,6 @@
                           <w:color w:val="0000FF"/>
                           <w:sz w:val="19"/>
                           <w:szCs w:val="19"/>
-                          <w:lang/>
                         </w:rPr>
                         <w:t>if</w:t>
                       </w:r>
@@ -8474,9 +8594,28 @@
                           <w:color w:val="000000"/>
                           <w:sz w:val="19"/>
                           <w:szCs w:val="19"/>
-                          <w:lang/>
                         </w:rPr>
-                        <w:t xml:space="preserve"> (textureImporter)</w:t>
+                        <w:t xml:space="preserve"> (</w:t>
+                      </w:r>
+                      <w:proofErr w:type="spellStart"/>
+                      <w:r>
+                        <w:rPr>
+                          <w:rFonts w:ascii="Consolas" w:hAnsi="Consolas" w:cs="Consolas"/>
+                          <w:color w:val="000000"/>
+                          <w:sz w:val="19"/>
+                          <w:szCs w:val="19"/>
+                        </w:rPr>
+                        <w:t>textureImporter</w:t>
+                      </w:r>
+                      <w:proofErr w:type="spellEnd"/>
+                      <w:r>
+                        <w:rPr>
+                          <w:rFonts w:ascii="Consolas" w:hAnsi="Consolas" w:cs="Consolas"/>
+                          <w:color w:val="000000"/>
+                          <w:sz w:val="19"/>
+                          <w:szCs w:val="19"/>
+                        </w:rPr>
+                        <w:t>)</w:t>
                       </w:r>
                     </w:p>
                     <w:p>
@@ -8490,7 +8629,6 @@
                           <w:color w:val="000000"/>
                           <w:sz w:val="19"/>
                           <w:szCs w:val="19"/>
-                          <w:lang/>
                         </w:rPr>
                       </w:pPr>
                       <w:r>
@@ -8499,9 +8637,28 @@
                           <w:color w:val="000000"/>
                           <w:sz w:val="19"/>
                           <w:szCs w:val="19"/>
-                          <w:lang/>
                         </w:rPr>
-                        <w:t xml:space="preserve">            textureImporter.isReadable = </w:t>
+                        <w:t xml:space="preserve">            </w:t>
+                      </w:r>
+                      <w:proofErr w:type="spellStart"/>
+                      <w:r>
+                        <w:rPr>
+                          <w:rFonts w:ascii="Consolas" w:hAnsi="Consolas" w:cs="Consolas"/>
+                          <w:color w:val="000000"/>
+                          <w:sz w:val="19"/>
+                          <w:szCs w:val="19"/>
+                        </w:rPr>
+                        <w:t>textureImporter.isReadable</w:t>
+                      </w:r>
+                      <w:proofErr w:type="spellEnd"/>
+                      <w:r>
+                        <w:rPr>
+                          <w:rFonts w:ascii="Consolas" w:hAnsi="Consolas" w:cs="Consolas"/>
+                          <w:color w:val="000000"/>
+                          <w:sz w:val="19"/>
+                          <w:szCs w:val="19"/>
+                        </w:rPr>
+                        <w:t xml:space="preserve"> = </w:t>
                       </w:r>
                       <w:r>
                         <w:rPr>
@@ -8509,7 +8666,6 @@
                           <w:color w:val="0000FF"/>
                           <w:sz w:val="19"/>
                           <w:szCs w:val="19"/>
-                          <w:lang/>
                         </w:rPr>
                         <w:t>true</w:t>
                       </w:r>
@@ -8519,7 +8675,6 @@
                           <w:color w:val="000000"/>
                           <w:sz w:val="19"/>
                           <w:szCs w:val="19"/>
-                          <w:lang/>
                         </w:rPr>
                         <w:t>;</w:t>
                       </w:r>
@@ -8535,7 +8690,6 @@
                           <w:color w:val="000000"/>
                           <w:sz w:val="19"/>
                           <w:szCs w:val="19"/>
-                          <w:lang/>
                         </w:rPr>
                       </w:pPr>
                       <w:r>
@@ -8544,7 +8698,6 @@
                           <w:color w:val="000000"/>
                           <w:sz w:val="19"/>
                           <w:szCs w:val="19"/>
-                          <w:lang/>
                         </w:rPr>
                         <w:t xml:space="preserve">    }</w:t>
                       </w:r>
@@ -8556,7 +8709,6 @@
                           <w:color w:val="000000"/>
                           <w:sz w:val="19"/>
                           <w:szCs w:val="19"/>
-                          <w:lang/>
                         </w:rPr>
                         <w:t>}</w:t>
                       </w:r>
@@ -8906,7 +9058,6 @@
                               <w:t xml:space="preserve"> </w:t>
                             </w:r>
                             <w:proofErr w:type="spellStart"/>
-                            <w:proofErr w:type="gramStart"/>
                             <w:r>
                               <w:rPr>
                                 <w:rFonts w:ascii="Consolas" w:hAnsi="Consolas" w:cs="Consolas"/>
@@ -8927,7 +9078,6 @@
                               <w:t>(</w:t>
                             </w:r>
                             <w:proofErr w:type="spellStart"/>
-                            <w:proofErr w:type="gramEnd"/>
                             <w:r>
                               <w:rPr>
                                 <w:rFonts w:ascii="Consolas" w:hAnsi="Consolas" w:cs="Consolas"/>
@@ -9032,7 +9182,6 @@
                               <w:t xml:space="preserve"> = </w:t>
                             </w:r>
                             <w:proofErr w:type="spellStart"/>
-                            <w:proofErr w:type="gramStart"/>
                             <w:r>
                               <w:rPr>
                                 <w:rFonts w:ascii="Consolas" w:hAnsi="Consolas" w:cs="Consolas"/>
@@ -9043,7 +9192,6 @@
                               <w:t>hit.lightmapCoord</w:t>
                             </w:r>
                             <w:proofErr w:type="spellEnd"/>
-                            <w:proofErr w:type="gramEnd"/>
                             <w:r>
                               <w:rPr>
                                 <w:rFonts w:ascii="Consolas" w:hAnsi="Consolas" w:cs="Consolas"/>
@@ -9115,7 +9263,6 @@
                               <w:t xml:space="preserve"> = </w:t>
                             </w:r>
                             <w:proofErr w:type="spellStart"/>
-                            <w:proofErr w:type="gramStart"/>
                             <w:r>
                               <w:rPr>
                                 <w:rFonts w:ascii="Consolas" w:hAnsi="Consolas" w:cs="Consolas"/>
@@ -9123,17 +9270,7 @@
                                 <w:sz w:val="19"/>
                                 <w:szCs w:val="19"/>
                               </w:rPr>
-                              <w:t>hit.collider</w:t>
-                            </w:r>
-                            <w:proofErr w:type="gramEnd"/>
-                            <w:r>
-                              <w:rPr>
-                                <w:rFonts w:ascii="Consolas" w:hAnsi="Consolas" w:cs="Consolas"/>
-                                <w:color w:val="000000"/>
-                                <w:sz w:val="19"/>
-                                <w:szCs w:val="19"/>
-                              </w:rPr>
-                              <w:t>.GetComponent</w:t>
+                              <w:t>hit.collider.GetComponent</w:t>
                             </w:r>
                             <w:proofErr w:type="spellEnd"/>
                             <w:r>
@@ -9300,7 +9437,6 @@
                               <w:t>lightIdx</w:t>
                             </w:r>
                             <w:proofErr w:type="spellEnd"/>
-                            <w:proofErr w:type="gramStart"/>
                             <w:r>
                               <w:rPr>
                                 <w:rFonts w:ascii="Consolas" w:hAnsi="Consolas" w:cs="Consolas"/>
@@ -9321,7 +9457,6 @@
                               <w:t>shadowMask</w:t>
                             </w:r>
                             <w:proofErr w:type="spellEnd"/>
-                            <w:proofErr w:type="gramEnd"/>
                             <w:r>
                               <w:rPr>
                                 <w:rFonts w:ascii="Consolas" w:hAnsi="Consolas" w:cs="Consolas"/>
@@ -9375,7 +9510,6 @@
                               <w:t xml:space="preserve"> *= </w:t>
                             </w:r>
                             <w:proofErr w:type="spellStart"/>
-                            <w:proofErr w:type="gramStart"/>
                             <w:r>
                               <w:rPr>
                                 <w:rFonts w:ascii="Consolas" w:hAnsi="Consolas" w:cs="Consolas"/>
@@ -9386,7 +9520,6 @@
                               <w:t>tex.height</w:t>
                             </w:r>
                             <w:proofErr w:type="spellEnd"/>
-                            <w:proofErr w:type="gramEnd"/>
                             <w:r>
                               <w:rPr>
                                 <w:rFonts w:ascii="Consolas" w:hAnsi="Consolas" w:cs="Consolas"/>
@@ -9458,7 +9591,6 @@
                               <w:t xml:space="preserve"> = </w:t>
                             </w:r>
                             <w:proofErr w:type="spellStart"/>
-                            <w:proofErr w:type="gramStart"/>
                             <w:r>
                               <w:rPr>
                                 <w:rFonts w:ascii="Consolas" w:hAnsi="Consolas" w:cs="Consolas"/>
@@ -9469,7 +9601,6 @@
                               <w:t>tex.GetPixel</w:t>
                             </w:r>
                             <w:proofErr w:type="spellEnd"/>
-                            <w:proofErr w:type="gramEnd"/>
                             <w:r>
                               <w:rPr>
                                 <w:rFonts w:ascii="Consolas" w:hAnsi="Consolas" w:cs="Consolas"/>
@@ -9611,7 +9742,6 @@
                               <w:t xml:space="preserve"> 1 - </w:t>
                             </w:r>
                             <w:proofErr w:type="spellStart"/>
-                            <w:proofErr w:type="gramStart"/>
                             <w:r>
                               <w:rPr>
                                 <w:rFonts w:ascii="Consolas" w:hAnsi="Consolas" w:cs="Consolas"/>
@@ -9629,17 +9759,7 @@
                                 <w:sz w:val="19"/>
                                 <w:szCs w:val="19"/>
                               </w:rPr>
-                              <w:t>(</w:t>
-                            </w:r>
-                            <w:proofErr w:type="gramEnd"/>
-                            <w:r>
-                              <w:rPr>
-                                <w:rFonts w:ascii="Consolas" w:hAnsi="Consolas" w:cs="Consolas"/>
-                                <w:color w:val="000000"/>
-                                <w:sz w:val="19"/>
-                                <w:szCs w:val="19"/>
-                              </w:rPr>
-                              <w:t xml:space="preserve">color, </w:t>
+                              <w:t xml:space="preserve">(color, </w:t>
                             </w:r>
                             <w:proofErr w:type="spellStart"/>
                             <w:r>
@@ -9700,7 +9820,6 @@
                           <w:color w:val="000000"/>
                           <w:sz w:val="19"/>
                           <w:szCs w:val="19"/>
-                          <w:lang/>
                         </w:rPr>
                       </w:pPr>
                       <w:r>
@@ -9709,7 +9828,6 @@
                           <w:color w:val="0000FF"/>
                           <w:sz w:val="19"/>
                           <w:szCs w:val="19"/>
-                          <w:lang/>
                         </w:rPr>
                         <w:t>public</w:t>
                       </w:r>
@@ -9719,7 +9837,6 @@
                           <w:color w:val="000000"/>
                           <w:sz w:val="19"/>
                           <w:szCs w:val="19"/>
-                          <w:lang/>
                         </w:rPr>
                         <w:t xml:space="preserve"> </w:t>
                       </w:r>
@@ -9729,7 +9846,6 @@
                           <w:color w:val="0000FF"/>
                           <w:sz w:val="19"/>
                           <w:szCs w:val="19"/>
-                          <w:lang/>
                         </w:rPr>
                         <w:t>float</w:t>
                       </w:r>
@@ -9739,27 +9855,46 @@
                           <w:color w:val="000000"/>
                           <w:sz w:val="19"/>
                           <w:szCs w:val="19"/>
-                          <w:lang/>
                         </w:rPr>
-                        <w:t xml:space="preserve"> CalculateShadowFromHit(</w:t>
+                        <w:t xml:space="preserve"> </w:t>
                       </w:r>
+                      <w:proofErr w:type="spellStart"/>
+                      <w:r>
+                        <w:rPr>
+                          <w:rFonts w:ascii="Consolas" w:hAnsi="Consolas" w:cs="Consolas"/>
+                          <w:color w:val="000000"/>
+                          <w:sz w:val="19"/>
+                          <w:szCs w:val="19"/>
+                        </w:rPr>
+                        <w:t>CalculateShadowFromHit</w:t>
+                      </w:r>
+                      <w:proofErr w:type="spellEnd"/>
+                      <w:r>
+                        <w:rPr>
+                          <w:rFonts w:ascii="Consolas" w:hAnsi="Consolas" w:cs="Consolas"/>
+                          <w:color w:val="000000"/>
+                          <w:sz w:val="19"/>
+                          <w:szCs w:val="19"/>
+                        </w:rPr>
+                        <w:t>(</w:t>
+                      </w:r>
+                      <w:proofErr w:type="spellStart"/>
                       <w:r>
                         <w:rPr>
                           <w:rFonts w:ascii="Consolas" w:hAnsi="Consolas" w:cs="Consolas"/>
                           <w:color w:val="2B91AF"/>
                           <w:sz w:val="19"/>
                           <w:szCs w:val="19"/>
-                          <w:lang/>
                         </w:rPr>
                         <w:t>RaycastHit</w:t>
                       </w:r>
+                      <w:proofErr w:type="spellEnd"/>
                       <w:r>
                         <w:rPr>
                           <w:rFonts w:ascii="Consolas" w:hAnsi="Consolas" w:cs="Consolas"/>
                           <w:color w:val="000000"/>
                           <w:sz w:val="19"/>
                           <w:szCs w:val="19"/>
-                          <w:lang/>
                         </w:rPr>
                         <w:t xml:space="preserve"> hit)</w:t>
                       </w:r>
@@ -9775,7 +9910,6 @@
                           <w:color w:val="000000"/>
                           <w:sz w:val="19"/>
                           <w:szCs w:val="19"/>
-                          <w:lang/>
                         </w:rPr>
                       </w:pPr>
                       <w:r>
@@ -9784,7 +9918,6 @@
                           <w:color w:val="000000"/>
                           <w:sz w:val="19"/>
                           <w:szCs w:val="19"/>
-                          <w:lang/>
                         </w:rPr>
                         <w:t>{</w:t>
                       </w:r>
@@ -9800,7 +9933,6 @@
                           <w:color w:val="000000"/>
                           <w:sz w:val="19"/>
                           <w:szCs w:val="19"/>
-                          <w:lang/>
                         </w:rPr>
                       </w:pPr>
                       <w:r>
@@ -9809,7 +9941,6 @@
                           <w:color w:val="000000"/>
                           <w:sz w:val="19"/>
                           <w:szCs w:val="19"/>
-                          <w:lang/>
                         </w:rPr>
                         <w:t xml:space="preserve">    </w:t>
                       </w:r>
@@ -9819,7 +9950,6 @@
                           <w:color w:val="2B91AF"/>
                           <w:sz w:val="19"/>
                           <w:szCs w:val="19"/>
-                          <w:lang/>
                         </w:rPr>
                         <w:t>Vector2</w:t>
                       </w:r>
@@ -9829,9 +9959,48 @@
                           <w:color w:val="000000"/>
                           <w:sz w:val="19"/>
                           <w:szCs w:val="19"/>
-                          <w:lang/>
                         </w:rPr>
-                        <w:t xml:space="preserve"> uvCoord = hit.lightmapCoord;</w:t>
+                        <w:t xml:space="preserve"> </w:t>
+                      </w:r>
+                      <w:proofErr w:type="spellStart"/>
+                      <w:r>
+                        <w:rPr>
+                          <w:rFonts w:ascii="Consolas" w:hAnsi="Consolas" w:cs="Consolas"/>
+                          <w:color w:val="000000"/>
+                          <w:sz w:val="19"/>
+                          <w:szCs w:val="19"/>
+                        </w:rPr>
+                        <w:t>uvCoord</w:t>
+                      </w:r>
+                      <w:proofErr w:type="spellEnd"/>
+                      <w:r>
+                        <w:rPr>
+                          <w:rFonts w:ascii="Consolas" w:hAnsi="Consolas" w:cs="Consolas"/>
+                          <w:color w:val="000000"/>
+                          <w:sz w:val="19"/>
+                          <w:szCs w:val="19"/>
+                        </w:rPr>
+                        <w:t xml:space="preserve"> = </w:t>
+                      </w:r>
+                      <w:proofErr w:type="spellStart"/>
+                      <w:r>
+                        <w:rPr>
+                          <w:rFonts w:ascii="Consolas" w:hAnsi="Consolas" w:cs="Consolas"/>
+                          <w:color w:val="000000"/>
+                          <w:sz w:val="19"/>
+                          <w:szCs w:val="19"/>
+                        </w:rPr>
+                        <w:t>hit.lightmapCoord</w:t>
+                      </w:r>
+                      <w:proofErr w:type="spellEnd"/>
+                      <w:r>
+                        <w:rPr>
+                          <w:rFonts w:ascii="Consolas" w:hAnsi="Consolas" w:cs="Consolas"/>
+                          <w:color w:val="000000"/>
+                          <w:sz w:val="19"/>
+                          <w:szCs w:val="19"/>
+                        </w:rPr>
+                        <w:t>;</w:t>
                       </w:r>
                     </w:p>
                     <w:p>
@@ -9845,7 +10014,6 @@
                           <w:color w:val="000000"/>
                           <w:sz w:val="19"/>
                           <w:szCs w:val="19"/>
-                          <w:lang/>
                         </w:rPr>
                       </w:pPr>
                       <w:r>
@@ -9854,7 +10022,6 @@
                           <w:color w:val="000000"/>
                           <w:sz w:val="19"/>
                           <w:szCs w:val="19"/>
-                          <w:lang/>
                         </w:rPr>
                         <w:t xml:space="preserve">    </w:t>
                       </w:r>
@@ -9864,7 +10031,6 @@
                           <w:color w:val="0000FF"/>
                           <w:sz w:val="19"/>
                           <w:szCs w:val="19"/>
-                          <w:lang/>
                         </w:rPr>
                         <w:t>int</w:t>
                       </w:r>
@@ -9874,29 +10040,88 @@
                           <w:color w:val="000000"/>
                           <w:sz w:val="19"/>
                           <w:szCs w:val="19"/>
-                          <w:lang/>
                         </w:rPr>
-                        <w:t xml:space="preserve"> lightIdx = hit.collider.GetComponent&lt;</w:t>
+                        <w:t xml:space="preserve"> </w:t>
                       </w:r>
+                      <w:proofErr w:type="spellStart"/>
+                      <w:r>
+                        <w:rPr>
+                          <w:rFonts w:ascii="Consolas" w:hAnsi="Consolas" w:cs="Consolas"/>
+                          <w:color w:val="000000"/>
+                          <w:sz w:val="19"/>
+                          <w:szCs w:val="19"/>
+                        </w:rPr>
+                        <w:t>lightIdx</w:t>
+                      </w:r>
+                      <w:proofErr w:type="spellEnd"/>
+                      <w:r>
+                        <w:rPr>
+                          <w:rFonts w:ascii="Consolas" w:hAnsi="Consolas" w:cs="Consolas"/>
+                          <w:color w:val="000000"/>
+                          <w:sz w:val="19"/>
+                          <w:szCs w:val="19"/>
+                        </w:rPr>
+                        <w:t xml:space="preserve"> = </w:t>
+                      </w:r>
+                      <w:proofErr w:type="spellStart"/>
+                      <w:r>
+                        <w:rPr>
+                          <w:rFonts w:ascii="Consolas" w:hAnsi="Consolas" w:cs="Consolas"/>
+                          <w:color w:val="000000"/>
+                          <w:sz w:val="19"/>
+                          <w:szCs w:val="19"/>
+                        </w:rPr>
+                        <w:t>hit.collider.GetComponent</w:t>
+                      </w:r>
+                      <w:proofErr w:type="spellEnd"/>
+                      <w:r>
+                        <w:rPr>
+                          <w:rFonts w:ascii="Consolas" w:hAnsi="Consolas" w:cs="Consolas"/>
+                          <w:color w:val="000000"/>
+                          <w:sz w:val="19"/>
+                          <w:szCs w:val="19"/>
+                        </w:rPr>
+                        <w:t>&lt;</w:t>
+                      </w:r>
+                      <w:proofErr w:type="spellStart"/>
                       <w:r>
                         <w:rPr>
                           <w:rFonts w:ascii="Consolas" w:hAnsi="Consolas" w:cs="Consolas"/>
                           <w:color w:val="2B91AF"/>
                           <w:sz w:val="19"/>
                           <w:szCs w:val="19"/>
-                          <w:lang/>
                         </w:rPr>
                         <w:t>MeshRenderer</w:t>
                       </w:r>
+                      <w:proofErr w:type="spellEnd"/>
                       <w:r>
                         <w:rPr>
                           <w:rFonts w:ascii="Consolas" w:hAnsi="Consolas" w:cs="Consolas"/>
                           <w:color w:val="000000"/>
                           <w:sz w:val="19"/>
                           <w:szCs w:val="19"/>
-                          <w:lang/>
                         </w:rPr>
-                        <w:t>&gt;().lightmapIndex;</w:t>
+                        <w:t>&gt;().</w:t>
+                      </w:r>
+                      <w:proofErr w:type="spellStart"/>
+                      <w:r>
+                        <w:rPr>
+                          <w:rFonts w:ascii="Consolas" w:hAnsi="Consolas" w:cs="Consolas"/>
+                          <w:color w:val="000000"/>
+                          <w:sz w:val="19"/>
+                          <w:szCs w:val="19"/>
+                        </w:rPr>
+                        <w:t>lightmapIndex</w:t>
+                      </w:r>
+                      <w:proofErr w:type="spellEnd"/>
+                      <w:r>
+                        <w:rPr>
+                          <w:rFonts w:ascii="Consolas" w:hAnsi="Consolas" w:cs="Consolas"/>
+                          <w:color w:val="000000"/>
+                          <w:sz w:val="19"/>
+                          <w:szCs w:val="19"/>
+                        </w:rPr>
+                        <w:t>;</w:t>
                       </w:r>
                     </w:p>
                     <w:p>
@@ -9910,7 +10135,6 @@
                           <w:color w:val="000000"/>
                           <w:sz w:val="19"/>
                           <w:szCs w:val="19"/>
-                          <w:lang/>
                         </w:rPr>
                       </w:pPr>
                     </w:p>
@@ -9925,7 +10149,6 @@
                           <w:color w:val="000000"/>
                           <w:sz w:val="19"/>
                           <w:szCs w:val="19"/>
-                          <w:lang/>
                         </w:rPr>
                       </w:pPr>
                       <w:r>
@@ -9934,7 +10157,6 @@
                           <w:color w:val="000000"/>
                           <w:sz w:val="19"/>
                           <w:szCs w:val="19"/>
-                          <w:lang/>
                         </w:rPr>
                         <w:t xml:space="preserve">    </w:t>
                       </w:r>
@@ -9944,7 +10166,6 @@
                           <w:color w:val="2B91AF"/>
                           <w:sz w:val="19"/>
                           <w:szCs w:val="19"/>
-                          <w:lang/>
                         </w:rPr>
                         <w:t>Texture2D</w:t>
                       </w:r>
@@ -9954,17 +10175,36 @@
                           <w:color w:val="000000"/>
                           <w:sz w:val="19"/>
                           <w:szCs w:val="19"/>
-                          <w:lang/>
                         </w:rPr>
-                        <w:t xml:space="preserve"> tex = </w:t>
+                        <w:t xml:space="preserve"> </w:t>
                       </w:r>
+                      <w:proofErr w:type="spellStart"/>
+                      <w:r>
+                        <w:rPr>
+                          <w:rFonts w:ascii="Consolas" w:hAnsi="Consolas" w:cs="Consolas"/>
+                          <w:color w:val="000000"/>
+                          <w:sz w:val="19"/>
+                          <w:szCs w:val="19"/>
+                        </w:rPr>
+                        <w:t>tex</w:t>
+                      </w:r>
+                      <w:proofErr w:type="spellEnd"/>
+                      <w:r>
+                        <w:rPr>
+                          <w:rFonts w:ascii="Consolas" w:hAnsi="Consolas" w:cs="Consolas"/>
+                          <w:color w:val="000000"/>
+                          <w:sz w:val="19"/>
+                          <w:szCs w:val="19"/>
+                        </w:rPr>
+                        <w:t xml:space="preserve"> = </w:t>
+                      </w:r>
+                      <w:proofErr w:type="spellStart"/>
                       <w:r>
                         <w:rPr>
                           <w:rFonts w:ascii="Consolas" w:hAnsi="Consolas" w:cs="Consolas"/>
                           <w:color w:val="2B91AF"/>
                           <w:sz w:val="19"/>
                           <w:szCs w:val="19"/>
-                          <w:lang/>
                         </w:rPr>
                         <w:t>LightmapSettings</w:t>
                       </w:r>
@@ -9974,9 +10214,58 @@
                           <w:color w:val="000000"/>
                           <w:sz w:val="19"/>
                           <w:szCs w:val="19"/>
-                          <w:lang/>
                         </w:rPr>
-                        <w:t>.lightmaps[lightIdx].shadowMask;</w:t>
+                        <w:t>.lightmaps</w:t>
+                      </w:r>
+                      <w:proofErr w:type="spellEnd"/>
+                      <w:r>
+                        <w:rPr>
+                          <w:rFonts w:ascii="Consolas" w:hAnsi="Consolas" w:cs="Consolas"/>
+                          <w:color w:val="000000"/>
+                          <w:sz w:val="19"/>
+                          <w:szCs w:val="19"/>
+                        </w:rPr>
+                        <w:t>[</w:t>
+                      </w:r>
+                      <w:proofErr w:type="spellStart"/>
+                      <w:r>
+                        <w:rPr>
+                          <w:rFonts w:ascii="Consolas" w:hAnsi="Consolas" w:cs="Consolas"/>
+                          <w:color w:val="000000"/>
+                          <w:sz w:val="19"/>
+                          <w:szCs w:val="19"/>
+                        </w:rPr>
+                        <w:t>lightIdx</w:t>
+                      </w:r>
+                      <w:proofErr w:type="spellEnd"/>
+                      <w:r>
+                        <w:rPr>
+                          <w:rFonts w:ascii="Consolas" w:hAnsi="Consolas" w:cs="Consolas"/>
+                          <w:color w:val="000000"/>
+                          <w:sz w:val="19"/>
+                          <w:szCs w:val="19"/>
+                        </w:rPr>
+                        <w:t>].</w:t>
+                      </w:r>
+                      <w:proofErr w:type="spellStart"/>
+                      <w:r>
+                        <w:rPr>
+                          <w:rFonts w:ascii="Consolas" w:hAnsi="Consolas" w:cs="Consolas"/>
+                          <w:color w:val="000000"/>
+                          <w:sz w:val="19"/>
+                          <w:szCs w:val="19"/>
+                        </w:rPr>
+                        <w:t>shadowMask</w:t>
+                      </w:r>
+                      <w:proofErr w:type="spellEnd"/>
+                      <w:r>
+                        <w:rPr>
+                          <w:rFonts w:ascii="Consolas" w:hAnsi="Consolas" w:cs="Consolas"/>
+                          <w:color w:val="000000"/>
+                          <w:sz w:val="19"/>
+                          <w:szCs w:val="19"/>
+                        </w:rPr>
+                        <w:t>;</w:t>
                       </w:r>
                     </w:p>
                     <w:p>
@@ -9990,7 +10279,6 @@
                           <w:color w:val="000000"/>
                           <w:sz w:val="19"/>
                           <w:szCs w:val="19"/>
-                          <w:lang/>
                         </w:rPr>
                       </w:pPr>
                       <w:r>
@@ -9999,9 +10287,48 @@
                           <w:color w:val="000000"/>
                           <w:sz w:val="19"/>
                           <w:szCs w:val="19"/>
-                          <w:lang/>
                         </w:rPr>
-                        <w:t xml:space="preserve">    uvCoord *= tex.height;</w:t>
+                        <w:t xml:space="preserve">    </w:t>
+                      </w:r>
+                      <w:proofErr w:type="spellStart"/>
+                      <w:r>
+                        <w:rPr>
+                          <w:rFonts w:ascii="Consolas" w:hAnsi="Consolas" w:cs="Consolas"/>
+                          <w:color w:val="000000"/>
+                          <w:sz w:val="19"/>
+                          <w:szCs w:val="19"/>
+                        </w:rPr>
+                        <w:t>uvCoord</w:t>
+                      </w:r>
+                      <w:proofErr w:type="spellEnd"/>
+                      <w:r>
+                        <w:rPr>
+                          <w:rFonts w:ascii="Consolas" w:hAnsi="Consolas" w:cs="Consolas"/>
+                          <w:color w:val="000000"/>
+                          <w:sz w:val="19"/>
+                          <w:szCs w:val="19"/>
+                        </w:rPr>
+                        <w:t xml:space="preserve"> *= </w:t>
+                      </w:r>
+                      <w:proofErr w:type="spellStart"/>
+                      <w:r>
+                        <w:rPr>
+                          <w:rFonts w:ascii="Consolas" w:hAnsi="Consolas" w:cs="Consolas"/>
+                          <w:color w:val="000000"/>
+                          <w:sz w:val="19"/>
+                          <w:szCs w:val="19"/>
+                        </w:rPr>
+                        <w:t>tex.height</w:t>
+                      </w:r>
+                      <w:proofErr w:type="spellEnd"/>
+                      <w:r>
+                        <w:rPr>
+                          <w:rFonts w:ascii="Consolas" w:hAnsi="Consolas" w:cs="Consolas"/>
+                          <w:color w:val="000000"/>
+                          <w:sz w:val="19"/>
+                          <w:szCs w:val="19"/>
+                        </w:rPr>
+                        <w:t>;</w:t>
                       </w:r>
                     </w:p>
                     <w:p>
@@ -10015,7 +10342,6 @@
                           <w:color w:val="000000"/>
                           <w:sz w:val="19"/>
                           <w:szCs w:val="19"/>
-                          <w:lang/>
                         </w:rPr>
                       </w:pPr>
                       <w:r>
@@ -10024,7 +10350,6 @@
                           <w:color w:val="000000"/>
                           <w:sz w:val="19"/>
                           <w:szCs w:val="19"/>
-                          <w:lang/>
                         </w:rPr>
                         <w:t xml:space="preserve">    </w:t>
                       </w:r>
@@ -10034,7 +10359,6 @@
                           <w:color w:val="2B91AF"/>
                           <w:sz w:val="19"/>
                           <w:szCs w:val="19"/>
-                          <w:lang/>
                         </w:rPr>
                         <w:t>Color</w:t>
                       </w:r>
@@ -10044,9 +10368,48 @@
                           <w:color w:val="000000"/>
                           <w:sz w:val="19"/>
                           <w:szCs w:val="19"/>
-                          <w:lang/>
                         </w:rPr>
-                        <w:t xml:space="preserve"> color = tex.GetPixel((</w:t>
+                        <w:t xml:space="preserve"> </w:t>
+                      </w:r>
+                      <w:proofErr w:type="spellStart"/>
+                      <w:r>
+                        <w:rPr>
+                          <w:rFonts w:ascii="Consolas" w:hAnsi="Consolas" w:cs="Consolas"/>
+                          <w:color w:val="000000"/>
+                          <w:sz w:val="19"/>
+                          <w:szCs w:val="19"/>
+                        </w:rPr>
+                        <w:t>color</w:t>
+                      </w:r>
+                      <w:proofErr w:type="spellEnd"/>
+                      <w:r>
+                        <w:rPr>
+                          <w:rFonts w:ascii="Consolas" w:hAnsi="Consolas" w:cs="Consolas"/>
+                          <w:color w:val="000000"/>
+                          <w:sz w:val="19"/>
+                          <w:szCs w:val="19"/>
+                        </w:rPr>
+                        <w:t xml:space="preserve"> = </w:t>
+                      </w:r>
+                      <w:proofErr w:type="spellStart"/>
+                      <w:r>
+                        <w:rPr>
+                          <w:rFonts w:ascii="Consolas" w:hAnsi="Consolas" w:cs="Consolas"/>
+                          <w:color w:val="000000"/>
+                          <w:sz w:val="19"/>
+                          <w:szCs w:val="19"/>
+                        </w:rPr>
+                        <w:t>tex.GetPixel</w:t>
+                      </w:r>
+                      <w:proofErr w:type="spellEnd"/>
+                      <w:r>
+                        <w:rPr>
+                          <w:rFonts w:ascii="Consolas" w:hAnsi="Consolas" w:cs="Consolas"/>
+                          <w:color w:val="000000"/>
+                          <w:sz w:val="19"/>
+                          <w:szCs w:val="19"/>
+                        </w:rPr>
+                        <w:t>((</w:t>
                       </w:r>
                       <w:r>
                         <w:rPr>
@@ -10054,7 +10417,6 @@
                           <w:color w:val="0000FF"/>
                           <w:sz w:val="19"/>
                           <w:szCs w:val="19"/>
-                          <w:lang/>
                         </w:rPr>
                         <w:t>int</w:t>
                       </w:r>
@@ -10064,9 +10426,28 @@
                           <w:color w:val="000000"/>
                           <w:sz w:val="19"/>
                           <w:szCs w:val="19"/>
-                          <w:lang/>
                         </w:rPr>
-                        <w:t>)uvCoord.x, (</w:t>
+                        <w:t>)</w:t>
+                      </w:r>
+                      <w:proofErr w:type="spellStart"/>
+                      <w:r>
+                        <w:rPr>
+                          <w:rFonts w:ascii="Consolas" w:hAnsi="Consolas" w:cs="Consolas"/>
+                          <w:color w:val="000000"/>
+                          <w:sz w:val="19"/>
+                          <w:szCs w:val="19"/>
+                        </w:rPr>
+                        <w:t>uvCoord.x</w:t>
+                      </w:r>
+                      <w:proofErr w:type="spellEnd"/>
+                      <w:r>
+                        <w:rPr>
+                          <w:rFonts w:ascii="Consolas" w:hAnsi="Consolas" w:cs="Consolas"/>
+                          <w:color w:val="000000"/>
+                          <w:sz w:val="19"/>
+                          <w:szCs w:val="19"/>
+                        </w:rPr>
+                        <w:t>, (</w:t>
                       </w:r>
                       <w:r>
                         <w:rPr>
@@ -10074,7 +10455,6 @@
                           <w:color w:val="0000FF"/>
                           <w:sz w:val="19"/>
                           <w:szCs w:val="19"/>
-                          <w:lang/>
                         </w:rPr>
                         <w:t>int</w:t>
                       </w:r>
@@ -10084,9 +10464,28 @@
                           <w:color w:val="000000"/>
                           <w:sz w:val="19"/>
                           <w:szCs w:val="19"/>
-                          <w:lang/>
                         </w:rPr>
-                        <w:t>)uvCoord.y);</w:t>
+                        <w:t>)</w:t>
+                      </w:r>
+                      <w:proofErr w:type="spellStart"/>
+                      <w:r>
+                        <w:rPr>
+                          <w:rFonts w:ascii="Consolas" w:hAnsi="Consolas" w:cs="Consolas"/>
+                          <w:color w:val="000000"/>
+                          <w:sz w:val="19"/>
+                          <w:szCs w:val="19"/>
+                        </w:rPr>
+                        <w:t>uvCoord.y</w:t>
+                      </w:r>
+                      <w:proofErr w:type="spellEnd"/>
+                      <w:r>
+                        <w:rPr>
+                          <w:rFonts w:ascii="Consolas" w:hAnsi="Consolas" w:cs="Consolas"/>
+                          <w:color w:val="000000"/>
+                          <w:sz w:val="19"/>
+                          <w:szCs w:val="19"/>
+                        </w:rPr>
+                        <w:t>);</w:t>
                       </w:r>
                     </w:p>
                     <w:p>
@@ -10100,7 +10499,6 @@
                           <w:color w:val="000000"/>
                           <w:sz w:val="19"/>
                           <w:szCs w:val="19"/>
-                          <w:lang/>
                         </w:rPr>
                       </w:pPr>
                     </w:p>
@@ -10115,7 +10513,6 @@
                           <w:color w:val="000000"/>
                           <w:sz w:val="19"/>
                           <w:szCs w:val="19"/>
-                          <w:lang/>
                         </w:rPr>
                       </w:pPr>
                       <w:r>
@@ -10124,7 +10521,6 @@
                           <w:color w:val="000000"/>
                           <w:sz w:val="19"/>
                           <w:szCs w:val="19"/>
-                          <w:lang/>
                         </w:rPr>
                         <w:t xml:space="preserve">    </w:t>
                       </w:r>
@@ -10134,7 +10530,6 @@
                           <w:color w:val="0000FF"/>
                           <w:sz w:val="19"/>
                           <w:szCs w:val="19"/>
-                          <w:lang/>
                         </w:rPr>
                         <w:t>return</w:t>
                       </w:r>
@@ -10144,9 +10539,48 @@
                           <w:color w:val="000000"/>
                           <w:sz w:val="19"/>
                           <w:szCs w:val="19"/>
-                          <w:lang/>
                         </w:rPr>
-                        <w:t xml:space="preserve"> 1 - CalculateMaskAverage(color, lightIdx);</w:t>
+                        <w:t xml:space="preserve"> 1 - </w:t>
+                      </w:r>
+                      <w:proofErr w:type="spellStart"/>
+                      <w:r>
+                        <w:rPr>
+                          <w:rFonts w:ascii="Consolas" w:hAnsi="Consolas" w:cs="Consolas"/>
+                          <w:color w:val="000000"/>
+                          <w:sz w:val="19"/>
+                          <w:szCs w:val="19"/>
+                        </w:rPr>
+                        <w:t>CalculateMaskAverage</w:t>
+                      </w:r>
+                      <w:proofErr w:type="spellEnd"/>
+                      <w:r>
+                        <w:rPr>
+                          <w:rFonts w:ascii="Consolas" w:hAnsi="Consolas" w:cs="Consolas"/>
+                          <w:color w:val="000000"/>
+                          <w:sz w:val="19"/>
+                          <w:szCs w:val="19"/>
+                        </w:rPr>
+                        <w:t xml:space="preserve">(color, </w:t>
+                      </w:r>
+                      <w:proofErr w:type="spellStart"/>
+                      <w:r>
+                        <w:rPr>
+                          <w:rFonts w:ascii="Consolas" w:hAnsi="Consolas" w:cs="Consolas"/>
+                          <w:color w:val="000000"/>
+                          <w:sz w:val="19"/>
+                          <w:szCs w:val="19"/>
+                        </w:rPr>
+                        <w:t>lightIdx</w:t>
+                      </w:r>
+                      <w:proofErr w:type="spellEnd"/>
+                      <w:r>
+                        <w:rPr>
+                          <w:rFonts w:ascii="Consolas" w:hAnsi="Consolas" w:cs="Consolas"/>
+                          <w:color w:val="000000"/>
+                          <w:sz w:val="19"/>
+                          <w:szCs w:val="19"/>
+                        </w:rPr>
+                        <w:t>);</w:t>
                       </w:r>
                     </w:p>
                     <w:p>
@@ -10156,7 +10590,6 @@
                           <w:color w:val="000000"/>
                           <w:sz w:val="19"/>
                           <w:szCs w:val="19"/>
-                          <w:lang/>
                         </w:rPr>
                         <w:t>}</w:t>
                       </w:r>
@@ -10369,13 +10802,25 @@
         <w:rPr>
           <w:lang w:val="en-GB"/>
         </w:rPr>
-        <w:t xml:space="preserve"> See appendices for an example of shadow awareness</w:t>
-      </w:r>
-      <w:r>
-        <w:rPr>
-          <w:lang w:val="en-GB"/>
-        </w:rPr>
-        <w:t xml:space="preserve"> (extra figure 1).</w:t>
+        <w:t xml:space="preserve"> See appendices</w:t>
+      </w:r>
+      <w:r>
+        <w:rPr>
+          <w:lang w:val="en-GB"/>
+        </w:rPr>
+        <w:t xml:space="preserve"> (extra figure 1)</w:t>
+      </w:r>
+      <w:r>
+        <w:rPr>
+          <w:lang w:val="en-GB"/>
+        </w:rPr>
+        <w:t xml:space="preserve"> for an example of shadow awareness</w:t>
+      </w:r>
+      <w:r>
+        <w:rPr>
+          <w:lang w:val="en-GB"/>
+        </w:rPr>
+        <w:t>.</w:t>
       </w:r>
     </w:p>
     <w:p>
@@ -10405,7 +10850,7 @@
           <w:lang w:val="en-GB"/>
         </w:rPr>
       </w:pPr>
-      <w:bookmarkStart w:id="19" w:name="_Toc22201236"/>
+      <w:bookmarkStart w:id="21" w:name="_Toc22309827"/>
       <w:r>
         <w:rPr>
           <w:lang w:val="en-GB"/>
@@ -10413,7 +10858,7 @@
         <w:lastRenderedPageBreak/>
         <w:t>Conclusion</w:t>
       </w:r>
-      <w:bookmarkEnd w:id="19"/>
+      <w:bookmarkEnd w:id="21"/>
     </w:p>
     <w:p>
       <w:pPr>
@@ -10465,7 +10910,7 @@
           <w:lang w:val="en-GB"/>
         </w:rPr>
       </w:pPr>
-      <w:bookmarkStart w:id="20" w:name="_Toc22201237"/>
+      <w:bookmarkStart w:id="22" w:name="_Toc22309828"/>
       <w:r>
         <w:rPr>
           <w:lang w:val="en-GB"/>
@@ -10473,7 +10918,7 @@
         <w:lastRenderedPageBreak/>
         <w:t>References</w:t>
       </w:r>
-      <w:bookmarkEnd w:id="20"/>
+      <w:bookmarkEnd w:id="22"/>
     </w:p>
     <w:p>
       <w:pPr>
@@ -10482,8 +10927,8 @@
           <w:lang w:val="en-GB"/>
         </w:rPr>
       </w:pPr>
-      <w:bookmarkStart w:id="21" w:name="AgentBasedBiology"/>
-      <w:bookmarkEnd w:id="21"/>
+      <w:bookmarkStart w:id="23" w:name="AgentBasedBiology"/>
+      <w:bookmarkEnd w:id="23"/>
       <w:r>
         <w:rPr>
           <w:lang w:val="en-GB"/>
@@ -10506,21 +10951,7 @@
         <w:rPr>
           <w:lang w:val="en-GB"/>
         </w:rPr>
-        <w:t xml:space="preserve"> An, </w:t>
-      </w:r>
-      <w:proofErr w:type="gramStart"/>
-      <w:r>
-        <w:rPr>
-          <w:lang w:val="en-GB"/>
-        </w:rPr>
-        <w:t>G. ,</w:t>
-      </w:r>
-      <w:proofErr w:type="gramEnd"/>
-      <w:r>
-        <w:rPr>
-          <w:lang w:val="en-GB"/>
-        </w:rPr>
-        <w:t xml:space="preserve"> Mi, Q. , Dutta‐Moscato, J. and </w:t>
+        <w:t xml:space="preserve"> An, G. , Mi, Q. , Dutta‐Moscato, J. and </w:t>
       </w:r>
       <w:proofErr w:type="spellStart"/>
       <w:r>
@@ -10580,7 +11011,7 @@
           <w:lang w:val="en-GB"/>
         </w:rPr>
       </w:pPr>
-      <w:bookmarkStart w:id="22" w:name="AgentBasedModel"/>
+      <w:bookmarkStart w:id="24" w:name="AgentBasedModel"/>
       <w:r>
         <w:rPr>
           <w:lang w:val="en-GB"/>
@@ -10599,7 +11030,7 @@
         </w:rPr>
         <w:t>]</w:t>
       </w:r>
-      <w:bookmarkEnd w:id="22"/>
+      <w:bookmarkEnd w:id="24"/>
       <w:r>
         <w:rPr>
           <w:lang w:val="en-GB"/>
@@ -10634,7 +11065,7 @@
           <w:lang w:val="en-GB"/>
         </w:rPr>
       </w:pPr>
-      <w:bookmarkStart w:id="23" w:name="GrassManageMent"/>
+      <w:bookmarkStart w:id="25" w:name="GrassManageMent"/>
       <w:r>
         <w:rPr>
           <w:lang w:val="en-GB"/>
@@ -10653,7 +11084,7 @@
         </w:rPr>
         <w:t xml:space="preserve">] </w:t>
       </w:r>
-      <w:bookmarkEnd w:id="23"/>
+      <w:bookmarkEnd w:id="25"/>
       <w:r>
         <w:rPr>
           <w:lang w:val="en-GB"/>
@@ -10688,8 +11119,8 @@
           <w:lang w:val="en-GB"/>
         </w:rPr>
       </w:pPr>
-      <w:bookmarkStart w:id="24" w:name="BasicsOfGrassGrowth"/>
-      <w:bookmarkStart w:id="25" w:name="PerennialPlants"/>
+      <w:bookmarkStart w:id="26" w:name="BasicsOfGrassGrowth"/>
+      <w:bookmarkStart w:id="27" w:name="PerennialPlants"/>
       <w:r>
         <w:rPr>
           <w:lang w:val="en-GB"/>
@@ -10702,7 +11133,7 @@
         </w:rPr>
         <w:t xml:space="preserve"> </w:t>
       </w:r>
-      <w:bookmarkEnd w:id="24"/>
+      <w:bookmarkEnd w:id="26"/>
       <w:r>
         <w:rPr>
           <w:lang w:val="en-GB"/>
@@ -10779,7 +11210,7 @@
         </w:rPr>
         <w:t xml:space="preserve">] </w:t>
       </w:r>
-      <w:bookmarkEnd w:id="25"/>
+      <w:bookmarkEnd w:id="27"/>
       <w:r>
         <w:rPr>
           <w:lang w:val="en-GB"/>
@@ -10853,8 +11284,6 @@
           <w:t>http://www.kevinboulanger.net/publications/thesisKevinBoulanger.pdf</w:t>
         </w:r>
       </w:hyperlink>
-      <w:bookmarkStart w:id="26" w:name="_GoBack"/>
-      <w:bookmarkEnd w:id="26"/>
       <w:r>
         <w:rPr>
           <w:lang w:val="en-GB"/>
@@ -10869,7 +11298,7 @@
           <w:lang w:val="en-GB"/>
         </w:rPr>
       </w:pPr>
-      <w:bookmarkStart w:id="27" w:name="_Toc22201238"/>
+      <w:bookmarkStart w:id="28" w:name="_Toc22309829"/>
       <w:r>
         <w:rPr>
           <w:lang w:val="en-GB"/>
@@ -10877,7 +11306,7 @@
         <w:lastRenderedPageBreak/>
         <w:t>Appendices</w:t>
       </w:r>
-      <w:bookmarkEnd w:id="27"/>
+      <w:bookmarkEnd w:id="28"/>
     </w:p>
     <w:p>
       <w:pPr>
@@ -11169,13 +11598,8 @@
     <w:sdtEndPr/>
     <w:sdtContent>
       <w:p>
-        <w:proofErr w:type="spellStart"/>
         <w:r>
-          <w:t>Leysen</w:t>
-        </w:r>
-        <w:proofErr w:type="spellEnd"/>
-        <w:r>
-          <w:t xml:space="preserve"> Floris</w:t>
+          <w:t>Leysen Floris</w:t>
         </w:r>
       </w:p>
     </w:sdtContent>
@@ -13820,7 +14244,7 @@
       </w:pPr>
     </w:pPrDefault>
   </w:docDefaults>
-  <w:latentStyles w:defLockedState="0" w:defUIPriority="99" w:defSemiHidden="0" w:defUnhideWhenUsed="0" w:defQFormat="0" w:count="375">
+  <w:latentStyles w:defLockedState="0" w:defUIPriority="99" w:defSemiHidden="0" w:defUnhideWhenUsed="0" w:defQFormat="0" w:count="377">
     <w:lsdException w:name="Normal" w:uiPriority="0" w:qFormat="1"/>
     <w:lsdException w:name="heading 1" w:uiPriority="9" w:qFormat="1"/>
     <w:lsdException w:name="heading 2" w:semiHidden="1" w:uiPriority="9" w:unhideWhenUsed="1" w:qFormat="1"/>
@@ -14196,6 +14620,8 @@
     <w:lsdException w:name="Smart Hyperlink" w:semiHidden="1" w:unhideWhenUsed="1"/>
     <w:lsdException w:name="Hashtag" w:semiHidden="1" w:unhideWhenUsed="1"/>
     <w:lsdException w:name="Unresolved Mention" w:semiHidden="1" w:unhideWhenUsed="1"/>
+    <w:lsdException w:name="Smart Link" w:semiHidden="1" w:unhideWhenUsed="1"/>
+    <w:lsdException w:name="Smart Link Error" w:semiHidden="1" w:unhideWhenUsed="1"/>
   </w:latentStyles>
   <w:style w:type="paragraph" w:default="1" w:styleId="Normal">
     <w:name w:val="Normal"/>
@@ -15183,6 +15609,7 @@
   </w:compat>
   <w:rsids>
     <w:rsidRoot w:val="008D3594"/>
+    <w:rsid w:val="00015A6F"/>
     <w:rsid w:val="00041AD9"/>
     <w:rsid w:val="0005541A"/>
     <w:rsid w:val="00062C76"/>
@@ -15201,6 +15628,7 @@
     <w:rsid w:val="009F20F3"/>
     <w:rsid w:val="00A038A7"/>
     <w:rsid w:val="00A476D2"/>
+    <w:rsid w:val="00B11ED7"/>
     <w:rsid w:val="00BF7836"/>
     <w:rsid w:val="00C70918"/>
     <w:rsid w:val="00DC396A"/>
@@ -15223,8 +15651,8 @@
   </m:mathPr>
   <w:themeFontLang w:val="en-US"/>
   <w:clrSchemeMapping w:bg1="light1" w:t1="dark1" w:bg2="light2" w:t2="dark2" w:accent1="accent1" w:accent2="accent2" w:accent3="accent3" w:accent4="accent4" w:accent5="accent5" w:accent6="accent6" w:hyperlink="hyperlink" w:followedHyperlink="followedHyperlink"/>
-  <w:decimalSymbol w:val=","/>
-  <w:listSeparator w:val=";"/>
+  <w:decimalSymbol w:val="."/>
+  <w:listSeparator w:val=","/>
   <w15:chartTrackingRefBased/>
 </w:settings>
 </file>
@@ -15246,7 +15674,7 @@
       </w:pPr>
     </w:pPrDefault>
   </w:docDefaults>
-  <w:latentStyles w:defLockedState="0" w:defUIPriority="99" w:defSemiHidden="0" w:defUnhideWhenUsed="0" w:defQFormat="0" w:count="375">
+  <w:latentStyles w:defLockedState="0" w:defUIPriority="99" w:defSemiHidden="0" w:defUnhideWhenUsed="0" w:defQFormat="0" w:count="377">
     <w:lsdException w:name="Normal" w:uiPriority="0" w:qFormat="1"/>
     <w:lsdException w:name="heading 1" w:uiPriority="9" w:qFormat="1"/>
     <w:lsdException w:name="heading 2" w:semiHidden="1" w:uiPriority="9" w:unhideWhenUsed="1" w:qFormat="1"/>
@@ -15622,6 +16050,8 @@
     <w:lsdException w:name="Smart Hyperlink" w:semiHidden="1" w:unhideWhenUsed="1"/>
     <w:lsdException w:name="Hashtag" w:semiHidden="1" w:unhideWhenUsed="1"/>
     <w:lsdException w:name="Unresolved Mention" w:semiHidden="1" w:unhideWhenUsed="1"/>
+    <w:lsdException w:name="Smart Link" w:semiHidden="1" w:unhideWhenUsed="1"/>
+    <w:lsdException w:name="Smart Link Error" w:semiHidden="1" w:unhideWhenUsed="1"/>
   </w:latentStyles>
   <w:style w:type="paragraph" w:default="1" w:styleId="Normal">
     <w:name w:val="Normal"/>
@@ -15976,7 +16406,7 @@
 </file>
 
 <file path=customXml/itemProps1.xml><?xml version="1.0" encoding="utf-8"?>
-<ds:datastoreItem xmlns:ds="http://schemas.openxmlformats.org/officeDocument/2006/customXml" ds:itemID="{3FBC8BEB-0A50-422E-AD22-456F06120123}">
+<ds:datastoreItem xmlns:ds="http://schemas.openxmlformats.org/officeDocument/2006/customXml" ds:itemID="{5FB92664-3C41-486E-A9E2-D1AB5FC03DC6}">
   <ds:schemaRefs>
     <ds:schemaRef ds:uri="http://schemas.openxmlformats.org/officeDocument/2006/bibliography"/>
   </ds:schemaRefs>

</xml_diff>

<commit_message>
Added optimization segment base
</commit_message>
<xml_diff>
--- a/Paperwork/Paper.docx
+++ b/Paperwork/Paper.docx
@@ -288,7 +288,7 @@
               <w:noProof/>
               <w:sz w:val="22"/>
               <w:szCs w:val="22"/>
-              <w:lang/>
+              <w:lang w:val="nl-BE" w:eastAsia="nl-BE"/>
             </w:rPr>
           </w:pPr>
           <w:r>
@@ -309,7 +309,7 @@
             </w:rPr>
             <w:fldChar w:fldCharType="separate"/>
           </w:r>
-          <w:hyperlink w:anchor="_Toc22309808" w:history="1">
+          <w:hyperlink w:anchor="_Toc22646904" w:history="1">
             <w:r>
               <w:rPr>
                 <w:rStyle w:val="Hyperlink"/>
@@ -337,7 +337,7 @@
                 <w:noProof/>
                 <w:webHidden/>
               </w:rPr>
-              <w:instrText xml:space="preserve"> PAGEREF _Toc22309808 \h </w:instrText>
+              <w:instrText xml:space="preserve"> PAGEREF _Toc22646904 \h </w:instrText>
             </w:r>
             <w:r>
               <w:rPr>
@@ -378,10 +378,10 @@
               <w:noProof/>
               <w:sz w:val="22"/>
               <w:szCs w:val="22"/>
-              <w:lang/>
+              <w:lang w:val="nl-BE" w:eastAsia="nl-BE"/>
             </w:rPr>
           </w:pPr>
-          <w:hyperlink w:anchor="_Toc22309809" w:history="1">
+          <w:hyperlink w:anchor="_Toc22646905" w:history="1">
             <w:r>
               <w:rPr>
                 <w:rStyle w:val="Hyperlink"/>
@@ -409,7 +409,7 @@
                 <w:noProof/>
                 <w:webHidden/>
               </w:rPr>
-              <w:instrText xml:space="preserve"> PAGEREF _Toc22309809 \h </w:instrText>
+              <w:instrText xml:space="preserve"> PAGEREF _Toc22646905 \h </w:instrText>
             </w:r>
             <w:r>
               <w:rPr>
@@ -450,10 +450,10 @@
               <w:noProof/>
               <w:sz w:val="22"/>
               <w:szCs w:val="22"/>
-              <w:lang/>
+              <w:lang w:val="nl-BE" w:eastAsia="nl-BE"/>
             </w:rPr>
           </w:pPr>
-          <w:hyperlink w:anchor="_Toc22309810" w:history="1">
+          <w:hyperlink w:anchor="_Toc22646906" w:history="1">
             <w:r>
               <w:rPr>
                 <w:rStyle w:val="Hyperlink"/>
@@ -481,7 +481,7 @@
                 <w:noProof/>
                 <w:webHidden/>
               </w:rPr>
-              <w:instrText xml:space="preserve"> PAGEREF _Toc22309810 \h </w:instrText>
+              <w:instrText xml:space="preserve"> PAGEREF _Toc22646906 \h </w:instrText>
             </w:r>
             <w:r>
               <w:rPr>
@@ -523,10 +523,10 @@
               <w:noProof/>
               <w:sz w:val="22"/>
               <w:szCs w:val="22"/>
-              <w:lang/>
+              <w:lang w:val="nl-BE" w:eastAsia="nl-BE"/>
             </w:rPr>
           </w:pPr>
-          <w:hyperlink w:anchor="_Toc22309811" w:history="1">
+          <w:hyperlink w:anchor="_Toc22646907" w:history="1">
             <w:r>
               <w:rPr>
                 <w:rStyle w:val="Hyperlink"/>
@@ -540,7 +540,7 @@
                 <w:noProof/>
                 <w:sz w:val="22"/>
                 <w:szCs w:val="22"/>
-                <w:lang/>
+                <w:lang w:val="nl-BE" w:eastAsia="nl-BE"/>
               </w:rPr>
               <w:tab/>
             </w:r>
@@ -571,7 +571,7 @@
                 <w:noProof/>
                 <w:webHidden/>
               </w:rPr>
-              <w:instrText xml:space="preserve"> PAGEREF _Toc22309811 \h </w:instrText>
+              <w:instrText xml:space="preserve"> PAGEREF _Toc22646907 \h </w:instrText>
             </w:r>
             <w:r>
               <w:rPr>
@@ -613,10 +613,10 @@
               <w:noProof/>
               <w:sz w:val="22"/>
               <w:szCs w:val="22"/>
-              <w:lang/>
+              <w:lang w:val="nl-BE" w:eastAsia="nl-BE"/>
             </w:rPr>
           </w:pPr>
-          <w:hyperlink w:anchor="_Toc22309812" w:history="1">
+          <w:hyperlink w:anchor="_Toc22646908" w:history="1">
             <w:r>
               <w:rPr>
                 <w:rStyle w:val="Hyperlink"/>
@@ -630,7 +630,7 @@
                 <w:noProof/>
                 <w:sz w:val="22"/>
                 <w:szCs w:val="22"/>
-                <w:lang/>
+                <w:lang w:val="nl-BE" w:eastAsia="nl-BE"/>
               </w:rPr>
               <w:tab/>
             </w:r>
@@ -661,7 +661,7 @@
                 <w:noProof/>
                 <w:webHidden/>
               </w:rPr>
-              <w:instrText xml:space="preserve"> PAGEREF _Toc22309812 \h </w:instrText>
+              <w:instrText xml:space="preserve"> PAGEREF _Toc22646908 \h </w:instrText>
             </w:r>
             <w:r>
               <w:rPr>
@@ -703,10 +703,10 @@
               <w:noProof/>
               <w:sz w:val="22"/>
               <w:szCs w:val="22"/>
-              <w:lang/>
+              <w:lang w:val="nl-BE" w:eastAsia="nl-BE"/>
             </w:rPr>
           </w:pPr>
-          <w:hyperlink w:anchor="_Toc22309813" w:history="1">
+          <w:hyperlink w:anchor="_Toc22646909" w:history="1">
             <w:r>
               <w:rPr>
                 <w:rStyle w:val="Hyperlink"/>
@@ -720,7 +720,7 @@
                 <w:noProof/>
                 <w:sz w:val="22"/>
                 <w:szCs w:val="22"/>
-                <w:lang/>
+                <w:lang w:val="nl-BE" w:eastAsia="nl-BE"/>
               </w:rPr>
               <w:tab/>
             </w:r>
@@ -751,7 +751,7 @@
                 <w:noProof/>
                 <w:webHidden/>
               </w:rPr>
-              <w:instrText xml:space="preserve"> PAGEREF _Toc22309813 \h </w:instrText>
+              <w:instrText xml:space="preserve"> PAGEREF _Toc22646909 \h </w:instrText>
             </w:r>
             <w:r>
               <w:rPr>
@@ -793,10 +793,10 @@
               <w:noProof/>
               <w:sz w:val="22"/>
               <w:szCs w:val="22"/>
-              <w:lang/>
+              <w:lang w:val="nl-BE" w:eastAsia="nl-BE"/>
             </w:rPr>
           </w:pPr>
-          <w:hyperlink w:anchor="_Toc22309814" w:history="1">
+          <w:hyperlink w:anchor="_Toc22646910" w:history="1">
             <w:r>
               <w:rPr>
                 <w:rStyle w:val="Hyperlink"/>
@@ -810,7 +810,7 @@
                 <w:noProof/>
                 <w:sz w:val="22"/>
                 <w:szCs w:val="22"/>
-                <w:lang/>
+                <w:lang w:val="nl-BE" w:eastAsia="nl-BE"/>
               </w:rPr>
               <w:tab/>
             </w:r>
@@ -841,7 +841,7 @@
                 <w:noProof/>
                 <w:webHidden/>
               </w:rPr>
-              <w:instrText xml:space="preserve"> PAGEREF _Toc22309814 \h </w:instrText>
+              <w:instrText xml:space="preserve"> PAGEREF _Toc22646910 \h </w:instrText>
             </w:r>
             <w:r>
               <w:rPr>
@@ -883,10 +883,10 @@
               <w:noProof/>
               <w:sz w:val="22"/>
               <w:szCs w:val="22"/>
-              <w:lang/>
+              <w:lang w:val="nl-BE" w:eastAsia="nl-BE"/>
             </w:rPr>
           </w:pPr>
-          <w:hyperlink w:anchor="_Toc22309815" w:history="1">
+          <w:hyperlink w:anchor="_Toc22646911" w:history="1">
             <w:r>
               <w:rPr>
                 <w:rStyle w:val="Hyperlink"/>
@@ -900,7 +900,7 @@
                 <w:noProof/>
                 <w:sz w:val="22"/>
                 <w:szCs w:val="22"/>
-                <w:lang/>
+                <w:lang w:val="nl-BE" w:eastAsia="nl-BE"/>
               </w:rPr>
               <w:tab/>
             </w:r>
@@ -931,7 +931,7 @@
                 <w:noProof/>
                 <w:webHidden/>
               </w:rPr>
-              <w:instrText xml:space="preserve"> PAGEREF _Toc22309815 \h </w:instrText>
+              <w:instrText xml:space="preserve"> PAGEREF _Toc22646911 \h </w:instrText>
             </w:r>
             <w:r>
               <w:rPr>
@@ -973,10 +973,10 @@
               <w:noProof/>
               <w:sz w:val="22"/>
               <w:szCs w:val="22"/>
-              <w:lang/>
+              <w:lang w:val="nl-BE" w:eastAsia="nl-BE"/>
             </w:rPr>
           </w:pPr>
-          <w:hyperlink w:anchor="_Toc22309816" w:history="1">
+          <w:hyperlink w:anchor="_Toc22646912" w:history="1">
             <w:r>
               <w:rPr>
                 <w:rStyle w:val="Hyperlink"/>
@@ -990,7 +990,7 @@
                 <w:noProof/>
                 <w:sz w:val="22"/>
                 <w:szCs w:val="22"/>
-                <w:lang/>
+                <w:lang w:val="nl-BE" w:eastAsia="nl-BE"/>
               </w:rPr>
               <w:tab/>
             </w:r>
@@ -1021,7 +1021,7 @@
                 <w:noProof/>
                 <w:webHidden/>
               </w:rPr>
-              <w:instrText xml:space="preserve"> PAGEREF _Toc22309816 \h </w:instrText>
+              <w:instrText xml:space="preserve"> PAGEREF _Toc22646912 \h </w:instrText>
             </w:r>
             <w:r>
               <w:rPr>
@@ -1063,10 +1063,10 @@
               <w:noProof/>
               <w:sz w:val="22"/>
               <w:szCs w:val="22"/>
-              <w:lang/>
+              <w:lang w:val="nl-BE" w:eastAsia="nl-BE"/>
             </w:rPr>
           </w:pPr>
-          <w:hyperlink w:anchor="_Toc22309817" w:history="1">
+          <w:hyperlink w:anchor="_Toc22646913" w:history="1">
             <w:r>
               <w:rPr>
                 <w:rStyle w:val="Hyperlink"/>
@@ -1080,7 +1080,7 @@
                 <w:noProof/>
                 <w:sz w:val="22"/>
                 <w:szCs w:val="22"/>
-                <w:lang/>
+                <w:lang w:val="nl-BE" w:eastAsia="nl-BE"/>
               </w:rPr>
               <w:tab/>
             </w:r>
@@ -1111,7 +1111,7 @@
                 <w:noProof/>
                 <w:webHidden/>
               </w:rPr>
-              <w:instrText xml:space="preserve"> PAGEREF _Toc22309817 \h </w:instrText>
+              <w:instrText xml:space="preserve"> PAGEREF _Toc22646913 \h </w:instrText>
             </w:r>
             <w:r>
               <w:rPr>
@@ -1153,10 +1153,10 @@
               <w:noProof/>
               <w:sz w:val="22"/>
               <w:szCs w:val="22"/>
-              <w:lang/>
+              <w:lang w:val="nl-BE" w:eastAsia="nl-BE"/>
             </w:rPr>
           </w:pPr>
-          <w:hyperlink w:anchor="_Toc22309818" w:history="1">
+          <w:hyperlink w:anchor="_Toc22646914" w:history="1">
             <w:r>
               <w:rPr>
                 <w:rStyle w:val="Hyperlink"/>
@@ -1170,7 +1170,7 @@
                 <w:noProof/>
                 <w:sz w:val="22"/>
                 <w:szCs w:val="22"/>
-                <w:lang/>
+                <w:lang w:val="nl-BE" w:eastAsia="nl-BE"/>
               </w:rPr>
               <w:tab/>
             </w:r>
@@ -1201,7 +1201,7 @@
                 <w:noProof/>
                 <w:webHidden/>
               </w:rPr>
-              <w:instrText xml:space="preserve"> PAGEREF _Toc22309818 \h </w:instrText>
+              <w:instrText xml:space="preserve"> PAGEREF _Toc22646914 \h </w:instrText>
             </w:r>
             <w:r>
               <w:rPr>
@@ -1243,10 +1243,10 @@
               <w:noProof/>
               <w:sz w:val="22"/>
               <w:szCs w:val="22"/>
-              <w:lang/>
+              <w:lang w:val="nl-BE" w:eastAsia="nl-BE"/>
             </w:rPr>
           </w:pPr>
-          <w:hyperlink w:anchor="_Toc22309819" w:history="1">
+          <w:hyperlink w:anchor="_Toc22646915" w:history="1">
             <w:r>
               <w:rPr>
                 <w:rStyle w:val="Hyperlink"/>
@@ -1260,7 +1260,7 @@
                 <w:noProof/>
                 <w:sz w:val="22"/>
                 <w:szCs w:val="22"/>
-                <w:lang/>
+                <w:lang w:val="nl-BE" w:eastAsia="nl-BE"/>
               </w:rPr>
               <w:tab/>
             </w:r>
@@ -1291,7 +1291,7 @@
                 <w:noProof/>
                 <w:webHidden/>
               </w:rPr>
-              <w:instrText xml:space="preserve"> PAGEREF _Toc22309819 \h </w:instrText>
+              <w:instrText xml:space="preserve"> PAGEREF _Toc22646915 \h </w:instrText>
             </w:r>
             <w:r>
               <w:rPr>
@@ -1333,10 +1333,10 @@
               <w:noProof/>
               <w:sz w:val="22"/>
               <w:szCs w:val="22"/>
-              <w:lang/>
+              <w:lang w:val="nl-BE" w:eastAsia="nl-BE"/>
             </w:rPr>
           </w:pPr>
-          <w:hyperlink w:anchor="_Toc22309820" w:history="1">
+          <w:hyperlink w:anchor="_Toc22646916" w:history="1">
             <w:r>
               <w:rPr>
                 <w:rStyle w:val="Hyperlink"/>
@@ -1350,7 +1350,7 @@
                 <w:noProof/>
                 <w:sz w:val="22"/>
                 <w:szCs w:val="22"/>
-                <w:lang/>
+                <w:lang w:val="nl-BE" w:eastAsia="nl-BE"/>
               </w:rPr>
               <w:tab/>
             </w:r>
@@ -1381,7 +1381,7 @@
                 <w:noProof/>
                 <w:webHidden/>
               </w:rPr>
-              <w:instrText xml:space="preserve"> PAGEREF _Toc22309820 \h </w:instrText>
+              <w:instrText xml:space="preserve"> PAGEREF _Toc22646916 \h </w:instrText>
             </w:r>
             <w:r>
               <w:rPr>
@@ -1423,10 +1423,10 @@
               <w:noProof/>
               <w:sz w:val="22"/>
               <w:szCs w:val="22"/>
-              <w:lang/>
+              <w:lang w:val="nl-BE" w:eastAsia="nl-BE"/>
             </w:rPr>
           </w:pPr>
-          <w:hyperlink w:anchor="_Toc22309821" w:history="1">
+          <w:hyperlink w:anchor="_Toc22646917" w:history="1">
             <w:r>
               <w:rPr>
                 <w:rStyle w:val="Hyperlink"/>
@@ -1440,7 +1440,7 @@
                 <w:noProof/>
                 <w:sz w:val="22"/>
                 <w:szCs w:val="22"/>
-                <w:lang/>
+                <w:lang w:val="nl-BE" w:eastAsia="nl-BE"/>
               </w:rPr>
               <w:tab/>
             </w:r>
@@ -1471,7 +1471,7 @@
                 <w:noProof/>
                 <w:webHidden/>
               </w:rPr>
-              <w:instrText xml:space="preserve"> PAGEREF _Toc22309821 \h </w:instrText>
+              <w:instrText xml:space="preserve"> PAGEREF _Toc22646917 \h </w:instrText>
             </w:r>
             <w:r>
               <w:rPr>
@@ -1512,10 +1512,10 @@
               <w:noProof/>
               <w:sz w:val="22"/>
               <w:szCs w:val="22"/>
-              <w:lang/>
+              <w:lang w:val="nl-BE" w:eastAsia="nl-BE"/>
             </w:rPr>
           </w:pPr>
-          <w:hyperlink w:anchor="_Toc22309822" w:history="1">
+          <w:hyperlink w:anchor="_Toc22646918" w:history="1">
             <w:r>
               <w:rPr>
                 <w:rStyle w:val="Hyperlink"/>
@@ -1543,7 +1543,7 @@
                 <w:noProof/>
                 <w:webHidden/>
               </w:rPr>
-              <w:instrText xml:space="preserve"> PAGEREF _Toc22309822 \h </w:instrText>
+              <w:instrText xml:space="preserve"> PAGEREF _Toc22646918 \h </w:instrText>
             </w:r>
             <w:r>
               <w:rPr>
@@ -1585,10 +1585,10 @@
               <w:noProof/>
               <w:sz w:val="22"/>
               <w:szCs w:val="22"/>
-              <w:lang/>
+              <w:lang w:val="nl-BE" w:eastAsia="nl-BE"/>
             </w:rPr>
           </w:pPr>
-          <w:hyperlink w:anchor="_Toc22309823" w:history="1">
+          <w:hyperlink w:anchor="_Toc22646919" w:history="1">
             <w:r>
               <w:rPr>
                 <w:rStyle w:val="Hyperlink"/>
@@ -1602,7 +1602,7 @@
                 <w:noProof/>
                 <w:sz w:val="22"/>
                 <w:szCs w:val="22"/>
-                <w:lang/>
+                <w:lang w:val="nl-BE" w:eastAsia="nl-BE"/>
               </w:rPr>
               <w:tab/>
             </w:r>
@@ -1633,7 +1633,7 @@
                 <w:noProof/>
                 <w:webHidden/>
               </w:rPr>
-              <w:instrText xml:space="preserve"> PAGEREF _Toc22309823 \h </w:instrText>
+              <w:instrText xml:space="preserve"> PAGEREF _Toc22646919 \h </w:instrText>
             </w:r>
             <w:r>
               <w:rPr>
@@ -1675,10 +1675,10 @@
               <w:noProof/>
               <w:sz w:val="22"/>
               <w:szCs w:val="22"/>
-              <w:lang/>
+              <w:lang w:val="nl-BE" w:eastAsia="nl-BE"/>
             </w:rPr>
           </w:pPr>
-          <w:hyperlink w:anchor="_Toc22309824" w:history="1">
+          <w:hyperlink w:anchor="_Toc22646920" w:history="1">
             <w:r>
               <w:rPr>
                 <w:rStyle w:val="Hyperlink"/>
@@ -1692,7 +1692,7 @@
                 <w:noProof/>
                 <w:sz w:val="22"/>
                 <w:szCs w:val="22"/>
-                <w:lang/>
+                <w:lang w:val="nl-BE" w:eastAsia="nl-BE"/>
               </w:rPr>
               <w:tab/>
             </w:r>
@@ -1723,7 +1723,7 @@
                 <w:noProof/>
                 <w:webHidden/>
               </w:rPr>
-              <w:instrText xml:space="preserve"> PAGEREF _Toc22309824 \h </w:instrText>
+              <w:instrText xml:space="preserve"> PAGEREF _Toc22646920 \h </w:instrText>
             </w:r>
             <w:r>
               <w:rPr>
@@ -1765,10 +1765,10 @@
               <w:noProof/>
               <w:sz w:val="22"/>
               <w:szCs w:val="22"/>
-              <w:lang/>
+              <w:lang w:val="nl-BE" w:eastAsia="nl-BE"/>
             </w:rPr>
           </w:pPr>
-          <w:hyperlink w:anchor="_Toc22309825" w:history="1">
+          <w:hyperlink w:anchor="_Toc22646921" w:history="1">
             <w:r>
               <w:rPr>
                 <w:rStyle w:val="Hyperlink"/>
@@ -1782,7 +1782,7 @@
                 <w:noProof/>
                 <w:sz w:val="22"/>
                 <w:szCs w:val="22"/>
-                <w:lang/>
+                <w:lang w:val="nl-BE" w:eastAsia="nl-BE"/>
               </w:rPr>
               <w:tab/>
             </w:r>
@@ -1813,7 +1813,7 @@
                 <w:noProof/>
                 <w:webHidden/>
               </w:rPr>
-              <w:instrText xml:space="preserve"> PAGEREF _Toc22309825 \h </w:instrText>
+              <w:instrText xml:space="preserve"> PAGEREF _Toc22646921 \h </w:instrText>
             </w:r>
             <w:r>
               <w:rPr>
@@ -1855,10 +1855,10 @@
               <w:noProof/>
               <w:sz w:val="22"/>
               <w:szCs w:val="22"/>
-              <w:lang/>
+              <w:lang w:val="nl-BE" w:eastAsia="nl-BE"/>
             </w:rPr>
           </w:pPr>
-          <w:hyperlink w:anchor="_Toc22309826" w:history="1">
+          <w:hyperlink w:anchor="_Toc22646922" w:history="1">
             <w:r>
               <w:rPr>
                 <w:rStyle w:val="Hyperlink"/>
@@ -1872,7 +1872,7 @@
                 <w:noProof/>
                 <w:sz w:val="22"/>
                 <w:szCs w:val="22"/>
-                <w:lang/>
+                <w:lang w:val="nl-BE" w:eastAsia="nl-BE"/>
               </w:rPr>
               <w:tab/>
             </w:r>
@@ -1903,7 +1903,7 @@
                 <w:noProof/>
                 <w:webHidden/>
               </w:rPr>
-              <w:instrText xml:space="preserve"> PAGEREF _Toc22309826 \h </w:instrText>
+              <w:instrText xml:space="preserve"> PAGEREF _Toc22646922 \h </w:instrText>
             </w:r>
             <w:r>
               <w:rPr>
@@ -1944,10 +1944,10 @@
               <w:noProof/>
               <w:sz w:val="22"/>
               <w:szCs w:val="22"/>
-              <w:lang/>
+              <w:lang w:val="nl-BE" w:eastAsia="nl-BE"/>
             </w:rPr>
           </w:pPr>
-          <w:hyperlink w:anchor="_Toc22309827" w:history="1">
+          <w:hyperlink w:anchor="_Toc22646923" w:history="1">
             <w:r>
               <w:rPr>
                 <w:rStyle w:val="Hyperlink"/>
@@ -1975,7 +1975,7 @@
                 <w:noProof/>
                 <w:webHidden/>
               </w:rPr>
-              <w:instrText xml:space="preserve"> PAGEREF _Toc22309827 \h </w:instrText>
+              <w:instrText xml:space="preserve"> PAGEREF _Toc22646923 \h </w:instrText>
             </w:r>
             <w:r>
               <w:rPr>
@@ -2016,10 +2016,10 @@
               <w:noProof/>
               <w:sz w:val="22"/>
               <w:szCs w:val="22"/>
-              <w:lang/>
+              <w:lang w:val="nl-BE" w:eastAsia="nl-BE"/>
             </w:rPr>
           </w:pPr>
-          <w:hyperlink w:anchor="_Toc22309828" w:history="1">
+          <w:hyperlink w:anchor="_Toc22646924" w:history="1">
             <w:r>
               <w:rPr>
                 <w:rStyle w:val="Hyperlink"/>
@@ -2047,7 +2047,7 @@
                 <w:noProof/>
                 <w:webHidden/>
               </w:rPr>
-              <w:instrText xml:space="preserve"> PAGEREF _Toc22309828 \h </w:instrText>
+              <w:instrText xml:space="preserve"> PAGEREF _Toc22646924 \h </w:instrText>
             </w:r>
             <w:r>
               <w:rPr>
@@ -2088,10 +2088,10 @@
               <w:noProof/>
               <w:sz w:val="22"/>
               <w:szCs w:val="22"/>
-              <w:lang/>
+              <w:lang w:val="nl-BE" w:eastAsia="nl-BE"/>
             </w:rPr>
           </w:pPr>
-          <w:hyperlink w:anchor="_Toc22309829" w:history="1">
+          <w:hyperlink w:anchor="_Toc22646925" w:history="1">
             <w:r>
               <w:rPr>
                 <w:rStyle w:val="Hyperlink"/>
@@ -2119,7 +2119,7 @@
                 <w:noProof/>
                 <w:webHidden/>
               </w:rPr>
-              <w:instrText xml:space="preserve"> PAGEREF _Toc22309829 \h </w:instrText>
+              <w:instrText xml:space="preserve"> PAGEREF _Toc22646925 \h </w:instrText>
             </w:r>
             <w:r>
               <w:rPr>
@@ -2191,7 +2191,7 @@
           <w:lang w:val="en-GB"/>
         </w:rPr>
       </w:pPr>
-      <w:bookmarkStart w:id="0" w:name="_Toc22309808"/>
+      <w:bookmarkStart w:id="0" w:name="_Toc22646904"/>
       <w:r>
         <w:rPr>
           <w:lang w:val="en-GB"/>
@@ -2260,7 +2260,7 @@
           <w:lang w:val="en-GB"/>
         </w:rPr>
       </w:pPr>
-      <w:bookmarkStart w:id="1" w:name="_Toc22309809"/>
+      <w:bookmarkStart w:id="1" w:name="_Toc22646905"/>
       <w:r>
         <w:rPr>
           <w:lang w:val="en-GB"/>
@@ -2287,7 +2287,7 @@
         <w:rPr>
           <w:lang w:val="en-GB"/>
         </w:rPr>
-        <w:t>Hand-crafting</w:t>
+        <w:t>Creating</w:t>
       </w:r>
       <w:r>
         <w:rPr>
@@ -2323,73 +2323,155 @@
         <w:rPr>
           <w:lang w:val="en-GB"/>
         </w:rPr>
-        <w:t xml:space="preserve"> requires a great deal of</w:t>
-      </w:r>
-      <w:r>
-        <w:rPr>
-          <w:lang w:val="en-GB"/>
-        </w:rPr>
-        <w:t xml:space="preserve"> both</w:t>
-      </w:r>
-      <w:r>
-        <w:rPr>
-          <w:lang w:val="en-GB"/>
-        </w:rPr>
-        <w:t xml:space="preserve"> experience and skill</w:t>
-      </w:r>
-      <w:r>
-        <w:rPr>
-          <w:lang w:val="en-GB"/>
-        </w:rPr>
-        <w:t xml:space="preserve"> beside taking a long time, even though </w:t>
-      </w:r>
-      <w:r>
-        <w:rPr>
-          <w:lang w:val="en-GB"/>
-        </w:rPr>
-        <w:t>a good number of</w:t>
-      </w:r>
-      <w:r>
-        <w:rPr>
-          <w:lang w:val="en-GB"/>
-        </w:rPr>
-        <w:t xml:space="preserve"> facilitating tools are available</w:t>
-      </w:r>
-      <w:r>
-        <w:rPr>
-          <w:lang w:val="en-GB"/>
-        </w:rPr>
-        <w:t xml:space="preserve">; </w:t>
-      </w:r>
-      <w:r>
-        <w:rPr>
-          <w:lang w:val="en-GB"/>
-        </w:rPr>
-        <w:t xml:space="preserve">Unreal has its </w:t>
-      </w:r>
-      <w:r>
-        <w:rPr>
-          <w:lang w:val="en-GB"/>
-        </w:rPr>
-        <w:t>p</w:t>
-      </w:r>
-      <w:r>
-        <w:rPr>
-          <w:lang w:val="en-GB"/>
-        </w:rPr>
-        <w:t xml:space="preserve">rocedural </w:t>
-      </w:r>
-      <w:r>
-        <w:rPr>
-          <w:lang w:val="en-GB"/>
-        </w:rPr>
-        <w:t>f</w:t>
-      </w:r>
-      <w:r>
-        <w:rPr>
-          <w:lang w:val="en-GB"/>
-        </w:rPr>
-        <w:t xml:space="preserve">oliage </w:t>
+        <w:t xml:space="preserve"> </w:t>
+      </w:r>
+      <w:r>
+        <w:rPr>
+          <w:lang w:val="en-GB"/>
+        </w:rPr>
+        <w:t>is a task that many have strived to simplify</w:t>
+      </w:r>
+      <w:r>
+        <w:rPr>
+          <w:lang w:val="en-GB"/>
+        </w:rPr>
+        <w:t xml:space="preserve"> </w:t>
+      </w:r>
+      <w:r>
+        <w:rPr>
+          <w:rFonts w:cstheme="minorHAnsi"/>
+          <w:lang w:val="en-GB"/>
+        </w:rPr>
+        <w:t xml:space="preserve">– </w:t>
+      </w:r>
+      <w:r>
+        <w:rPr>
+          <w:lang w:val="en-GB"/>
+        </w:rPr>
+        <w:t>Unreal</w:t>
+      </w:r>
+      <w:r>
+        <w:rPr>
+          <w:lang w:val="en-GB"/>
+        </w:rPr>
+        <w:t xml:space="preserve"> has </w:t>
+      </w:r>
+      <w:r>
+        <w:rPr>
+          <w:lang w:val="en-GB"/>
+        </w:rPr>
+        <w:t>a built-in</w:t>
+      </w:r>
+      <w:r>
+        <w:rPr>
+          <w:lang w:val="en-GB"/>
+        </w:rPr>
+        <w:t xml:space="preserve"> procedural foliage tool and Ubisoft’s Far Cry 5 allows vegetation painting in its map editor</w:t>
+      </w:r>
+      <w:r>
+        <w:rPr>
+          <w:lang w:val="en-GB"/>
+        </w:rPr>
+        <w:t xml:space="preserve"> </w:t>
+      </w:r>
+      <w:r>
+        <w:rPr>
+          <w:rFonts w:cstheme="minorHAnsi"/>
+          <w:lang w:val="en-GB"/>
+        </w:rPr>
+        <w:t xml:space="preserve">– </w:t>
+      </w:r>
+      <w:r>
+        <w:rPr>
+          <w:lang w:val="en-GB"/>
+        </w:rPr>
+        <w:t>as</w:t>
+      </w:r>
+      <w:r>
+        <w:rPr>
+          <w:lang w:val="en-GB"/>
+        </w:rPr>
+        <w:t xml:space="preserve"> doing it manually is usually not worth the effort</w:t>
+      </w:r>
+      <w:r>
+        <w:rPr>
+          <w:lang w:val="en-GB"/>
+        </w:rPr>
+        <w:t>.</w:t>
+      </w:r>
+      <w:r>
+        <w:rPr>
+          <w:lang w:val="en-GB"/>
+        </w:rPr>
+        <w:t xml:space="preserve"> </w:t>
+      </w:r>
+      <w:r>
+        <w:rPr>
+          <w:lang w:val="en-GB"/>
+        </w:rPr>
+        <w:t xml:space="preserve">All of those efforts are targeted towards merely filling up an environment, yet none allow users to have </w:t>
+      </w:r>
+      <w:r>
+        <w:rPr>
+          <w:lang w:val="en-GB"/>
+        </w:rPr>
+        <w:t xml:space="preserve">the </w:t>
+      </w:r>
+      <w:r>
+        <w:rPr>
+          <w:lang w:val="en-GB"/>
+        </w:rPr>
+        <w:t>vegetati</w:t>
+      </w:r>
+      <w:r>
+        <w:rPr>
+          <w:lang w:val="en-GB"/>
+        </w:rPr>
+        <w:t>ve contents</w:t>
+      </w:r>
+      <w:r>
+        <w:rPr>
+          <w:lang w:val="en-GB"/>
+        </w:rPr>
+        <w:t xml:space="preserve"> change over time</w:t>
+      </w:r>
+      <w:r>
+        <w:rPr>
+          <w:lang w:val="en-GB"/>
+        </w:rPr>
+        <w:t xml:space="preserve">. </w:t>
+      </w:r>
+    </w:p>
+    <w:p>
+      <w:pPr>
+        <w:jc w:val="both"/>
+        <w:rPr>
+          <w:lang w:val="en-GB"/>
+        </w:rPr>
+      </w:pPr>
+      <w:r>
+        <w:rPr>
+          <w:lang w:val="en-GB"/>
+        </w:rPr>
+        <w:t xml:space="preserve">This research aims to simulate the progression of those contents over a period of several years – or as long as you wish. </w:t>
+      </w:r>
+      <w:r>
+        <w:rPr>
+          <w:lang w:val="en-GB"/>
+        </w:rPr>
+        <w:t xml:space="preserve">The influential elements that are specifically considered </w:t>
+      </w:r>
+      <w:r>
+        <w:rPr>
+          <w:lang w:val="en-GB"/>
+        </w:rPr>
+        <w:t>include</w:t>
+      </w:r>
+      <w:r>
+        <w:rPr>
+          <w:lang w:val="en-GB"/>
+        </w:rPr>
+        <w:t xml:space="preserve"> how plants spread, general responses to seasonal changes, growth cycles, and influence of ligh</w:t>
       </w:r>
       <w:r>
         <w:rPr>
@@ -2401,121 +2483,37 @@
         <w:rPr>
           <w:lang w:val="en-GB"/>
         </w:rPr>
-        <w:t>ool</w:t>
-      </w:r>
-      <w:r>
-        <w:rPr>
-          <w:lang w:val="en-GB"/>
-        </w:rPr>
-        <w:t xml:space="preserve"> and</w:t>
-      </w:r>
-      <w:r>
-        <w:rPr>
-          <w:lang w:val="en-GB"/>
-        </w:rPr>
-        <w:t xml:space="preserve"> Ubisoft’s Far Cry 5</w:t>
-      </w:r>
-      <w:r>
-        <w:rPr>
-          <w:lang w:val="en-GB"/>
-        </w:rPr>
-        <w:t xml:space="preserve"> </w:t>
-      </w:r>
-      <w:r>
-        <w:rPr>
-          <w:lang w:val="en-GB"/>
-        </w:rPr>
-        <w:t>allows vegetation painting in its map edito</w:t>
-      </w:r>
-      <w:r>
-        <w:rPr>
-          <w:lang w:val="en-GB"/>
-        </w:rPr>
-        <w:t>r</w:t>
-      </w:r>
-      <w:r>
-        <w:rPr>
-          <w:lang w:val="en-GB"/>
-        </w:rPr>
-        <w:t>.</w:t>
-      </w:r>
-      <w:r>
-        <w:rPr>
-          <w:lang w:val="en-GB"/>
-        </w:rPr>
-        <w:t xml:space="preserve"> </w:t>
-      </w:r>
-      <w:r>
-        <w:rPr>
-          <w:lang w:val="en-GB"/>
-        </w:rPr>
-        <w:t xml:space="preserve">On top of that, if the game would need </w:t>
-      </w:r>
-      <w:r>
-        <w:rPr>
-          <w:lang w:val="en-GB"/>
-        </w:rPr>
-        <w:t>to represent the passing of time in that vegetation, the investment of resources into that environment skyrockets.</w:t>
-      </w:r>
-      <w:r>
-        <w:rPr>
-          <w:lang w:val="en-GB"/>
-        </w:rPr>
-        <w:t xml:space="preserve"> </w:t>
-      </w:r>
-      <w:r>
-        <w:rPr>
-          <w:lang w:val="en-GB"/>
-        </w:rPr>
-        <w:t xml:space="preserve">This research aims to </w:t>
-      </w:r>
-      <w:r>
-        <w:rPr>
-          <w:lang w:val="en-GB"/>
-        </w:rPr>
-        <w:t>limit that investment of time and resources by automating the process of filling an environment with vegetation</w:t>
-      </w:r>
-      <w:r>
-        <w:rPr>
-          <w:lang w:val="en-GB"/>
-        </w:rPr>
-        <w:t xml:space="preserve"> as well as </w:t>
-      </w:r>
-      <w:r>
-        <w:rPr>
-          <w:lang w:val="en-GB"/>
-        </w:rPr>
-        <w:t xml:space="preserve">having </w:t>
-      </w:r>
-      <w:r>
-        <w:rPr>
-          <w:lang w:val="en-GB"/>
-        </w:rPr>
-        <w:t>the system</w:t>
-      </w:r>
-      <w:r>
-        <w:rPr>
-          <w:lang w:val="en-GB"/>
-        </w:rPr>
-        <w:t xml:space="preserve"> evolve over</w:t>
-      </w:r>
-      <w:r>
-        <w:rPr>
-          <w:lang w:val="en-GB"/>
-        </w:rPr>
-        <w:t xml:space="preserve"> the passage of</w:t>
-      </w:r>
-      <w:r>
-        <w:rPr>
-          <w:lang w:val="en-GB"/>
-        </w:rPr>
-        <w:t xml:space="preserve"> time.</w:t>
-      </w:r>
-      <w:r>
-        <w:rPr>
-          <w:lang w:val="en-GB"/>
-        </w:rPr>
-        <w:t xml:space="preserve"> </w:t>
+        <w:t xml:space="preserve">, while </w:t>
+      </w:r>
+      <w:r>
+        <w:rPr>
+          <w:lang w:val="en-GB"/>
+        </w:rPr>
+        <w:t>larger sc</w:t>
+      </w:r>
+      <w:r>
+        <w:rPr>
+          <w:lang w:val="en-GB"/>
+        </w:rPr>
+        <w:t xml:space="preserve">ale </w:t>
+      </w:r>
+      <w:r>
+        <w:rPr>
+          <w:lang w:val="en-GB"/>
+        </w:rPr>
+        <w:t xml:space="preserve">outside factors such as weather, animals or </w:t>
+      </w:r>
+      <w:r>
+        <w:rPr>
+          <w:lang w:val="en-GB"/>
+        </w:rPr>
+        <w:t>the planet’s rotational changes are left out.</w:t>
+      </w:r>
+      <w:r>
+        <w:rPr>
+          <w:lang w:val="en-GB"/>
+        </w:rPr>
+        <w:t xml:space="preserve"> Plants can have their rules defined, meaning they ultimately determine which elements are important and how the world it takes place on works.</w:t>
       </w:r>
     </w:p>
     <w:p>
@@ -2534,16 +2532,16 @@
           <w:lang w:val="en-GB"/>
         </w:rPr>
         <w:drawing>
-          <wp:anchor distT="0" distB="0" distL="114300" distR="114300" simplePos="0" relativeHeight="251662336" behindDoc="0" locked="0" layoutInCell="1" allowOverlap="1" wp14:anchorId="012626A9" wp14:editId="798F147B">
+          <wp:anchor distT="0" distB="0" distL="114300" distR="114300" simplePos="0" relativeHeight="251662336" behindDoc="0" locked="0" layoutInCell="1" allowOverlap="1" wp14:anchorId="012626A9" wp14:editId="2C4EC4B6">
             <wp:simplePos x="0" y="0"/>
             <wp:positionH relativeFrom="margin">
-              <wp:align>center</wp:align>
+              <wp:posOffset>104775</wp:posOffset>
             </wp:positionH>
             <wp:positionV relativeFrom="paragraph">
-              <wp:posOffset>781685</wp:posOffset>
+              <wp:posOffset>1110615</wp:posOffset>
             </wp:positionV>
-            <wp:extent cx="5731510" cy="3223895"/>
-            <wp:effectExtent l="0" t="0" r="2540" b="0"/>
+            <wp:extent cx="5638800" cy="3171825"/>
+            <wp:effectExtent l="0" t="0" r="0" b="9525"/>
             <wp:wrapSquare wrapText="bothSides"/>
             <wp:docPr id="5" name="Picture 5"/>
             <wp:cNvGraphicFramePr>
@@ -2574,7 +2572,7 @@
                   <pic:spPr bwMode="auto">
                     <a:xfrm>
                       <a:off x="0" y="0"/>
-                      <a:ext cx="5731510" cy="3223895"/>
+                      <a:ext cx="5638800" cy="3171825"/>
                     </a:xfrm>
                     <a:prstGeom prst="rect">
                       <a:avLst/>
@@ -2666,19 +2664,55 @@
         <w:rPr>
           <w:lang w:val="en-GB"/>
         </w:rPr>
-        <w:t xml:space="preserve"> Because of that limitation, a science fiction setting would be</w:t>
-      </w:r>
-      <w:r>
-        <w:rPr>
-          <w:lang w:val="en-GB"/>
-        </w:rPr>
-        <w:t xml:space="preserve"> considered</w:t>
-      </w:r>
-      <w:r>
-        <w:rPr>
-          <w:lang w:val="en-GB"/>
-        </w:rPr>
-        <w:t xml:space="preserve"> ideal.</w:t>
+        <w:t xml:space="preserve"> Because of that limitation</w:t>
+      </w:r>
+      <w:r>
+        <w:rPr>
+          <w:lang w:val="en-GB"/>
+        </w:rPr>
+        <w:t>, environments feel less familiar, but</w:t>
+      </w:r>
+      <w:r>
+        <w:rPr>
+          <w:lang w:val="en-GB"/>
+        </w:rPr>
+        <w:t xml:space="preserve"> still</w:t>
+      </w:r>
+      <w:r>
+        <w:rPr>
+          <w:lang w:val="en-GB"/>
+        </w:rPr>
+        <w:t xml:space="preserve"> grounded in reality. </w:t>
+      </w:r>
+      <w:r>
+        <w:rPr>
+          <w:lang w:val="en-GB"/>
+        </w:rPr>
+        <w:t>A</w:t>
+      </w:r>
+      <w:r>
+        <w:rPr>
+          <w:lang w:val="en-GB"/>
+        </w:rPr>
+        <w:t xml:space="preserve"> science fiction setting</w:t>
+      </w:r>
+      <w:r>
+        <w:rPr>
+          <w:lang w:val="en-GB"/>
+        </w:rPr>
+        <w:t xml:space="preserve"> takes place in the same reality as humans live in, though in a world beyond current understanding. This similar feeling makes it ideal for </w:t>
+      </w:r>
+      <w:r>
+        <w:rPr>
+          <w:lang w:val="en-GB"/>
+        </w:rPr>
+        <w:t>the expected result</w:t>
+      </w:r>
+      <w:r>
+        <w:rPr>
+          <w:lang w:val="en-GB"/>
+        </w:rPr>
+        <w:t>.</w:t>
       </w:r>
       <w:r>
         <w:rPr>
@@ -2860,7 +2894,160 @@
           <w:szCs w:val="20"/>
           <w:lang w:val="en-GB"/>
         </w:rPr>
-        <w:t>To achieve this goal, some realism must be maintained – how plants spread, general responses to seasonal changes, growth patterns, and influence of light – to set up the ground rules. Specific plants can have their own rules, though in order to keep a sense of being grounded in reality, the basics should not be forgotten.</w:t>
+        <w:t>Because</w:t>
+      </w:r>
+      <w:r>
+        <w:rPr>
+          <w:rFonts w:asciiTheme="minorHAnsi" w:hAnsiTheme="minorHAnsi" w:cstheme="minorHAnsi"/>
+          <w:sz w:val="20"/>
+          <w:szCs w:val="20"/>
+          <w:lang w:val="en-GB"/>
+        </w:rPr>
+        <w:t xml:space="preserve"> </w:t>
+      </w:r>
+      <w:r>
+        <w:rPr>
+          <w:rFonts w:asciiTheme="minorHAnsi" w:hAnsiTheme="minorHAnsi" w:cstheme="minorHAnsi"/>
+          <w:sz w:val="20"/>
+          <w:szCs w:val="20"/>
+          <w:lang w:val="en-GB"/>
+        </w:rPr>
+        <w:t>the system</w:t>
+      </w:r>
+      <w:r>
+        <w:rPr>
+          <w:rFonts w:asciiTheme="minorHAnsi" w:hAnsiTheme="minorHAnsi" w:cstheme="minorHAnsi"/>
+          <w:sz w:val="20"/>
+          <w:szCs w:val="20"/>
+          <w:lang w:val="en-GB"/>
+        </w:rPr>
+        <w:t xml:space="preserve"> is</w:t>
+      </w:r>
+      <w:r>
+        <w:rPr>
+          <w:rFonts w:asciiTheme="minorHAnsi" w:hAnsiTheme="minorHAnsi" w:cstheme="minorHAnsi"/>
+          <w:sz w:val="20"/>
+          <w:szCs w:val="20"/>
+          <w:lang w:val="en-GB"/>
+        </w:rPr>
+        <w:t xml:space="preserve"> meant to be </w:t>
+      </w:r>
+      <w:r>
+        <w:rPr>
+          <w:rFonts w:asciiTheme="minorHAnsi" w:hAnsiTheme="minorHAnsi" w:cstheme="minorHAnsi"/>
+          <w:sz w:val="20"/>
+          <w:szCs w:val="20"/>
+          <w:lang w:val="en-GB"/>
+        </w:rPr>
+        <w:t>utilized for</w:t>
+      </w:r>
+      <w:r>
+        <w:rPr>
+          <w:rFonts w:asciiTheme="minorHAnsi" w:hAnsiTheme="minorHAnsi" w:cstheme="minorHAnsi"/>
+          <w:sz w:val="20"/>
+          <w:szCs w:val="20"/>
+          <w:lang w:val="en-GB"/>
+        </w:rPr>
+        <w:t xml:space="preserve"> a game, performance is of importance. </w:t>
+      </w:r>
+      <w:r>
+        <w:rPr>
+          <w:rFonts w:asciiTheme="minorHAnsi" w:hAnsiTheme="minorHAnsi" w:cstheme="minorHAnsi"/>
+          <w:sz w:val="20"/>
+          <w:szCs w:val="20"/>
+          <w:lang w:val="en-GB"/>
+        </w:rPr>
+        <w:t>It is, however, not intended</w:t>
+      </w:r>
+      <w:r>
+        <w:rPr>
+          <w:rFonts w:asciiTheme="minorHAnsi" w:hAnsiTheme="minorHAnsi" w:cstheme="minorHAnsi"/>
+          <w:sz w:val="20"/>
+          <w:szCs w:val="20"/>
+          <w:lang w:val="en-GB"/>
+        </w:rPr>
+        <w:t xml:space="preserve"> to follow the real runtime of the application, only going in steps of one day each</w:t>
+      </w:r>
+      <w:r>
+        <w:rPr>
+          <w:rFonts w:asciiTheme="minorHAnsi" w:hAnsiTheme="minorHAnsi" w:cstheme="minorHAnsi"/>
+          <w:sz w:val="20"/>
+          <w:szCs w:val="20"/>
+          <w:lang w:val="en-GB"/>
+        </w:rPr>
+        <w:t>.</w:t>
+      </w:r>
+      <w:r>
+        <w:rPr>
+          <w:rFonts w:asciiTheme="minorHAnsi" w:hAnsiTheme="minorHAnsi" w:cstheme="minorHAnsi"/>
+          <w:sz w:val="20"/>
+          <w:szCs w:val="20"/>
+          <w:lang w:val="en-GB"/>
+        </w:rPr>
+        <w:t xml:space="preserve"> These steps are meant to be taken not while a player is inside of the environment, but during some other time</w:t>
+      </w:r>
+      <w:r>
+        <w:rPr>
+          <w:rFonts w:asciiTheme="minorHAnsi" w:hAnsiTheme="minorHAnsi" w:cstheme="minorHAnsi"/>
+          <w:sz w:val="20"/>
+          <w:szCs w:val="20"/>
+          <w:lang w:val="en-GB"/>
+        </w:rPr>
+        <w:t xml:space="preserve"> – probably during loading</w:t>
+      </w:r>
+      <w:r>
+        <w:rPr>
+          <w:rFonts w:asciiTheme="minorHAnsi" w:hAnsiTheme="minorHAnsi" w:cstheme="minorHAnsi"/>
+          <w:sz w:val="20"/>
+          <w:szCs w:val="20"/>
+          <w:lang w:val="en-GB"/>
+        </w:rPr>
+        <w:t>.</w:t>
+      </w:r>
+      <w:r>
+        <w:rPr>
+          <w:rFonts w:asciiTheme="minorHAnsi" w:hAnsiTheme="minorHAnsi" w:cstheme="minorHAnsi"/>
+          <w:sz w:val="20"/>
+          <w:szCs w:val="20"/>
+          <w:lang w:val="en-GB"/>
+        </w:rPr>
+        <w:t xml:space="preserve"> </w:t>
+      </w:r>
+      <w:r>
+        <w:rPr>
+          <w:rFonts w:asciiTheme="minorHAnsi" w:hAnsiTheme="minorHAnsi" w:cstheme="minorHAnsi"/>
+          <w:sz w:val="20"/>
+          <w:szCs w:val="20"/>
+          <w:lang w:val="en-GB"/>
+        </w:rPr>
+        <w:t xml:space="preserve">As a result, performance is not as critical as it would otherwise be. Nevertheless, optimization techniques for a model of this type </w:t>
+      </w:r>
+      <w:r>
+        <w:rPr>
+          <w:rFonts w:asciiTheme="minorHAnsi" w:hAnsiTheme="minorHAnsi" w:cstheme="minorHAnsi"/>
+          <w:sz w:val="20"/>
+          <w:szCs w:val="20"/>
+          <w:lang w:val="en-GB"/>
+        </w:rPr>
+        <w:t>are</w:t>
+      </w:r>
+      <w:r>
+        <w:rPr>
+          <w:rFonts w:asciiTheme="minorHAnsi" w:hAnsiTheme="minorHAnsi" w:cstheme="minorHAnsi"/>
+          <w:sz w:val="20"/>
+          <w:szCs w:val="20"/>
+          <w:lang w:val="en-GB"/>
+        </w:rPr>
+        <w:t xml:space="preserve"> looked into.</w:t>
+      </w:r>
+      <w:r>
+        <w:rPr>
+          <w:rFonts w:asciiTheme="minorHAnsi" w:hAnsiTheme="minorHAnsi" w:cstheme="minorHAnsi"/>
+          <w:sz w:val="20"/>
+          <w:szCs w:val="20"/>
+          <w:lang w:val="en-GB"/>
+        </w:rPr>
+        <w:t xml:space="preserve"> </w:t>
       </w:r>
     </w:p>
     <w:p>
@@ -2882,228 +3069,53 @@
           <w:szCs w:val="20"/>
           <w:lang w:val="en-GB"/>
         </w:rPr>
-        <w:t>Because</w:t>
-      </w:r>
-      <w:r>
-        <w:rPr>
-          <w:rFonts w:asciiTheme="minorHAnsi" w:hAnsiTheme="minorHAnsi" w:cstheme="minorHAnsi"/>
-          <w:sz w:val="20"/>
-          <w:szCs w:val="20"/>
-          <w:lang w:val="en-GB"/>
-        </w:rPr>
-        <w:t xml:space="preserve"> </w:t>
-      </w:r>
-      <w:r>
-        <w:rPr>
-          <w:rFonts w:asciiTheme="minorHAnsi" w:hAnsiTheme="minorHAnsi" w:cstheme="minorHAnsi"/>
-          <w:sz w:val="20"/>
-          <w:szCs w:val="20"/>
-          <w:lang w:val="en-GB"/>
-        </w:rPr>
-        <w:t>the system</w:t>
-      </w:r>
-      <w:r>
-        <w:rPr>
-          <w:rFonts w:asciiTheme="minorHAnsi" w:hAnsiTheme="minorHAnsi" w:cstheme="minorHAnsi"/>
-          <w:sz w:val="20"/>
-          <w:szCs w:val="20"/>
-          <w:lang w:val="en-GB"/>
-        </w:rPr>
-        <w:t xml:space="preserve"> is</w:t>
-      </w:r>
-      <w:r>
-        <w:rPr>
-          <w:rFonts w:asciiTheme="minorHAnsi" w:hAnsiTheme="minorHAnsi" w:cstheme="minorHAnsi"/>
-          <w:sz w:val="20"/>
-          <w:szCs w:val="20"/>
-          <w:lang w:val="en-GB"/>
-        </w:rPr>
-        <w:t xml:space="preserve"> meant to be </w:t>
-      </w:r>
-      <w:r>
-        <w:rPr>
-          <w:rFonts w:asciiTheme="minorHAnsi" w:hAnsiTheme="minorHAnsi" w:cstheme="minorHAnsi"/>
-          <w:sz w:val="20"/>
-          <w:szCs w:val="20"/>
-          <w:lang w:val="en-GB"/>
-        </w:rPr>
-        <w:t>utilized for</w:t>
-      </w:r>
-      <w:r>
-        <w:rPr>
-          <w:rFonts w:asciiTheme="minorHAnsi" w:hAnsiTheme="minorHAnsi" w:cstheme="minorHAnsi"/>
-          <w:sz w:val="20"/>
-          <w:szCs w:val="20"/>
-          <w:lang w:val="en-GB"/>
-        </w:rPr>
-        <w:t xml:space="preserve"> a game, performance is of importance. </w:t>
-      </w:r>
-      <w:r>
-        <w:rPr>
-          <w:rFonts w:asciiTheme="minorHAnsi" w:hAnsiTheme="minorHAnsi" w:cstheme="minorHAnsi"/>
-          <w:sz w:val="20"/>
-          <w:szCs w:val="20"/>
-          <w:lang w:val="en-GB"/>
-        </w:rPr>
-        <w:t>It is, however, not intended</w:t>
-      </w:r>
-      <w:r>
-        <w:rPr>
-          <w:rFonts w:asciiTheme="minorHAnsi" w:hAnsiTheme="minorHAnsi" w:cstheme="minorHAnsi"/>
-          <w:sz w:val="20"/>
-          <w:szCs w:val="20"/>
-          <w:lang w:val="en-GB"/>
-        </w:rPr>
-        <w:t xml:space="preserve"> to follow the real runtime of the application, only going in steps of one day each</w:t>
-      </w:r>
-      <w:r>
-        <w:rPr>
-          <w:rFonts w:asciiTheme="minorHAnsi" w:hAnsiTheme="minorHAnsi" w:cstheme="minorHAnsi"/>
-          <w:sz w:val="20"/>
-          <w:szCs w:val="20"/>
-          <w:lang w:val="en-GB"/>
-        </w:rPr>
-        <w:t>.</w:t>
-      </w:r>
-      <w:r>
-        <w:rPr>
-          <w:rFonts w:asciiTheme="minorHAnsi" w:hAnsiTheme="minorHAnsi" w:cstheme="minorHAnsi"/>
-          <w:sz w:val="20"/>
-          <w:szCs w:val="20"/>
-          <w:lang w:val="en-GB"/>
-        </w:rPr>
-        <w:t xml:space="preserve"> These steps are meant to be taken not while a player is inside of the environment, but during some other time</w:t>
-      </w:r>
-      <w:r>
-        <w:rPr>
-          <w:rFonts w:asciiTheme="minorHAnsi" w:hAnsiTheme="minorHAnsi" w:cstheme="minorHAnsi"/>
-          <w:sz w:val="20"/>
-          <w:szCs w:val="20"/>
-          <w:lang w:val="en-GB"/>
-        </w:rPr>
-        <w:t xml:space="preserve"> – probably during loading</w:t>
-      </w:r>
-      <w:r>
-        <w:rPr>
-          <w:rFonts w:asciiTheme="minorHAnsi" w:hAnsiTheme="minorHAnsi" w:cstheme="minorHAnsi"/>
-          <w:sz w:val="20"/>
-          <w:szCs w:val="20"/>
-          <w:lang w:val="en-GB"/>
-        </w:rPr>
-        <w:t>.</w:t>
-      </w:r>
-      <w:r>
-        <w:rPr>
-          <w:rFonts w:asciiTheme="minorHAnsi" w:hAnsiTheme="minorHAnsi" w:cstheme="minorHAnsi"/>
-          <w:sz w:val="20"/>
-          <w:szCs w:val="20"/>
-          <w:lang w:val="en-GB"/>
-        </w:rPr>
-        <w:t xml:space="preserve"> </w:t>
-      </w:r>
-      <w:r>
-        <w:rPr>
-          <w:rFonts w:asciiTheme="minorHAnsi" w:hAnsiTheme="minorHAnsi" w:cstheme="minorHAnsi"/>
-          <w:sz w:val="20"/>
-          <w:szCs w:val="20"/>
-          <w:lang w:val="en-GB"/>
-        </w:rPr>
-        <w:t xml:space="preserve">As a result, performance is not as critical as it would otherwise be. Nevertheless, optimization techniques for a model of this type </w:t>
-      </w:r>
-      <w:r>
-        <w:rPr>
-          <w:rFonts w:asciiTheme="minorHAnsi" w:hAnsiTheme="minorHAnsi" w:cstheme="minorHAnsi"/>
-          <w:sz w:val="20"/>
-          <w:szCs w:val="20"/>
-          <w:lang w:val="en-GB"/>
-        </w:rPr>
-        <w:t>are</w:t>
-      </w:r>
-      <w:r>
-        <w:rPr>
-          <w:rFonts w:asciiTheme="minorHAnsi" w:hAnsiTheme="minorHAnsi" w:cstheme="minorHAnsi"/>
-          <w:sz w:val="20"/>
-          <w:szCs w:val="20"/>
-          <w:lang w:val="en-GB"/>
-        </w:rPr>
-        <w:t xml:space="preserve"> looked into.</w:t>
-      </w:r>
-      <w:r>
-        <w:rPr>
-          <w:rFonts w:asciiTheme="minorHAnsi" w:hAnsiTheme="minorHAnsi" w:cstheme="minorHAnsi"/>
-          <w:sz w:val="20"/>
-          <w:szCs w:val="20"/>
-          <w:lang w:val="en-GB"/>
-        </w:rPr>
-        <w:t xml:space="preserve"> </w:t>
+        <w:t>The result of all of this is a project that</w:t>
+      </w:r>
+      <w:r>
+        <w:rPr>
+          <w:rFonts w:asciiTheme="minorHAnsi" w:hAnsiTheme="minorHAnsi" w:cstheme="minorHAnsi"/>
+          <w:sz w:val="20"/>
+          <w:szCs w:val="20"/>
+          <w:lang w:val="en-GB"/>
+        </w:rPr>
+        <w:t xml:space="preserve"> accurately simulates the progression of vegetation in a predetermined environment</w:t>
+      </w:r>
+      <w:r>
+        <w:rPr>
+          <w:rFonts w:asciiTheme="minorHAnsi" w:hAnsiTheme="minorHAnsi" w:cstheme="minorHAnsi"/>
+          <w:sz w:val="20"/>
+          <w:szCs w:val="20"/>
+          <w:lang w:val="en-GB"/>
+        </w:rPr>
+        <w:t>, based on seeding</w:t>
+      </w:r>
+      <w:r>
+        <w:rPr>
+          <w:rFonts w:asciiTheme="minorHAnsi" w:hAnsiTheme="minorHAnsi" w:cstheme="minorHAnsi"/>
+          <w:sz w:val="20"/>
+          <w:szCs w:val="20"/>
+          <w:lang w:val="en-GB"/>
+        </w:rPr>
+        <w:t xml:space="preserve">, </w:t>
+      </w:r>
+      <w:r>
+        <w:rPr>
+          <w:rFonts w:asciiTheme="minorHAnsi" w:hAnsiTheme="minorHAnsi" w:cstheme="minorHAnsi"/>
+          <w:sz w:val="20"/>
+          <w:szCs w:val="20"/>
+          <w:lang w:val="en-GB"/>
+        </w:rPr>
+        <w:t>in a game engine.</w:t>
       </w:r>
     </w:p>
     <w:p>
       <w:pPr>
-        <w:pStyle w:val="Default"/>
-        <w:spacing w:after="200" w:line="276" w:lineRule="auto"/>
-        <w:jc w:val="both"/>
-        <w:rPr>
-          <w:rFonts w:asciiTheme="minorHAnsi" w:hAnsiTheme="minorHAnsi" w:cstheme="minorHAnsi"/>
-          <w:sz w:val="20"/>
-          <w:szCs w:val="20"/>
-          <w:lang w:val="en-GB"/>
-        </w:rPr>
-      </w:pPr>
-      <w:r>
-        <w:rPr>
-          <w:rFonts w:asciiTheme="minorHAnsi" w:hAnsiTheme="minorHAnsi" w:cstheme="minorHAnsi"/>
-          <w:sz w:val="20"/>
-          <w:szCs w:val="20"/>
-          <w:lang w:val="en-GB"/>
-        </w:rPr>
-        <w:t>The result of all of this is a project that</w:t>
-      </w:r>
-      <w:r>
-        <w:rPr>
-          <w:rFonts w:asciiTheme="minorHAnsi" w:hAnsiTheme="minorHAnsi" w:cstheme="minorHAnsi"/>
-          <w:sz w:val="20"/>
-          <w:szCs w:val="20"/>
-          <w:lang w:val="en-GB"/>
-        </w:rPr>
-        <w:t xml:space="preserve"> accurately simulates the progression of vegetation in a predetermined environment</w:t>
-      </w:r>
-      <w:r>
-        <w:rPr>
-          <w:rFonts w:asciiTheme="minorHAnsi" w:hAnsiTheme="minorHAnsi" w:cstheme="minorHAnsi"/>
-          <w:sz w:val="20"/>
-          <w:szCs w:val="20"/>
-          <w:lang w:val="en-GB"/>
-        </w:rPr>
-        <w:t>, based on seeding</w:t>
-      </w:r>
-      <w:r>
-        <w:rPr>
-          <w:rFonts w:asciiTheme="minorHAnsi" w:hAnsiTheme="minorHAnsi" w:cstheme="minorHAnsi"/>
-          <w:sz w:val="20"/>
-          <w:szCs w:val="20"/>
-          <w:lang w:val="en-GB"/>
-        </w:rPr>
-        <w:t xml:space="preserve">, </w:t>
-      </w:r>
-      <w:r>
-        <w:rPr>
-          <w:rFonts w:asciiTheme="minorHAnsi" w:hAnsiTheme="minorHAnsi" w:cstheme="minorHAnsi"/>
-          <w:sz w:val="20"/>
-          <w:szCs w:val="20"/>
-          <w:lang w:val="en-GB"/>
-        </w:rPr>
-        <w:t>in a game engine.</w:t>
-      </w:r>
-    </w:p>
-    <w:p>
-      <w:pPr>
         <w:pStyle w:val="Heading1"/>
         <w:rPr>
           <w:lang w:val="en-GB"/>
         </w:rPr>
       </w:pPr>
-      <w:bookmarkStart w:id="2" w:name="_Toc22309810"/>
+      <w:bookmarkStart w:id="2" w:name="_Toc22646906"/>
       <w:r>
         <w:rPr>
           <w:lang w:val="en-GB"/>
@@ -3124,7 +3136,7 @@
           <w:lang w:val="en-GB"/>
         </w:rPr>
       </w:pPr>
-      <w:bookmarkStart w:id="3" w:name="_Toc22309811"/>
+      <w:bookmarkStart w:id="3" w:name="_Toc22646907"/>
       <w:r>
         <w:rPr>
           <w:lang w:val="en-GB"/>
@@ -3447,7 +3459,88 @@
           <w:szCs w:val="20"/>
           <w:lang w:val="en-GB"/>
         </w:rPr>
-        <w:t xml:space="preserve"> That distinction makes it a less viable model and it can be discarded</w:t>
+        <w:t xml:space="preserve"> </w:t>
+      </w:r>
+      <w:r>
+        <w:rPr>
+          <w:rFonts w:asciiTheme="minorHAnsi" w:hAnsiTheme="minorHAnsi" w:cstheme="minorHAnsi"/>
+          <w:sz w:val="20"/>
+          <w:szCs w:val="20"/>
+          <w:lang w:val="en-GB"/>
+        </w:rPr>
+        <w:t>No</w:t>
+      </w:r>
+      <w:r>
+        <w:rPr>
+          <w:rFonts w:asciiTheme="minorHAnsi" w:hAnsiTheme="minorHAnsi" w:cstheme="minorHAnsi"/>
+          <w:sz w:val="20"/>
+          <w:szCs w:val="20"/>
+          <w:lang w:val="en-GB"/>
+        </w:rPr>
+        <w:t xml:space="preserve"> individual agent is </w:t>
+      </w:r>
+      <w:r>
+        <w:rPr>
+          <w:rFonts w:asciiTheme="minorHAnsi" w:hAnsiTheme="minorHAnsi" w:cstheme="minorHAnsi"/>
+          <w:sz w:val="20"/>
+          <w:szCs w:val="20"/>
+          <w:lang w:val="en-GB"/>
+        </w:rPr>
+        <w:t>a</w:t>
+      </w:r>
+      <w:r>
+        <w:rPr>
+          <w:rFonts w:asciiTheme="minorHAnsi" w:hAnsiTheme="minorHAnsi" w:cstheme="minorHAnsi"/>
+          <w:sz w:val="20"/>
+          <w:szCs w:val="20"/>
+          <w:lang w:val="en-GB"/>
+        </w:rPr>
+        <w:t>llowed to have a view on the entirety of the system, something that the plants in the simulation do need to know</w:t>
+      </w:r>
+      <w:r>
+        <w:rPr>
+          <w:rFonts w:asciiTheme="minorHAnsi" w:hAnsiTheme="minorHAnsi" w:cstheme="minorHAnsi"/>
+          <w:sz w:val="20"/>
+          <w:szCs w:val="20"/>
+          <w:lang w:val="en-GB"/>
+        </w:rPr>
+        <w:t xml:space="preserve"> in order to spread.</w:t>
+      </w:r>
+      <w:r>
+        <w:rPr>
+          <w:rFonts w:asciiTheme="minorHAnsi" w:hAnsiTheme="minorHAnsi" w:cstheme="minorHAnsi"/>
+          <w:sz w:val="20"/>
+          <w:szCs w:val="20"/>
+          <w:lang w:val="en-GB"/>
+        </w:rPr>
+        <w:t xml:space="preserve"> That </w:t>
+      </w:r>
+      <w:r>
+        <w:rPr>
+          <w:rFonts w:asciiTheme="minorHAnsi" w:hAnsiTheme="minorHAnsi" w:cstheme="minorHAnsi"/>
+          <w:sz w:val="20"/>
+          <w:szCs w:val="20"/>
+          <w:lang w:val="en-GB"/>
+        </w:rPr>
+        <w:t>unfortunate</w:t>
+      </w:r>
+      <w:r>
+        <w:rPr>
+          <w:rFonts w:asciiTheme="minorHAnsi" w:hAnsiTheme="minorHAnsi" w:cstheme="minorHAnsi"/>
+          <w:sz w:val="20"/>
+          <w:szCs w:val="20"/>
+          <w:lang w:val="en-GB"/>
+        </w:rPr>
+        <w:t xml:space="preserve"> characteristic</w:t>
+      </w:r>
+      <w:r>
+        <w:rPr>
+          <w:rFonts w:asciiTheme="minorHAnsi" w:hAnsiTheme="minorHAnsi" w:cstheme="minorHAnsi"/>
+          <w:sz w:val="20"/>
+          <w:szCs w:val="20"/>
+          <w:lang w:val="en-GB"/>
+        </w:rPr>
+        <w:t xml:space="preserve"> makes it a less viable model and it can be discarded</w:t>
       </w:r>
       <w:r>
         <w:rPr>
@@ -3686,7 +3779,7 @@
           <w:lang w:val="en-GB"/>
         </w:rPr>
       </w:pPr>
-      <w:bookmarkStart w:id="4" w:name="_Toc22309812"/>
+      <w:bookmarkStart w:id="4" w:name="_Toc22646908"/>
       <w:r>
         <w:rPr>
           <w:lang w:val="en-GB"/>
@@ -3718,7 +3811,7 @@
           <w:lang w:val="en-GB"/>
         </w:rPr>
       </w:pPr>
-      <w:bookmarkStart w:id="5" w:name="_Toc22309813"/>
+      <w:bookmarkStart w:id="5" w:name="_Toc22646909"/>
       <w:r>
         <w:rPr>
           <w:lang w:val="en-GB"/>
@@ -3902,7 +3995,7 @@
           <w:lang w:val="en-GB"/>
         </w:rPr>
       </w:pPr>
-      <w:bookmarkStart w:id="6" w:name="_Toc22309814"/>
+      <w:bookmarkStart w:id="6" w:name="_Toc22646910"/>
       <w:r>
         <w:rPr>
           <w:lang w:val="en-GB"/>
@@ -4052,7 +4145,7 @@
           <w:lang w:val="en-GB"/>
         </w:rPr>
       </w:pPr>
-      <w:bookmarkStart w:id="8" w:name="_Toc22309815"/>
+      <w:bookmarkStart w:id="8" w:name="_Toc22646911"/>
       <w:r>
         <w:rPr>
           <w:lang w:val="en-GB"/>
@@ -4290,7 +4383,7 @@
           <w:lang w:val="en-GB"/>
         </w:rPr>
       </w:pPr>
-      <w:bookmarkStart w:id="9" w:name="_Toc22309816"/>
+      <w:bookmarkStart w:id="9" w:name="_Toc22646912"/>
       <w:r>
         <w:rPr>
           <w:lang w:val="en-GB"/>
@@ -4440,7 +4533,7 @@
           <w:lang w:val="en-GB"/>
         </w:rPr>
       </w:pPr>
-      <w:bookmarkStart w:id="10" w:name="_Toc22309817"/>
+      <w:bookmarkStart w:id="10" w:name="_Toc22646913"/>
       <w:r>
         <w:rPr>
           <w:lang w:val="en-GB"/>
@@ -4554,7 +4647,7 @@
           <w:lang w:val="en-GB"/>
         </w:rPr>
       </w:pPr>
-      <w:bookmarkStart w:id="11" w:name="_Toc22309818"/>
+      <w:bookmarkStart w:id="11" w:name="_Toc22646914"/>
       <w:r>
         <w:rPr>
           <w:lang w:val="en-GB"/>
@@ -4815,7 +4908,7 @@
           <w:lang w:val="en-GB"/>
         </w:rPr>
       </w:pPr>
-      <w:bookmarkStart w:id="12" w:name="_Toc22309819"/>
+      <w:bookmarkStart w:id="12" w:name="_Toc22646915"/>
       <w:r>
         <w:rPr>
           <w:lang w:val="en-GB"/>
@@ -4941,237 +5034,33 @@
     </w:p>
     <w:p>
       <w:pPr>
-        <w:pStyle w:val="NormalWeb"/>
-        <w:shd w:val="clear" w:color="auto" w:fill="FFFFFF"/>
-        <w:spacing w:before="120" w:beforeAutospacing="0" w:after="120" w:afterAutospacing="0"/>
-        <w:jc w:val="both"/>
-        <w:rPr>
-          <w:rFonts w:asciiTheme="minorHAnsi" w:hAnsiTheme="minorHAnsi" w:cstheme="minorHAnsi"/>
-          <w:sz w:val="20"/>
-          <w:szCs w:val="20"/>
-          <w:lang w:val="en-GB"/>
-        </w:rPr>
-      </w:pPr>
-    </w:p>
-    <w:p>
-      <w:pPr>
-        <w:pStyle w:val="Heading2"/>
-        <w:numPr>
-          <w:ilvl w:val="0"/>
-          <w:numId w:val="21"/>
-        </w:numPr>
-        <w:rPr>
-          <w:lang w:val="en-GB"/>
-        </w:rPr>
-      </w:pPr>
-      <w:bookmarkStart w:id="13" w:name="_Toc22309820"/>
-      <w:r>
-        <w:rPr>
-          <w:lang w:val="en-GB"/>
-        </w:rPr>
-        <w:t>Influence of light on growth</w:t>
-      </w:r>
-      <w:bookmarkEnd w:id="13"/>
-    </w:p>
-    <w:p>
-      <w:pPr>
-        <w:jc w:val="both"/>
-        <w:rPr>
-          <w:lang w:val="en-GB"/>
-        </w:rPr>
-      </w:pPr>
-      <w:r>
-        <w:rPr>
+        <w:pStyle w:val="Caption"/>
+        <w:rPr>
+          <w:lang w:val="en-GB"/>
+        </w:rPr>
+      </w:pPr>
+      <w:r>
+        <w:rPr>
+          <w:rFonts w:cstheme="minorHAnsi"/>
+          <w:sz w:val="20"/>
+          <w:szCs w:val="20"/>
           <w:lang w:val="en-GB"/>
         </w:rPr>
         <w:br/>
       </w:r>
       <w:r>
         <w:rPr>
-          <w:lang w:val="en-GB"/>
-        </w:rPr>
-        <w:t>Rather than focusing on mimicking reality, th</w:t>
-      </w:r>
-      <w:r>
-        <w:rPr>
-          <w:lang w:val="en-GB"/>
-        </w:rPr>
-        <w:t>e impact factor</w:t>
-      </w:r>
-      <w:r>
-        <w:rPr>
-          <w:lang w:val="en-GB"/>
-        </w:rPr>
-        <w:t xml:space="preserve"> of light on the plants’ growth is </w:t>
-      </w:r>
-      <w:r>
-        <w:rPr>
-          <w:lang w:val="en-GB"/>
-        </w:rPr>
-        <w:t>mostly</w:t>
-      </w:r>
-      <w:r>
-        <w:rPr>
-          <w:lang w:val="en-GB"/>
-        </w:rPr>
-        <w:t xml:space="preserve"> up to the user to define. </w:t>
-      </w:r>
-      <w:r>
-        <w:rPr>
-          <w:lang w:val="en-GB"/>
-        </w:rPr>
-        <w:t>Instead,</w:t>
-      </w:r>
-      <w:r>
-        <w:rPr>
-          <w:lang w:val="en-GB"/>
-        </w:rPr>
-        <w:t xml:space="preserve"> </w:t>
-      </w:r>
-      <w:r>
-        <w:rPr>
-          <w:lang w:val="en-GB"/>
-        </w:rPr>
-        <w:t xml:space="preserve">this </w:t>
-      </w:r>
-      <w:r>
-        <w:rPr>
-          <w:lang w:val="en-GB"/>
-        </w:rPr>
-        <w:t xml:space="preserve">part of the </w:t>
-      </w:r>
-      <w:r>
-        <w:rPr>
-          <w:lang w:val="en-GB"/>
-        </w:rPr>
-        <w:t>research aims to calculate whether an area on a surface is in shadow or not and how intense that shadow is.</w:t>
-      </w:r>
-      <w:r>
-        <w:rPr>
-          <w:lang w:val="en-GB"/>
-        </w:rPr>
-        <w:t xml:space="preserve"> </w:t>
-      </w:r>
-    </w:p>
-    <w:p>
-      <w:pPr>
-        <w:jc w:val="both"/>
-        <w:rPr>
-          <w:lang w:val="en-GB"/>
-        </w:rPr>
-      </w:pPr>
-      <w:r>
-        <w:rPr>
-          <w:lang w:val="en-GB"/>
-        </w:rPr>
-        <w:t xml:space="preserve">Interpreting the </w:t>
-      </w:r>
-      <w:proofErr w:type="spellStart"/>
-      <w:r>
-        <w:rPr>
-          <w:lang w:val="en-GB"/>
-        </w:rPr>
-        <w:t>shadowmap</w:t>
-      </w:r>
-      <w:proofErr w:type="spellEnd"/>
-      <w:r>
-        <w:rPr>
-          <w:lang w:val="en-GB"/>
-        </w:rPr>
-        <w:t xml:space="preserve"> at runtime gives easy access to the visible shadows and </w:t>
-      </w:r>
-      <w:r>
-        <w:rPr>
-          <w:lang w:val="en-GB"/>
-        </w:rPr>
-        <w:t>their intensity.</w:t>
-      </w:r>
-      <w:r>
-        <w:rPr>
-          <w:lang w:val="en-GB"/>
-        </w:rPr>
-        <w:t xml:space="preserve"> The immediately noticeable and fatal problem with this approach is that it only renders </w:t>
-      </w:r>
-      <w:r>
-        <w:rPr>
-          <w:lang w:val="en-GB"/>
-        </w:rPr>
-        <w:t xml:space="preserve">from the perspective of a </w:t>
-      </w:r>
-      <w:r>
-        <w:rPr>
-          <w:lang w:val="en-GB"/>
-        </w:rPr>
-        <w:t>single</w:t>
-      </w:r>
-      <w:r>
-        <w:rPr>
-          <w:lang w:val="en-GB"/>
-        </w:rPr>
-        <w:t xml:space="preserve"> light</w:t>
-      </w:r>
-      <w:r>
-        <w:rPr>
-          <w:lang w:val="en-GB"/>
-        </w:rPr>
-        <w:t xml:space="preserve"> source</w:t>
-      </w:r>
-      <w:r>
-        <w:rPr>
-          <w:lang w:val="en-GB"/>
-        </w:rPr>
-        <w:t xml:space="preserve">, while the simulation needs information on </w:t>
-      </w:r>
-      <w:r>
-        <w:rPr>
-          <w:lang w:val="en-GB"/>
-        </w:rPr>
-        <w:t>the total level</w:t>
-      </w:r>
-      <w:r>
-        <w:rPr>
-          <w:lang w:val="en-GB"/>
-        </w:rPr>
-        <w:t xml:space="preserve"> of</w:t>
-      </w:r>
-      <w:r>
-        <w:rPr>
-          <w:lang w:val="en-GB"/>
-        </w:rPr>
-        <w:t xml:space="preserve"> shado</w:t>
-      </w:r>
-      <w:r>
-        <w:rPr>
-          <w:lang w:val="en-GB"/>
-        </w:rPr>
-        <w:t>w</w:t>
-      </w:r>
-      <w:r>
-        <w:rPr>
-          <w:lang w:val="en-GB"/>
-        </w:rPr>
-        <w:t>.</w:t>
-      </w:r>
-    </w:p>
-    <w:p>
-      <w:pPr>
-        <w:pStyle w:val="Caption"/>
-        <w:ind w:left="5040" w:hanging="5040"/>
-        <w:rPr>
-          <w:lang w:val="en-GB"/>
-        </w:rPr>
-      </w:pPr>
-      <w:r>
-        <w:rPr>
+          <w:rFonts w:cstheme="minorHAnsi"/>
           <w:noProof/>
-          <w:lang w:val="en-GB"/>
-        </w:rPr>
-        <w:lastRenderedPageBreak/>
+          <w:sz w:val="20"/>
+          <w:szCs w:val="20"/>
+          <w:lang w:val="en-GB"/>
+        </w:rPr>
         <w:drawing>
-          <wp:inline distT="0" distB="0" distL="0" distR="0" wp14:anchorId="577C8EB0" wp14:editId="67C1E602">
-            <wp:extent cx="2355494" cy="1959613"/>
-            <wp:effectExtent l="0" t="0" r="6985" b="2540"/>
-            <wp:docPr id="3" name="Picture 3"/>
+          <wp:inline distT="0" distB="0" distL="0" distR="0" wp14:anchorId="7417D6E2" wp14:editId="3A68EC92">
+            <wp:extent cx="3514725" cy="2337142"/>
+            <wp:effectExtent l="0" t="0" r="0" b="6350"/>
+            <wp:docPr id="6" name="Picture 6"/>
             <wp:cNvGraphicFramePr>
               <a:graphicFrameLocks xmlns:a="http://schemas.openxmlformats.org/drawingml/2006/main" noChangeAspect="1"/>
             </wp:cNvGraphicFramePr>
@@ -5191,6 +5080,285 @@
                   <pic:spPr>
                     <a:xfrm>
                       <a:off x="0" y="0"/>
+                      <a:ext cx="3655147" cy="2430517"/>
+                    </a:xfrm>
+                    <a:prstGeom prst="rect">
+                      <a:avLst/>
+                    </a:prstGeom>
+                  </pic:spPr>
+                </pic:pic>
+              </a:graphicData>
+            </a:graphic>
+          </wp:inline>
+        </w:drawing>
+      </w:r>
+      <w:r>
+        <w:rPr>
+          <w:lang w:val="en-GB"/>
+        </w:rPr>
+        <w:t xml:space="preserve"> </w:t>
+      </w:r>
+      <w:r>
+        <w:rPr>
+          <w:lang w:val="en-GB"/>
+        </w:rPr>
+        <w:t xml:space="preserve">Figure </w:t>
+      </w:r>
+      <w:r>
+        <w:rPr>
+          <w:lang w:val="en-GB"/>
+        </w:rPr>
+        <w:t>3</w:t>
+      </w:r>
+      <w:r>
+        <w:rPr>
+          <w:lang w:val="en-GB"/>
+        </w:rPr>
+        <w:t xml:space="preserve">: </w:t>
+      </w:r>
+      <w:r>
+        <w:rPr>
+          <w:lang w:val="en-GB"/>
+        </w:rPr>
+        <w:t>Floating grass bunches</w:t>
+      </w:r>
+      <w:r>
+        <w:rPr>
+          <w:lang w:val="en-GB"/>
+        </w:rPr>
+        <w:br/>
+      </w:r>
+    </w:p>
+    <w:p>
+      <w:pPr>
+        <w:pStyle w:val="Heading2"/>
+        <w:numPr>
+          <w:ilvl w:val="0"/>
+          <w:numId w:val="21"/>
+        </w:numPr>
+        <w:rPr>
+          <w:lang w:val="en-GB"/>
+        </w:rPr>
+      </w:pPr>
+      <w:bookmarkStart w:id="13" w:name="_Toc22646916"/>
+      <w:r>
+        <w:rPr>
+          <w:lang w:val="en-GB"/>
+        </w:rPr>
+        <w:t>Influence of light on growth</w:t>
+      </w:r>
+      <w:bookmarkEnd w:id="13"/>
+    </w:p>
+    <w:p>
+      <w:pPr>
+        <w:jc w:val="both"/>
+        <w:rPr>
+          <w:lang w:val="en-GB"/>
+        </w:rPr>
+      </w:pPr>
+      <w:r>
+        <w:rPr>
+          <w:lang w:val="en-GB"/>
+        </w:rPr>
+        <w:br/>
+      </w:r>
+      <w:r>
+        <w:rPr>
+          <w:lang w:val="en-GB"/>
+        </w:rPr>
+        <w:t>Rather than focusing on mimicking reality, th</w:t>
+      </w:r>
+      <w:r>
+        <w:rPr>
+          <w:lang w:val="en-GB"/>
+        </w:rPr>
+        <w:t>e impact factor</w:t>
+      </w:r>
+      <w:r>
+        <w:rPr>
+          <w:lang w:val="en-GB"/>
+        </w:rPr>
+        <w:t xml:space="preserve"> of light on the plants’ growth is </w:t>
+      </w:r>
+      <w:r>
+        <w:rPr>
+          <w:lang w:val="en-GB"/>
+        </w:rPr>
+        <w:t>mostly</w:t>
+      </w:r>
+      <w:r>
+        <w:rPr>
+          <w:lang w:val="en-GB"/>
+        </w:rPr>
+        <w:t xml:space="preserve"> up to the user </w:t>
+      </w:r>
+      <w:r>
+        <w:rPr>
+          <w:lang w:val="en-GB"/>
+        </w:rPr>
+        <w:lastRenderedPageBreak/>
+        <w:t xml:space="preserve">to define. </w:t>
+      </w:r>
+      <w:r>
+        <w:rPr>
+          <w:lang w:val="en-GB"/>
+        </w:rPr>
+        <w:t>Instead,</w:t>
+      </w:r>
+      <w:r>
+        <w:rPr>
+          <w:lang w:val="en-GB"/>
+        </w:rPr>
+        <w:t xml:space="preserve"> </w:t>
+      </w:r>
+      <w:r>
+        <w:rPr>
+          <w:lang w:val="en-GB"/>
+        </w:rPr>
+        <w:t xml:space="preserve">this </w:t>
+      </w:r>
+      <w:r>
+        <w:rPr>
+          <w:lang w:val="en-GB"/>
+        </w:rPr>
+        <w:t xml:space="preserve">part of the </w:t>
+      </w:r>
+      <w:r>
+        <w:rPr>
+          <w:lang w:val="en-GB"/>
+        </w:rPr>
+        <w:t>research aims to calculate whether an area on a surface is in shadow or not and how intense that shadow is.</w:t>
+      </w:r>
+      <w:r>
+        <w:rPr>
+          <w:lang w:val="en-GB"/>
+        </w:rPr>
+        <w:t xml:space="preserve"> </w:t>
+      </w:r>
+    </w:p>
+    <w:p>
+      <w:pPr>
+        <w:jc w:val="both"/>
+        <w:rPr>
+          <w:lang w:val="en-GB"/>
+        </w:rPr>
+      </w:pPr>
+      <w:r>
+        <w:rPr>
+          <w:lang w:val="en-GB"/>
+        </w:rPr>
+        <w:t xml:space="preserve">Interpreting the shadowmap at runtime gives easy access to the visible shadows and </w:t>
+      </w:r>
+      <w:r>
+        <w:rPr>
+          <w:lang w:val="en-GB"/>
+        </w:rPr>
+        <w:t>their intensity.</w:t>
+      </w:r>
+      <w:r>
+        <w:rPr>
+          <w:lang w:val="en-GB"/>
+        </w:rPr>
+        <w:t xml:space="preserve"> The immediately noticeable and fatal problem with this approach is that it only renders </w:t>
+      </w:r>
+      <w:r>
+        <w:rPr>
+          <w:lang w:val="en-GB"/>
+        </w:rPr>
+        <w:t xml:space="preserve">from the perspective of a </w:t>
+      </w:r>
+      <w:r>
+        <w:rPr>
+          <w:lang w:val="en-GB"/>
+        </w:rPr>
+        <w:t>single</w:t>
+      </w:r>
+      <w:r>
+        <w:rPr>
+          <w:lang w:val="en-GB"/>
+        </w:rPr>
+        <w:t xml:space="preserve"> light</w:t>
+      </w:r>
+      <w:r>
+        <w:rPr>
+          <w:lang w:val="en-GB"/>
+        </w:rPr>
+        <w:t xml:space="preserve"> source</w:t>
+      </w:r>
+      <w:r>
+        <w:rPr>
+          <w:lang w:val="en-GB"/>
+        </w:rPr>
+        <w:t xml:space="preserve">, while the simulation needs information on </w:t>
+      </w:r>
+      <w:r>
+        <w:rPr>
+          <w:lang w:val="en-GB"/>
+        </w:rPr>
+        <w:t>the total level</w:t>
+      </w:r>
+      <w:r>
+        <w:rPr>
+          <w:lang w:val="en-GB"/>
+        </w:rPr>
+        <w:t xml:space="preserve"> of</w:t>
+      </w:r>
+      <w:r>
+        <w:rPr>
+          <w:lang w:val="en-GB"/>
+        </w:rPr>
+        <w:t xml:space="preserve"> shado</w:t>
+      </w:r>
+      <w:r>
+        <w:rPr>
+          <w:lang w:val="en-GB"/>
+        </w:rPr>
+        <w:t>w</w:t>
+      </w:r>
+      <w:r>
+        <w:rPr>
+          <w:lang w:val="en-GB"/>
+        </w:rPr>
+        <w:t>.</w:t>
+      </w:r>
+    </w:p>
+    <w:p>
+      <w:pPr>
+        <w:pStyle w:val="Caption"/>
+        <w:ind w:left="5040" w:hanging="5040"/>
+        <w:rPr>
+          <w:lang w:val="en-GB"/>
+        </w:rPr>
+      </w:pPr>
+      <w:r>
+        <w:rPr>
+          <w:noProof/>
+          <w:lang w:val="en-GB"/>
+        </w:rPr>
+        <w:drawing>
+          <wp:inline distT="0" distB="0" distL="0" distR="0" wp14:anchorId="577C8EB0" wp14:editId="67C1E602">
+            <wp:extent cx="2355494" cy="1959613"/>
+            <wp:effectExtent l="0" t="0" r="6985" b="2540"/>
+            <wp:docPr id="3" name="Picture 3"/>
+            <wp:cNvGraphicFramePr>
+              <a:graphicFrameLocks xmlns:a="http://schemas.openxmlformats.org/drawingml/2006/main" noChangeAspect="1"/>
+            </wp:cNvGraphicFramePr>
+            <a:graphic xmlns:a="http://schemas.openxmlformats.org/drawingml/2006/main">
+              <a:graphicData uri="http://schemas.openxmlformats.org/drawingml/2006/picture">
+                <pic:pic xmlns:pic="http://schemas.openxmlformats.org/drawingml/2006/picture">
+                  <pic:nvPicPr>
+                    <pic:cNvPr id="1" name=""/>
+                    <pic:cNvPicPr/>
+                  </pic:nvPicPr>
+                  <pic:blipFill>
+                    <a:blip r:embed="rId12"/>
+                    <a:stretch>
+                      <a:fillRect/>
+                    </a:stretch>
+                  </pic:blipFill>
+                  <pic:spPr>
+                    <a:xfrm>
+                      <a:off x="0" y="0"/>
                       <a:ext cx="2355494" cy="1959613"/>
                     </a:xfrm>
                     <a:prstGeom prst="rect">
@@ -5219,7 +5387,7 @@
         <w:rPr>
           <w:lang w:val="en-GB"/>
         </w:rPr>
-        <w:t>3</w:t>
+        <w:t>4</w:t>
       </w:r>
       <w:r>
         <w:rPr>
@@ -5227,14 +5395,12 @@
         </w:rPr>
         <w:t xml:space="preserve">: </w:t>
       </w:r>
-      <w:proofErr w:type="spellStart"/>
       <w:r>
         <w:rPr>
           <w:lang w:val="en-GB"/>
         </w:rPr>
         <w:t>Shadowmap</w:t>
       </w:r>
-      <w:proofErr w:type="spellEnd"/>
       <w:r>
         <w:rPr>
           <w:lang w:val="en-GB"/>
@@ -5595,8 +5761,6 @@
         </w:rPr>
         <w:t xml:space="preserve"> </w:t>
       </w:r>
-      <w:bookmarkStart w:id="14" w:name="_GoBack"/>
-      <w:bookmarkEnd w:id="14"/>
       <w:r>
         <w:rPr>
           <w:lang w:val="en-GB"/>
@@ -5670,6 +5834,7 @@
           <w:noProof/>
           <w:lang w:val="en-GB"/>
         </w:rPr>
+        <w:lastRenderedPageBreak/>
         <w:drawing>
           <wp:inline distT="0" distB="0" distL="0" distR="0" wp14:anchorId="14EA51A1" wp14:editId="1CC70F2E">
             <wp:extent cx="3964838" cy="1987506"/>
@@ -5688,7 +5853,7 @@
                     </pic:cNvPicPr>
                   </pic:nvPicPr>
                   <pic:blipFill>
-                    <a:blip r:embed="rId12">
+                    <a:blip r:embed="rId13">
                       <a:extLst>
                         <a:ext uri="{28A0092B-C50C-407E-A947-70E740481C1C}">
                           <a14:useLocalDpi xmlns:a14="http://schemas.microsoft.com/office/drawing/2010/main" val="0"/>
@@ -5741,7 +5906,7 @@
         <w:rPr>
           <w:lang w:val="en-GB"/>
         </w:rPr>
-        <w:t>4</w:t>
+        <w:t>5</w:t>
       </w:r>
       <w:r>
         <w:rPr>
@@ -5845,14 +6010,7 @@
         <w:rPr>
           <w:lang w:val="en-GB"/>
         </w:rPr>
-        <w:t xml:space="preserve"> – or takes some other predefined path depending on the user’s idea of the planet </w:t>
-      </w:r>
-      <w:r>
-        <w:rPr>
-          <w:lang w:val="en-GB"/>
-        </w:rPr>
-        <w:lastRenderedPageBreak/>
-        <w:t>this takes place on</w:t>
+        <w:t xml:space="preserve"> – or takes some other predefined path depending on the user’s idea of the planet this takes place on</w:t>
       </w:r>
       <w:r>
         <w:rPr>
@@ -5884,14 +6042,14 @@
           <w:lang w:val="en-GB"/>
         </w:rPr>
       </w:pPr>
-      <w:bookmarkStart w:id="15" w:name="_Toc22309821"/>
+      <w:bookmarkStart w:id="14" w:name="_Toc22646917"/>
       <w:r>
         <w:rPr>
           <w:lang w:val="en-GB"/>
         </w:rPr>
         <w:t>Optimization</w:t>
       </w:r>
-      <w:bookmarkEnd w:id="15"/>
+      <w:bookmarkEnd w:id="14"/>
     </w:p>
     <w:p>
       <w:pPr>
@@ -5905,61 +6063,90 @@
           <w:lang w:val="en-GB"/>
         </w:rPr>
         <w:br/>
-        <w:t>Optimization techniques.</w:t>
+      </w:r>
+      <w:r>
+        <w:rPr>
+          <w:lang w:val="en-GB"/>
+        </w:rPr>
+        <w:t>A tool to be used in games is</w:t>
+      </w:r>
+      <w:r>
+        <w:rPr>
+          <w:lang w:val="en-GB"/>
+        </w:rPr>
+        <w:t xml:space="preserve"> worth</w:t>
+      </w:r>
+      <w:r>
+        <w:rPr>
+          <w:lang w:val="en-GB"/>
+        </w:rPr>
+        <w:t xml:space="preserve"> nothing if the performance </w:t>
+      </w:r>
+      <w:r>
+        <w:rPr>
+          <w:lang w:val="en-GB"/>
+        </w:rPr>
+        <w:t>of the result is terrible</w:t>
+      </w:r>
+      <w:r>
+        <w:rPr>
+          <w:lang w:val="en-GB"/>
+        </w:rPr>
+        <w:t>.</w:t>
+      </w:r>
+      <w:r>
+        <w:rPr>
+          <w:lang w:val="en-GB"/>
+        </w:rPr>
+        <w:t xml:space="preserve"> </w:t>
+      </w:r>
+      <w:r>
+        <w:rPr>
+          <w:lang w:val="en-GB"/>
+        </w:rPr>
+        <w:t>While the simulation’s calculation times will only matter at times it should not interfere with the actual game, the calculations of the system should still be limited to a point where it does not take more time to calculate a single day passing than it takes to render a frame</w:t>
+      </w:r>
+      <w:r>
+        <w:rPr>
+          <w:lang w:val="en-GB"/>
+        </w:rPr>
+        <w:t xml:space="preserve"> – otherwise it is required to hide it in loading and any meaningful</w:t>
+      </w:r>
+      <w:r>
+        <w:rPr>
+          <w:lang w:val="en-GB"/>
+        </w:rPr>
+        <w:t>ly long</w:t>
+      </w:r>
+      <w:r>
+        <w:rPr>
+          <w:lang w:val="en-GB"/>
+        </w:rPr>
+        <w:t xml:space="preserve"> time progressions are out of the question. </w:t>
       </w:r>
     </w:p>
     <w:p>
       <w:pPr>
-        <w:rPr>
-          <w:lang w:val="en-GB"/>
-        </w:rPr>
-      </w:pPr>
-      <w:r>
-        <w:rPr>
-          <w:lang w:val="en-GB"/>
-        </w:rPr>
-        <w:t>Density map</w:t>
-      </w:r>
-      <w:r>
-        <w:rPr>
-          <w:lang w:val="en-GB"/>
-        </w:rPr>
-        <w:t xml:space="preserve"> from shadow mask.</w:t>
+        <w:jc w:val="both"/>
+        <w:rPr>
+          <w:lang w:val="en-GB"/>
+        </w:rPr>
+      </w:pPr>
+      <w:r>
+        <w:rPr>
+          <w:lang w:val="en-GB"/>
+        </w:rPr>
+        <w:br w:type="page"/>
       </w:r>
     </w:p>
     <w:p>
       <w:pPr>
-        <w:rPr>
-          <w:lang w:val="en-GB"/>
-        </w:rPr>
-      </w:pPr>
-      <w:r>
-        <w:rPr>
-          <w:lang w:val="en-GB"/>
-        </w:rPr>
-        <w:t>Convex hul</w:t>
-      </w:r>
-      <w:r>
-        <w:rPr>
-          <w:lang w:val="en-GB"/>
-        </w:rPr>
-        <w:t>l, not individual elements.</w:t>
-      </w:r>
-      <w:r>
-        <w:rPr>
-          <w:lang w:val="en-GB"/>
-        </w:rPr>
-        <w:br w:type="page"/>
-      </w:r>
-    </w:p>
-    <w:p>
-      <w:pPr>
         <w:pStyle w:val="Heading1"/>
         <w:rPr>
           <w:lang w:val="en-GB"/>
         </w:rPr>
       </w:pPr>
-      <w:bookmarkStart w:id="16" w:name="_Toc22309822"/>
+      <w:bookmarkStart w:id="15" w:name="_Toc22646918"/>
       <w:r>
         <w:rPr>
           <w:lang w:val="en-GB"/>
@@ -5973,7 +6160,7 @@
         </w:rPr>
         <w:t>ase study</w:t>
       </w:r>
-      <w:bookmarkEnd w:id="16"/>
+      <w:bookmarkEnd w:id="15"/>
     </w:p>
     <w:p>
       <w:pPr>
@@ -5999,7 +6186,7 @@
           <w:lang w:val="en-GB"/>
         </w:rPr>
       </w:pPr>
-      <w:bookmarkStart w:id="17" w:name="_Toc22309823"/>
+      <w:bookmarkStart w:id="16" w:name="_Toc22646919"/>
       <w:r>
         <w:rPr>
           <w:lang w:val="en-GB"/>
@@ -6012,7 +6199,7 @@
         </w:rPr>
         <w:t>ntroduction</w:t>
       </w:r>
-      <w:bookmarkEnd w:id="17"/>
+      <w:bookmarkEnd w:id="16"/>
     </w:p>
     <w:p>
       <w:pPr>
@@ -6032,14 +6219,14 @@
           <w:lang w:val="en-GB"/>
         </w:rPr>
       </w:pPr>
-      <w:bookmarkStart w:id="18" w:name="_Toc22309824"/>
+      <w:bookmarkStart w:id="17" w:name="_Toc22646920"/>
       <w:r>
         <w:rPr>
           <w:lang w:val="en-GB"/>
         </w:rPr>
         <w:t>Engine choice</w:t>
       </w:r>
-      <w:bookmarkEnd w:id="18"/>
+      <w:bookmarkEnd w:id="17"/>
     </w:p>
     <w:p>
       <w:pPr>
@@ -6086,14 +6273,14 @@
           <w:lang w:val="en-GB"/>
         </w:rPr>
       </w:pPr>
-      <w:bookmarkStart w:id="19" w:name="_Toc22309825"/>
+      <w:bookmarkStart w:id="18" w:name="_Toc22646921"/>
       <w:r>
         <w:rPr>
           <w:lang w:val="en-GB"/>
         </w:rPr>
         <w:t>Surface detection</w:t>
       </w:r>
-      <w:bookmarkEnd w:id="19"/>
+      <w:bookmarkEnd w:id="18"/>
     </w:p>
     <w:p>
       <w:pPr>
@@ -6442,8 +6629,8 @@
           <w:lang w:val="en-GB"/>
         </w:rPr>
         <w:drawing>
-          <wp:inline distT="0" distB="0" distL="0" distR="0" wp14:anchorId="16A9A027" wp14:editId="2A529C63">
-            <wp:extent cx="2232945" cy="1609344"/>
+          <wp:inline distT="0" distB="0" distL="0" distR="0" wp14:anchorId="16A9A027" wp14:editId="520678C9">
+            <wp:extent cx="2933700" cy="2408195"/>
             <wp:effectExtent l="0" t="0" r="0" b="0"/>
             <wp:docPr id="8" name="Picture 8"/>
             <wp:cNvGraphicFramePr>
@@ -6457,7 +6644,13 @@
                     <pic:cNvPicPr/>
                   </pic:nvPicPr>
                   <pic:blipFill>
-                    <a:blip r:embed="rId13"/>
+                    <a:blip r:embed="rId14">
+                      <a:extLst>
+                        <a:ext uri="{28A0092B-C50C-407E-A947-70E740481C1C}">
+                          <a14:useLocalDpi xmlns:a14="http://schemas.microsoft.com/office/drawing/2010/main" val="0"/>
+                        </a:ext>
+                      </a:extLst>
+                    </a:blip>
                     <a:stretch>
                       <a:fillRect/>
                     </a:stretch>
@@ -6465,7 +6658,7 @@
                   <pic:spPr>
                     <a:xfrm>
                       <a:off x="0" y="0"/>
-                      <a:ext cx="2277736" cy="1641626"/>
+                      <a:ext cx="2962931" cy="2432190"/>
                     </a:xfrm>
                     <a:prstGeom prst="rect">
                       <a:avLst/>
@@ -6481,7 +6674,31 @@
         <w:rPr>
           <w:lang w:val="en-GB"/>
         </w:rPr>
-        <w:t xml:space="preserve"> Figure 5: </w:t>
+        <w:t xml:space="preserve"> </w:t>
+      </w:r>
+      <w:r>
+        <w:rPr>
+          <w:lang w:val="en-GB"/>
+        </w:rPr>
+        <w:br/>
+      </w:r>
+      <w:r>
+        <w:rPr>
+          <w:lang w:val="en-GB"/>
+        </w:rPr>
+        <w:t xml:space="preserve">Figure </w:t>
+      </w:r>
+      <w:r>
+        <w:rPr>
+          <w:lang w:val="en-GB"/>
+        </w:rPr>
+        <w:t>6</w:t>
+      </w:r>
+      <w:r>
+        <w:rPr>
+          <w:lang w:val="en-GB"/>
+        </w:rPr>
+        <w:t xml:space="preserve">: </w:t>
       </w:r>
       <w:r>
         <w:rPr>
@@ -6494,6 +6711,18 @@
           <w:lang w:val="en-GB"/>
         </w:rPr>
         <w:t xml:space="preserve"> that fails to fill the x-z plane of its bounds</w:t>
+      </w:r>
+      <w:r>
+        <w:rPr>
+          <w:lang w:val="en-GB"/>
+        </w:rPr>
+        <w:t xml:space="preserve">, transparent cube indicating boundaries and red </w:t>
+      </w:r>
+      <w:r>
+        <w:rPr>
+          <w:lang w:val="en-GB"/>
+        </w:rPr>
+        <w:t>cuboid showing possible ray miss</w:t>
       </w:r>
     </w:p>
     <w:p>
@@ -6516,6 +6745,7 @@
           <w:szCs w:val="20"/>
           <w:lang w:val="en-GB"/>
         </w:rPr>
+        <w:lastRenderedPageBreak/>
         <w:t xml:space="preserve">Now that a position has been acquired, it is possible to check whether it </w:t>
       </w:r>
       <w:r>
@@ -6598,7 +6828,7 @@
           <w:lang w:val="en-GB"/>
         </w:rPr>
       </w:pPr>
-      <w:bookmarkStart w:id="20" w:name="_Toc22309826"/>
+      <w:bookmarkStart w:id="19" w:name="_Toc22646922"/>
       <w:r>
         <w:rPr>
           <w:lang w:val="en-GB"/>
@@ -6617,7 +6847,7 @@
         </w:rPr>
         <w:t>light</w:t>
       </w:r>
-      <w:bookmarkEnd w:id="20"/>
+      <w:bookmarkEnd w:id="19"/>
     </w:p>
     <w:p>
       <w:pPr>
@@ -6639,7 +6869,6 @@
           <w:szCs w:val="20"/>
           <w:lang w:val="en-GB"/>
         </w:rPr>
-        <w:lastRenderedPageBreak/>
         <w:t>Using</w:t>
       </w:r>
       <w:r>
@@ -6748,8 +6977,19 @@
           <w:szCs w:val="20"/>
           <w:lang w:val="en-GB"/>
         </w:rPr>
-        <w:t>Any objects inside the scene that should be taken into account</w:t>
-      </w:r>
+        <w:t xml:space="preserve">Any objects inside the scene that should be </w:t>
+      </w:r>
+      <w:proofErr w:type="gramStart"/>
+      <w:r>
+        <w:rPr>
+          <w:rFonts w:asciiTheme="minorHAnsi" w:hAnsiTheme="minorHAnsi" w:cstheme="minorHAnsi"/>
+          <w:sz w:val="20"/>
+          <w:szCs w:val="20"/>
+          <w:lang w:val="en-GB"/>
+        </w:rPr>
+        <w:t>taken into account</w:t>
+      </w:r>
+      <w:proofErr w:type="gramEnd"/>
       <w:r>
         <w:rPr>
           <w:rFonts w:asciiTheme="minorHAnsi" w:hAnsiTheme="minorHAnsi" w:cstheme="minorHAnsi"/>
@@ -7073,6 +7313,7 @@
                               <w:t xml:space="preserve"> </w:t>
                             </w:r>
                             <w:proofErr w:type="spellStart"/>
+                            <w:proofErr w:type="gramStart"/>
                             <w:r>
                               <w:rPr>
                                 <w:rFonts w:ascii="Consolas" w:hAnsi="Consolas" w:cs="Consolas"/>
@@ -7083,6 +7324,7 @@
                               <w:t>System.Text.RegularExpressions</w:t>
                             </w:r>
                             <w:proofErr w:type="spellEnd"/>
+                            <w:proofErr w:type="gramEnd"/>
                             <w:r>
                               <w:rPr>
                                 <w:rFonts w:ascii="Consolas" w:hAnsi="Consolas" w:cs="Consolas"/>
@@ -7139,6 +7381,7 @@
                               <w:t xml:space="preserve"> </w:t>
                             </w:r>
                             <w:proofErr w:type="spellStart"/>
+                            <w:proofErr w:type="gramStart"/>
                             <w:r>
                               <w:rPr>
                                 <w:rFonts w:ascii="Consolas" w:hAnsi="Consolas" w:cs="Consolas"/>
@@ -7165,7 +7408,17 @@
                                 <w:sz w:val="19"/>
                                 <w:szCs w:val="19"/>
                               </w:rPr>
-                              <w:t xml:space="preserve"> : </w:t>
+                              <w:t xml:space="preserve"> :</w:t>
+                            </w:r>
+                            <w:proofErr w:type="gramEnd"/>
+                            <w:r>
+                              <w:rPr>
+                                <w:rFonts w:ascii="Consolas" w:hAnsi="Consolas" w:cs="Consolas"/>
+                                <w:color w:val="000000"/>
+                                <w:sz w:val="19"/>
+                                <w:szCs w:val="19"/>
+                              </w:rPr>
+                              <w:t xml:space="preserve"> </w:t>
                             </w:r>
                             <w:proofErr w:type="spellStart"/>
                             <w:r>
@@ -7408,6 +7661,7 @@
                               <w:t xml:space="preserve"> </w:t>
                             </w:r>
                             <w:proofErr w:type="spellStart"/>
+                            <w:proofErr w:type="gramStart"/>
                             <w:r>
                               <w:rPr>
                                 <w:rFonts w:ascii="Consolas" w:hAnsi="Consolas" w:cs="Consolas"/>
@@ -7425,7 +7679,17 @@
                                 <w:sz w:val="19"/>
                                 <w:szCs w:val="19"/>
                               </w:rPr>
-                              <w:t>()</w:t>
+                              <w:t>(</w:t>
+                            </w:r>
+                            <w:proofErr w:type="gramEnd"/>
+                            <w:r>
+                              <w:rPr>
+                                <w:rFonts w:ascii="Consolas" w:hAnsi="Consolas" w:cs="Consolas"/>
+                                <w:color w:val="000000"/>
+                                <w:sz w:val="19"/>
+                                <w:szCs w:val="19"/>
+                              </w:rPr>
+                              <w:t>)</w:t>
                             </w:r>
                           </w:p>
                           <w:p>
@@ -7489,9 +7753,20 @@
                                 <w:sz w:val="19"/>
                                 <w:szCs w:val="19"/>
                               </w:rPr>
-                              <w:t xml:space="preserve"> (!_</w:t>
+                              <w:t xml:space="preserve"> </w:t>
+                            </w:r>
+                            <w:proofErr w:type="gramStart"/>
+                            <w:r>
+                              <w:rPr>
+                                <w:rFonts w:ascii="Consolas" w:hAnsi="Consolas" w:cs="Consolas"/>
+                                <w:color w:val="000000"/>
+                                <w:sz w:val="19"/>
+                                <w:szCs w:val="19"/>
+                              </w:rPr>
+                              <w:t>(!_</w:t>
                             </w:r>
                             <w:proofErr w:type="spellStart"/>
+                            <w:proofErr w:type="gramEnd"/>
                             <w:r>
                               <w:rPr>
                                 <w:rFonts w:ascii="Consolas" w:hAnsi="Consolas" w:cs="Consolas"/>
@@ -8970,6 +9245,7 @@
           <w:szCs w:val="20"/>
           <w:lang w:val="en-GB"/>
         </w:rPr>
+        <w:lastRenderedPageBreak/>
         <mc:AlternateContent>
           <mc:Choice Requires="wps">
             <w:drawing>
@@ -9058,6 +9334,7 @@
                               <w:t xml:space="preserve"> </w:t>
                             </w:r>
                             <w:proofErr w:type="spellStart"/>
+                            <w:proofErr w:type="gramStart"/>
                             <w:r>
                               <w:rPr>
                                 <w:rFonts w:ascii="Consolas" w:hAnsi="Consolas" w:cs="Consolas"/>
@@ -9078,6 +9355,7 @@
                               <w:t>(</w:t>
                             </w:r>
                             <w:proofErr w:type="spellStart"/>
+                            <w:proofErr w:type="gramEnd"/>
                             <w:r>
                               <w:rPr>
                                 <w:rFonts w:ascii="Consolas" w:hAnsi="Consolas" w:cs="Consolas"/>
@@ -9182,6 +9460,7 @@
                               <w:t xml:space="preserve"> = </w:t>
                             </w:r>
                             <w:proofErr w:type="spellStart"/>
+                            <w:proofErr w:type="gramStart"/>
                             <w:r>
                               <w:rPr>
                                 <w:rFonts w:ascii="Consolas" w:hAnsi="Consolas" w:cs="Consolas"/>
@@ -9192,6 +9471,7 @@
                               <w:t>hit.lightmapCoord</w:t>
                             </w:r>
                             <w:proofErr w:type="spellEnd"/>
+                            <w:proofErr w:type="gramEnd"/>
                             <w:r>
                               <w:rPr>
                                 <w:rFonts w:ascii="Consolas" w:hAnsi="Consolas" w:cs="Consolas"/>
@@ -9263,6 +9543,7 @@
                               <w:t xml:space="preserve"> = </w:t>
                             </w:r>
                             <w:proofErr w:type="spellStart"/>
+                            <w:proofErr w:type="gramStart"/>
                             <w:r>
                               <w:rPr>
                                 <w:rFonts w:ascii="Consolas" w:hAnsi="Consolas" w:cs="Consolas"/>
@@ -9270,7 +9551,17 @@
                                 <w:sz w:val="19"/>
                                 <w:szCs w:val="19"/>
                               </w:rPr>
-                              <w:t>hit.collider.GetComponent</w:t>
+                              <w:t>hit.collider</w:t>
+                            </w:r>
+                            <w:proofErr w:type="gramEnd"/>
+                            <w:r>
+                              <w:rPr>
+                                <w:rFonts w:ascii="Consolas" w:hAnsi="Consolas" w:cs="Consolas"/>
+                                <w:color w:val="000000"/>
+                                <w:sz w:val="19"/>
+                                <w:szCs w:val="19"/>
+                              </w:rPr>
+                              <w:t>.GetComponent</w:t>
                             </w:r>
                             <w:proofErr w:type="spellEnd"/>
                             <w:r>
@@ -9437,6 +9728,7 @@
                               <w:t>lightIdx</w:t>
                             </w:r>
                             <w:proofErr w:type="spellEnd"/>
+                            <w:proofErr w:type="gramStart"/>
                             <w:r>
                               <w:rPr>
                                 <w:rFonts w:ascii="Consolas" w:hAnsi="Consolas" w:cs="Consolas"/>
@@ -9457,6 +9749,7 @@
                               <w:t>shadowMask</w:t>
                             </w:r>
                             <w:proofErr w:type="spellEnd"/>
+                            <w:proofErr w:type="gramEnd"/>
                             <w:r>
                               <w:rPr>
                                 <w:rFonts w:ascii="Consolas" w:hAnsi="Consolas" w:cs="Consolas"/>
@@ -9510,6 +9803,7 @@
                               <w:t xml:space="preserve"> *= </w:t>
                             </w:r>
                             <w:proofErr w:type="spellStart"/>
+                            <w:proofErr w:type="gramStart"/>
                             <w:r>
                               <w:rPr>
                                 <w:rFonts w:ascii="Consolas" w:hAnsi="Consolas" w:cs="Consolas"/>
@@ -9520,6 +9814,7 @@
                               <w:t>tex.height</w:t>
                             </w:r>
                             <w:proofErr w:type="spellEnd"/>
+                            <w:proofErr w:type="gramEnd"/>
                             <w:r>
                               <w:rPr>
                                 <w:rFonts w:ascii="Consolas" w:hAnsi="Consolas" w:cs="Consolas"/>
@@ -9591,6 +9886,7 @@
                               <w:t xml:space="preserve"> = </w:t>
                             </w:r>
                             <w:proofErr w:type="spellStart"/>
+                            <w:proofErr w:type="gramStart"/>
                             <w:r>
                               <w:rPr>
                                 <w:rFonts w:ascii="Consolas" w:hAnsi="Consolas" w:cs="Consolas"/>
@@ -9601,6 +9897,7 @@
                               <w:t>tex.GetPixel</w:t>
                             </w:r>
                             <w:proofErr w:type="spellEnd"/>
+                            <w:proofErr w:type="gramEnd"/>
                             <w:r>
                               <w:rPr>
                                 <w:rFonts w:ascii="Consolas" w:hAnsi="Consolas" w:cs="Consolas"/>
@@ -9742,6 +10039,7 @@
                               <w:t xml:space="preserve"> 1 - </w:t>
                             </w:r>
                             <w:proofErr w:type="spellStart"/>
+                            <w:proofErr w:type="gramStart"/>
                             <w:r>
                               <w:rPr>
                                 <w:rFonts w:ascii="Consolas" w:hAnsi="Consolas" w:cs="Consolas"/>
@@ -9759,7 +10057,17 @@
                                 <w:sz w:val="19"/>
                                 <w:szCs w:val="19"/>
                               </w:rPr>
-                              <w:t xml:space="preserve">(color, </w:t>
+                              <w:t>(</w:t>
+                            </w:r>
+                            <w:proofErr w:type="gramEnd"/>
+                            <w:r>
+                              <w:rPr>
+                                <w:rFonts w:ascii="Consolas" w:hAnsi="Consolas" w:cs="Consolas"/>
+                                <w:color w:val="000000"/>
+                                <w:sz w:val="19"/>
+                                <w:szCs w:val="19"/>
+                              </w:rPr>
+                              <w:t xml:space="preserve">color, </w:t>
                             </w:r>
                             <w:proofErr w:type="spellStart"/>
                             <w:r>
@@ -10698,6 +11006,7 @@
     </w:p>
     <w:p>
       <w:pPr>
+        <w:jc w:val="both"/>
         <w:rPr>
           <w:lang w:val="en-GB"/>
         </w:rPr>
@@ -10825,10 +11134,21 @@
     </w:p>
     <w:p>
       <w:pPr>
-        <w:rPr>
-          <w:lang w:val="en-GB"/>
-        </w:rPr>
-      </w:pPr>
+        <w:pStyle w:val="Heading2"/>
+        <w:numPr>
+          <w:ilvl w:val="0"/>
+          <w:numId w:val="13"/>
+        </w:numPr>
+        <w:rPr>
+          <w:lang w:val="en-GB"/>
+        </w:rPr>
+      </w:pPr>
+      <w:r>
+        <w:rPr>
+          <w:lang w:val="en-GB"/>
+        </w:rPr>
+        <w:t>Optimization</w:t>
+      </w:r>
     </w:p>
     <w:p>
       <w:pPr>
@@ -10840,17 +11160,44 @@
         <w:rPr>
           <w:lang w:val="en-GB"/>
         </w:rPr>
-        <w:br w:type="page"/>
+        <w:br/>
+        <w:t>Title T.</w:t>
       </w:r>
     </w:p>
     <w:p>
       <w:pPr>
+        <w:rPr>
+          <w:lang w:val="en-GB"/>
+        </w:rPr>
+      </w:pPr>
+      <w:r>
+        <w:rPr>
+          <w:lang w:val="en-GB"/>
+        </w:rPr>
+        <w:t>Watermelon man.</w:t>
+      </w:r>
+    </w:p>
+    <w:p>
+      <w:pPr>
+        <w:rPr>
+          <w:lang w:val="en-GB"/>
+        </w:rPr>
+      </w:pPr>
+      <w:r>
+        <w:rPr>
+          <w:lang w:val="en-GB"/>
+        </w:rPr>
+        <w:br w:type="page"/>
+      </w:r>
+    </w:p>
+    <w:p>
+      <w:pPr>
         <w:pStyle w:val="Heading1"/>
         <w:rPr>
           <w:lang w:val="en-GB"/>
         </w:rPr>
       </w:pPr>
-      <w:bookmarkStart w:id="21" w:name="_Toc22309827"/>
+      <w:bookmarkStart w:id="20" w:name="_Toc22646923"/>
       <w:r>
         <w:rPr>
           <w:lang w:val="en-GB"/>
@@ -10858,7 +11205,7 @@
         <w:lastRenderedPageBreak/>
         <w:t>Conclusion</w:t>
       </w:r>
-      <w:bookmarkEnd w:id="21"/>
+      <w:bookmarkEnd w:id="20"/>
     </w:p>
     <w:p>
       <w:pPr>
@@ -10910,7 +11257,7 @@
           <w:lang w:val="en-GB"/>
         </w:rPr>
       </w:pPr>
-      <w:bookmarkStart w:id="22" w:name="_Toc22309828"/>
+      <w:bookmarkStart w:id="21" w:name="_Toc22646924"/>
       <w:r>
         <w:rPr>
           <w:lang w:val="en-GB"/>
@@ -10918,7 +11265,7 @@
         <w:lastRenderedPageBreak/>
         <w:t>References</w:t>
       </w:r>
-      <w:bookmarkEnd w:id="22"/>
+      <w:bookmarkEnd w:id="21"/>
     </w:p>
     <w:p>
       <w:pPr>
@@ -10927,8 +11274,8 @@
           <w:lang w:val="en-GB"/>
         </w:rPr>
       </w:pPr>
-      <w:bookmarkStart w:id="23" w:name="AgentBasedBiology"/>
-      <w:bookmarkEnd w:id="23"/>
+      <w:bookmarkStart w:id="22" w:name="AgentBasedBiology"/>
+      <w:bookmarkEnd w:id="22"/>
       <w:r>
         <w:rPr>
           <w:lang w:val="en-GB"/>
@@ -10951,7 +11298,21 @@
         <w:rPr>
           <w:lang w:val="en-GB"/>
         </w:rPr>
-        <w:t xml:space="preserve"> An, G. , Mi, Q. , Dutta‐Moscato, J. and </w:t>
+        <w:t xml:space="preserve"> An, </w:t>
+      </w:r>
+      <w:proofErr w:type="gramStart"/>
+      <w:r>
+        <w:rPr>
+          <w:lang w:val="en-GB"/>
+        </w:rPr>
+        <w:t>G. ,</w:t>
+      </w:r>
+      <w:proofErr w:type="gramEnd"/>
+      <w:r>
+        <w:rPr>
+          <w:lang w:val="en-GB"/>
+        </w:rPr>
+        <w:t xml:space="preserve"> Mi, Q. , Dutta‐Moscato, J. and </w:t>
       </w:r>
       <w:proofErr w:type="spellStart"/>
       <w:r>
@@ -10995,7 +11356,7 @@
         </w:rPr>
         <w:t xml:space="preserve"> Med, 1: 159-171. doi:</w:t>
       </w:r>
-      <w:hyperlink r:id="rId14" w:history="1">
+      <w:hyperlink r:id="rId15" w:history="1">
         <w:r>
           <w:rPr>
             <w:rStyle w:val="Hyperlink"/>
@@ -11011,7 +11372,7 @@
           <w:lang w:val="en-GB"/>
         </w:rPr>
       </w:pPr>
-      <w:bookmarkStart w:id="24" w:name="AgentBasedModel"/>
+      <w:bookmarkStart w:id="23" w:name="AgentBasedModel"/>
       <w:r>
         <w:rPr>
           <w:lang w:val="en-GB"/>
@@ -11030,7 +11391,7 @@
         </w:rPr>
         <w:t>]</w:t>
       </w:r>
-      <w:bookmarkEnd w:id="24"/>
+      <w:bookmarkEnd w:id="23"/>
       <w:r>
         <w:rPr>
           <w:lang w:val="en-GB"/>
@@ -11043,7 +11404,7 @@
         </w:rPr>
         <w:t xml:space="preserve"> </w:t>
       </w:r>
-      <w:hyperlink r:id="rId15" w:history="1">
+      <w:hyperlink r:id="rId16" w:history="1">
         <w:r>
           <w:rPr>
             <w:rStyle w:val="Hyperlink"/>
@@ -11065,7 +11426,7 @@
           <w:lang w:val="en-GB"/>
         </w:rPr>
       </w:pPr>
-      <w:bookmarkStart w:id="25" w:name="GrassManageMent"/>
+      <w:bookmarkStart w:id="24" w:name="GrassManageMent"/>
       <w:r>
         <w:rPr>
           <w:lang w:val="en-GB"/>
@@ -11084,7 +11445,7 @@
         </w:rPr>
         <w:t xml:space="preserve">] </w:t>
       </w:r>
-      <w:bookmarkEnd w:id="25"/>
+      <w:bookmarkEnd w:id="24"/>
       <w:r>
         <w:rPr>
           <w:lang w:val="en-GB"/>
@@ -11103,7 +11464,7 @@
         </w:rPr>
         <w:t xml:space="preserve"> </w:t>
       </w:r>
-      <w:hyperlink r:id="rId16" w:history="1">
+      <w:hyperlink r:id="rId17" w:history="1">
         <w:r>
           <w:rPr>
             <w:rStyle w:val="Hyperlink"/>
@@ -11119,8 +11480,8 @@
           <w:lang w:val="en-GB"/>
         </w:rPr>
       </w:pPr>
-      <w:bookmarkStart w:id="26" w:name="BasicsOfGrassGrowth"/>
-      <w:bookmarkStart w:id="27" w:name="PerennialPlants"/>
+      <w:bookmarkStart w:id="25" w:name="BasicsOfGrassGrowth"/>
+      <w:bookmarkStart w:id="26" w:name="PerennialPlants"/>
       <w:r>
         <w:rPr>
           <w:lang w:val="en-GB"/>
@@ -11133,7 +11494,7 @@
         </w:rPr>
         <w:t xml:space="preserve"> </w:t>
       </w:r>
-      <w:bookmarkEnd w:id="26"/>
+      <w:bookmarkEnd w:id="25"/>
       <w:r>
         <w:rPr>
           <w:lang w:val="en-GB"/>
@@ -11176,7 +11537,7 @@
         </w:rPr>
         <w:t xml:space="preserve"> </w:t>
       </w:r>
-      <w:hyperlink r:id="rId17" w:history="1">
+      <w:hyperlink r:id="rId18" w:history="1">
         <w:r>
           <w:rPr>
             <w:rStyle w:val="Hyperlink"/>
@@ -11210,7 +11571,7 @@
         </w:rPr>
         <w:t xml:space="preserve">] </w:t>
       </w:r>
-      <w:bookmarkEnd w:id="27"/>
+      <w:bookmarkEnd w:id="26"/>
       <w:r>
         <w:rPr>
           <w:lang w:val="en-GB"/>
@@ -11253,7 +11614,7 @@
         </w:rPr>
         <w:t xml:space="preserve"> </w:t>
       </w:r>
-      <w:hyperlink r:id="rId18" w:history="1">
+      <w:hyperlink r:id="rId19" w:history="1">
         <w:r>
           <w:rPr>
             <w:rStyle w:val="Hyperlink"/>
@@ -11270,13 +11631,35 @@
           <w:color w:val="1F4E79" w:themeColor="accent1" w:themeShade="80"/>
           <w:sz w:val="36"/>
           <w:szCs w:val="36"/>
-          <w:lang w:val="en-GB"/>
-        </w:rPr>
-      </w:pPr>
-      <w:r>
-        <w:t xml:space="preserve">[6] </w:t>
-      </w:r>
-      <w:hyperlink r:id="rId19" w:history="1">
+        </w:rPr>
+      </w:pPr>
+      <w:r>
+        <w:t>[6]</w:t>
+      </w:r>
+      <w:r>
+        <w:t xml:space="preserve"> </w:t>
+      </w:r>
+      <w:r>
+        <w:t>Boul</w:t>
+      </w:r>
+      <w:r>
+        <w:t>anger, K. (2008). Real-time realistic rendering of nature scenes with dynamic lighting (Doctoral dissertation).</w:t>
+      </w:r>
+      <w:r>
+        <w:t xml:space="preserve"> </w:t>
+      </w:r>
+      <w:r>
+        <w:t>Retrieved from</w:t>
+      </w:r>
+      <w:bookmarkStart w:id="27" w:name="_GoBack"/>
+      <w:bookmarkEnd w:id="27"/>
+      <w:r>
+        <w:t xml:space="preserve"> </w:t>
+      </w:r>
+      <w:r>
+        <w:t xml:space="preserve"> </w:t>
+      </w:r>
+      <w:hyperlink r:id="rId20" w:history="1">
         <w:r>
           <w:rPr>
             <w:rStyle w:val="Hyperlink"/>
@@ -11285,9 +11668,6 @@
         </w:r>
       </w:hyperlink>
       <w:r>
-        <w:rPr>
-          <w:lang w:val="en-GB"/>
-        </w:rPr>
         <w:br w:type="page"/>
       </w:r>
     </w:p>
@@ -11298,7 +11678,7 @@
           <w:lang w:val="en-GB"/>
         </w:rPr>
       </w:pPr>
-      <w:bookmarkStart w:id="28" w:name="_Toc22309829"/>
+      <w:bookmarkStart w:id="28" w:name="_Toc22646925"/>
       <w:r>
         <w:rPr>
           <w:lang w:val="en-GB"/>
@@ -11344,7 +11724,7 @@
                     </pic:cNvPicPr>
                   </pic:nvPicPr>
                   <pic:blipFill>
-                    <a:blip r:embed="rId20" cstate="print">
+                    <a:blip r:embed="rId21" cstate="print">
                       <a:extLst>
                         <a:ext uri="{28A0092B-C50C-407E-A947-70E740481C1C}">
                           <a14:useLocalDpi xmlns:a14="http://schemas.microsoft.com/office/drawing/2010/main" val="0"/>
@@ -11449,8 +11829,8 @@
       </w:r>
     </w:p>
     <w:sectPr>
-      <w:headerReference w:type="default" r:id="rId21"/>
-      <w:footerReference w:type="default" r:id="rId22"/>
+      <w:headerReference w:type="default" r:id="rId22"/>
+      <w:footerReference w:type="default" r:id="rId23"/>
       <w:pgSz w:w="12240" w:h="15840"/>
       <w:pgMar w:top="1440" w:right="1440" w:bottom="1440" w:left="1440" w:header="720" w:footer="720" w:gutter="0"/>
       <w:pgNumType w:start="0"/>
@@ -14244,7 +14624,7 @@
       </w:pPr>
     </w:pPrDefault>
   </w:docDefaults>
-  <w:latentStyles w:defLockedState="0" w:defUIPriority="99" w:defSemiHidden="0" w:defUnhideWhenUsed="0" w:defQFormat="0" w:count="377">
+  <w:latentStyles w:defLockedState="0" w:defUIPriority="99" w:defSemiHidden="0" w:defUnhideWhenUsed="0" w:defQFormat="0" w:count="375">
     <w:lsdException w:name="Normal" w:uiPriority="0" w:qFormat="1"/>
     <w:lsdException w:name="heading 1" w:uiPriority="9" w:qFormat="1"/>
     <w:lsdException w:name="heading 2" w:semiHidden="1" w:uiPriority="9" w:unhideWhenUsed="1" w:qFormat="1"/>
@@ -14620,8 +15000,6 @@
     <w:lsdException w:name="Smart Hyperlink" w:semiHidden="1" w:unhideWhenUsed="1"/>
     <w:lsdException w:name="Hashtag" w:semiHidden="1" w:unhideWhenUsed="1"/>
     <w:lsdException w:name="Unresolved Mention" w:semiHidden="1" w:unhideWhenUsed="1"/>
-    <w:lsdException w:name="Smart Link" w:semiHidden="1" w:unhideWhenUsed="1"/>
-    <w:lsdException w:name="Smart Link Error" w:semiHidden="1" w:unhideWhenUsed="1"/>
   </w:latentStyles>
   <w:style w:type="paragraph" w:default="1" w:styleId="Normal">
     <w:name w:val="Normal"/>
@@ -15628,7 +16006,9 @@
     <w:rsid w:val="009F20F3"/>
     <w:rsid w:val="00A038A7"/>
     <w:rsid w:val="00A476D2"/>
+    <w:rsid w:val="00AF2D43"/>
     <w:rsid w:val="00B11ED7"/>
+    <w:rsid w:val="00BF510E"/>
     <w:rsid w:val="00BF7836"/>
     <w:rsid w:val="00C70918"/>
     <w:rsid w:val="00DC396A"/>
@@ -15651,8 +16031,8 @@
   </m:mathPr>
   <w:themeFontLang w:val="en-US"/>
   <w:clrSchemeMapping w:bg1="light1" w:t1="dark1" w:bg2="light2" w:t2="dark2" w:accent1="accent1" w:accent2="accent2" w:accent3="accent3" w:accent4="accent4" w:accent5="accent5" w:accent6="accent6" w:hyperlink="hyperlink" w:followedHyperlink="followedHyperlink"/>
-  <w:decimalSymbol w:val="."/>
-  <w:listSeparator w:val=","/>
+  <w:decimalSymbol w:val=","/>
+  <w:listSeparator w:val=";"/>
   <w15:chartTrackingRefBased/>
 </w:settings>
 </file>
@@ -15674,7 +16054,7 @@
       </w:pPr>
     </w:pPrDefault>
   </w:docDefaults>
-  <w:latentStyles w:defLockedState="0" w:defUIPriority="99" w:defSemiHidden="0" w:defUnhideWhenUsed="0" w:defQFormat="0" w:count="377">
+  <w:latentStyles w:defLockedState="0" w:defUIPriority="99" w:defSemiHidden="0" w:defUnhideWhenUsed="0" w:defQFormat="0" w:count="375">
     <w:lsdException w:name="Normal" w:uiPriority="0" w:qFormat="1"/>
     <w:lsdException w:name="heading 1" w:uiPriority="9" w:qFormat="1"/>
     <w:lsdException w:name="heading 2" w:semiHidden="1" w:uiPriority="9" w:unhideWhenUsed="1" w:qFormat="1"/>
@@ -16050,8 +16430,6 @@
     <w:lsdException w:name="Smart Hyperlink" w:semiHidden="1" w:unhideWhenUsed="1"/>
     <w:lsdException w:name="Hashtag" w:semiHidden="1" w:unhideWhenUsed="1"/>
     <w:lsdException w:name="Unresolved Mention" w:semiHidden="1" w:unhideWhenUsed="1"/>
-    <w:lsdException w:name="Smart Link" w:semiHidden="1" w:unhideWhenUsed="1"/>
-    <w:lsdException w:name="Smart Link Error" w:semiHidden="1" w:unhideWhenUsed="1"/>
   </w:latentStyles>
   <w:style w:type="paragraph" w:default="1" w:styleId="Normal">
     <w:name w:val="Normal"/>
@@ -16406,7 +16784,7 @@
 </file>
 
 <file path=customXml/itemProps1.xml><?xml version="1.0" encoding="utf-8"?>
-<ds:datastoreItem xmlns:ds="http://schemas.openxmlformats.org/officeDocument/2006/customXml" ds:itemID="{5FB92664-3C41-486E-A9E2-D1AB5FC03DC6}">
+<ds:datastoreItem xmlns:ds="http://schemas.openxmlformats.org/officeDocument/2006/customXml" ds:itemID="{7962B15F-9A8B-4923-AD7C-32EC229CD14E}">
   <ds:schemaRefs>
     <ds:schemaRef ds:uri="http://schemas.openxmlformats.org/officeDocument/2006/bibliography"/>
   </ds:schemaRefs>

</xml_diff>

<commit_message>
Added more optimization to paper and presentation
</commit_message>
<xml_diff>
--- a/Paperwork/Paper.docx
+++ b/Paperwork/Paper.docx
@@ -6086,7 +6086,13 @@
         <w:rPr>
           <w:lang w:val="en-GB"/>
         </w:rPr>
-        <w:t>of the result is terrible</w:t>
+        <w:t xml:space="preserve">of the result </w:t>
+      </w:r>
+      <w:r>
+        <w:rPr>
+          <w:lang w:val="en-GB"/>
+        </w:rPr>
+        <w:t>does not run at an acceptable framerate</w:t>
       </w:r>
       <w:r>
         <w:rPr>
@@ -6104,7 +6110,19 @@
         <w:rPr>
           <w:lang w:val="en-GB"/>
         </w:rPr>
-        <w:t>While the simulation’s calculation times will only matter at times it should not interfere with the actual game, the calculations of the system should still be limited to a point where it does not take more time to calculate a single day passing than it takes to render a frame</w:t>
+        <w:t>While the simulation’s calculation times will only matter at times it should not interfere with the actual game</w:t>
+      </w:r>
+      <w:r>
+        <w:rPr>
+          <w:lang w:val="en-GB"/>
+        </w:rPr>
+        <w:t>play</w:t>
+      </w:r>
+      <w:r>
+        <w:rPr>
+          <w:lang w:val="en-GB"/>
+        </w:rPr>
+        <w:t>, the calculations of the system should still be limited to a point where it does not take more time to calculate a single day passing than it takes to render a frame</w:t>
       </w:r>
       <w:r>
         <w:rPr>
@@ -6136,17 +6154,111 @@
         <w:rPr>
           <w:lang w:val="en-GB"/>
         </w:rPr>
-        <w:br w:type="page"/>
+        <w:t xml:space="preserve">The models themselves are created by users of the tool, so rather than looking at optimizing meshes, it is more desirable to provide an option to improve their performance </w:t>
+      </w:r>
+      <w:r>
+        <w:rPr>
+          <w:lang w:val="en-GB"/>
+        </w:rPr>
+        <w:t>through the information of the system.</w:t>
+      </w:r>
+      <w:r>
+        <w:rPr>
+          <w:lang w:val="en-GB"/>
+        </w:rPr>
+        <w:t xml:space="preserve"> Since it is undesirable to have every object be a single blade of grass, making bunches more efficient is the target.</w:t>
       </w:r>
     </w:p>
     <w:p>
       <w:pPr>
+        <w:jc w:val="both"/>
+        <w:rPr>
+          <w:lang w:val="en-GB"/>
+        </w:rPr>
+      </w:pPr>
+      <w:r>
+        <w:rPr>
+          <w:lang w:val="en-GB"/>
+        </w:rPr>
+        <w:t xml:space="preserve">The same plants will appear many times at once in the simulation, so the first step is to enable instancing. </w:t>
+      </w:r>
+      <w:r>
+        <w:rPr>
+          <w:lang w:val="en-GB"/>
+        </w:rPr>
+        <w:t>Doing as such allows</w:t>
+      </w:r>
+      <w:r>
+        <w:rPr>
+          <w:lang w:val="en-GB"/>
+        </w:rPr>
+        <w:t xml:space="preserve"> multiple</w:t>
+      </w:r>
+      <w:r>
+        <w:rPr>
+          <w:lang w:val="en-GB"/>
+        </w:rPr>
+        <w:t xml:space="preserve"> </w:t>
+      </w:r>
+      <w:r>
+        <w:rPr>
+          <w:lang w:val="en-GB"/>
+        </w:rPr>
+        <w:t>identical meshes to be rendered within the same draw call, but still allows some parameters to vary</w:t>
+      </w:r>
+      <w:r>
+        <w:rPr>
+          <w:lang w:val="en-GB"/>
+        </w:rPr>
+        <w:t xml:space="preserve"> between instances</w:t>
+      </w:r>
+      <w:r>
+        <w:rPr>
+          <w:lang w:val="en-GB"/>
+        </w:rPr>
+        <w:t xml:space="preserve"> – most meaningfully the transform.</w:t>
+      </w:r>
+    </w:p>
+    <w:p>
+      <w:pPr>
+        <w:jc w:val="both"/>
+        <w:rPr>
+          <w:lang w:val="en-GB"/>
+        </w:rPr>
+      </w:pPr>
+      <w:bookmarkStart w:id="15" w:name="_GoBack"/>
+      <w:bookmarkEnd w:id="15"/>
+    </w:p>
+    <w:p>
+      <w:pPr>
+        <w:jc w:val="both"/>
+        <w:rPr>
+          <w:lang w:val="en-GB"/>
+        </w:rPr>
+      </w:pPr>
+    </w:p>
+    <w:p>
+      <w:pPr>
+        <w:jc w:val="both"/>
+        <w:rPr>
+          <w:lang w:val="en-GB"/>
+        </w:rPr>
+      </w:pPr>
+      <w:r>
+        <w:rPr>
+          <w:lang w:val="en-GB"/>
+        </w:rPr>
+        <w:br w:type="page"/>
+      </w:r>
+    </w:p>
+    <w:p>
+      <w:pPr>
         <w:pStyle w:val="Heading1"/>
         <w:rPr>
           <w:lang w:val="en-GB"/>
         </w:rPr>
       </w:pPr>
-      <w:bookmarkStart w:id="15" w:name="_Toc22646918"/>
+      <w:bookmarkStart w:id="16" w:name="_Toc22646918"/>
       <w:r>
         <w:rPr>
           <w:lang w:val="en-GB"/>
@@ -6160,7 +6272,7 @@
         </w:rPr>
         <w:t>ase study</w:t>
       </w:r>
-      <w:bookmarkEnd w:id="15"/>
+      <w:bookmarkEnd w:id="16"/>
     </w:p>
     <w:p>
       <w:pPr>
@@ -6186,7 +6298,7 @@
           <w:lang w:val="en-GB"/>
         </w:rPr>
       </w:pPr>
-      <w:bookmarkStart w:id="16" w:name="_Toc22646919"/>
+      <w:bookmarkStart w:id="17" w:name="_Toc22646919"/>
       <w:r>
         <w:rPr>
           <w:lang w:val="en-GB"/>
@@ -6199,7 +6311,7 @@
         </w:rPr>
         <w:t>ntroduction</w:t>
       </w:r>
-      <w:bookmarkEnd w:id="16"/>
+      <w:bookmarkEnd w:id="17"/>
     </w:p>
     <w:p>
       <w:pPr>
@@ -6219,14 +6331,14 @@
           <w:lang w:val="en-GB"/>
         </w:rPr>
       </w:pPr>
-      <w:bookmarkStart w:id="17" w:name="_Toc22646920"/>
+      <w:bookmarkStart w:id="18" w:name="_Toc22646920"/>
       <w:r>
         <w:rPr>
           <w:lang w:val="en-GB"/>
         </w:rPr>
         <w:t>Engine choice</w:t>
       </w:r>
-      <w:bookmarkEnd w:id="17"/>
+      <w:bookmarkEnd w:id="18"/>
     </w:p>
     <w:p>
       <w:pPr>
@@ -6273,14 +6385,14 @@
           <w:lang w:val="en-GB"/>
         </w:rPr>
       </w:pPr>
-      <w:bookmarkStart w:id="18" w:name="_Toc22646921"/>
+      <w:bookmarkStart w:id="19" w:name="_Toc22646921"/>
       <w:r>
         <w:rPr>
           <w:lang w:val="en-GB"/>
         </w:rPr>
         <w:t>Surface detection</w:t>
       </w:r>
-      <w:bookmarkEnd w:id="18"/>
+      <w:bookmarkEnd w:id="19"/>
     </w:p>
     <w:p>
       <w:pPr>
@@ -6828,7 +6940,7 @@
           <w:lang w:val="en-GB"/>
         </w:rPr>
       </w:pPr>
-      <w:bookmarkStart w:id="19" w:name="_Toc22646922"/>
+      <w:bookmarkStart w:id="20" w:name="_Toc22646922"/>
       <w:r>
         <w:rPr>
           <w:lang w:val="en-GB"/>
@@ -6847,7 +6959,7 @@
         </w:rPr>
         <w:t>light</w:t>
       </w:r>
-      <w:bookmarkEnd w:id="19"/>
+      <w:bookmarkEnd w:id="20"/>
     </w:p>
     <w:p>
       <w:pPr>
@@ -11197,7 +11309,7 @@
           <w:lang w:val="en-GB"/>
         </w:rPr>
       </w:pPr>
-      <w:bookmarkStart w:id="20" w:name="_Toc22646923"/>
+      <w:bookmarkStart w:id="21" w:name="_Toc22646923"/>
       <w:r>
         <w:rPr>
           <w:lang w:val="en-GB"/>
@@ -11205,7 +11317,7 @@
         <w:lastRenderedPageBreak/>
         <w:t>Conclusion</w:t>
       </w:r>
-      <w:bookmarkEnd w:id="20"/>
+      <w:bookmarkEnd w:id="21"/>
     </w:p>
     <w:p>
       <w:pPr>
@@ -11257,7 +11369,7 @@
           <w:lang w:val="en-GB"/>
         </w:rPr>
       </w:pPr>
-      <w:bookmarkStart w:id="21" w:name="_Toc22646924"/>
+      <w:bookmarkStart w:id="22" w:name="_Toc22646924"/>
       <w:r>
         <w:rPr>
           <w:lang w:val="en-GB"/>
@@ -11265,7 +11377,7 @@
         <w:lastRenderedPageBreak/>
         <w:t>References</w:t>
       </w:r>
-      <w:bookmarkEnd w:id="21"/>
+      <w:bookmarkEnd w:id="22"/>
     </w:p>
     <w:p>
       <w:pPr>
@@ -11274,8 +11386,8 @@
           <w:lang w:val="en-GB"/>
         </w:rPr>
       </w:pPr>
-      <w:bookmarkStart w:id="22" w:name="AgentBasedBiology"/>
-      <w:bookmarkEnd w:id="22"/>
+      <w:bookmarkStart w:id="23" w:name="AgentBasedBiology"/>
+      <w:bookmarkEnd w:id="23"/>
       <w:r>
         <w:rPr>
           <w:lang w:val="en-GB"/>
@@ -11372,7 +11484,7 @@
           <w:lang w:val="en-GB"/>
         </w:rPr>
       </w:pPr>
-      <w:bookmarkStart w:id="23" w:name="AgentBasedModel"/>
+      <w:bookmarkStart w:id="24" w:name="AgentBasedModel"/>
       <w:r>
         <w:rPr>
           <w:lang w:val="en-GB"/>
@@ -11391,7 +11503,7 @@
         </w:rPr>
         <w:t>]</w:t>
       </w:r>
-      <w:bookmarkEnd w:id="23"/>
+      <w:bookmarkEnd w:id="24"/>
       <w:r>
         <w:rPr>
           <w:lang w:val="en-GB"/>
@@ -11426,7 +11538,7 @@
           <w:lang w:val="en-GB"/>
         </w:rPr>
       </w:pPr>
-      <w:bookmarkStart w:id="24" w:name="GrassManageMent"/>
+      <w:bookmarkStart w:id="25" w:name="GrassManageMent"/>
       <w:r>
         <w:rPr>
           <w:lang w:val="en-GB"/>
@@ -11445,7 +11557,7 @@
         </w:rPr>
         <w:t xml:space="preserve">] </w:t>
       </w:r>
-      <w:bookmarkEnd w:id="24"/>
+      <w:bookmarkEnd w:id="25"/>
       <w:r>
         <w:rPr>
           <w:lang w:val="en-GB"/>
@@ -11480,8 +11592,8 @@
           <w:lang w:val="en-GB"/>
         </w:rPr>
       </w:pPr>
-      <w:bookmarkStart w:id="25" w:name="BasicsOfGrassGrowth"/>
-      <w:bookmarkStart w:id="26" w:name="PerennialPlants"/>
+      <w:bookmarkStart w:id="26" w:name="BasicsOfGrassGrowth"/>
+      <w:bookmarkStart w:id="27" w:name="PerennialPlants"/>
       <w:r>
         <w:rPr>
           <w:lang w:val="en-GB"/>
@@ -11494,7 +11606,7 @@
         </w:rPr>
         <w:t xml:space="preserve"> </w:t>
       </w:r>
-      <w:bookmarkEnd w:id="25"/>
+      <w:bookmarkEnd w:id="26"/>
       <w:r>
         <w:rPr>
           <w:lang w:val="en-GB"/>
@@ -11571,7 +11683,7 @@
         </w:rPr>
         <w:t xml:space="preserve">] </w:t>
       </w:r>
-      <w:bookmarkEnd w:id="26"/>
+      <w:bookmarkEnd w:id="27"/>
       <w:r>
         <w:rPr>
           <w:lang w:val="en-GB"/>
@@ -11651,8 +11763,6 @@
       <w:r>
         <w:t>Retrieved from</w:t>
       </w:r>
-      <w:bookmarkStart w:id="27" w:name="_GoBack"/>
-      <w:bookmarkEnd w:id="27"/>
       <w:r>
         <w:t xml:space="preserve"> </w:t>
       </w:r>
@@ -15995,6 +16105,7 @@
     <w:rsid w:val="002A28D4"/>
     <w:rsid w:val="00306D44"/>
     <w:rsid w:val="00415018"/>
+    <w:rsid w:val="004308AE"/>
     <w:rsid w:val="00510630"/>
     <w:rsid w:val="005C7D4A"/>
     <w:rsid w:val="00630BFE"/>
@@ -16784,7 +16895,7 @@
 </file>
 
 <file path=customXml/itemProps1.xml><?xml version="1.0" encoding="utf-8"?>
-<ds:datastoreItem xmlns:ds="http://schemas.openxmlformats.org/officeDocument/2006/customXml" ds:itemID="{7962B15F-9A8B-4923-AD7C-32EC229CD14E}">
+<ds:datastoreItem xmlns:ds="http://schemas.openxmlformats.org/officeDocument/2006/customXml" ds:itemID="{45D8E552-46AA-4E62-8905-0A74DD775E80}">
   <ds:schemaRefs>
     <ds:schemaRef ds:uri="http://schemas.openxmlformats.org/officeDocument/2006/bibliography"/>
   </ds:schemaRefs>

</xml_diff>

<commit_message>
Expanded paper, added foundation for plant consuming plant
</commit_message>
<xml_diff>
--- a/Paperwork/Paper.docx
+++ b/Paperwork/Paper.docx
@@ -102,7 +102,6 @@
         <w:dataBinding w:prefixMappings="xmlns:ns0='http://purl.org/dc/elements/1.1/' xmlns:ns1='http://schemas.openxmlformats.org/package/2006/metadata/core-properties' " w:xpath="/ns1:coreProperties[1]/ns0:creator[1]" w:storeItemID="{6C3C8BC8-F283-45AE-878A-BAB7291924A1}"/>
         <w:text/>
       </w:sdtPr>
-      <w:sdtEndPr/>
       <w:sdtContent>
         <w:p>
           <w:pPr>
@@ -309,7 +308,7 @@
             </w:rPr>
             <w:fldChar w:fldCharType="separate"/>
           </w:r>
-          <w:hyperlink w:anchor="_Toc22646904" w:history="1">
+          <w:hyperlink w:anchor="_Toc23151505" w:history="1">
             <w:r>
               <w:rPr>
                 <w:rStyle w:val="Hyperlink"/>
@@ -337,7 +336,7 @@
                 <w:noProof/>
                 <w:webHidden/>
               </w:rPr>
-              <w:instrText xml:space="preserve"> PAGEREF _Toc22646904 \h </w:instrText>
+              <w:instrText xml:space="preserve"> PAGEREF _Toc23151505 \h </w:instrText>
             </w:r>
             <w:r>
               <w:rPr>
@@ -381,7 +380,7 @@
               <w:lang w:val="nl-BE" w:eastAsia="nl-BE"/>
             </w:rPr>
           </w:pPr>
-          <w:hyperlink w:anchor="_Toc22646905" w:history="1">
+          <w:hyperlink w:anchor="_Toc23151506" w:history="1">
             <w:r>
               <w:rPr>
                 <w:rStyle w:val="Hyperlink"/>
@@ -409,7 +408,7 @@
                 <w:noProof/>
                 <w:webHidden/>
               </w:rPr>
-              <w:instrText xml:space="preserve"> PAGEREF _Toc22646905 \h </w:instrText>
+              <w:instrText xml:space="preserve"> PAGEREF _Toc23151506 \h </w:instrText>
             </w:r>
             <w:r>
               <w:rPr>
@@ -453,7 +452,7 @@
               <w:lang w:val="nl-BE" w:eastAsia="nl-BE"/>
             </w:rPr>
           </w:pPr>
-          <w:hyperlink w:anchor="_Toc22646906" w:history="1">
+          <w:hyperlink w:anchor="_Toc23151507" w:history="1">
             <w:r>
               <w:rPr>
                 <w:rStyle w:val="Hyperlink"/>
@@ -481,7 +480,7 @@
                 <w:noProof/>
                 <w:webHidden/>
               </w:rPr>
-              <w:instrText xml:space="preserve"> PAGEREF _Toc22646906 \h </w:instrText>
+              <w:instrText xml:space="preserve"> PAGEREF _Toc23151507 \h </w:instrText>
             </w:r>
             <w:r>
               <w:rPr>
@@ -526,7 +525,7 @@
               <w:lang w:val="nl-BE" w:eastAsia="nl-BE"/>
             </w:rPr>
           </w:pPr>
-          <w:hyperlink w:anchor="_Toc22646907" w:history="1">
+          <w:hyperlink w:anchor="_Toc23151508" w:history="1">
             <w:r>
               <w:rPr>
                 <w:rStyle w:val="Hyperlink"/>
@@ -571,7 +570,7 @@
                 <w:noProof/>
                 <w:webHidden/>
               </w:rPr>
-              <w:instrText xml:space="preserve"> PAGEREF _Toc22646907 \h </w:instrText>
+              <w:instrText xml:space="preserve"> PAGEREF _Toc23151508 \h </w:instrText>
             </w:r>
             <w:r>
               <w:rPr>
@@ -616,7 +615,7 @@
               <w:lang w:val="nl-BE" w:eastAsia="nl-BE"/>
             </w:rPr>
           </w:pPr>
-          <w:hyperlink w:anchor="_Toc22646908" w:history="1">
+          <w:hyperlink w:anchor="_Toc23151509" w:history="1">
             <w:r>
               <w:rPr>
                 <w:rStyle w:val="Hyperlink"/>
@@ -661,7 +660,7 @@
                 <w:noProof/>
                 <w:webHidden/>
               </w:rPr>
-              <w:instrText xml:space="preserve"> PAGEREF _Toc22646908 \h </w:instrText>
+              <w:instrText xml:space="preserve"> PAGEREF _Toc23151509 \h </w:instrText>
             </w:r>
             <w:r>
               <w:rPr>
@@ -706,7 +705,7 @@
               <w:lang w:val="nl-BE" w:eastAsia="nl-BE"/>
             </w:rPr>
           </w:pPr>
-          <w:hyperlink w:anchor="_Toc22646909" w:history="1">
+          <w:hyperlink w:anchor="_Toc23151510" w:history="1">
             <w:r>
               <w:rPr>
                 <w:rStyle w:val="Hyperlink"/>
@@ -751,7 +750,7 @@
                 <w:noProof/>
                 <w:webHidden/>
               </w:rPr>
-              <w:instrText xml:space="preserve"> PAGEREF _Toc22646909 \h </w:instrText>
+              <w:instrText xml:space="preserve"> PAGEREF _Toc23151510 \h </w:instrText>
             </w:r>
             <w:r>
               <w:rPr>
@@ -796,7 +795,7 @@
               <w:lang w:val="nl-BE" w:eastAsia="nl-BE"/>
             </w:rPr>
           </w:pPr>
-          <w:hyperlink w:anchor="_Toc22646910" w:history="1">
+          <w:hyperlink w:anchor="_Toc23151511" w:history="1">
             <w:r>
               <w:rPr>
                 <w:rStyle w:val="Hyperlink"/>
@@ -841,7 +840,7 @@
                 <w:noProof/>
                 <w:webHidden/>
               </w:rPr>
-              <w:instrText xml:space="preserve"> PAGEREF _Toc22646910 \h </w:instrText>
+              <w:instrText xml:space="preserve"> PAGEREF _Toc23151511 \h </w:instrText>
             </w:r>
             <w:r>
               <w:rPr>
@@ -886,7 +885,7 @@
               <w:lang w:val="nl-BE" w:eastAsia="nl-BE"/>
             </w:rPr>
           </w:pPr>
-          <w:hyperlink w:anchor="_Toc22646911" w:history="1">
+          <w:hyperlink w:anchor="_Toc23151512" w:history="1">
             <w:r>
               <w:rPr>
                 <w:rStyle w:val="Hyperlink"/>
@@ -931,7 +930,7 @@
                 <w:noProof/>
                 <w:webHidden/>
               </w:rPr>
-              <w:instrText xml:space="preserve"> PAGEREF _Toc22646911 \h </w:instrText>
+              <w:instrText xml:space="preserve"> PAGEREF _Toc23151512 \h </w:instrText>
             </w:r>
             <w:r>
               <w:rPr>
@@ -976,7 +975,7 @@
               <w:lang w:val="nl-BE" w:eastAsia="nl-BE"/>
             </w:rPr>
           </w:pPr>
-          <w:hyperlink w:anchor="_Toc22646912" w:history="1">
+          <w:hyperlink w:anchor="_Toc23151513" w:history="1">
             <w:r>
               <w:rPr>
                 <w:rStyle w:val="Hyperlink"/>
@@ -1021,7 +1020,7 @@
                 <w:noProof/>
                 <w:webHidden/>
               </w:rPr>
-              <w:instrText xml:space="preserve"> PAGEREF _Toc22646912 \h </w:instrText>
+              <w:instrText xml:space="preserve"> PAGEREF _Toc23151513 \h </w:instrText>
             </w:r>
             <w:r>
               <w:rPr>
@@ -1066,7 +1065,7 @@
               <w:lang w:val="nl-BE" w:eastAsia="nl-BE"/>
             </w:rPr>
           </w:pPr>
-          <w:hyperlink w:anchor="_Toc22646913" w:history="1">
+          <w:hyperlink w:anchor="_Toc23151514" w:history="1">
             <w:r>
               <w:rPr>
                 <w:rStyle w:val="Hyperlink"/>
@@ -1111,7 +1110,7 @@
                 <w:noProof/>
                 <w:webHidden/>
               </w:rPr>
-              <w:instrText xml:space="preserve"> PAGEREF _Toc22646913 \h </w:instrText>
+              <w:instrText xml:space="preserve"> PAGEREF _Toc23151514 \h </w:instrText>
             </w:r>
             <w:r>
               <w:rPr>
@@ -1156,7 +1155,7 @@
               <w:lang w:val="nl-BE" w:eastAsia="nl-BE"/>
             </w:rPr>
           </w:pPr>
-          <w:hyperlink w:anchor="_Toc22646914" w:history="1">
+          <w:hyperlink w:anchor="_Toc23151515" w:history="1">
             <w:r>
               <w:rPr>
                 <w:rStyle w:val="Hyperlink"/>
@@ -1201,7 +1200,7 @@
                 <w:noProof/>
                 <w:webHidden/>
               </w:rPr>
-              <w:instrText xml:space="preserve"> PAGEREF _Toc22646914 \h </w:instrText>
+              <w:instrText xml:space="preserve"> PAGEREF _Toc23151515 \h </w:instrText>
             </w:r>
             <w:r>
               <w:rPr>
@@ -1246,7 +1245,7 @@
               <w:lang w:val="nl-BE" w:eastAsia="nl-BE"/>
             </w:rPr>
           </w:pPr>
-          <w:hyperlink w:anchor="_Toc22646915" w:history="1">
+          <w:hyperlink w:anchor="_Toc23151516" w:history="1">
             <w:r>
               <w:rPr>
                 <w:rStyle w:val="Hyperlink"/>
@@ -1291,7 +1290,7 @@
                 <w:noProof/>
                 <w:webHidden/>
               </w:rPr>
-              <w:instrText xml:space="preserve"> PAGEREF _Toc22646915 \h </w:instrText>
+              <w:instrText xml:space="preserve"> PAGEREF _Toc23151516 \h </w:instrText>
             </w:r>
             <w:r>
               <w:rPr>
@@ -1336,7 +1335,7 @@
               <w:lang w:val="nl-BE" w:eastAsia="nl-BE"/>
             </w:rPr>
           </w:pPr>
-          <w:hyperlink w:anchor="_Toc22646916" w:history="1">
+          <w:hyperlink w:anchor="_Toc23151517" w:history="1">
             <w:r>
               <w:rPr>
                 <w:rStyle w:val="Hyperlink"/>
@@ -1381,7 +1380,7 @@
                 <w:noProof/>
                 <w:webHidden/>
               </w:rPr>
-              <w:instrText xml:space="preserve"> PAGEREF _Toc22646916 \h </w:instrText>
+              <w:instrText xml:space="preserve"> PAGEREF _Toc23151517 \h </w:instrText>
             </w:r>
             <w:r>
               <w:rPr>
@@ -1426,7 +1425,7 @@
               <w:lang w:val="nl-BE" w:eastAsia="nl-BE"/>
             </w:rPr>
           </w:pPr>
-          <w:hyperlink w:anchor="_Toc22646917" w:history="1">
+          <w:hyperlink w:anchor="_Toc23151518" w:history="1">
             <w:r>
               <w:rPr>
                 <w:rStyle w:val="Hyperlink"/>
@@ -1471,7 +1470,7 @@
                 <w:noProof/>
                 <w:webHidden/>
               </w:rPr>
-              <w:instrText xml:space="preserve"> PAGEREF _Toc22646917 \h </w:instrText>
+              <w:instrText xml:space="preserve"> PAGEREF _Toc23151518 \h </w:instrText>
             </w:r>
             <w:r>
               <w:rPr>
@@ -1515,7 +1514,7 @@
               <w:lang w:val="nl-BE" w:eastAsia="nl-BE"/>
             </w:rPr>
           </w:pPr>
-          <w:hyperlink w:anchor="_Toc22646918" w:history="1">
+          <w:hyperlink w:anchor="_Toc23151519" w:history="1">
             <w:r>
               <w:rPr>
                 <w:rStyle w:val="Hyperlink"/>
@@ -1543,7 +1542,7 @@
                 <w:noProof/>
                 <w:webHidden/>
               </w:rPr>
-              <w:instrText xml:space="preserve"> PAGEREF _Toc22646918 \h </w:instrText>
+              <w:instrText xml:space="preserve"> PAGEREF _Toc23151519 \h </w:instrText>
             </w:r>
             <w:r>
               <w:rPr>
@@ -1563,7 +1562,7 @@
                 <w:noProof/>
                 <w:webHidden/>
               </w:rPr>
-              <w:t>9</w:t>
+              <w:t>10</w:t>
             </w:r>
             <w:r>
               <w:rPr>
@@ -1588,7 +1587,7 @@
               <w:lang w:val="nl-BE" w:eastAsia="nl-BE"/>
             </w:rPr>
           </w:pPr>
-          <w:hyperlink w:anchor="_Toc22646919" w:history="1">
+          <w:hyperlink w:anchor="_Toc23151520" w:history="1">
             <w:r>
               <w:rPr>
                 <w:rStyle w:val="Hyperlink"/>
@@ -1612,7 +1611,7 @@
                 <w:noProof/>
                 <w:lang w:val="en-GB"/>
               </w:rPr>
-              <w:t>Introduction</w:t>
+              <w:t>Engine choice</w:t>
             </w:r>
             <w:r>
               <w:rPr>
@@ -1633,7 +1632,7 @@
                 <w:noProof/>
                 <w:webHidden/>
               </w:rPr>
-              <w:instrText xml:space="preserve"> PAGEREF _Toc22646919 \h </w:instrText>
+              <w:instrText xml:space="preserve"> PAGEREF _Toc23151520 \h </w:instrText>
             </w:r>
             <w:r>
               <w:rPr>
@@ -1653,7 +1652,7 @@
                 <w:noProof/>
                 <w:webHidden/>
               </w:rPr>
-              <w:t>9</w:t>
+              <w:t>10</w:t>
             </w:r>
             <w:r>
               <w:rPr>
@@ -1678,7 +1677,7 @@
               <w:lang w:val="nl-BE" w:eastAsia="nl-BE"/>
             </w:rPr>
           </w:pPr>
-          <w:hyperlink w:anchor="_Toc22646920" w:history="1">
+          <w:hyperlink w:anchor="_Toc23151521" w:history="1">
             <w:r>
               <w:rPr>
                 <w:rStyle w:val="Hyperlink"/>
@@ -1702,7 +1701,7 @@
                 <w:noProof/>
                 <w:lang w:val="en-GB"/>
               </w:rPr>
-              <w:t>Engine choice</w:t>
+              <w:t>Surface detection</w:t>
             </w:r>
             <w:r>
               <w:rPr>
@@ -1723,7 +1722,7 @@
                 <w:noProof/>
                 <w:webHidden/>
               </w:rPr>
-              <w:instrText xml:space="preserve"> PAGEREF _Toc22646920 \h </w:instrText>
+              <w:instrText xml:space="preserve"> PAGEREF _Toc23151521 \h </w:instrText>
             </w:r>
             <w:r>
               <w:rPr>
@@ -1743,7 +1742,7 @@
                 <w:noProof/>
                 <w:webHidden/>
               </w:rPr>
-              <w:t>9</w:t>
+              <w:t>10</w:t>
             </w:r>
             <w:r>
               <w:rPr>
@@ -1768,7 +1767,7 @@
               <w:lang w:val="nl-BE" w:eastAsia="nl-BE"/>
             </w:rPr>
           </w:pPr>
-          <w:hyperlink w:anchor="_Toc22646921" w:history="1">
+          <w:hyperlink w:anchor="_Toc23151522" w:history="1">
             <w:r>
               <w:rPr>
                 <w:rStyle w:val="Hyperlink"/>
@@ -1792,7 +1791,7 @@
                 <w:noProof/>
                 <w:lang w:val="en-GB"/>
               </w:rPr>
-              <w:t>Surface detection</w:t>
+              <w:t>The factor of light</w:t>
             </w:r>
             <w:r>
               <w:rPr>
@@ -1813,7 +1812,7 @@
                 <w:noProof/>
                 <w:webHidden/>
               </w:rPr>
-              <w:instrText xml:space="preserve"> PAGEREF _Toc22646921 \h </w:instrText>
+              <w:instrText xml:space="preserve"> PAGEREF _Toc23151522 \h </w:instrText>
             </w:r>
             <w:r>
               <w:rPr>
@@ -1833,7 +1832,7 @@
                 <w:noProof/>
                 <w:webHidden/>
               </w:rPr>
-              <w:t>9</w:t>
+              <w:t>11</w:t>
             </w:r>
             <w:r>
               <w:rPr>
@@ -1858,7 +1857,7 @@
               <w:lang w:val="nl-BE" w:eastAsia="nl-BE"/>
             </w:rPr>
           </w:pPr>
-          <w:hyperlink w:anchor="_Toc22646922" w:history="1">
+          <w:hyperlink w:anchor="_Toc23151523" w:history="1">
             <w:r>
               <w:rPr>
                 <w:rStyle w:val="Hyperlink"/>
@@ -1882,7 +1881,7 @@
                 <w:noProof/>
                 <w:lang w:val="en-GB"/>
               </w:rPr>
-              <w:t>The factor of light</w:t>
+              <w:t>Optimization</w:t>
             </w:r>
             <w:r>
               <w:rPr>
@@ -1903,7 +1902,7 @@
                 <w:noProof/>
                 <w:webHidden/>
               </w:rPr>
-              <w:instrText xml:space="preserve"> PAGEREF _Toc22646922 \h </w:instrText>
+              <w:instrText xml:space="preserve"> PAGEREF _Toc23151523 \h </w:instrText>
             </w:r>
             <w:r>
               <w:rPr>
@@ -1923,7 +1922,7 @@
                 <w:noProof/>
                 <w:webHidden/>
               </w:rPr>
-              <w:t>9</w:t>
+              <w:t>12</w:t>
             </w:r>
             <w:r>
               <w:rPr>
@@ -1947,7 +1946,7 @@
               <w:lang w:val="nl-BE" w:eastAsia="nl-BE"/>
             </w:rPr>
           </w:pPr>
-          <w:hyperlink w:anchor="_Toc22646923" w:history="1">
+          <w:hyperlink w:anchor="_Toc23151524" w:history="1">
             <w:r>
               <w:rPr>
                 <w:rStyle w:val="Hyperlink"/>
@@ -1975,7 +1974,7 @@
                 <w:noProof/>
                 <w:webHidden/>
               </w:rPr>
-              <w:instrText xml:space="preserve"> PAGEREF _Toc22646923 \h </w:instrText>
+              <w:instrText xml:space="preserve"> PAGEREF _Toc23151524 \h </w:instrText>
             </w:r>
             <w:r>
               <w:rPr>
@@ -1995,7 +1994,7 @@
                 <w:noProof/>
                 <w:webHidden/>
               </w:rPr>
-              <w:t>12</w:t>
+              <w:t>13</w:t>
             </w:r>
             <w:r>
               <w:rPr>
@@ -2019,7 +2018,7 @@
               <w:lang w:val="nl-BE" w:eastAsia="nl-BE"/>
             </w:rPr>
           </w:pPr>
-          <w:hyperlink w:anchor="_Toc22646924" w:history="1">
+          <w:hyperlink w:anchor="_Toc23151525" w:history="1">
             <w:r>
               <w:rPr>
                 <w:rStyle w:val="Hyperlink"/>
@@ -2047,7 +2046,7 @@
                 <w:noProof/>
                 <w:webHidden/>
               </w:rPr>
-              <w:instrText xml:space="preserve"> PAGEREF _Toc22646924 \h </w:instrText>
+              <w:instrText xml:space="preserve"> PAGEREF _Toc23151525 \h </w:instrText>
             </w:r>
             <w:r>
               <w:rPr>
@@ -2067,7 +2066,7 @@
                 <w:noProof/>
                 <w:webHidden/>
               </w:rPr>
-              <w:t>13</w:t>
+              <w:t>14</w:t>
             </w:r>
             <w:r>
               <w:rPr>
@@ -2091,7 +2090,7 @@
               <w:lang w:val="nl-BE" w:eastAsia="nl-BE"/>
             </w:rPr>
           </w:pPr>
-          <w:hyperlink w:anchor="_Toc22646925" w:history="1">
+          <w:hyperlink w:anchor="_Toc23151526" w:history="1">
             <w:r>
               <w:rPr>
                 <w:rStyle w:val="Hyperlink"/>
@@ -2119,7 +2118,7 @@
                 <w:noProof/>
                 <w:webHidden/>
               </w:rPr>
-              <w:instrText xml:space="preserve"> PAGEREF _Toc22646925 \h </w:instrText>
+              <w:instrText xml:space="preserve"> PAGEREF _Toc23151526 \h </w:instrText>
             </w:r>
             <w:r>
               <w:rPr>
@@ -2139,7 +2138,7 @@
                 <w:noProof/>
                 <w:webHidden/>
               </w:rPr>
-              <w:t>14</w:t>
+              <w:t>15</w:t>
             </w:r>
             <w:r>
               <w:rPr>
@@ -2191,7 +2190,7 @@
           <w:lang w:val="en-GB"/>
         </w:rPr>
       </w:pPr>
-      <w:bookmarkStart w:id="0" w:name="_Toc22646904"/>
+      <w:bookmarkStart w:id="0" w:name="_Toc23151505"/>
       <w:r>
         <w:rPr>
           <w:lang w:val="en-GB"/>
@@ -2260,7 +2259,7 @@
           <w:lang w:val="en-GB"/>
         </w:rPr>
       </w:pPr>
-      <w:bookmarkStart w:id="1" w:name="_Toc22646905"/>
+      <w:bookmarkStart w:id="1" w:name="_Toc23151506"/>
       <w:r>
         <w:rPr>
           <w:lang w:val="en-GB"/>
@@ -3115,7 +3114,7 @@
           <w:lang w:val="en-GB"/>
         </w:rPr>
       </w:pPr>
-      <w:bookmarkStart w:id="2" w:name="_Toc22646906"/>
+      <w:bookmarkStart w:id="2" w:name="_Toc23151507"/>
       <w:r>
         <w:rPr>
           <w:lang w:val="en-GB"/>
@@ -3136,7 +3135,7 @@
           <w:lang w:val="en-GB"/>
         </w:rPr>
       </w:pPr>
-      <w:bookmarkStart w:id="3" w:name="_Toc22646907"/>
+      <w:bookmarkStart w:id="3" w:name="_Toc23151508"/>
       <w:r>
         <w:rPr>
           <w:lang w:val="en-GB"/>
@@ -3779,7 +3778,7 @@
           <w:lang w:val="en-GB"/>
         </w:rPr>
       </w:pPr>
-      <w:bookmarkStart w:id="4" w:name="_Toc22646908"/>
+      <w:bookmarkStart w:id="4" w:name="_Toc23151509"/>
       <w:r>
         <w:rPr>
           <w:lang w:val="en-GB"/>
@@ -3811,7 +3810,7 @@
           <w:lang w:val="en-GB"/>
         </w:rPr>
       </w:pPr>
-      <w:bookmarkStart w:id="5" w:name="_Toc22646909"/>
+      <w:bookmarkStart w:id="5" w:name="_Toc23151510"/>
       <w:r>
         <w:rPr>
           <w:lang w:val="en-GB"/>
@@ -3995,7 +3994,7 @@
           <w:lang w:val="en-GB"/>
         </w:rPr>
       </w:pPr>
-      <w:bookmarkStart w:id="6" w:name="_Toc22646910"/>
+      <w:bookmarkStart w:id="6" w:name="_Toc23151511"/>
       <w:r>
         <w:rPr>
           <w:lang w:val="en-GB"/>
@@ -4145,7 +4144,7 @@
           <w:lang w:val="en-GB"/>
         </w:rPr>
       </w:pPr>
-      <w:bookmarkStart w:id="8" w:name="_Toc22646911"/>
+      <w:bookmarkStart w:id="8" w:name="_Toc23151512"/>
       <w:r>
         <w:rPr>
           <w:lang w:val="en-GB"/>
@@ -4383,7 +4382,7 @@
           <w:lang w:val="en-GB"/>
         </w:rPr>
       </w:pPr>
-      <w:bookmarkStart w:id="9" w:name="_Toc22646912"/>
+      <w:bookmarkStart w:id="9" w:name="_Toc23151513"/>
       <w:r>
         <w:rPr>
           <w:lang w:val="en-GB"/>
@@ -4533,7 +4532,7 @@
           <w:lang w:val="en-GB"/>
         </w:rPr>
       </w:pPr>
-      <w:bookmarkStart w:id="10" w:name="_Toc22646913"/>
+      <w:bookmarkStart w:id="10" w:name="_Toc23151514"/>
       <w:r>
         <w:rPr>
           <w:lang w:val="en-GB"/>
@@ -4647,7 +4646,7 @@
           <w:lang w:val="en-GB"/>
         </w:rPr>
       </w:pPr>
-      <w:bookmarkStart w:id="11" w:name="_Toc22646914"/>
+      <w:bookmarkStart w:id="11" w:name="_Toc23151515"/>
       <w:r>
         <w:rPr>
           <w:lang w:val="en-GB"/>
@@ -4908,7 +4907,7 @@
           <w:lang w:val="en-GB"/>
         </w:rPr>
       </w:pPr>
-      <w:bookmarkStart w:id="12" w:name="_Toc22646915"/>
+      <w:bookmarkStart w:id="12" w:name="_Toc23151516"/>
       <w:r>
         <w:rPr>
           <w:lang w:val="en-GB"/>
@@ -5140,7 +5139,7 @@
           <w:lang w:val="en-GB"/>
         </w:rPr>
       </w:pPr>
-      <w:bookmarkStart w:id="13" w:name="_Toc22646916"/>
+      <w:bookmarkStart w:id="13" w:name="_Toc23151517"/>
       <w:r>
         <w:rPr>
           <w:lang w:val="en-GB"/>
@@ -6042,7 +6041,7 @@
           <w:lang w:val="en-GB"/>
         </w:rPr>
       </w:pPr>
-      <w:bookmarkStart w:id="14" w:name="_Toc22646917"/>
+      <w:bookmarkStart w:id="14" w:name="_Toc23151518"/>
       <w:r>
         <w:rPr>
           <w:lang w:val="en-GB"/>
@@ -6080,7 +6079,19 @@
         <w:rPr>
           <w:lang w:val="en-GB"/>
         </w:rPr>
-        <w:t xml:space="preserve"> nothing if the performance </w:t>
+        <w:t xml:space="preserve"> </w:t>
+      </w:r>
+      <w:r>
+        <w:rPr>
+          <w:lang w:val="en-GB"/>
+        </w:rPr>
+        <w:t>very little</w:t>
+      </w:r>
+      <w:r>
+        <w:rPr>
+          <w:lang w:val="en-GB"/>
+        </w:rPr>
+        <w:t xml:space="preserve"> if the performance </w:t>
       </w:r>
       <w:r>
         <w:rPr>
@@ -6178,6 +6189,140 @@
       </w:pPr>
       <w:r>
         <w:rPr>
+          <w:noProof/>
+        </w:rPr>
+        <w:drawing>
+          <wp:anchor distT="0" distB="0" distL="114300" distR="114300" simplePos="0" relativeHeight="251664384" behindDoc="0" locked="0" layoutInCell="1" allowOverlap="1" wp14:anchorId="14B33DA6" wp14:editId="4260ED8B">
+            <wp:simplePos x="0" y="0"/>
+            <wp:positionH relativeFrom="margin">
+              <wp:align>right</wp:align>
+            </wp:positionH>
+            <wp:positionV relativeFrom="paragraph">
+              <wp:posOffset>785495</wp:posOffset>
+            </wp:positionV>
+            <wp:extent cx="3130550" cy="1883410"/>
+            <wp:effectExtent l="0" t="0" r="0" b="2540"/>
+            <wp:wrapTopAndBottom/>
+            <wp:docPr id="16" name="Picture 16" descr="No GPU Instancing: A simple Scene that includes multiple identical GameObjects that do not have GPU Instancing enabled."/>
+            <wp:cNvGraphicFramePr>
+              <a:graphicFrameLocks xmlns:a="http://schemas.openxmlformats.org/drawingml/2006/main" noChangeAspect="1"/>
+            </wp:cNvGraphicFramePr>
+            <a:graphic xmlns:a="http://schemas.openxmlformats.org/drawingml/2006/main">
+              <a:graphicData uri="http://schemas.openxmlformats.org/drawingml/2006/picture">
+                <pic:pic xmlns:pic="http://schemas.openxmlformats.org/drawingml/2006/picture">
+                  <pic:nvPicPr>
+                    <pic:cNvPr id="0" name="Picture 16" descr="No GPU Instancing: A simple Scene that includes multiple identical GameObjects that do not have GPU Instancing enabled."/>
+                    <pic:cNvPicPr>
+                      <a:picLocks noChangeAspect="1" noChangeArrowheads="1"/>
+                    </pic:cNvPicPr>
+                  </pic:nvPicPr>
+                  <pic:blipFill rotWithShape="1">
+                    <a:blip r:embed="rId14">
+                      <a:extLst>
+                        <a:ext uri="{28A0092B-C50C-407E-A947-70E740481C1C}">
+                          <a14:useLocalDpi xmlns:a14="http://schemas.microsoft.com/office/drawing/2010/main" val="0"/>
+                        </a:ext>
+                      </a:extLst>
+                    </a:blip>
+                    <a:srcRect l="46399" r="1" b="32266"/>
+                    <a:stretch/>
+                  </pic:blipFill>
+                  <pic:spPr bwMode="auto">
+                    <a:xfrm>
+                      <a:off x="0" y="0"/>
+                      <a:ext cx="3130550" cy="1883410"/>
+                    </a:xfrm>
+                    <a:prstGeom prst="rect">
+                      <a:avLst/>
+                    </a:prstGeom>
+                    <a:noFill/>
+                    <a:ln>
+                      <a:noFill/>
+                    </a:ln>
+                    <a:extLst>
+                      <a:ext uri="{53640926-AAD7-44D8-BBD7-CCE9431645EC}">
+                        <a14:shadowObscured xmlns:a14="http://schemas.microsoft.com/office/drawing/2010/main"/>
+                      </a:ext>
+                    </a:extLst>
+                  </pic:spPr>
+                </pic:pic>
+              </a:graphicData>
+            </a:graphic>
+          </wp:anchor>
+        </w:drawing>
+      </w:r>
+      <w:r>
+        <w:rPr>
+          <w:noProof/>
+        </w:rPr>
+        <w:drawing>
+          <wp:anchor distT="0" distB="0" distL="114300" distR="114300" simplePos="0" relativeHeight="251665408" behindDoc="0" locked="0" layoutInCell="1" allowOverlap="1" wp14:anchorId="1FBC3978" wp14:editId="32E3F42C">
+            <wp:simplePos x="0" y="0"/>
+            <wp:positionH relativeFrom="margin">
+              <wp:align>left</wp:align>
+            </wp:positionH>
+            <wp:positionV relativeFrom="paragraph">
+              <wp:posOffset>787483</wp:posOffset>
+            </wp:positionV>
+            <wp:extent cx="3284220" cy="1882140"/>
+            <wp:effectExtent l="0" t="0" r="0" b="3810"/>
+            <wp:wrapTopAndBottom/>
+            <wp:docPr id="15" name="Picture 15" descr="With GPU Instancing: A simple Scene that includes multiple identical GameObjects that have GPU Instancing enabled"/>
+            <wp:cNvGraphicFramePr>
+              <a:graphicFrameLocks xmlns:a="http://schemas.openxmlformats.org/drawingml/2006/main" noChangeAspect="1"/>
+            </wp:cNvGraphicFramePr>
+            <a:graphic xmlns:a="http://schemas.openxmlformats.org/drawingml/2006/main">
+              <a:graphicData uri="http://schemas.openxmlformats.org/drawingml/2006/picture">
+                <pic:pic xmlns:pic="http://schemas.openxmlformats.org/drawingml/2006/picture">
+                  <pic:nvPicPr>
+                    <pic:cNvPr id="0" name="Picture 14" descr="With GPU Instancing: A simple Scene that includes multiple identical GameObjects that have GPU Instancing enabled"/>
+                    <pic:cNvPicPr>
+                      <a:picLocks noChangeAspect="1" noChangeArrowheads="1"/>
+                    </pic:cNvPicPr>
+                  </pic:nvPicPr>
+                  <pic:blipFill rotWithShape="1">
+                    <a:blip r:embed="rId15">
+                      <a:extLst>
+                        <a:ext uri="{28A0092B-C50C-407E-A947-70E740481C1C}">
+                          <a14:useLocalDpi xmlns:a14="http://schemas.microsoft.com/office/drawing/2010/main" val="0"/>
+                        </a:ext>
+                      </a:extLst>
+                    </a:blip>
+                    <a:srcRect l="45285" b="34346"/>
+                    <a:stretch/>
+                  </pic:blipFill>
+                  <pic:spPr bwMode="auto">
+                    <a:xfrm>
+                      <a:off x="0" y="0"/>
+                      <a:ext cx="3284220" cy="1882140"/>
+                    </a:xfrm>
+                    <a:prstGeom prst="rect">
+                      <a:avLst/>
+                    </a:prstGeom>
+                    <a:noFill/>
+                    <a:ln>
+                      <a:noFill/>
+                    </a:ln>
+                    <a:extLst>
+                      <a:ext uri="{53640926-AAD7-44D8-BBD7-CCE9431645EC}">
+                        <a14:shadowObscured xmlns:a14="http://schemas.microsoft.com/office/drawing/2010/main"/>
+                      </a:ext>
+                    </a:extLst>
+                  </pic:spPr>
+                </pic:pic>
+              </a:graphicData>
+            </a:graphic>
+            <wp14:sizeRelH relativeFrom="page">
+              <wp14:pctWidth>0</wp14:pctWidth>
+            </wp14:sizeRelH>
+            <wp14:sizeRelV relativeFrom="page">
+              <wp14:pctHeight>0</wp14:pctHeight>
+            </wp14:sizeRelV>
+          </wp:anchor>
+        </w:drawing>
+      </w:r>
+      <w:r>
+        <w:rPr>
           <w:lang w:val="en-GB"/>
         </w:rPr>
         <w:t xml:space="preserve">The same plants will appear many times at once in the simulation, so the first step is to enable instancing. </w:t>
@@ -6217,17 +6362,97 @@
           <w:lang w:val="en-GB"/>
         </w:rPr>
         <w:t xml:space="preserve"> – most meaningfully the transform.</w:t>
+      </w:r>
+      <w:r>
+        <w:rPr>
+          <w:lang w:val="en-GB"/>
+        </w:rPr>
+        <w:t xml:space="preserve"> </w:t>
+      </w:r>
+      <w:r>
+        <w:rPr>
+          <w:lang w:val="en-GB"/>
+        </w:rPr>
+        <w:t>This tackles a large optimization hurdle, but there is still more to improve</w:t>
+      </w:r>
+      <w:r>
+        <w:rPr>
+          <w:lang w:val="en-GB"/>
+        </w:rPr>
+        <w:t>, knowing the</w:t>
+      </w:r>
+      <w:r>
+        <w:rPr>
+          <w:lang w:val="en-GB"/>
+        </w:rPr>
+        <w:t xml:space="preserve"> segmented</w:t>
+      </w:r>
+      <w:r>
+        <w:rPr>
+          <w:lang w:val="en-GB"/>
+        </w:rPr>
+        <w:t xml:space="preserve"> nature of the most likely used m</w:t>
+      </w:r>
+      <w:r>
+        <w:rPr>
+          <w:lang w:val="en-GB"/>
+        </w:rPr>
+        <w:t>odels</w:t>
+      </w:r>
+      <w:r>
+        <w:rPr>
+          <w:lang w:val="en-GB"/>
+        </w:rPr>
+        <w:t>.</w:t>
       </w:r>
     </w:p>
     <w:p>
       <w:pPr>
-        <w:jc w:val="both"/>
-        <w:rPr>
-          <w:lang w:val="en-GB"/>
-        </w:rPr>
-      </w:pPr>
-      <w:bookmarkStart w:id="15" w:name="_GoBack"/>
-      <w:bookmarkEnd w:id="15"/>
+        <w:pStyle w:val="Caption"/>
+        <w:rPr>
+          <w:noProof/>
+        </w:rPr>
+      </w:pPr>
+      <w:r>
+        <w:rPr>
+          <w:noProof/>
+        </w:rPr>
+        <w:t xml:space="preserve">Figure 6: </w:t>
+      </w:r>
+      <w:r>
+        <w:rPr>
+          <w:noProof/>
+        </w:rPr>
+        <w:t>Many identical GameObjects, with instancing enabled (left) and without (right).</w:t>
+      </w:r>
+      <w:r>
+        <w:rPr>
+          <w:noProof/>
+        </w:rPr>
+        <w:t xml:space="preserve"> </w:t>
+      </w:r>
+      <w:r>
+        <w:rPr>
+          <w:noProof/>
+          <w:vertAlign w:val="superscript"/>
+        </w:rPr>
+        <w:t>[</w:t>
+      </w:r>
+      <w:hyperlink r:id="rId16" w:history="1">
+        <w:r>
+          <w:rPr>
+            <w:rStyle w:val="Hyperlink"/>
+            <w:vertAlign w:val="superscript"/>
+          </w:rPr>
+          <w:t>https://docs.unity3d.com/Manual/GPUInstancing.html</w:t>
+        </w:r>
+      </w:hyperlink>
+      <w:r>
+        <w:rPr>
+          <w:vertAlign w:val="superscript"/>
+        </w:rPr>
+        <w:t>]</w:t>
+      </w:r>
     </w:p>
     <w:p>
       <w:pPr>
@@ -6236,29 +6461,274 @@
           <w:lang w:val="en-GB"/>
         </w:rPr>
       </w:pPr>
+      <w:r>
+        <w:rPr>
+          <w:lang w:val="en-GB"/>
+        </w:rPr>
+        <w:lastRenderedPageBreak/>
+        <w:t>It is not always necessary or even desirable</w:t>
+      </w:r>
+      <w:r>
+        <w:rPr>
+          <w:lang w:val="en-GB"/>
+        </w:rPr>
+        <w:t xml:space="preserve"> – e.g.</w:t>
+      </w:r>
+      <w:r>
+        <w:rPr>
+          <w:lang w:val="en-GB"/>
+        </w:rPr>
+        <w:t>:</w:t>
+      </w:r>
+      <w:r>
+        <w:rPr>
+          <w:lang w:val="en-GB"/>
+        </w:rPr>
+        <w:t xml:space="preserve"> when growing or in areas that should feel less dense – t</w:t>
+      </w:r>
+      <w:r>
+        <w:rPr>
+          <w:lang w:val="en-GB"/>
+        </w:rPr>
+        <w:t>o always render all of the leaves part of a single representative mesh,</w:t>
+      </w:r>
+      <w:r>
+        <w:rPr>
+          <w:lang w:val="en-GB"/>
+        </w:rPr>
+        <w:t xml:space="preserve"> </w:t>
+      </w:r>
+      <w:r>
+        <w:rPr>
+          <w:lang w:val="en-GB"/>
+        </w:rPr>
+        <w:t>meaning this is another opportunity to investigate possible gains in performance.</w:t>
+      </w:r>
+      <w:r>
+        <w:rPr>
+          <w:lang w:val="en-GB"/>
+        </w:rPr>
+        <w:t xml:space="preserve"> </w:t>
+      </w:r>
+      <w:r>
+        <w:rPr>
+          <w:lang w:val="en-GB"/>
+        </w:rPr>
+        <w:t xml:space="preserve">Since it is part of the rendering of the object, this is ideally done in a shader, </w:t>
+      </w:r>
+      <w:r>
+        <w:rPr>
+          <w:lang w:val="en-GB"/>
+        </w:rPr>
+        <w:t>as part of the</w:t>
+      </w:r>
+      <w:r>
+        <w:rPr>
+          <w:lang w:val="en-GB"/>
+        </w:rPr>
+        <w:t xml:space="preserve"> fragment</w:t>
+      </w:r>
+      <w:r>
+        <w:rPr>
+          <w:lang w:val="en-GB"/>
+        </w:rPr>
+        <w:t xml:space="preserve"> shader</w:t>
+      </w:r>
+      <w:hyperlink w:anchor="OptimizationThesis" w:history="1">
+        <w:r>
+          <w:rPr>
+            <w:rStyle w:val="Hyperlink"/>
+            <w:vertAlign w:val="superscript"/>
+            <w:lang w:val="en-GB"/>
+          </w:rPr>
+          <w:t>[6]</w:t>
+        </w:r>
+      </w:hyperlink>
+      <w:r>
+        <w:rPr>
+          <w:lang w:val="en-GB"/>
+        </w:rPr>
+        <w:t>.</w:t>
+      </w:r>
+      <w:r>
+        <w:rPr>
+          <w:lang w:val="en-GB"/>
+        </w:rPr>
+        <w:t xml:space="preserve"> </w:t>
+      </w:r>
+      <w:r>
+        <w:rPr>
+          <w:lang w:val="en-GB"/>
+        </w:rPr>
+        <w:t xml:space="preserve">When created, each leaf – for shader purposes, each vertex in that leaf </w:t>
+      </w:r>
+      <w:r>
+        <w:rPr>
+          <w:lang w:val="en-GB"/>
+        </w:rPr>
+        <w:t>–</w:t>
+      </w:r>
+      <w:r>
+        <w:rPr>
+          <w:lang w:val="en-GB"/>
+        </w:rPr>
+        <w:t xml:space="preserve"> is assigned a density value</w:t>
+      </w:r>
+      <w:r>
+        <w:rPr>
+          <w:lang w:val="en-GB"/>
+        </w:rPr>
+        <w:t xml:space="preserve">. </w:t>
+      </w:r>
+      <w:r>
+        <w:rPr>
+          <w:lang w:val="en-GB"/>
+        </w:rPr>
+        <w:t>A density map either created in advance or based on some at-runtime variables is sampled whenever the model should be rendered and any leaves that don’t have a sufficient density value are discarded.</w:t>
+      </w:r>
     </w:p>
     <w:p>
       <w:pPr>
-        <w:jc w:val="both"/>
-        <w:rPr>
-          <w:lang w:val="en-GB"/>
-        </w:rPr>
-      </w:pPr>
-      <w:r>
-        <w:rPr>
-          <w:lang w:val="en-GB"/>
-        </w:rPr>
-        <w:br w:type="page"/>
-      </w:r>
+        <w:pStyle w:val="Caption"/>
+        <w:rPr>
+          <w:vertAlign w:val="superscript"/>
+          <w:lang w:val="en-GB"/>
+        </w:rPr>
+      </w:pPr>
+      <w:r>
+        <w:drawing>
+          <wp:inline distT="0" distB="0" distL="0" distR="0" wp14:anchorId="4A59A543" wp14:editId="5547480E">
+            <wp:extent cx="4014267" cy="1399126"/>
+            <wp:effectExtent l="0" t="0" r="5715" b="0"/>
+            <wp:docPr id="17" name="Picture 6">
+              <a:extLst xmlns:a="http://schemas.openxmlformats.org/drawingml/2006/main">
+                <a:ext uri="{FF2B5EF4-FFF2-40B4-BE49-F238E27FC236}">
+                  <a16:creationId xmlns:a16="http://schemas.microsoft.com/office/drawing/2014/main" id="{0BCBE1D8-9696-4115-981C-F279AC65646B}"/>
+                </a:ext>
+              </a:extLst>
+            </wp:docPr>
+            <wp:cNvGraphicFramePr/>
+            <a:graphic xmlns:a="http://schemas.openxmlformats.org/drawingml/2006/main">
+              <a:graphicData uri="http://schemas.openxmlformats.org/drawingml/2006/picture">
+                <pic:pic xmlns:pic="http://schemas.openxmlformats.org/drawingml/2006/picture">
+                  <pic:nvPicPr>
+                    <pic:cNvPr id="7" name="Picture 6">
+                      <a:extLst>
+                        <a:ext uri="{FF2B5EF4-FFF2-40B4-BE49-F238E27FC236}">
+                          <a16:creationId xmlns:a16="http://schemas.microsoft.com/office/drawing/2014/main" id="{0BCBE1D8-9696-4115-981C-F279AC65646B}"/>
+                        </a:ext>
+                      </a:extLst>
+                    </pic:cNvPr>
+                    <pic:cNvPicPr/>
+                  </pic:nvPicPr>
+                  <pic:blipFill rotWithShape="1">
+                    <a:blip r:embed="rId17" cstate="print">
+                      <a:extLst>
+                        <a:ext uri="{28A0092B-C50C-407E-A947-70E740481C1C}">
+                          <a14:useLocalDpi xmlns:a14="http://schemas.microsoft.com/office/drawing/2010/main" val="0"/>
+                        </a:ext>
+                      </a:extLst>
+                    </a:blip>
+                    <a:srcRect t="3608" b="5696"/>
+                    <a:stretch/>
+                  </pic:blipFill>
+                  <pic:spPr bwMode="auto">
+                    <a:xfrm>
+                      <a:off x="0" y="0"/>
+                      <a:ext cx="4054015" cy="1412980"/>
+                    </a:xfrm>
+                    <a:prstGeom prst="rect">
+                      <a:avLst/>
+                    </a:prstGeom>
+                    <a:ln>
+                      <a:noFill/>
+                    </a:ln>
+                    <a:extLst>
+                      <a:ext uri="{53640926-AAD7-44D8-BBD7-CCE9431645EC}">
+                        <a14:shadowObscured xmlns:a14="http://schemas.microsoft.com/office/drawing/2010/main"/>
+                      </a:ext>
+                    </a:extLst>
+                  </pic:spPr>
+                </pic:pic>
+              </a:graphicData>
+            </a:graphic>
+          </wp:inline>
+        </w:drawing>
+      </w:r>
+      <w:r>
+        <w:rPr>
+          <w:lang w:val="en-GB"/>
+        </w:rPr>
+        <w:br/>
+        <w:t xml:space="preserve">Figure 7: </w:t>
+      </w:r>
+      <w:r>
+        <w:rPr>
+          <w:lang w:val="en-GB"/>
+        </w:rPr>
+        <w:t>Each leaf is assigned a density value and only those with low enough density value</w:t>
+      </w:r>
+      <w:r>
+        <w:rPr>
+          <w:lang w:val="en-GB"/>
+        </w:rPr>
+        <w:t xml:space="preserve"> compared to the map sample</w:t>
+      </w:r>
+      <w:r>
+        <w:rPr>
+          <w:lang w:val="en-GB"/>
+        </w:rPr>
+        <w:t xml:space="preserve"> are rendered </w:t>
+      </w:r>
+      <w:hyperlink w:anchor="OptimizationThesis" w:history="1">
+        <w:r>
+          <w:rPr>
+            <w:rStyle w:val="Hyperlink"/>
+            <w:vertAlign w:val="superscript"/>
+            <w:lang w:val="en-GB"/>
+          </w:rPr>
+          <w:t>[6</w:t>
+        </w:r>
+        <w:r>
+          <w:rPr>
+            <w:rStyle w:val="Hyperlink"/>
+            <w:vertAlign w:val="superscript"/>
+            <w:lang w:val="en-GB"/>
+          </w:rPr>
+          <w:t>]</w:t>
+        </w:r>
+      </w:hyperlink>
     </w:p>
     <w:p>
       <w:pPr>
+        <w:jc w:val="both"/>
+        <w:rPr>
+          <w:lang w:val="en-GB"/>
+        </w:rPr>
+      </w:pPr>
+    </w:p>
+    <w:p>
+      <w:pPr>
+        <w:jc w:val="both"/>
+        <w:rPr>
+          <w:lang w:val="en-GB"/>
+        </w:rPr>
+      </w:pPr>
+      <w:r>
+        <w:rPr>
+          <w:lang w:val="en-GB"/>
+        </w:rPr>
+        <w:br w:type="page"/>
+      </w:r>
+    </w:p>
+    <w:p>
+      <w:pPr>
         <w:pStyle w:val="Heading1"/>
         <w:rPr>
           <w:lang w:val="en-GB"/>
         </w:rPr>
       </w:pPr>
-      <w:bookmarkStart w:id="16" w:name="_Toc22646918"/>
+      <w:bookmarkStart w:id="15" w:name="_Toc23151519"/>
       <w:r>
         <w:rPr>
           <w:lang w:val="en-GB"/>
@@ -6272,20 +6742,7 @@
         </w:rPr>
         <w:t>ase study</w:t>
       </w:r>
-      <w:bookmarkEnd w:id="16"/>
-    </w:p>
-    <w:p>
-      <w:pPr>
-        <w:rPr>
-          <w:lang w:val="en-GB"/>
-        </w:rPr>
-      </w:pPr>
-      <w:r>
-        <w:rPr>
-          <w:lang w:val="en-GB"/>
-        </w:rPr>
-        <w:tab/>
-      </w:r>
+      <w:bookmarkEnd w:id="15"/>
     </w:p>
     <w:p>
       <w:pPr>
@@ -6298,27 +6755,48 @@
           <w:lang w:val="en-GB"/>
         </w:rPr>
       </w:pPr>
-      <w:bookmarkStart w:id="17" w:name="_Toc22646919"/>
-      <w:r>
-        <w:rPr>
-          <w:lang w:val="en-GB"/>
-        </w:rPr>
-        <w:t>I</w:t>
-      </w:r>
-      <w:r>
-        <w:rPr>
-          <w:lang w:val="en-GB"/>
-        </w:rPr>
-        <w:t>ntroduction</w:t>
-      </w:r>
-      <w:bookmarkEnd w:id="17"/>
+      <w:bookmarkStart w:id="16" w:name="_Toc23151520"/>
+      <w:r>
+        <w:rPr>
+          <w:lang w:val="en-GB"/>
+        </w:rPr>
+        <w:t>Engine choice</w:t>
+      </w:r>
+      <w:bookmarkEnd w:id="16"/>
     </w:p>
     <w:p>
       <w:pPr>
-        <w:rPr>
-          <w:lang w:val="en-GB"/>
-        </w:rPr>
-      </w:pPr>
+        <w:jc w:val="both"/>
+        <w:rPr>
+          <w:lang w:val="en-GB"/>
+        </w:rPr>
+      </w:pPr>
+      <w:r>
+        <w:rPr>
+          <w:lang w:val="en-GB"/>
+        </w:rPr>
+        <w:br/>
+      </w:r>
+      <w:r>
+        <w:rPr>
+          <w:lang w:val="en-GB"/>
+        </w:rPr>
+        <w:t xml:space="preserve">Since the focus lies on making a system that is useable in a game, it is only natural to pick an engine that is both widely used and accessible. This already narrowed down the choice to Unreal or Unity. Unreal has the advantage of beautifying the scene and vegetation more easily, while the strength of Unity lies in its ease of use and shorter development times – also for developers who want to expand on the system. Because of the intended style of vegetation being sci-fi, the generally less realistic style of Unity is no longer a major negative, thus triumphing over </w:t>
+      </w:r>
+      <w:proofErr w:type="spellStart"/>
+      <w:r>
+        <w:rPr>
+          <w:lang w:val="en-GB"/>
+        </w:rPr>
+        <w:t>Unreal’s</w:t>
+      </w:r>
+      <w:proofErr w:type="spellEnd"/>
+      <w:r>
+        <w:rPr>
+          <w:lang w:val="en-GB"/>
+        </w:rPr>
+        <w:t xml:space="preserve"> realism.</w:t>
+      </w:r>
     </w:p>
     <w:p>
       <w:pPr>
@@ -6331,68 +6809,14 @@
           <w:lang w:val="en-GB"/>
         </w:rPr>
       </w:pPr>
-      <w:bookmarkStart w:id="18" w:name="_Toc22646920"/>
-      <w:r>
-        <w:rPr>
-          <w:lang w:val="en-GB"/>
-        </w:rPr>
-        <w:t>Engine choice</w:t>
-      </w:r>
-      <w:bookmarkEnd w:id="18"/>
-    </w:p>
-    <w:p>
-      <w:pPr>
-        <w:jc w:val="both"/>
-        <w:rPr>
-          <w:lang w:val="en-GB"/>
-        </w:rPr>
-      </w:pPr>
-      <w:r>
-        <w:rPr>
-          <w:lang w:val="en-GB"/>
-        </w:rPr>
-        <w:br/>
-      </w:r>
-      <w:r>
-        <w:rPr>
-          <w:lang w:val="en-GB"/>
-        </w:rPr>
-        <w:t xml:space="preserve">Since the focus lies on making a system that is useable in a game, it is only natural to pick an engine that is both widely used and accessible. This already narrowed down the choice to Unreal or Unity. Unreal has the advantage of beautifying the scene and vegetation more easily, while the strength of Unity lies in its ease of use and shorter development times – also for developers who want to expand on the system. Because of the intended style of vegetation being sci-fi, the generally less realistic style of Unity is no longer a major negative, thus triumphing over </w:t>
-      </w:r>
-      <w:proofErr w:type="spellStart"/>
-      <w:r>
-        <w:rPr>
-          <w:lang w:val="en-GB"/>
-        </w:rPr>
-        <w:t>Unreal’s</w:t>
-      </w:r>
-      <w:proofErr w:type="spellEnd"/>
-      <w:r>
-        <w:rPr>
-          <w:lang w:val="en-GB"/>
-        </w:rPr>
-        <w:t xml:space="preserve"> realism.</w:t>
-      </w:r>
-    </w:p>
-    <w:p>
-      <w:pPr>
-        <w:pStyle w:val="Heading2"/>
-        <w:numPr>
-          <w:ilvl w:val="0"/>
-          <w:numId w:val="13"/>
-        </w:numPr>
-        <w:rPr>
-          <w:lang w:val="en-GB"/>
-        </w:rPr>
-      </w:pPr>
-      <w:bookmarkStart w:id="19" w:name="_Toc22646921"/>
+      <w:bookmarkStart w:id="17" w:name="_Toc23151521"/>
       <w:r>
         <w:rPr>
           <w:lang w:val="en-GB"/>
         </w:rPr>
         <w:t>Surface detection</w:t>
       </w:r>
-      <w:bookmarkEnd w:id="19"/>
+      <w:bookmarkEnd w:id="17"/>
     </w:p>
     <w:p>
       <w:pPr>
@@ -6756,7 +7180,7 @@
                     <pic:cNvPicPr/>
                   </pic:nvPicPr>
                   <pic:blipFill>
-                    <a:blip r:embed="rId14">
+                    <a:blip r:embed="rId18">
                       <a:extLst>
                         <a:ext uri="{28A0092B-C50C-407E-A947-70E740481C1C}">
                           <a14:useLocalDpi xmlns:a14="http://schemas.microsoft.com/office/drawing/2010/main" val="0"/>
@@ -6804,7 +7228,7 @@
         <w:rPr>
           <w:lang w:val="en-GB"/>
         </w:rPr>
-        <w:t>6</w:t>
+        <w:t>8</w:t>
       </w:r>
       <w:r>
         <w:rPr>
@@ -6857,7 +7281,6 @@
           <w:szCs w:val="20"/>
           <w:lang w:val="en-GB"/>
         </w:rPr>
-        <w:lastRenderedPageBreak/>
         <w:t xml:space="preserve">Now that a position has been acquired, it is possible to check whether it </w:t>
       </w:r>
       <w:r>
@@ -6940,11 +7363,12 @@
           <w:lang w:val="en-GB"/>
         </w:rPr>
       </w:pPr>
-      <w:bookmarkStart w:id="20" w:name="_Toc22646922"/>
-      <w:r>
-        <w:rPr>
-          <w:lang w:val="en-GB"/>
-        </w:rPr>
+      <w:bookmarkStart w:id="18" w:name="_Toc23151522"/>
+      <w:r>
+        <w:rPr>
+          <w:lang w:val="en-GB"/>
+        </w:rPr>
+        <w:lastRenderedPageBreak/>
         <w:t>T</w:t>
       </w:r>
       <w:r>
@@ -6959,7 +7383,7 @@
         </w:rPr>
         <w:t>light</w:t>
       </w:r>
-      <w:bookmarkEnd w:id="20"/>
+      <w:bookmarkEnd w:id="18"/>
     </w:p>
     <w:p>
       <w:pPr>
@@ -7089,19 +7513,8 @@
           <w:szCs w:val="20"/>
           <w:lang w:val="en-GB"/>
         </w:rPr>
-        <w:t xml:space="preserve">Any objects inside the scene that should be </w:t>
-      </w:r>
-      <w:proofErr w:type="gramStart"/>
-      <w:r>
-        <w:rPr>
-          <w:rFonts w:asciiTheme="minorHAnsi" w:hAnsiTheme="minorHAnsi" w:cstheme="minorHAnsi"/>
-          <w:sz w:val="20"/>
-          <w:szCs w:val="20"/>
-          <w:lang w:val="en-GB"/>
-        </w:rPr>
-        <w:t>taken into account</w:t>
-      </w:r>
-      <w:proofErr w:type="gramEnd"/>
+        <w:t>Any objects inside the scene that should be taken into account</w:t>
+      </w:r>
       <w:r>
         <w:rPr>
           <w:rFonts w:asciiTheme="minorHAnsi" w:hAnsiTheme="minorHAnsi" w:cstheme="minorHAnsi"/>
@@ -7501,16 +7914,7 @@
                                 <w:sz w:val="19"/>
                                 <w:szCs w:val="19"/>
                               </w:rPr>
-                              <w:t>AllowReadWriteBaked</w:t>
-                            </w:r>
-                            <w:r>
-                              <w:rPr>
-                                <w:rFonts w:ascii="Consolas" w:hAnsi="Consolas" w:cs="Consolas"/>
-                                <w:color w:val="2B91AF"/>
-                                <w:sz w:val="19"/>
-                                <w:szCs w:val="19"/>
-                              </w:rPr>
-                              <w:t>Shadows</w:t>
+                              <w:t>AllowReadWriteBakedShadows</w:t>
                             </w:r>
                             <w:proofErr w:type="spellEnd"/>
                             <w:r>
@@ -8332,6 +8736,7 @@
                         <w:t xml:space="preserve"> </w:t>
                       </w:r>
                       <w:proofErr w:type="spellStart"/>
+                      <w:proofErr w:type="gramStart"/>
                       <w:r>
                         <w:rPr>
                           <w:rFonts w:ascii="Consolas" w:hAnsi="Consolas" w:cs="Consolas"/>
@@ -8342,6 +8747,7 @@
                         <w:t>System.Text.RegularExpressions</w:t>
                       </w:r>
                       <w:proofErr w:type="spellEnd"/>
+                      <w:proofErr w:type="gramEnd"/>
                       <w:r>
                         <w:rPr>
                           <w:rFonts w:ascii="Consolas" w:hAnsi="Consolas" w:cs="Consolas"/>
@@ -8398,6 +8804,7 @@
                         <w:t xml:space="preserve"> </w:t>
                       </w:r>
                       <w:proofErr w:type="spellStart"/>
+                      <w:proofErr w:type="gramStart"/>
                       <w:r>
                         <w:rPr>
                           <w:rFonts w:ascii="Consolas" w:hAnsi="Consolas" w:cs="Consolas"/>
@@ -8405,16 +8812,7 @@
                           <w:sz w:val="19"/>
                           <w:szCs w:val="19"/>
                         </w:rPr>
-                        <w:t>AllowReadWriteBaked</w:t>
-                      </w:r>
-                      <w:r>
-                        <w:rPr>
-                          <w:rFonts w:ascii="Consolas" w:hAnsi="Consolas" w:cs="Consolas"/>
-                          <w:color w:val="2B91AF"/>
-                          <w:sz w:val="19"/>
-                          <w:szCs w:val="19"/>
-                        </w:rPr>
-                        <w:t>Shadows</w:t>
+                        <w:t>AllowReadWriteBakedShadows</w:t>
                       </w:r>
                       <w:proofErr w:type="spellEnd"/>
                       <w:r>
@@ -8424,7 +8822,17 @@
                           <w:sz w:val="19"/>
                           <w:szCs w:val="19"/>
                         </w:rPr>
-                        <w:t xml:space="preserve"> : </w:t>
+                        <w:t xml:space="preserve"> :</w:t>
+                      </w:r>
+                      <w:proofErr w:type="gramEnd"/>
+                      <w:r>
+                        <w:rPr>
+                          <w:rFonts w:ascii="Consolas" w:hAnsi="Consolas" w:cs="Consolas"/>
+                          <w:color w:val="000000"/>
+                          <w:sz w:val="19"/>
+                          <w:szCs w:val="19"/>
+                        </w:rPr>
+                        <w:t xml:space="preserve"> </w:t>
                       </w:r>
                       <w:proofErr w:type="spellStart"/>
                       <w:r>
@@ -8667,6 +9075,7 @@
                         <w:t xml:space="preserve"> </w:t>
                       </w:r>
                       <w:proofErr w:type="spellStart"/>
+                      <w:proofErr w:type="gramStart"/>
                       <w:r>
                         <w:rPr>
                           <w:rFonts w:ascii="Consolas" w:hAnsi="Consolas" w:cs="Consolas"/>
@@ -8684,7 +9093,17 @@
                           <w:sz w:val="19"/>
                           <w:szCs w:val="19"/>
                         </w:rPr>
-                        <w:t>()</w:t>
+                        <w:t>(</w:t>
+                      </w:r>
+                      <w:proofErr w:type="gramEnd"/>
+                      <w:r>
+                        <w:rPr>
+                          <w:rFonts w:ascii="Consolas" w:hAnsi="Consolas" w:cs="Consolas"/>
+                          <w:color w:val="000000"/>
+                          <w:sz w:val="19"/>
+                          <w:szCs w:val="19"/>
+                        </w:rPr>
+                        <w:t>)</w:t>
                       </w:r>
                     </w:p>
                     <w:p>
@@ -8748,9 +9167,20 @@
                           <w:sz w:val="19"/>
                           <w:szCs w:val="19"/>
                         </w:rPr>
-                        <w:t xml:space="preserve"> (!_</w:t>
+                        <w:t xml:space="preserve"> </w:t>
+                      </w:r>
+                      <w:proofErr w:type="gramStart"/>
+                      <w:r>
+                        <w:rPr>
+                          <w:rFonts w:ascii="Consolas" w:hAnsi="Consolas" w:cs="Consolas"/>
+                          <w:color w:val="000000"/>
+                          <w:sz w:val="19"/>
+                          <w:szCs w:val="19"/>
+                        </w:rPr>
+                        <w:t>(!_</w:t>
                       </w:r>
                       <w:proofErr w:type="spellStart"/>
+                      <w:proofErr w:type="gramEnd"/>
                       <w:r>
                         <w:rPr>
                           <w:rFonts w:ascii="Consolas" w:hAnsi="Consolas" w:cs="Consolas"/>
@@ -9357,7 +9787,6 @@
           <w:szCs w:val="20"/>
           <w:lang w:val="en-GB"/>
         </w:rPr>
-        <w:lastRenderedPageBreak/>
         <mc:AlternateContent>
           <mc:Choice Requires="wps">
             <w:drawing>
@@ -10279,6 +10708,7 @@
                         <w:t xml:space="preserve"> </w:t>
                       </w:r>
                       <w:proofErr w:type="spellStart"/>
+                      <w:proofErr w:type="gramStart"/>
                       <w:r>
                         <w:rPr>
                           <w:rFonts w:ascii="Consolas" w:hAnsi="Consolas" w:cs="Consolas"/>
@@ -10299,6 +10729,7 @@
                         <w:t>(</w:t>
                       </w:r>
                       <w:proofErr w:type="spellStart"/>
+                      <w:proofErr w:type="gramEnd"/>
                       <w:r>
                         <w:rPr>
                           <w:rFonts w:ascii="Consolas" w:hAnsi="Consolas" w:cs="Consolas"/>
@@ -10403,6 +10834,7 @@
                         <w:t xml:space="preserve"> = </w:t>
                       </w:r>
                       <w:proofErr w:type="spellStart"/>
+                      <w:proofErr w:type="gramStart"/>
                       <w:r>
                         <w:rPr>
                           <w:rFonts w:ascii="Consolas" w:hAnsi="Consolas" w:cs="Consolas"/>
@@ -10413,6 +10845,7 @@
                         <w:t>hit.lightmapCoord</w:t>
                       </w:r>
                       <w:proofErr w:type="spellEnd"/>
+                      <w:proofErr w:type="gramEnd"/>
                       <w:r>
                         <w:rPr>
                           <w:rFonts w:ascii="Consolas" w:hAnsi="Consolas" w:cs="Consolas"/>
@@ -10484,6 +10917,7 @@
                         <w:t xml:space="preserve"> = </w:t>
                       </w:r>
                       <w:proofErr w:type="spellStart"/>
+                      <w:proofErr w:type="gramStart"/>
                       <w:r>
                         <w:rPr>
                           <w:rFonts w:ascii="Consolas" w:hAnsi="Consolas" w:cs="Consolas"/>
@@ -10491,7 +10925,17 @@
                           <w:sz w:val="19"/>
                           <w:szCs w:val="19"/>
                         </w:rPr>
-                        <w:t>hit.collider.GetComponent</w:t>
+                        <w:t>hit.collider</w:t>
+                      </w:r>
+                      <w:proofErr w:type="gramEnd"/>
+                      <w:r>
+                        <w:rPr>
+                          <w:rFonts w:ascii="Consolas" w:hAnsi="Consolas" w:cs="Consolas"/>
+                          <w:color w:val="000000"/>
+                          <w:sz w:val="19"/>
+                          <w:szCs w:val="19"/>
+                        </w:rPr>
+                        <w:t>.GetComponent</w:t>
                       </w:r>
                       <w:proofErr w:type="spellEnd"/>
                       <w:r>
@@ -10658,6 +11102,7 @@
                         <w:t>lightIdx</w:t>
                       </w:r>
                       <w:proofErr w:type="spellEnd"/>
+                      <w:proofErr w:type="gramStart"/>
                       <w:r>
                         <w:rPr>
                           <w:rFonts w:ascii="Consolas" w:hAnsi="Consolas" w:cs="Consolas"/>
@@ -10678,6 +11123,7 @@
                         <w:t>shadowMask</w:t>
                       </w:r>
                       <w:proofErr w:type="spellEnd"/>
+                      <w:proofErr w:type="gramEnd"/>
                       <w:r>
                         <w:rPr>
                           <w:rFonts w:ascii="Consolas" w:hAnsi="Consolas" w:cs="Consolas"/>
@@ -10731,6 +11177,7 @@
                         <w:t xml:space="preserve"> *= </w:t>
                       </w:r>
                       <w:proofErr w:type="spellStart"/>
+                      <w:proofErr w:type="gramStart"/>
                       <w:r>
                         <w:rPr>
                           <w:rFonts w:ascii="Consolas" w:hAnsi="Consolas" w:cs="Consolas"/>
@@ -10741,6 +11188,7 @@
                         <w:t>tex.height</w:t>
                       </w:r>
                       <w:proofErr w:type="spellEnd"/>
+                      <w:proofErr w:type="gramEnd"/>
                       <w:r>
                         <w:rPr>
                           <w:rFonts w:ascii="Consolas" w:hAnsi="Consolas" w:cs="Consolas"/>
@@ -10812,6 +11260,7 @@
                         <w:t xml:space="preserve"> = </w:t>
                       </w:r>
                       <w:proofErr w:type="spellStart"/>
+                      <w:proofErr w:type="gramStart"/>
                       <w:r>
                         <w:rPr>
                           <w:rFonts w:ascii="Consolas" w:hAnsi="Consolas" w:cs="Consolas"/>
@@ -10822,6 +11271,7 @@
                         <w:t>tex.GetPixel</w:t>
                       </w:r>
                       <w:proofErr w:type="spellEnd"/>
+                      <w:proofErr w:type="gramEnd"/>
                       <w:r>
                         <w:rPr>
                           <w:rFonts w:ascii="Consolas" w:hAnsi="Consolas" w:cs="Consolas"/>
@@ -10963,6 +11413,7 @@
                         <w:t xml:space="preserve"> 1 - </w:t>
                       </w:r>
                       <w:proofErr w:type="spellStart"/>
+                      <w:proofErr w:type="gramStart"/>
                       <w:r>
                         <w:rPr>
                           <w:rFonts w:ascii="Consolas" w:hAnsi="Consolas" w:cs="Consolas"/>
@@ -10980,7 +11431,17 @@
                           <w:sz w:val="19"/>
                           <w:szCs w:val="19"/>
                         </w:rPr>
-                        <w:t xml:space="preserve">(color, </w:t>
+                        <w:t>(</w:t>
+                      </w:r>
+                      <w:proofErr w:type="gramEnd"/>
+                      <w:r>
+                        <w:rPr>
+                          <w:rFonts w:ascii="Consolas" w:hAnsi="Consolas" w:cs="Consolas"/>
+                          <w:color w:val="000000"/>
+                          <w:sz w:val="19"/>
+                          <w:szCs w:val="19"/>
+                        </w:rPr>
+                        <w:t xml:space="preserve">color, </w:t>
                       </w:r>
                       <w:proofErr w:type="spellStart"/>
                       <w:r>
@@ -11127,6 +11588,7 @@
         <w:rPr>
           <w:lang w:val="en-GB"/>
         </w:rPr>
+        <w:lastRenderedPageBreak/>
         <w:t xml:space="preserve">Whenever a plant is created, it </w:t>
       </w:r>
       <w:r>
@@ -11255,15 +11717,18 @@
           <w:lang w:val="en-GB"/>
         </w:rPr>
       </w:pPr>
+      <w:bookmarkStart w:id="19" w:name="_Toc23151523"/>
       <w:r>
         <w:rPr>
           <w:lang w:val="en-GB"/>
         </w:rPr>
         <w:t>Optimization</w:t>
       </w:r>
+      <w:bookmarkEnd w:id="19"/>
     </w:p>
     <w:p>
       <w:pPr>
+        <w:jc w:val="both"/>
         <w:rPr>
           <w:lang w:val="en-GB"/>
         </w:rPr>
@@ -11273,575 +11738,261 @@
           <w:lang w:val="en-GB"/>
         </w:rPr>
         <w:br/>
-        <w:t>Title T.</w:t>
+      </w:r>
+      <w:r>
+        <w:rPr>
+          <w:lang w:val="en-GB"/>
+        </w:rPr>
+        <w:t>To start implementing the elements found through the research</w:t>
+      </w:r>
+      <w:r>
+        <w:rPr>
+          <w:lang w:val="en-GB"/>
+        </w:rPr>
+        <w:t xml:space="preserve">, the first step is to create a shader which handles the fragment discarding and GPU instancing. </w:t>
+      </w:r>
+      <w:r>
+        <w:rPr>
+          <w:lang w:val="en-GB"/>
+        </w:rPr>
+        <w:t xml:space="preserve">Fortunately, Unity allows built-in GPU instancing </w:t>
+      </w:r>
+      <w:r>
+        <w:rPr>
+          <w:lang w:val="en-GB"/>
+        </w:rPr>
+        <w:t>to be enabled on any shader created</w:t>
+      </w:r>
+      <w:r>
+        <w:rPr>
+          <w:lang w:val="en-GB"/>
+        </w:rPr>
+        <w:t>, meaning that part is already taken care of.</w:t>
       </w:r>
     </w:p>
     <w:p>
       <w:pPr>
-        <w:rPr>
-          <w:lang w:val="en-GB"/>
-        </w:rPr>
-      </w:pPr>
-      <w:r>
-        <w:rPr>
-          <w:lang w:val="en-GB"/>
-        </w:rPr>
-        <w:t>Watermelon man.</w:t>
+        <w:jc w:val="both"/>
+        <w:rPr>
+          <w:lang w:val="en-GB"/>
+        </w:rPr>
+      </w:pPr>
+      <w:r>
+        <w:rPr>
+          <w:lang w:val="en-GB"/>
+        </w:rPr>
+        <w:t>The steps to take are ultimately not very complex, unless the user intends to utilize the meshes’ vertex colours for a purpose other than storing the density.</w:t>
+      </w:r>
+      <w:r>
+        <w:rPr>
+          <w:lang w:val="en-GB"/>
+        </w:rPr>
+        <w:t xml:space="preserve"> </w:t>
+      </w:r>
+      <w:r>
+        <w:rPr>
+          <w:lang w:val="en-GB"/>
+        </w:rPr>
+        <w:t xml:space="preserve">Since overwriting other parts of the mesh data can lead to visible changes, the colour array is the most </w:t>
+      </w:r>
+      <w:r>
+        <w:rPr>
+          <w:lang w:val="en-GB"/>
+        </w:rPr>
+        <w:t>harmless</w:t>
+      </w:r>
+      <w:r>
+        <w:rPr>
+          <w:lang w:val="en-GB"/>
+        </w:rPr>
+        <w:t xml:space="preserve"> element of the mesh to </w:t>
+      </w:r>
+      <w:r>
+        <w:rPr>
+          <w:lang w:val="en-GB"/>
+        </w:rPr>
+        <w:t>save</w:t>
+      </w:r>
+      <w:r>
+        <w:rPr>
+          <w:lang w:val="en-GB"/>
+        </w:rPr>
+        <w:t xml:space="preserve"> the density </w:t>
+      </w:r>
+      <w:r>
+        <w:rPr>
+          <w:lang w:val="en-GB"/>
+        </w:rPr>
+        <w:t>threshold</w:t>
+      </w:r>
+      <w:r>
+        <w:rPr>
+          <w:lang w:val="en-GB"/>
+        </w:rPr>
+        <w:t xml:space="preserve"> </w:t>
+      </w:r>
+      <w:r>
+        <w:rPr>
+          <w:lang w:val="en-GB"/>
+        </w:rPr>
+        <w:t>to</w:t>
+      </w:r>
+      <w:r>
+        <w:rPr>
+          <w:lang w:val="en-GB"/>
+        </w:rPr>
+        <w:t>.</w:t>
+      </w:r>
+      <w:r>
+        <w:rPr>
+          <w:lang w:val="en-GB"/>
+        </w:rPr>
+        <w:t xml:space="preserve"> </w:t>
+      </w:r>
+      <w:r>
+        <w:rPr>
+          <w:lang w:val="en-GB"/>
+        </w:rPr>
+        <w:t xml:space="preserve">First, the leaves are assigned </w:t>
+      </w:r>
+      <w:r>
+        <w:rPr>
+          <w:lang w:val="en-GB"/>
+        </w:rPr>
+        <w:t>their density value – randomly, as to not have every area of similar density look the same.</w:t>
+      </w:r>
+      <w:r>
+        <w:rPr>
+          <w:lang w:val="en-GB"/>
+        </w:rPr>
+        <w:t xml:space="preserve"> </w:t>
+      </w:r>
+      <w:r>
+        <w:rPr>
+          <w:lang w:val="en-GB"/>
+        </w:rPr>
+        <w:t>After that, the instanced mesh is provided</w:t>
+      </w:r>
+      <w:r>
+        <w:rPr>
+          <w:lang w:val="en-GB"/>
+        </w:rPr>
+        <w:t xml:space="preserve"> the data to later interpret for discarding fragments.</w:t>
       </w:r>
     </w:p>
     <w:p>
       <w:pPr>
-        <w:rPr>
-          <w:lang w:val="en-GB"/>
-        </w:rPr>
-      </w:pPr>
-      <w:r>
-        <w:rPr>
-          <w:lang w:val="en-GB"/>
-        </w:rPr>
-        <w:br w:type="page"/>
+        <w:jc w:val="both"/>
+        <w:rPr>
+          <w:lang w:val="en-GB"/>
+        </w:rPr>
+      </w:pPr>
+      <w:r>
+        <w:rPr>
+          <w:lang w:val="en-GB"/>
+        </w:rPr>
+        <w:t>Regrettably, Unity’s fragment shader is not based on primitives, but rather on individual pixels.</w:t>
+      </w:r>
+      <w:r>
+        <w:rPr>
+          <w:lang w:val="en-GB"/>
+        </w:rPr>
+        <w:t xml:space="preserve"> </w:t>
+      </w:r>
+      <w:r>
+        <w:rPr>
+          <w:lang w:val="en-GB"/>
+        </w:rPr>
+        <w:t xml:space="preserve">At the time of writing, there is no </w:t>
+      </w:r>
+      <w:r>
+        <w:rPr>
+          <w:lang w:val="en-GB"/>
+        </w:rPr>
+        <w:t xml:space="preserve">way to remove vertices, </w:t>
+      </w:r>
+      <w:r>
+        <w:rPr>
+          <w:lang w:val="en-GB"/>
+        </w:rPr>
+        <w:t>polygons,</w:t>
+      </w:r>
+      <w:r>
+        <w:rPr>
+          <w:lang w:val="en-GB"/>
+        </w:rPr>
+        <w:t xml:space="preserve"> or anything more than a pixel from the pipeline.</w:t>
+      </w:r>
+      <w:r>
+        <w:rPr>
+          <w:lang w:val="en-GB"/>
+        </w:rPr>
+        <w:t xml:space="preserve"> This com</w:t>
+      </w:r>
+      <w:r>
+        <w:rPr>
+          <w:lang w:val="en-GB"/>
+        </w:rPr>
+        <w:t xml:space="preserve">pletely invalidates any optimization that applying this technique could provide. </w:t>
+      </w:r>
+      <w:r>
+        <w:rPr>
+          <w:lang w:val="en-GB"/>
+        </w:rPr>
+        <w:t xml:space="preserve">It is, however, still possible to clip the </w:t>
+      </w:r>
+      <w:r>
+        <w:rPr>
+          <w:lang w:val="en-GB"/>
+        </w:rPr>
+        <w:t>fragments – i.e.: pixels – that fall under the density threshold of the area in order to get a result that is visually nearly identical to the primitive discarding solution.</w:t>
       </w:r>
     </w:p>
     <w:p>
       <w:pPr>
-        <w:pStyle w:val="Heading1"/>
-        <w:rPr>
-          <w:lang w:val="en-GB"/>
-        </w:rPr>
-      </w:pPr>
-      <w:bookmarkStart w:id="21" w:name="_Toc22646923"/>
-      <w:r>
-        <w:rPr>
-          <w:lang w:val="en-GB"/>
-        </w:rPr>
-        <w:lastRenderedPageBreak/>
-        <w:t>Conclusion</w:t>
-      </w:r>
-      <w:bookmarkEnd w:id="21"/>
-    </w:p>
-    <w:p>
-      <w:pPr>
-        <w:rPr>
-          <w:lang w:val="en-GB"/>
-        </w:rPr>
-      </w:pPr>
-    </w:p>
-    <w:p>
-      <w:pPr>
-        <w:rPr>
-          <w:b/>
-          <w:caps/>
-          <w:color w:val="1F4D78" w:themeColor="accent1" w:themeShade="7F"/>
-          <w:spacing w:val="5"/>
-          <w:lang w:val="en-GB"/>
-        </w:rPr>
-      </w:pPr>
-      <w:r>
-        <w:rPr>
-          <w:rStyle w:val="Emphasis"/>
-          <w:b/>
-          <w:lang w:val="en-GB"/>
-        </w:rPr>
-        <w:t>repeat the main topics, discuss your main findings, discuss the end result.</w:t>
-      </w:r>
-    </w:p>
-    <w:p>
-      <w:pPr>
-        <w:rPr>
-          <w:rFonts w:asciiTheme="majorHAnsi" w:eastAsiaTheme="majorEastAsia" w:hAnsiTheme="majorHAnsi" w:cstheme="majorBidi"/>
-          <w:color w:val="1F4E79" w:themeColor="accent1" w:themeShade="80"/>
-          <w:sz w:val="36"/>
-          <w:szCs w:val="36"/>
-          <w:lang w:val="en-GB"/>
-        </w:rPr>
-      </w:pPr>
-      <w:r>
-        <w:rPr>
-          <w:lang w:val="en-GB"/>
-        </w:rPr>
-        <w:br w:type="page"/>
-      </w:r>
-    </w:p>
-    <w:p>
-      <w:pPr>
-        <w:pStyle w:val="Heading1"/>
-        <w:rPr>
-          <w:lang w:val="en-GB"/>
-        </w:rPr>
-      </w:pPr>
-      <w:bookmarkStart w:id="22" w:name="_Toc22646924"/>
-      <w:r>
-        <w:rPr>
-          <w:lang w:val="en-GB"/>
-        </w:rPr>
-        <w:lastRenderedPageBreak/>
-        <w:t>References</w:t>
-      </w:r>
-      <w:bookmarkEnd w:id="22"/>
-    </w:p>
-    <w:p>
-      <w:pPr>
-        <w:rPr>
-          <w:rStyle w:val="Hyperlink"/>
-          <w:lang w:val="en-GB"/>
-        </w:rPr>
-      </w:pPr>
-      <w:bookmarkStart w:id="23" w:name="AgentBasedBiology"/>
-      <w:bookmarkEnd w:id="23"/>
-      <w:r>
-        <w:rPr>
-          <w:lang w:val="en-GB"/>
-        </w:rPr>
-        <w:t>[</w:t>
-      </w:r>
-      <w:r>
-        <w:rPr>
-          <w:lang w:val="en-GB"/>
-        </w:rPr>
-        <w:t>1</w:t>
-      </w:r>
-      <w:r>
-        <w:rPr>
-          <w:lang w:val="en-GB"/>
-        </w:rPr>
-        <w:t>]</w:t>
-      </w:r>
-      <w:r>
-        <w:rPr>
-          <w:lang w:val="en-GB"/>
-        </w:rPr>
-        <w:t xml:space="preserve"> An, </w:t>
-      </w:r>
-      <w:proofErr w:type="gramStart"/>
-      <w:r>
-        <w:rPr>
-          <w:lang w:val="en-GB"/>
-        </w:rPr>
-        <w:t>G. ,</w:t>
-      </w:r>
-      <w:proofErr w:type="gramEnd"/>
-      <w:r>
-        <w:rPr>
-          <w:lang w:val="en-GB"/>
-        </w:rPr>
-        <w:t xml:space="preserve"> Mi, Q. , Dutta‐Moscato, J. and </w:t>
-      </w:r>
-      <w:proofErr w:type="spellStart"/>
-      <w:r>
-        <w:rPr>
-          <w:lang w:val="en-GB"/>
-        </w:rPr>
-        <w:t>Vodovotz</w:t>
-      </w:r>
-      <w:proofErr w:type="spellEnd"/>
-      <w:r>
-        <w:rPr>
-          <w:lang w:val="en-GB"/>
-        </w:rPr>
-        <w:t xml:space="preserve">, Y. (2009), Agent‐based models in translational systems biology. WIREs </w:t>
-      </w:r>
-      <w:proofErr w:type="spellStart"/>
-      <w:r>
-        <w:rPr>
-          <w:lang w:val="en-GB"/>
-        </w:rPr>
-        <w:t>Syst</w:t>
-      </w:r>
-      <w:proofErr w:type="spellEnd"/>
-      <w:r>
-        <w:rPr>
-          <w:lang w:val="en-GB"/>
-        </w:rPr>
-        <w:t xml:space="preserve"> </w:t>
-      </w:r>
-      <w:proofErr w:type="spellStart"/>
-      <w:r>
-        <w:rPr>
-          <w:lang w:val="en-GB"/>
-        </w:rPr>
-        <w:t>Biol</w:t>
-      </w:r>
-      <w:proofErr w:type="spellEnd"/>
-      <w:r>
-        <w:rPr>
-          <w:lang w:val="en-GB"/>
-        </w:rPr>
-        <w:t xml:space="preserve"> Med, 1: 159-171. doi:</w:t>
-      </w:r>
-      <w:hyperlink r:id="rId15" w:history="1">
-        <w:r>
-          <w:rPr>
-            <w:rStyle w:val="Hyperlink"/>
-            <w:lang w:val="en-GB"/>
-          </w:rPr>
-          <w:t>10.1002/wsbm.45</w:t>
-        </w:r>
-      </w:hyperlink>
-    </w:p>
-    <w:p>
-      <w:pPr>
-        <w:rPr>
-          <w:lang w:val="en-GB"/>
-        </w:rPr>
-      </w:pPr>
-      <w:bookmarkStart w:id="24" w:name="AgentBasedModel"/>
-      <w:r>
-        <w:rPr>
-          <w:lang w:val="en-GB"/>
-        </w:rPr>
-        <w:t>[</w:t>
-      </w:r>
-      <w:r>
-        <w:rPr>
-          <w:lang w:val="en-GB"/>
-        </w:rPr>
-        <w:t>2</w:t>
-      </w:r>
-      <w:r>
-        <w:rPr>
-          <w:lang w:val="en-GB"/>
-        </w:rPr>
-        <w:t>]</w:t>
-      </w:r>
-      <w:bookmarkEnd w:id="24"/>
-      <w:r>
-        <w:rPr>
-          <w:lang w:val="en-GB"/>
-        </w:rPr>
-        <w:t xml:space="preserve"> Agent-Based Model. (n.d.). In Wikipedia. Retrieved September 30, 2019, from:</w:t>
-      </w:r>
-      <w:r>
-        <w:rPr>
-          <w:lang w:val="en-GB"/>
-        </w:rPr>
-        <w:t xml:space="preserve"> </w:t>
-      </w:r>
-      <w:hyperlink r:id="rId16" w:history="1">
-        <w:r>
-          <w:rPr>
-            <w:rStyle w:val="Hyperlink"/>
-            <w:lang w:val="en-GB"/>
-          </w:rPr>
-          <w:t>https://en.wikipedia.org/wiki/Agent-based_model</w:t>
-        </w:r>
-      </w:hyperlink>
-      <w:r>
-        <w:rPr>
-          <w:lang w:val="en-GB"/>
-        </w:rPr>
-        <w:t xml:space="preserve"> </w:t>
-      </w:r>
-    </w:p>
-    <w:p>
-      <w:pPr>
-        <w:rPr>
-          <w:lang w:val="en-GB"/>
-        </w:rPr>
-      </w:pPr>
-      <w:bookmarkStart w:id="25" w:name="GrassManageMent"/>
-      <w:r>
-        <w:rPr>
-          <w:lang w:val="en-GB"/>
-        </w:rPr>
-        <w:t>[</w:t>
-      </w:r>
-      <w:r>
-        <w:rPr>
-          <w:lang w:val="en-GB"/>
-        </w:rPr>
-        <w:t>3</w:t>
-      </w:r>
-      <w:r>
-        <w:rPr>
-          <w:lang w:val="en-GB"/>
-        </w:rPr>
-        <w:t xml:space="preserve">] </w:t>
-      </w:r>
-      <w:bookmarkEnd w:id="25"/>
-      <w:r>
-        <w:rPr>
-          <w:lang w:val="en-GB"/>
-        </w:rPr>
-        <w:t>Oregon State University. Discuss the basics of grass growth.</w:t>
-      </w:r>
-      <w:r>
-        <w:rPr>
-          <w:lang w:val="en-GB"/>
-        </w:rPr>
-        <w:t xml:space="preserve"> Retrieved 1 October 2019, from the Oregon State University website:</w:t>
-      </w:r>
-      <w:r>
-        <w:rPr>
-          <w:lang w:val="en-GB"/>
-        </w:rPr>
-        <w:t xml:space="preserve"> </w:t>
-      </w:r>
-      <w:hyperlink r:id="rId17" w:history="1">
-        <w:r>
-          <w:rPr>
-            <w:rStyle w:val="Hyperlink"/>
-            <w:lang w:val="en-GB"/>
-          </w:rPr>
-          <w:t>https://forages.oregonstate.edu/nfgc/eo/onlineforagecurriculum/instructormaterials/availabletopics/management/growth</w:t>
-        </w:r>
-      </w:hyperlink>
-    </w:p>
-    <w:p>
-      <w:pPr>
-        <w:rPr>
-          <w:lang w:val="en-GB"/>
-        </w:rPr>
-      </w:pPr>
-      <w:bookmarkStart w:id="26" w:name="BasicsOfGrassGrowth"/>
-      <w:bookmarkStart w:id="27" w:name="PerennialPlants"/>
-      <w:r>
-        <w:rPr>
-          <w:lang w:val="en-GB"/>
-        </w:rPr>
-        <w:t>[4]</w:t>
-      </w:r>
-      <w:r>
-        <w:rPr>
-          <w:lang w:val="en-GB"/>
-        </w:rPr>
-        <w:t xml:space="preserve"> </w:t>
-      </w:r>
-      <w:bookmarkEnd w:id="26"/>
-      <w:r>
-        <w:rPr>
-          <w:lang w:val="en-GB"/>
-        </w:rPr>
-        <w:t>Oregon State University.</w:t>
-      </w:r>
-      <w:r>
-        <w:rPr>
-          <w:lang w:val="en-GB"/>
-        </w:rPr>
-        <w:t xml:space="preserve"> How does grass grow?</w:t>
-      </w:r>
-      <w:r>
-        <w:rPr>
-          <w:lang w:val="en-GB"/>
-        </w:rPr>
-        <w:t xml:space="preserve"> Developmental phases.</w:t>
-      </w:r>
-      <w:r>
-        <w:rPr>
-          <w:lang w:val="en-GB"/>
-        </w:rPr>
-        <w:t xml:space="preserve"> Retrieved </w:t>
-      </w:r>
-      <w:r>
-        <w:rPr>
-          <w:lang w:val="en-GB"/>
-        </w:rPr>
-        <w:t>7</w:t>
-      </w:r>
-      <w:r>
-        <w:rPr>
-          <w:lang w:val="en-GB"/>
-        </w:rPr>
-        <w:t xml:space="preserve"> October 2019, from the Oregon State University website:</w:t>
-      </w:r>
-      <w:r>
-        <w:rPr>
-          <w:lang w:val="en-GB"/>
-        </w:rPr>
-        <w:t xml:space="preserve"> </w:t>
-      </w:r>
-      <w:hyperlink r:id="rId18" w:history="1">
-        <w:r>
-          <w:rPr>
-            <w:rStyle w:val="Hyperlink"/>
-            <w:lang w:val="en-GB"/>
-          </w:rPr>
-          <w:t>https://forages.oregonstate.edu/regrowth/how-does-grass-grow/developmental-phases</w:t>
-        </w:r>
-      </w:hyperlink>
-    </w:p>
-    <w:p>
-      <w:pPr>
-        <w:rPr>
-          <w:lang w:val="en-GB"/>
-        </w:rPr>
-      </w:pPr>
-      <w:r>
-        <w:rPr>
-          <w:lang w:val="en-GB"/>
-        </w:rPr>
-        <w:t>[</w:t>
-      </w:r>
-      <w:r>
-        <w:rPr>
-          <w:lang w:val="en-GB"/>
-        </w:rPr>
-        <w:t>5</w:t>
-      </w:r>
-      <w:r>
-        <w:rPr>
-          <w:lang w:val="en-GB"/>
-        </w:rPr>
-        <w:t xml:space="preserve">] </w:t>
-      </w:r>
-      <w:bookmarkEnd w:id="27"/>
-      <w:r>
-        <w:rPr>
-          <w:lang w:val="en-GB"/>
-        </w:rPr>
-        <w:t>Schacht, W., Sandall, L., Fick, W.</w:t>
-      </w:r>
-      <w:r>
-        <w:rPr>
-          <w:lang w:val="en-GB"/>
-        </w:rPr>
-        <w:t>,</w:t>
-      </w:r>
-      <w:r>
-        <w:rPr>
-          <w:lang w:val="en-GB"/>
-        </w:rPr>
-        <w:t xml:space="preserve"> Perennial Plants</w:t>
-      </w:r>
-      <w:r>
-        <w:rPr>
-          <w:lang w:val="en-GB"/>
-        </w:rPr>
-        <w:t>, Retrieved 7 October 2019</w:t>
-      </w:r>
-      <w:r>
-        <w:rPr>
-          <w:lang w:val="en-GB"/>
-        </w:rPr>
-        <w:t>, from:</w:t>
-      </w:r>
-      <w:r>
-        <w:rPr>
-          <w:lang w:val="en-GB"/>
-        </w:rPr>
-        <w:t xml:space="preserve"> </w:t>
-      </w:r>
-      <w:r>
-        <w:rPr>
-          <w:lang w:val="en-GB"/>
-        </w:rPr>
-        <w:t xml:space="preserve"> </w:t>
-      </w:r>
-      <w:hyperlink r:id="rId19" w:history="1">
-        <w:r>
-          <w:rPr>
-            <w:rStyle w:val="Hyperlink"/>
-            <w:lang w:val="en-GB"/>
-          </w:rPr>
-          <w:t>https://passel2.unl.edu/view/lesson/50d18f39cff4/2</w:t>
-        </w:r>
-      </w:hyperlink>
-    </w:p>
-    <w:p>
-      <w:pPr>
-        <w:rPr>
-          <w:rFonts w:asciiTheme="majorHAnsi" w:eastAsiaTheme="majorEastAsia" w:hAnsiTheme="majorHAnsi" w:cstheme="majorBidi"/>
-          <w:color w:val="1F4E79" w:themeColor="accent1" w:themeShade="80"/>
-          <w:sz w:val="36"/>
-          <w:szCs w:val="36"/>
-        </w:rPr>
-      </w:pPr>
-      <w:r>
-        <w:t>[6]</w:t>
-      </w:r>
-      <w:r>
-        <w:t xml:space="preserve"> </w:t>
-      </w:r>
-      <w:r>
-        <w:t>Boul</w:t>
-      </w:r>
-      <w:r>
-        <w:t>anger, K. (2008). Real-time realistic rendering of nature scenes with dynamic lighting (Doctoral dissertation).</w:t>
-      </w:r>
-      <w:r>
-        <w:t xml:space="preserve"> </w:t>
-      </w:r>
-      <w:r>
-        <w:t>Retrieved from</w:t>
-      </w:r>
-      <w:r>
-        <w:t xml:space="preserve"> </w:t>
-      </w:r>
-      <w:r>
-        <w:t xml:space="preserve"> </w:t>
-      </w:r>
-      <w:hyperlink r:id="rId20" w:history="1">
-        <w:r>
-          <w:rPr>
-            <w:rStyle w:val="Hyperlink"/>
-          </w:rPr>
-          <w:t>http://www.kevinboulanger.net/publications/thesisKevinBoulanger.pdf</w:t>
-        </w:r>
-      </w:hyperlink>
-      <w:r>
-        <w:br w:type="page"/>
-      </w:r>
-    </w:p>
-    <w:p>
-      <w:pPr>
-        <w:pStyle w:val="Heading1"/>
-        <w:rPr>
-          <w:lang w:val="en-GB"/>
-        </w:rPr>
-      </w:pPr>
-      <w:bookmarkStart w:id="28" w:name="_Toc22646925"/>
-      <w:r>
-        <w:rPr>
-          <w:lang w:val="en-GB"/>
-        </w:rPr>
-        <w:lastRenderedPageBreak/>
-        <w:t>Appendices</w:t>
-      </w:r>
-      <w:bookmarkEnd w:id="28"/>
-    </w:p>
-    <w:p>
-      <w:pPr>
-        <w:rPr>
-          <w:lang w:val="en-GB"/>
-        </w:rPr>
-      </w:pPr>
-    </w:p>
-    <w:p>
-      <w:pPr>
-        <w:rPr>
-          <w:lang w:val="en-GB"/>
-        </w:rPr>
-      </w:pPr>
-      <w:r>
-        <w:rPr>
-          <w:noProof/>
-          <w:lang w:val="en-GB"/>
-        </w:rPr>
+        <w:pStyle w:val="Caption"/>
+        <w:rPr>
+          <w:lang w:val="en-GB"/>
+        </w:rPr>
+      </w:pPr>
+      <w:r>
         <w:drawing>
-          <wp:inline distT="0" distB="0" distL="0" distR="0" wp14:anchorId="7255F137" wp14:editId="6613D05A">
-            <wp:extent cx="5935980" cy="3345180"/>
-            <wp:effectExtent l="0" t="0" r="7620" b="7620"/>
-            <wp:docPr id="2" name="Picture 2"/>
+          <wp:inline distT="0" distB="0" distL="0" distR="0" wp14:anchorId="1E39148B" wp14:editId="0ED5C9CD">
+            <wp:extent cx="5486402" cy="2221081"/>
+            <wp:effectExtent l="0" t="0" r="0" b="8255"/>
+            <wp:docPr id="19" name="Content Placeholder 6">
+              <a:extLst xmlns:a="http://schemas.openxmlformats.org/drawingml/2006/main">
+                <a:ext uri="{FF2B5EF4-FFF2-40B4-BE49-F238E27FC236}">
+                  <a16:creationId xmlns:a16="http://schemas.microsoft.com/office/drawing/2014/main" id="{AAE02763-9278-48B5-A22E-69985181854D}"/>
+                </a:ext>
+              </a:extLst>
+            </wp:docPr>
             <wp:cNvGraphicFramePr>
-              <a:graphicFrameLocks xmlns:a="http://schemas.openxmlformats.org/drawingml/2006/main" noChangeAspect="1"/>
+              <a:graphicFrameLocks xmlns:a="http://schemas.openxmlformats.org/drawingml/2006/main" noGrp="1"/>
             </wp:cNvGraphicFramePr>
             <a:graphic xmlns:a="http://schemas.openxmlformats.org/drawingml/2006/main">
               <a:graphicData uri="http://schemas.openxmlformats.org/drawingml/2006/picture">
                 <pic:pic xmlns:pic="http://schemas.openxmlformats.org/drawingml/2006/picture">
                   <pic:nvPicPr>
-                    <pic:cNvPr id="0" name="Picture 1"/>
+                    <pic:cNvPr id="7" name="Content Placeholder 6">
+                      <a:extLst>
+                        <a:ext uri="{FF2B5EF4-FFF2-40B4-BE49-F238E27FC236}">
+                          <a16:creationId xmlns:a16="http://schemas.microsoft.com/office/drawing/2014/main" id="{AAE02763-9278-48B5-A22E-69985181854D}"/>
+                        </a:ext>
+                      </a:extLst>
+                    </pic:cNvPr>
                     <pic:cNvPicPr>
-                      <a:picLocks noChangeAspect="1" noChangeArrowheads="1"/>
+                      <a:picLocks noGrp="1"/>
                     </pic:cNvPicPr>
                   </pic:nvPicPr>
                   <pic:blipFill>
-                    <a:blip r:embed="rId21" cstate="print">
+                    <a:blip r:embed="rId19">
                       <a:extLst>
                         <a:ext uri="{28A0092B-C50C-407E-A947-70E740481C1C}">
                           <a14:useLocalDpi xmlns:a14="http://schemas.microsoft.com/office/drawing/2010/main" val="0"/>
                         </a:ext>
                       </a:extLst>
                     </a:blip>
-                    <a:srcRect/>
                     <a:stretch>
                       <a:fillRect/>
                     </a:stretch>
@@ -11849,7 +12000,7 @@
                   <pic:spPr bwMode="auto">
                     <a:xfrm>
                       <a:off x="0" y="0"/>
-                      <a:ext cx="5935980" cy="3345180"/>
+                      <a:ext cx="5486402" cy="2221081"/>
                     </a:xfrm>
                     <a:prstGeom prst="rect">
                       <a:avLst/>
@@ -11870,8 +12021,565 @@
           <w:lang w:val="en-GB"/>
         </w:rPr>
         <w:br/>
-      </w:r>
-      <w:r>
+        <w:t xml:space="preserve">Figure 9: </w:t>
+      </w:r>
+      <w:r>
+        <w:rPr>
+          <w:lang w:val="en-GB"/>
+        </w:rPr>
+        <w:t>Leaf density reduces towards th</w:t>
+      </w:r>
+      <w:r>
+        <w:rPr>
+          <w:lang w:val="en-GB"/>
+        </w:rPr>
+        <w:t xml:space="preserve">e </w:t>
+      </w:r>
+      <w:r>
+        <w:rPr>
+          <w:lang w:val="en-GB"/>
+        </w:rPr>
+        <w:t>area under the most intense shadow factor</w:t>
+      </w:r>
+    </w:p>
+    <w:p>
+      <w:pPr>
+        <w:pStyle w:val="Heading2"/>
+        <w:numPr>
+          <w:ilvl w:val="0"/>
+          <w:numId w:val="13"/>
+        </w:numPr>
+        <w:rPr>
+          <w:lang w:val="en-GB"/>
+        </w:rPr>
+      </w:pPr>
+      <w:r>
+        <w:rPr>
+          <w:lang w:val="en-GB"/>
+        </w:rPr>
+        <w:t>Different plant types</w:t>
+      </w:r>
+    </w:p>
+    <w:p>
+      <w:pPr>
+        <w:rPr>
+          <w:lang w:val="en-GB"/>
+        </w:rPr>
+      </w:pPr>
+    </w:p>
+    <w:p>
+      <w:pPr>
+        <w:rPr>
+          <w:lang w:val="en-GB"/>
+        </w:rPr>
+      </w:pPr>
+      <w:r>
+        <w:rPr>
+          <w:lang w:val="en-GB"/>
+        </w:rPr>
+        <w:br w:type="page"/>
+      </w:r>
+    </w:p>
+    <w:p>
+      <w:pPr>
+        <w:pStyle w:val="Heading1"/>
+        <w:rPr>
+          <w:lang w:val="en-GB"/>
+        </w:rPr>
+      </w:pPr>
+      <w:bookmarkStart w:id="20" w:name="_Toc23151524"/>
+      <w:r>
+        <w:rPr>
+          <w:lang w:val="en-GB"/>
+        </w:rPr>
+        <w:lastRenderedPageBreak/>
+        <w:t>Conclusion</w:t>
+      </w:r>
+      <w:bookmarkEnd w:id="20"/>
+    </w:p>
+    <w:p>
+      <w:pPr>
+        <w:rPr>
+          <w:lang w:val="en-GB"/>
+        </w:rPr>
+      </w:pPr>
+    </w:p>
+    <w:p>
+      <w:pPr>
+        <w:rPr>
+          <w:b/>
+          <w:caps/>
+          <w:color w:val="1F4D78" w:themeColor="accent1" w:themeShade="7F"/>
+          <w:spacing w:val="5"/>
+          <w:lang w:val="en-GB"/>
+        </w:rPr>
+      </w:pPr>
+      <w:r>
+        <w:rPr>
+          <w:rStyle w:val="Emphasis"/>
+          <w:b/>
+          <w:lang w:val="en-GB"/>
+        </w:rPr>
+        <w:t>repeat the main topics, discuss your main findings, discuss the end result.</w:t>
+      </w:r>
+    </w:p>
+    <w:p>
+      <w:pPr>
+        <w:rPr>
+          <w:rFonts w:asciiTheme="majorHAnsi" w:eastAsiaTheme="majorEastAsia" w:hAnsiTheme="majorHAnsi" w:cstheme="majorBidi"/>
+          <w:color w:val="1F4E79" w:themeColor="accent1" w:themeShade="80"/>
+          <w:sz w:val="36"/>
+          <w:szCs w:val="36"/>
+          <w:lang w:val="en-GB"/>
+        </w:rPr>
+      </w:pPr>
+      <w:r>
+        <w:rPr>
+          <w:lang w:val="en-GB"/>
+        </w:rPr>
+        <w:br w:type="page"/>
+      </w:r>
+    </w:p>
+    <w:p>
+      <w:pPr>
+        <w:pStyle w:val="Heading1"/>
+        <w:rPr>
+          <w:lang w:val="en-GB"/>
+        </w:rPr>
+      </w:pPr>
+      <w:bookmarkStart w:id="21" w:name="_Toc23151525"/>
+      <w:r>
+        <w:rPr>
+          <w:lang w:val="en-GB"/>
+        </w:rPr>
+        <w:lastRenderedPageBreak/>
+        <w:t>References</w:t>
+      </w:r>
+      <w:bookmarkEnd w:id="21"/>
+    </w:p>
+    <w:p>
+      <w:pPr>
+        <w:rPr>
+          <w:rStyle w:val="Hyperlink"/>
+          <w:lang w:val="en-GB"/>
+        </w:rPr>
+      </w:pPr>
+      <w:bookmarkStart w:id="22" w:name="AgentBasedBiology"/>
+      <w:bookmarkEnd w:id="22"/>
+      <w:r>
+        <w:rPr>
+          <w:lang w:val="en-GB"/>
+        </w:rPr>
+        <w:t>[</w:t>
+      </w:r>
+      <w:r>
+        <w:rPr>
+          <w:lang w:val="en-GB"/>
+        </w:rPr>
+        <w:t>1</w:t>
+      </w:r>
+      <w:r>
+        <w:rPr>
+          <w:lang w:val="en-GB"/>
+        </w:rPr>
+        <w:t>]</w:t>
+      </w:r>
+      <w:r>
+        <w:rPr>
+          <w:lang w:val="en-GB"/>
+        </w:rPr>
+        <w:t xml:space="preserve"> An, </w:t>
+      </w:r>
+      <w:proofErr w:type="gramStart"/>
+      <w:r>
+        <w:rPr>
+          <w:lang w:val="en-GB"/>
+        </w:rPr>
+        <w:t>G. ,</w:t>
+      </w:r>
+      <w:proofErr w:type="gramEnd"/>
+      <w:r>
+        <w:rPr>
+          <w:lang w:val="en-GB"/>
+        </w:rPr>
+        <w:t xml:space="preserve"> Mi, Q. , Dutta‐Moscato, J. and </w:t>
+      </w:r>
+      <w:proofErr w:type="spellStart"/>
+      <w:r>
+        <w:rPr>
+          <w:lang w:val="en-GB"/>
+        </w:rPr>
+        <w:t>Vodovotz</w:t>
+      </w:r>
+      <w:proofErr w:type="spellEnd"/>
+      <w:r>
+        <w:rPr>
+          <w:lang w:val="en-GB"/>
+        </w:rPr>
+        <w:t xml:space="preserve">, Y. (2009), Agent‐based models in translational systems biology. WIREs </w:t>
+      </w:r>
+      <w:proofErr w:type="spellStart"/>
+      <w:r>
+        <w:rPr>
+          <w:lang w:val="en-GB"/>
+        </w:rPr>
+        <w:t>Syst</w:t>
+      </w:r>
+      <w:proofErr w:type="spellEnd"/>
+      <w:r>
+        <w:rPr>
+          <w:lang w:val="en-GB"/>
+        </w:rPr>
+        <w:t xml:space="preserve"> </w:t>
+      </w:r>
+      <w:proofErr w:type="spellStart"/>
+      <w:r>
+        <w:rPr>
+          <w:lang w:val="en-GB"/>
+        </w:rPr>
+        <w:t>Biol</w:t>
+      </w:r>
+      <w:proofErr w:type="spellEnd"/>
+      <w:r>
+        <w:rPr>
+          <w:lang w:val="en-GB"/>
+        </w:rPr>
+        <w:t xml:space="preserve"> Med, 1: 159-171. doi:</w:t>
+      </w:r>
+      <w:hyperlink r:id="rId20" w:history="1">
+        <w:r>
+          <w:rPr>
+            <w:rStyle w:val="Hyperlink"/>
+            <w:lang w:val="en-GB"/>
+          </w:rPr>
+          <w:t>10.1002/wsbm.45</w:t>
+        </w:r>
+      </w:hyperlink>
+    </w:p>
+    <w:p>
+      <w:pPr>
+        <w:rPr>
+          <w:lang w:val="en-GB"/>
+        </w:rPr>
+      </w:pPr>
+      <w:bookmarkStart w:id="23" w:name="AgentBasedModel"/>
+      <w:r>
+        <w:rPr>
+          <w:lang w:val="en-GB"/>
+        </w:rPr>
+        <w:t>[</w:t>
+      </w:r>
+      <w:r>
+        <w:rPr>
+          <w:lang w:val="en-GB"/>
+        </w:rPr>
+        <w:t>2</w:t>
+      </w:r>
+      <w:r>
+        <w:rPr>
+          <w:lang w:val="en-GB"/>
+        </w:rPr>
+        <w:t>]</w:t>
+      </w:r>
+      <w:bookmarkEnd w:id="23"/>
+      <w:r>
+        <w:rPr>
+          <w:lang w:val="en-GB"/>
+        </w:rPr>
+        <w:t xml:space="preserve"> Agent-Based Model. (n.d.). In Wikipedia. Retrieved September 30, 2019, from:</w:t>
+      </w:r>
+      <w:r>
+        <w:rPr>
+          <w:lang w:val="en-GB"/>
+        </w:rPr>
+        <w:t xml:space="preserve"> </w:t>
+      </w:r>
+      <w:hyperlink r:id="rId21" w:history="1">
+        <w:r>
+          <w:rPr>
+            <w:rStyle w:val="Hyperlink"/>
+            <w:lang w:val="en-GB"/>
+          </w:rPr>
+          <w:t>https://en.wikipedia.org/wiki/Agent-based_model</w:t>
+        </w:r>
+      </w:hyperlink>
+      <w:r>
+        <w:rPr>
+          <w:lang w:val="en-GB"/>
+        </w:rPr>
+        <w:t xml:space="preserve"> </w:t>
+      </w:r>
+    </w:p>
+    <w:p>
+      <w:pPr>
+        <w:rPr>
+          <w:lang w:val="en-GB"/>
+        </w:rPr>
+      </w:pPr>
+      <w:bookmarkStart w:id="24" w:name="GrassManageMent"/>
+      <w:r>
+        <w:rPr>
+          <w:lang w:val="en-GB"/>
+        </w:rPr>
+        <w:t>[</w:t>
+      </w:r>
+      <w:r>
+        <w:rPr>
+          <w:lang w:val="en-GB"/>
+        </w:rPr>
+        <w:t>3</w:t>
+      </w:r>
+      <w:r>
+        <w:rPr>
+          <w:lang w:val="en-GB"/>
+        </w:rPr>
+        <w:t xml:space="preserve">] </w:t>
+      </w:r>
+      <w:bookmarkEnd w:id="24"/>
+      <w:r>
+        <w:rPr>
+          <w:lang w:val="en-GB"/>
+        </w:rPr>
+        <w:t>Oregon State University. Discuss the basics of grass growth.</w:t>
+      </w:r>
+      <w:r>
+        <w:rPr>
+          <w:lang w:val="en-GB"/>
+        </w:rPr>
+        <w:t xml:space="preserve"> Retrieved 1 October 2019, from the Oregon State University website:</w:t>
+      </w:r>
+      <w:r>
+        <w:rPr>
+          <w:lang w:val="en-GB"/>
+        </w:rPr>
+        <w:t xml:space="preserve"> </w:t>
+      </w:r>
+      <w:hyperlink r:id="rId22" w:history="1">
+        <w:r>
+          <w:rPr>
+            <w:rStyle w:val="Hyperlink"/>
+            <w:lang w:val="en-GB"/>
+          </w:rPr>
+          <w:t>https://forages.oregonstate.edu/nfgc/eo/onlineforagecurriculum/instructormaterials/availabletopics/management/growth</w:t>
+        </w:r>
+      </w:hyperlink>
+    </w:p>
+    <w:p>
+      <w:pPr>
+        <w:rPr>
+          <w:lang w:val="en-GB"/>
+        </w:rPr>
+      </w:pPr>
+      <w:bookmarkStart w:id="25" w:name="BasicsOfGrassGrowth"/>
+      <w:bookmarkStart w:id="26" w:name="PerennialPlants"/>
+      <w:r>
+        <w:rPr>
+          <w:lang w:val="en-GB"/>
+        </w:rPr>
+        <w:t>[4]</w:t>
+      </w:r>
+      <w:r>
+        <w:rPr>
+          <w:lang w:val="en-GB"/>
+        </w:rPr>
+        <w:t xml:space="preserve"> </w:t>
+      </w:r>
+      <w:bookmarkEnd w:id="25"/>
+      <w:r>
+        <w:rPr>
+          <w:lang w:val="en-GB"/>
+        </w:rPr>
+        <w:t>Oregon State University.</w:t>
+      </w:r>
+      <w:r>
+        <w:rPr>
+          <w:lang w:val="en-GB"/>
+        </w:rPr>
+        <w:t xml:space="preserve"> How does grass grow?</w:t>
+      </w:r>
+      <w:r>
+        <w:rPr>
+          <w:lang w:val="en-GB"/>
+        </w:rPr>
+        <w:t xml:space="preserve"> Developmental phases.</w:t>
+      </w:r>
+      <w:r>
+        <w:rPr>
+          <w:lang w:val="en-GB"/>
+        </w:rPr>
+        <w:t xml:space="preserve"> Retrieved </w:t>
+      </w:r>
+      <w:r>
+        <w:rPr>
+          <w:lang w:val="en-GB"/>
+        </w:rPr>
+        <w:t>7</w:t>
+      </w:r>
+      <w:r>
+        <w:rPr>
+          <w:lang w:val="en-GB"/>
+        </w:rPr>
+        <w:t xml:space="preserve"> October 2019, from the Oregon State University website:</w:t>
+      </w:r>
+      <w:r>
+        <w:rPr>
+          <w:lang w:val="en-GB"/>
+        </w:rPr>
+        <w:t xml:space="preserve"> </w:t>
+      </w:r>
+      <w:hyperlink r:id="rId23" w:history="1">
+        <w:r>
+          <w:rPr>
+            <w:rStyle w:val="Hyperlink"/>
+            <w:lang w:val="en-GB"/>
+          </w:rPr>
+          <w:t>https://forages.oregonstate.edu/regrowth/how-does-grass-grow/developmental-phases</w:t>
+        </w:r>
+      </w:hyperlink>
+    </w:p>
+    <w:p>
+      <w:pPr>
+        <w:rPr>
+          <w:lang w:val="en-GB"/>
+        </w:rPr>
+      </w:pPr>
+      <w:r>
+        <w:rPr>
+          <w:lang w:val="en-GB"/>
+        </w:rPr>
+        <w:t>[</w:t>
+      </w:r>
+      <w:r>
+        <w:rPr>
+          <w:lang w:val="en-GB"/>
+        </w:rPr>
+        <w:t>5</w:t>
+      </w:r>
+      <w:r>
+        <w:rPr>
+          <w:lang w:val="en-GB"/>
+        </w:rPr>
+        <w:t xml:space="preserve">] </w:t>
+      </w:r>
+      <w:bookmarkEnd w:id="26"/>
+      <w:r>
+        <w:rPr>
+          <w:lang w:val="en-GB"/>
+        </w:rPr>
+        <w:t>Schacht, W., Sandall, L., Fick, W.</w:t>
+      </w:r>
+      <w:r>
+        <w:rPr>
+          <w:lang w:val="en-GB"/>
+        </w:rPr>
+        <w:t>,</w:t>
+      </w:r>
+      <w:r>
+        <w:rPr>
+          <w:lang w:val="en-GB"/>
+        </w:rPr>
+        <w:t xml:space="preserve"> Perennial Plants</w:t>
+      </w:r>
+      <w:r>
+        <w:rPr>
+          <w:lang w:val="en-GB"/>
+        </w:rPr>
+        <w:t>, Retrieved 7 October 2019</w:t>
+      </w:r>
+      <w:r>
+        <w:rPr>
+          <w:lang w:val="en-GB"/>
+        </w:rPr>
+        <w:t>, from:</w:t>
+      </w:r>
+      <w:r>
+        <w:rPr>
+          <w:lang w:val="en-GB"/>
+        </w:rPr>
+        <w:t xml:space="preserve"> </w:t>
+      </w:r>
+      <w:r>
+        <w:rPr>
+          <w:lang w:val="en-GB"/>
+        </w:rPr>
+        <w:t xml:space="preserve"> </w:t>
+      </w:r>
+      <w:hyperlink r:id="rId24" w:history="1">
+        <w:r>
+          <w:rPr>
+            <w:rStyle w:val="Hyperlink"/>
+            <w:lang w:val="en-GB"/>
+          </w:rPr>
+          <w:t>https://passel2.unl.edu/view/lesson/50d18f39cff4/2</w:t>
+        </w:r>
+      </w:hyperlink>
+    </w:p>
+    <w:p>
+      <w:pPr>
+        <w:rPr>
+          <w:rFonts w:asciiTheme="majorHAnsi" w:eastAsiaTheme="majorEastAsia" w:hAnsiTheme="majorHAnsi" w:cstheme="majorBidi"/>
+          <w:color w:val="1F4E79" w:themeColor="accent1" w:themeShade="80"/>
+          <w:sz w:val="36"/>
+          <w:szCs w:val="36"/>
+        </w:rPr>
+      </w:pPr>
+      <w:bookmarkStart w:id="27" w:name="OptimizationThesis"/>
+      <w:r>
+        <w:t>[6]</w:t>
+      </w:r>
+      <w:r>
+        <w:t xml:space="preserve"> </w:t>
+      </w:r>
+      <w:r>
+        <w:t>Boul</w:t>
+      </w:r>
+      <w:r>
+        <w:t>anger, K. (2008). Real-time realistic rendering of nature scenes with dynamic lighting (Doctoral dissertation).</w:t>
+      </w:r>
+      <w:r>
+        <w:t xml:space="preserve"> </w:t>
+      </w:r>
+      <w:r>
+        <w:t>Retrieved from</w:t>
+      </w:r>
+      <w:r>
+        <w:t xml:space="preserve"> </w:t>
+      </w:r>
+      <w:r>
+        <w:t xml:space="preserve"> </w:t>
+      </w:r>
+      <w:hyperlink r:id="rId25" w:history="1">
+        <w:r>
+          <w:rPr>
+            <w:rStyle w:val="Hyperlink"/>
+          </w:rPr>
+          <w:t>http://www.kevinboulanger.net/publications/thesisKevinBoulanger.pdf</w:t>
+        </w:r>
+      </w:hyperlink>
+      <w:bookmarkEnd w:id="27"/>
+      <w:r>
+        <w:br w:type="page"/>
+      </w:r>
+    </w:p>
+    <w:p>
+      <w:pPr>
+        <w:pStyle w:val="Heading1"/>
+        <w:rPr>
+          <w:lang w:val="en-GB"/>
+        </w:rPr>
+      </w:pPr>
+      <w:bookmarkStart w:id="28" w:name="_Toc23151526"/>
+      <w:r>
+        <w:rPr>
+          <w:lang w:val="en-GB"/>
+        </w:rPr>
+        <w:lastRenderedPageBreak/>
+        <w:t>Appendices</w:t>
+      </w:r>
+      <w:bookmarkEnd w:id="28"/>
+    </w:p>
+    <w:p>
+      <w:pPr>
         <w:rPr>
           <w:b/>
           <w:bCs/>
@@ -11880,7 +12588,66 @@
           <w:szCs w:val="16"/>
           <w:lang w:val="en-GB"/>
         </w:rPr>
-        <w:t xml:space="preserve">Extra Figure 1: </w:t>
+      </w:pPr>
+    </w:p>
+    <w:p>
+      <w:pPr>
+        <w:rPr>
+          <w:lang w:val="en-GB"/>
+        </w:rPr>
+      </w:pPr>
+      <w:r>
+        <w:rPr>
+          <w:noProof/>
+          <w:lang w:val="en-GB"/>
+        </w:rPr>
+        <w:drawing>
+          <wp:inline distT="0" distB="0" distL="0" distR="0" wp14:anchorId="353A1C2D" wp14:editId="6D173443">
+            <wp:extent cx="5943600" cy="2910840"/>
+            <wp:effectExtent l="0" t="0" r="0" b="3810"/>
+            <wp:docPr id="21" name="Picture 21"/>
+            <wp:cNvGraphicFramePr>
+              <a:graphicFrameLocks xmlns:a="http://schemas.openxmlformats.org/drawingml/2006/main" noChangeAspect="1"/>
+            </wp:cNvGraphicFramePr>
+            <a:graphic xmlns:a="http://schemas.openxmlformats.org/drawingml/2006/main">
+              <a:graphicData uri="http://schemas.openxmlformats.org/drawingml/2006/picture">
+                <pic:pic xmlns:pic="http://schemas.openxmlformats.org/drawingml/2006/picture">
+                  <pic:nvPicPr>
+                    <pic:cNvPr id="21" name="WhiteForShadow.png"/>
+                    <pic:cNvPicPr/>
+                  </pic:nvPicPr>
+                  <pic:blipFill>
+                    <a:blip r:embed="rId26" cstate="print">
+                      <a:extLst>
+                        <a:ext uri="{28A0092B-C50C-407E-A947-70E740481C1C}">
+                          <a14:useLocalDpi xmlns:a14="http://schemas.microsoft.com/office/drawing/2010/main" val="0"/>
+                        </a:ext>
+                      </a:extLst>
+                    </a:blip>
+                    <a:stretch>
+                      <a:fillRect/>
+                    </a:stretch>
+                  </pic:blipFill>
+                  <pic:spPr>
+                    <a:xfrm>
+                      <a:off x="0" y="0"/>
+                      <a:ext cx="5943600" cy="2910840"/>
+                    </a:xfrm>
+                    <a:prstGeom prst="rect">
+                      <a:avLst/>
+                    </a:prstGeom>
+                  </pic:spPr>
+                </pic:pic>
+              </a:graphicData>
+            </a:graphic>
+          </wp:inline>
+        </w:drawing>
+      </w:r>
+      <w:r>
+        <w:rPr>
+          <w:lang w:val="en-GB"/>
+        </w:rPr>
+        <w:br/>
       </w:r>
       <w:r>
         <w:rPr>
@@ -11891,7 +12658,7 @@
           <w:szCs w:val="16"/>
           <w:lang w:val="en-GB"/>
         </w:rPr>
-        <w:t>In-progress screenshot where the</w:t>
+        <w:t>Extra Figure 1:</w:t>
       </w:r>
       <w:r>
         <w:rPr>
@@ -11902,7 +12669,7 @@
           <w:szCs w:val="16"/>
           <w:lang w:val="en-GB"/>
         </w:rPr>
-        <w:t xml:space="preserve"> grasses were set to have their red channel equal to the shadow factor</w:t>
+        <w:t xml:space="preserve"> Test where all</w:t>
       </w:r>
       <w:r>
         <w:rPr>
@@ -11913,7 +12680,7 @@
           <w:szCs w:val="16"/>
           <w:lang w:val="en-GB"/>
         </w:rPr>
-        <w:t xml:space="preserve"> on their position</w:t>
+        <w:t xml:space="preserve"> </w:t>
       </w:r>
       <w:r>
         <w:rPr>
@@ -11924,7 +12691,7 @@
           <w:szCs w:val="16"/>
           <w:lang w:val="en-GB"/>
         </w:rPr>
-        <w:t>.</w:t>
+        <w:t>g</w:t>
       </w:r>
       <w:r>
         <w:rPr>
@@ -11935,12 +12702,157 @@
           <w:szCs w:val="16"/>
           <w:lang w:val="en-GB"/>
         </w:rPr>
+        <w:t>rasses</w:t>
+      </w:r>
+      <w:r>
+        <w:rPr>
+          <w:b/>
+          <w:bCs/>
+          <w:color w:val="2E74B5" w:themeColor="accent1" w:themeShade="BF"/>
+          <w:sz w:val="16"/>
+          <w:szCs w:val="16"/>
+          <w:lang w:val="en-GB"/>
+        </w:rPr>
         <w:t xml:space="preserve"> </w:t>
+      </w:r>
+      <w:r>
+        <w:rPr>
+          <w:b/>
+          <w:bCs/>
+          <w:color w:val="2E74B5" w:themeColor="accent1" w:themeShade="BF"/>
+          <w:sz w:val="16"/>
+          <w:szCs w:val="16"/>
+          <w:lang w:val="en-GB"/>
+        </w:rPr>
+        <w:t>are</w:t>
+      </w:r>
+      <w:r>
+        <w:rPr>
+          <w:b/>
+          <w:bCs/>
+          <w:color w:val="2E74B5" w:themeColor="accent1" w:themeShade="BF"/>
+          <w:sz w:val="16"/>
+          <w:szCs w:val="16"/>
+          <w:lang w:val="en-GB"/>
+        </w:rPr>
+        <w:t xml:space="preserve"> set to have all of their colour values equal to </w:t>
+      </w:r>
+      <w:r>
+        <w:rPr>
+          <w:b/>
+          <w:bCs/>
+          <w:color w:val="2E74B5" w:themeColor="accent1" w:themeShade="BF"/>
+          <w:sz w:val="16"/>
+          <w:szCs w:val="16"/>
+          <w:lang w:val="en-GB"/>
+        </w:rPr>
+        <w:t>the shadow factor</w:t>
+      </w:r>
+      <w:r>
+        <w:rPr>
+          <w:b/>
+          <w:bCs/>
+          <w:color w:val="2E74B5" w:themeColor="accent1" w:themeShade="BF"/>
+          <w:sz w:val="16"/>
+          <w:szCs w:val="16"/>
+          <w:lang w:val="en-GB"/>
+        </w:rPr>
+        <w:t xml:space="preserve"> on their </w:t>
+      </w:r>
+      <w:r>
+        <w:rPr>
+          <w:b/>
+          <w:bCs/>
+          <w:color w:val="2E74B5" w:themeColor="accent1" w:themeShade="BF"/>
+          <w:sz w:val="16"/>
+          <w:szCs w:val="16"/>
+          <w:lang w:val="en-GB"/>
+        </w:rPr>
+        <w:t>location</w:t>
+      </w:r>
+      <w:r>
+        <w:rPr>
+          <w:b/>
+          <w:bCs/>
+          <w:color w:val="2E74B5" w:themeColor="accent1" w:themeShade="BF"/>
+          <w:sz w:val="16"/>
+          <w:szCs w:val="16"/>
+          <w:lang w:val="en-GB"/>
+        </w:rPr>
+        <w:t>.</w:t>
+      </w:r>
+      <w:r>
+        <w:rPr>
+          <w:b/>
+          <w:bCs/>
+          <w:color w:val="2E74B5" w:themeColor="accent1" w:themeShade="BF"/>
+          <w:sz w:val="16"/>
+          <w:szCs w:val="16"/>
+          <w:lang w:val="en-GB"/>
+        </w:rPr>
+        <w:t xml:space="preserve"> </w:t>
+      </w:r>
+      <w:r>
+        <w:rPr>
+          <w:b/>
+          <w:bCs/>
+          <w:color w:val="2E74B5" w:themeColor="accent1" w:themeShade="BF"/>
+          <w:sz w:val="16"/>
+          <w:szCs w:val="16"/>
+          <w:lang w:val="en-GB"/>
+        </w:rPr>
+        <w:t xml:space="preserve">The </w:t>
+      </w:r>
+      <w:r>
+        <w:rPr>
+          <w:b/>
+          <w:bCs/>
+          <w:color w:val="2E74B5" w:themeColor="accent1" w:themeShade="BF"/>
+          <w:sz w:val="16"/>
+          <w:szCs w:val="16"/>
+          <w:lang w:val="en-GB"/>
+        </w:rPr>
+        <w:t xml:space="preserve">higher the </w:t>
+      </w:r>
+      <w:r>
+        <w:rPr>
+          <w:b/>
+          <w:bCs/>
+          <w:color w:val="2E74B5" w:themeColor="accent1" w:themeShade="BF"/>
+          <w:sz w:val="16"/>
+          <w:szCs w:val="16"/>
+          <w:lang w:val="en-GB"/>
+        </w:rPr>
+        <w:t xml:space="preserve">shadow </w:t>
+      </w:r>
+      <w:r>
+        <w:rPr>
+          <w:b/>
+          <w:bCs/>
+          <w:color w:val="2E74B5" w:themeColor="accent1" w:themeShade="BF"/>
+          <w:sz w:val="16"/>
+          <w:szCs w:val="16"/>
+          <w:lang w:val="en-GB"/>
+        </w:rPr>
+        <w:t>factor</w:t>
+      </w:r>
+      <w:bookmarkStart w:id="29" w:name="_GoBack"/>
+      <w:bookmarkEnd w:id="29"/>
+      <w:r>
+        <w:rPr>
+          <w:b/>
+          <w:bCs/>
+          <w:color w:val="2E74B5" w:themeColor="accent1" w:themeShade="BF"/>
+          <w:sz w:val="16"/>
+          <w:szCs w:val="16"/>
+          <w:lang w:val="en-GB"/>
+        </w:rPr>
+        <w:t>, the more difficult it is to grow there.</w:t>
       </w:r>
     </w:p>
     <w:sectPr>
-      <w:headerReference w:type="default" r:id="rId22"/>
-      <w:footerReference w:type="default" r:id="rId23"/>
+      <w:headerReference w:type="default" r:id="rId27"/>
+      <w:footerReference w:type="default" r:id="rId28"/>
       <w:pgSz w:w="12240" w:h="15840"/>
       <w:pgMar w:top="1440" w:right="1440" w:bottom="1440" w:left="1440" w:header="720" w:footer="720" w:gutter="0"/>
       <w:pgNumType w:start="0"/>
@@ -12085,7 +12997,6 @@
       <w:dataBinding w:prefixMappings="xmlns:ns0='http://purl.org/dc/elements/1.1/' xmlns:ns1='http://schemas.openxmlformats.org/package/2006/metadata/core-properties' " w:xpath="/ns1:coreProperties[1]/ns0:creator[1]" w:storeItemID="{6C3C8BC8-F283-45AE-878A-BAB7291924A1}"/>
       <w:text/>
     </w:sdtPr>
-    <w:sdtEndPr/>
     <w:sdtContent>
       <w:p>
         <w:r>
@@ -15325,7 +16236,6 @@
   <w:style w:type="character" w:default="1" w:styleId="DefaultParagraphFont">
     <w:name w:val="Default Paragraph Font"/>
     <w:uiPriority w:val="1"/>
-    <w:semiHidden/>
     <w:unhideWhenUsed/>
   </w:style>
   <w:style w:type="table" w:default="1" w:styleId="TableNormal">
@@ -16114,6 +17024,7 @@
     <w:rsid w:val="0085200C"/>
     <w:rsid w:val="008D3594"/>
     <w:rsid w:val="00921417"/>
+    <w:rsid w:val="00923274"/>
     <w:rsid w:val="009F20F3"/>
     <w:rsid w:val="00A038A7"/>
     <w:rsid w:val="00A476D2"/>
@@ -16895,7 +17806,7 @@
 </file>
 
 <file path=customXml/itemProps1.xml><?xml version="1.0" encoding="utf-8"?>
-<ds:datastoreItem xmlns:ds="http://schemas.openxmlformats.org/officeDocument/2006/customXml" ds:itemID="{45D8E552-46AA-4E62-8905-0A74DD775E80}">
+<ds:datastoreItem xmlns:ds="http://schemas.openxmlformats.org/officeDocument/2006/customXml" ds:itemID="{FB85527A-CB56-467D-9C66-86A13486EB05}">
   <ds:schemaRefs>
     <ds:schemaRef ds:uri="http://schemas.openxmlformats.org/officeDocument/2006/bibliography"/>
   </ds:schemaRefs>

</xml_diff>